<commit_message>
Bilder Lager und Öllauf
</commit_message>
<xml_diff>
--- a/Projektbericht.docx
+++ b/Projektbericht.docx
@@ -7231,13 +7231,7 @@
             <w:rPr>
               <w:rFonts w:ascii="Cambria Math" w:hAnsi="Cambria Math"/>
             </w:rPr>
-            <m:t>=6,1</m:t>
-          </m:r>
-          <m:r>
-            <w:rPr>
-              <w:rFonts w:ascii="Cambria Math" w:hAnsi="Cambria Math"/>
-            </w:rPr>
-            <m:t>kN</m:t>
+            <m:t>=6,1kN</m:t>
           </m:r>
         </m:oMath>
       </m:oMathPara>
@@ -7507,13 +7501,7 @@
                 <w:rPr>
                   <w:rFonts w:ascii="Cambria Math" w:hAnsi="Cambria Math"/>
                 </w:rPr>
-                <m:t>r</m:t>
-              </m:r>
-              <m:r>
-                <w:rPr>
-                  <w:rFonts w:ascii="Cambria Math" w:hAnsi="Cambria Math"/>
-                </w:rPr>
-                <m:t>vz</m:t>
+                <m:t>rvz</m:t>
               </m:r>
             </m:sub>
           </m:sSub>
@@ -7638,13 +7626,7 @@
                 <w:rPr>
                   <w:rFonts w:ascii="Cambria Math" w:hAnsi="Cambria Math"/>
                 </w:rPr>
-                <m:t>r</m:t>
-              </m:r>
-              <m:r>
-                <w:rPr>
-                  <w:rFonts w:ascii="Cambria Math" w:hAnsi="Cambria Math"/>
-                </w:rPr>
-                <m:t>vz</m:t>
+                <m:t>rvz</m:t>
               </m:r>
             </m:sub>
           </m:sSub>
@@ -8379,13 +8361,7 @@
             <w:rPr>
               <w:rFonts w:ascii="Cambria Math" w:hAnsi="Cambria Math"/>
             </w:rPr>
-            <m:t>=</m:t>
-          </m:r>
-          <m:r>
-            <w:rPr>
-              <w:rFonts w:ascii="Cambria Math" w:hAnsi="Cambria Math"/>
-            </w:rPr>
-            <m:t>1,4kN+</m:t>
+            <m:t>=1,4kN+</m:t>
           </m:r>
           <m:f>
             <m:fPr>
@@ -9133,13 +9109,7 @@
             <w:rPr>
               <w:rFonts w:ascii="Cambria Math" w:hAnsi="Cambria Math"/>
             </w:rPr>
-            <m:t>=</m:t>
-          </m:r>
-          <m:r>
-            <w:rPr>
-              <w:rFonts w:ascii="Cambria Math" w:hAnsi="Cambria Math"/>
-            </w:rPr>
-            <m:t>490090,6</m:t>
+            <m:t>=490090,6</m:t>
           </m:r>
           <m:r>
             <w:rPr>
@@ -9223,7 +9193,19 @@
             <w:rPr>
               <w:rFonts w:ascii="Cambria Math" w:hAnsi="Cambria Math"/>
             </w:rPr>
-            <m:t>∙490090,6h=24504530km</m:t>
+            <m:t>∙490090,6</m:t>
+          </m:r>
+          <m:r>
+            <w:rPr>
+              <w:rFonts w:ascii="Cambria Math" w:hAnsi="Cambria Math"/>
+            </w:rPr>
+            <m:t>h=</m:t>
+          </m:r>
+          <m:r>
+            <w:rPr>
+              <w:rFonts w:ascii="Cambria Math" w:hAnsi="Cambria Math"/>
+            </w:rPr>
+            <m:t>24504530km</m:t>
           </m:r>
         </m:oMath>
       </m:oMathPara>
@@ -9276,10 +9258,7 @@
     </w:p>
     <w:p>
       <w:r>
-        <w:t>Innendurchmesser 80</w:t>
-      </w:r>
-      <w:r>
-        <w:t xml:space="preserve"> mm</w:t>
+        <w:t>Innendurchmesser 80 mm</w:t>
       </w:r>
     </w:p>
     <w:p>
@@ -9291,50 +9270,68 @@
       <w:r>
         <w:t>Breite 26 mm</w:t>
       </w:r>
-      <w:bookmarkStart w:id="19" w:name="_GoBack"/>
-      <w:bookmarkEnd w:id="19"/>
     </w:p>
     <w:p>
       <w:pPr>
         <w:pStyle w:val="berschrift3"/>
       </w:pPr>
-      <w:bookmarkStart w:id="20" w:name="_Toc29988604"/>
+      <w:bookmarkStart w:id="19" w:name="_Toc29988604"/>
       <w:r>
         <w:lastRenderedPageBreak/>
         <w:t>Antriebslager</w:t>
       </w:r>
+      <w:bookmarkEnd w:id="19"/>
+    </w:p>
+    <w:p>
+      <w:pPr>
+        <w:pStyle w:val="berschrift3"/>
+      </w:pPr>
+      <w:bookmarkStart w:id="20" w:name="_Toc29988605"/>
+      <w:proofErr w:type="spellStart"/>
+      <w:r>
+        <w:t>Abtriebslager</w:t>
+      </w:r>
       <w:bookmarkEnd w:id="20"/>
-    </w:p>
-    <w:p>
-      <w:pPr>
-        <w:pStyle w:val="berschrift3"/>
-      </w:pPr>
-      <w:bookmarkStart w:id="21" w:name="_Toc29988605"/>
+      <w:proofErr w:type="spellEnd"/>
+    </w:p>
+    <w:p>
+      <w:pPr>
+        <w:pStyle w:val="berschrift2"/>
+      </w:pPr>
+      <w:bookmarkStart w:id="21" w:name="_Toc29988606"/>
+      <w:r>
+        <w:t>Lagerlebensdauer</w:t>
+      </w:r>
+      <w:bookmarkEnd w:id="21"/>
+    </w:p>
+    <w:p>
+      <w:pPr>
+        <w:pStyle w:val="berschrift2"/>
+      </w:pPr>
+      <w:bookmarkStart w:id="22" w:name="_Toc29988607"/>
+      <w:r>
+        <w:t>Auswahl der Dichtungen</w:t>
+      </w:r>
+      <w:bookmarkEnd w:id="22"/>
+    </w:p>
+    <w:p>
+      <w:r>
+        <w:t xml:space="preserve">Als Dichtungskonzept sollen </w:t>
+      </w:r>
       <w:proofErr w:type="spellStart"/>
       <w:r>
-        <w:t>Abtriebslager</w:t>
-      </w:r>
-      <w:bookmarkEnd w:id="21"/>
+        <w:t>Labyrinthdichtungen</w:t>
+      </w:r>
       <w:proofErr w:type="spellEnd"/>
-    </w:p>
-    <w:p>
-      <w:pPr>
-        <w:pStyle w:val="berschrift2"/>
-      </w:pPr>
-      <w:bookmarkStart w:id="22" w:name="_Toc29988606"/>
-      <w:r>
-        <w:t>Lagerlebensdauer</w:t>
-      </w:r>
-      <w:bookmarkEnd w:id="22"/>
-    </w:p>
-    <w:p>
-      <w:pPr>
-        <w:pStyle w:val="berschrift2"/>
-      </w:pPr>
-      <w:bookmarkStart w:id="23" w:name="_Toc29988607"/>
-      <w:r>
-        <w:t>Auswahl der Dichtungen</w:t>
-      </w:r>
+      <w:r>
+        <w:t xml:space="preserve"> verwendet werden.</w:t>
+      </w:r>
+    </w:p>
+    <w:p>
+      <w:r>
+        <w:t>Als Rohmaterial für den Stützring soll ein Runes Hohlprofil mit Außendurchmesser 323,9mm und einer Wandstärke von 45mm zugekauft werden. Die Anlagenflächen zwischen Lager und Gehäuse werden auf eine H Passung gefertigt.</w:t>
+      </w:r>
+      <w:bookmarkStart w:id="23" w:name="_GoBack"/>
       <w:bookmarkEnd w:id="23"/>
     </w:p>
     <w:p>
@@ -15414,6 +15411,7 @@
     <w:lsdException w:name="HTML Keyboard" w:semiHidden="1" w:unhideWhenUsed="1"/>
     <w:lsdException w:name="HTML Preformatted" w:semiHidden="1" w:unhideWhenUsed="1"/>
     <w:lsdException w:name="HTML Variable" w:semiHidden="1" w:unhideWhenUsed="1"/>
+    <w:lsdException w:name="Normal Table" w:semiHidden="1" w:unhideWhenUsed="1"/>
     <w:lsdException w:name="annotation subject" w:semiHidden="1" w:unhideWhenUsed="1"/>
     <w:lsdException w:name="No List" w:semiHidden="1" w:uiPriority="99" w:unhideWhenUsed="1"/>
     <w:lsdException w:name="Outline List 1" w:semiHidden="1" w:unhideWhenUsed="1"/>
@@ -15457,8 +15455,10 @@
     <w:lsdException w:name="Table Elegant" w:semiHidden="1" w:unhideWhenUsed="1"/>
     <w:lsdException w:name="Table Professional" w:semiHidden="1" w:unhideWhenUsed="1"/>
     <w:lsdException w:name="Table Subtle 1" w:semiHidden="1" w:unhideWhenUsed="1"/>
+    <w:lsdException w:name="Table Subtle 2" w:semiHidden="1" w:unhideWhenUsed="1"/>
     <w:lsdException w:name="Table Web 1" w:semiHidden="1" w:unhideWhenUsed="1"/>
     <w:lsdException w:name="Table Web 2" w:semiHidden="1" w:unhideWhenUsed="1"/>
+    <w:lsdException w:name="Table Web 3" w:semiHidden="1" w:unhideWhenUsed="1"/>
     <w:lsdException w:name="Balloon Text" w:semiHidden="1" w:uiPriority="99" w:unhideWhenUsed="1"/>
     <w:lsdException w:name="Table Grid" w:uiPriority="39"/>
     <w:lsdException w:name="Table Theme" w:semiHidden="1" w:unhideWhenUsed="1"/>
@@ -17230,7 +17230,7 @@
 </file>
 
 <file path=customXml/itemProps1.xml><?xml version="1.0" encoding="utf-8"?>
-<ds:datastoreItem xmlns:ds="http://schemas.openxmlformats.org/officeDocument/2006/customXml" ds:itemID="{65756A06-9A5D-4327-98F4-01C42C2BF8DC}">
+<ds:datastoreItem xmlns:ds="http://schemas.openxmlformats.org/officeDocument/2006/customXml" ds:itemID="{460DA55C-F4B7-473D-9EBA-06D4C115C658}">
   <ds:schemaRefs>
     <ds:schemaRef ds:uri="http://schemas.openxmlformats.org/officeDocument/2006/bibliography"/>
   </ds:schemaRefs>

</xml_diff>

<commit_message>
Wellen erstellt und neue Lager ausgewählt
Wegen Lagerschulter
</commit_message>
<xml_diff>
--- a/Projektbericht.docx
+++ b/Projektbericht.docx
@@ -9287,48 +9287,226 @@
         <w:t>Breite 26 mm</w:t>
       </w:r>
     </w:p>
+    <w:p/>
+    <w:p>
+      <w:r>
+        <w:t>Wegen Ritzel: Zylinderrollenlager und Vierpunktlager haben nicht genügend Lagerschulter zur Verfügung (</w:t>
+      </w:r>
+      <w:proofErr w:type="spellStart"/>
+      <w:r>
+        <w:t>dF</w:t>
+      </w:r>
+      <w:proofErr w:type="spellEnd"/>
+      <w:r>
+        <w:t xml:space="preserve"> Ritzel=89mm, da (Durchmesser 80</w:t>
+      </w:r>
+      <w:proofErr w:type="gramStart"/>
+      <w:r>
+        <w:t>mm)=</w:t>
+      </w:r>
+      <w:proofErr w:type="gramEnd"/>
+      <w:r>
+        <w:t>91mm)</w:t>
+      </w:r>
+    </w:p>
+    <w:p/>
+    <w:p>
+      <w:r>
+        <w:t xml:space="preserve">Neue Lager: </w:t>
+      </w:r>
+    </w:p>
+    <w:p>
+      <w:r>
+        <w:t>Vierpunktlager Schäffler QJ 21</w:t>
+      </w:r>
+      <w:r>
+        <w:t>5</w:t>
+      </w:r>
+      <w:r>
+        <w:t>-XL-</w:t>
+      </w:r>
+      <w:r>
+        <w:t>TVP</w:t>
+      </w:r>
+      <w:r>
+        <w:t xml:space="preserve"> </w:t>
+      </w:r>
+      <w:r>
+        <w:rPr>
+          <w:highlight w:val="yellow"/>
+        </w:rPr>
+        <w:t>S.354</w:t>
+      </w:r>
+      <w:r>
+        <w:t xml:space="preserve"> </w:t>
+      </w:r>
+    </w:p>
+    <w:p>
+      <w:r>
+        <w:t>Innendurchmesser 75 mm</w:t>
+      </w:r>
+    </w:p>
+    <w:p>
+      <w:r>
+        <w:t>Außendurchmesser 130 mm</w:t>
+      </w:r>
+    </w:p>
+    <w:p>
+      <w:r>
+        <w:lastRenderedPageBreak/>
+        <w:t xml:space="preserve">Breite </w:t>
+      </w:r>
+      <w:r>
+        <w:t>25</w:t>
+      </w:r>
+      <w:r>
+        <w:t xml:space="preserve"> mm</w:t>
+      </w:r>
+    </w:p>
+    <w:p>
+      <w:pPr>
+        <w:rPr>
+          <w:color w:val="FF0000"/>
+        </w:rPr>
+      </w:pPr>
+      <w:r>
+        <w:rPr>
+          <w:color w:val="FF0000"/>
+        </w:rPr>
+        <w:t>2x Zylinderrollenlager mit Käfig NU2</w:t>
+      </w:r>
+      <w:r>
+        <w:rPr>
+          <w:color w:val="FF0000"/>
+        </w:rPr>
+        <w:t>215</w:t>
+      </w:r>
+      <w:r>
+        <w:rPr>
+          <w:color w:val="FF0000"/>
+        </w:rPr>
+        <w:t xml:space="preserve">-E-XL-TVP2 </w:t>
+      </w:r>
+      <w:r>
+        <w:rPr>
+          <w:color w:val="FF0000"/>
+          <w:highlight w:val="yellow"/>
+        </w:rPr>
+        <w:t>S.43</w:t>
+      </w:r>
+      <w:r>
+        <w:rPr>
+          <w:color w:val="FF0000"/>
+          <w:highlight w:val="yellow"/>
+        </w:rPr>
+        <w:t>0</w:t>
+      </w:r>
+    </w:p>
+    <w:p>
+      <w:r>
+        <w:t xml:space="preserve">Innendurchmesser </w:t>
+      </w:r>
+      <w:r>
+        <w:t>75</w:t>
+      </w:r>
+      <w:r>
+        <w:t xml:space="preserve"> mm</w:t>
+      </w:r>
+    </w:p>
+    <w:p>
+      <w:r>
+        <w:t>Außendurchmesser 1</w:t>
+      </w:r>
+      <w:r>
+        <w:t>3</w:t>
+      </w:r>
+      <w:r>
+        <w:t>0 mm</w:t>
+      </w:r>
+    </w:p>
+    <w:p>
+      <w:r>
+        <w:t xml:space="preserve">Breite </w:t>
+      </w:r>
+      <w:r>
+        <w:t>31</w:t>
+      </w:r>
+      <w:r>
+        <w:t xml:space="preserve"> mm</w:t>
+      </w:r>
+    </w:p>
+    <w:p>
+      <w:r>
+        <w:t>Da=84mm</w:t>
+      </w:r>
+    </w:p>
+    <w:p>
+      <w:proofErr w:type="spellStart"/>
+      <w:r>
+        <w:t>Df</w:t>
+      </w:r>
+      <w:proofErr w:type="spellEnd"/>
+      <w:r>
+        <w:t>=89mm</w:t>
+      </w:r>
+    </w:p>
+    <w:p>
+      <w:r>
+        <w:t>89mm-3mm (Respektabstand)</w:t>
+      </w:r>
+      <w:r>
+        <w:t xml:space="preserve">=86mm </w:t>
+      </w:r>
+      <w:r>
+        <w:sym w:font="Wingdings" w:char="F0E0"/>
+      </w:r>
+      <w:r>
+        <w:t>geht</w:t>
+      </w:r>
+    </w:p>
     <w:p>
       <w:pPr>
         <w:pStyle w:val="berschrift3"/>
       </w:pPr>
       <w:bookmarkStart w:id="19" w:name="_Toc29988604"/>
       <w:r>
-        <w:lastRenderedPageBreak/>
         <w:t>Antriebslager</w:t>
       </w:r>
+      <w:bookmarkStart w:id="20" w:name="_GoBack"/>
       <w:bookmarkEnd w:id="19"/>
+      <w:bookmarkEnd w:id="20"/>
     </w:p>
     <w:p>
       <w:pPr>
         <w:pStyle w:val="berschrift3"/>
       </w:pPr>
-      <w:bookmarkStart w:id="20" w:name="_Toc29988605"/>
+      <w:bookmarkStart w:id="21" w:name="_Toc29988605"/>
       <w:proofErr w:type="spellStart"/>
       <w:r>
         <w:t>Abtriebslager</w:t>
       </w:r>
-      <w:bookmarkEnd w:id="20"/>
+      <w:bookmarkEnd w:id="21"/>
       <w:proofErr w:type="spellEnd"/>
     </w:p>
     <w:p>
       <w:pPr>
         <w:pStyle w:val="berschrift2"/>
       </w:pPr>
-      <w:bookmarkStart w:id="21" w:name="_Toc29988606"/>
+      <w:bookmarkStart w:id="22" w:name="_Toc29988606"/>
       <w:r>
         <w:t>Lagerlebensdauer</w:t>
       </w:r>
-      <w:bookmarkEnd w:id="21"/>
+      <w:bookmarkEnd w:id="22"/>
     </w:p>
     <w:p>
       <w:pPr>
         <w:pStyle w:val="berschrift2"/>
       </w:pPr>
-      <w:bookmarkStart w:id="22" w:name="_Toc29988607"/>
+      <w:bookmarkStart w:id="23" w:name="_Toc29988607"/>
       <w:r>
         <w:t>Auswahl der Dichtungen</w:t>
       </w:r>
-      <w:bookmarkEnd w:id="22"/>
+      <w:bookmarkEnd w:id="23"/>
     </w:p>
     <w:p>
       <w:r>
@@ -9352,22 +9530,22 @@
       <w:pPr>
         <w:pStyle w:val="berschrift2"/>
       </w:pPr>
-      <w:bookmarkStart w:id="23" w:name="_Toc29988608"/>
+      <w:bookmarkStart w:id="24" w:name="_Toc29988608"/>
       <w:r>
         <w:t>Konstruktive Erläuterungen</w:t>
       </w:r>
-      <w:bookmarkEnd w:id="23"/>
+      <w:bookmarkEnd w:id="24"/>
     </w:p>
     <w:p>
       <w:pPr>
         <w:pStyle w:val="berschrift1"/>
       </w:pPr>
-      <w:bookmarkStart w:id="24" w:name="_Toc29988609"/>
+      <w:bookmarkStart w:id="25" w:name="_Toc29988609"/>
       <w:r>
         <w:lastRenderedPageBreak/>
         <w:t>Schmierung</w:t>
       </w:r>
-      <w:bookmarkEnd w:id="24"/>
+      <w:bookmarkEnd w:id="25"/>
     </w:p>
     <w:p>
       <w:r>
@@ -9383,13 +9561,11 @@
       <w:pPr>
         <w:pStyle w:val="berschrift2"/>
       </w:pPr>
-      <w:bookmarkStart w:id="25" w:name="_Toc29988610"/>
-      <w:bookmarkStart w:id="26" w:name="_GoBack"/>
+      <w:bookmarkStart w:id="26" w:name="_Toc29988610"/>
+      <w:r>
+        <w:t>Ölzufuhr</w:t>
+      </w:r>
       <w:bookmarkEnd w:id="26"/>
-      <w:r>
-        <w:t>Ölzufuhr</w:t>
-      </w:r>
-      <w:bookmarkEnd w:id="25"/>
     </w:p>
     <w:p>
       <w:pPr>
@@ -17258,7 +17434,7 @@
 </file>
 
 <file path=customXml/itemProps1.xml><?xml version="1.0" encoding="utf-8"?>
-<ds:datastoreItem xmlns:ds="http://schemas.openxmlformats.org/officeDocument/2006/customXml" ds:itemID="{B8BFDD5A-AF87-4A92-8FE5-8C537D668291}">
+<ds:datastoreItem xmlns:ds="http://schemas.openxmlformats.org/officeDocument/2006/customXml" ds:itemID="{25BBD451-F4DF-49D6-80C8-3B0E712B8718}">
   <ds:schemaRefs>
     <ds:schemaRef ds:uri="http://schemas.openxmlformats.org/officeDocument/2006/bibliography"/>
   </ds:schemaRefs>

</xml_diff>

<commit_message>
Baugruppe begonnen und Schrauben für Lagersicherungs
</commit_message>
<xml_diff>
--- a/Projektbericht.docx
+++ b/Projektbericht.docx
@@ -9452,10 +9452,26 @@
     </w:p>
     <w:p>
       <w:r>
-        <w:t>89mm-3mm (Respektabstand)</w:t>
-      </w:r>
-      <w:r>
-        <w:t xml:space="preserve">=86mm </w:t>
+        <w:t>89mm-3mm (Respektabstand</w:t>
+      </w:r>
+      <w:r>
+        <w:t xml:space="preserve"> vom </w:t>
+      </w:r>
+      <w:proofErr w:type="spellStart"/>
+      <w:proofErr w:type="gramStart"/>
+      <w:r>
+        <w:t>Verzahnungfräsen</w:t>
+      </w:r>
+      <w:proofErr w:type="spellEnd"/>
+      <w:r>
+        <w:t>)</w:t>
+      </w:r>
+      <w:r>
+        <w:t>=</w:t>
+      </w:r>
+      <w:proofErr w:type="gramEnd"/>
+      <w:r>
+        <w:t xml:space="preserve">86mm </w:t>
       </w:r>
       <w:r>
         <w:sym w:font="Wingdings" w:char="F0E0"/>
@@ -9472,10 +9488,381 @@
       <w:r>
         <w:t>Antriebslager</w:t>
       </w:r>
+      <w:bookmarkEnd w:id="19"/>
+    </w:p>
+    <w:p/>
+    <w:p>
+      <w:r>
+        <w:t>Fixierung:</w:t>
+      </w:r>
+      <w:r>
+        <w:t xml:space="preserve"> Lagersicherung mit 3 M8 Schrauben</w:t>
+      </w:r>
+    </w:p>
+    <w:p/>
+    <w:p>
+      <w:pPr>
+        <w:spacing w:line="360" w:lineRule="auto"/>
+        <w:jc w:val="both"/>
+        <w:rPr>
+          <w:rFonts w:cs="Arial"/>
+          <w:b/>
+          <w:szCs w:val="22"/>
+        </w:rPr>
+      </w:pPr>
+      <w:r>
+        <w:rPr>
+          <w:rFonts w:cs="Arial"/>
+          <w:b/>
+          <w:szCs w:val="22"/>
+        </w:rPr>
+        <w:t>Einschraubtiefen</w:t>
+      </w:r>
+    </w:p>
+    <w:p>
+      <w:pPr>
+        <w:spacing w:line="360" w:lineRule="auto"/>
+        <w:jc w:val="both"/>
+        <w:rPr>
+          <w:rFonts w:cs="Arial"/>
+          <w:szCs w:val="22"/>
+        </w:rPr>
+      </w:pPr>
+      <w:r>
+        <w:rPr>
+          <w:rFonts w:cs="Arial"/>
+          <w:szCs w:val="22"/>
+        </w:rPr>
+        <w:t xml:space="preserve">Die Einschraubtiefe für </w:t>
+      </w:r>
+      <w:r>
+        <w:rPr>
+          <w:rFonts w:cs="Arial"/>
+          <w:szCs w:val="22"/>
+        </w:rPr>
+        <w:t>8</w:t>
+      </w:r>
+      <w:r>
+        <w:rPr>
+          <w:rFonts w:cs="Arial"/>
+          <w:szCs w:val="22"/>
+        </w:rPr>
+        <w:t>.8-Schrauben in Werks</w:t>
+      </w:r>
+      <w:r>
+        <w:rPr>
+          <w:rFonts w:cs="Arial"/>
+          <w:szCs w:val="22"/>
+        </w:rPr>
+        <w:t>t</w:t>
+      </w:r>
+      <w:r>
+        <w:rPr>
+          <w:rFonts w:cs="Arial"/>
+          <w:szCs w:val="22"/>
+        </w:rPr>
+        <w:t xml:space="preserve">offe mit </w:t>
+      </w:r>
+      <m:oMath>
+        <m:sSub>
+          <m:sSubPr>
+            <m:ctrlPr>
+              <w:rPr>
+                <w:rFonts w:ascii="Cambria Math" w:hAnsi="Cambria Math" w:cs="Arial"/>
+                <w:i/>
+                <w:szCs w:val="22"/>
+              </w:rPr>
+            </m:ctrlPr>
+          </m:sSubPr>
+          <m:e>
+            <m:r>
+              <w:rPr>
+                <w:rFonts w:ascii="Cambria Math" w:hAnsi="Cambria Math" w:cs="Arial"/>
+                <w:szCs w:val="22"/>
+              </w:rPr>
+              <m:t>R</m:t>
+            </m:r>
+          </m:e>
+          <m:sub>
+            <m:r>
+              <w:rPr>
+                <w:rFonts w:ascii="Cambria Math" w:hAnsi="Cambria Math" w:cs="Arial"/>
+                <w:szCs w:val="22"/>
+              </w:rPr>
+              <m:t>m</m:t>
+            </m:r>
+          </m:sub>
+        </m:sSub>
+        <m:r>
+          <w:rPr>
+            <w:rFonts w:ascii="Cambria Math" w:hAnsi="Cambria Math" w:cs="Arial"/>
+            <w:szCs w:val="22"/>
+          </w:rPr>
+          <m:t>&lt;</m:t>
+        </m:r>
+        <m:r>
+          <w:rPr>
+            <w:rFonts w:ascii="Cambria Math" w:hAnsi="Cambria Math" w:cs="Arial"/>
+            <w:szCs w:val="22"/>
+          </w:rPr>
+          <m:t>400</m:t>
+        </m:r>
+        <m:r>
+          <w:rPr>
+            <w:rFonts w:ascii="Cambria Math" w:hAnsi="Cambria Math" w:cs="Arial"/>
+            <w:szCs w:val="22"/>
+          </w:rPr>
+          <m:t>…600</m:t>
+        </m:r>
+        <m:f>
+          <m:fPr>
+            <m:ctrlPr>
+              <w:rPr>
+                <w:rFonts w:ascii="Cambria Math" w:hAnsi="Cambria Math" w:cs="Arial"/>
+                <w:i/>
+                <w:szCs w:val="22"/>
+              </w:rPr>
+            </m:ctrlPr>
+          </m:fPr>
+          <m:num>
+            <m:r>
+              <w:rPr>
+                <w:rFonts w:ascii="Cambria Math" w:hAnsi="Cambria Math" w:cs="Arial"/>
+                <w:szCs w:val="22"/>
+              </w:rPr>
+              <m:t>N</m:t>
+            </m:r>
+          </m:num>
+          <m:den>
+            <m:r>
+              <w:rPr>
+                <w:rFonts w:ascii="Cambria Math" w:hAnsi="Cambria Math" w:cs="Arial"/>
+                <w:szCs w:val="22"/>
+              </w:rPr>
+              <m:t>m</m:t>
+            </m:r>
+            <m:sSup>
+              <m:sSupPr>
+                <m:ctrlPr>
+                  <w:rPr>
+                    <w:rFonts w:ascii="Cambria Math" w:hAnsi="Cambria Math" w:cs="Arial"/>
+                    <w:i/>
+                    <w:szCs w:val="22"/>
+                  </w:rPr>
+                </m:ctrlPr>
+              </m:sSupPr>
+              <m:e>
+                <m:r>
+                  <w:rPr>
+                    <w:rFonts w:ascii="Cambria Math" w:hAnsi="Cambria Math" w:cs="Arial"/>
+                    <w:szCs w:val="22"/>
+                  </w:rPr>
+                  <m:t>m</m:t>
+                </m:r>
+              </m:e>
+              <m:sup>
+                <m:r>
+                  <w:rPr>
+                    <w:rFonts w:ascii="Cambria Math" w:hAnsi="Cambria Math" w:cs="Arial"/>
+                    <w:szCs w:val="22"/>
+                  </w:rPr>
+                  <m:t>2</m:t>
+                </m:r>
+              </m:sup>
+            </m:sSup>
+            <m:r>
+              <w:rPr>
+                <w:rFonts w:ascii="Cambria Math" w:hAnsi="Cambria Math" w:cs="Arial"/>
+                <w:szCs w:val="22"/>
+              </w:rPr>
+              <m:t xml:space="preserve"> </m:t>
+            </m:r>
+          </m:den>
+        </m:f>
+        <m:r>
+          <w:rPr>
+            <w:rFonts w:ascii="Cambria Math" w:hAnsi="Cambria Math" w:cs="Arial"/>
+            <w:szCs w:val="22"/>
+          </w:rPr>
+          <m:t xml:space="preserve"> </m:t>
+        </m:r>
+      </m:oMath>
+      <w:r>
+        <w:rPr>
+          <w:rFonts w:cs="Arial"/>
+          <w:szCs w:val="22"/>
+        </w:rPr>
+        <w:t xml:space="preserve">beträgt nach [1] </w:t>
+      </w:r>
+      <m:oMath>
+        <m:r>
+          <w:rPr>
+            <w:rFonts w:ascii="Cambria Math" w:hAnsi="Cambria Math" w:cs="Arial"/>
+            <w:szCs w:val="22"/>
+          </w:rPr>
+          <m:t>1,2d=</m:t>
+        </m:r>
+        <m:r>
+          <w:rPr>
+            <w:rFonts w:ascii="Cambria Math" w:hAnsi="Cambria Math" w:cs="Arial"/>
+            <w:szCs w:val="22"/>
+          </w:rPr>
+          <m:t>9,6</m:t>
+        </m:r>
+        <m:r>
+          <w:rPr>
+            <w:rFonts w:ascii="Cambria Math" w:hAnsi="Cambria Math" w:cs="Arial"/>
+            <w:szCs w:val="22"/>
+          </w:rPr>
+          <m:t>mm</m:t>
+        </m:r>
+      </m:oMath>
+      <w:r>
+        <w:rPr>
+          <w:rFonts w:cs="Arial"/>
+          <w:szCs w:val="22"/>
+        </w:rPr>
+        <w:t>. Der Gewindeüberstand x ist der dreifache Wert der Gewindesteigung, hier also 3</w:t>
+      </w:r>
+      <w:r>
+        <w:rPr>
+          <w:rFonts w:cs="Arial"/>
+          <w:szCs w:val="22"/>
+        </w:rPr>
+        <w:t>,75</w:t>
+      </w:r>
+      <w:r>
+        <w:rPr>
+          <w:rFonts w:cs="Arial"/>
+          <w:szCs w:val="22"/>
+        </w:rPr>
+        <w:t>mm. Der Gewindeüberstand beträgt nach DIN 76</w:t>
+      </w:r>
+      <w:r>
+        <w:rPr>
+          <w:rFonts w:cs="Arial"/>
+          <w:szCs w:val="22"/>
+        </w:rPr>
+        <w:t xml:space="preserve"> 6,2</w:t>
+      </w:r>
+      <w:r>
+        <w:rPr>
+          <w:rFonts w:cs="Arial"/>
+          <w:szCs w:val="22"/>
+        </w:rPr>
+        <w:t xml:space="preserve"> mm. Die theoretische Gewindetiefe ergibt sich damit zu </w:t>
+      </w:r>
+      <w:r>
+        <w:rPr>
+          <w:rFonts w:cs="Arial"/>
+          <w:szCs w:val="22"/>
+        </w:rPr>
+        <w:t>13,35</w:t>
+      </w:r>
+      <w:r>
+        <w:rPr>
+          <w:rFonts w:cs="Arial"/>
+          <w:szCs w:val="22"/>
+        </w:rPr>
+        <w:t>mm, die Gesamtlochtiefe 1</w:t>
+      </w:r>
+      <w:r>
+        <w:rPr>
+          <w:rFonts w:cs="Arial"/>
+          <w:szCs w:val="22"/>
+        </w:rPr>
+        <w:t>9,55</w:t>
+      </w:r>
+      <w:r>
+        <w:rPr>
+          <w:rFonts w:cs="Arial"/>
+          <w:szCs w:val="22"/>
+        </w:rPr>
+        <w:t xml:space="preserve">mm. Der Deckel ist </w:t>
+      </w:r>
+      <w:r>
+        <w:rPr>
+          <w:rFonts w:cs="Arial"/>
+          <w:szCs w:val="22"/>
+        </w:rPr>
+        <w:t>8</w:t>
+      </w:r>
+      <w:r>
+        <w:rPr>
+          <w:rFonts w:cs="Arial"/>
+          <w:szCs w:val="22"/>
+        </w:rPr>
+        <w:t>mm hoch</w:t>
+      </w:r>
+      <w:r>
+        <w:rPr>
+          <w:rFonts w:cs="Arial"/>
+          <w:szCs w:val="22"/>
+        </w:rPr>
+        <w:t xml:space="preserve">. </w:t>
+      </w:r>
+      <w:r>
+        <w:rPr>
+          <w:rFonts w:cs="Arial"/>
+          <w:szCs w:val="22"/>
+          <w:shd w:val="clear" w:color="auto" w:fill="FFFFFF"/>
+        </w:rPr>
+        <w:t xml:space="preserve">Die gewählte Schraube ist 20mm lang. Von dieser Länge müssen </w:t>
+      </w:r>
+      <m:oMath>
+        <m:r>
+          <w:rPr>
+            <w:rFonts w:ascii="Cambria Math" w:hAnsi="Cambria Math" w:cs="Arial"/>
+            <w:szCs w:val="22"/>
+            <w:shd w:val="clear" w:color="auto" w:fill="FFFFFF"/>
+          </w:rPr>
+          <m:t>8</m:t>
+        </m:r>
+        <m:r>
+          <w:rPr>
+            <w:rFonts w:ascii="Cambria Math" w:hAnsi="Cambria Math" w:cs="Arial"/>
+            <w:szCs w:val="22"/>
+            <w:shd w:val="clear" w:color="auto" w:fill="FFFFFF"/>
+          </w:rPr>
+          <m:t>mm</m:t>
+        </m:r>
+      </m:oMath>
+      <w:r>
+        <w:rPr>
+          <w:rFonts w:cs="Arial"/>
+          <w:szCs w:val="22"/>
+          <w:shd w:val="clear" w:color="auto" w:fill="FFFFFF"/>
+        </w:rPr>
+        <w:t xml:space="preserve"> abgezogen werden, die nicht als Einschraubtiefe zur Verfügung stehen. Die verbleibende Schraubenlänge beträgt 1</w:t>
+      </w:r>
+      <w:r>
+        <w:rPr>
+          <w:rFonts w:cs="Arial"/>
+          <w:szCs w:val="22"/>
+          <w:shd w:val="clear" w:color="auto" w:fill="FFFFFF"/>
+        </w:rPr>
+        <w:t>2</w:t>
+      </w:r>
+      <w:r>
+        <w:rPr>
+          <w:rFonts w:cs="Arial"/>
+          <w:szCs w:val="22"/>
+          <w:shd w:val="clear" w:color="auto" w:fill="FFFFFF"/>
+        </w:rPr>
+        <w:t>mm</w:t>
+      </w:r>
+      <w:r>
+        <w:rPr>
+          <w:rFonts w:cs="Arial"/>
+          <w:szCs w:val="22"/>
+          <w:shd w:val="clear" w:color="auto" w:fill="FFFFFF"/>
+        </w:rPr>
+        <w:t>, das liegt zwischen der benötigten Einschraubtiefe und der Gewindelänge.</w:t>
+      </w:r>
       <w:bookmarkStart w:id="20" w:name="_GoBack"/>
-      <w:bookmarkEnd w:id="19"/>
       <w:bookmarkEnd w:id="20"/>
     </w:p>
+    <w:p/>
     <w:p>
       <w:pPr>
         <w:pStyle w:val="berschrift3"/>
@@ -17434,7 +17821,7 @@
 </file>
 
 <file path=customXml/itemProps1.xml><?xml version="1.0" encoding="utf-8"?>
-<ds:datastoreItem xmlns:ds="http://schemas.openxmlformats.org/officeDocument/2006/customXml" ds:itemID="{25BBD451-F4DF-49D6-80C8-3B0E712B8718}">
+<ds:datastoreItem xmlns:ds="http://schemas.openxmlformats.org/officeDocument/2006/customXml" ds:itemID="{EFC7E7D4-DEEB-4A37-9327-ABCC5D70D642}">
   <ds:schemaRefs>
     <ds:schemaRef ds:uri="http://schemas.openxmlformats.org/officeDocument/2006/bibliography"/>
   </ds:schemaRefs>

</xml_diff>

<commit_message>
Dokumentation erweitert und Berechnung in Excel zu Längspressverband verbessert
</commit_message>
<xml_diff>
--- a/Projektbericht.docx
+++ b/Projektbericht.docx
@@ -6520,14 +6520,7 @@
               <w:rFonts w:ascii="Cambria Math" w:hAnsi="Cambria Math"/>
               <w:vertAlign w:val="subscript"/>
             </w:rPr>
-            <m:t>-3,5</m:t>
-          </m:r>
-          <m:r>
-            <w:rPr>
-              <w:rFonts w:ascii="Cambria Math" w:hAnsi="Cambria Math"/>
-              <w:vertAlign w:val="subscript"/>
-            </w:rPr>
-            <m:t>∙</m:t>
+            <m:t>-3,5∙</m:t>
           </m:r>
           <m:sSub>
             <m:sSubPr>
@@ -6659,35 +6652,7 @@
               <w:rFonts w:ascii="Cambria Math" w:hAnsi="Cambria Math"/>
               <w:vertAlign w:val="subscript"/>
             </w:rPr>
-            <m:t>-3,5</m:t>
-          </m:r>
-          <m:r>
-            <w:rPr>
-              <w:rFonts w:ascii="Cambria Math" w:hAnsi="Cambria Math"/>
-              <w:vertAlign w:val="subscript"/>
-            </w:rPr>
-            <m:t>∙</m:t>
-          </m:r>
-          <m:r>
-            <w:rPr>
-              <w:rFonts w:ascii="Cambria Math" w:hAnsi="Cambria Math"/>
-              <w:vertAlign w:val="subscript"/>
-            </w:rPr>
-            <m:t>4,5</m:t>
-          </m:r>
-          <m:r>
-            <w:rPr>
-              <w:rFonts w:ascii="Cambria Math" w:hAnsi="Cambria Math"/>
-              <w:vertAlign w:val="subscript"/>
-            </w:rPr>
-            <m:t>=</m:t>
-          </m:r>
-          <m:r>
-            <w:rPr>
-              <w:rFonts w:ascii="Cambria Math" w:hAnsi="Cambria Math"/>
-              <w:vertAlign w:val="subscript"/>
-            </w:rPr>
-            <m:t>278,645mm</m:t>
+            <m:t>-3,5∙4,5=278,645mm</m:t>
           </m:r>
         </m:oMath>
       </m:oMathPara>
@@ -6720,10 +6685,21 @@
     </w:p>
     <w:p>
       <w:pPr>
+        <w:tabs>
+          <w:tab w:val="clear" w:pos="1134"/>
+          <w:tab w:val="clear" w:pos="2268"/>
+        </w:tabs>
+        <w:spacing w:line="240" w:lineRule="auto"/>
         <w:rPr>
           <w:vertAlign w:val="subscript"/>
         </w:rPr>
       </w:pPr>
+      <w:r>
+        <w:rPr>
+          <w:vertAlign w:val="subscript"/>
+        </w:rPr>
+        <w:br w:type="page"/>
+      </w:r>
     </w:p>
     <w:p>
       <w:pPr>
@@ -6731,17 +6707,33 @@
       </w:pPr>
       <w:bookmarkStart w:id="14" w:name="_Toc30503713"/>
       <w:r>
+        <w:lastRenderedPageBreak/>
         <w:t xml:space="preserve">Pressverbindung des </w:t>
       </w:r>
       <w:proofErr w:type="spellStart"/>
       <w:r>
         <w:t>Abtriebsrades</w:t>
       </w:r>
-      <w:bookmarkStart w:id="15" w:name="_GoBack"/>
       <w:bookmarkEnd w:id="14"/>
-      <w:bookmarkEnd w:id="15"/>
       <w:proofErr w:type="spellEnd"/>
-    </w:p>
+      <w:r>
+        <w:t xml:space="preserve"> </w:t>
+      </w:r>
+    </w:p>
+    <w:p>
+      <w:pPr>
+        <w:rPr>
+          <w:b/>
+        </w:rPr>
+      </w:pPr>
+      <w:r>
+        <w:rPr>
+          <w:b/>
+        </w:rPr>
+        <w:t>Berechnung der vorhandenen Tangential- und Axialkraft:</w:t>
+      </w:r>
+    </w:p>
+    <w:p/>
     <w:p>
       <w:r>
         <w:t>Tangentialkraft:</w:t>
@@ -7508,7 +7500,6 @@
     </w:p>
     <w:p>
       <w:r>
-        <w:lastRenderedPageBreak/>
         <w:t>Axialkraft:</w:t>
       </w:r>
     </w:p>
@@ -7725,18 +7716,58 @@
     </w:p>
     <w:p/>
     <w:p>
-      <w:r>
+      <w:pPr>
+        <w:rPr>
+          <w:b/>
+        </w:rPr>
+      </w:pPr>
+      <w:r>
+        <w:rPr>
+          <w:b/>
+        </w:rPr>
+        <w:t>Aufteilung der Pressverbindung (</w:t>
+      </w:r>
+      <w:proofErr w:type="spellStart"/>
+      <w:r>
+        <w:rPr>
+          <w:b/>
+        </w:rPr>
+        <w:t>Großrad</w:t>
+      </w:r>
+      <w:proofErr w:type="spellEnd"/>
+      <w:r>
+        <w:rPr>
+          <w:b/>
+        </w:rPr>
+        <w:t xml:space="preserve"> auf Abtriebswelle) in vier Bereiche: </w:t>
+      </w:r>
+    </w:p>
+    <w:p>
+      <w:pPr>
+        <w:rPr>
+          <w:b/>
+          <w:i/>
+        </w:rPr>
+      </w:pPr>
+      <w:r>
+        <w:rPr>
+          <w:b/>
+          <w:i/>
+        </w:rPr>
         <w:t>Bereich 1</w:t>
       </w:r>
     </w:p>
     <w:p>
+      <w:pPr>
+        <w:jc w:val="center"/>
+      </w:pPr>
       <w:r>
         <w:rPr>
           <w:noProof/>
         </w:rPr>
         <w:drawing>
-          <wp:inline distT="0" distB="0" distL="0" distR="0" wp14:anchorId="4790393C" wp14:editId="00B580A3">
-            <wp:extent cx="2649995" cy="3848100"/>
+          <wp:inline distT="0" distB="0" distL="0" distR="0" wp14:anchorId="4790393C" wp14:editId="181EBA91">
+            <wp:extent cx="2231226" cy="3240000"/>
             <wp:effectExtent l="0" t="0" r="0" b="0"/>
             <wp:docPr id="1" name="Grafik 1"/>
             <wp:cNvGraphicFramePr>
@@ -7767,7 +7798,7 @@
                   <pic:spPr bwMode="auto">
                     <a:xfrm>
                       <a:off x="0" y="0"/>
-                      <a:ext cx="2665710" cy="3870920"/>
+                      <a:ext cx="2231226" cy="3240000"/>
                     </a:xfrm>
                     <a:prstGeom prst="rect">
                       <a:avLst/>
@@ -7786,41 +7817,340 @@
     </w:p>
     <w:p>
       <w:r>
-        <w:t>Höhe 1</w:t>
-      </w:r>
-    </w:p>
-    <w:p>
-      <w:r>
-        <w:t>25,5</w:t>
+        <w:lastRenderedPageBreak/>
+        <w:t>Außendurchmesser des Außenteils:</w:t>
+      </w:r>
+    </w:p>
+    <w:p>
+      <w:pPr>
+        <w:jc w:val="center"/>
+      </w:pPr>
+      <m:oMathPara>
+        <m:oMath>
+          <m:sSub>
+            <m:sSubPr>
+              <m:ctrlPr>
+                <w:rPr>
+                  <w:rFonts w:ascii="Cambria Math" w:hAnsi="Cambria Math"/>
+                  <w:i/>
+                </w:rPr>
+              </m:ctrlPr>
+            </m:sSubPr>
+            <m:e>
+              <m:r>
+                <w:rPr>
+                  <w:rFonts w:ascii="Cambria Math" w:hAnsi="Cambria Math"/>
+                </w:rPr>
+                <m:t>d</m:t>
+              </m:r>
+            </m:e>
+            <m:sub>
+              <m:r>
+                <w:rPr>
+                  <w:rFonts w:ascii="Cambria Math" w:hAnsi="Cambria Math"/>
+                </w:rPr>
+                <m:t>A1</m:t>
+              </m:r>
+            </m:sub>
+          </m:sSub>
+          <m:r>
+            <w:rPr>
+              <w:rFonts w:ascii="Cambria Math" w:hAnsi="Cambria Math"/>
+            </w:rPr>
+            <m:t>=</m:t>
+          </m:r>
+          <m:d>
+            <m:dPr>
+              <m:ctrlPr>
+                <w:rPr>
+                  <w:rFonts w:ascii="Cambria Math" w:hAnsi="Cambria Math"/>
+                  <w:i/>
+                </w:rPr>
+              </m:ctrlPr>
+            </m:dPr>
+            <m:e>
+              <m:f>
+                <m:fPr>
+                  <m:ctrlPr>
+                    <w:rPr>
+                      <w:rFonts w:ascii="Cambria Math" w:hAnsi="Cambria Math"/>
+                      <w:i/>
+                    </w:rPr>
+                  </m:ctrlPr>
+                </m:fPr>
+                <m:num>
+                  <m:r>
+                    <w:rPr>
+                      <w:rFonts w:ascii="Cambria Math" w:hAnsi="Cambria Math"/>
+                    </w:rPr>
+                    <m:t>37,9 mm -20,9 mm</m:t>
+                  </m:r>
+                </m:num>
+                <m:den>
+                  <m:r>
+                    <w:rPr>
+                      <w:rFonts w:ascii="Cambria Math" w:hAnsi="Cambria Math"/>
+                    </w:rPr>
+                    <m:t>2</m:t>
+                  </m:r>
+                </m:den>
+              </m:f>
+              <m:r>
+                <w:rPr>
+                  <w:rFonts w:ascii="Cambria Math" w:hAnsi="Cambria Math"/>
+                </w:rPr>
+                <m:t>+</m:t>
+              </m:r>
+              <m:d>
+                <m:dPr>
+                  <m:ctrlPr>
+                    <w:rPr>
+                      <w:rFonts w:ascii="Cambria Math" w:hAnsi="Cambria Math"/>
+                      <w:i/>
+                    </w:rPr>
+                  </m:ctrlPr>
+                </m:dPr>
+                <m:e>
+                  <m:r>
+                    <w:rPr>
+                      <w:rFonts w:ascii="Cambria Math" w:hAnsi="Cambria Math"/>
+                    </w:rPr>
+                    <m:t>37,9 mm-20,9 mm</m:t>
+                  </m:r>
+                </m:e>
+              </m:d>
+            </m:e>
+          </m:d>
+          <m:r>
+            <w:rPr>
+              <w:rFonts w:ascii="Cambria Math" w:hAnsi="Cambria Math"/>
+            </w:rPr>
+            <m:t>∙2</m:t>
+          </m:r>
+          <m:r>
+            <w:rPr>
+              <w:rFonts w:ascii="Cambria Math" w:hAnsi="Cambria Math"/>
+            </w:rPr>
+            <m:t>+217 mm=</m:t>
+          </m:r>
+          <m:r>
+            <w:rPr>
+              <w:rFonts w:ascii="Cambria Math" w:hAnsi="Cambria Math"/>
+            </w:rPr>
+            <m:t>268</m:t>
+          </m:r>
+          <m:r>
+            <w:rPr>
+              <w:rFonts w:ascii="Cambria Math" w:hAnsi="Cambria Math"/>
+            </w:rPr>
+            <m:t xml:space="preserve"> mm</m:t>
+          </m:r>
+        </m:oMath>
+      </m:oMathPara>
+    </w:p>
+    <w:p>
+      <w:r>
+        <w:t>Fugenlänge:</w:t>
+      </w:r>
+    </w:p>
+    <w:p>
+      <w:pPr>
+        <w:jc w:val="center"/>
+      </w:pPr>
+      <w:r>
+        <w:t>l</w:t>
+      </w:r>
+      <w:r>
+        <w:rPr>
+          <w:vertAlign w:val="subscript"/>
+        </w:rPr>
+        <w:t>F</w:t>
+      </w:r>
+      <w:r>
+        <w:rPr>
+          <w:vertAlign w:val="subscript"/>
+        </w:rPr>
+        <w:t xml:space="preserve">1 </w:t>
+      </w:r>
+      <w:r>
+        <w:t>=</w:t>
+      </w:r>
+      <w:r>
+        <w:t xml:space="preserve"> </w:t>
+      </w:r>
+      <w:r>
+        <w:t>17,5 mm</w:t>
+      </w:r>
+    </w:p>
+    <w:p>
+      <w:pPr>
+        <w:jc w:val="center"/>
+      </w:pPr>
+    </w:p>
+    <w:p>
+      <w:r>
+        <w:t>Damit ergibt sich mit Hilfe des Excel-Blattes (09-pressv10.xls; Decker) eine kleinste Haftkraft von F</w:t>
+      </w:r>
+      <w:r>
+        <w:rPr>
+          <w:vertAlign w:val="subscript"/>
+        </w:rPr>
+        <w:t>FK</w:t>
+      </w:r>
+      <w:r>
+        <w:t xml:space="preserve"> = 119877 N.</w:t>
       </w:r>
     </w:p>
     <w:p/>
     <w:p>
-      <w:r>
-        <w:t>Höhe 2</w:t>
-      </w:r>
-    </w:p>
-    <w:p>
+      <w:pPr>
+        <w:rPr>
+          <w:b/>
+          <w:i/>
+        </w:rPr>
+      </w:pPr>
+      <w:r>
+        <w:rPr>
+          <w:b/>
+          <w:i/>
+        </w:rPr>
+        <w:t>Bereich 2</w:t>
+      </w:r>
+    </w:p>
+    <w:p>
+      <w:r>
+        <w:t xml:space="preserve">Außendurchmesser des Außenteils ist gleich </w:t>
+      </w:r>
+      <w:r>
+        <w:t>dem Fußkreisdurchmesser:</w:t>
+      </w:r>
+    </w:p>
+    <w:p>
+      <w:pPr>
+        <w:jc w:val="center"/>
+      </w:pPr>
+      <m:oMath>
+        <m:sSub>
+          <m:sSubPr>
+            <m:ctrlPr>
+              <w:rPr>
+                <w:rFonts w:ascii="Cambria Math" w:hAnsi="Cambria Math"/>
+                <w:i/>
+              </w:rPr>
+            </m:ctrlPr>
+          </m:sSubPr>
+          <m:e>
+            <m:r>
+              <w:rPr>
+                <w:rFonts w:ascii="Cambria Math" w:hAnsi="Cambria Math"/>
+              </w:rPr>
+              <m:t>d</m:t>
+            </m:r>
+          </m:e>
+          <m:sub>
+            <m:r>
+              <w:rPr>
+                <w:rFonts w:ascii="Cambria Math" w:hAnsi="Cambria Math"/>
+              </w:rPr>
+              <m:t>A2</m:t>
+            </m:r>
+          </m:sub>
+        </m:sSub>
+        <m:r>
+          <w:rPr>
+            <w:rFonts w:ascii="Cambria Math" w:hAnsi="Cambria Math"/>
+          </w:rPr>
+          <m:t xml:space="preserve">= </m:t>
+        </m:r>
+      </m:oMath>
       <w:r>
         <w:t>588,75</w:t>
       </w:r>
-    </w:p>
-    <w:p/>
-    <w:p>
-      <w:r>
-        <w:t>Höhe 3</w:t>
-      </w:r>
-    </w:p>
-    <w:p>
+      <w:r>
+        <w:t xml:space="preserve"> mm</w:t>
+      </w:r>
+    </w:p>
+    <w:p>
+      <w:r>
+        <w:t>Fugenlänge:</w:t>
+      </w:r>
+    </w:p>
+    <w:p>
+      <w:pPr>
+        <w:jc w:val="center"/>
+      </w:pPr>
+      <w:r>
+        <w:t>l</w:t>
+      </w:r>
+      <w:r>
+        <w:rPr>
+          <w:vertAlign w:val="subscript"/>
+        </w:rPr>
+        <w:t xml:space="preserve">F2 </w:t>
+      </w:r>
+      <w:r>
+        <w:t>= 30 mm</w:t>
+      </w:r>
+    </w:p>
+    <w:p>
+      <w:pPr>
+        <w:jc w:val="center"/>
+      </w:pPr>
+    </w:p>
+    <w:p>
+      <w:r>
+        <w:t>Damit ergibt sich mit Hilfe des Excel-Blattes (09-pressv10.xls; Decker) eine kleinste Haftkraft von F</w:t>
+      </w:r>
+      <w:r>
+        <w:rPr>
+          <w:vertAlign w:val="subscript"/>
+        </w:rPr>
+        <w:t>FK</w:t>
+      </w:r>
+      <w:r>
+        <w:t xml:space="preserve"> = </w:t>
+      </w:r>
+      <w:r>
+        <w:t>515664</w:t>
+      </w:r>
+      <w:r>
+        <w:t xml:space="preserve"> N.</w:t>
+      </w:r>
+    </w:p>
+    <w:p>
+      <w:pPr>
+        <w:rPr>
+          <w:i/>
+        </w:rPr>
+      </w:pPr>
+    </w:p>
+    <w:p>
+      <w:pPr>
+        <w:rPr>
+          <w:b/>
+          <w:i/>
+        </w:rPr>
+      </w:pPr>
+      <w:r>
+        <w:rPr>
+          <w:b/>
+          <w:i/>
+        </w:rPr>
+        <w:t>Bereich 3</w:t>
+      </w:r>
+    </w:p>
+    <w:p>
+      <w:pPr>
+        <w:jc w:val="center"/>
+      </w:pPr>
       <w:r>
         <w:rPr>
           <w:noProof/>
         </w:rPr>
-        <w:lastRenderedPageBreak/>
         <w:drawing>
-          <wp:inline distT="0" distB="0" distL="0" distR="0" wp14:anchorId="0EC4D4C5" wp14:editId="2EF7164D">
-            <wp:extent cx="2320290" cy="3312795"/>
-            <wp:effectExtent l="0" t="0" r="3810" b="1905"/>
+          <wp:inline distT="0" distB="0" distL="0" distR="0" wp14:anchorId="0EC4D4C5" wp14:editId="2F60DBC7">
+            <wp:extent cx="2269304" cy="3240000"/>
+            <wp:effectExtent l="0" t="0" r="0" b="0"/>
             <wp:docPr id="2" name="Grafik 2"/>
             <wp:cNvGraphicFramePr>
               <a:graphicFrameLocks xmlns:a="http://schemas.openxmlformats.org/drawingml/2006/main" noChangeAspect="1"/>
@@ -7850,7 +8180,7 @@
                   <pic:spPr bwMode="auto">
                     <a:xfrm>
                       <a:off x="0" y="0"/>
-                      <a:ext cx="2320290" cy="3312795"/>
+                      <a:ext cx="2269304" cy="3240000"/>
                     </a:xfrm>
                     <a:prstGeom prst="rect">
                       <a:avLst/>
@@ -7866,29 +8196,227 @@
           </wp:inline>
         </w:drawing>
       </w:r>
-      <w:r>
-        <w:t>264,6</w:t>
-      </w:r>
-    </w:p>
-    <w:p>
-      <w:r>
-        <w:t>Höhe 4</w:t>
-      </w:r>
-    </w:p>
-    <w:p>
-      <w:r>
-        <w:t>246</w:t>
-      </w:r>
-    </w:p>
-    <w:p>
+    </w:p>
+    <w:p>
+      <w:r>
+        <w:t>Außendurchmesser des Außenteils:</w:t>
+      </w:r>
+    </w:p>
+    <w:p>
+      <w:pPr>
+        <w:jc w:val="center"/>
+      </w:pPr>
+      <m:oMathPara>
+        <m:oMath>
+          <m:sSub>
+            <m:sSubPr>
+              <m:ctrlPr>
+                <w:rPr>
+                  <w:rFonts w:ascii="Cambria Math" w:hAnsi="Cambria Math"/>
+                  <w:i/>
+                </w:rPr>
+              </m:ctrlPr>
+            </m:sSubPr>
+            <m:e>
+              <m:r>
+                <w:rPr>
+                  <w:rFonts w:ascii="Cambria Math" w:hAnsi="Cambria Math"/>
+                </w:rPr>
+                <m:t>d</m:t>
+              </m:r>
+            </m:e>
+            <m:sub>
+              <m:r>
+                <w:rPr>
+                  <w:rFonts w:ascii="Cambria Math" w:hAnsi="Cambria Math"/>
+                </w:rPr>
+                <m:t>A</m:t>
+              </m:r>
+              <m:r>
+                <w:rPr>
+                  <w:rFonts w:ascii="Cambria Math" w:hAnsi="Cambria Math"/>
+                </w:rPr>
+                <m:t>3</m:t>
+              </m:r>
+            </m:sub>
+          </m:sSub>
+          <m:r>
+            <w:rPr>
+              <w:rFonts w:ascii="Cambria Math" w:hAnsi="Cambria Math"/>
+            </w:rPr>
+            <m:t>=</m:t>
+          </m:r>
+          <m:d>
+            <m:dPr>
+              <m:ctrlPr>
+                <w:rPr>
+                  <w:rFonts w:ascii="Cambria Math" w:hAnsi="Cambria Math"/>
+                  <w:i/>
+                </w:rPr>
+              </m:ctrlPr>
+            </m:dPr>
+            <m:e>
+              <m:f>
+                <m:fPr>
+                  <m:ctrlPr>
+                    <w:rPr>
+                      <w:rFonts w:ascii="Cambria Math" w:hAnsi="Cambria Math"/>
+                      <w:i/>
+                    </w:rPr>
+                  </m:ctrlPr>
+                </m:fPr>
+                <m:num>
+                  <m:r>
+                    <w:rPr>
+                      <w:rFonts w:ascii="Cambria Math" w:hAnsi="Cambria Math"/>
+                    </w:rPr>
+                    <m:t>13 mm</m:t>
+                  </m:r>
+                </m:num>
+                <m:den>
+                  <m:r>
+                    <w:rPr>
+                      <w:rFonts w:ascii="Cambria Math" w:hAnsi="Cambria Math"/>
+                    </w:rPr>
+                    <m:t>2</m:t>
+                  </m:r>
+                </m:den>
+              </m:f>
+              <m:r>
+                <w:rPr>
+                  <w:rFonts w:ascii="Cambria Math" w:hAnsi="Cambria Math"/>
+                </w:rPr>
+                <m:t>+</m:t>
+              </m:r>
+              <m:r>
+                <w:rPr>
+                  <w:rFonts w:ascii="Cambria Math" w:hAnsi="Cambria Math"/>
+                </w:rPr>
+                <m:t>40,1 mm</m:t>
+              </m:r>
+            </m:e>
+          </m:d>
+          <m:r>
+            <w:rPr>
+              <w:rFonts w:ascii="Cambria Math" w:hAnsi="Cambria Math"/>
+            </w:rPr>
+            <m:t>∙2</m:t>
+          </m:r>
+          <m:r>
+            <w:rPr>
+              <w:rFonts w:ascii="Cambria Math" w:hAnsi="Cambria Math"/>
+            </w:rPr>
+            <m:t>+217 mm=</m:t>
+          </m:r>
+          <m:r>
+            <w:rPr>
+              <w:rFonts w:ascii="Cambria Math" w:hAnsi="Cambria Math"/>
+            </w:rPr>
+            <m:t>310,2</m:t>
+          </m:r>
+          <m:r>
+            <w:rPr>
+              <w:rFonts w:ascii="Cambria Math" w:hAnsi="Cambria Math"/>
+            </w:rPr>
+            <m:t xml:space="preserve"> mm</m:t>
+          </m:r>
+        </m:oMath>
+      </m:oMathPara>
+    </w:p>
+    <w:p>
+      <w:r>
+        <w:t>Fugenlänge:</w:t>
+      </w:r>
+    </w:p>
+    <w:p>
+      <w:pPr>
+        <w:jc w:val="center"/>
+      </w:pPr>
+      <w:r>
+        <w:t>l</w:t>
+      </w:r>
+      <w:r>
+        <w:rPr>
+          <w:vertAlign w:val="subscript"/>
+        </w:rPr>
+        <w:t>F</w:t>
+      </w:r>
+      <w:r>
+        <w:rPr>
+          <w:vertAlign w:val="subscript"/>
+        </w:rPr>
+        <w:t>3</w:t>
+      </w:r>
+      <w:r>
+        <w:rPr>
+          <w:vertAlign w:val="subscript"/>
+        </w:rPr>
+        <w:t xml:space="preserve"> </w:t>
+      </w:r>
+      <w:r>
+        <w:t xml:space="preserve">= </w:t>
+      </w:r>
+      <w:r>
+        <w:t>22,5</w:t>
+      </w:r>
+      <w:r>
+        <w:t xml:space="preserve"> mm</w:t>
+      </w:r>
+    </w:p>
+    <w:p>
+      <w:pPr>
+        <w:jc w:val="center"/>
+      </w:pPr>
+    </w:p>
+    <w:p>
+      <w:r>
+        <w:t>Damit ergibt sich mit Hilfe des Excel-Blattes (09-pressv10.xls; Decker) eine kleinste Haftkraft von F</w:t>
+      </w:r>
+      <w:r>
+        <w:rPr>
+          <w:vertAlign w:val="subscript"/>
+        </w:rPr>
+        <w:t>FK</w:t>
+      </w:r>
+      <w:r>
+        <w:t xml:space="preserve"> = </w:t>
+      </w:r>
+      <w:r>
+        <w:t>228532</w:t>
+      </w:r>
+      <w:r>
+        <w:t xml:space="preserve"> N.</w:t>
+      </w:r>
+    </w:p>
+    <w:p/>
+    <w:p>
+      <w:pPr>
+        <w:rPr>
+          <w:b/>
+          <w:i/>
+        </w:rPr>
+      </w:pPr>
+      <w:r>
+        <w:rPr>
+          <w:b/>
+          <w:i/>
+        </w:rPr>
+        <w:t>Bereich 4</w:t>
+      </w:r>
+    </w:p>
+    <w:p>
+      <w:pPr>
+        <w:jc w:val="center"/>
+      </w:pPr>
       <w:r>
         <w:rPr>
           <w:noProof/>
         </w:rPr>
+        <w:lastRenderedPageBreak/>
         <w:drawing>
-          <wp:inline distT="0" distB="0" distL="0" distR="0" wp14:anchorId="5B197844" wp14:editId="1A173D71">
-            <wp:extent cx="2648585" cy="3347085"/>
-            <wp:effectExtent l="0" t="0" r="0" b="5715"/>
+          <wp:inline distT="0" distB="0" distL="0" distR="0" wp14:anchorId="5B197844" wp14:editId="07120B43">
+            <wp:extent cx="2563847" cy="3240000"/>
+            <wp:effectExtent l="0" t="0" r="8255" b="0"/>
             <wp:docPr id="3" name="Grafik 3"/>
             <wp:cNvGraphicFramePr>
               <a:graphicFrameLocks xmlns:a="http://schemas.openxmlformats.org/drawingml/2006/main" noChangeAspect="1"/>
@@ -7918,7 +8446,7 @@
                   <pic:spPr bwMode="auto">
                     <a:xfrm>
                       <a:off x="0" y="0"/>
-                      <a:ext cx="2648585" cy="3347085"/>
+                      <a:ext cx="2563847" cy="3240000"/>
                     </a:xfrm>
                     <a:prstGeom prst="rect">
                       <a:avLst/>
@@ -7934,6 +8462,342 @@
           </wp:inline>
         </w:drawing>
       </w:r>
+    </w:p>
+    <w:p>
+      <w:r>
+        <w:t>Außendurchmesser des Außenteils:</w:t>
+      </w:r>
+    </w:p>
+    <w:p>
+      <w:pPr>
+        <w:jc w:val="center"/>
+      </w:pPr>
+      <m:oMathPara>
+        <m:oMath>
+          <m:sSub>
+            <m:sSubPr>
+              <m:ctrlPr>
+                <w:rPr>
+                  <w:rFonts w:ascii="Cambria Math" w:hAnsi="Cambria Math"/>
+                  <w:i/>
+                </w:rPr>
+              </m:ctrlPr>
+            </m:sSubPr>
+            <m:e>
+              <m:r>
+                <w:rPr>
+                  <w:rFonts w:ascii="Cambria Math" w:hAnsi="Cambria Math"/>
+                </w:rPr>
+                <m:t>d</m:t>
+              </m:r>
+            </m:e>
+            <m:sub>
+              <m:r>
+                <w:rPr>
+                  <w:rFonts w:ascii="Cambria Math" w:hAnsi="Cambria Math"/>
+                </w:rPr>
+                <m:t>A</m:t>
+              </m:r>
+              <m:r>
+                <w:rPr>
+                  <w:rFonts w:ascii="Cambria Math" w:hAnsi="Cambria Math"/>
+                </w:rPr>
+                <m:t>4</m:t>
+              </m:r>
+            </m:sub>
+          </m:sSub>
+          <m:r>
+            <w:rPr>
+              <w:rFonts w:ascii="Cambria Math" w:hAnsi="Cambria Math"/>
+            </w:rPr>
+            <m:t>=</m:t>
+          </m:r>
+          <m:d>
+            <m:dPr>
+              <m:ctrlPr>
+                <w:rPr>
+                  <w:rFonts w:ascii="Cambria Math" w:hAnsi="Cambria Math"/>
+                  <w:i/>
+                </w:rPr>
+              </m:ctrlPr>
+            </m:dPr>
+            <m:e>
+              <m:f>
+                <m:fPr>
+                  <m:ctrlPr>
+                    <w:rPr>
+                      <w:rFonts w:ascii="Cambria Math" w:hAnsi="Cambria Math"/>
+                      <w:i/>
+                    </w:rPr>
+                  </m:ctrlPr>
+                </m:fPr>
+                <m:num>
+                  <m:r>
+                    <w:rPr>
+                      <w:rFonts w:ascii="Cambria Math" w:hAnsi="Cambria Math"/>
+                    </w:rPr>
+                    <m:t>22,2</m:t>
+                  </m:r>
+                  <m:r>
+                    <w:rPr>
+                      <w:rFonts w:ascii="Cambria Math" w:hAnsi="Cambria Math"/>
+                    </w:rPr>
+                    <m:t xml:space="preserve"> mm</m:t>
+                  </m:r>
+                </m:num>
+                <m:den>
+                  <m:r>
+                    <w:rPr>
+                      <w:rFonts w:ascii="Cambria Math" w:hAnsi="Cambria Math"/>
+                    </w:rPr>
+                    <m:t>2</m:t>
+                  </m:r>
+                </m:den>
+              </m:f>
+              <m:r>
+                <w:rPr>
+                  <w:rFonts w:ascii="Cambria Math" w:hAnsi="Cambria Math"/>
+                </w:rPr>
+                <m:t>+</m:t>
+              </m:r>
+              <m:r>
+                <w:rPr>
+                  <w:rFonts w:ascii="Cambria Math" w:hAnsi="Cambria Math"/>
+                </w:rPr>
+                <m:t>17,9</m:t>
+              </m:r>
+              <m:r>
+                <w:rPr>
+                  <w:rFonts w:ascii="Cambria Math" w:hAnsi="Cambria Math"/>
+                </w:rPr>
+                <m:t xml:space="preserve"> mm</m:t>
+              </m:r>
+            </m:e>
+          </m:d>
+          <m:r>
+            <w:rPr>
+              <w:rFonts w:ascii="Cambria Math" w:hAnsi="Cambria Math"/>
+            </w:rPr>
+            <m:t>∙2+217 mm=</m:t>
+          </m:r>
+          <m:r>
+            <w:rPr>
+              <w:rFonts w:ascii="Cambria Math" w:hAnsi="Cambria Math"/>
+            </w:rPr>
+            <m:t>275</m:t>
+          </m:r>
+          <m:r>
+            <w:rPr>
+              <w:rFonts w:ascii="Cambria Math" w:hAnsi="Cambria Math"/>
+            </w:rPr>
+            <m:t xml:space="preserve"> mm</m:t>
+          </m:r>
+        </m:oMath>
+      </m:oMathPara>
+    </w:p>
+    <w:p>
+      <w:r>
+        <w:t>Fugenlänge:</w:t>
+      </w:r>
+    </w:p>
+    <w:p>
+      <w:pPr>
+        <w:jc w:val="center"/>
+      </w:pPr>
+      <w:r>
+        <w:t>l</w:t>
+      </w:r>
+      <w:r>
+        <w:rPr>
+          <w:vertAlign w:val="subscript"/>
+        </w:rPr>
+        <w:t>F</w:t>
+      </w:r>
+      <w:r>
+        <w:rPr>
+          <w:vertAlign w:val="subscript"/>
+        </w:rPr>
+        <w:t>4</w:t>
+      </w:r>
+      <w:r>
+        <w:rPr>
+          <w:vertAlign w:val="subscript"/>
+        </w:rPr>
+        <w:t xml:space="preserve"> </w:t>
+      </w:r>
+      <w:r>
+        <w:t xml:space="preserve">= </w:t>
+      </w:r>
+      <w:r>
+        <w:t>40</w:t>
+      </w:r>
+      <w:r>
+        <w:t xml:space="preserve"> mm</w:t>
+      </w:r>
+    </w:p>
+    <w:p>
+      <w:pPr>
+        <w:jc w:val="center"/>
+      </w:pPr>
+    </w:p>
+    <w:p>
+      <w:r>
+        <w:t>Damit ergibt sich mit Hilfe des Excel-Blattes (09-pressv10.xls; Decker) eine kleinste Haftkraft von F</w:t>
+      </w:r>
+      <w:r>
+        <w:rPr>
+          <w:vertAlign w:val="subscript"/>
+        </w:rPr>
+        <w:t>FK</w:t>
+      </w:r>
+      <w:r>
+        <w:t xml:space="preserve"> = </w:t>
+      </w:r>
+      <w:r>
+        <w:t>300223</w:t>
+      </w:r>
+      <w:r>
+        <w:t xml:space="preserve"> N.</w:t>
+      </w:r>
+    </w:p>
+    <w:p/>
+    <w:p>
+      <w:pPr>
+        <w:rPr>
+          <w:b/>
+        </w:rPr>
+      </w:pPr>
+      <w:r>
+        <w:rPr>
+          <w:b/>
+        </w:rPr>
+        <w:t>Berechnung der Gesamthaftkraft:</w:t>
+      </w:r>
+    </w:p>
+    <w:p/>
+    <w:p>
+      <w:r>
+        <w:t>Um die Gesamthaftkraft zu erhalten, werden die Einzel-Kleinsthaftkräfte der vier Bereiche addiert:</w:t>
+      </w:r>
+      <w:r>
+        <w:t xml:space="preserve"> </w:t>
+      </w:r>
+    </w:p>
+    <w:p>
+      <w:pPr>
+        <w:rPr>
+          <w:highlight w:val="yellow"/>
+        </w:rPr>
+      </w:pPr>
+      <m:oMathPara>
+        <m:oMath>
+          <m:sSub>
+            <m:sSubPr>
+              <m:ctrlPr>
+                <w:rPr>
+                  <w:rFonts w:ascii="Cambria Math" w:hAnsi="Cambria Math"/>
+                  <w:i/>
+                </w:rPr>
+              </m:ctrlPr>
+            </m:sSubPr>
+            <m:e>
+              <m:nary>
+                <m:naryPr>
+                  <m:chr m:val="∑"/>
+                  <m:limLoc m:val="undOvr"/>
+                  <m:subHide m:val="1"/>
+                  <m:supHide m:val="1"/>
+                  <m:ctrlPr>
+                    <w:rPr>
+                      <w:rFonts w:ascii="Cambria Math" w:hAnsi="Cambria Math"/>
+                      <w:i/>
+                    </w:rPr>
+                  </m:ctrlPr>
+                </m:naryPr>
+                <m:sub/>
+                <m:sup/>
+                <m:e>
+                  <m:sSub>
+                    <m:sSubPr>
+                      <m:ctrlPr>
+                        <w:rPr>
+                          <w:rFonts w:ascii="Cambria Math" w:hAnsi="Cambria Math"/>
+                          <w:i/>
+                        </w:rPr>
+                      </m:ctrlPr>
+                    </m:sSubPr>
+                    <m:e>
+                      <m:r>
+                        <w:rPr>
+                          <w:rFonts w:ascii="Cambria Math" w:hAnsi="Cambria Math"/>
+                        </w:rPr>
+                        <m:t>F</m:t>
+                      </m:r>
+                    </m:e>
+                    <m:sub>
+                      <m:r>
+                        <w:rPr>
+                          <w:rFonts w:ascii="Cambria Math" w:hAnsi="Cambria Math"/>
+                        </w:rPr>
+                        <m:t>FK</m:t>
+                      </m:r>
+                    </m:sub>
+                  </m:sSub>
+                </m:e>
+              </m:nary>
+            </m:e>
+            <m:sub>
+              <m:r>
+                <w:rPr>
+                  <w:rFonts w:ascii="Cambria Math" w:hAnsi="Cambria Math"/>
+                </w:rPr>
+                <m:t xml:space="preserve"> </m:t>
+              </m:r>
+            </m:sub>
+          </m:sSub>
+          <m:r>
+            <w:rPr>
+              <w:rFonts w:ascii="Cambria Math" w:hAnsi="Cambria Math"/>
+            </w:rPr>
+            <m:t>=</m:t>
+          </m:r>
+          <m:r>
+            <w:rPr>
+              <w:rFonts w:ascii="Cambria Math" w:hAnsi="Cambria Math"/>
+            </w:rPr>
+            <m:t>119877 N+515664 N+228532 N+300223 N=</m:t>
+          </m:r>
+          <m:r>
+            <w:rPr>
+              <w:rFonts w:ascii="Cambria Math" w:hAnsi="Cambria Math"/>
+            </w:rPr>
+            <m:t>116429</m:t>
+          </m:r>
+          <m:r>
+            <w:rPr>
+              <w:rFonts w:ascii="Cambria Math" w:hAnsi="Cambria Math"/>
+            </w:rPr>
+            <m:t>6</m:t>
+          </m:r>
+          <m:r>
+            <w:rPr>
+              <w:rFonts w:ascii="Cambria Math" w:hAnsi="Cambria Math"/>
+            </w:rPr>
+            <m:t xml:space="preserve"> N</m:t>
+          </m:r>
+        </m:oMath>
+      </m:oMathPara>
+    </w:p>
+    <w:p/>
+    <w:p>
+      <w:r>
+        <w:t>Nach ME Decker errechnet sich die größte zu übertr</w:t>
+      </w:r>
+      <w:r>
+        <w:t xml:space="preserve">agende Betriebskraft an den Fügeflächen: </w:t>
+      </w:r>
+      <w:bookmarkStart w:id="15" w:name="_GoBack"/>
+      <w:bookmarkEnd w:id="15"/>
     </w:p>
     <w:p>
       <w:pPr>
@@ -12822,7 +13686,6 @@
               <w:spacing w:line="240" w:lineRule="auto"/>
             </w:pPr>
             <w:r>
-              <w:lastRenderedPageBreak/>
               <w:t xml:space="preserve">Ziehen Sie die Schrauben der Spannsätze mit 37 </w:t>
             </w:r>
             <w:proofErr w:type="spellStart"/>
@@ -20222,7 +21085,7 @@
 </file>
 
 <file path=customXml/itemProps1.xml><?xml version="1.0" encoding="utf-8"?>
-<ds:datastoreItem xmlns:ds="http://schemas.openxmlformats.org/officeDocument/2006/customXml" ds:itemID="{888764E4-5405-4411-9180-C914CF342E75}">
+<ds:datastoreItem xmlns:ds="http://schemas.openxmlformats.org/officeDocument/2006/customXml" ds:itemID="{B14966E4-52A1-42B1-96AC-BC6669144C98}">
   <ds:schemaRefs>
     <ds:schemaRef ds:uri="http://schemas.openxmlformats.org/officeDocument/2006/bibliography"/>
   </ds:schemaRefs>

</xml_diff>

<commit_message>
Gewichtskraftfoto in die Doku eingefügt
</commit_message>
<xml_diff>
--- a/Projektbericht.docx
+++ b/Projektbericht.docx
@@ -1,6 +1,6 @@
 
 <file path=word/document.xml><?xml version="1.0" encoding="utf-8"?>
-<w:document xmlns:wpc="http://schemas.microsoft.com/office/word/2010/wordprocessingCanvas" xmlns:mc="http://schemas.openxmlformats.org/markup-compatibility/2006" xmlns:o="urn:schemas-microsoft-com:office:office" xmlns:r="http://schemas.openxmlformats.org/officeDocument/2006/relationships" xmlns:m="http://schemas.openxmlformats.org/officeDocument/2006/math" xmlns:v="urn:schemas-microsoft-com:vml" xmlns:wp14="http://schemas.microsoft.com/office/word/2010/wordprocessingDrawing" xmlns:wp="http://schemas.openxmlformats.org/drawingml/2006/wordprocessingDrawing" xmlns:w10="urn:schemas-microsoft-com:office:word" xmlns:w="http://schemas.openxmlformats.org/wordprocessingml/2006/main" xmlns:w14="http://schemas.microsoft.com/office/word/2010/wordml" xmlns:w15="http://schemas.microsoft.com/office/word/2012/wordml" xmlns:wpg="http://schemas.microsoft.com/office/word/2010/wordprocessingGroup" xmlns:wpi="http://schemas.microsoft.com/office/word/2010/wordprocessingInk" xmlns:wne="http://schemas.microsoft.com/office/word/2006/wordml" xmlns:wps="http://schemas.microsoft.com/office/word/2010/wordprocessingShape" mc:Ignorable="w14 w15 wp14">
+<w:document xmlns:wpc="http://schemas.microsoft.com/office/word/2010/wordprocessingCanvas" xmlns:cx="http://schemas.microsoft.com/office/drawing/2014/chartex" xmlns:cx1="http://schemas.microsoft.com/office/drawing/2015/9/8/chartex" xmlns:cx2="http://schemas.microsoft.com/office/drawing/2015/10/21/chartex" xmlns:cx3="http://schemas.microsoft.com/office/drawing/2016/5/9/chartex" xmlns:cx4="http://schemas.microsoft.com/office/drawing/2016/5/10/chartex" xmlns:cx5="http://schemas.microsoft.com/office/drawing/2016/5/11/chartex" xmlns:cx6="http://schemas.microsoft.com/office/drawing/2016/5/12/chartex" xmlns:cx7="http://schemas.microsoft.com/office/drawing/2016/5/13/chartex" xmlns:cx8="http://schemas.microsoft.com/office/drawing/2016/5/14/chartex" xmlns:mc="http://schemas.openxmlformats.org/markup-compatibility/2006" xmlns:aink="http://schemas.microsoft.com/office/drawing/2016/ink" xmlns:am3d="http://schemas.microsoft.com/office/drawing/2017/model3d" xmlns:o="urn:schemas-microsoft-com:office:office" xmlns:r="http://schemas.openxmlformats.org/officeDocument/2006/relationships" xmlns:m="http://schemas.openxmlformats.org/officeDocument/2006/math" xmlns:v="urn:schemas-microsoft-com:vml" xmlns:wp14="http://schemas.microsoft.com/office/word/2010/wordprocessingDrawing" xmlns:wp="http://schemas.openxmlformats.org/drawingml/2006/wordprocessingDrawing" xmlns:w10="urn:schemas-microsoft-com:office:word" xmlns:w="http://schemas.openxmlformats.org/wordprocessingml/2006/main" xmlns:w14="http://schemas.microsoft.com/office/word/2010/wordml" xmlns:w15="http://schemas.microsoft.com/office/word/2012/wordml" xmlns:w16cid="http://schemas.microsoft.com/office/word/2016/wordml/cid" xmlns:w16se="http://schemas.microsoft.com/office/word/2015/wordml/symex" xmlns:wpg="http://schemas.microsoft.com/office/word/2010/wordprocessingGroup" xmlns:wpi="http://schemas.microsoft.com/office/word/2010/wordprocessingInk" xmlns:wne="http://schemas.microsoft.com/office/word/2006/wordml" xmlns:wps="http://schemas.microsoft.com/office/word/2010/wordprocessingShape" mc:Ignorable="w14 w15 w16se w16cid wp14">
   <w:body>
     <w:p>
       <w:pPr>
@@ -1655,10 +1655,7 @@
         </w:tc>
       </w:tr>
     </w:tbl>
-    <w:p>
-      <w:bookmarkStart w:id="0" w:name="_GoBack"/>
-      <w:bookmarkEnd w:id="0"/>
-    </w:p>
+    <w:p/>
     <w:p>
       <w:pPr>
         <w:tabs>
@@ -4705,11 +4702,11 @@
         </w:rPr>
         <w:fldChar w:fldCharType="end"/>
       </w:r>
-      <w:bookmarkStart w:id="1" w:name="_Toc516487681"/>
-      <w:bookmarkStart w:id="2" w:name="_Toc516595591"/>
-      <w:bookmarkStart w:id="3" w:name="_Toc516595621"/>
-      <w:bookmarkStart w:id="4" w:name="_Toc516595753"/>
-      <w:bookmarkStart w:id="5" w:name="_Toc516596419"/>
+      <w:bookmarkStart w:id="0" w:name="_Toc516487681"/>
+      <w:bookmarkStart w:id="1" w:name="_Toc516595591"/>
+      <w:bookmarkStart w:id="2" w:name="_Toc516595621"/>
+      <w:bookmarkStart w:id="3" w:name="_Toc516595753"/>
+      <w:bookmarkStart w:id="4" w:name="_Toc516596419"/>
     </w:p>
     <w:p>
       <w:pPr>
@@ -5212,11 +5209,11 @@
         </w:rPr>
       </w:pPr>
     </w:p>
+    <w:bookmarkEnd w:id="0"/>
     <w:bookmarkEnd w:id="1"/>
     <w:bookmarkEnd w:id="2"/>
     <w:bookmarkEnd w:id="3"/>
     <w:bookmarkEnd w:id="4"/>
-    <w:bookmarkEnd w:id="5"/>
     <w:p>
       <w:pPr>
         <w:pStyle w:val="berschrift1"/>
@@ -5234,133 +5231,133 @@
       <w:pPr>
         <w:pStyle w:val="berschrift1"/>
       </w:pPr>
-      <w:bookmarkStart w:id="6" w:name="_Toc30503704"/>
+      <w:bookmarkStart w:id="5" w:name="_Toc30503704"/>
       <w:r>
         <w:lastRenderedPageBreak/>
         <w:t>Einleitung</w:t>
       </w:r>
+      <w:bookmarkEnd w:id="5"/>
+    </w:p>
+    <w:p>
+      <w:pPr>
+        <w:jc w:val="both"/>
+        <w:rPr>
+          <w:rFonts w:cs="Arial"/>
+          <w:szCs w:val="24"/>
+        </w:rPr>
+      </w:pPr>
+      <w:r>
+        <w:rPr>
+          <w:rFonts w:cs="Arial"/>
+          <w:szCs w:val="24"/>
+        </w:rPr>
+        <w:t xml:space="preserve">Bandförderer, umgangssprachlich auch Förderbänder genannt, übernehmen in Produktionsprozessen eine wichtige Rolle. Stetigförderer sorgen dafür, dass Roh- oder Fertigteile auch über weite Distanzen und in hoher Stückzahl zum nächsten Bearbeitungsschritt transportiert werden können. </w:t>
+      </w:r>
+      <w:r>
+        <w:rPr>
+          <w:rFonts w:cs="Arial"/>
+          <w:szCs w:val="24"/>
+        </w:rPr>
+        <w:t>Eine zentrale Rolle nimmt die Antriebstrommel ein. Deshalb soll in der folgenden Arbeit eine Antriebstrommel mit Lagerung entwickelt werden, die speziell an die vorgegebenen Bedürfnisse angepasst ist</w:t>
+      </w:r>
+      <w:r>
+        <w:rPr>
+          <w:rFonts w:cs="Arial"/>
+          <w:szCs w:val="24"/>
+        </w:rPr>
+        <w:t xml:space="preserve"> (siehe Anforderungsliste)</w:t>
+      </w:r>
+      <w:r>
+        <w:rPr>
+          <w:rFonts w:cs="Arial"/>
+          <w:szCs w:val="24"/>
+        </w:rPr>
+        <w:t xml:space="preserve">. </w:t>
+      </w:r>
+    </w:p>
+    <w:p>
+      <w:pPr>
+        <w:jc w:val="both"/>
+        <w:rPr>
+          <w:rFonts w:cs="Arial"/>
+          <w:szCs w:val="24"/>
+        </w:rPr>
+      </w:pPr>
+      <w:r>
+        <w:rPr>
+          <w:rFonts w:cs="Arial"/>
+          <w:szCs w:val="24"/>
+        </w:rPr>
+        <w:t>Die Antriebstrommellagerung des Bandförderers wird auf der Basis exakter Auslegungsrec</w:t>
+      </w:r>
+      <w:r>
+        <w:rPr>
+          <w:rFonts w:cs="Arial"/>
+          <w:szCs w:val="24"/>
+        </w:rPr>
+        <w:t>hnungen konstruiert und mit gängigen Referenzwerten auf die Haltbarkeit bei dynamischer Belastung geprüft.</w:t>
+      </w:r>
+      <w:r>
+        <w:rPr>
+          <w:rFonts w:cs="Arial"/>
+          <w:szCs w:val="24"/>
+        </w:rPr>
+        <w:t xml:space="preserve"> </w:t>
+      </w:r>
+      <w:r>
+        <w:rPr>
+          <w:rFonts w:cs="Arial"/>
+          <w:szCs w:val="24"/>
+        </w:rPr>
+        <w:t xml:space="preserve">Die Visualisierung </w:t>
+      </w:r>
+      <w:r>
+        <w:rPr>
+          <w:rFonts w:cs="Arial"/>
+          <w:szCs w:val="24"/>
+        </w:rPr>
+        <w:t>der Antriebstrommellagerung</w:t>
+      </w:r>
+      <w:r>
+        <w:rPr>
+          <w:rFonts w:cs="Arial"/>
+          <w:szCs w:val="24"/>
+        </w:rPr>
+        <w:t xml:space="preserve"> ist einer ausführlichen CAD-</w:t>
+      </w:r>
+      <w:r>
+        <w:rPr>
+          <w:rFonts w:cs="Arial"/>
+          <w:szCs w:val="24"/>
+        </w:rPr>
+        <w:t>Datei mit passender Stückliste zu entnehmen.</w:t>
+      </w:r>
+    </w:p>
+    <w:p>
+      <w:pPr>
+        <w:jc w:val="both"/>
+        <w:rPr>
+          <w:rFonts w:cs="Arial"/>
+          <w:szCs w:val="24"/>
+        </w:rPr>
+      </w:pPr>
+      <w:r>
+        <w:rPr>
+          <w:rFonts w:cs="Arial"/>
+          <w:szCs w:val="24"/>
+        </w:rPr>
+        <w:t>Im Anhang sind außerdem die ausgedruckten Excel-Berechnungen zu finden. Die auf der CD gespeicherten Excel-Dateien sind interaktiv angelegt und können vom kritischen Betrachter nochmals mithilfe der Buttons durchgerechnet werden.</w:t>
+      </w:r>
+    </w:p>
+    <w:p>
+      <w:pPr>
+        <w:pStyle w:val="berschrift2"/>
+      </w:pPr>
+      <w:bookmarkStart w:id="6" w:name="_Toc30503705"/>
+      <w:r>
+        <w:t>Anforderungsliste</w:t>
+      </w:r>
       <w:bookmarkEnd w:id="6"/>
-    </w:p>
-    <w:p>
-      <w:pPr>
-        <w:jc w:val="both"/>
-        <w:rPr>
-          <w:rFonts w:cs="Arial"/>
-          <w:szCs w:val="24"/>
-        </w:rPr>
-      </w:pPr>
-      <w:r>
-        <w:rPr>
-          <w:rFonts w:cs="Arial"/>
-          <w:szCs w:val="24"/>
-        </w:rPr>
-        <w:t xml:space="preserve">Bandförderer, umgangssprachlich auch Förderbänder genannt, übernehmen in Produktionsprozessen eine wichtige Rolle. Stetigförderer sorgen dafür, dass Roh- oder Fertigteile auch über weite Distanzen und in hoher Stückzahl zum nächsten Bearbeitungsschritt transportiert werden können. </w:t>
-      </w:r>
-      <w:r>
-        <w:rPr>
-          <w:rFonts w:cs="Arial"/>
-          <w:szCs w:val="24"/>
-        </w:rPr>
-        <w:t>Eine zentrale Rolle nimmt die Antriebstrommel ein. Deshalb soll in der folgenden Arbeit eine Antriebstrommel mit Lagerung entwickelt werden, die speziell an die vorgegebenen Bedürfnisse angepasst ist</w:t>
-      </w:r>
-      <w:r>
-        <w:rPr>
-          <w:rFonts w:cs="Arial"/>
-          <w:szCs w:val="24"/>
-        </w:rPr>
-        <w:t xml:space="preserve"> (siehe Anforderungsliste)</w:t>
-      </w:r>
-      <w:r>
-        <w:rPr>
-          <w:rFonts w:cs="Arial"/>
-          <w:szCs w:val="24"/>
-        </w:rPr>
-        <w:t xml:space="preserve">. </w:t>
-      </w:r>
-    </w:p>
-    <w:p>
-      <w:pPr>
-        <w:jc w:val="both"/>
-        <w:rPr>
-          <w:rFonts w:cs="Arial"/>
-          <w:szCs w:val="24"/>
-        </w:rPr>
-      </w:pPr>
-      <w:r>
-        <w:rPr>
-          <w:rFonts w:cs="Arial"/>
-          <w:szCs w:val="24"/>
-        </w:rPr>
-        <w:t>Die Antriebstrommellagerung des Bandförderers wird auf der Basis exakter Auslegungsrec</w:t>
-      </w:r>
-      <w:r>
-        <w:rPr>
-          <w:rFonts w:cs="Arial"/>
-          <w:szCs w:val="24"/>
-        </w:rPr>
-        <w:t>hnungen konstruiert und mit gängigen Referenzwerten auf die Haltbarkeit bei dynamischer Belastung geprüft.</w:t>
-      </w:r>
-      <w:r>
-        <w:rPr>
-          <w:rFonts w:cs="Arial"/>
-          <w:szCs w:val="24"/>
-        </w:rPr>
-        <w:t xml:space="preserve"> </w:t>
-      </w:r>
-      <w:r>
-        <w:rPr>
-          <w:rFonts w:cs="Arial"/>
-          <w:szCs w:val="24"/>
-        </w:rPr>
-        <w:t xml:space="preserve">Die Visualisierung </w:t>
-      </w:r>
-      <w:r>
-        <w:rPr>
-          <w:rFonts w:cs="Arial"/>
-          <w:szCs w:val="24"/>
-        </w:rPr>
-        <w:t>der Antriebstrommellagerung</w:t>
-      </w:r>
-      <w:r>
-        <w:rPr>
-          <w:rFonts w:cs="Arial"/>
-          <w:szCs w:val="24"/>
-        </w:rPr>
-        <w:t xml:space="preserve"> ist einer ausführlichen CAD-</w:t>
-      </w:r>
-      <w:r>
-        <w:rPr>
-          <w:rFonts w:cs="Arial"/>
-          <w:szCs w:val="24"/>
-        </w:rPr>
-        <w:t>Datei mit passender Stückliste zu entnehmen.</w:t>
-      </w:r>
-    </w:p>
-    <w:p>
-      <w:pPr>
-        <w:jc w:val="both"/>
-        <w:rPr>
-          <w:rFonts w:cs="Arial"/>
-          <w:szCs w:val="24"/>
-        </w:rPr>
-      </w:pPr>
-      <w:r>
-        <w:rPr>
-          <w:rFonts w:cs="Arial"/>
-          <w:szCs w:val="24"/>
-        </w:rPr>
-        <w:t>Im Anhang sind außerdem die ausgedruckten Excel-Berechnungen zu finden. Die auf der CD gespeicherten Excel-Dateien sind interaktiv angelegt und können vom kritischen Betrachter nochmals mithilfe der Buttons durchgerechnet werden.</w:t>
-      </w:r>
-    </w:p>
-    <w:p>
-      <w:pPr>
-        <w:pStyle w:val="berschrift2"/>
-      </w:pPr>
-      <w:bookmarkStart w:id="7" w:name="_Toc30503705"/>
-      <w:r>
-        <w:t>Anforderungsliste</w:t>
-      </w:r>
-      <w:bookmarkEnd w:id="7"/>
       <w:r>
         <w:t xml:space="preserve"> </w:t>
       </w:r>
@@ -5658,11 +5655,11 @@
       <w:pPr>
         <w:pStyle w:val="berschrift2"/>
       </w:pPr>
-      <w:bookmarkStart w:id="8" w:name="_Toc30503706"/>
+      <w:bookmarkStart w:id="7" w:name="_Toc30503706"/>
       <w:r>
         <w:t>Morphologischer Kasten</w:t>
       </w:r>
-      <w:bookmarkEnd w:id="8"/>
+      <w:bookmarkEnd w:id="7"/>
     </w:p>
     <w:p>
       <w:pPr>
@@ -6147,58 +6144,50 @@
       <w:pPr>
         <w:pStyle w:val="berschrift1"/>
       </w:pPr>
-      <w:bookmarkStart w:id="9" w:name="_Toc30503707"/>
+      <w:bookmarkStart w:id="8" w:name="_Toc30503707"/>
       <w:r>
         <w:lastRenderedPageBreak/>
         <w:t>Verzahnung</w:t>
       </w:r>
+      <w:bookmarkEnd w:id="8"/>
+    </w:p>
+    <w:p>
+      <w:pPr>
+        <w:jc w:val="both"/>
+      </w:pPr>
+      <w:r>
+        <w:t>Für die Verzahnung des Getriebes sind schrägverzahnte Stirnräder vorgesehen. Diese haben den Vorteil, dass sie gegenüber geradverzahnten Stirnrädern leiser sind.</w:t>
+      </w:r>
+    </w:p>
+    <w:p>
+      <w:pPr>
+        <w:jc w:val="both"/>
+      </w:pPr>
+      <w:r>
+        <w:t xml:space="preserve">Die Herausforderung bei der Verzahnung besteht darin, dass für den vorgegeben Achsabstand von 350 mm und das vorgegebene Übersetzungsverhältnis von 6,143 passende Wälzkreisdurchmesser gefunden werden müssen, auf denen eine ganzzahlige Zähnezahl Platz findet und die trotzdem das </w:t>
+      </w:r>
+      <w:proofErr w:type="spellStart"/>
+      <w:r>
+        <w:t>Zähnezahlverhältnis</w:t>
+      </w:r>
+      <w:proofErr w:type="spellEnd"/>
+      <w:r>
+        <w:t xml:space="preserve"> erfüllen.</w:t>
+      </w:r>
+    </w:p>
+    <w:p>
+      <w:pPr>
+        <w:pStyle w:val="berschrift2"/>
+      </w:pPr>
+      <w:bookmarkStart w:id="9" w:name="_Toc30503708"/>
+      <w:r>
+        <w:t>Berechnung der Zähnezahl und des Moduls</w:t>
+      </w:r>
       <w:bookmarkEnd w:id="9"/>
     </w:p>
     <w:p>
       <w:pPr>
         <w:jc w:val="both"/>
-      </w:pPr>
-      <w:r>
-        <w:t>Für die Verzahnung des Getriebes sind schrägverzahnte Stirnräder vorgesehen. Diese haben den Vorteil, dass sie gegenüber geradverzahnten Stirnrädern leiser sind.</w:t>
-      </w:r>
-    </w:p>
-    <w:p>
-      <w:pPr>
-        <w:jc w:val="both"/>
-      </w:pPr>
-      <w:r>
-        <w:t xml:space="preserve">Die Herausforderung bei der Verzahnung besteht darin, dass für den vorgegeben Achsabstand von 350 mm und das vorgegebene Übersetzungsverhältnis von 6,143 passende Wälzkreisdurchmesser gefunden werden müssen, auf denen eine ganzzahlige </w:t>
-      </w:r>
-      <w:proofErr w:type="spellStart"/>
-      <w:r>
-        <w:t>Zähnezahl</w:t>
-      </w:r>
-      <w:proofErr w:type="spellEnd"/>
-      <w:r>
-        <w:t xml:space="preserve"> Platz findet und die trotzdem das </w:t>
-      </w:r>
-      <w:proofErr w:type="spellStart"/>
-      <w:r>
-        <w:t>Zähnezahlverhältnis</w:t>
-      </w:r>
-      <w:proofErr w:type="spellEnd"/>
-      <w:r>
-        <w:t xml:space="preserve"> erfüllen.</w:t>
-      </w:r>
-    </w:p>
-    <w:p>
-      <w:pPr>
-        <w:pStyle w:val="berschrift2"/>
-      </w:pPr>
-      <w:bookmarkStart w:id="10" w:name="_Toc30503708"/>
-      <w:r>
-        <w:t>Berechnung der Zähnezahl und des Moduls</w:t>
-      </w:r>
-      <w:bookmarkEnd w:id="10"/>
-    </w:p>
-    <w:p>
-      <w:pPr>
-        <w:jc w:val="both"/>
         <w:rPr>
           <w:szCs w:val="24"/>
         </w:rPr>
@@ -6207,21 +6196,7 @@
         <w:rPr>
           <w:szCs w:val="24"/>
         </w:rPr>
-        <w:t xml:space="preserve">Folgende </w:t>
-      </w:r>
-      <w:proofErr w:type="spellStart"/>
-      <w:r>
-        <w:rPr>
-          <w:szCs w:val="24"/>
-        </w:rPr>
-        <w:t>Zähnezahlen</w:t>
-      </w:r>
-      <w:proofErr w:type="spellEnd"/>
-      <w:r>
-        <w:rPr>
-          <w:szCs w:val="24"/>
-        </w:rPr>
-        <w:t xml:space="preserve">, Module und Schrägungswinkel </w:t>
+        <w:t xml:space="preserve">Folgende Zähnezahlen, Module und Schrägungswinkel </w:t>
       </w:r>
       <w:r>
         <w:rPr>
@@ -6273,14 +6248,12 @@
                 <w:szCs w:val="24"/>
               </w:rPr>
             </w:pPr>
-            <w:proofErr w:type="spellStart"/>
             <w:r>
               <w:rPr>
                 <w:szCs w:val="24"/>
               </w:rPr>
               <w:t>Zähnezahl</w:t>
             </w:r>
-            <w:proofErr w:type="spellEnd"/>
           </w:p>
         </w:tc>
         <w:tc>
@@ -6637,32 +6610,22 @@
         <w:pStyle w:val="Beschriftung"/>
         <w:jc w:val="both"/>
       </w:pPr>
-      <w:bookmarkStart w:id="11" w:name="_Toc30620263"/>
+      <w:bookmarkStart w:id="10" w:name="_Toc30620263"/>
       <w:r>
         <w:t xml:space="preserve">Tabelle </w:t>
       </w:r>
-      <w:r>
-        <w:fldChar w:fldCharType="begin"/>
-      </w:r>
-      <w:r>
-        <w:instrText xml:space="preserve"> SEQ Tabelle \* ARABIC </w:instrText>
-      </w:r>
-      <w:r>
-        <w:fldChar w:fldCharType="separate"/>
-      </w:r>
-      <w:r>
-        <w:rPr>
-          <w:noProof/>
-        </w:rPr>
-        <w:t>1</w:t>
-      </w:r>
-      <w:r>
-        <w:fldChar w:fldCharType="end"/>
-      </w:r>
+      <w:fldSimple w:instr=" SEQ Tabelle \* ARABIC ">
+        <w:r>
+          <w:rPr>
+            <w:noProof/>
+          </w:rPr>
+          <w:t>1</w:t>
+        </w:r>
+      </w:fldSimple>
       <w:r>
         <w:t>: Mögliche Verzahnungsdaten</w:t>
       </w:r>
-      <w:bookmarkEnd w:id="11"/>
+      <w:bookmarkEnd w:id="10"/>
     </w:p>
     <w:p>
       <w:pPr>
@@ -6680,21 +6643,7 @@
         <w:rPr>
           <w:szCs w:val="24"/>
         </w:rPr>
-        <w:t xml:space="preserve">Zunächst soll mithilfe einer Excel-Tabelle herausgefunden werden, welche Kombinationen von </w:t>
-      </w:r>
-      <w:proofErr w:type="spellStart"/>
-      <w:r>
-        <w:rPr>
-          <w:szCs w:val="24"/>
-        </w:rPr>
-        <w:t>Zähnezahlen</w:t>
-      </w:r>
-      <w:proofErr w:type="spellEnd"/>
-      <w:r>
-        <w:rPr>
-          <w:szCs w:val="24"/>
-        </w:rPr>
-        <w:t xml:space="preserve">, Modulen und Schrägungswinkeln zu einem Achsabstand von 350 mm mit einer Abweichung von maximal einem Millimeter führen. Es werden </w:t>
+        <w:t xml:space="preserve">Zunächst soll mithilfe einer Excel-Tabelle herausgefunden werden, welche Kombinationen von Zähnezahlen, Modulen und Schrägungswinkeln zu einem Achsabstand von 350 mm mit einer Abweichung von maximal einem Millimeter führen. Es werden </w:t>
       </w:r>
       <w:proofErr w:type="spellStart"/>
       <w:r>
@@ -6842,19 +6791,11 @@
                 <w:szCs w:val="24"/>
               </w:rPr>
             </w:pPr>
-            <w:proofErr w:type="spellStart"/>
             <w:r>
               <w:rPr>
                 <w:szCs w:val="24"/>
               </w:rPr>
-              <w:t>Zähnezahl</w:t>
-            </w:r>
-            <w:proofErr w:type="spellEnd"/>
-            <w:r>
-              <w:rPr>
-                <w:szCs w:val="24"/>
-              </w:rPr>
-              <w:t xml:space="preserve"> Ritzel</w:t>
+              <w:t>Zähnezahl Ritzel</w:t>
             </w:r>
           </w:p>
         </w:tc>
@@ -6871,19 +6812,11 @@
                 <w:szCs w:val="24"/>
               </w:rPr>
             </w:pPr>
-            <w:proofErr w:type="spellStart"/>
             <w:r>
               <w:rPr>
                 <w:szCs w:val="24"/>
               </w:rPr>
-              <w:t>Zähnezahl</w:t>
-            </w:r>
-            <w:proofErr w:type="spellEnd"/>
-            <w:r>
-              <w:rPr>
-                <w:szCs w:val="24"/>
-              </w:rPr>
-              <w:t xml:space="preserve"> Rad</w:t>
+              <w:t>Zähnezahl Rad</w:t>
             </w:r>
           </w:p>
         </w:tc>
@@ -7149,103 +7082,77 @@
         <w:pStyle w:val="Beschriftung"/>
         <w:jc w:val="both"/>
       </w:pPr>
-      <w:bookmarkStart w:id="12" w:name="_Toc30620264"/>
+      <w:bookmarkStart w:id="11" w:name="_Toc30620264"/>
       <w:r>
         <w:t xml:space="preserve">Tabelle </w:t>
       </w:r>
-      <w:r>
-        <w:fldChar w:fldCharType="begin"/>
-      </w:r>
-      <w:r>
-        <w:instrText xml:space="preserve"> SEQ Tabelle \* ARABIC </w:instrText>
-      </w:r>
-      <w:r>
-        <w:fldChar w:fldCharType="separate"/>
-      </w:r>
-      <w:r>
-        <w:rPr>
-          <w:noProof/>
-        </w:rPr>
-        <w:t>2</w:t>
-      </w:r>
-      <w:r>
-        <w:fldChar w:fldCharType="end"/>
-      </w:r>
+      <w:fldSimple w:instr=" SEQ Tabelle \* ARABIC ">
+        <w:r>
+          <w:rPr>
+            <w:noProof/>
+          </w:rPr>
+          <w:t>2</w:t>
+        </w:r>
+      </w:fldSimple>
       <w:r>
         <w:t>: Zur Auswahl stehende Varianten</w:t>
       </w:r>
+      <w:bookmarkEnd w:id="11"/>
+    </w:p>
+    <w:p>
+      <w:pPr>
+        <w:jc w:val="both"/>
+      </w:pPr>
+    </w:p>
+    <w:p>
+      <w:pPr>
+        <w:jc w:val="both"/>
+        <w:rPr>
+          <w:szCs w:val="24"/>
+        </w:rPr>
+      </w:pPr>
+      <w:r>
+        <w:rPr>
+          <w:szCs w:val="24"/>
+        </w:rPr>
+        <w:t xml:space="preserve">Nach Untersuchung beider Verzahnungsvarianten mit dem Berechnungsprogramm </w:t>
+      </w:r>
+      <w:proofErr w:type="spellStart"/>
+      <w:r>
+        <w:rPr>
+          <w:szCs w:val="24"/>
+        </w:rPr>
+        <w:t>KissSoft</w:t>
+      </w:r>
+      <w:proofErr w:type="spellEnd"/>
+      <w:r>
+        <w:rPr>
+          <w:szCs w:val="24"/>
+        </w:rPr>
+        <w:t xml:space="preserve"> fiel die Wahl auf Variante 1 mit einem Modul von 4,5. Hier ist die Profilüberdeckung geringfügig größer und das Rad hat ein geringeres Gewicht.</w:t>
+      </w:r>
+    </w:p>
+    <w:p>
+      <w:pPr>
+        <w:pStyle w:val="berschrift2"/>
+      </w:pPr>
+      <w:bookmarkStart w:id="12" w:name="_Toc30503709"/>
+      <w:r>
+        <w:t>Profilverschiebung</w:t>
+      </w:r>
       <w:bookmarkEnd w:id="12"/>
     </w:p>
     <w:p>
-      <w:pPr>
-        <w:jc w:val="both"/>
-      </w:pPr>
-    </w:p>
-    <w:p>
-      <w:pPr>
-        <w:jc w:val="both"/>
-        <w:rPr>
-          <w:szCs w:val="24"/>
-        </w:rPr>
-      </w:pPr>
-      <w:r>
-        <w:rPr>
-          <w:szCs w:val="24"/>
-        </w:rPr>
-        <w:t xml:space="preserve">Nach Untersuchung beider Verzahnungsvarianten mit dem Berechnungsprogramm </w:t>
+      <w:r>
+        <w:t xml:space="preserve">Die Profilverschiebung wird mit dem Programm </w:t>
       </w:r>
       <w:proofErr w:type="spellStart"/>
       <w:r>
-        <w:rPr>
-          <w:szCs w:val="24"/>
-        </w:rPr>
         <w:t>KissSoft</w:t>
       </w:r>
       <w:proofErr w:type="spellEnd"/>
       <w:r>
-        <w:rPr>
-          <w:szCs w:val="24"/>
-        </w:rPr>
-        <w:t xml:space="preserve"> fiel die Wahl auf Variante 1 mit einem Modul von 4,5. Hier ist die Profilüberdeckung geringfügig größer und das Rad hat ein geringeres Gewicht.</w:t>
-      </w:r>
-    </w:p>
-    <w:p>
-      <w:pPr>
-        <w:pStyle w:val="berschrift2"/>
-      </w:pPr>
-      <w:bookmarkStart w:id="13" w:name="_Toc30503709"/>
-      <w:r>
-        <w:t>Profilverschiebung</w:t>
-      </w:r>
-      <w:bookmarkEnd w:id="13"/>
-    </w:p>
-    <w:p>
-      <w:r>
-        <w:t xml:space="preserve">Die Profilverschiebung wird mit dem Programm </w:t>
-      </w:r>
-      <w:proofErr w:type="spellStart"/>
-      <w:r>
-        <w:t>KissSoft</w:t>
-      </w:r>
-      <w:proofErr w:type="spellEnd"/>
-      <w:r>
-        <w:t xml:space="preserve"> automatisch ausgerechnet. Die verwendete Berechnungsgrundlage ist die Aufteilung auf gleiches spezifisches Gleiten am </w:t>
-      </w:r>
-      <w:proofErr w:type="spellStart"/>
-      <w:r>
-        <w:t>Zahnfuß</w:t>
-      </w:r>
-      <w:proofErr w:type="spellEnd"/>
-      <w:r>
-        <w:t xml:space="preserve">. Die benötigte Profilverschiebung beträgt 0,8341 mm, davon entfallen 0,3642 mm auf das Ritzel und 0,4699 mm auf das Rad. Das spezifische Gleiten am </w:t>
-      </w:r>
-      <w:proofErr w:type="spellStart"/>
-      <w:r>
-        <w:t>Zahnfuß</w:t>
-      </w:r>
-      <w:proofErr w:type="spellEnd"/>
-      <w:r>
-        <w:t xml:space="preserve"> wird dadurch bis auf die dritte Nachkommastelle identisch.</w:t>
+        <w:t xml:space="preserve"> automatisch ausgerechnet. Die verwendete Berechnungsgrundlage ist die Aufteilung auf gleiches spezifisches Gleiten am Zahnfuß. Die benötigte Profilverschiebung beträgt 0,8341 mm, davon entfallen 0,3642 mm auf das Ritzel und 0,4699 mm auf das Rad. Das spezifische Gleiten am Zahnfuß wird dadurch bis auf die dritte Nachkommastelle identisch.</w:t>
       </w:r>
     </w:p>
     <w:p/>
@@ -7350,28 +7257,18 @@
       <w:pPr>
         <w:pStyle w:val="Beschriftung"/>
       </w:pPr>
-      <w:bookmarkStart w:id="14" w:name="_Toc30620280"/>
+      <w:bookmarkStart w:id="13" w:name="_Toc30620280"/>
       <w:r>
         <w:t xml:space="preserve">Abbildung </w:t>
       </w:r>
-      <w:r>
-        <w:fldChar w:fldCharType="begin"/>
-      </w:r>
-      <w:r>
-        <w:instrText xml:space="preserve"> SEQ Abbildung \* ARABIC </w:instrText>
-      </w:r>
-      <w:r>
-        <w:fldChar w:fldCharType="separate"/>
-      </w:r>
-      <w:r>
-        <w:rPr>
-          <w:noProof/>
-        </w:rPr>
-        <w:t>1</w:t>
-      </w:r>
-      <w:r>
-        <w:fldChar w:fldCharType="end"/>
-      </w:r>
+      <w:fldSimple w:instr=" SEQ Abbildung \* ARABIC ">
+        <w:r>
+          <w:rPr>
+            <w:noProof/>
+          </w:rPr>
+          <w:t>1</w:t>
+        </w:r>
+      </w:fldSimple>
       <w:r>
         <w:t xml:space="preserve">: Ausschnitt aus dem </w:t>
       </w:r>
@@ -7389,17 +7286,17 @@
       <w:r>
         <w:t>Profilverschiebung</w:t>
       </w:r>
+      <w:bookmarkEnd w:id="13"/>
+    </w:p>
+    <w:p>
+      <w:pPr>
+        <w:pStyle w:val="berschrift2"/>
+      </w:pPr>
+      <w:bookmarkStart w:id="14" w:name="_Toc30503710"/>
+      <w:r>
+        <w:t>Zahnfußfestigkeit und Grübchenfestigkeit</w:t>
+      </w:r>
       <w:bookmarkEnd w:id="14"/>
-    </w:p>
-    <w:p>
-      <w:pPr>
-        <w:pStyle w:val="berschrift2"/>
-      </w:pPr>
-      <w:bookmarkStart w:id="15" w:name="_Toc30503710"/>
-      <w:r>
-        <w:t>Zahnfußfestigkeit und Grübchenfestigkeit</w:t>
-      </w:r>
-      <w:bookmarkEnd w:id="15"/>
     </w:p>
     <w:p>
       <w:r>
@@ -7528,28 +7425,18 @@
       <w:pPr>
         <w:pStyle w:val="Beschriftung"/>
       </w:pPr>
-      <w:bookmarkStart w:id="16" w:name="_Toc30620281"/>
+      <w:bookmarkStart w:id="15" w:name="_Toc30620281"/>
       <w:r>
         <w:t xml:space="preserve">Abbildung </w:t>
       </w:r>
-      <w:r>
-        <w:fldChar w:fldCharType="begin"/>
-      </w:r>
-      <w:r>
-        <w:instrText xml:space="preserve"> SEQ Abbildung \* ARABIC </w:instrText>
-      </w:r>
-      <w:r>
-        <w:fldChar w:fldCharType="separate"/>
-      </w:r>
-      <w:r>
-        <w:rPr>
-          <w:noProof/>
-        </w:rPr>
-        <w:t>2</w:t>
-      </w:r>
-      <w:r>
-        <w:fldChar w:fldCharType="end"/>
-      </w:r>
+      <w:fldSimple w:instr=" SEQ Abbildung \* ARABIC ">
+        <w:r>
+          <w:rPr>
+            <w:noProof/>
+          </w:rPr>
+          <w:t>2</w:t>
+        </w:r>
+      </w:fldSimple>
       <w:r>
         <w:t xml:space="preserve">: Ausschnitt aus </w:t>
       </w:r>
@@ -7561,147 +7448,142 @@
       <w:r>
         <w:t>-Protokoll, Sicherheiten</w:t>
       </w:r>
+      <w:bookmarkEnd w:id="15"/>
+    </w:p>
+    <w:p>
+      <w:r>
+        <w:t xml:space="preserve">Trotzdem wird eine halbjährliche Kontrolle der Zahnflanken auf </w:t>
+      </w:r>
+      <w:proofErr w:type="spellStart"/>
+      <w:r>
+        <w:t>Micropitting</w:t>
+      </w:r>
+      <w:proofErr w:type="spellEnd"/>
+      <w:r>
+        <w:t xml:space="preserve"> oder Graufleckigkeit empfohlen, um auf schädliche, unvorhergesehene Umwelteinflüsse reagieren zu können.</w:t>
+      </w:r>
+    </w:p>
+    <w:p>
+      <w:pPr>
+        <w:pStyle w:val="berschrift2"/>
+      </w:pPr>
+      <w:bookmarkStart w:id="16" w:name="_Toc30503711"/>
+      <w:r>
+        <w:t>Antriebsritzel</w:t>
+      </w:r>
       <w:bookmarkEnd w:id="16"/>
     </w:p>
     <w:p>
       <w:r>
-        <w:t xml:space="preserve">Trotzdem wird eine halbjährliche Kontrolle der Zahnflanken auf </w:t>
-      </w:r>
-      <w:proofErr w:type="spellStart"/>
-      <w:r>
-        <w:t>Micropitting</w:t>
-      </w:r>
-      <w:proofErr w:type="spellEnd"/>
-      <w:r>
-        <w:t xml:space="preserve"> oder Graufleckigkeit empfohlen, um auf schädliche, unvorhergesehene Umwelteinflüsse reagieren zu können.</w:t>
+        <w:t xml:space="preserve">Das Antriebsritzel wird direkt auf die Antriebswelle aufgeschnitten. </w:t>
+      </w:r>
+    </w:p>
+    <w:p>
+      <w:pPr>
+        <w:pStyle w:val="berschrift3"/>
+      </w:pPr>
+      <w:r>
+        <w:t>Antriebswelle</w:t>
+      </w:r>
+    </w:p>
+    <w:p>
+      <w:pPr>
+        <w:jc w:val="both"/>
+      </w:pPr>
+      <w:r>
+        <w:t xml:space="preserve">Der Durchmesser der Antriebswelle direkt neben dem aufgeschnittenen Ritzel wird durch den geforderten Respektabstand </w:t>
+      </w:r>
+      <w:r>
+        <w:t xml:space="preserve">von 1,5 mm </w:t>
+      </w:r>
+      <w:r>
+        <w:t>zwischen Fußkreisdurchmesser und Welle</w:t>
+      </w:r>
+      <w:r>
+        <w:t>noberfläche</w:t>
+      </w:r>
+      <w:r>
+        <w:t xml:space="preserve"> sowie durch die benötigte Lagerschulter zur Fixierung der Wälzlager beschränkt. Die zunächst gewählten Lager mit einem Innendurchmesser von 80 mm benötigen eine</w:t>
+      </w:r>
+      <w:r>
+        <w:t>n</w:t>
+      </w:r>
+      <w:r>
+        <w:t xml:space="preserve"> A</w:t>
+      </w:r>
+      <w:r>
+        <w:t>bsatz mit Durchmesser d</w:t>
+      </w:r>
+      <w:r>
+        <w:rPr>
+          <w:vertAlign w:val="subscript"/>
+        </w:rPr>
+        <w:t>a</w:t>
+      </w:r>
+      <w:r>
+        <w:t xml:space="preserve"> von 91 mm laut Hersteller </w:t>
+      </w:r>
+      <w:r>
+        <w:t>S</w:t>
+      </w:r>
+      <w:r>
+        <w:t>chae</w:t>
+      </w:r>
+      <w:r>
+        <w:t>ffler [</w:t>
+      </w:r>
+      <w:r>
+        <w:t>5</w:t>
+      </w:r>
+      <w:r>
+        <w:t xml:space="preserve">]. </w:t>
+      </w:r>
+      <w:r>
+        <w:t xml:space="preserve">Der Fußkreisdurchmesser des Ritzels beträgt jedoch lediglich 89,013 mm. Somit wäre eine Antriebswelle für diese Lager in Kombination mit dem ausgelegten Ritzel nicht möglich. Aus diesem Grund wurde die nächstkleinere Lagergröße mit einem Innendurchmesser von 75mm gewählt. Der geforderte </w:t>
+      </w:r>
+      <w:r>
+        <w:t>Absatz-</w:t>
+      </w:r>
+      <w:r>
+        <w:t xml:space="preserve">Durchmesser beträgt hier </w:t>
+      </w:r>
+      <w:r>
+        <w:t>d</w:t>
+      </w:r>
+      <w:r>
+        <w:rPr>
+          <w:vertAlign w:val="subscript"/>
+        </w:rPr>
+        <w:t>a</w:t>
+      </w:r>
+      <w:r>
+        <w:t>=</w:t>
+      </w:r>
+      <w:r>
+        <w:t>84</w:t>
+      </w:r>
+      <w:r>
+        <w:t xml:space="preserve"> mm</w:t>
+      </w:r>
+      <w:r>
+        <w:t xml:space="preserve"> [5]</w:t>
+      </w:r>
+      <w:r>
+        <w:t xml:space="preserve">. </w:t>
+      </w:r>
+      <w:r>
+        <w:t>Somit beträgt der Respektabstand sogar 2,5 mm.</w:t>
       </w:r>
     </w:p>
     <w:p>
       <w:pPr>
         <w:pStyle w:val="berschrift2"/>
       </w:pPr>
-      <w:bookmarkStart w:id="17" w:name="_Toc30503711"/>
-      <w:r>
-        <w:t>Antriebsritzel</w:t>
+      <w:bookmarkStart w:id="17" w:name="_Toc30503712"/>
+      <w:r>
+        <w:t>Abtriebsrad</w:t>
       </w:r>
       <w:bookmarkEnd w:id="17"/>
-    </w:p>
-    <w:p>
-      <w:r>
-        <w:t xml:space="preserve">Das Antriebsritzel wird direkt auf die Antriebswelle aufgeschnitten. </w:t>
-      </w:r>
-    </w:p>
-    <w:p>
-      <w:pPr>
-        <w:pStyle w:val="berschrift3"/>
-      </w:pPr>
-      <w:r>
-        <w:t>Antriebswelle</w:t>
-      </w:r>
-    </w:p>
-    <w:p>
-      <w:pPr>
-        <w:jc w:val="both"/>
-      </w:pPr>
-      <w:r>
-        <w:t xml:space="preserve">Der Durchmesser der Antriebswelle direkt neben dem aufgeschnittenen Ritzel wird durch den geforderten Respektabstand </w:t>
-      </w:r>
-      <w:r>
-        <w:t xml:space="preserve">von 1,5 mm </w:t>
-      </w:r>
-      <w:r>
-        <w:t>zwischen Fußkreisdurchmesser und Welle</w:t>
-      </w:r>
-      <w:r>
-        <w:t>noberfläche</w:t>
-      </w:r>
-      <w:r>
-        <w:t xml:space="preserve"> sowie durch die benötigte Lagerschulter zur Fixierung der Wälzlager beschränkt. Die zunächst gewählten Lager mit einem Innendurchmesser von 80 mm benötigen eine</w:t>
-      </w:r>
-      <w:r>
-        <w:t>n</w:t>
-      </w:r>
-      <w:r>
-        <w:t xml:space="preserve"> A</w:t>
-      </w:r>
-      <w:r>
-        <w:t>bsatz mit Durchmesser d</w:t>
-      </w:r>
-      <w:r>
-        <w:rPr>
-          <w:vertAlign w:val="subscript"/>
-        </w:rPr>
-        <w:t>a</w:t>
-      </w:r>
-      <w:r>
-        <w:t xml:space="preserve"> von 91 mm laut Hersteller </w:t>
-      </w:r>
-      <w:proofErr w:type="spellStart"/>
-      <w:r>
-        <w:t>S</w:t>
-      </w:r>
-      <w:r>
-        <w:t>chae</w:t>
-      </w:r>
-      <w:r>
-        <w:t>ffler</w:t>
-      </w:r>
-      <w:proofErr w:type="spellEnd"/>
-      <w:r>
-        <w:t xml:space="preserve"> [</w:t>
-      </w:r>
-      <w:r>
-        <w:t>5</w:t>
-      </w:r>
-      <w:r>
-        <w:t xml:space="preserve">]. </w:t>
-      </w:r>
-      <w:r>
-        <w:t xml:space="preserve">Der Fußkreisdurchmesser des Ritzels beträgt jedoch lediglich 89,013 mm. Somit wäre eine Antriebswelle für diese Lager in Kombination mit dem ausgelegten Ritzel nicht möglich. Aus diesem Grund wurde die nächstkleinere Lagergröße mit einem Innendurchmesser von 75mm gewählt. Der geforderte </w:t>
-      </w:r>
-      <w:r>
-        <w:t>Absatz-</w:t>
-      </w:r>
-      <w:r>
-        <w:t xml:space="preserve">Durchmesser beträgt hier </w:t>
-      </w:r>
-      <w:r>
-        <w:t>d</w:t>
-      </w:r>
-      <w:r>
-        <w:rPr>
-          <w:vertAlign w:val="subscript"/>
-        </w:rPr>
-        <w:t>a</w:t>
-      </w:r>
-      <w:r>
-        <w:t>=</w:t>
-      </w:r>
-      <w:r>
-        <w:t>84</w:t>
-      </w:r>
-      <w:r>
-        <w:t xml:space="preserve"> mm</w:t>
-      </w:r>
-      <w:r>
-        <w:t xml:space="preserve"> [5]</w:t>
-      </w:r>
-      <w:r>
-        <w:t xml:space="preserve">. </w:t>
-      </w:r>
-      <w:r>
-        <w:t>Somit beträgt der Respektabstand sogar 2,5 mm.</w:t>
-      </w:r>
-    </w:p>
-    <w:p>
-      <w:pPr>
-        <w:pStyle w:val="berschrift2"/>
-      </w:pPr>
-      <w:bookmarkStart w:id="18" w:name="_Toc30503712"/>
-      <w:r>
-        <w:t>Abtriebsrad</w:t>
-      </w:r>
-      <w:bookmarkEnd w:id="18"/>
     </w:p>
     <w:p>
       <w:r>
@@ -7971,7 +7853,7 @@
       <w:pPr>
         <w:pStyle w:val="berschrift3"/>
       </w:pPr>
-      <w:bookmarkStart w:id="19" w:name="_Toc30503713"/>
+      <w:bookmarkStart w:id="18" w:name="_Toc30503713"/>
       <w:r>
         <w:lastRenderedPageBreak/>
         <w:t xml:space="preserve">Pressverbindung des </w:t>
@@ -7980,7 +7862,7 @@
       <w:r>
         <w:t>Abtriebsrades</w:t>
       </w:r>
-      <w:bookmarkEnd w:id="19"/>
+      <w:bookmarkEnd w:id="18"/>
       <w:proofErr w:type="spellEnd"/>
       <w:r>
         <w:t xml:space="preserve"> </w:t>
@@ -8231,7 +8113,15 @@
         </m:sSub>
       </m:oMath>
       <w:r>
-        <w:t xml:space="preserve">         (21.3)</w:t>
+        <w:t xml:space="preserve">      </w:t>
+      </w:r>
+      <w:proofErr w:type="gramStart"/>
+      <w:r>
+        <w:t xml:space="preserve">   (</w:t>
+      </w:r>
+      <w:proofErr w:type="gramEnd"/>
+      <w:r>
+        <w:t>21.3)</w:t>
       </w:r>
     </w:p>
     <w:p>
@@ -8997,21 +8887,7 @@
         <w:rPr>
           <w:b/>
         </w:rPr>
-        <w:t xml:space="preserve"> auf </w:t>
-      </w:r>
-      <w:proofErr w:type="spellStart"/>
-      <w:r>
-        <w:rPr>
-          <w:b/>
-        </w:rPr>
-        <w:t>Abtriebswelle</w:t>
-      </w:r>
-      <w:proofErr w:type="spellEnd"/>
-      <w:r>
-        <w:rPr>
-          <w:b/>
-        </w:rPr>
-        <w:t xml:space="preserve">) in vier Bereiche: </w:t>
+        <w:t xml:space="preserve"> auf Abtriebswelle) in vier Bereiche: </w:t>
       </w:r>
     </w:p>
     <w:p>
@@ -9902,22 +9778,30 @@
     <w:p/>
     <w:p>
       <w:r>
-        <w:t>Nach ME Decker errechnet sich die größte zu übertr</w:t>
-      </w:r>
-      <w:r>
-        <w:t xml:space="preserve">agende Betriebskraft an den Fügeflächen: </w:t>
+        <w:t xml:space="preserve">Nach ME Decker errechnet sich die größte </w:t>
+      </w:r>
+      <w:proofErr w:type="gramStart"/>
+      <w:r>
+        <w:t>zu übertr</w:t>
+      </w:r>
+      <w:r>
+        <w:t>agende Betriebskraft</w:t>
+      </w:r>
+      <w:proofErr w:type="gramEnd"/>
+      <w:r>
+        <w:t xml:space="preserve"> an den Fügeflächen: </w:t>
       </w:r>
     </w:p>
     <w:p>
       <w:pPr>
         <w:pStyle w:val="berschrift1"/>
       </w:pPr>
-      <w:bookmarkStart w:id="20" w:name="_Toc30503714"/>
+      <w:bookmarkStart w:id="19" w:name="_Toc30503714"/>
       <w:r>
         <w:lastRenderedPageBreak/>
         <w:t>Lager</w:t>
       </w:r>
-      <w:bookmarkEnd w:id="20"/>
+      <w:bookmarkEnd w:id="19"/>
     </w:p>
     <w:p/>
     <w:p>
@@ -10169,7 +10053,15 @@
         </m:sSub>
       </m:oMath>
       <w:r>
-        <w:t xml:space="preserve">         (21.3)</w:t>
+        <w:t xml:space="preserve">      </w:t>
+      </w:r>
+      <w:proofErr w:type="gramStart"/>
+      <w:r>
+        <w:t xml:space="preserve">   (</w:t>
+      </w:r>
+      <w:proofErr w:type="gramEnd"/>
+      <w:r>
+        <w:t>21.3)</w:t>
       </w:r>
     </w:p>
     <w:p>
@@ -11577,7 +11469,7 @@
       </w:r>
     </w:p>
     <w:p/>
-    <w:bookmarkStart w:id="21" w:name="_Hlk29992912"/>
+    <w:bookmarkStart w:id="20" w:name="_Hlk29992912"/>
     <w:p>
       <m:oMathPara>
         <m:oMath>
@@ -11685,7 +11577,7 @@
               </m:sSub>
             </m:den>
           </m:f>
-          <w:bookmarkEnd w:id="21"/>
+          <w:bookmarkEnd w:id="20"/>
           <m:r>
             <w:rPr>
               <w:rFonts w:ascii="Cambria Math" w:hAnsi="Cambria Math"/>
@@ -11768,7 +11660,7 @@
       </m:oMathPara>
     </w:p>
     <w:p>
-      <w:bookmarkStart w:id="22" w:name="_Hlk29992959"/>
+      <w:bookmarkStart w:id="21" w:name="_Hlk29992959"/>
       <m:oMathPara>
         <m:oMath>
           <m:r>
@@ -11803,7 +11695,7 @@
               </m:r>
             </m:den>
           </m:f>
-          <w:bookmarkEnd w:id="22"/>
+          <w:bookmarkEnd w:id="21"/>
           <m:r>
             <w:rPr>
               <w:rFonts w:ascii="Cambria Math" w:hAnsi="Cambria Math"/>
@@ -12858,11 +12750,11 @@
       <w:pPr>
         <w:pStyle w:val="berschrift2"/>
       </w:pPr>
-      <w:bookmarkStart w:id="23" w:name="_Toc30503715"/>
+      <w:bookmarkStart w:id="22" w:name="_Toc30503715"/>
       <w:r>
         <w:t>Auswahl der Lager</w:t>
       </w:r>
-      <w:bookmarkEnd w:id="23"/>
+      <w:bookmarkEnd w:id="22"/>
     </w:p>
     <w:p>
       <w:r>
@@ -12924,7 +12816,15 @@
       </w:r>
       <w:proofErr w:type="spellEnd"/>
       <w:r>
-        <w:t xml:space="preserve"> Ritzel=89mm, da (Durchmesser 80mm)=91mm)</w:t>
+        <w:t xml:space="preserve"> Ritzel=89mm, da (Durchmesser 80</w:t>
+      </w:r>
+      <w:proofErr w:type="gramStart"/>
+      <w:r>
+        <w:t>mm)=</w:t>
+      </w:r>
+      <w:proofErr w:type="gramEnd"/>
+      <w:r>
+        <w:t>91mm)</w:t>
       </w:r>
     </w:p>
     <w:p/>
@@ -13040,6 +12940,7 @@
         <w:t xml:space="preserve"> vom </w:t>
       </w:r>
       <w:proofErr w:type="spellStart"/>
+      <w:proofErr w:type="gramStart"/>
       <w:r>
         <w:t>Verzahnungfräsen</w:t>
       </w:r>
@@ -13048,7 +12949,11 @@
         <w:t>)</w:t>
       </w:r>
       <w:r>
-        <w:t xml:space="preserve">=86mm </w:t>
+        <w:t>=</w:t>
+      </w:r>
+      <w:proofErr w:type="gramEnd"/>
+      <w:r>
+        <w:t xml:space="preserve">86mm </w:t>
       </w:r>
       <w:r>
         <w:sym w:font="Wingdings" w:char="F0E0"/>
@@ -13062,11 +12967,11 @@
       <w:pPr>
         <w:pStyle w:val="berschrift3"/>
       </w:pPr>
-      <w:bookmarkStart w:id="24" w:name="_Toc30503716"/>
+      <w:bookmarkStart w:id="23" w:name="_Toc30503716"/>
       <w:r>
         <w:t>Antriebslager</w:t>
       </w:r>
-      <w:bookmarkEnd w:id="24"/>
+      <w:bookmarkEnd w:id="23"/>
     </w:p>
     <w:p/>
     <w:p>
@@ -14201,58 +14106,116 @@
       <w:pPr>
         <w:pStyle w:val="berschrift3"/>
       </w:pPr>
-      <w:bookmarkStart w:id="25" w:name="_Toc30503717"/>
+      <w:bookmarkStart w:id="24" w:name="_Toc30503717"/>
       <w:proofErr w:type="spellStart"/>
       <w:r>
         <w:t>Abtriebslager</w:t>
       </w:r>
+      <w:bookmarkEnd w:id="24"/>
+      <w:proofErr w:type="spellEnd"/>
+    </w:p>
+    <w:p>
+      <w:pPr>
+        <w:pStyle w:val="berschrift2"/>
+      </w:pPr>
+      <w:bookmarkStart w:id="25" w:name="_Toc30503718"/>
+      <w:r>
+        <w:t>Lagerlebensdauer</w:t>
+      </w:r>
       <w:bookmarkEnd w:id="25"/>
+    </w:p>
+    <w:p>
+      <w:r>
+        <w:rPr>
+          <w:noProof/>
+        </w:rPr>
+        <w:drawing>
+          <wp:inline distT="0" distB="0" distL="0" distR="0" wp14:anchorId="2413811E" wp14:editId="2E016BB0">
+            <wp:extent cx="5753100" cy="2724150"/>
+            <wp:effectExtent l="0" t="0" r="0" b="0"/>
+            <wp:docPr id="4" name="Grafik 4"/>
+            <wp:cNvGraphicFramePr>
+              <a:graphicFrameLocks xmlns:a="http://schemas.openxmlformats.org/drawingml/2006/main" noChangeAspect="1"/>
+            </wp:cNvGraphicFramePr>
+            <a:graphic xmlns:a="http://schemas.openxmlformats.org/drawingml/2006/main">
+              <a:graphicData uri="http://schemas.openxmlformats.org/drawingml/2006/picture">
+                <pic:pic xmlns:pic="http://schemas.openxmlformats.org/drawingml/2006/picture">
+                  <pic:nvPicPr>
+                    <pic:cNvPr id="0" name="Picture 1"/>
+                    <pic:cNvPicPr>
+                      <a:picLocks noChangeAspect="1" noChangeArrowheads="1"/>
+                    </pic:cNvPicPr>
+                  </pic:nvPicPr>
+                  <pic:blipFill>
+                    <a:blip r:embed="rId32">
+                      <a:extLst>
+                        <a:ext uri="{28A0092B-C50C-407E-A947-70E740481C1C}">
+                          <a14:useLocalDpi xmlns:a14="http://schemas.microsoft.com/office/drawing/2010/main" val="0"/>
+                        </a:ext>
+                      </a:extLst>
+                    </a:blip>
+                    <a:srcRect/>
+                    <a:stretch>
+                      <a:fillRect/>
+                    </a:stretch>
+                  </pic:blipFill>
+                  <pic:spPr bwMode="auto">
+                    <a:xfrm>
+                      <a:off x="0" y="0"/>
+                      <a:ext cx="5753100" cy="2724150"/>
+                    </a:xfrm>
+                    <a:prstGeom prst="rect">
+                      <a:avLst/>
+                    </a:prstGeom>
+                    <a:noFill/>
+                    <a:ln>
+                      <a:noFill/>
+                    </a:ln>
+                  </pic:spPr>
+                </pic:pic>
+              </a:graphicData>
+            </a:graphic>
+          </wp:inline>
+        </w:drawing>
+      </w:r>
+    </w:p>
+    <w:p>
+      <w:pPr>
+        <w:pStyle w:val="berschrift2"/>
+      </w:pPr>
+      <w:bookmarkStart w:id="26" w:name="_Toc30503719"/>
+      <w:r>
+        <w:t>Auswahl der Dichtungen</w:t>
+      </w:r>
+      <w:bookmarkStart w:id="27" w:name="_GoBack"/>
+      <w:bookmarkEnd w:id="26"/>
+      <w:bookmarkEnd w:id="27"/>
+    </w:p>
+    <w:p>
+      <w:r>
+        <w:t xml:space="preserve">Als Dichtungskonzept sollen </w:t>
+      </w:r>
+      <w:proofErr w:type="spellStart"/>
+      <w:r>
+        <w:t>Labyrinthdichtungen</w:t>
+      </w:r>
       <w:proofErr w:type="spellEnd"/>
+      <w:r>
+        <w:t xml:space="preserve"> verwendet werden.</w:t>
+      </w:r>
+    </w:p>
+    <w:p>
+      <w:r>
+        <w:t>Als Rohmaterial für den Stützring soll ein Runes Hohlprofil mit Außendurchmesser 323,9mm und einer Wandstärke von 45mm zugekauft werden. Die Anlagenflächen zwischen Lager und Gehäuse werden auf eine H Passung gefertigt.</w:t>
+      </w:r>
     </w:p>
     <w:p>
       <w:pPr>
         <w:pStyle w:val="berschrift2"/>
       </w:pPr>
-      <w:bookmarkStart w:id="26" w:name="_Toc30503718"/>
-      <w:r>
-        <w:t>Lagerlebensdauer</w:t>
-      </w:r>
-      <w:bookmarkEnd w:id="26"/>
-    </w:p>
-    <w:p>
-      <w:pPr>
-        <w:pStyle w:val="berschrift2"/>
-      </w:pPr>
-      <w:bookmarkStart w:id="27" w:name="_Toc30503719"/>
-      <w:r>
-        <w:t>Auswahl der Dichtungen</w:t>
-      </w:r>
-      <w:bookmarkEnd w:id="27"/>
-    </w:p>
-    <w:p>
-      <w:r>
-        <w:t xml:space="preserve">Als Dichtungskonzept sollen </w:t>
-      </w:r>
-      <w:proofErr w:type="spellStart"/>
-      <w:r>
-        <w:t>Labyrinthdichtungen</w:t>
-      </w:r>
-      <w:proofErr w:type="spellEnd"/>
-      <w:r>
-        <w:t xml:space="preserve"> verwendet werden.</w:t>
-      </w:r>
-    </w:p>
-    <w:p>
-      <w:r>
-        <w:t>Als Rohmaterial für den Stützring soll ein Runes Hohlprofil mit Außendurchmesser 323,9mm und einer Wandstärke von 45mm zugekauft werden. Die Anlagenflächen zwischen Lager und Gehäuse werden auf eine H Passung gefertigt.</w:t>
-      </w:r>
-    </w:p>
-    <w:p>
-      <w:pPr>
-        <w:pStyle w:val="berschrift2"/>
-      </w:pPr>
       <w:bookmarkStart w:id="28" w:name="_Toc30503720"/>
       <w:r>
+        <w:lastRenderedPageBreak/>
         <w:t>Konstruktive Erläuterungen</w:t>
       </w:r>
       <w:bookmarkEnd w:id="28"/>
@@ -14270,8 +14233,13 @@
     </w:p>
     <w:p>
       <w:r>
-        <w:t>Welcher Schmierstoff, wo muss geschmiert werden,…</w:t>
-      </w:r>
+        <w:t xml:space="preserve">Welcher Schmierstoff, wo muss geschmiert </w:t>
+      </w:r>
+      <w:proofErr w:type="gramStart"/>
+      <w:r>
+        <w:t>werden,…</w:t>
+      </w:r>
+      <w:proofErr w:type="gramEnd"/>
     </w:p>
     <w:p>
       <w:pPr>
@@ -14495,7 +14463,7 @@
                           <pic:cNvPicPr/>
                         </pic:nvPicPr>
                         <pic:blipFill>
-                          <a:blip r:embed="rId32"/>
+                          <a:blip r:embed="rId33"/>
                           <a:stretch>
                             <a:fillRect/>
                           </a:stretch>
@@ -14573,7 +14541,7 @@
                           <pic:cNvPicPr/>
                         </pic:nvPicPr>
                         <pic:blipFill>
-                          <a:blip r:embed="rId33"/>
+                          <a:blip r:embed="rId34"/>
                           <a:stretch>
                             <a:fillRect/>
                           </a:stretch>
@@ -14653,7 +14621,7 @@
                           <pic:cNvPicPr/>
                         </pic:nvPicPr>
                         <pic:blipFill>
-                          <a:blip r:embed="rId34"/>
+                          <a:blip r:embed="rId35"/>
                           <a:stretch>
                             <a:fillRect/>
                           </a:stretch>
@@ -14708,7 +14676,7 @@
                           <pic:cNvPicPr/>
                         </pic:nvPicPr>
                         <pic:blipFill>
-                          <a:blip r:embed="rId35"/>
+                          <a:blip r:embed="rId36"/>
                           <a:stretch>
                             <a:fillRect/>
                           </a:stretch>
@@ -14750,6 +14718,7 @@
               <w:spacing w:line="240" w:lineRule="auto"/>
             </w:pPr>
             <w:r>
+              <w:lastRenderedPageBreak/>
               <w:t xml:space="preserve">Ziehen Sie die Schrauben der Spannsätze mit 37 </w:t>
             </w:r>
             <w:proofErr w:type="spellStart"/>
@@ -14826,7 +14795,7 @@
                           <pic:cNvPicPr/>
                         </pic:nvPicPr>
                         <pic:blipFill>
-                          <a:blip r:embed="rId36"/>
+                          <a:blip r:embed="rId37"/>
                           <a:stretch>
                             <a:fillRect/>
                           </a:stretch>
@@ -14869,7 +14838,7 @@
                           <pic:cNvPicPr/>
                         </pic:nvPicPr>
                         <pic:blipFill>
-                          <a:blip r:embed="rId37"/>
+                          <a:blip r:embed="rId38"/>
                           <a:stretch>
                             <a:fillRect/>
                           </a:stretch>
@@ -14944,7 +14913,7 @@
                           <pic:cNvPicPr/>
                         </pic:nvPicPr>
                         <pic:blipFill>
-                          <a:blip r:embed="rId38"/>
+                          <a:blip r:embed="rId39"/>
                           <a:stretch>
                             <a:fillRect/>
                           </a:stretch>
@@ -15024,7 +14993,7 @@
                           <pic:cNvPicPr/>
                         </pic:nvPicPr>
                         <pic:blipFill>
-                          <a:blip r:embed="rId39"/>
+                          <a:blip r:embed="rId40"/>
                           <a:stretch>
                             <a:fillRect/>
                           </a:stretch>
@@ -15067,7 +15036,7 @@
                           <pic:cNvPicPr/>
                         </pic:nvPicPr>
                         <pic:blipFill>
-                          <a:blip r:embed="rId40"/>
+                          <a:blip r:embed="rId41"/>
                           <a:stretch>
                             <a:fillRect/>
                           </a:stretch>
@@ -15143,7 +15112,7 @@
                           <pic:cNvPicPr/>
                         </pic:nvPicPr>
                         <pic:blipFill>
-                          <a:blip r:embed="rId41"/>
+                          <a:blip r:embed="rId42"/>
                           <a:stretch>
                             <a:fillRect/>
                           </a:stretch>
@@ -15223,7 +15192,7 @@
                           <pic:cNvPicPr/>
                         </pic:nvPicPr>
                         <pic:blipFill>
-                          <a:blip r:embed="rId42"/>
+                          <a:blip r:embed="rId43"/>
                           <a:stretch>
                             <a:fillRect/>
                           </a:stretch>
@@ -15341,7 +15310,7 @@
                           <pic:cNvPicPr/>
                         </pic:nvPicPr>
                         <pic:blipFill>
-                          <a:blip r:embed="rId43"/>
+                          <a:blip r:embed="rId44"/>
                           <a:stretch>
                             <a:fillRect/>
                           </a:stretch>
@@ -15434,7 +15403,7 @@
                           <pic:cNvPicPr/>
                         </pic:nvPicPr>
                         <pic:blipFill>
-                          <a:blip r:embed="rId44"/>
+                          <a:blip r:embed="rId45"/>
                           <a:stretch>
                             <a:fillRect/>
                           </a:stretch>
@@ -15565,7 +15534,7 @@
                           <pic:cNvPicPr/>
                         </pic:nvPicPr>
                         <pic:blipFill>
-                          <a:blip r:embed="rId45"/>
+                          <a:blip r:embed="rId46"/>
                           <a:stretch>
                             <a:fillRect/>
                           </a:stretch>
@@ -15641,7 +15610,7 @@
                           <pic:cNvPicPr/>
                         </pic:nvPicPr>
                         <pic:blipFill>
-                          <a:blip r:embed="rId46"/>
+                          <a:blip r:embed="rId47"/>
                           <a:stretch>
                             <a:fillRect/>
                           </a:stretch>
@@ -15764,7 +15733,7 @@
                           <pic:cNvPicPr/>
                         </pic:nvPicPr>
                         <pic:blipFill>
-                          <a:blip r:embed="rId47"/>
+                          <a:blip r:embed="rId48"/>
                           <a:stretch>
                             <a:fillRect/>
                           </a:stretch>
@@ -15917,7 +15886,7 @@
                           <pic:cNvPicPr/>
                         </pic:nvPicPr>
                         <pic:blipFill>
-                          <a:blip r:embed="rId48"/>
+                          <a:blip r:embed="rId49"/>
                           <a:stretch>
                             <a:fillRect/>
                           </a:stretch>
@@ -15967,7 +15936,7 @@
                           <pic:cNvPicPr/>
                         </pic:nvPicPr>
                         <pic:blipFill>
-                          <a:blip r:embed="rId49"/>
+                          <a:blip r:embed="rId50"/>
                           <a:stretch>
                             <a:fillRect/>
                           </a:stretch>
@@ -16055,7 +16024,7 @@
                           <pic:cNvPicPr/>
                         </pic:nvPicPr>
                         <pic:blipFill>
-                          <a:blip r:embed="rId50"/>
+                          <a:blip r:embed="rId51"/>
                           <a:stretch>
                             <a:fillRect/>
                           </a:stretch>
@@ -16264,7 +16233,23 @@
           <w:rFonts w:cs="Arial"/>
           <w:szCs w:val="24"/>
         </w:rPr>
-        <w:t>Im nachfolgenden Bild sieht man die Antriebstrommel der Variante  B (Spann</w:t>
+        <w:t xml:space="preserve">Im nachfolgenden Bild sieht man die Antriebstrommel der </w:t>
+      </w:r>
+      <w:proofErr w:type="gramStart"/>
+      <w:r>
+        <w:rPr>
+          <w:rFonts w:cs="Arial"/>
+          <w:szCs w:val="24"/>
+        </w:rPr>
+        <w:t>Variante  B</w:t>
+      </w:r>
+      <w:proofErr w:type="gramEnd"/>
+      <w:r>
+        <w:rPr>
+          <w:rFonts w:cs="Arial"/>
+          <w:szCs w:val="24"/>
+        </w:rPr>
+        <w:t xml:space="preserve"> (Spann</w:t>
       </w:r>
       <w:r>
         <w:rPr>
@@ -16341,7 +16326,7 @@
                     <pic:cNvPicPr/>
                   </pic:nvPicPr>
                   <pic:blipFill>
-                    <a:blip r:embed="rId51"/>
+                    <a:blip r:embed="rId52"/>
                     <a:stretch>
                       <a:fillRect/>
                     </a:stretch>
@@ -16417,7 +16402,7 @@
                     <pic:cNvPicPr/>
                   </pic:nvPicPr>
                   <pic:blipFill>
-                    <a:blip r:embed="rId52">
+                    <a:blip r:embed="rId53">
                       <a:extLst>
                         <a:ext uri="{28A0092B-C50C-407E-A947-70E740481C1C}">
                           <a14:useLocalDpi xmlns:a14="http://schemas.microsoft.com/office/drawing/2010/main" val="0"/>
@@ -16533,7 +16518,7 @@
                     <pic:cNvPicPr/>
                   </pic:nvPicPr>
                   <pic:blipFill>
-                    <a:blip r:embed="rId53">
+                    <a:blip r:embed="rId54">
                       <a:extLst>
                         <a:ext uri="{28A0092B-C50C-407E-A947-70E740481C1C}">
                           <a14:useLocalDpi xmlns:a14="http://schemas.microsoft.com/office/drawing/2010/main" val="0"/>
@@ -16570,7 +16555,7 @@
       <w:pPr>
         <w:pStyle w:val="berschrift1"/>
         <w:sectPr>
-          <w:footerReference w:type="default" r:id="rId54"/>
+          <w:footerReference w:type="default" r:id="rId55"/>
           <w:pgSz w:w="11906" w:h="16838"/>
           <w:pgMar w:top="1985" w:right="1418" w:bottom="1418" w:left="1418" w:header="709" w:footer="709" w:gutter="0"/>
           <w:pgNumType w:start="1"/>
@@ -16740,21 +16725,12 @@
         </w:rPr>
         <w:tab/>
       </w:r>
-      <w:proofErr w:type="spellStart"/>
       <w:r>
         <w:rPr>
           <w:rFonts w:cs="Arial"/>
           <w:szCs w:val="24"/>
         </w:rPr>
-        <w:t>Schaeffler</w:t>
-      </w:r>
-      <w:proofErr w:type="spellEnd"/>
-      <w:r>
-        <w:rPr>
-          <w:rFonts w:cs="Arial"/>
-          <w:szCs w:val="24"/>
-        </w:rPr>
-        <w:t>: Wälzlager - Technische Grundlagen und Produktdaten zur Gestaltung von Wälzlagerungen, o.O., 2017</w:t>
+        <w:t>Schaeffler: Wälzlager - Technische Grundlagen und Produktdaten zur Gestaltung von Wälzlagerungen, o.O., 2017</w:t>
       </w:r>
     </w:p>
     <w:p>
@@ -16824,23 +16800,7 @@
           <w:rFonts w:cs="Arial"/>
           <w:szCs w:val="24"/>
         </w:rPr>
-        <w:t xml:space="preserve">, </w:t>
-      </w:r>
-      <w:proofErr w:type="spellStart"/>
-      <w:r>
-        <w:rPr>
-          <w:rFonts w:cs="Arial"/>
-          <w:szCs w:val="24"/>
-        </w:rPr>
-        <w:t>Heerbrugg</w:t>
-      </w:r>
-      <w:proofErr w:type="spellEnd"/>
-      <w:r>
-        <w:rPr>
-          <w:rFonts w:cs="Arial"/>
-          <w:szCs w:val="24"/>
-        </w:rPr>
-        <w:t xml:space="preserve"> 2017</w:t>
+        <w:t>, Heerbrugg 2017</w:t>
       </w:r>
     </w:p>
     <w:p>
@@ -17147,7 +17107,7 @@
 </file>
 
 <file path=word/endnotes.xml><?xml version="1.0" encoding="utf-8"?>
-<w:endnotes xmlns:wpc="http://schemas.microsoft.com/office/word/2010/wordprocessingCanvas" xmlns:mc="http://schemas.openxmlformats.org/markup-compatibility/2006" xmlns:o="urn:schemas-microsoft-com:office:office" xmlns:r="http://schemas.openxmlformats.org/officeDocument/2006/relationships" xmlns:m="http://schemas.openxmlformats.org/officeDocument/2006/math" xmlns:v="urn:schemas-microsoft-com:vml" xmlns:wp14="http://schemas.microsoft.com/office/word/2010/wordprocessingDrawing" xmlns:wp="http://schemas.openxmlformats.org/drawingml/2006/wordprocessingDrawing" xmlns:w10="urn:schemas-microsoft-com:office:word" xmlns:w="http://schemas.openxmlformats.org/wordprocessingml/2006/main" xmlns:w14="http://schemas.microsoft.com/office/word/2010/wordml" xmlns:w15="http://schemas.microsoft.com/office/word/2012/wordml" xmlns:wpg="http://schemas.microsoft.com/office/word/2010/wordprocessingGroup" xmlns:wpi="http://schemas.microsoft.com/office/word/2010/wordprocessingInk" xmlns:wne="http://schemas.microsoft.com/office/word/2006/wordml" xmlns:wps="http://schemas.microsoft.com/office/word/2010/wordprocessingShape" mc:Ignorable="w14 w15 wp14">
+<w:endnotes xmlns:wpc="http://schemas.microsoft.com/office/word/2010/wordprocessingCanvas" xmlns:cx="http://schemas.microsoft.com/office/drawing/2014/chartex" xmlns:cx1="http://schemas.microsoft.com/office/drawing/2015/9/8/chartex" xmlns:cx2="http://schemas.microsoft.com/office/drawing/2015/10/21/chartex" xmlns:cx3="http://schemas.microsoft.com/office/drawing/2016/5/9/chartex" xmlns:cx4="http://schemas.microsoft.com/office/drawing/2016/5/10/chartex" xmlns:cx5="http://schemas.microsoft.com/office/drawing/2016/5/11/chartex" xmlns:cx6="http://schemas.microsoft.com/office/drawing/2016/5/12/chartex" xmlns:cx7="http://schemas.microsoft.com/office/drawing/2016/5/13/chartex" xmlns:cx8="http://schemas.microsoft.com/office/drawing/2016/5/14/chartex" xmlns:mc="http://schemas.openxmlformats.org/markup-compatibility/2006" xmlns:aink="http://schemas.microsoft.com/office/drawing/2016/ink" xmlns:am3d="http://schemas.microsoft.com/office/drawing/2017/model3d" xmlns:o="urn:schemas-microsoft-com:office:office" xmlns:r="http://schemas.openxmlformats.org/officeDocument/2006/relationships" xmlns:m="http://schemas.openxmlformats.org/officeDocument/2006/math" xmlns:v="urn:schemas-microsoft-com:vml" xmlns:wp14="http://schemas.microsoft.com/office/word/2010/wordprocessingDrawing" xmlns:wp="http://schemas.openxmlformats.org/drawingml/2006/wordprocessingDrawing" xmlns:w10="urn:schemas-microsoft-com:office:word" xmlns:w="http://schemas.openxmlformats.org/wordprocessingml/2006/main" xmlns:w14="http://schemas.microsoft.com/office/word/2010/wordml" xmlns:w15="http://schemas.microsoft.com/office/word/2012/wordml" xmlns:w16cid="http://schemas.microsoft.com/office/word/2016/wordml/cid" xmlns:w16se="http://schemas.microsoft.com/office/word/2015/wordml/symex" xmlns:wpg="http://schemas.microsoft.com/office/word/2010/wordprocessingGroup" xmlns:wpi="http://schemas.microsoft.com/office/word/2010/wordprocessingInk" xmlns:wne="http://schemas.microsoft.com/office/word/2006/wordml" xmlns:wps="http://schemas.microsoft.com/office/word/2010/wordprocessingShape" mc:Ignorable="w14 w15 w16se w16cid wp14">
   <w:endnote w:type="separator" w:id="-1">
     <w:p>
       <w:r>
@@ -17166,7 +17126,7 @@
 </file>
 
 <file path=word/footer1.xml><?xml version="1.0" encoding="utf-8"?>
-<w:ftr xmlns:wpc="http://schemas.microsoft.com/office/word/2010/wordprocessingCanvas" xmlns:mc="http://schemas.openxmlformats.org/markup-compatibility/2006" xmlns:o="urn:schemas-microsoft-com:office:office" xmlns:r="http://schemas.openxmlformats.org/officeDocument/2006/relationships" xmlns:m="http://schemas.openxmlformats.org/officeDocument/2006/math" xmlns:v="urn:schemas-microsoft-com:vml" xmlns:wp14="http://schemas.microsoft.com/office/word/2010/wordprocessingDrawing" xmlns:wp="http://schemas.openxmlformats.org/drawingml/2006/wordprocessingDrawing" xmlns:w10="urn:schemas-microsoft-com:office:word" xmlns:w="http://schemas.openxmlformats.org/wordprocessingml/2006/main" xmlns:w14="http://schemas.microsoft.com/office/word/2010/wordml" xmlns:w15="http://schemas.microsoft.com/office/word/2012/wordml" xmlns:wpg="http://schemas.microsoft.com/office/word/2010/wordprocessingGroup" xmlns:wpi="http://schemas.microsoft.com/office/word/2010/wordprocessingInk" xmlns:wne="http://schemas.microsoft.com/office/word/2006/wordml" xmlns:wps="http://schemas.microsoft.com/office/word/2010/wordprocessingShape" mc:Ignorable="w14 w15 wp14">
+<w:ftr xmlns:wpc="http://schemas.microsoft.com/office/word/2010/wordprocessingCanvas" xmlns:cx="http://schemas.microsoft.com/office/drawing/2014/chartex" xmlns:cx1="http://schemas.microsoft.com/office/drawing/2015/9/8/chartex" xmlns:cx2="http://schemas.microsoft.com/office/drawing/2015/10/21/chartex" xmlns:cx3="http://schemas.microsoft.com/office/drawing/2016/5/9/chartex" xmlns:cx4="http://schemas.microsoft.com/office/drawing/2016/5/10/chartex" xmlns:cx5="http://schemas.microsoft.com/office/drawing/2016/5/11/chartex" xmlns:cx6="http://schemas.microsoft.com/office/drawing/2016/5/12/chartex" xmlns:cx7="http://schemas.microsoft.com/office/drawing/2016/5/13/chartex" xmlns:cx8="http://schemas.microsoft.com/office/drawing/2016/5/14/chartex" xmlns:mc="http://schemas.openxmlformats.org/markup-compatibility/2006" xmlns:aink="http://schemas.microsoft.com/office/drawing/2016/ink" xmlns:am3d="http://schemas.microsoft.com/office/drawing/2017/model3d" xmlns:o="urn:schemas-microsoft-com:office:office" xmlns:r="http://schemas.openxmlformats.org/officeDocument/2006/relationships" xmlns:m="http://schemas.openxmlformats.org/officeDocument/2006/math" xmlns:v="urn:schemas-microsoft-com:vml" xmlns:wp14="http://schemas.microsoft.com/office/word/2010/wordprocessingDrawing" xmlns:wp="http://schemas.openxmlformats.org/drawingml/2006/wordprocessingDrawing" xmlns:w10="urn:schemas-microsoft-com:office:word" xmlns:w="http://schemas.openxmlformats.org/wordprocessingml/2006/main" xmlns:w14="http://schemas.microsoft.com/office/word/2010/wordml" xmlns:w15="http://schemas.microsoft.com/office/word/2012/wordml" xmlns:w16cid="http://schemas.microsoft.com/office/word/2016/wordml/cid" xmlns:w16se="http://schemas.microsoft.com/office/word/2015/wordml/symex" xmlns:wpg="http://schemas.microsoft.com/office/word/2010/wordprocessingGroup" xmlns:wpi="http://schemas.microsoft.com/office/word/2010/wordprocessingInk" xmlns:wne="http://schemas.microsoft.com/office/word/2006/wordml" xmlns:wps="http://schemas.microsoft.com/office/word/2010/wordprocessingShape" mc:Ignorable="w14 w15 w16se w16cid wp14">
   <w:p>
     <w:pPr>
       <w:pStyle w:val="Fuzeile"/>
@@ -17183,7 +17143,7 @@
 </file>
 
 <file path=word/footer2.xml><?xml version="1.0" encoding="utf-8"?>
-<w:ftr xmlns:wpc="http://schemas.microsoft.com/office/word/2010/wordprocessingCanvas" xmlns:mc="http://schemas.openxmlformats.org/markup-compatibility/2006" xmlns:o="urn:schemas-microsoft-com:office:office" xmlns:r="http://schemas.openxmlformats.org/officeDocument/2006/relationships" xmlns:m="http://schemas.openxmlformats.org/officeDocument/2006/math" xmlns:v="urn:schemas-microsoft-com:vml" xmlns:wp14="http://schemas.microsoft.com/office/word/2010/wordprocessingDrawing" xmlns:wp="http://schemas.openxmlformats.org/drawingml/2006/wordprocessingDrawing" xmlns:w10="urn:schemas-microsoft-com:office:word" xmlns:w="http://schemas.openxmlformats.org/wordprocessingml/2006/main" xmlns:w14="http://schemas.microsoft.com/office/word/2010/wordml" xmlns:w15="http://schemas.microsoft.com/office/word/2012/wordml" xmlns:wpg="http://schemas.microsoft.com/office/word/2010/wordprocessingGroup" xmlns:wpi="http://schemas.microsoft.com/office/word/2010/wordprocessingInk" xmlns:wne="http://schemas.microsoft.com/office/word/2006/wordml" xmlns:wps="http://schemas.microsoft.com/office/word/2010/wordprocessingShape" mc:Ignorable="w14 w15 wp14">
+<w:ftr xmlns:wpc="http://schemas.microsoft.com/office/word/2010/wordprocessingCanvas" xmlns:cx="http://schemas.microsoft.com/office/drawing/2014/chartex" xmlns:cx1="http://schemas.microsoft.com/office/drawing/2015/9/8/chartex" xmlns:cx2="http://schemas.microsoft.com/office/drawing/2015/10/21/chartex" xmlns:cx3="http://schemas.microsoft.com/office/drawing/2016/5/9/chartex" xmlns:cx4="http://schemas.microsoft.com/office/drawing/2016/5/10/chartex" xmlns:cx5="http://schemas.microsoft.com/office/drawing/2016/5/11/chartex" xmlns:cx6="http://schemas.microsoft.com/office/drawing/2016/5/12/chartex" xmlns:cx7="http://schemas.microsoft.com/office/drawing/2016/5/13/chartex" xmlns:cx8="http://schemas.microsoft.com/office/drawing/2016/5/14/chartex" xmlns:mc="http://schemas.openxmlformats.org/markup-compatibility/2006" xmlns:aink="http://schemas.microsoft.com/office/drawing/2016/ink" xmlns:am3d="http://schemas.microsoft.com/office/drawing/2017/model3d" xmlns:o="urn:schemas-microsoft-com:office:office" xmlns:r="http://schemas.openxmlformats.org/officeDocument/2006/relationships" xmlns:m="http://schemas.openxmlformats.org/officeDocument/2006/math" xmlns:v="urn:schemas-microsoft-com:vml" xmlns:wp14="http://schemas.microsoft.com/office/word/2010/wordprocessingDrawing" xmlns:wp="http://schemas.openxmlformats.org/drawingml/2006/wordprocessingDrawing" xmlns:w10="urn:schemas-microsoft-com:office:word" xmlns:w="http://schemas.openxmlformats.org/wordprocessingml/2006/main" xmlns:w14="http://schemas.microsoft.com/office/word/2010/wordml" xmlns:w15="http://schemas.microsoft.com/office/word/2012/wordml" xmlns:w16cid="http://schemas.microsoft.com/office/word/2016/wordml/cid" xmlns:w16se="http://schemas.microsoft.com/office/word/2015/wordml/symex" xmlns:wpg="http://schemas.microsoft.com/office/word/2010/wordprocessingGroup" xmlns:wpi="http://schemas.microsoft.com/office/word/2010/wordprocessingInk" xmlns:wne="http://schemas.microsoft.com/office/word/2006/wordml" xmlns:wps="http://schemas.microsoft.com/office/word/2010/wordprocessingShape" mc:Ignorable="w14 w15 w16se w16cid wp14">
   <w:p>
     <w:pPr>
       <w:pStyle w:val="Fuzeile"/>
@@ -17218,7 +17178,7 @@
 </file>
 
 <file path=word/footnotes.xml><?xml version="1.0" encoding="utf-8"?>
-<w:footnotes xmlns:wpc="http://schemas.microsoft.com/office/word/2010/wordprocessingCanvas" xmlns:mc="http://schemas.openxmlformats.org/markup-compatibility/2006" xmlns:o="urn:schemas-microsoft-com:office:office" xmlns:r="http://schemas.openxmlformats.org/officeDocument/2006/relationships" xmlns:m="http://schemas.openxmlformats.org/officeDocument/2006/math" xmlns:v="urn:schemas-microsoft-com:vml" xmlns:wp14="http://schemas.microsoft.com/office/word/2010/wordprocessingDrawing" xmlns:wp="http://schemas.openxmlformats.org/drawingml/2006/wordprocessingDrawing" xmlns:w10="urn:schemas-microsoft-com:office:word" xmlns:w="http://schemas.openxmlformats.org/wordprocessingml/2006/main" xmlns:w14="http://schemas.microsoft.com/office/word/2010/wordml" xmlns:w15="http://schemas.microsoft.com/office/word/2012/wordml" xmlns:wpg="http://schemas.microsoft.com/office/word/2010/wordprocessingGroup" xmlns:wpi="http://schemas.microsoft.com/office/word/2010/wordprocessingInk" xmlns:wne="http://schemas.microsoft.com/office/word/2006/wordml" xmlns:wps="http://schemas.microsoft.com/office/word/2010/wordprocessingShape" mc:Ignorable="w14 w15 wp14">
+<w:footnotes xmlns:wpc="http://schemas.microsoft.com/office/word/2010/wordprocessingCanvas" xmlns:cx="http://schemas.microsoft.com/office/drawing/2014/chartex" xmlns:cx1="http://schemas.microsoft.com/office/drawing/2015/9/8/chartex" xmlns:cx2="http://schemas.microsoft.com/office/drawing/2015/10/21/chartex" xmlns:cx3="http://schemas.microsoft.com/office/drawing/2016/5/9/chartex" xmlns:cx4="http://schemas.microsoft.com/office/drawing/2016/5/10/chartex" xmlns:cx5="http://schemas.microsoft.com/office/drawing/2016/5/11/chartex" xmlns:cx6="http://schemas.microsoft.com/office/drawing/2016/5/12/chartex" xmlns:cx7="http://schemas.microsoft.com/office/drawing/2016/5/13/chartex" xmlns:cx8="http://schemas.microsoft.com/office/drawing/2016/5/14/chartex" xmlns:mc="http://schemas.openxmlformats.org/markup-compatibility/2006" xmlns:aink="http://schemas.microsoft.com/office/drawing/2016/ink" xmlns:am3d="http://schemas.microsoft.com/office/drawing/2017/model3d" xmlns:o="urn:schemas-microsoft-com:office:office" xmlns:r="http://schemas.openxmlformats.org/officeDocument/2006/relationships" xmlns:m="http://schemas.openxmlformats.org/officeDocument/2006/math" xmlns:v="urn:schemas-microsoft-com:vml" xmlns:wp14="http://schemas.microsoft.com/office/word/2010/wordprocessingDrawing" xmlns:wp="http://schemas.openxmlformats.org/drawingml/2006/wordprocessingDrawing" xmlns:w10="urn:schemas-microsoft-com:office:word" xmlns:w="http://schemas.openxmlformats.org/wordprocessingml/2006/main" xmlns:w14="http://schemas.microsoft.com/office/word/2010/wordml" xmlns:w15="http://schemas.microsoft.com/office/word/2012/wordml" xmlns:w16cid="http://schemas.microsoft.com/office/word/2016/wordml/cid" xmlns:w16se="http://schemas.microsoft.com/office/word/2015/wordml/symex" xmlns:wpg="http://schemas.microsoft.com/office/word/2010/wordprocessingGroup" xmlns:wpi="http://schemas.microsoft.com/office/word/2010/wordprocessingInk" xmlns:wne="http://schemas.microsoft.com/office/word/2006/wordml" xmlns:wps="http://schemas.microsoft.com/office/word/2010/wordprocessingShape" mc:Ignorable="w14 w15 w16se w16cid wp14">
   <w:footnote w:type="separator" w:id="-1">
     <w:p>
       <w:r>
@@ -17237,7 +17197,7 @@
 </file>
 
 <file path=word/header1.xml><?xml version="1.0" encoding="utf-8"?>
-<w:hdr xmlns:wpc="http://schemas.microsoft.com/office/word/2010/wordprocessingCanvas" xmlns:mc="http://schemas.openxmlformats.org/markup-compatibility/2006" xmlns:o="urn:schemas-microsoft-com:office:office" xmlns:r="http://schemas.openxmlformats.org/officeDocument/2006/relationships" xmlns:m="http://schemas.openxmlformats.org/officeDocument/2006/math" xmlns:v="urn:schemas-microsoft-com:vml" xmlns:wp14="http://schemas.microsoft.com/office/word/2010/wordprocessingDrawing" xmlns:wp="http://schemas.openxmlformats.org/drawingml/2006/wordprocessingDrawing" xmlns:w10="urn:schemas-microsoft-com:office:word" xmlns:w="http://schemas.openxmlformats.org/wordprocessingml/2006/main" xmlns:w14="http://schemas.microsoft.com/office/word/2010/wordml" xmlns:w15="http://schemas.microsoft.com/office/word/2012/wordml" xmlns:wpg="http://schemas.microsoft.com/office/word/2010/wordprocessingGroup" xmlns:wpi="http://schemas.microsoft.com/office/word/2010/wordprocessingInk" xmlns:wne="http://schemas.microsoft.com/office/word/2006/wordml" xmlns:wps="http://schemas.microsoft.com/office/word/2010/wordprocessingShape" mc:Ignorable="w14 w15 wp14">
+<w:hdr xmlns:wpc="http://schemas.microsoft.com/office/word/2010/wordprocessingCanvas" xmlns:cx="http://schemas.microsoft.com/office/drawing/2014/chartex" xmlns:cx1="http://schemas.microsoft.com/office/drawing/2015/9/8/chartex" xmlns:cx2="http://schemas.microsoft.com/office/drawing/2015/10/21/chartex" xmlns:cx3="http://schemas.microsoft.com/office/drawing/2016/5/9/chartex" xmlns:cx4="http://schemas.microsoft.com/office/drawing/2016/5/10/chartex" xmlns:cx5="http://schemas.microsoft.com/office/drawing/2016/5/11/chartex" xmlns:cx6="http://schemas.microsoft.com/office/drawing/2016/5/12/chartex" xmlns:cx7="http://schemas.microsoft.com/office/drawing/2016/5/13/chartex" xmlns:cx8="http://schemas.microsoft.com/office/drawing/2016/5/14/chartex" xmlns:mc="http://schemas.openxmlformats.org/markup-compatibility/2006" xmlns:aink="http://schemas.microsoft.com/office/drawing/2016/ink" xmlns:am3d="http://schemas.microsoft.com/office/drawing/2017/model3d" xmlns:o="urn:schemas-microsoft-com:office:office" xmlns:r="http://schemas.openxmlformats.org/officeDocument/2006/relationships" xmlns:m="http://schemas.openxmlformats.org/officeDocument/2006/math" xmlns:v="urn:schemas-microsoft-com:vml" xmlns:wp14="http://schemas.microsoft.com/office/word/2010/wordprocessingDrawing" xmlns:wp="http://schemas.openxmlformats.org/drawingml/2006/wordprocessingDrawing" xmlns:w10="urn:schemas-microsoft-com:office:word" xmlns:w="http://schemas.openxmlformats.org/wordprocessingml/2006/main" xmlns:w14="http://schemas.microsoft.com/office/word/2010/wordml" xmlns:w15="http://schemas.microsoft.com/office/word/2012/wordml" xmlns:w16cid="http://schemas.microsoft.com/office/word/2016/wordml/cid" xmlns:w16se="http://schemas.microsoft.com/office/word/2015/wordml/symex" xmlns:wpg="http://schemas.microsoft.com/office/word/2010/wordprocessingGroup" xmlns:wpi="http://schemas.microsoft.com/office/word/2010/wordprocessingInk" xmlns:wne="http://schemas.microsoft.com/office/word/2006/wordml" xmlns:wps="http://schemas.microsoft.com/office/word/2010/wordprocessingShape" mc:Ignorable="w14 w15 w16se w16cid wp14">
   <w:p>
     <w:pPr>
       <w:pStyle w:val="Kopfzeile"/>
@@ -17308,7 +17268,7 @@
 </file>
 
 <file path=word/numbering.xml><?xml version="1.0" encoding="utf-8"?>
-<w:numbering xmlns:wpc="http://schemas.microsoft.com/office/word/2010/wordprocessingCanvas" xmlns:mc="http://schemas.openxmlformats.org/markup-compatibility/2006" xmlns:o="urn:schemas-microsoft-com:office:office" xmlns:r="http://schemas.openxmlformats.org/officeDocument/2006/relationships" xmlns:m="http://schemas.openxmlformats.org/officeDocument/2006/math" xmlns:v="urn:schemas-microsoft-com:vml" xmlns:wp14="http://schemas.microsoft.com/office/word/2010/wordprocessingDrawing" xmlns:wp="http://schemas.openxmlformats.org/drawingml/2006/wordprocessingDrawing" xmlns:w10="urn:schemas-microsoft-com:office:word" xmlns:w="http://schemas.openxmlformats.org/wordprocessingml/2006/main" xmlns:w14="http://schemas.microsoft.com/office/word/2010/wordml" xmlns:w15="http://schemas.microsoft.com/office/word/2012/wordml" xmlns:wpg="http://schemas.microsoft.com/office/word/2010/wordprocessingGroup" xmlns:wpi="http://schemas.microsoft.com/office/word/2010/wordprocessingInk" xmlns:wne="http://schemas.microsoft.com/office/word/2006/wordml" xmlns:wps="http://schemas.microsoft.com/office/word/2010/wordprocessingShape" mc:Ignorable="w14 w15 wp14">
+<w:numbering xmlns:wpc="http://schemas.microsoft.com/office/word/2010/wordprocessingCanvas" xmlns:cx="http://schemas.microsoft.com/office/drawing/2014/chartex" xmlns:cx1="http://schemas.microsoft.com/office/drawing/2015/9/8/chartex" xmlns:cx2="http://schemas.microsoft.com/office/drawing/2015/10/21/chartex" xmlns:cx3="http://schemas.microsoft.com/office/drawing/2016/5/9/chartex" xmlns:cx4="http://schemas.microsoft.com/office/drawing/2016/5/10/chartex" xmlns:cx5="http://schemas.microsoft.com/office/drawing/2016/5/11/chartex" xmlns:cx6="http://schemas.microsoft.com/office/drawing/2016/5/12/chartex" xmlns:cx7="http://schemas.microsoft.com/office/drawing/2016/5/13/chartex" xmlns:cx8="http://schemas.microsoft.com/office/drawing/2016/5/14/chartex" xmlns:mc="http://schemas.openxmlformats.org/markup-compatibility/2006" xmlns:aink="http://schemas.microsoft.com/office/drawing/2016/ink" xmlns:am3d="http://schemas.microsoft.com/office/drawing/2017/model3d" xmlns:o="urn:schemas-microsoft-com:office:office" xmlns:r="http://schemas.openxmlformats.org/officeDocument/2006/relationships" xmlns:m="http://schemas.openxmlformats.org/officeDocument/2006/math" xmlns:v="urn:schemas-microsoft-com:vml" xmlns:wp14="http://schemas.microsoft.com/office/word/2010/wordprocessingDrawing" xmlns:wp="http://schemas.openxmlformats.org/drawingml/2006/wordprocessingDrawing" xmlns:w10="urn:schemas-microsoft-com:office:word" xmlns:w="http://schemas.openxmlformats.org/wordprocessingml/2006/main" xmlns:w14="http://schemas.microsoft.com/office/word/2010/wordml" xmlns:w15="http://schemas.microsoft.com/office/word/2012/wordml" xmlns:w16cid="http://schemas.microsoft.com/office/word/2016/wordml/cid" xmlns:w16se="http://schemas.microsoft.com/office/word/2015/wordml/symex" xmlns:wpg="http://schemas.microsoft.com/office/word/2010/wordprocessingGroup" xmlns:wpi="http://schemas.microsoft.com/office/word/2010/wordprocessingInk" xmlns:wne="http://schemas.microsoft.com/office/word/2006/wordml" xmlns:wps="http://schemas.microsoft.com/office/word/2010/wordprocessingShape" mc:Ignorable="w14 w15 w16se w16cid wp14">
   <w:abstractNum w:abstractNumId="0" w15:restartNumberingAfterBreak="0">
     <w:nsid w:val="FFFFFF81"/>
     <w:multiLevelType w:val="singleLevel"/>
@@ -20774,7 +20734,7 @@
 </file>
 
 <file path=word/styles.xml><?xml version="1.0" encoding="utf-8"?>
-<w:styles xmlns:mc="http://schemas.openxmlformats.org/markup-compatibility/2006" xmlns:r="http://schemas.openxmlformats.org/officeDocument/2006/relationships" xmlns:w="http://schemas.openxmlformats.org/wordprocessingml/2006/main" xmlns:w14="http://schemas.microsoft.com/office/word/2010/wordml" xmlns:w15="http://schemas.microsoft.com/office/word/2012/wordml" mc:Ignorable="w14 w15">
+<w:styles xmlns:mc="http://schemas.openxmlformats.org/markup-compatibility/2006" xmlns:r="http://schemas.openxmlformats.org/officeDocument/2006/relationships" xmlns:w="http://schemas.openxmlformats.org/wordprocessingml/2006/main" xmlns:w14="http://schemas.microsoft.com/office/word/2010/wordml" xmlns:w15="http://schemas.microsoft.com/office/word/2012/wordml" xmlns:w16cid="http://schemas.microsoft.com/office/word/2016/wordml/cid" xmlns:w16se="http://schemas.microsoft.com/office/word/2015/wordml/symex" mc:Ignorable="w14 w15 w16se w16cid">
   <w:docDefaults>
     <w:rPrDefault>
       <w:rPr>
@@ -20784,7 +20744,7 @@
     </w:rPrDefault>
     <w:pPrDefault/>
   </w:docDefaults>
-  <w:latentStyles w:defLockedState="0" w:defUIPriority="0" w:defSemiHidden="0" w:defUnhideWhenUsed="0" w:defQFormat="0" w:count="371">
+  <w:latentStyles w:defLockedState="0" w:defUIPriority="0" w:defSemiHidden="0" w:defUnhideWhenUsed="0" w:defQFormat="0" w:count="375">
     <w:lsdException w:name="Normal" w:qFormat="1"/>
     <w:lsdException w:name="heading 1" w:uiPriority="9" w:qFormat="1"/>
     <w:lsdException w:name="heading 2" w:qFormat="1"/>
@@ -20810,7 +20770,6 @@
     <w:lsdException w:name="HTML Keyboard" w:semiHidden="1" w:unhideWhenUsed="1"/>
     <w:lsdException w:name="HTML Preformatted" w:semiHidden="1" w:unhideWhenUsed="1"/>
     <w:lsdException w:name="HTML Variable" w:semiHidden="1" w:unhideWhenUsed="1"/>
-    <w:lsdException w:name="Normal Table" w:semiHidden="1" w:unhideWhenUsed="1"/>
     <w:lsdException w:name="annotation subject" w:semiHidden="1" w:unhideWhenUsed="1"/>
     <w:lsdException w:name="No List" w:semiHidden="1" w:uiPriority="99" w:unhideWhenUsed="1"/>
     <w:lsdException w:name="Outline List 1" w:semiHidden="1" w:unhideWhenUsed="1"/>
@@ -20854,10 +20813,8 @@
     <w:lsdException w:name="Table Elegant" w:semiHidden="1" w:unhideWhenUsed="1"/>
     <w:lsdException w:name="Table Professional" w:semiHidden="1" w:unhideWhenUsed="1"/>
     <w:lsdException w:name="Table Subtle 1" w:semiHidden="1" w:unhideWhenUsed="1"/>
-    <w:lsdException w:name="Table Subtle 2" w:semiHidden="1" w:unhideWhenUsed="1"/>
     <w:lsdException w:name="Table Web 1" w:semiHidden="1" w:unhideWhenUsed="1"/>
     <w:lsdException w:name="Table Web 2" w:semiHidden="1" w:unhideWhenUsed="1"/>
-    <w:lsdException w:name="Table Web 3" w:semiHidden="1" w:unhideWhenUsed="1"/>
     <w:lsdException w:name="Balloon Text" w:semiHidden="1" w:uiPriority="99" w:unhideWhenUsed="1"/>
     <w:lsdException w:name="Table Grid" w:uiPriority="39"/>
     <w:lsdException w:name="Table Theme" w:semiHidden="1" w:unhideWhenUsed="1"/>
@@ -21076,6 +21033,10 @@
     <w:lsdException w:name="List Table 5 Dark Accent 6" w:uiPriority="50"/>
     <w:lsdException w:name="List Table 6 Colorful Accent 6" w:uiPriority="51"/>
     <w:lsdException w:name="List Table 7 Colorful Accent 6" w:uiPriority="52"/>
+    <w:lsdException w:name="Mention" w:semiHidden="1" w:uiPriority="99" w:unhideWhenUsed="1"/>
+    <w:lsdException w:name="Smart Hyperlink" w:semiHidden="1" w:uiPriority="99" w:unhideWhenUsed="1"/>
+    <w:lsdException w:name="Hashtag" w:semiHidden="1" w:uiPriority="99" w:unhideWhenUsed="1"/>
+    <w:lsdException w:name="Unresolved Mention" w:semiHidden="1" w:uiPriority="99" w:unhideWhenUsed="1"/>
   </w:latentStyles>
   <w:style w:type="paragraph" w:default="1" w:styleId="Standard">
     <w:name w:val="Normal"/>
@@ -22621,7 +22582,7 @@
 </file>
 
 <file path=customXml/itemProps1.xml><?xml version="1.0" encoding="utf-8"?>
-<ds:datastoreItem xmlns:ds="http://schemas.openxmlformats.org/officeDocument/2006/customXml" ds:itemID="{F383A7B2-A2B4-40D9-BF1A-CD666DABFBC6}">
+<ds:datastoreItem xmlns:ds="http://schemas.openxmlformats.org/officeDocument/2006/customXml" ds:itemID="{4932EEAF-45C8-45F6-BD38-709BC619A79E}">
   <ds:schemaRefs>
     <ds:schemaRef ds:uri="http://schemas.openxmlformats.org/officeDocument/2006/bibliography"/>
   </ds:schemaRefs>

</xml_diff>

<commit_message>
projektbericht Kraft am Rollenlager korrigiert
</commit_message>
<xml_diff>
--- a/Projektbericht.docx
+++ b/Projektbericht.docx
@@ -14570,15 +14570,14 @@
           <m:r>
             <w:rPr>
               <w:rFonts w:ascii="Cambria Math" w:hAnsi="Cambria Math"/>
-              <w:color w:val="FF0000"/>
             </w:rPr>
-            <m:t>920N</m:t>
+            <m:t>790</m:t>
           </m:r>
           <m:r>
             <w:rPr>
               <w:rFonts w:ascii="Cambria Math" w:hAnsi="Cambria Math"/>
             </w:rPr>
-            <m:t>m∙325,15</m:t>
+            <m:t>Nm∙325,15</m:t>
           </m:r>
           <m:f>
             <m:fPr>
@@ -14610,7 +14609,19 @@
             <w:rPr>
               <w:rFonts w:ascii="Cambria Math" w:hAnsi="Cambria Math"/>
             </w:rPr>
-            <m:t>=31,3kW</m:t>
+            <m:t>=</m:t>
+          </m:r>
+          <m:r>
+            <w:rPr>
+              <w:rFonts w:ascii="Cambria Math" w:hAnsi="Cambria Math"/>
+            </w:rPr>
+            <m:t>26,9</m:t>
+          </m:r>
+          <m:r>
+            <w:rPr>
+              <w:rFonts w:ascii="Cambria Math" w:hAnsi="Cambria Math"/>
+            </w:rPr>
+            <m:t>kW</m:t>
           </m:r>
         </m:oMath>
       </m:oMathPara>
@@ -14619,13 +14630,12 @@
       <w:pPr>
         <w:jc w:val="center"/>
       </w:pPr>
+      <w:bookmarkStart w:id="20" w:name="_GoBack"/>
+      <w:bookmarkEnd w:id="20"/>
     </w:p>
     <w:p>
       <w:pPr>
         <w:jc w:val="center"/>
-        <w:rPr>
-          <w:color w:val="FF0000"/>
-        </w:rPr>
       </w:pPr>
       <m:oMathPara>
         <m:oMath>
@@ -14635,7 +14645,6 @@
                 <w:rPr>
                   <w:rFonts w:ascii="Cambria Math" w:hAnsi="Cambria Math"/>
                   <w:i/>
-                  <w:color w:val="FF0000"/>
                 </w:rPr>
               </m:ctrlPr>
             </m:sSubPr>
@@ -14643,7 +14652,6 @@
               <m:r>
                 <w:rPr>
                   <w:rFonts w:ascii="Cambria Math" w:hAnsi="Cambria Math"/>
-                  <w:color w:val="FF0000"/>
                 </w:rPr>
                 <m:t>P</m:t>
               </m:r>
@@ -14652,7 +14660,6 @@
               <m:r>
                 <w:rPr>
                   <w:rFonts w:ascii="Cambria Math" w:hAnsi="Cambria Math"/>
-                  <w:color w:val="FF0000"/>
                 </w:rPr>
                 <m:t>b</m:t>
               </m:r>
@@ -14661,9 +14668,32 @@
           <m:r>
             <w:rPr>
               <w:rFonts w:ascii="Cambria Math" w:hAnsi="Cambria Math"/>
-              <w:color w:val="FF0000"/>
             </w:rPr>
-            <m:t>=31,3kW∙2=62,6kW</m:t>
+            <m:t>=</m:t>
+          </m:r>
+          <m:r>
+            <w:rPr>
+              <w:rFonts w:ascii="Cambria Math" w:hAnsi="Cambria Math"/>
+            </w:rPr>
+            <m:t>26,9</m:t>
+          </m:r>
+          <m:r>
+            <w:rPr>
+              <w:rFonts w:ascii="Cambria Math" w:hAnsi="Cambria Math"/>
+            </w:rPr>
+            <m:t>kW∙2=</m:t>
+          </m:r>
+          <m:r>
+            <w:rPr>
+              <w:rFonts w:ascii="Cambria Math" w:hAnsi="Cambria Math"/>
+            </w:rPr>
+            <m:t>53,8</m:t>
+          </m:r>
+          <m:r>
+            <w:rPr>
+              <w:rFonts w:ascii="Cambria Math" w:hAnsi="Cambria Math"/>
+            </w:rPr>
+            <m:t>kW</m:t>
           </m:r>
         </m:oMath>
       </m:oMathPara>
@@ -14671,17 +14701,11 @@
     <w:p>
       <w:pPr>
         <w:jc w:val="center"/>
-        <w:rPr>
-          <w:color w:val="FF0000"/>
-        </w:rPr>
       </w:pPr>
     </w:p>
     <w:p>
       <w:pPr>
         <w:jc w:val="center"/>
-        <w:rPr>
-          <w:color w:val="FF0000"/>
-        </w:rPr>
       </w:pPr>
       <m:oMathPara>
         <m:oMath>
@@ -14691,7 +14715,6 @@
                 <w:rPr>
                   <w:rFonts w:ascii="Cambria Math" w:hAnsi="Cambria Math"/>
                   <w:i/>
-                  <w:color w:val="FF0000"/>
                 </w:rPr>
               </m:ctrlPr>
             </m:sSubPr>
@@ -14699,7 +14722,6 @@
               <m:r>
                 <w:rPr>
                   <w:rFonts w:ascii="Cambria Math" w:hAnsi="Cambria Math"/>
-                  <w:color w:val="FF0000"/>
                 </w:rPr>
                 <m:t>F</m:t>
               </m:r>
@@ -14708,7 +14730,6 @@
               <m:r>
                 <w:rPr>
                   <w:rFonts w:ascii="Cambria Math" w:hAnsi="Cambria Math"/>
-                  <w:color w:val="FF0000"/>
                 </w:rPr>
                 <m:t>t</m:t>
               </m:r>
@@ -14717,7 +14738,6 @@
           <m:r>
             <w:rPr>
               <w:rFonts w:ascii="Cambria Math" w:hAnsi="Cambria Math"/>
-              <w:color w:val="FF0000"/>
             </w:rPr>
             <m:t>=</m:t>
           </m:r>
@@ -14727,7 +14747,6 @@
                 <w:rPr>
                   <w:rFonts w:ascii="Cambria Math" w:hAnsi="Cambria Math"/>
                   <w:i/>
-                  <w:color w:val="FF0000"/>
                 </w:rPr>
               </m:ctrlPr>
             </m:fPr>
@@ -14735,16 +14754,20 @@
               <m:r>
                 <w:rPr>
                   <w:rFonts w:ascii="Cambria Math" w:hAnsi="Cambria Math"/>
-                  <w:color w:val="FF0000"/>
-                </w:rPr>
-                <m:t>62,6kW</m:t>
+                </w:rPr>
+                <m:t>53,8</m:t>
+              </m:r>
+              <m:r>
+                <w:rPr>
+                  <w:rFonts w:ascii="Cambria Math" w:hAnsi="Cambria Math"/>
+                </w:rPr>
+                <m:t>kW</m:t>
               </m:r>
             </m:num>
             <m:den>
               <m:r>
                 <w:rPr>
                   <w:rFonts w:ascii="Cambria Math" w:hAnsi="Cambria Math"/>
-                  <w:color w:val="FF0000"/>
                 </w:rPr>
                 <m:t>10,2</m:t>
               </m:r>
@@ -14754,7 +14777,6 @@
                     <w:rPr>
                       <w:rFonts w:ascii="Cambria Math" w:hAnsi="Cambria Math"/>
                       <w:i/>
-                      <w:color w:val="FF0000"/>
                     </w:rPr>
                   </m:ctrlPr>
                 </m:fPr>
@@ -14762,7 +14784,6 @@
                   <m:r>
                     <w:rPr>
                       <w:rFonts w:ascii="Cambria Math" w:hAnsi="Cambria Math"/>
-                      <w:color w:val="FF0000"/>
                     </w:rPr>
                     <m:t>m</m:t>
                   </m:r>
@@ -14771,7 +14792,6 @@
                   <m:r>
                     <w:rPr>
                       <w:rFonts w:ascii="Cambria Math" w:hAnsi="Cambria Math"/>
-                      <w:color w:val="FF0000"/>
                     </w:rPr>
                     <m:t>s</m:t>
                   </m:r>
@@ -14782,9 +14802,20 @@
           <m:r>
             <w:rPr>
               <w:rFonts w:ascii="Cambria Math" w:hAnsi="Cambria Math"/>
-              <w:color w:val="FF0000"/>
             </w:rPr>
-            <m:t>=6,1kN</m:t>
+            <m:t>=</m:t>
+          </m:r>
+          <m:r>
+            <w:rPr>
+              <w:rFonts w:ascii="Cambria Math" w:hAnsi="Cambria Math"/>
+            </w:rPr>
+            <m:t>5,3</m:t>
+          </m:r>
+          <m:r>
+            <w:rPr>
+              <w:rFonts w:ascii="Cambria Math" w:hAnsi="Cambria Math"/>
+            </w:rPr>
+            <m:t>kN</m:t>
           </m:r>
         </m:oMath>
       </m:oMathPara>
@@ -14792,38 +14823,19 @@
     <w:p>
       <w:pPr>
         <w:jc w:val="center"/>
-        <w:rPr>
-          <w:color w:val="FF0000"/>
-        </w:rPr>
       </w:pPr>
     </w:p>
     <w:p>
       <w:pPr>
         <w:jc w:val="center"/>
-        <w:rPr>
-          <w:color w:val="FF0000"/>
-        </w:rPr>
-      </w:pPr>
-    </w:p>
-    <w:p>
-      <w:pPr>
-        <w:rPr>
-          <w:color w:val="FF0000"/>
-        </w:rPr>
-      </w:pPr>
-      <w:r>
-        <w:rPr>
-          <w:color w:val="FF0000"/>
-        </w:rPr>
+      </w:pPr>
+    </w:p>
+    <w:p>
+      <w:r>
         <w:t>Axialkraft:</w:t>
       </w:r>
     </w:p>
     <w:p>
-      <w:pPr>
-        <w:rPr>
-          <w:color w:val="FF0000"/>
-        </w:rPr>
-      </w:pPr>
       <m:oMathPara>
         <m:oMath>
           <m:sSub>
@@ -14832,7 +14844,6 @@
                 <w:rPr>
                   <w:rFonts w:ascii="Cambria Math" w:hAnsi="Cambria Math"/>
                   <w:i/>
-                  <w:color w:val="FF0000"/>
                 </w:rPr>
               </m:ctrlPr>
             </m:sSubPr>
@@ -14840,7 +14851,6 @@
               <m:r>
                 <w:rPr>
                   <w:rFonts w:ascii="Cambria Math" w:hAnsi="Cambria Math"/>
-                  <w:color w:val="FF0000"/>
                 </w:rPr>
                 <m:t>F</m:t>
               </m:r>
@@ -14849,7 +14859,6 @@
               <m:r>
                 <w:rPr>
                   <w:rFonts w:ascii="Cambria Math" w:hAnsi="Cambria Math"/>
-                  <w:color w:val="FF0000"/>
                 </w:rPr>
                 <m:t>a</m:t>
               </m:r>
@@ -14858,7 +14867,6 @@
           <m:r>
             <w:rPr>
               <w:rFonts w:ascii="Cambria Math" w:hAnsi="Cambria Math"/>
-              <w:color w:val="FF0000"/>
             </w:rPr>
             <m:t>=</m:t>
           </m:r>
@@ -14868,7 +14876,6 @@
                 <w:rPr>
                   <w:rFonts w:ascii="Cambria Math" w:hAnsi="Cambria Math"/>
                   <w:i/>
-                  <w:color w:val="FF0000"/>
                 </w:rPr>
               </m:ctrlPr>
             </m:sSubPr>
@@ -14876,7 +14883,6 @@
               <m:r>
                 <w:rPr>
                   <w:rFonts w:ascii="Cambria Math" w:hAnsi="Cambria Math"/>
-                  <w:color w:val="FF0000"/>
                 </w:rPr>
                 <m:t>F</m:t>
               </m:r>
@@ -14885,7 +14891,6 @@
               <m:r>
                 <w:rPr>
                   <w:rFonts w:ascii="Cambria Math" w:hAnsi="Cambria Math"/>
-                  <w:color w:val="FF0000"/>
                 </w:rPr>
                 <m:t>t</m:t>
               </m:r>
@@ -14894,7 +14899,6 @@
           <m:r>
             <w:rPr>
               <w:rFonts w:ascii="Cambria Math" w:hAnsi="Cambria Math"/>
-              <w:color w:val="FF0000"/>
             </w:rPr>
             <m:t>∙</m:t>
           </m:r>
@@ -14904,14 +14908,12 @@
             </m:rPr>
             <w:rPr>
               <w:rFonts w:ascii="Cambria Math" w:hAnsi="Cambria Math"/>
-              <w:color w:val="FF0000"/>
             </w:rPr>
             <m:t>tan⁡</m:t>
           </m:r>
           <m:r>
             <w:rPr>
               <w:rFonts w:ascii="Cambria Math" w:hAnsi="Cambria Math"/>
-              <w:color w:val="FF0000"/>
             </w:rPr>
             <m:t>(</m:t>
           </m:r>
@@ -14921,7 +14923,6 @@
                 <w:rPr>
                   <w:rFonts w:ascii="Cambria Math" w:hAnsi="Cambria Math"/>
                   <w:i/>
-                  <w:color w:val="FF0000"/>
                 </w:rPr>
               </m:ctrlPr>
             </m:sSubPr>
@@ -14929,7 +14930,6 @@
               <m:r>
                 <w:rPr>
                   <w:rFonts w:ascii="Cambria Math" w:hAnsi="Cambria Math"/>
-                  <w:color w:val="FF0000"/>
                 </w:rPr>
                 <m:t>β</m:t>
               </m:r>
@@ -14938,7 +14938,6 @@
               <m:r>
                 <w:rPr>
                   <w:rFonts w:ascii="Cambria Math" w:hAnsi="Cambria Math"/>
-                  <w:color w:val="FF0000"/>
                 </w:rPr>
                 <m:t>w</m:t>
               </m:r>
@@ -14947,26 +14946,16 @@
           <m:r>
             <w:rPr>
               <w:rFonts w:ascii="Cambria Math" w:hAnsi="Cambria Math"/>
-              <w:color w:val="FF0000"/>
             </w:rPr>
             <m:t>)</m:t>
           </m:r>
         </m:oMath>
       </m:oMathPara>
     </w:p>
-    <w:p>
-      <w:pPr>
-        <w:rPr>
-          <w:color w:val="FF0000"/>
-        </w:rPr>
-      </w:pPr>
-    </w:p>
+    <w:p/>
     <w:p>
       <w:pPr>
         <w:jc w:val="center"/>
-        <w:rPr>
-          <w:color w:val="FF0000"/>
-        </w:rPr>
       </w:pPr>
       <m:oMathPara>
         <m:oMath>
@@ -14976,7 +14965,6 @@
                 <w:rPr>
                   <w:rFonts w:ascii="Cambria Math" w:hAnsi="Cambria Math"/>
                   <w:i/>
-                  <w:color w:val="FF0000"/>
                 </w:rPr>
               </m:ctrlPr>
             </m:sSubPr>
@@ -14984,7 +14972,6 @@
               <m:r>
                 <w:rPr>
                   <w:rFonts w:ascii="Cambria Math" w:hAnsi="Cambria Math"/>
-                  <w:color w:val="FF0000"/>
                 </w:rPr>
                 <m:t>F</m:t>
               </m:r>
@@ -14993,7 +14980,6 @@
               <m:r>
                 <w:rPr>
                   <w:rFonts w:ascii="Cambria Math" w:hAnsi="Cambria Math"/>
-                  <w:color w:val="FF0000"/>
                 </w:rPr>
                 <m:t>a</m:t>
               </m:r>
@@ -15002,16 +14988,26 @@
           <m:r>
             <w:rPr>
               <w:rFonts w:ascii="Cambria Math" w:hAnsi="Cambria Math"/>
-              <w:color w:val="FF0000"/>
             </w:rPr>
-            <m:t>=6,1kN∙</m:t>
+            <m:t>=</m:t>
+          </m:r>
+          <m:r>
+            <w:rPr>
+              <w:rFonts w:ascii="Cambria Math" w:hAnsi="Cambria Math"/>
+            </w:rPr>
+            <m:t>5,3</m:t>
+          </m:r>
+          <m:r>
+            <w:rPr>
+              <w:rFonts w:ascii="Cambria Math" w:hAnsi="Cambria Math"/>
+            </w:rPr>
+            <m:t>kN∙</m:t>
           </m:r>
           <m:func>
             <m:funcPr>
               <m:ctrlPr>
                 <w:rPr>
                   <w:rFonts w:ascii="Cambria Math" w:hAnsi="Cambria Math"/>
-                  <w:color w:val="FF0000"/>
                 </w:rPr>
               </m:ctrlPr>
             </m:funcPr>
@@ -15022,7 +15018,6 @@
                 </m:rPr>
                 <w:rPr>
                   <w:rFonts w:ascii="Cambria Math" w:hAnsi="Cambria Math"/>
-                  <w:color w:val="FF0000"/>
                 </w:rPr>
                 <m:t>tan</m:t>
               </m:r>
@@ -15030,7 +15025,6 @@
                 <w:rPr>
                   <w:rFonts w:ascii="Cambria Math" w:hAnsi="Cambria Math"/>
                   <w:i/>
-                  <w:color w:val="FF0000"/>
                 </w:rPr>
               </m:ctrlPr>
             </m:fName>
@@ -15041,7 +15035,6 @@
                     <w:rPr>
                       <w:rFonts w:ascii="Cambria Math" w:hAnsi="Cambria Math"/>
                       <w:i/>
-                      <w:color w:val="FF0000"/>
                     </w:rPr>
                   </m:ctrlPr>
                 </m:dPr>
@@ -15049,7 +15042,6 @@
                   <m:r>
                     <w:rPr>
                       <w:rFonts w:ascii="Cambria Math" w:hAnsi="Cambria Math"/>
-                      <w:color w:val="FF0000"/>
                     </w:rPr>
                     <m:t>13°</m:t>
                   </m:r>
@@ -15060,44 +15052,38 @@
           <m:r>
             <w:rPr>
               <w:rFonts w:ascii="Cambria Math" w:hAnsi="Cambria Math"/>
-              <w:color w:val="FF0000"/>
             </w:rPr>
-            <m:t>=1,4kN</m:t>
+            <m:t>=1,</m:t>
+          </m:r>
+          <m:r>
+            <w:rPr>
+              <w:rFonts w:ascii="Cambria Math" w:hAnsi="Cambria Math"/>
+            </w:rPr>
+            <m:t>22</m:t>
+          </m:r>
+          <m:r>
+            <w:rPr>
+              <w:rFonts w:ascii="Cambria Math" w:hAnsi="Cambria Math"/>
+            </w:rPr>
+            <m:t>kN</m:t>
           </m:r>
         </m:oMath>
       </m:oMathPara>
     </w:p>
     <w:p>
-      <w:pPr>
-        <w:rPr>
-          <w:color w:val="FF0000"/>
-        </w:rPr>
-      </w:pPr>
-      <w:r>
-        <w:rPr>
-          <w:color w:val="FF0000"/>
-        </w:rPr>
+      <w:r>
         <w:t>Radialkraft</w:t>
       </w:r>
       <w:r>
-        <w:rPr>
-          <w:color w:val="FF0000"/>
-        </w:rPr>
         <w:t xml:space="preserve"> an der Verzahnung</w:t>
       </w:r>
       <w:r>
-        <w:rPr>
-          <w:color w:val="FF0000"/>
-        </w:rPr>
         <w:t>:</w:t>
       </w:r>
     </w:p>
     <w:p>
       <w:pPr>
         <w:jc w:val="center"/>
-        <w:rPr>
-          <w:color w:val="FF0000"/>
-        </w:rPr>
       </w:pPr>
       <m:oMathPara>
         <m:oMath>
@@ -15107,7 +15093,6 @@
                 <w:rPr>
                   <w:rFonts w:ascii="Cambria Math" w:hAnsi="Cambria Math"/>
                   <w:i/>
-                  <w:color w:val="FF0000"/>
                 </w:rPr>
               </m:ctrlPr>
             </m:sSubPr>
@@ -15115,7 +15100,6 @@
               <m:r>
                 <w:rPr>
                   <w:rFonts w:ascii="Cambria Math" w:hAnsi="Cambria Math"/>
-                  <w:color w:val="FF0000"/>
                 </w:rPr>
                 <m:t>F</m:t>
               </m:r>
@@ -15124,7 +15108,6 @@
               <m:r>
                 <w:rPr>
                   <w:rFonts w:ascii="Cambria Math" w:hAnsi="Cambria Math"/>
-                  <w:color w:val="FF0000"/>
                 </w:rPr>
                 <m:t>rvz</m:t>
               </m:r>
@@ -15133,7 +15116,6 @@
           <m:r>
             <w:rPr>
               <w:rFonts w:ascii="Cambria Math" w:hAnsi="Cambria Math"/>
-              <w:color w:val="FF0000"/>
             </w:rPr>
             <m:t>=</m:t>
           </m:r>
@@ -15143,7 +15125,6 @@
                 <w:rPr>
                   <w:rFonts w:ascii="Cambria Math" w:hAnsi="Cambria Math"/>
                   <w:i/>
-                  <w:color w:val="FF0000"/>
                 </w:rPr>
               </m:ctrlPr>
             </m:sSubPr>
@@ -15151,7 +15132,6 @@
               <m:r>
                 <w:rPr>
                   <w:rFonts w:ascii="Cambria Math" w:hAnsi="Cambria Math"/>
-                  <w:color w:val="FF0000"/>
                 </w:rPr>
                 <m:t>F</m:t>
               </m:r>
@@ -15160,7 +15140,6 @@
               <m:r>
                 <w:rPr>
                   <w:rFonts w:ascii="Cambria Math" w:hAnsi="Cambria Math"/>
-                  <w:color w:val="FF0000"/>
                 </w:rPr>
                 <m:t>t</m:t>
               </m:r>
@@ -15169,7 +15148,6 @@
           <m:r>
             <w:rPr>
               <w:rFonts w:ascii="Cambria Math" w:hAnsi="Cambria Math"/>
-              <w:color w:val="FF0000"/>
             </w:rPr>
             <m:t>∙</m:t>
           </m:r>
@@ -15179,14 +15157,12 @@
             </m:rPr>
             <w:rPr>
               <w:rFonts w:ascii="Cambria Math" w:hAnsi="Cambria Math"/>
-              <w:color w:val="FF0000"/>
             </w:rPr>
             <m:t>tan⁡</m:t>
           </m:r>
           <m:r>
             <w:rPr>
               <w:rFonts w:ascii="Cambria Math" w:hAnsi="Cambria Math"/>
-              <w:color w:val="FF0000"/>
             </w:rPr>
             <m:t>(</m:t>
           </m:r>
@@ -15196,7 +15172,6 @@
                 <w:rPr>
                   <w:rFonts w:ascii="Cambria Math" w:hAnsi="Cambria Math"/>
                   <w:i/>
-                  <w:color w:val="FF0000"/>
                 </w:rPr>
               </m:ctrlPr>
             </m:sSubPr>
@@ -15204,7 +15179,6 @@
               <m:r>
                 <w:rPr>
                   <w:rFonts w:ascii="Cambria Math" w:hAnsi="Cambria Math"/>
-                  <w:color w:val="FF0000"/>
                 </w:rPr>
                 <m:t>α</m:t>
               </m:r>
@@ -15213,7 +15187,6 @@
               <m:r>
                 <w:rPr>
                   <w:rFonts w:ascii="Cambria Math" w:hAnsi="Cambria Math"/>
-                  <w:color w:val="FF0000"/>
                 </w:rPr>
                 <m:t>wt</m:t>
               </m:r>
@@ -15222,7 +15195,6 @@
           <m:r>
             <w:rPr>
               <w:rFonts w:ascii="Cambria Math" w:hAnsi="Cambria Math"/>
-              <w:color w:val="FF0000"/>
             </w:rPr>
             <m:t>)</m:t>
           </m:r>
@@ -15232,17 +15204,11 @@
     <w:p>
       <w:pPr>
         <w:jc w:val="center"/>
-        <w:rPr>
-          <w:color w:val="FF0000"/>
-        </w:rPr>
       </w:pPr>
     </w:p>
     <w:p>
       <w:pPr>
         <w:jc w:val="center"/>
-        <w:rPr>
-          <w:color w:val="FF0000"/>
-        </w:rPr>
       </w:pPr>
       <m:oMathPara>
         <m:oMath>
@@ -15252,7 +15218,6 @@
                 <w:rPr>
                   <w:rFonts w:ascii="Cambria Math" w:hAnsi="Cambria Math"/>
                   <w:i/>
-                  <w:color w:val="FF0000"/>
                 </w:rPr>
               </m:ctrlPr>
             </m:sSubPr>
@@ -15260,7 +15225,6 @@
               <m:r>
                 <w:rPr>
                   <w:rFonts w:ascii="Cambria Math" w:hAnsi="Cambria Math"/>
-                  <w:color w:val="FF0000"/>
                 </w:rPr>
                 <m:t>F</m:t>
               </m:r>
@@ -15269,7 +15233,6 @@
               <m:r>
                 <w:rPr>
                   <w:rFonts w:ascii="Cambria Math" w:hAnsi="Cambria Math"/>
-                  <w:color w:val="FF0000"/>
                 </w:rPr>
                 <m:t>rvz</m:t>
               </m:r>
@@ -15278,16 +15241,26 @@
           <m:r>
             <w:rPr>
               <w:rFonts w:ascii="Cambria Math" w:hAnsi="Cambria Math"/>
-              <w:color w:val="FF0000"/>
             </w:rPr>
-            <m:t>=6,1kN∙</m:t>
+            <m:t>=</m:t>
+          </m:r>
+          <m:r>
+            <w:rPr>
+              <w:rFonts w:ascii="Cambria Math" w:hAnsi="Cambria Math"/>
+            </w:rPr>
+            <m:t>5,3</m:t>
+          </m:r>
+          <m:r>
+            <w:rPr>
+              <w:rFonts w:ascii="Cambria Math" w:hAnsi="Cambria Math"/>
+            </w:rPr>
+            <m:t>kN∙</m:t>
           </m:r>
           <m:func>
             <m:funcPr>
               <m:ctrlPr>
                 <w:rPr>
                   <w:rFonts w:ascii="Cambria Math" w:hAnsi="Cambria Math"/>
-                  <w:color w:val="FF0000"/>
                 </w:rPr>
               </m:ctrlPr>
             </m:funcPr>
@@ -15298,7 +15271,6 @@
                 </m:rPr>
                 <w:rPr>
                   <w:rFonts w:ascii="Cambria Math" w:hAnsi="Cambria Math"/>
-                  <w:color w:val="FF0000"/>
                 </w:rPr>
                 <m:t>tan</m:t>
               </m:r>
@@ -15306,7 +15278,6 @@
                 <w:rPr>
                   <w:rFonts w:ascii="Cambria Math" w:hAnsi="Cambria Math"/>
                   <w:i/>
-                  <w:color w:val="FF0000"/>
                 </w:rPr>
               </m:ctrlPr>
             </m:fName>
@@ -15317,7 +15288,6 @@
                     <w:rPr>
                       <w:rFonts w:ascii="Cambria Math" w:hAnsi="Cambria Math"/>
                       <w:i/>
-                      <w:color w:val="FF0000"/>
                     </w:rPr>
                   </m:ctrlPr>
                 </m:dPr>
@@ -15325,7 +15295,6 @@
                   <m:r>
                     <w:rPr>
                       <w:rFonts w:ascii="Cambria Math" w:hAnsi="Cambria Math"/>
-                      <w:color w:val="FF0000"/>
                     </w:rPr>
                     <m:t>20°</m:t>
                   </m:r>
@@ -15336,32 +15305,32 @@
           <m:r>
             <w:rPr>
               <w:rFonts w:ascii="Cambria Math" w:hAnsi="Cambria Math"/>
-              <w:color w:val="FF0000"/>
             </w:rPr>
-            <m:t>=2,2kN</m:t>
+            <m:t>=</m:t>
+          </m:r>
+          <m:r>
+            <w:rPr>
+              <w:rFonts w:ascii="Cambria Math" w:hAnsi="Cambria Math"/>
+            </w:rPr>
+            <m:t>1,9</m:t>
+          </m:r>
+          <m:r>
+            <w:rPr>
+              <w:rFonts w:ascii="Cambria Math" w:hAnsi="Cambria Math"/>
+            </w:rPr>
+            <m:t>kN</m:t>
           </m:r>
         </m:oMath>
       </m:oMathPara>
     </w:p>
     <w:p>
-      <w:pPr>
-        <w:rPr>
-          <w:color w:val="FF0000"/>
-        </w:rPr>
-      </w:pPr>
-      <w:r>
-        <w:rPr>
-          <w:color w:val="FF0000"/>
-        </w:rPr>
+      <w:r>
         <w:t xml:space="preserve">Radialkraft am Lager: </w:t>
       </w:r>
     </w:p>
     <w:p>
       <w:pPr>
         <w:jc w:val="center"/>
-        <w:rPr>
-          <w:color w:val="FF0000"/>
-        </w:rPr>
       </w:pPr>
       <m:oMathPara>
         <m:oMath>
@@ -15371,7 +15340,6 @@
                 <w:rPr>
                   <w:rFonts w:ascii="Cambria Math" w:hAnsi="Cambria Math"/>
                   <w:i/>
-                  <w:color w:val="FF0000"/>
                 </w:rPr>
               </m:ctrlPr>
             </m:sSubPr>
@@ -15379,7 +15347,6 @@
               <m:r>
                 <w:rPr>
                   <w:rFonts w:ascii="Cambria Math" w:hAnsi="Cambria Math"/>
-                  <w:color w:val="FF0000"/>
                 </w:rPr>
                 <m:t>F</m:t>
               </m:r>
@@ -15388,7 +15355,6 @@
               <m:r>
                 <w:rPr>
                   <w:rFonts w:ascii="Cambria Math" w:hAnsi="Cambria Math"/>
-                  <w:color w:val="FF0000"/>
                 </w:rPr>
                 <m:t>rl</m:t>
               </m:r>
@@ -15397,7 +15363,6 @@
           <m:r>
             <w:rPr>
               <w:rFonts w:ascii="Cambria Math" w:hAnsi="Cambria Math"/>
-              <w:color w:val="FF0000"/>
             </w:rPr>
             <m:t>=</m:t>
           </m:r>
@@ -15407,7 +15372,6 @@
                 <w:rPr>
                   <w:rFonts w:ascii="Cambria Math" w:hAnsi="Cambria Math"/>
                   <w:i/>
-                  <w:color w:val="FF0000"/>
                 </w:rPr>
               </m:ctrlPr>
             </m:fPr>
@@ -15418,7 +15382,6 @@
                     <w:rPr>
                       <w:rFonts w:ascii="Cambria Math" w:hAnsi="Cambria Math"/>
                       <w:i/>
-                      <w:color w:val="FF0000"/>
                     </w:rPr>
                   </m:ctrlPr>
                 </m:sSubPr>
@@ -15426,7 +15389,6 @@
                   <m:r>
                     <w:rPr>
                       <w:rFonts w:ascii="Cambria Math" w:hAnsi="Cambria Math"/>
-                      <w:color w:val="FF0000"/>
                     </w:rPr>
                     <m:t>F</m:t>
                   </m:r>
@@ -15435,7 +15397,6 @@
                   <m:r>
                     <w:rPr>
                       <w:rFonts w:ascii="Cambria Math" w:hAnsi="Cambria Math"/>
-                      <w:color w:val="FF0000"/>
                     </w:rPr>
                     <m:t>rvz</m:t>
                   </m:r>
@@ -15444,7 +15405,6 @@
               <m:r>
                 <w:rPr>
                   <w:rFonts w:ascii="Cambria Math" w:hAnsi="Cambria Math"/>
-                  <w:color w:val="FF0000"/>
                 </w:rPr>
                 <m:t>∙</m:t>
               </m:r>
@@ -15454,7 +15414,6 @@
                     <w:rPr>
                       <w:rFonts w:ascii="Cambria Math" w:hAnsi="Cambria Math"/>
                       <w:i/>
-                      <w:color w:val="FF0000"/>
                     </w:rPr>
                   </m:ctrlPr>
                 </m:sSubPr>
@@ -15462,7 +15421,6 @@
                   <m:r>
                     <w:rPr>
                       <w:rFonts w:ascii="Cambria Math" w:hAnsi="Cambria Math"/>
-                      <w:color w:val="FF0000"/>
                     </w:rPr>
                     <m:t>d</m:t>
                   </m:r>
@@ -15471,7 +15429,6 @@
                   <m:r>
                     <w:rPr>
                       <w:rFonts w:ascii="Cambria Math" w:hAnsi="Cambria Math"/>
-                      <w:color w:val="FF0000"/>
                     </w:rPr>
                     <m:t>w</m:t>
                   </m:r>
@@ -15482,7 +15439,6 @@
               <m:r>
                 <w:rPr>
                   <w:rFonts w:ascii="Cambria Math" w:hAnsi="Cambria Math"/>
-                  <w:color w:val="FF0000"/>
                 </w:rPr>
                 <m:t>2</m:t>
               </m:r>
@@ -15491,7 +15447,6 @@
           <m:r>
             <w:rPr>
               <w:rFonts w:ascii="Cambria Math" w:hAnsi="Cambria Math"/>
-              <w:color w:val="FF0000"/>
             </w:rPr>
             <m:t>∙</m:t>
           </m:r>
@@ -15501,7 +15456,6 @@
                 <w:rPr>
                   <w:rFonts w:ascii="Cambria Math" w:hAnsi="Cambria Math"/>
                   <w:i/>
-                  <w:color w:val="FF0000"/>
                 </w:rPr>
               </m:ctrlPr>
             </m:fPr>
@@ -15509,7 +15463,6 @@
               <m:r>
                 <w:rPr>
                   <w:rFonts w:ascii="Cambria Math" w:hAnsi="Cambria Math"/>
-                  <w:color w:val="FF0000"/>
                 </w:rPr>
                 <m:t>2</m:t>
               </m:r>
@@ -15521,7 +15474,6 @@
                     <w:rPr>
                       <w:rFonts w:ascii="Cambria Math" w:hAnsi="Cambria Math"/>
                       <w:i/>
-                      <w:color w:val="FF0000"/>
                     </w:rPr>
                   </m:ctrlPr>
                 </m:sSubPr>
@@ -15529,7 +15481,6 @@
                   <m:r>
                     <w:rPr>
                       <w:rFonts w:ascii="Cambria Math" w:hAnsi="Cambria Math"/>
-                      <w:color w:val="FF0000"/>
                     </w:rPr>
                     <m:t>d</m:t>
                   </m:r>
@@ -15538,7 +15489,6 @@
                   <m:r>
                     <w:rPr>
                       <w:rFonts w:ascii="Cambria Math" w:hAnsi="Cambria Math"/>
-                      <w:color w:val="FF0000"/>
                     </w:rPr>
                     <m:t>Lager</m:t>
                   </m:r>
@@ -15552,9 +15502,6 @@
     <w:p>
       <w:pPr>
         <w:jc w:val="center"/>
-        <w:rPr>
-          <w:color w:val="FF0000"/>
-        </w:rPr>
       </w:pPr>
       <m:oMathPara>
         <m:oMath>
@@ -15564,7 +15511,6 @@
                 <w:rPr>
                   <w:rFonts w:ascii="Cambria Math" w:hAnsi="Cambria Math"/>
                   <w:i/>
-                  <w:color w:val="FF0000"/>
                 </w:rPr>
               </m:ctrlPr>
             </m:sSubPr>
@@ -15572,7 +15518,6 @@
               <m:r>
                 <w:rPr>
                   <w:rFonts w:ascii="Cambria Math" w:hAnsi="Cambria Math"/>
-                  <w:color w:val="FF0000"/>
                 </w:rPr>
                 <m:t>F</m:t>
               </m:r>
@@ -15581,7 +15526,6 @@
               <m:r>
                 <w:rPr>
                   <w:rFonts w:ascii="Cambria Math" w:hAnsi="Cambria Math"/>
-                  <w:color w:val="FF0000"/>
                 </w:rPr>
                 <m:t>rl</m:t>
               </m:r>
@@ -15590,7 +15534,6 @@
           <m:r>
             <w:rPr>
               <w:rFonts w:ascii="Cambria Math" w:hAnsi="Cambria Math"/>
-              <w:color w:val="FF0000"/>
             </w:rPr>
             <m:t>=</m:t>
           </m:r>
@@ -15600,7 +15543,6 @@
                 <w:rPr>
                   <w:rFonts w:ascii="Cambria Math" w:hAnsi="Cambria Math"/>
                   <w:i/>
-                  <w:color w:val="FF0000"/>
                 </w:rPr>
               </m:ctrlPr>
             </m:fPr>
@@ -15608,16 +15550,20 @@
               <m:r>
                 <w:rPr>
                   <w:rFonts w:ascii="Cambria Math" w:hAnsi="Cambria Math"/>
-                  <w:color w:val="FF0000"/>
-                </w:rPr>
-                <m:t>2,2kN∙301mm</m:t>
+                </w:rPr>
+                <m:t>1,9</m:t>
+              </m:r>
+              <m:r>
+                <w:rPr>
+                  <w:rFonts w:ascii="Cambria Math" w:hAnsi="Cambria Math"/>
+                </w:rPr>
+                <m:t>kN∙301mm</m:t>
               </m:r>
             </m:num>
             <m:den>
               <m:r>
                 <w:rPr>
                   <w:rFonts w:ascii="Cambria Math" w:hAnsi="Cambria Math"/>
-                  <w:color w:val="FF0000"/>
                 </w:rPr>
                 <m:t>216,408mm</m:t>
               </m:r>
@@ -15626,9 +15572,20 @@
           <m:r>
             <w:rPr>
               <w:rFonts w:ascii="Cambria Math" w:hAnsi="Cambria Math"/>
-              <w:color w:val="FF0000"/>
             </w:rPr>
-            <m:t>=6,1kN</m:t>
+            <m:t>=</m:t>
+          </m:r>
+          <m:r>
+            <w:rPr>
+              <w:rFonts w:ascii="Cambria Math" w:hAnsi="Cambria Math"/>
+            </w:rPr>
+            <m:t>2,6</m:t>
+          </m:r>
+          <m:r>
+            <w:rPr>
+              <w:rFonts w:ascii="Cambria Math" w:hAnsi="Cambria Math"/>
+            </w:rPr>
+            <m:t>kN</m:t>
           </m:r>
         </m:oMath>
       </m:oMathPara>
@@ -15644,7 +15601,7 @@
       </w:r>
     </w:p>
     <w:p/>
-    <w:bookmarkStart w:id="20" w:name="_Hlk29992912"/>
+    <w:bookmarkStart w:id="21" w:name="_Hlk29992912"/>
     <w:p>
       <m:oMathPara>
         <m:oMath>
@@ -15752,7 +15709,7 @@
               </m:sSub>
             </m:den>
           </m:f>
-          <w:bookmarkEnd w:id="20"/>
+          <w:bookmarkEnd w:id="21"/>
           <m:r>
             <w:rPr>
               <w:rFonts w:ascii="Cambria Math" w:hAnsi="Cambria Math"/>
@@ -15835,7 +15792,7 @@
       </m:oMathPara>
     </w:p>
     <w:p>
-      <w:bookmarkStart w:id="21" w:name="_Hlk29992959"/>
+      <w:bookmarkStart w:id="22" w:name="_Hlk29992959"/>
       <m:oMathPara>
         <m:oMath>
           <m:r>
@@ -15871,7 +15828,7 @@
               </m:r>
             </m:den>
           </m:f>
-          <w:bookmarkEnd w:id="21"/>
+          <w:bookmarkEnd w:id="22"/>
           <m:r>
             <w:rPr>
               <w:rFonts w:ascii="Cambria Math" w:hAnsi="Cambria Math"/>
@@ -16926,11 +16883,11 @@
       <w:pPr>
         <w:pStyle w:val="berschrift2"/>
       </w:pPr>
-      <w:bookmarkStart w:id="22" w:name="_Toc30503715"/>
+      <w:bookmarkStart w:id="23" w:name="_Toc30503715"/>
       <w:r>
         <w:t>Auswahl der Lager</w:t>
       </w:r>
-      <w:bookmarkEnd w:id="22"/>
+      <w:bookmarkEnd w:id="23"/>
     </w:p>
     <w:p>
       <w:r>
@@ -17050,7 +17007,7 @@
         </w:rPr>
         <w:t xml:space="preserve">2x </w:t>
       </w:r>
-      <w:bookmarkStart w:id="23" w:name="_Hlk30765989"/>
+      <w:bookmarkStart w:id="24" w:name="_Hlk30765989"/>
       <w:r>
         <w:rPr>
           <w:color w:val="FF0000"/>
@@ -17069,7 +17026,7 @@
         </w:rPr>
         <w:t>-E-XL-TVP2</w:t>
       </w:r>
-      <w:bookmarkEnd w:id="23"/>
+      <w:bookmarkEnd w:id="24"/>
       <w:r>
         <w:rPr>
           <w:color w:val="FF0000"/>
@@ -17156,11 +17113,11 @@
       <w:pPr>
         <w:pStyle w:val="berschrift3"/>
       </w:pPr>
-      <w:bookmarkStart w:id="24" w:name="_Toc30503716"/>
+      <w:bookmarkStart w:id="25" w:name="_Toc30503716"/>
       <w:r>
         <w:t>Antriebslager</w:t>
       </w:r>
-      <w:bookmarkEnd w:id="24"/>
+      <w:bookmarkEnd w:id="25"/>
     </w:p>
     <w:p/>
     <w:p>
@@ -18296,23 +18253,23 @@
       <w:pPr>
         <w:pStyle w:val="berschrift3"/>
       </w:pPr>
-      <w:bookmarkStart w:id="25" w:name="_Toc30503717"/>
+      <w:bookmarkStart w:id="26" w:name="_Toc30503717"/>
       <w:proofErr w:type="spellStart"/>
       <w:r>
         <w:t>Abtriebslager</w:t>
       </w:r>
-      <w:bookmarkEnd w:id="25"/>
+      <w:bookmarkEnd w:id="26"/>
       <w:proofErr w:type="spellEnd"/>
     </w:p>
     <w:p>
       <w:pPr>
         <w:pStyle w:val="berschrift2"/>
       </w:pPr>
-      <w:bookmarkStart w:id="26" w:name="_Toc30503718"/>
+      <w:bookmarkStart w:id="27" w:name="_Toc30503718"/>
       <w:r>
         <w:t>Lagerlebensdauer</w:t>
       </w:r>
-      <w:bookmarkEnd w:id="26"/>
+      <w:bookmarkEnd w:id="27"/>
     </w:p>
     <w:p>
       <w:r>
@@ -18373,11 +18330,11 @@
       <w:pPr>
         <w:pStyle w:val="berschrift2"/>
       </w:pPr>
-      <w:bookmarkStart w:id="27" w:name="_Toc30503719"/>
+      <w:bookmarkStart w:id="28" w:name="_Toc30503719"/>
       <w:r>
         <w:t>Auswahl der Dichtungen</w:t>
       </w:r>
-      <w:bookmarkEnd w:id="27"/>
+      <w:bookmarkEnd w:id="28"/>
     </w:p>
     <w:p>
       <w:r>
@@ -18401,23 +18358,23 @@
       <w:pPr>
         <w:pStyle w:val="berschrift2"/>
       </w:pPr>
-      <w:bookmarkStart w:id="28" w:name="_Toc30503720"/>
+      <w:bookmarkStart w:id="29" w:name="_Toc30503720"/>
       <w:r>
         <w:lastRenderedPageBreak/>
         <w:t>Konstruktive Erläuterungen</w:t>
       </w:r>
-      <w:bookmarkEnd w:id="28"/>
+      <w:bookmarkEnd w:id="29"/>
     </w:p>
     <w:p>
       <w:pPr>
         <w:pStyle w:val="berschrift1"/>
       </w:pPr>
-      <w:bookmarkStart w:id="29" w:name="_Toc30503721"/>
+      <w:bookmarkStart w:id="30" w:name="_Toc30503721"/>
       <w:r>
         <w:lastRenderedPageBreak/>
         <w:t>Schmierung</w:t>
       </w:r>
-      <w:bookmarkEnd w:id="29"/>
+      <w:bookmarkEnd w:id="30"/>
     </w:p>
     <w:p>
       <w:r>
@@ -18433,42 +18390,42 @@
       <w:pPr>
         <w:pStyle w:val="berschrift2"/>
       </w:pPr>
-      <w:bookmarkStart w:id="30" w:name="_Toc30503722"/>
+      <w:bookmarkStart w:id="31" w:name="_Toc30503722"/>
       <w:r>
         <w:t>Ölzufuhr</w:t>
       </w:r>
-      <w:bookmarkEnd w:id="30"/>
+      <w:bookmarkEnd w:id="31"/>
     </w:p>
     <w:p>
       <w:pPr>
         <w:pStyle w:val="berschrift2"/>
       </w:pPr>
-      <w:bookmarkStart w:id="31" w:name="_Toc30503723"/>
+      <w:bookmarkStart w:id="32" w:name="_Toc30503723"/>
       <w:r>
         <w:t>Ölabfuhr</w:t>
       </w:r>
-      <w:bookmarkEnd w:id="31"/>
+      <w:bookmarkEnd w:id="32"/>
     </w:p>
     <w:p>
       <w:pPr>
         <w:pStyle w:val="berschrift2"/>
       </w:pPr>
-      <w:bookmarkStart w:id="32" w:name="_Toc30503724"/>
+      <w:bookmarkStart w:id="33" w:name="_Toc30503724"/>
       <w:r>
         <w:t>Schmieranweisung und Kontrolle der Schmierung</w:t>
       </w:r>
-      <w:bookmarkEnd w:id="32"/>
+      <w:bookmarkEnd w:id="33"/>
     </w:p>
     <w:p>
       <w:pPr>
         <w:pStyle w:val="berschrift1"/>
       </w:pPr>
-      <w:bookmarkStart w:id="33" w:name="_Toc30503725"/>
+      <w:bookmarkStart w:id="34" w:name="_Toc30503725"/>
       <w:r>
         <w:lastRenderedPageBreak/>
         <w:t>Gehäuse</w:t>
       </w:r>
-      <w:bookmarkEnd w:id="33"/>
+      <w:bookmarkEnd w:id="34"/>
     </w:p>
     <w:p>
       <w:r>
@@ -18553,21 +18510,21 @@
       <w:pPr>
         <w:pStyle w:val="berschrift2"/>
       </w:pPr>
-      <w:bookmarkStart w:id="34" w:name="_Toc30503726"/>
+      <w:bookmarkStart w:id="35" w:name="_Toc30503726"/>
       <w:r>
         <w:t>Wandstärke und Verrippung</w:t>
       </w:r>
-      <w:bookmarkEnd w:id="34"/>
+      <w:bookmarkEnd w:id="35"/>
     </w:p>
     <w:p>
       <w:pPr>
         <w:pStyle w:val="berschrift2"/>
       </w:pPr>
-      <w:bookmarkStart w:id="35" w:name="_Toc30503727"/>
+      <w:bookmarkStart w:id="36" w:name="_Toc30503727"/>
       <w:r>
         <w:t>Respektabstände</w:t>
       </w:r>
-      <w:bookmarkEnd w:id="35"/>
+      <w:bookmarkEnd w:id="36"/>
     </w:p>
     <w:p>
       <w:r>
@@ -18592,22 +18549,22 @@
       <w:pPr>
         <w:pStyle w:val="berschrift1"/>
       </w:pPr>
-      <w:bookmarkStart w:id="36" w:name="_Toc30503728"/>
+      <w:bookmarkStart w:id="37" w:name="_Toc30503728"/>
       <w:r>
         <w:lastRenderedPageBreak/>
         <w:t>Drehmomentstütze</w:t>
       </w:r>
-      <w:bookmarkEnd w:id="36"/>
+      <w:bookmarkEnd w:id="37"/>
     </w:p>
     <w:p>
       <w:pPr>
         <w:pStyle w:val="berschrift2"/>
       </w:pPr>
-      <w:bookmarkStart w:id="37" w:name="_Toc30503729"/>
+      <w:bookmarkStart w:id="38" w:name="_Toc30503729"/>
       <w:r>
         <w:t>Schraubenberechnung</w:t>
       </w:r>
-      <w:bookmarkEnd w:id="37"/>
+      <w:bookmarkEnd w:id="38"/>
     </w:p>
     <w:p>
       <w:r>
@@ -18830,13 +18787,7 @@
           <w:rPr>
             <w:rFonts w:ascii="Cambria Math" w:hAnsi="Cambria Math"/>
           </w:rPr>
-          <m:t>=154288,8 Nm</m:t>
-        </m:r>
-        <m:r>
-          <w:rPr>
-            <w:rFonts w:ascii="Cambria Math" w:hAnsi="Cambria Math"/>
-          </w:rPr>
-          <m:t>∙</m:t>
+          <m:t>=154288,8 Nm∙</m:t>
         </m:r>
         <m:f>
           <m:fPr>
@@ -18982,8 +18933,6 @@
       <w:r>
         <w:t>.</w:t>
       </w:r>
-      <w:bookmarkStart w:id="38" w:name="_GoBack"/>
-      <w:bookmarkEnd w:id="38"/>
     </w:p>
     <w:p/>
     <w:p/>
@@ -27224,7 +27173,7 @@
 </file>
 
 <file path=customXml/itemProps1.xml><?xml version="1.0" encoding="utf-8"?>
-<ds:datastoreItem xmlns:ds="http://schemas.openxmlformats.org/officeDocument/2006/customXml" ds:itemID="{6F47EA44-79BC-49B6-AE34-F62A8FBA12AC}">
+<ds:datastoreItem xmlns:ds="http://schemas.openxmlformats.org/officeDocument/2006/customXml" ds:itemID="{4F7046C9-86C0-4959-954D-224826976C44}">
   <ds:schemaRefs>
     <ds:schemaRef ds:uri="http://schemas.openxmlformats.org/officeDocument/2006/bibliography"/>
   </ds:schemaRefs>

</xml_diff>

<commit_message>
Kräfte auf die Drehmomentstütze angepasst
</commit_message>
<xml_diff>
--- a/Projektbericht.docx
+++ b/Projektbericht.docx
@@ -10270,6 +10270,551 @@
     </w:p>
     <w:p>
       <w:pPr>
+        <w:pStyle w:val="berschrift2"/>
+      </w:pPr>
+      <w:r>
+        <w:t>Relevante Momente</w:t>
+      </w:r>
+    </w:p>
+    <w:tbl>
+      <w:tblPr>
+        <w:tblStyle w:val="Tabellenraster"/>
+        <w:tblpPr w:leftFromText="141" w:rightFromText="141" w:vertAnchor="page" w:horzAnchor="margin" w:tblpY="5371"/>
+        <w:tblW w:w="8500" w:type="dxa"/>
+        <w:tblLook w:val="04A0" w:firstRow="1" w:lastRow="0" w:firstColumn="1" w:lastColumn="0" w:noHBand="0" w:noVBand="1"/>
+      </w:tblPr>
+      <w:tblGrid>
+        <w:gridCol w:w="6799"/>
+        <w:gridCol w:w="1701"/>
+      </w:tblGrid>
+      <w:tr>
+        <w:tc>
+          <w:tcPr>
+            <w:tcW w:w="6799" w:type="dxa"/>
+            <w:vAlign w:val="center"/>
+          </w:tcPr>
+          <w:p>
+            <w:pPr>
+              <w:spacing w:before="240"/>
+              <w:rPr>
+                <w:rFonts w:cs="Arial"/>
+              </w:rPr>
+            </w:pPr>
+            <w:r>
+              <w:rPr>
+                <w:rFonts w:cs="Arial"/>
+              </w:rPr>
+              <w:t>Übersetzung</w:t>
+            </w:r>
+          </w:p>
+        </w:tc>
+        <w:tc>
+          <w:tcPr>
+            <w:tcW w:w="1701" w:type="dxa"/>
+            <w:vAlign w:val="center"/>
+          </w:tcPr>
+          <w:p>
+            <w:pPr>
+              <w:spacing w:before="240"/>
+              <w:rPr>
+                <w:rFonts w:cs="Arial"/>
+              </w:rPr>
+            </w:pPr>
+            <w:r>
+              <w:rPr>
+                <w:rFonts w:cs="Arial"/>
+              </w:rPr>
+              <w:t>6,143</w:t>
+            </w:r>
+          </w:p>
+        </w:tc>
+      </w:tr>
+      <w:tr>
+        <w:tc>
+          <w:tcPr>
+            <w:tcW w:w="6799" w:type="dxa"/>
+            <w:vAlign w:val="center"/>
+          </w:tcPr>
+          <w:p>
+            <w:pPr>
+              <w:spacing w:before="240"/>
+              <w:rPr>
+                <w:rFonts w:cs="Arial"/>
+              </w:rPr>
+            </w:pPr>
+            <w:r>
+              <w:rPr>
+                <w:rFonts w:cs="Arial"/>
+              </w:rPr>
+              <w:t>Auslegungsdrehmoment inkl. K</w:t>
+            </w:r>
+            <w:r>
+              <w:rPr>
+                <w:rFonts w:cs="Arial"/>
+                <w:vertAlign w:val="subscript"/>
+              </w:rPr>
+              <w:t>A</w:t>
+            </w:r>
+            <w:r>
+              <w:rPr>
+                <w:rFonts w:cs="Arial"/>
+              </w:rPr>
+              <w:t>=</w:t>
+            </w:r>
+            <w:proofErr w:type="spellStart"/>
+            <w:r>
+              <w:rPr>
+                <w:rFonts w:cs="Arial"/>
+              </w:rPr>
+              <w:t>Abtriebsmoment</w:t>
+            </w:r>
+            <w:proofErr w:type="spellEnd"/>
+          </w:p>
+        </w:tc>
+        <w:tc>
+          <w:tcPr>
+            <w:tcW w:w="1701" w:type="dxa"/>
+            <w:vAlign w:val="center"/>
+          </w:tcPr>
+          <w:p>
+            <w:pPr>
+              <w:spacing w:before="240"/>
+              <w:rPr>
+                <w:rFonts w:cs="Arial"/>
+              </w:rPr>
+            </w:pPr>
+            <w:r>
+              <w:rPr>
+                <w:rFonts w:cs="Arial"/>
+              </w:rPr>
+              <w:t xml:space="preserve">21600 </w:t>
+            </w:r>
+            <w:proofErr w:type="spellStart"/>
+            <w:r>
+              <w:rPr>
+                <w:rFonts w:cs="Arial"/>
+              </w:rPr>
+              <w:t>Nm</w:t>
+            </w:r>
+            <w:proofErr w:type="spellEnd"/>
+          </w:p>
+        </w:tc>
+      </w:tr>
+      <w:tr>
+        <w:tc>
+          <w:tcPr>
+            <w:tcW w:w="6799" w:type="dxa"/>
+            <w:vAlign w:val="center"/>
+          </w:tcPr>
+          <w:p>
+            <w:pPr>
+              <w:spacing w:before="240"/>
+              <w:rPr>
+                <w:rFonts w:cs="Arial"/>
+              </w:rPr>
+            </w:pPr>
+            <w:r>
+              <w:rPr>
+                <w:rFonts w:cs="Arial"/>
+              </w:rPr>
+              <w:t>Antriebsdrehmoment inkl. K</w:t>
+            </w:r>
+            <w:r>
+              <w:rPr>
+                <w:rFonts w:cs="Arial"/>
+                <w:vertAlign w:val="subscript"/>
+              </w:rPr>
+              <w:t>A</w:t>
+            </w:r>
+          </w:p>
+        </w:tc>
+        <w:tc>
+          <w:tcPr>
+            <w:tcW w:w="1701" w:type="dxa"/>
+            <w:vAlign w:val="center"/>
+          </w:tcPr>
+          <w:p>
+            <w:pPr>
+              <w:spacing w:before="240"/>
+              <w:rPr>
+                <w:rFonts w:cs="Arial"/>
+              </w:rPr>
+            </w:pPr>
+            <w:r>
+              <w:rPr>
+                <w:rFonts w:cs="Arial"/>
+              </w:rPr>
+              <w:t>3516</w:t>
+            </w:r>
+            <w:r>
+              <w:rPr>
+                <w:rFonts w:cs="Arial"/>
+              </w:rPr>
+              <w:t xml:space="preserve"> </w:t>
+            </w:r>
+            <w:proofErr w:type="spellStart"/>
+            <w:r>
+              <w:rPr>
+                <w:rFonts w:cs="Arial"/>
+              </w:rPr>
+              <w:t>Nm</w:t>
+            </w:r>
+            <w:proofErr w:type="spellEnd"/>
+          </w:p>
+        </w:tc>
+      </w:tr>
+      <w:tr>
+        <w:tc>
+          <w:tcPr>
+            <w:tcW w:w="6799" w:type="dxa"/>
+            <w:vAlign w:val="center"/>
+          </w:tcPr>
+          <w:p>
+            <w:pPr>
+              <w:spacing w:before="240"/>
+              <w:rPr>
+                <w:rFonts w:cs="Arial"/>
+                <w:vertAlign w:val="subscript"/>
+              </w:rPr>
+            </w:pPr>
+            <w:r>
+              <w:rPr>
+                <w:rFonts w:cs="Arial"/>
+              </w:rPr>
+              <w:t>K</w:t>
+            </w:r>
+            <w:r>
+              <w:rPr>
+                <w:rFonts w:cs="Arial"/>
+                <w:vertAlign w:val="subscript"/>
+              </w:rPr>
+              <w:t>A</w:t>
+            </w:r>
+          </w:p>
+        </w:tc>
+        <w:tc>
+          <w:tcPr>
+            <w:tcW w:w="1701" w:type="dxa"/>
+            <w:vAlign w:val="center"/>
+          </w:tcPr>
+          <w:p>
+            <w:pPr>
+              <w:spacing w:before="240"/>
+              <w:rPr>
+                <w:rFonts w:cs="Arial"/>
+              </w:rPr>
+            </w:pPr>
+            <w:r>
+              <w:rPr>
+                <w:rFonts w:cs="Arial"/>
+              </w:rPr>
+              <w:t>2</w:t>
+            </w:r>
+          </w:p>
+        </w:tc>
+      </w:tr>
+      <w:tr>
+        <w:tc>
+          <w:tcPr>
+            <w:tcW w:w="6799" w:type="dxa"/>
+            <w:vAlign w:val="center"/>
+          </w:tcPr>
+          <w:p>
+            <w:pPr>
+              <w:spacing w:before="240"/>
+              <w:rPr>
+                <w:rFonts w:cs="Arial"/>
+              </w:rPr>
+            </w:pPr>
+            <w:proofErr w:type="spellStart"/>
+            <w:r>
+              <w:rPr>
+                <w:rFonts w:cs="Arial"/>
+              </w:rPr>
+              <w:t>Nennabtriebsdrehmoment</w:t>
+            </w:r>
+            <w:proofErr w:type="spellEnd"/>
+          </w:p>
+        </w:tc>
+        <w:tc>
+          <w:tcPr>
+            <w:tcW w:w="1701" w:type="dxa"/>
+            <w:vAlign w:val="center"/>
+          </w:tcPr>
+          <w:p>
+            <w:pPr>
+              <w:spacing w:before="240"/>
+              <w:rPr>
+                <w:rFonts w:cs="Arial"/>
+              </w:rPr>
+            </w:pPr>
+            <w:r>
+              <w:rPr>
+                <w:rFonts w:cs="Arial"/>
+              </w:rPr>
+              <w:t xml:space="preserve">10800 </w:t>
+            </w:r>
+            <w:proofErr w:type="spellStart"/>
+            <w:r>
+              <w:rPr>
+                <w:rFonts w:cs="Arial"/>
+              </w:rPr>
+              <w:t>Nm</w:t>
+            </w:r>
+            <w:proofErr w:type="spellEnd"/>
+          </w:p>
+        </w:tc>
+      </w:tr>
+      <w:tr>
+        <w:tc>
+          <w:tcPr>
+            <w:tcW w:w="6799" w:type="dxa"/>
+            <w:vAlign w:val="center"/>
+          </w:tcPr>
+          <w:p>
+            <w:pPr>
+              <w:spacing w:before="240"/>
+              <w:rPr>
+                <w:rFonts w:cs="Arial"/>
+              </w:rPr>
+            </w:pPr>
+            <w:r>
+              <w:rPr>
+                <w:rFonts w:cs="Arial"/>
+              </w:rPr>
+              <w:t>Nennantriebsdrehmoment</w:t>
+            </w:r>
+          </w:p>
+        </w:tc>
+        <w:tc>
+          <w:tcPr>
+            <w:tcW w:w="1701" w:type="dxa"/>
+            <w:vAlign w:val="center"/>
+          </w:tcPr>
+          <w:p>
+            <w:pPr>
+              <w:spacing w:before="240"/>
+              <w:rPr>
+                <w:rFonts w:cs="Arial"/>
+              </w:rPr>
+            </w:pPr>
+            <w:r>
+              <w:rPr>
+                <w:rFonts w:cs="Arial"/>
+              </w:rPr>
+              <w:t xml:space="preserve">1726 </w:t>
+            </w:r>
+            <w:proofErr w:type="spellStart"/>
+            <w:r>
+              <w:rPr>
+                <w:rFonts w:cs="Arial"/>
+              </w:rPr>
+              <w:t>Nm</w:t>
+            </w:r>
+            <w:proofErr w:type="spellEnd"/>
+          </w:p>
+        </w:tc>
+      </w:tr>
+      <w:tr>
+        <w:tc>
+          <w:tcPr>
+            <w:tcW w:w="6799" w:type="dxa"/>
+            <w:vAlign w:val="center"/>
+          </w:tcPr>
+          <w:p>
+            <w:pPr>
+              <w:spacing w:before="240"/>
+              <w:rPr>
+                <w:rFonts w:cs="Arial"/>
+              </w:rPr>
+            </w:pPr>
+            <w:proofErr w:type="spellStart"/>
+            <w:r>
+              <w:rPr>
+                <w:rFonts w:cs="Arial"/>
+              </w:rPr>
+              <w:t>Spitzenabtriebsmoment</w:t>
+            </w:r>
+            <w:proofErr w:type="spellEnd"/>
+            <w:r>
+              <w:rPr>
+                <w:rFonts w:cs="Arial"/>
+              </w:rPr>
+              <w:t xml:space="preserve"> (K</w:t>
+            </w:r>
+            <w:r>
+              <w:rPr>
+                <w:rFonts w:cs="Arial"/>
+                <w:vertAlign w:val="subscript"/>
+              </w:rPr>
+              <w:t>A</w:t>
+            </w:r>
+            <w:r>
+              <w:rPr>
+                <w:rFonts w:cs="Arial"/>
+              </w:rPr>
+              <w:t>=2,5)</w:t>
+            </w:r>
+          </w:p>
+        </w:tc>
+        <w:tc>
+          <w:tcPr>
+            <w:tcW w:w="1701" w:type="dxa"/>
+            <w:vAlign w:val="center"/>
+          </w:tcPr>
+          <w:p>
+            <w:pPr>
+              <w:spacing w:before="240"/>
+              <w:rPr>
+                <w:rFonts w:cs="Arial"/>
+              </w:rPr>
+            </w:pPr>
+            <w:r>
+              <w:rPr>
+                <w:rFonts w:cs="Arial"/>
+              </w:rPr>
+              <w:t>27000</w:t>
+            </w:r>
+            <w:r>
+              <w:rPr>
+                <w:rFonts w:cs="Arial"/>
+              </w:rPr>
+              <w:t xml:space="preserve"> </w:t>
+            </w:r>
+            <w:proofErr w:type="spellStart"/>
+            <w:r>
+              <w:rPr>
+                <w:rFonts w:cs="Arial"/>
+              </w:rPr>
+              <w:t>Nm</w:t>
+            </w:r>
+            <w:proofErr w:type="spellEnd"/>
+          </w:p>
+        </w:tc>
+      </w:tr>
+      <w:tr>
+        <w:tc>
+          <w:tcPr>
+            <w:tcW w:w="6799" w:type="dxa"/>
+            <w:vAlign w:val="center"/>
+          </w:tcPr>
+          <w:p>
+            <w:pPr>
+              <w:spacing w:before="240"/>
+              <w:rPr>
+                <w:rFonts w:cs="Arial"/>
+              </w:rPr>
+            </w:pPr>
+            <w:r>
+              <w:rPr>
+                <w:rFonts w:cs="Arial"/>
+              </w:rPr>
+              <w:t>Spitzenantriebsmoment (K</w:t>
+            </w:r>
+            <w:r>
+              <w:rPr>
+                <w:rFonts w:cs="Arial"/>
+                <w:vertAlign w:val="subscript"/>
+              </w:rPr>
+              <w:t>A</w:t>
+            </w:r>
+            <w:r>
+              <w:rPr>
+                <w:rFonts w:cs="Arial"/>
+              </w:rPr>
+              <w:t>=2,5)</w:t>
+            </w:r>
+          </w:p>
+        </w:tc>
+        <w:tc>
+          <w:tcPr>
+            <w:tcW w:w="1701" w:type="dxa"/>
+            <w:vAlign w:val="center"/>
+          </w:tcPr>
+          <w:p>
+            <w:pPr>
+              <w:spacing w:before="240"/>
+              <w:rPr>
+                <w:rFonts w:cs="Arial"/>
+              </w:rPr>
+            </w:pPr>
+            <w:r>
+              <w:rPr>
+                <w:rFonts w:cs="Arial"/>
+              </w:rPr>
+              <w:t>4395</w:t>
+            </w:r>
+            <w:r>
+              <w:rPr>
+                <w:rFonts w:cs="Arial"/>
+              </w:rPr>
+              <w:t xml:space="preserve"> </w:t>
+            </w:r>
+            <w:proofErr w:type="spellStart"/>
+            <w:r>
+              <w:rPr>
+                <w:rFonts w:cs="Arial"/>
+              </w:rPr>
+              <w:t>Nm</w:t>
+            </w:r>
+            <w:proofErr w:type="spellEnd"/>
+          </w:p>
+        </w:tc>
+      </w:tr>
+      <w:tr>
+        <w:tc>
+          <w:tcPr>
+            <w:tcW w:w="6799" w:type="dxa"/>
+            <w:vAlign w:val="center"/>
+          </w:tcPr>
+          <w:p>
+            <w:pPr>
+              <w:spacing w:before="240"/>
+              <w:rPr>
+                <w:rFonts w:cs="Arial"/>
+              </w:rPr>
+            </w:pPr>
+            <w:r>
+              <w:rPr>
+                <w:rFonts w:cs="Arial"/>
+              </w:rPr>
+              <w:t>Rechenmoment für die Antriebslager</w:t>
+            </w:r>
+          </w:p>
+        </w:tc>
+        <w:tc>
+          <w:tcPr>
+            <w:tcW w:w="1701" w:type="dxa"/>
+            <w:vAlign w:val="center"/>
+          </w:tcPr>
+          <w:p>
+            <w:pPr>
+              <w:spacing w:before="240"/>
+              <w:rPr>
+                <w:rFonts w:cs="Arial"/>
+              </w:rPr>
+            </w:pPr>
+            <w:r>
+              <w:rPr>
+                <w:rFonts w:cs="Arial"/>
+              </w:rPr>
+              <w:t xml:space="preserve">790 </w:t>
+            </w:r>
+            <w:proofErr w:type="spellStart"/>
+            <w:r>
+              <w:rPr>
+                <w:rFonts w:cs="Arial"/>
+              </w:rPr>
+              <w:t>Nm</w:t>
+            </w:r>
+            <w:proofErr w:type="spellEnd"/>
+          </w:p>
+        </w:tc>
+      </w:tr>
+    </w:tbl>
+    <w:p/>
+    <w:p>
+      <w:pPr>
         <w:tabs>
           <w:tab w:val="clear" w:pos="1134"/>
           <w:tab w:val="clear" w:pos="2268"/>
@@ -10280,8 +10825,6 @@
           <w:szCs w:val="24"/>
         </w:rPr>
       </w:pPr>
-      <w:bookmarkStart w:id="8" w:name="_GoBack"/>
-      <w:bookmarkEnd w:id="8"/>
       <w:r>
         <w:rPr>
           <w:rFonts w:cs="Arial"/>
@@ -10293,46 +10836,46 @@
       <w:pPr>
         <w:pStyle w:val="berschrift1"/>
       </w:pPr>
-      <w:bookmarkStart w:id="9" w:name="_Toc30503707"/>
+      <w:bookmarkStart w:id="8" w:name="_Toc30503707"/>
       <w:r>
         <w:lastRenderedPageBreak/>
         <w:t>Verzahnung</w:t>
       </w:r>
+      <w:bookmarkEnd w:id="8"/>
+    </w:p>
+    <w:p>
+      <w:pPr>
+        <w:jc w:val="both"/>
+      </w:pPr>
+      <w:r>
+        <w:t>Für die Verzahnung des Getriebes sind schrägverzahnte Stirnräder vorgesehen. Diese haben den Vorteil, dass sie gegenüber geradverzahnten Stirnrädern leiser sind.</w:t>
+      </w:r>
+    </w:p>
+    <w:p>
+      <w:pPr>
+        <w:jc w:val="both"/>
+      </w:pPr>
+      <w:r>
+        <w:t xml:space="preserve">Die Herausforderung bei der Verzahnung besteht darin, dass für den vorgegeben Achsabstand von 350 mm und das vorgegebene Übersetzungsverhältnis von 6,143 passende Wälzkreisdurchmesser gefunden werden müssen, auf denen eine ganzzahlige Zähnezahl Platz findet und die trotzdem das </w:t>
+      </w:r>
+      <w:proofErr w:type="spellStart"/>
+      <w:r>
+        <w:t>Zähnezahlverhältnis</w:t>
+      </w:r>
+      <w:proofErr w:type="spellEnd"/>
+      <w:r>
+        <w:t xml:space="preserve"> erfüllen.</w:t>
+      </w:r>
+    </w:p>
+    <w:p>
+      <w:pPr>
+        <w:pStyle w:val="berschrift2"/>
+      </w:pPr>
+      <w:bookmarkStart w:id="9" w:name="_Toc30503708"/>
+      <w:r>
+        <w:t>Berechnung der Zähnezahl und des Moduls</w:t>
+      </w:r>
       <w:bookmarkEnd w:id="9"/>
-    </w:p>
-    <w:p>
-      <w:pPr>
-        <w:jc w:val="both"/>
-      </w:pPr>
-      <w:r>
-        <w:t>Für die Verzahnung des Getriebes sind schrägverzahnte Stirnräder vorgesehen. Diese haben den Vorteil, dass sie gegenüber geradverzahnten Stirnrädern leiser sind.</w:t>
-      </w:r>
-    </w:p>
-    <w:p>
-      <w:pPr>
-        <w:jc w:val="both"/>
-      </w:pPr>
-      <w:r>
-        <w:t xml:space="preserve">Die Herausforderung bei der Verzahnung besteht darin, dass für den vorgegeben Achsabstand von 350 mm und das vorgegebene Übersetzungsverhältnis von 6,143 passende Wälzkreisdurchmesser gefunden werden müssen, auf denen eine ganzzahlige Zähnezahl Platz findet und die trotzdem das </w:t>
-      </w:r>
-      <w:proofErr w:type="spellStart"/>
-      <w:r>
-        <w:t>Zähnezahlverhältnis</w:t>
-      </w:r>
-      <w:proofErr w:type="spellEnd"/>
-      <w:r>
-        <w:t xml:space="preserve"> erfüllen.</w:t>
-      </w:r>
-    </w:p>
-    <w:p>
-      <w:pPr>
-        <w:pStyle w:val="berschrift2"/>
-      </w:pPr>
-      <w:bookmarkStart w:id="10" w:name="_Toc30503708"/>
-      <w:r>
-        <w:t>Berechnung der Zähnezahl und des Moduls</w:t>
-      </w:r>
-      <w:bookmarkEnd w:id="10"/>
     </w:p>
     <w:p>
       <w:pPr>
@@ -10373,20 +10916,21 @@
       <w:tblPr>
         <w:tblStyle w:val="Tabellenraster"/>
         <w:tblW w:w="0" w:type="auto"/>
+        <w:tblInd w:w="137" w:type="dxa"/>
         <w:tblLook w:val="04A0" w:firstRow="1" w:lastRow="0" w:firstColumn="1" w:lastColumn="0" w:noHBand="0" w:noVBand="1"/>
       </w:tblPr>
       <w:tblGrid>
-        <w:gridCol w:w="2003"/>
-        <w:gridCol w:w="820"/>
-        <w:gridCol w:w="820"/>
-        <w:gridCol w:w="819"/>
-        <w:gridCol w:w="819"/>
-        <w:gridCol w:w="819"/>
+        <w:gridCol w:w="2693"/>
+        <w:gridCol w:w="579"/>
+        <w:gridCol w:w="579"/>
+        <w:gridCol w:w="579"/>
+        <w:gridCol w:w="579"/>
+        <w:gridCol w:w="579"/>
       </w:tblGrid>
       <w:tr>
         <w:tc>
           <w:tcPr>
-            <w:tcW w:w="2003" w:type="dxa"/>
+            <w:tcW w:w="2693" w:type="dxa"/>
             <w:shd w:val="clear" w:color="auto" w:fill="F2F2F2" w:themeFill="background1" w:themeFillShade="F2"/>
           </w:tcPr>
           <w:p>
@@ -10407,7 +10951,7 @@
         </w:tc>
         <w:tc>
           <w:tcPr>
-            <w:tcW w:w="820" w:type="dxa"/>
+            <w:tcW w:w="567" w:type="dxa"/>
           </w:tcPr>
           <w:p>
             <w:pPr>
@@ -10427,7 +10971,7 @@
         </w:tc>
         <w:tc>
           <w:tcPr>
-            <w:tcW w:w="820" w:type="dxa"/>
+            <w:tcW w:w="579" w:type="dxa"/>
           </w:tcPr>
           <w:p>
             <w:pPr>
@@ -10447,7 +10991,7 @@
         </w:tc>
         <w:tc>
           <w:tcPr>
-            <w:tcW w:w="819" w:type="dxa"/>
+            <w:tcW w:w="579" w:type="dxa"/>
           </w:tcPr>
           <w:p>
             <w:pPr>
@@ -10467,7 +11011,7 @@
         </w:tc>
         <w:tc>
           <w:tcPr>
-            <w:tcW w:w="819" w:type="dxa"/>
+            <w:tcW w:w="579" w:type="dxa"/>
           </w:tcPr>
           <w:p>
             <w:pPr>
@@ -10487,7 +11031,7 @@
         </w:tc>
         <w:tc>
           <w:tcPr>
-            <w:tcW w:w="819" w:type="dxa"/>
+            <w:tcW w:w="579" w:type="dxa"/>
           </w:tcPr>
           <w:p>
             <w:pPr>
@@ -10509,7 +11053,7 @@
       <w:tr>
         <w:tc>
           <w:tcPr>
-            <w:tcW w:w="2003" w:type="dxa"/>
+            <w:tcW w:w="2693" w:type="dxa"/>
             <w:shd w:val="clear" w:color="auto" w:fill="F2F2F2" w:themeFill="background1" w:themeFillShade="F2"/>
           </w:tcPr>
           <w:p>
@@ -10530,7 +11074,7 @@
         </w:tc>
         <w:tc>
           <w:tcPr>
-            <w:tcW w:w="820" w:type="dxa"/>
+            <w:tcW w:w="567" w:type="dxa"/>
           </w:tcPr>
           <w:p>
             <w:pPr>
@@ -10550,7 +11094,7 @@
         </w:tc>
         <w:tc>
           <w:tcPr>
-            <w:tcW w:w="820" w:type="dxa"/>
+            <w:tcW w:w="579" w:type="dxa"/>
           </w:tcPr>
           <w:p>
             <w:pPr>
@@ -10570,7 +11114,7 @@
         </w:tc>
         <w:tc>
           <w:tcPr>
-            <w:tcW w:w="819" w:type="dxa"/>
+            <w:tcW w:w="579" w:type="dxa"/>
           </w:tcPr>
           <w:p>
             <w:pPr>
@@ -10590,7 +11134,7 @@
         </w:tc>
         <w:tc>
           <w:tcPr>
-            <w:tcW w:w="819" w:type="dxa"/>
+            <w:tcW w:w="579" w:type="dxa"/>
           </w:tcPr>
           <w:p>
             <w:pPr>
@@ -10610,7 +11154,7 @@
         </w:tc>
         <w:tc>
           <w:tcPr>
-            <w:tcW w:w="819" w:type="dxa"/>
+            <w:tcW w:w="579" w:type="dxa"/>
           </w:tcPr>
           <w:p>
             <w:pPr>
@@ -10632,7 +11176,7 @@
       <w:tr>
         <w:tc>
           <w:tcPr>
-            <w:tcW w:w="2003" w:type="dxa"/>
+            <w:tcW w:w="2693" w:type="dxa"/>
             <w:shd w:val="clear" w:color="auto" w:fill="F2F2F2" w:themeFill="background1" w:themeFillShade="F2"/>
           </w:tcPr>
           <w:p>
@@ -10653,7 +11197,7 @@
         </w:tc>
         <w:tc>
           <w:tcPr>
-            <w:tcW w:w="820" w:type="dxa"/>
+            <w:tcW w:w="567" w:type="dxa"/>
           </w:tcPr>
           <w:p>
             <w:pPr>
@@ -10673,7 +11217,7 @@
         </w:tc>
         <w:tc>
           <w:tcPr>
-            <w:tcW w:w="820" w:type="dxa"/>
+            <w:tcW w:w="579" w:type="dxa"/>
           </w:tcPr>
           <w:p>
             <w:pPr>
@@ -10693,7 +11237,7 @@
         </w:tc>
         <w:tc>
           <w:tcPr>
-            <w:tcW w:w="819" w:type="dxa"/>
+            <w:tcW w:w="579" w:type="dxa"/>
           </w:tcPr>
           <w:p>
             <w:pPr>
@@ -10713,7 +11257,7 @@
         </w:tc>
         <w:tc>
           <w:tcPr>
-            <w:tcW w:w="819" w:type="dxa"/>
+            <w:tcW w:w="579" w:type="dxa"/>
           </w:tcPr>
           <w:p>
             <w:pPr>
@@ -10733,7 +11277,7 @@
         </w:tc>
         <w:tc>
           <w:tcPr>
-            <w:tcW w:w="819" w:type="dxa"/>
+            <w:tcW w:w="579" w:type="dxa"/>
           </w:tcPr>
           <w:p>
             <w:pPr>
@@ -10759,7 +11303,7 @@
         <w:pStyle w:val="Beschriftung"/>
         <w:jc w:val="both"/>
       </w:pPr>
-      <w:bookmarkStart w:id="11" w:name="_Toc30620263"/>
+      <w:bookmarkStart w:id="10" w:name="_Toc30620263"/>
       <w:r>
         <w:t xml:space="preserve">Tabelle </w:t>
       </w:r>
@@ -10796,6 +11340,8 @@
       <w:r>
         <w:t>: Mögliche Verzahnungsdaten</w:t>
       </w:r>
+      <w:bookmarkStart w:id="11" w:name="_GoBack"/>
+      <w:bookmarkEnd w:id="10"/>
       <w:bookmarkEnd w:id="11"/>
     </w:p>
     <w:p>
@@ -10903,14 +11449,7 @@
         <w:rPr>
           <w:szCs w:val="24"/>
         </w:rPr>
-        <w:t xml:space="preserve"> von 6,143 mit einer Abweichung von maximal 1%. Beim </w:t>
-      </w:r>
-      <w:r>
-        <w:rPr>
-          <w:szCs w:val="24"/>
-        </w:rPr>
-        <w:lastRenderedPageBreak/>
-        <w:t>Achsabstand trifft lediglich noch auf zwei Kombinationen die maximale Abweichung zu.</w:t>
+        <w:t xml:space="preserve"> von 6,143 mit einer Abweichung von maximal 1%. Beim Achsabstand trifft lediglich noch auf zwei Kombinationen die maximale Abweichung zu.</w:t>
       </w:r>
     </w:p>
     <w:p>
@@ -11516,41 +12055,41 @@
       </w:pPr>
       <w:bookmarkStart w:id="15" w:name="_Toc30503710"/>
       <w:r>
+        <w:t>Zahnfußfestigkeit und Grübchenfestigkeit</w:t>
+      </w:r>
+      <w:bookmarkEnd w:id="15"/>
+    </w:p>
+    <w:p>
+      <w:r>
+        <w:t xml:space="preserve">Um eine </w:t>
+      </w:r>
+      <w:r>
+        <w:t xml:space="preserve">ausreichende Lebensdauer des Getriebes zu gewährleisten, wird eine Zahnfußsicherheit von 1,1 und eine </w:t>
+      </w:r>
+      <w:proofErr w:type="spellStart"/>
+      <w:r>
+        <w:t>Grübchensicherheit</w:t>
+      </w:r>
+      <w:proofErr w:type="spellEnd"/>
+      <w:r>
+        <w:t xml:space="preserve"> von 1,0 gefordert. Die </w:t>
+      </w:r>
+      <w:proofErr w:type="spellStart"/>
+      <w:r>
+        <w:t>KissSoft</w:t>
+      </w:r>
+      <w:proofErr w:type="spellEnd"/>
+      <w:r>
+        <w:t>-Berechnung zeigt, dass beides erfüllt ist.</w:t>
+      </w:r>
+    </w:p>
+    <w:p/>
+    <w:p>
+      <w:r>
+        <w:rPr>
+          <w:noProof/>
+        </w:rPr>
         <w:lastRenderedPageBreak/>
-        <w:t>Zahnfußfestigkeit und Grübchenfestigkeit</w:t>
-      </w:r>
-      <w:bookmarkEnd w:id="15"/>
-    </w:p>
-    <w:p>
-      <w:r>
-        <w:t xml:space="preserve">Um eine </w:t>
-      </w:r>
-      <w:r>
-        <w:t xml:space="preserve">ausreichende Lebensdauer des Getriebes zu gewährleisten, wird eine Zahnfußsicherheit von 1,1 und eine </w:t>
-      </w:r>
-      <w:proofErr w:type="spellStart"/>
-      <w:r>
-        <w:t>Grübchensicherheit</w:t>
-      </w:r>
-      <w:proofErr w:type="spellEnd"/>
-      <w:r>
-        <w:t xml:space="preserve"> von 1,0 gefordert. Die </w:t>
-      </w:r>
-      <w:proofErr w:type="spellStart"/>
-      <w:r>
-        <w:t>KissSoft</w:t>
-      </w:r>
-      <w:proofErr w:type="spellEnd"/>
-      <w:r>
-        <w:t>-Berechnung zeigt, dass beides erfüllt ist.</w:t>
-      </w:r>
-    </w:p>
-    <w:p/>
-    <w:p>
-      <w:r>
-        <w:rPr>
-          <w:noProof/>
-        </w:rPr>
         <w:drawing>
           <wp:inline distT="0" distB="0" distL="0" distR="0" wp14:anchorId="53488F4F" wp14:editId="064A74FC">
             <wp:extent cx="5191125" cy="638175"/>
@@ -11825,7 +12364,6 @@
       </w:pPr>
       <w:bookmarkStart w:id="18" w:name="_Toc30503712"/>
       <w:r>
-        <w:lastRenderedPageBreak/>
         <w:t>Abtriebsrad</w:t>
       </w:r>
       <w:bookmarkEnd w:id="18"/>
@@ -18722,19 +19260,7 @@
             <w:rPr>
               <w:rFonts w:ascii="Cambria Math" w:hAnsi="Cambria Math"/>
             </w:rPr>
-            <m:t>=2∙π∙</m:t>
-          </m:r>
-          <m:r>
-            <w:rPr>
-              <w:rFonts w:ascii="Cambria Math" w:hAnsi="Cambria Math"/>
-            </w:rPr>
-            <m:t>790</m:t>
-          </m:r>
-          <m:r>
-            <w:rPr>
-              <w:rFonts w:ascii="Cambria Math" w:hAnsi="Cambria Math"/>
-            </w:rPr>
-            <m:t>Nm∙325,15</m:t>
+            <m:t>=2∙π∙790Nm∙325,15</m:t>
           </m:r>
           <m:f>
             <m:fPr>
@@ -18766,19 +19292,7 @@
             <w:rPr>
               <w:rFonts w:ascii="Cambria Math" w:hAnsi="Cambria Math"/>
             </w:rPr>
-            <m:t>=</m:t>
-          </m:r>
-          <m:r>
-            <w:rPr>
-              <w:rFonts w:ascii="Cambria Math" w:hAnsi="Cambria Math"/>
-            </w:rPr>
-            <m:t>26,9</m:t>
-          </m:r>
-          <m:r>
-            <w:rPr>
-              <w:rFonts w:ascii="Cambria Math" w:hAnsi="Cambria Math"/>
-            </w:rPr>
-            <m:t>kW</m:t>
+            <m:t>=26,9kW</m:t>
           </m:r>
         </m:oMath>
       </m:oMathPara>
@@ -18824,31 +19338,7 @@
             <w:rPr>
               <w:rFonts w:ascii="Cambria Math" w:hAnsi="Cambria Math"/>
             </w:rPr>
-            <m:t>=</m:t>
-          </m:r>
-          <m:r>
-            <w:rPr>
-              <w:rFonts w:ascii="Cambria Math" w:hAnsi="Cambria Math"/>
-            </w:rPr>
-            <m:t>26,9</m:t>
-          </m:r>
-          <m:r>
-            <w:rPr>
-              <w:rFonts w:ascii="Cambria Math" w:hAnsi="Cambria Math"/>
-            </w:rPr>
-            <m:t>kW∙2=</m:t>
-          </m:r>
-          <m:r>
-            <w:rPr>
-              <w:rFonts w:ascii="Cambria Math" w:hAnsi="Cambria Math"/>
-            </w:rPr>
-            <m:t>53,8</m:t>
-          </m:r>
-          <m:r>
-            <w:rPr>
-              <w:rFonts w:ascii="Cambria Math" w:hAnsi="Cambria Math"/>
-            </w:rPr>
-            <m:t>kW</m:t>
+            <m:t>=26,9kW∙2=53,8kW</m:t>
           </m:r>
         </m:oMath>
       </m:oMathPara>
@@ -18910,13 +19400,7 @@
                 <w:rPr>
                   <w:rFonts w:ascii="Cambria Math" w:hAnsi="Cambria Math"/>
                 </w:rPr>
-                <m:t>53,8</m:t>
-              </m:r>
-              <m:r>
-                <w:rPr>
-                  <w:rFonts w:ascii="Cambria Math" w:hAnsi="Cambria Math"/>
-                </w:rPr>
-                <m:t>kW</m:t>
+                <m:t>53,8kW</m:t>
               </m:r>
             </m:num>
             <m:den>
@@ -18958,19 +19442,7 @@
             <w:rPr>
               <w:rFonts w:ascii="Cambria Math" w:hAnsi="Cambria Math"/>
             </w:rPr>
-            <m:t>=</m:t>
-          </m:r>
-          <m:r>
-            <w:rPr>
-              <w:rFonts w:ascii="Cambria Math" w:hAnsi="Cambria Math"/>
-            </w:rPr>
-            <m:t>5,3</m:t>
-          </m:r>
-          <m:r>
-            <w:rPr>
-              <w:rFonts w:ascii="Cambria Math" w:hAnsi="Cambria Math"/>
-            </w:rPr>
-            <m:t>kN</m:t>
+            <m:t>=5,3kN</m:t>
           </m:r>
         </m:oMath>
       </m:oMathPara>
@@ -19144,19 +19616,7 @@
             <w:rPr>
               <w:rFonts w:ascii="Cambria Math" w:hAnsi="Cambria Math"/>
             </w:rPr>
-            <m:t>=</m:t>
-          </m:r>
-          <m:r>
-            <w:rPr>
-              <w:rFonts w:ascii="Cambria Math" w:hAnsi="Cambria Math"/>
-            </w:rPr>
-            <m:t>5,3</m:t>
-          </m:r>
-          <m:r>
-            <w:rPr>
-              <w:rFonts w:ascii="Cambria Math" w:hAnsi="Cambria Math"/>
-            </w:rPr>
-            <m:t>kN∙</m:t>
+            <m:t>=5,3kN∙</m:t>
           </m:r>
           <m:func>
             <m:funcPr>
@@ -19208,19 +19668,7 @@
             <w:rPr>
               <w:rFonts w:ascii="Cambria Math" w:hAnsi="Cambria Math"/>
             </w:rPr>
-            <m:t>=1,</m:t>
-          </m:r>
-          <m:r>
-            <w:rPr>
-              <w:rFonts w:ascii="Cambria Math" w:hAnsi="Cambria Math"/>
-            </w:rPr>
-            <m:t>22</m:t>
-          </m:r>
-          <m:r>
-            <w:rPr>
-              <w:rFonts w:ascii="Cambria Math" w:hAnsi="Cambria Math"/>
-            </w:rPr>
-            <m:t>kN</m:t>
+            <m:t>=1,22kN</m:t>
           </m:r>
         </m:oMath>
       </m:oMathPara>
@@ -19397,19 +19845,7 @@
             <w:rPr>
               <w:rFonts w:ascii="Cambria Math" w:hAnsi="Cambria Math"/>
             </w:rPr>
-            <m:t>=</m:t>
-          </m:r>
-          <m:r>
-            <w:rPr>
-              <w:rFonts w:ascii="Cambria Math" w:hAnsi="Cambria Math"/>
-            </w:rPr>
-            <m:t>5,3</m:t>
-          </m:r>
-          <m:r>
-            <w:rPr>
-              <w:rFonts w:ascii="Cambria Math" w:hAnsi="Cambria Math"/>
-            </w:rPr>
-            <m:t>kN∙</m:t>
+            <m:t>=5,3kN∙</m:t>
           </m:r>
           <m:func>
             <m:funcPr>
@@ -19461,19 +19897,7 @@
             <w:rPr>
               <w:rFonts w:ascii="Cambria Math" w:hAnsi="Cambria Math"/>
             </w:rPr>
-            <m:t>=</m:t>
-          </m:r>
-          <m:r>
-            <w:rPr>
-              <w:rFonts w:ascii="Cambria Math" w:hAnsi="Cambria Math"/>
-            </w:rPr>
-            <m:t>1,9</m:t>
-          </m:r>
-          <m:r>
-            <w:rPr>
-              <w:rFonts w:ascii="Cambria Math" w:hAnsi="Cambria Math"/>
-            </w:rPr>
-            <m:t>kN</m:t>
+            <m:t>=1,9kN</m:t>
           </m:r>
         </m:oMath>
       </m:oMathPara>
@@ -19706,13 +20130,7 @@
                 <w:rPr>
                   <w:rFonts w:ascii="Cambria Math" w:hAnsi="Cambria Math"/>
                 </w:rPr>
-                <m:t>1,9</m:t>
-              </m:r>
-              <m:r>
-                <w:rPr>
-                  <w:rFonts w:ascii="Cambria Math" w:hAnsi="Cambria Math"/>
-                </w:rPr>
-                <m:t>kN∙301mm</m:t>
+                <m:t>1,9kN∙301mm</m:t>
               </m:r>
             </m:num>
             <m:den>
@@ -19728,19 +20146,7 @@
             <w:rPr>
               <w:rFonts w:ascii="Cambria Math" w:hAnsi="Cambria Math"/>
             </w:rPr>
-            <m:t>=</m:t>
-          </m:r>
-          <m:r>
-            <w:rPr>
-              <w:rFonts w:ascii="Cambria Math" w:hAnsi="Cambria Math"/>
-            </w:rPr>
-            <m:t>2,6</m:t>
-          </m:r>
-          <m:r>
-            <w:rPr>
-              <w:rFonts w:ascii="Cambria Math" w:hAnsi="Cambria Math"/>
-            </w:rPr>
-            <m:t>kN</m:t>
+            <m:t>=2,6kN</m:t>
           </m:r>
         </m:oMath>
       </m:oMathPara>
@@ -22754,7 +23160,13 @@
     </w:p>
     <w:p>
       <w:r>
-        <w:t xml:space="preserve">Das Abzustützende Gesamtmoment beträgt </w:t>
+        <w:t xml:space="preserve">Das </w:t>
+      </w:r>
+      <w:r>
+        <w:t>a</w:t>
+      </w:r>
+      <w:r>
+        <w:t xml:space="preserve">bzustützende Gesamtmoment beträgt </w:t>
       </w:r>
       <m:oMath>
         <m:sSub>
@@ -22835,7 +23247,7 @@
               <w:rPr>
                 <w:rFonts w:ascii="Cambria Math" w:hAnsi="Cambria Math"/>
               </w:rPr>
-              <m:t>Auslegung</m:t>
+              <m:t>Antrieb,Spitze</m:t>
             </m:r>
           </m:sub>
         </m:sSub>
@@ -22843,7 +23255,31 @@
           <w:rPr>
             <w:rFonts w:ascii="Cambria Math" w:hAnsi="Cambria Math"/>
           </w:rPr>
-          <m:t>=7,143 ∙21600 Nm=154 288,8 Nm.</m:t>
+          <m:t>=7,143 ∙</m:t>
+        </m:r>
+        <m:r>
+          <w:rPr>
+            <w:rFonts w:ascii="Cambria Math" w:hAnsi="Cambria Math"/>
+          </w:rPr>
+          <m:t>4395</m:t>
+        </m:r>
+        <m:r>
+          <w:rPr>
+            <w:rFonts w:ascii="Cambria Math" w:hAnsi="Cambria Math"/>
+          </w:rPr>
+          <m:t xml:space="preserve"> Nm=</m:t>
+        </m:r>
+        <m:r>
+          <w:rPr>
+            <w:rFonts w:ascii="Cambria Math" w:hAnsi="Cambria Math"/>
+          </w:rPr>
+          <m:t>31394</m:t>
+        </m:r>
+        <m:r>
+          <w:rPr>
+            <w:rFonts w:ascii="Cambria Math" w:hAnsi="Cambria Math"/>
+          </w:rPr>
+          <m:t xml:space="preserve"> Nm.</m:t>
         </m:r>
       </m:oMath>
     </w:p>
@@ -22859,38 +23295,6 @@
             <w:rFonts w:ascii="Cambria Math" w:hAnsi="Cambria Math"/>
           </w:rPr>
           <m:t>F=</m:t>
-        </m:r>
-        <m:sSub>
-          <m:sSubPr>
-            <m:ctrlPr>
-              <w:rPr>
-                <w:rFonts w:ascii="Cambria Math" w:hAnsi="Cambria Math"/>
-                <w:i/>
-              </w:rPr>
-            </m:ctrlPr>
-          </m:sSubPr>
-          <m:e>
-            <m:r>
-              <w:rPr>
-                <w:rFonts w:ascii="Cambria Math" w:hAnsi="Cambria Math"/>
-              </w:rPr>
-              <m:t>T</m:t>
-            </m:r>
-          </m:e>
-          <m:sub>
-            <m:r>
-              <w:rPr>
-                <w:rFonts w:ascii="Cambria Math" w:hAnsi="Cambria Math"/>
-              </w:rPr>
-              <m:t>ges</m:t>
-            </m:r>
-          </m:sub>
-        </m:sSub>
-        <m:r>
-          <w:rPr>
-            <w:rFonts w:ascii="Cambria Math" w:hAnsi="Cambria Math"/>
-          </w:rPr>
-          <m:t>∙</m:t>
         </m:r>
         <m:f>
           <m:fPr>
@@ -22916,7 +23320,7 @@
                   <w:rPr>
                     <w:rFonts w:ascii="Cambria Math" w:hAnsi="Cambria Math"/>
                   </w:rPr>
-                  <m:t>K</m:t>
+                  <m:t>T</m:t>
                 </m:r>
               </m:e>
               <m:sub>
@@ -22924,7 +23328,7 @@
                   <w:rPr>
                     <w:rFonts w:ascii="Cambria Math" w:hAnsi="Cambria Math"/>
                   </w:rPr>
-                  <m:t>A</m:t>
+                  <m:t>ges</m:t>
                 </m:r>
               </m:sub>
             </m:sSub>
@@ -22942,7 +23346,7 @@
           <w:rPr>
             <w:rFonts w:ascii="Cambria Math" w:hAnsi="Cambria Math"/>
           </w:rPr>
-          <m:t>=154288,8 Nm∙</m:t>
+          <m:t>=</m:t>
         </m:r>
         <m:f>
           <m:fPr>
@@ -22958,7 +23362,7 @@
               <w:rPr>
                 <w:rFonts w:ascii="Cambria Math" w:hAnsi="Cambria Math"/>
               </w:rPr>
-              <m:t>2</m:t>
+              <m:t>31394 Nm</m:t>
             </m:r>
           </m:num>
           <m:den>
@@ -22974,7 +23378,19 @@
           <w:rPr>
             <w:rFonts w:ascii="Cambria Math" w:hAnsi="Cambria Math"/>
           </w:rPr>
-          <m:t>=634,3 kN</m:t>
+          <m:t>=6</m:t>
+        </m:r>
+        <m:r>
+          <w:rPr>
+            <w:rFonts w:ascii="Cambria Math" w:hAnsi="Cambria Math"/>
+          </w:rPr>
+          <m:t>4,5</m:t>
+        </m:r>
+        <m:r>
+          <w:rPr>
+            <w:rFonts w:ascii="Cambria Math" w:hAnsi="Cambria Math"/>
+          </w:rPr>
+          <m:t xml:space="preserve"> kN</m:t>
         </m:r>
       </m:oMath>
       <w:r>
@@ -23066,7 +23482,13 @@
               <w:rPr>
                 <w:rFonts w:ascii="Cambria Math" w:hAnsi="Cambria Math"/>
               </w:rPr>
-              <m:t>634,3 kN</m:t>
+              <m:t>64,5</m:t>
+            </m:r>
+            <m:r>
+              <w:rPr>
+                <w:rFonts w:ascii="Cambria Math" w:hAnsi="Cambria Math"/>
+              </w:rPr>
+              <m:t xml:space="preserve"> kN</m:t>
             </m:r>
           </m:num>
           <m:den>
@@ -23082,7 +23504,19 @@
           <w:rPr>
             <w:rFonts w:ascii="Cambria Math" w:hAnsi="Cambria Math"/>
           </w:rPr>
-          <m:t>=317,15 kN</m:t>
+          <m:t>=3</m:t>
+        </m:r>
+        <m:r>
+          <w:rPr>
+            <w:rFonts w:ascii="Cambria Math" w:hAnsi="Cambria Math"/>
+          </w:rPr>
+          <m:t>2,25</m:t>
+        </m:r>
+        <m:r>
+          <w:rPr>
+            <w:rFonts w:ascii="Cambria Math" w:hAnsi="Cambria Math"/>
+          </w:rPr>
+          <m:t xml:space="preserve"> kN</m:t>
         </m:r>
       </m:oMath>
       <w:r>
@@ -29994,6 +30428,7 @@
   <w:style w:type="character" w:default="1" w:styleId="Absatz-Standardschriftart">
     <w:name w:val="Default Paragraph Font"/>
     <w:uiPriority w:val="1"/>
+    <w:semiHidden/>
     <w:unhideWhenUsed/>
   </w:style>
   <w:style w:type="table" w:default="1" w:styleId="NormaleTabelle">
@@ -31326,7 +31761,7 @@
 </file>
 
 <file path=customXml/itemProps1.xml><?xml version="1.0" encoding="utf-8"?>
-<ds:datastoreItem xmlns:ds="http://schemas.openxmlformats.org/officeDocument/2006/customXml" ds:itemID="{0F55D51E-B3E8-4741-8773-F1D410D20378}">
+<ds:datastoreItem xmlns:ds="http://schemas.openxmlformats.org/officeDocument/2006/customXml" ds:itemID="{40540F34-A629-4916-9800-205E5273ACF0}">
   <ds:schemaRefs>
     <ds:schemaRef ds:uri="http://schemas.openxmlformats.org/officeDocument/2006/bibliography"/>
   </ds:schemaRefs>

</xml_diff>

<commit_message>
Doku zu Pressverbindung fertig gestellt, Fehler in Excel ausgebessert
</commit_message>
<xml_diff>
--- a/Projektbericht.docx
+++ b/Projektbericht.docx
@@ -11340,9 +11340,7 @@
       <w:r>
         <w:t>: Mögliche Verzahnungsdaten</w:t>
       </w:r>
-      <w:bookmarkStart w:id="11" w:name="_GoBack"/>
       <w:bookmarkEnd w:id="10"/>
-      <w:bookmarkEnd w:id="11"/>
     </w:p>
     <w:p>
       <w:pPr>
@@ -11799,7 +11797,7 @@
         <w:pStyle w:val="Beschriftung"/>
         <w:jc w:val="both"/>
       </w:pPr>
-      <w:bookmarkStart w:id="12" w:name="_Toc30620264"/>
+      <w:bookmarkStart w:id="11" w:name="_Toc30620264"/>
       <w:r>
         <w:t xml:space="preserve">Tabelle </w:t>
       </w:r>
@@ -11836,50 +11834,50 @@
       <w:r>
         <w:t>: Zur Auswahl stehende Varianten</w:t>
       </w:r>
+      <w:bookmarkEnd w:id="11"/>
+    </w:p>
+    <w:p>
+      <w:pPr>
+        <w:jc w:val="both"/>
+      </w:pPr>
+    </w:p>
+    <w:p>
+      <w:pPr>
+        <w:jc w:val="both"/>
+        <w:rPr>
+          <w:szCs w:val="24"/>
+        </w:rPr>
+      </w:pPr>
+      <w:r>
+        <w:rPr>
+          <w:szCs w:val="24"/>
+        </w:rPr>
+        <w:t xml:space="preserve">Nach Untersuchung beider Verzahnungsvarianten mit dem Berechnungsprogramm </w:t>
+      </w:r>
+      <w:proofErr w:type="spellStart"/>
+      <w:r>
+        <w:rPr>
+          <w:szCs w:val="24"/>
+        </w:rPr>
+        <w:t>KissSoft</w:t>
+      </w:r>
+      <w:proofErr w:type="spellEnd"/>
+      <w:r>
+        <w:rPr>
+          <w:szCs w:val="24"/>
+        </w:rPr>
+        <w:t xml:space="preserve"> fiel die Wahl auf Variante 1 mit einem Modul von 4,5. Hier ist die Profilüberdeckung geringfügig größer und das Rad hat ein geringeres Gewicht.</w:t>
+      </w:r>
+    </w:p>
+    <w:p>
+      <w:pPr>
+        <w:pStyle w:val="berschrift2"/>
+      </w:pPr>
+      <w:bookmarkStart w:id="12" w:name="_Toc30503709"/>
+      <w:r>
+        <w:t>Profilverschiebung</w:t>
+      </w:r>
       <w:bookmarkEnd w:id="12"/>
-    </w:p>
-    <w:p>
-      <w:pPr>
-        <w:jc w:val="both"/>
-      </w:pPr>
-    </w:p>
-    <w:p>
-      <w:pPr>
-        <w:jc w:val="both"/>
-        <w:rPr>
-          <w:szCs w:val="24"/>
-        </w:rPr>
-      </w:pPr>
-      <w:r>
-        <w:rPr>
-          <w:szCs w:val="24"/>
-        </w:rPr>
-        <w:t xml:space="preserve">Nach Untersuchung beider Verzahnungsvarianten mit dem Berechnungsprogramm </w:t>
-      </w:r>
-      <w:proofErr w:type="spellStart"/>
-      <w:r>
-        <w:rPr>
-          <w:szCs w:val="24"/>
-        </w:rPr>
-        <w:t>KissSoft</w:t>
-      </w:r>
-      <w:proofErr w:type="spellEnd"/>
-      <w:r>
-        <w:rPr>
-          <w:szCs w:val="24"/>
-        </w:rPr>
-        <w:t xml:space="preserve"> fiel die Wahl auf Variante 1 mit einem Modul von 4,5. Hier ist die Profilüberdeckung geringfügig größer und das Rad hat ein geringeres Gewicht.</w:t>
-      </w:r>
-    </w:p>
-    <w:p>
-      <w:pPr>
-        <w:pStyle w:val="berschrift2"/>
-      </w:pPr>
-      <w:bookmarkStart w:id="13" w:name="_Toc30503709"/>
-      <w:r>
-        <w:t>Profilverschiebung</w:t>
-      </w:r>
-      <w:bookmarkEnd w:id="13"/>
     </w:p>
     <w:p>
       <w:r>
@@ -11996,7 +11994,7 @@
       <w:pPr>
         <w:pStyle w:val="Beschriftung"/>
       </w:pPr>
-      <w:bookmarkStart w:id="14" w:name="_Toc30620280"/>
+      <w:bookmarkStart w:id="13" w:name="_Toc30620280"/>
       <w:r>
         <w:t xml:space="preserve">Abbildung </w:t>
       </w:r>
@@ -12047,17 +12045,17 @@
       <w:r>
         <w:t>Profilverschiebung</w:t>
       </w:r>
+      <w:bookmarkEnd w:id="13"/>
+    </w:p>
+    <w:p>
+      <w:pPr>
+        <w:pStyle w:val="berschrift2"/>
+      </w:pPr>
+      <w:bookmarkStart w:id="14" w:name="_Toc30503710"/>
+      <w:r>
+        <w:t>Zahnfußfestigkeit und Grübchenfestigkeit</w:t>
+      </w:r>
       <w:bookmarkEnd w:id="14"/>
-    </w:p>
-    <w:p>
-      <w:pPr>
-        <w:pStyle w:val="berschrift2"/>
-      </w:pPr>
-      <w:bookmarkStart w:id="15" w:name="_Toc30503710"/>
-      <w:r>
-        <w:t>Zahnfußfestigkeit und Grübchenfestigkeit</w:t>
-      </w:r>
-      <w:bookmarkEnd w:id="15"/>
     </w:p>
     <w:p>
       <w:r>
@@ -12186,7 +12184,7 @@
       <w:pPr>
         <w:pStyle w:val="Beschriftung"/>
       </w:pPr>
-      <w:bookmarkStart w:id="16" w:name="_Toc30620281"/>
+      <w:bookmarkStart w:id="15" w:name="_Toc30620281"/>
       <w:r>
         <w:t xml:space="preserve">Abbildung </w:t>
       </w:r>
@@ -12231,142 +12229,142 @@
       <w:r>
         <w:t>-Protokoll, Sicherheiten</w:t>
       </w:r>
+      <w:bookmarkEnd w:id="15"/>
+    </w:p>
+    <w:p>
+      <w:r>
+        <w:t xml:space="preserve">Trotzdem wird eine halbjährliche Kontrolle der Zahnflanken auf </w:t>
+      </w:r>
+      <w:proofErr w:type="spellStart"/>
+      <w:r>
+        <w:t>Micropitting</w:t>
+      </w:r>
+      <w:proofErr w:type="spellEnd"/>
+      <w:r>
+        <w:t xml:space="preserve"> oder Graufleckigkeit empfohlen, um auf schädliche, unvorhergesehene Umwelteinflüsse reagieren zu können.</w:t>
+      </w:r>
+    </w:p>
+    <w:p>
+      <w:pPr>
+        <w:pStyle w:val="berschrift2"/>
+      </w:pPr>
+      <w:bookmarkStart w:id="16" w:name="_Toc30503711"/>
+      <w:r>
+        <w:t>Antriebsritzel</w:t>
+      </w:r>
       <w:bookmarkEnd w:id="16"/>
     </w:p>
     <w:p>
       <w:r>
-        <w:t xml:space="preserve">Trotzdem wird eine halbjährliche Kontrolle der Zahnflanken auf </w:t>
-      </w:r>
-      <w:proofErr w:type="spellStart"/>
-      <w:r>
-        <w:t>Micropitting</w:t>
-      </w:r>
-      <w:proofErr w:type="spellEnd"/>
-      <w:r>
-        <w:t xml:space="preserve"> oder Graufleckigkeit empfohlen, um auf schädliche, unvorhergesehene Umwelteinflüsse reagieren zu können.</w:t>
+        <w:t xml:space="preserve">Das Antriebsritzel wird direkt auf die Antriebswelle aufgeschnitten. </w:t>
+      </w:r>
+    </w:p>
+    <w:p>
+      <w:pPr>
+        <w:pStyle w:val="berschrift3"/>
+      </w:pPr>
+      <w:r>
+        <w:t>Antriebswelle</w:t>
+      </w:r>
+    </w:p>
+    <w:p>
+      <w:pPr>
+        <w:jc w:val="both"/>
+      </w:pPr>
+      <w:r>
+        <w:t xml:space="preserve">Der Durchmesser der Antriebswelle direkt neben dem aufgeschnittenen Ritzel wird durch den geforderten Respektabstand </w:t>
+      </w:r>
+      <w:r>
+        <w:t xml:space="preserve">von 1,5 mm </w:t>
+      </w:r>
+      <w:r>
+        <w:t>zwischen Fußkreisdurchmesser und Welle</w:t>
+      </w:r>
+      <w:r>
+        <w:t>noberfläche</w:t>
+      </w:r>
+      <w:r>
+        <w:t xml:space="preserve"> sowie durch die benötigte Lagerschulter zur Fixierung der Wälzlager beschränkt. Die zunächst gewählten Lager mit einem Innendurchmesser von 80 mm benötigen eine</w:t>
+      </w:r>
+      <w:r>
+        <w:t>n</w:t>
+      </w:r>
+      <w:r>
+        <w:t xml:space="preserve"> A</w:t>
+      </w:r>
+      <w:r>
+        <w:t>bsatz mit Durchmesser d</w:t>
+      </w:r>
+      <w:r>
+        <w:rPr>
+          <w:vertAlign w:val="subscript"/>
+        </w:rPr>
+        <w:t>a</w:t>
+      </w:r>
+      <w:r>
+        <w:t xml:space="preserve"> von 91 mm laut Hersteller </w:t>
+      </w:r>
+      <w:r>
+        <w:t>S</w:t>
+      </w:r>
+      <w:r>
+        <w:t>chae</w:t>
+      </w:r>
+      <w:r>
+        <w:t>ffler [</w:t>
+      </w:r>
+      <w:r>
+        <w:t>5</w:t>
+      </w:r>
+      <w:r>
+        <w:t xml:space="preserve">]. </w:t>
+      </w:r>
+      <w:r>
+        <w:t xml:space="preserve">Der Fußkreisdurchmesser des Ritzels beträgt jedoch lediglich 89,013 mm. Somit wäre eine Antriebswelle für diese Lager in Kombination mit dem ausgelegten Ritzel nicht möglich. Aus diesem Grund wurde die nächstkleinere Lagergröße mit einem Innendurchmesser von 75mm gewählt. Der geforderte </w:t>
+      </w:r>
+      <w:r>
+        <w:t>Absatz-</w:t>
+      </w:r>
+      <w:r>
+        <w:t xml:space="preserve">Durchmesser beträgt hier </w:t>
+      </w:r>
+      <w:r>
+        <w:t>d</w:t>
+      </w:r>
+      <w:r>
+        <w:rPr>
+          <w:vertAlign w:val="subscript"/>
+        </w:rPr>
+        <w:t>a</w:t>
+      </w:r>
+      <w:r>
+        <w:t>=</w:t>
+      </w:r>
+      <w:r>
+        <w:t>84</w:t>
+      </w:r>
+      <w:r>
+        <w:t xml:space="preserve"> mm</w:t>
+      </w:r>
+      <w:r>
+        <w:t xml:space="preserve"> [5]</w:t>
+      </w:r>
+      <w:r>
+        <w:t xml:space="preserve">. </w:t>
+      </w:r>
+      <w:r>
+        <w:t>Somit beträgt der Respektabstand sogar 2,5 mm.</w:t>
       </w:r>
     </w:p>
     <w:p>
       <w:pPr>
         <w:pStyle w:val="berschrift2"/>
       </w:pPr>
-      <w:bookmarkStart w:id="17" w:name="_Toc30503711"/>
-      <w:r>
-        <w:t>Antriebsritzel</w:t>
+      <w:bookmarkStart w:id="17" w:name="_Toc30503712"/>
+      <w:r>
+        <w:t>Abtriebsrad</w:t>
       </w:r>
       <w:bookmarkEnd w:id="17"/>
-    </w:p>
-    <w:p>
-      <w:r>
-        <w:t xml:space="preserve">Das Antriebsritzel wird direkt auf die Antriebswelle aufgeschnitten. </w:t>
-      </w:r>
-    </w:p>
-    <w:p>
-      <w:pPr>
-        <w:pStyle w:val="berschrift3"/>
-      </w:pPr>
-      <w:r>
-        <w:t>Antriebswelle</w:t>
-      </w:r>
-    </w:p>
-    <w:p>
-      <w:pPr>
-        <w:jc w:val="both"/>
-      </w:pPr>
-      <w:r>
-        <w:t xml:space="preserve">Der Durchmesser der Antriebswelle direkt neben dem aufgeschnittenen Ritzel wird durch den geforderten Respektabstand </w:t>
-      </w:r>
-      <w:r>
-        <w:t xml:space="preserve">von 1,5 mm </w:t>
-      </w:r>
-      <w:r>
-        <w:t>zwischen Fußkreisdurchmesser und Welle</w:t>
-      </w:r>
-      <w:r>
-        <w:t>noberfläche</w:t>
-      </w:r>
-      <w:r>
-        <w:t xml:space="preserve"> sowie durch die benötigte Lagerschulter zur Fixierung der Wälzlager beschränkt. Die zunächst gewählten Lager mit einem Innendurchmesser von 80 mm benötigen eine</w:t>
-      </w:r>
-      <w:r>
-        <w:t>n</w:t>
-      </w:r>
-      <w:r>
-        <w:t xml:space="preserve"> A</w:t>
-      </w:r>
-      <w:r>
-        <w:t>bsatz mit Durchmesser d</w:t>
-      </w:r>
-      <w:r>
-        <w:rPr>
-          <w:vertAlign w:val="subscript"/>
-        </w:rPr>
-        <w:t>a</w:t>
-      </w:r>
-      <w:r>
-        <w:t xml:space="preserve"> von 91 mm laut Hersteller </w:t>
-      </w:r>
-      <w:r>
-        <w:t>S</w:t>
-      </w:r>
-      <w:r>
-        <w:t>chae</w:t>
-      </w:r>
-      <w:r>
-        <w:t>ffler [</w:t>
-      </w:r>
-      <w:r>
-        <w:t>5</w:t>
-      </w:r>
-      <w:r>
-        <w:t xml:space="preserve">]. </w:t>
-      </w:r>
-      <w:r>
-        <w:t xml:space="preserve">Der Fußkreisdurchmesser des Ritzels beträgt jedoch lediglich 89,013 mm. Somit wäre eine Antriebswelle für diese Lager in Kombination mit dem ausgelegten Ritzel nicht möglich. Aus diesem Grund wurde die nächstkleinere Lagergröße mit einem Innendurchmesser von 75mm gewählt. Der geforderte </w:t>
-      </w:r>
-      <w:r>
-        <w:t>Absatz-</w:t>
-      </w:r>
-      <w:r>
-        <w:t xml:space="preserve">Durchmesser beträgt hier </w:t>
-      </w:r>
-      <w:r>
-        <w:t>d</w:t>
-      </w:r>
-      <w:r>
-        <w:rPr>
-          <w:vertAlign w:val="subscript"/>
-        </w:rPr>
-        <w:t>a</w:t>
-      </w:r>
-      <w:r>
-        <w:t>=</w:t>
-      </w:r>
-      <w:r>
-        <w:t>84</w:t>
-      </w:r>
-      <w:r>
-        <w:t xml:space="preserve"> mm</w:t>
-      </w:r>
-      <w:r>
-        <w:t xml:space="preserve"> [5]</w:t>
-      </w:r>
-      <w:r>
-        <w:t xml:space="preserve">. </w:t>
-      </w:r>
-      <w:r>
-        <w:t>Somit beträgt der Respektabstand sogar 2,5 mm.</w:t>
-      </w:r>
-    </w:p>
-    <w:p>
-      <w:pPr>
-        <w:pStyle w:val="berschrift2"/>
-      </w:pPr>
-      <w:bookmarkStart w:id="18" w:name="_Toc30503712"/>
-      <w:r>
-        <w:t>Abtriebsrad</w:t>
-      </w:r>
-      <w:bookmarkEnd w:id="18"/>
     </w:p>
     <w:p>
       <w:r>
@@ -12636,7 +12634,7 @@
       <w:pPr>
         <w:pStyle w:val="berschrift3"/>
       </w:pPr>
-      <w:bookmarkStart w:id="19" w:name="_Toc30503713"/>
+      <w:bookmarkStart w:id="18" w:name="_Toc30503713"/>
       <w:r>
         <w:lastRenderedPageBreak/>
         <w:t xml:space="preserve">Pressverbindung des </w:t>
@@ -12645,7 +12643,7 @@
       <w:r>
         <w:t>Abtriebsrades</w:t>
       </w:r>
-      <w:bookmarkEnd w:id="19"/>
+      <w:bookmarkEnd w:id="18"/>
       <w:proofErr w:type="spellEnd"/>
       <w:r>
         <w:t xml:space="preserve"> </w:t>
@@ -13645,7 +13643,18 @@
         </m:oMath>
       </m:oMathPara>
     </w:p>
-    <w:p/>
+    <w:p>
+      <w:pPr>
+        <w:tabs>
+          <w:tab w:val="clear" w:pos="1134"/>
+          <w:tab w:val="clear" w:pos="2268"/>
+        </w:tabs>
+        <w:spacing w:line="240" w:lineRule="auto"/>
+      </w:pPr>
+      <w:r>
+        <w:br w:type="page"/>
+      </w:r>
+    </w:p>
     <w:p>
       <w:pPr>
         <w:rPr>
@@ -13656,6 +13665,7 @@
         <w:rPr>
           <w:b/>
         </w:rPr>
+        <w:lastRenderedPageBreak/>
         <w:t>Aufteilung der Pressverbindung (</w:t>
       </w:r>
       <w:proofErr w:type="spellStart"/>
@@ -13696,7 +13706,6 @@
         <w:rPr>
           <w:noProof/>
         </w:rPr>
-        <w:lastRenderedPageBreak/>
         <w:drawing>
           <wp:inline distT="0" distB="0" distL="0" distR="0" wp14:anchorId="4790393C" wp14:editId="181EBA91">
             <wp:extent cx="2231226" cy="3240000"/>
@@ -14027,13 +14036,6 @@
     <w:p>
       <w:pPr>
         <w:rPr>
-          <w:i/>
-        </w:rPr>
-      </w:pPr>
-    </w:p>
-    <w:p>
-      <w:pPr>
-        <w:rPr>
           <w:b/>
           <w:i/>
         </w:rPr>
@@ -14043,6 +14045,7 @@
           <w:b/>
           <w:i/>
         </w:rPr>
+        <w:lastRenderedPageBreak/>
         <w:t>Bereich 3</w:t>
       </w:r>
     </w:p>
@@ -14054,7 +14057,6 @@
         <w:rPr>
           <w:noProof/>
         </w:rPr>
-        <w:lastRenderedPageBreak/>
         <w:drawing>
           <wp:inline distT="0" distB="0" distL="0" distR="0" wp14:anchorId="0EC4D4C5" wp14:editId="2F60DBC7">
             <wp:extent cx="2269304" cy="3240000"/>
@@ -14242,7 +14244,18 @@
         <w:t xml:space="preserve"> = 228532 N.</w:t>
       </w:r>
     </w:p>
-    <w:p/>
+    <w:p>
+      <w:pPr>
+        <w:tabs>
+          <w:tab w:val="clear" w:pos="1134"/>
+          <w:tab w:val="clear" w:pos="2268"/>
+        </w:tabs>
+        <w:spacing w:line="240" w:lineRule="auto"/>
+      </w:pPr>
+      <w:r>
+        <w:br w:type="page"/>
+      </w:r>
+    </w:p>
     <w:p>
       <w:pPr>
         <w:rPr>
@@ -14255,6 +14268,7 @@
           <w:b/>
           <w:i/>
         </w:rPr>
+        <w:lastRenderedPageBreak/>
         <w:t>Bereich 4</w:t>
       </w:r>
     </w:p>
@@ -14266,7 +14280,6 @@
         <w:rPr>
           <w:noProof/>
         </w:rPr>
-        <w:lastRenderedPageBreak/>
         <w:drawing>
           <wp:inline distT="0" distB="0" distL="0" distR="0" wp14:anchorId="5B197844" wp14:editId="07120B43">
             <wp:extent cx="2563847" cy="3240000"/>
@@ -14558,26 +14571,1838 @@
         </m:oMath>
       </m:oMathPara>
     </w:p>
+    <w:p>
+      <w:pPr>
+        <w:tabs>
+          <w:tab w:val="clear" w:pos="1134"/>
+          <w:tab w:val="clear" w:pos="2268"/>
+        </w:tabs>
+        <w:spacing w:line="240" w:lineRule="auto"/>
+      </w:pPr>
+      <w:r>
+        <w:br w:type="page"/>
+      </w:r>
+    </w:p>
+    <w:p>
+      <w:pPr>
+        <w:rPr>
+          <w:b/>
+        </w:rPr>
+      </w:pPr>
+      <w:bookmarkStart w:id="19" w:name="_GoBack"/>
+      <w:bookmarkEnd w:id="19"/>
+      <w:r>
+        <w:rPr>
+          <w:b/>
+        </w:rPr>
+        <w:lastRenderedPageBreak/>
+        <w:t xml:space="preserve">Festigkeitsnachweis </w:t>
+      </w:r>
+      <m:oMath>
+        <m:sSub>
+          <m:sSubPr>
+            <m:ctrlPr>
+              <w:rPr>
+                <w:rFonts w:ascii="Cambria Math" w:hAnsi="Cambria Math"/>
+                <w:b/>
+                <w:i/>
+                <w:szCs w:val="24"/>
+              </w:rPr>
+            </m:ctrlPr>
+          </m:sSubPr>
+          <m:e>
+            <m:r>
+              <m:rPr>
+                <m:sty m:val="bi"/>
+              </m:rPr>
+              <w:rPr>
+                <w:rFonts w:ascii="Cambria Math" w:hAnsi="Cambria Math"/>
+                <w:szCs w:val="24"/>
+              </w:rPr>
+              <m:t>F</m:t>
+            </m:r>
+          </m:e>
+          <m:sub>
+            <m:r>
+              <m:rPr>
+                <m:sty m:val="bi"/>
+              </m:rPr>
+              <w:rPr>
+                <w:rFonts w:ascii="Cambria Math" w:hAnsi="Cambria Math"/>
+                <w:szCs w:val="24"/>
+              </w:rPr>
+              <m:t>F</m:t>
+            </m:r>
+          </m:sub>
+        </m:sSub>
+        <m:r>
+          <m:rPr>
+            <m:sty m:val="bi"/>
+          </m:rPr>
+          <w:rPr>
+            <w:rFonts w:ascii="Cambria Math" w:hAnsi="Cambria Math" w:cs="Arial"/>
+            <w:color w:val="222222"/>
+            <w:szCs w:val="24"/>
+          </w:rPr>
+          <m:t>≥</m:t>
+        </m:r>
+        <m:r>
+          <m:rPr>
+            <m:sty m:val="bi"/>
+          </m:rPr>
+          <w:rPr>
+            <w:rFonts w:ascii="Cambria Math" w:cs="Arial"/>
+            <w:color w:val="222222"/>
+            <w:szCs w:val="24"/>
+          </w:rPr>
+          <m:t xml:space="preserve"> F</m:t>
+        </m:r>
+        <m:r>
+          <m:rPr>
+            <m:sty m:val="bi"/>
+          </m:rPr>
+          <w:rPr>
+            <w:rFonts w:ascii="Cambria Math" w:hAnsi="Cambria Math" w:cs="Arial"/>
+            <w:color w:val="222222"/>
+            <w:szCs w:val="24"/>
+          </w:rPr>
+          <m:t>∙</m:t>
+        </m:r>
+        <m:sSub>
+          <m:sSubPr>
+            <m:ctrlPr>
+              <w:rPr>
+                <w:rFonts w:ascii="Cambria Math" w:cs="Arial"/>
+                <w:b/>
+                <w:i/>
+                <w:color w:val="222222"/>
+                <w:szCs w:val="24"/>
+              </w:rPr>
+            </m:ctrlPr>
+          </m:sSubPr>
+          <m:e>
+            <m:r>
+              <m:rPr>
+                <m:sty m:val="bi"/>
+              </m:rPr>
+              <w:rPr>
+                <w:rFonts w:ascii="Cambria Math" w:cs="Arial"/>
+                <w:color w:val="222222"/>
+                <w:szCs w:val="24"/>
+              </w:rPr>
+              <m:t>S</m:t>
+            </m:r>
+            <m:ctrlPr>
+              <w:rPr>
+                <w:rFonts w:ascii="Cambria Math" w:hAnsi="Cambria Math" w:cs="Arial"/>
+                <w:b/>
+                <w:i/>
+                <w:color w:val="222222"/>
+                <w:szCs w:val="24"/>
+              </w:rPr>
+            </m:ctrlPr>
+          </m:e>
+          <m:sub>
+            <m:r>
+              <m:rPr>
+                <m:sty m:val="bi"/>
+              </m:rPr>
+              <w:rPr>
+                <w:rFonts w:ascii="Cambria Math" w:cs="Arial"/>
+                <w:color w:val="222222"/>
+                <w:szCs w:val="24"/>
+              </w:rPr>
+              <m:t>H</m:t>
+            </m:r>
+          </m:sub>
+        </m:sSub>
+      </m:oMath>
+    </w:p>
     <w:p/>
     <w:p>
       <w:r>
-        <w:t xml:space="preserve">Nach ME Decker errechnet sich die größte </w:t>
+        <w:t>Nach</w:t>
+      </w:r>
+      <w:r>
+        <w:t xml:space="preserve"> der Formel (9.1) aus</w:t>
+      </w:r>
+      <w:r>
+        <w:t xml:space="preserve"> ME Decker errechnet sich die</w:t>
+      </w:r>
+      <w:r>
+        <w:t xml:space="preserve"> Haftkraft aus:</w:t>
+      </w:r>
+    </w:p>
+    <w:p>
+      <w:pPr>
+        <w:rPr>
+          <w:i/>
+          <w:color w:val="222222"/>
+          <w:szCs w:val="24"/>
+        </w:rPr>
+      </w:pPr>
+      <m:oMathPara>
+        <m:oMath>
+          <m:sSub>
+            <m:sSubPr>
+              <m:ctrlPr>
+                <w:rPr>
+                  <w:rFonts w:ascii="Cambria Math" w:hAnsi="Cambria Math"/>
+                  <w:i/>
+                  <w:szCs w:val="24"/>
+                </w:rPr>
+              </m:ctrlPr>
+            </m:sSubPr>
+            <m:e>
+              <m:r>
+                <w:rPr>
+                  <w:rFonts w:ascii="Cambria Math" w:hAnsi="Cambria Math"/>
+                  <w:szCs w:val="24"/>
+                </w:rPr>
+                <m:t>F</m:t>
+              </m:r>
+            </m:e>
+            <m:sub>
+              <m:r>
+                <w:rPr>
+                  <w:rFonts w:ascii="Cambria Math" w:hAnsi="Cambria Math"/>
+                  <w:szCs w:val="24"/>
+                </w:rPr>
+                <m:t>F</m:t>
+              </m:r>
+            </m:sub>
+          </m:sSub>
+          <m:r>
+            <w:rPr>
+              <w:rFonts w:ascii="Cambria Math" w:hAnsi="Cambria Math" w:cs="Arial"/>
+              <w:color w:val="222222"/>
+              <w:szCs w:val="24"/>
+            </w:rPr>
+            <m:t>≥</m:t>
+          </m:r>
+          <m:r>
+            <w:rPr>
+              <w:rFonts w:ascii="Cambria Math" w:cs="Arial"/>
+              <w:color w:val="222222"/>
+              <w:szCs w:val="24"/>
+            </w:rPr>
+            <m:t>F</m:t>
+          </m:r>
+          <m:r>
+            <w:rPr>
+              <w:rFonts w:ascii="Cambria Math" w:hAnsi="Cambria Math" w:cs="Arial"/>
+              <w:color w:val="222222"/>
+              <w:szCs w:val="24"/>
+            </w:rPr>
+            <m:t>∙</m:t>
+          </m:r>
+          <m:sSub>
+            <m:sSubPr>
+              <m:ctrlPr>
+                <w:rPr>
+                  <w:rFonts w:ascii="Cambria Math" w:cs="Arial"/>
+                  <w:i/>
+                  <w:color w:val="222222"/>
+                  <w:szCs w:val="24"/>
+                </w:rPr>
+              </m:ctrlPr>
+            </m:sSubPr>
+            <m:e>
+              <m:r>
+                <w:rPr>
+                  <w:rFonts w:ascii="Cambria Math" w:cs="Arial"/>
+                  <w:color w:val="222222"/>
+                  <w:szCs w:val="24"/>
+                </w:rPr>
+                <m:t>S</m:t>
+              </m:r>
+              <m:ctrlPr>
+                <w:rPr>
+                  <w:rFonts w:ascii="Cambria Math" w:hAnsi="Cambria Math" w:cs="Arial"/>
+                  <w:i/>
+                  <w:color w:val="222222"/>
+                  <w:szCs w:val="24"/>
+                </w:rPr>
+              </m:ctrlPr>
+            </m:e>
+            <m:sub>
+              <m:r>
+                <w:rPr>
+                  <w:rFonts w:ascii="Cambria Math" w:cs="Arial"/>
+                  <w:color w:val="222222"/>
+                  <w:szCs w:val="24"/>
+                </w:rPr>
+                <m:t>H</m:t>
+              </m:r>
+            </m:sub>
+          </m:sSub>
+        </m:oMath>
+      </m:oMathPara>
+    </w:p>
+    <w:p>
+      <w:pPr>
+        <w:rPr>
+          <w:i/>
+          <w:color w:val="222222"/>
+          <w:szCs w:val="24"/>
+        </w:rPr>
+      </w:pPr>
+      <m:oMathPara>
+        <m:oMath>
+          <m:f>
+            <m:fPr>
+              <m:ctrlPr>
+                <w:rPr>
+                  <w:rFonts w:ascii="Cambria Math" w:hAnsi="Cambria Math"/>
+                  <w:i/>
+                  <w:szCs w:val="24"/>
+                </w:rPr>
+              </m:ctrlPr>
+            </m:fPr>
+            <m:num>
+              <m:sSub>
+                <m:sSubPr>
+                  <m:ctrlPr>
+                    <w:rPr>
+                      <w:rFonts w:ascii="Cambria Math" w:hAnsi="Cambria Math"/>
+                      <w:i/>
+                      <w:szCs w:val="24"/>
+                    </w:rPr>
+                  </m:ctrlPr>
+                </m:sSubPr>
+                <m:e>
+                  <m:r>
+                    <w:rPr>
+                      <w:rFonts w:ascii="Cambria Math" w:hAnsi="Cambria Math"/>
+                      <w:szCs w:val="24"/>
+                    </w:rPr>
+                    <m:t>F</m:t>
+                  </m:r>
+                </m:e>
+                <m:sub>
+                  <m:r>
+                    <w:rPr>
+                      <w:rFonts w:ascii="Cambria Math" w:hAnsi="Cambria Math"/>
+                      <w:szCs w:val="24"/>
+                    </w:rPr>
+                    <m:t>F</m:t>
+                  </m:r>
+                </m:sub>
+              </m:sSub>
+            </m:num>
+            <m:den>
+              <m:sSub>
+                <m:sSubPr>
+                  <m:ctrlPr>
+                    <w:rPr>
+                      <w:rFonts w:ascii="Cambria Math" w:hAnsi="Cambria Math"/>
+                      <w:i/>
+                      <w:szCs w:val="24"/>
+                    </w:rPr>
+                  </m:ctrlPr>
+                </m:sSubPr>
+                <m:e>
+                  <m:r>
+                    <w:rPr>
+                      <w:rFonts w:ascii="Cambria Math" w:hAnsi="Cambria Math"/>
+                      <w:szCs w:val="24"/>
+                    </w:rPr>
+                    <m:t>S</m:t>
+                  </m:r>
+                </m:e>
+                <m:sub>
+                  <m:r>
+                    <w:rPr>
+                      <w:rFonts w:ascii="Cambria Math" w:hAnsi="Cambria Math"/>
+                      <w:szCs w:val="24"/>
+                    </w:rPr>
+                    <m:t>H</m:t>
+                  </m:r>
+                </m:sub>
+              </m:sSub>
+            </m:den>
+          </m:f>
+          <m:r>
+            <w:rPr>
+              <w:rFonts w:ascii="Cambria Math" w:hAnsi="Cambria Math" w:cs="Arial"/>
+              <w:color w:val="222222"/>
+              <w:szCs w:val="24"/>
+            </w:rPr>
+            <m:t>≥</m:t>
+          </m:r>
+          <m:r>
+            <w:rPr>
+              <w:rFonts w:ascii="Cambria Math" w:hAnsi="Cambria Math" w:cs="Arial"/>
+              <w:color w:val="222222"/>
+              <w:szCs w:val="24"/>
+            </w:rPr>
+            <m:t xml:space="preserve"> </m:t>
+          </m:r>
+          <m:rad>
+            <m:radPr>
+              <m:degHide m:val="1"/>
+              <m:ctrlPr>
+                <w:rPr>
+                  <w:rFonts w:ascii="Cambria Math" w:hAnsi="Cambria Math" w:cs="Arial"/>
+                  <w:i/>
+                  <w:color w:val="222222"/>
+                  <w:szCs w:val="24"/>
+                </w:rPr>
+              </m:ctrlPr>
+            </m:radPr>
+            <m:deg/>
+            <m:e>
+              <m:sSubSup>
+                <m:sSubSupPr>
+                  <m:ctrlPr>
+                    <w:rPr>
+                      <w:rFonts w:ascii="Cambria Math" w:hAnsi="Cambria Math" w:cs="Arial"/>
+                      <w:i/>
+                      <w:color w:val="222222"/>
+                      <w:szCs w:val="24"/>
+                    </w:rPr>
+                  </m:ctrlPr>
+                </m:sSubSupPr>
+                <m:e>
+                  <m:r>
+                    <w:rPr>
+                      <w:rFonts w:ascii="Cambria Math" w:hAnsi="Cambria Math" w:cs="Arial"/>
+                      <w:color w:val="222222"/>
+                      <w:szCs w:val="24"/>
+                    </w:rPr>
+                    <m:t>F</m:t>
+                  </m:r>
+                </m:e>
+                <m:sub>
+                  <m:r>
+                    <w:rPr>
+                      <w:rFonts w:ascii="Cambria Math" w:hAnsi="Cambria Math" w:cs="Arial"/>
+                      <w:color w:val="222222"/>
+                      <w:szCs w:val="24"/>
+                    </w:rPr>
+                    <m:t>U</m:t>
+                  </m:r>
+                </m:sub>
+                <m:sup>
+                  <m:r>
+                    <w:rPr>
+                      <w:rFonts w:ascii="Cambria Math" w:hAnsi="Cambria Math" w:cs="Arial"/>
+                      <w:color w:val="222222"/>
+                      <w:szCs w:val="24"/>
+                    </w:rPr>
+                    <m:t>2</m:t>
+                  </m:r>
+                </m:sup>
+              </m:sSubSup>
+              <m:r>
+                <w:rPr>
+                  <w:rFonts w:ascii="Cambria Math" w:hAnsi="Cambria Math" w:cs="Arial"/>
+                  <w:color w:val="222222"/>
+                  <w:szCs w:val="24"/>
+                </w:rPr>
+                <m:t>+</m:t>
+              </m:r>
+              <m:sSubSup>
+                <m:sSubSupPr>
+                  <m:ctrlPr>
+                    <w:rPr>
+                      <w:rFonts w:ascii="Cambria Math" w:hAnsi="Cambria Math" w:cs="Arial"/>
+                      <w:i/>
+                      <w:color w:val="222222"/>
+                      <w:szCs w:val="24"/>
+                    </w:rPr>
+                  </m:ctrlPr>
+                </m:sSubSupPr>
+                <m:e>
+                  <m:r>
+                    <w:rPr>
+                      <w:rFonts w:ascii="Cambria Math" w:hAnsi="Cambria Math" w:cs="Arial"/>
+                      <w:color w:val="222222"/>
+                      <w:szCs w:val="24"/>
+                    </w:rPr>
+                    <m:t>F</m:t>
+                  </m:r>
+                </m:e>
+                <m:sub>
+                  <m:r>
+                    <w:rPr>
+                      <w:rFonts w:ascii="Cambria Math" w:hAnsi="Cambria Math" w:cs="Arial"/>
+                      <w:color w:val="222222"/>
+                      <w:szCs w:val="24"/>
+                    </w:rPr>
+                    <m:t>L</m:t>
+                  </m:r>
+                </m:sub>
+                <m:sup>
+                  <m:r>
+                    <w:rPr>
+                      <w:rFonts w:ascii="Cambria Math" w:hAnsi="Cambria Math" w:cs="Arial"/>
+                      <w:color w:val="222222"/>
+                      <w:szCs w:val="24"/>
+                    </w:rPr>
+                    <m:t>2</m:t>
+                  </m:r>
+                </m:sup>
+              </m:sSubSup>
+            </m:e>
+          </m:rad>
+          <m:r>
+            <w:rPr>
+              <w:rFonts w:ascii="Cambria Math" w:hAnsi="Cambria Math"/>
+              <w:color w:val="222222"/>
+              <w:szCs w:val="24"/>
+            </w:rPr>
+            <m:t>∙</m:t>
+          </m:r>
+          <m:sSub>
+            <m:sSubPr>
+              <m:ctrlPr>
+                <w:rPr>
+                  <w:rFonts w:ascii="Cambria Math" w:hAnsi="Cambria Math"/>
+                  <w:i/>
+                  <w:color w:val="222222"/>
+                  <w:szCs w:val="24"/>
+                </w:rPr>
+              </m:ctrlPr>
+            </m:sSubPr>
+            <m:e>
+              <m:r>
+                <w:rPr>
+                  <w:rFonts w:ascii="Cambria Math" w:hAnsi="Cambria Math"/>
+                  <w:color w:val="222222"/>
+                  <w:szCs w:val="24"/>
+                </w:rPr>
+                <m:t>S</m:t>
+              </m:r>
+            </m:e>
+            <m:sub>
+              <m:r>
+                <w:rPr>
+                  <w:rFonts w:ascii="Cambria Math" w:hAnsi="Cambria Math"/>
+                  <w:color w:val="222222"/>
+                  <w:szCs w:val="24"/>
+                </w:rPr>
+                <m:t>H</m:t>
+              </m:r>
+            </m:sub>
+          </m:sSub>
+        </m:oMath>
+      </m:oMathPara>
+    </w:p>
+    <w:p>
+      <w:pPr>
+        <w:rPr>
+          <w:i/>
+          <w:color w:val="222222"/>
+          <w:szCs w:val="24"/>
+        </w:rPr>
+      </w:pPr>
+      <m:oMathPara>
+        <m:oMath>
+          <m:f>
+            <m:fPr>
+              <m:ctrlPr>
+                <w:rPr>
+                  <w:rFonts w:ascii="Cambria Math" w:hAnsi="Cambria Math"/>
+                  <w:i/>
+                  <w:szCs w:val="24"/>
+                </w:rPr>
+              </m:ctrlPr>
+            </m:fPr>
+            <m:num>
+              <m:sSub>
+                <m:sSubPr>
+                  <m:ctrlPr>
+                    <w:rPr>
+                      <w:rFonts w:ascii="Cambria Math" w:hAnsi="Cambria Math"/>
+                      <w:i/>
+                      <w:szCs w:val="24"/>
+                    </w:rPr>
+                  </m:ctrlPr>
+                </m:sSubPr>
+                <m:e>
+                  <m:r>
+                    <w:rPr>
+                      <w:rFonts w:ascii="Cambria Math" w:hAnsi="Cambria Math"/>
+                      <w:szCs w:val="24"/>
+                    </w:rPr>
+                    <m:t>F</m:t>
+                  </m:r>
+                </m:e>
+                <m:sub>
+                  <m:r>
+                    <w:rPr>
+                      <w:rFonts w:ascii="Cambria Math" w:hAnsi="Cambria Math"/>
+                      <w:szCs w:val="24"/>
+                    </w:rPr>
+                    <m:t>F</m:t>
+                  </m:r>
+                </m:sub>
+              </m:sSub>
+            </m:num>
+            <m:den>
+              <m:sSub>
+                <m:sSubPr>
+                  <m:ctrlPr>
+                    <w:rPr>
+                      <w:rFonts w:ascii="Cambria Math" w:hAnsi="Cambria Math"/>
+                      <w:i/>
+                      <w:szCs w:val="24"/>
+                    </w:rPr>
+                  </m:ctrlPr>
+                </m:sSubPr>
+                <m:e>
+                  <m:r>
+                    <w:rPr>
+                      <w:rFonts w:ascii="Cambria Math" w:hAnsi="Cambria Math"/>
+                      <w:szCs w:val="24"/>
+                    </w:rPr>
+                    <m:t>S</m:t>
+                  </m:r>
+                </m:e>
+                <m:sub>
+                  <m:r>
+                    <w:rPr>
+                      <w:rFonts w:ascii="Cambria Math" w:hAnsi="Cambria Math"/>
+                      <w:szCs w:val="24"/>
+                    </w:rPr>
+                    <m:t>H</m:t>
+                  </m:r>
+                </m:sub>
+              </m:sSub>
+            </m:den>
+          </m:f>
+          <m:r>
+            <w:rPr>
+              <w:rFonts w:ascii="Cambria Math" w:hAnsi="Cambria Math" w:cs="Arial"/>
+              <w:color w:val="222222"/>
+              <w:szCs w:val="24"/>
+            </w:rPr>
+            <m:t>≥</m:t>
+          </m:r>
+          <m:r>
+            <w:rPr>
+              <w:rFonts w:ascii="Cambria Math" w:hAnsi="Cambria Math" w:cs="Arial"/>
+              <w:color w:val="222222"/>
+              <w:szCs w:val="24"/>
+            </w:rPr>
+            <m:t xml:space="preserve"> </m:t>
+          </m:r>
+          <m:rad>
+            <m:radPr>
+              <m:degHide m:val="1"/>
+              <m:ctrlPr>
+                <w:rPr>
+                  <w:rFonts w:ascii="Cambria Math" w:hAnsi="Cambria Math" w:cs="Arial"/>
+                  <w:i/>
+                  <w:color w:val="222222"/>
+                  <w:szCs w:val="24"/>
+                </w:rPr>
+              </m:ctrlPr>
+            </m:radPr>
+            <m:deg/>
+            <m:e>
+              <m:sSup>
+                <m:sSupPr>
+                  <m:ctrlPr>
+                    <w:rPr>
+                      <w:rFonts w:ascii="Cambria Math" w:hAnsi="Cambria Math" w:cs="Arial"/>
+                      <w:i/>
+                      <w:color w:val="222222"/>
+                      <w:szCs w:val="24"/>
+                    </w:rPr>
+                  </m:ctrlPr>
+                </m:sSupPr>
+                <m:e>
+                  <m:d>
+                    <m:dPr>
+                      <m:ctrlPr>
+                        <w:rPr>
+                          <w:rFonts w:ascii="Cambria Math" w:hAnsi="Cambria Math" w:cs="Arial"/>
+                          <w:i/>
+                          <w:color w:val="222222"/>
+                          <w:szCs w:val="24"/>
+                        </w:rPr>
+                      </m:ctrlPr>
+                    </m:dPr>
+                    <m:e>
+                      <m:f>
+                        <m:fPr>
+                          <m:ctrlPr>
+                            <w:rPr>
+                              <w:rFonts w:ascii="Cambria Math" w:hAnsi="Cambria Math" w:cs="Arial"/>
+                              <w:i/>
+                              <w:color w:val="222222"/>
+                              <w:szCs w:val="24"/>
+                            </w:rPr>
+                          </m:ctrlPr>
+                        </m:fPr>
+                        <m:num>
+                          <m:r>
+                            <w:rPr>
+                              <w:rFonts w:ascii="Cambria Math" w:hAnsi="Cambria Math" w:cs="Arial"/>
+                              <w:color w:val="222222"/>
+                              <w:szCs w:val="24"/>
+                            </w:rPr>
+                            <m:t>M</m:t>
+                          </m:r>
+                        </m:num>
+                        <m:den>
+                          <m:f>
+                            <m:fPr>
+                              <m:ctrlPr>
+                                <w:rPr>
+                                  <w:rFonts w:ascii="Cambria Math" w:hAnsi="Cambria Math" w:cs="Arial"/>
+                                  <w:i/>
+                                  <w:color w:val="222222"/>
+                                  <w:szCs w:val="24"/>
+                                </w:rPr>
+                              </m:ctrlPr>
+                            </m:fPr>
+                            <m:num>
+                              <m:sSub>
+                                <m:sSubPr>
+                                  <m:ctrlPr>
+                                    <w:rPr>
+                                      <w:rFonts w:ascii="Cambria Math" w:hAnsi="Cambria Math" w:cs="Arial"/>
+                                      <w:i/>
+                                      <w:color w:val="222222"/>
+                                      <w:szCs w:val="24"/>
+                                    </w:rPr>
+                                  </m:ctrlPr>
+                                </m:sSubPr>
+                                <m:e>
+                                  <m:r>
+                                    <w:rPr>
+                                      <w:rFonts w:ascii="Cambria Math" w:hAnsi="Cambria Math" w:cs="Arial"/>
+                                      <w:color w:val="222222"/>
+                                      <w:szCs w:val="24"/>
+                                    </w:rPr>
+                                    <m:t>D</m:t>
+                                  </m:r>
+                                </m:e>
+                                <m:sub>
+                                  <m:r>
+                                    <w:rPr>
+                                      <w:rFonts w:ascii="Cambria Math" w:hAnsi="Cambria Math" w:cs="Arial"/>
+                                      <w:color w:val="222222"/>
+                                      <w:szCs w:val="24"/>
+                                    </w:rPr>
+                                    <m:t>F</m:t>
+                                  </m:r>
+                                </m:sub>
+                              </m:sSub>
+                            </m:num>
+                            <m:den>
+                              <m:r>
+                                <w:rPr>
+                                  <w:rFonts w:ascii="Cambria Math" w:hAnsi="Cambria Math" w:cs="Arial"/>
+                                  <w:color w:val="222222"/>
+                                  <w:szCs w:val="24"/>
+                                </w:rPr>
+                                <m:t>2</m:t>
+                              </m:r>
+                            </m:den>
+                          </m:f>
+                        </m:den>
+                      </m:f>
+                    </m:e>
+                  </m:d>
+                </m:e>
+                <m:sup>
+                  <m:r>
+                    <w:rPr>
+                      <w:rFonts w:ascii="Cambria Math" w:hAnsi="Cambria Math" w:cs="Arial"/>
+                      <w:color w:val="222222"/>
+                      <w:szCs w:val="24"/>
+                    </w:rPr>
+                    <m:t>2</m:t>
+                  </m:r>
+                </m:sup>
+              </m:sSup>
+              <m:r>
+                <w:rPr>
+                  <w:rFonts w:ascii="Cambria Math" w:hAnsi="Cambria Math" w:cs="Arial"/>
+                  <w:color w:val="222222"/>
+                  <w:szCs w:val="24"/>
+                </w:rPr>
+                <m:t>+</m:t>
+              </m:r>
+              <m:sSubSup>
+                <m:sSubSupPr>
+                  <m:ctrlPr>
+                    <w:rPr>
+                      <w:rFonts w:ascii="Cambria Math" w:hAnsi="Cambria Math" w:cs="Arial"/>
+                      <w:i/>
+                      <w:color w:val="222222"/>
+                      <w:szCs w:val="24"/>
+                    </w:rPr>
+                  </m:ctrlPr>
+                </m:sSubSupPr>
+                <m:e>
+                  <m:r>
+                    <w:rPr>
+                      <w:rFonts w:ascii="Cambria Math" w:hAnsi="Cambria Math" w:cs="Arial"/>
+                      <w:color w:val="222222"/>
+                      <w:szCs w:val="24"/>
+                    </w:rPr>
+                    <m:t>F</m:t>
+                  </m:r>
+                </m:e>
+                <m:sub>
+                  <m:r>
+                    <w:rPr>
+                      <w:rFonts w:ascii="Cambria Math" w:hAnsi="Cambria Math" w:cs="Arial"/>
+                      <w:color w:val="222222"/>
+                      <w:szCs w:val="24"/>
+                    </w:rPr>
+                    <m:t>L</m:t>
+                  </m:r>
+                  <m:r>
+                    <w:rPr>
+                      <w:rFonts w:ascii="Cambria Math" w:hAnsi="Cambria Math" w:cs="Arial"/>
+                      <w:color w:val="222222"/>
+                      <w:szCs w:val="24"/>
+                    </w:rPr>
+                    <m:t xml:space="preserve"> </m:t>
+                  </m:r>
+                </m:sub>
+                <m:sup>
+                  <m:r>
+                    <w:rPr>
+                      <w:rFonts w:ascii="Cambria Math" w:hAnsi="Cambria Math" w:cs="Arial"/>
+                      <w:color w:val="222222"/>
+                      <w:szCs w:val="24"/>
+                    </w:rPr>
+                    <m:t>2</m:t>
+                  </m:r>
+                </m:sup>
+              </m:sSubSup>
+            </m:e>
+          </m:rad>
+          <m:r>
+            <w:rPr>
+              <w:rFonts w:ascii="Cambria Math" w:hAnsi="Cambria Math" w:cs="Arial"/>
+              <w:color w:val="222222"/>
+              <w:szCs w:val="24"/>
+            </w:rPr>
+            <m:t>∙</m:t>
+          </m:r>
+          <m:sSub>
+            <m:sSubPr>
+              <m:ctrlPr>
+                <w:rPr>
+                  <w:rFonts w:ascii="Cambria Math" w:hAnsi="Cambria Math" w:cs="Arial"/>
+                  <w:i/>
+                  <w:color w:val="222222"/>
+                  <w:szCs w:val="24"/>
+                </w:rPr>
+              </m:ctrlPr>
+            </m:sSubPr>
+            <m:e>
+              <m:r>
+                <w:rPr>
+                  <w:rFonts w:ascii="Cambria Math" w:hAnsi="Cambria Math" w:cs="Arial"/>
+                  <w:color w:val="222222"/>
+                  <w:szCs w:val="24"/>
+                </w:rPr>
+                <m:t>S</m:t>
+              </m:r>
+            </m:e>
+            <m:sub>
+              <m:r>
+                <w:rPr>
+                  <w:rFonts w:ascii="Cambria Math" w:hAnsi="Cambria Math" w:cs="Arial"/>
+                  <w:color w:val="222222"/>
+                  <w:szCs w:val="24"/>
+                </w:rPr>
+                <m:t>H</m:t>
+              </m:r>
+            </m:sub>
+          </m:sSub>
+        </m:oMath>
+      </m:oMathPara>
+    </w:p>
+    <w:p>
+      <w:pPr>
+        <w:rPr>
+          <w:i/>
+          <w:color w:val="222222"/>
+          <w:szCs w:val="24"/>
+        </w:rPr>
+      </w:pPr>
+      <m:oMathPara>
+        <m:oMath>
+          <m:r>
+            <w:rPr>
+              <w:rFonts w:ascii="Cambria Math" w:hAnsi="Cambria Math"/>
+              <w:szCs w:val="24"/>
+            </w:rPr>
+            <m:t>1164296 N</m:t>
+          </m:r>
+          <m:r>
+            <w:rPr>
+              <w:rFonts w:ascii="Cambria Math" w:hAnsi="Cambria Math" w:cs="Arial"/>
+              <w:color w:val="222222"/>
+              <w:szCs w:val="24"/>
+            </w:rPr>
+            <m:t>≥</m:t>
+          </m:r>
+          <m:r>
+            <w:rPr>
+              <w:rFonts w:ascii="Cambria Math" w:hAnsi="Cambria Math" w:cs="Arial"/>
+              <w:color w:val="222222"/>
+              <w:szCs w:val="24"/>
+            </w:rPr>
+            <m:t xml:space="preserve"> </m:t>
+          </m:r>
+          <m:rad>
+            <m:radPr>
+              <m:degHide m:val="1"/>
+              <m:ctrlPr>
+                <w:rPr>
+                  <w:rFonts w:ascii="Cambria Math" w:hAnsi="Cambria Math" w:cs="Arial"/>
+                  <w:i/>
+                  <w:color w:val="222222"/>
+                  <w:szCs w:val="24"/>
+                </w:rPr>
+              </m:ctrlPr>
+            </m:radPr>
+            <m:deg/>
+            <m:e>
+              <m:sSup>
+                <m:sSupPr>
+                  <m:ctrlPr>
+                    <w:rPr>
+                      <w:rFonts w:ascii="Cambria Math" w:hAnsi="Cambria Math" w:cs="Arial"/>
+                      <w:i/>
+                      <w:color w:val="222222"/>
+                      <w:szCs w:val="24"/>
+                    </w:rPr>
+                  </m:ctrlPr>
+                </m:sSupPr>
+                <m:e>
+                  <m:d>
+                    <m:dPr>
+                      <m:ctrlPr>
+                        <w:rPr>
+                          <w:rFonts w:ascii="Cambria Math" w:hAnsi="Cambria Math" w:cs="Arial"/>
+                          <w:i/>
+                          <w:color w:val="222222"/>
+                          <w:szCs w:val="24"/>
+                        </w:rPr>
+                      </m:ctrlPr>
+                    </m:dPr>
+                    <m:e>
+                      <m:f>
+                        <m:fPr>
+                          <m:ctrlPr>
+                            <w:rPr>
+                              <w:rFonts w:ascii="Cambria Math" w:hAnsi="Cambria Math" w:cs="Arial"/>
+                              <w:i/>
+                              <w:color w:val="222222"/>
+                              <w:szCs w:val="24"/>
+                            </w:rPr>
+                          </m:ctrlPr>
+                        </m:fPr>
+                        <m:num>
+                          <m:r>
+                            <w:rPr>
+                              <w:rFonts w:ascii="Cambria Math" w:hAnsi="Cambria Math" w:cs="Arial"/>
+                              <w:color w:val="222222"/>
+                              <w:szCs w:val="24"/>
+                            </w:rPr>
+                            <m:t>21600</m:t>
+                          </m:r>
+                          <m:f>
+                            <m:fPr>
+                              <m:ctrlPr>
+                                <w:rPr>
+                                  <w:rFonts w:ascii="Cambria Math" w:hAnsi="Cambria Math" w:cs="Arial"/>
+                                  <w:i/>
+                                  <w:color w:val="222222"/>
+                                  <w:szCs w:val="24"/>
+                                </w:rPr>
+                              </m:ctrlPr>
+                            </m:fPr>
+                            <m:num>
+                              <m:r>
+                                <w:rPr>
+                                  <w:rFonts w:ascii="Cambria Math" w:hAnsi="Cambria Math" w:cs="Arial"/>
+                                  <w:color w:val="222222"/>
+                                  <w:szCs w:val="24"/>
+                                </w:rPr>
+                                <m:t>N</m:t>
+                              </m:r>
+                            </m:num>
+                            <m:den>
+                              <m:r>
+                                <w:rPr>
+                                  <w:rFonts w:ascii="Cambria Math" w:hAnsi="Cambria Math" w:cs="Arial"/>
+                                  <w:color w:val="222222"/>
+                                  <w:szCs w:val="24"/>
+                                </w:rPr>
+                                <m:t>m</m:t>
+                              </m:r>
+                            </m:den>
+                          </m:f>
+                        </m:num>
+                        <m:den>
+                          <m:f>
+                            <m:fPr>
+                              <m:ctrlPr>
+                                <w:rPr>
+                                  <w:rFonts w:ascii="Cambria Math" w:hAnsi="Cambria Math" w:cs="Arial"/>
+                                  <w:i/>
+                                  <w:color w:val="222222"/>
+                                  <w:szCs w:val="24"/>
+                                </w:rPr>
+                              </m:ctrlPr>
+                            </m:fPr>
+                            <m:num>
+                              <m:r>
+                                <w:rPr>
+                                  <w:rFonts w:ascii="Cambria Math" w:hAnsi="Cambria Math" w:cs="Arial"/>
+                                  <w:color w:val="222222"/>
+                                  <w:szCs w:val="24"/>
+                                </w:rPr>
+                                <m:t>0,217</m:t>
+                              </m:r>
+                              <m:r>
+                                <w:rPr>
+                                  <w:rFonts w:ascii="Cambria Math" w:hAnsi="Cambria Math" w:cs="Arial"/>
+                                  <w:color w:val="222222"/>
+                                  <w:szCs w:val="24"/>
+                                </w:rPr>
+                                <m:t>m</m:t>
+                              </m:r>
+                            </m:num>
+                            <m:den>
+                              <m:r>
+                                <w:rPr>
+                                  <w:rFonts w:ascii="Cambria Math" w:hAnsi="Cambria Math" w:cs="Arial"/>
+                                  <w:color w:val="222222"/>
+                                  <w:szCs w:val="24"/>
+                                </w:rPr>
+                                <m:t>2</m:t>
+                              </m:r>
+                            </m:den>
+                          </m:f>
+                        </m:den>
+                      </m:f>
+                    </m:e>
+                  </m:d>
+                </m:e>
+                <m:sup>
+                  <m:r>
+                    <w:rPr>
+                      <w:rFonts w:ascii="Cambria Math" w:hAnsi="Cambria Math" w:cs="Arial"/>
+                      <w:color w:val="222222"/>
+                      <w:szCs w:val="24"/>
+                    </w:rPr>
+                    <m:t>2</m:t>
+                  </m:r>
+                </m:sup>
+              </m:sSup>
+              <m:r>
+                <w:rPr>
+                  <w:rFonts w:ascii="Cambria Math" w:hAnsi="Cambria Math" w:cs="Arial"/>
+                  <w:color w:val="222222"/>
+                  <w:szCs w:val="24"/>
+                </w:rPr>
+                <m:t>+</m:t>
+              </m:r>
+              <m:sSup>
+                <m:sSupPr>
+                  <m:ctrlPr>
+                    <w:rPr>
+                      <w:rFonts w:ascii="Cambria Math" w:hAnsi="Cambria Math" w:cs="Arial"/>
+                      <w:i/>
+                      <w:color w:val="222222"/>
+                      <w:szCs w:val="24"/>
+                    </w:rPr>
+                  </m:ctrlPr>
+                </m:sSupPr>
+                <m:e>
+                  <m:d>
+                    <m:dPr>
+                      <m:ctrlPr>
+                        <w:rPr>
+                          <w:rFonts w:ascii="Cambria Math" w:hAnsi="Cambria Math" w:cs="Arial"/>
+                          <w:i/>
+                          <w:color w:val="222222"/>
+                          <w:szCs w:val="24"/>
+                        </w:rPr>
+                      </m:ctrlPr>
+                    </m:dPr>
+                    <m:e>
+                      <m:r>
+                        <w:rPr>
+                          <w:rFonts w:ascii="Cambria Math" w:hAnsi="Cambria Math" w:cs="Arial"/>
+                          <w:color w:val="222222"/>
+                          <w:szCs w:val="24"/>
+                        </w:rPr>
+                        <m:t>33300N</m:t>
+                      </m:r>
+                    </m:e>
+                  </m:d>
+                </m:e>
+                <m:sup>
+                  <m:r>
+                    <w:rPr>
+                      <w:rFonts w:ascii="Cambria Math" w:hAnsi="Cambria Math" w:cs="Arial"/>
+                      <w:color w:val="222222"/>
+                      <w:szCs w:val="24"/>
+                    </w:rPr>
+                    <m:t>2</m:t>
+                  </m:r>
+                </m:sup>
+              </m:sSup>
+            </m:e>
+          </m:rad>
+          <m:r>
+            <w:rPr>
+              <w:rFonts w:ascii="Cambria Math" w:hAnsi="Cambria Math" w:cs="Arial"/>
+              <w:color w:val="222222"/>
+              <w:szCs w:val="24"/>
+            </w:rPr>
+            <m:t xml:space="preserve"> ∙2</m:t>
+          </m:r>
+        </m:oMath>
+      </m:oMathPara>
+    </w:p>
+    <w:p>
+      <w:pPr>
+        <w:rPr>
+          <w:i/>
+          <w:color w:val="222222"/>
+          <w:szCs w:val="24"/>
+        </w:rPr>
+      </w:pPr>
+      <m:oMathPara>
+        <m:oMath>
+          <m:r>
+            <w:rPr>
+              <w:rFonts w:ascii="Cambria Math" w:hAnsi="Cambria Math"/>
+              <w:szCs w:val="24"/>
+            </w:rPr>
+            <m:t>1164296 N</m:t>
+          </m:r>
+          <m:r>
+            <w:rPr>
+              <w:rFonts w:ascii="Cambria Math" w:hAnsi="Cambria Math" w:cs="Arial"/>
+              <w:color w:val="222222"/>
+              <w:szCs w:val="24"/>
+            </w:rPr>
+            <m:t>≥</m:t>
+          </m:r>
+          <m:r>
+            <w:rPr>
+              <w:rFonts w:ascii="Cambria Math" w:cs="Arial"/>
+              <w:color w:val="222222"/>
+              <w:szCs w:val="24"/>
+            </w:rPr>
+            <m:t>403688 N</m:t>
+          </m:r>
+        </m:oMath>
+      </m:oMathPara>
+    </w:p>
+    <w:p>
+      <w:pPr>
+        <w:rPr>
+          <w:i/>
+          <w:szCs w:val="24"/>
+        </w:rPr>
+      </w:pPr>
+    </w:p>
+    <w:p>
+      <w:pPr>
+        <w:rPr>
+          <w:szCs w:val="24"/>
+        </w:rPr>
+      </w:pPr>
+      <w:r>
+        <w:rPr>
+          <w:szCs w:val="24"/>
+        </w:rPr>
+        <w:t xml:space="preserve">Somit ist die größte </w:t>
       </w:r>
       <w:proofErr w:type="gramStart"/>
       <w:r>
-        <w:t>zu übertr</w:t>
-      </w:r>
-      <w:r>
-        <w:t>agende Betriebskraft</w:t>
+        <w:rPr>
+          <w:szCs w:val="24"/>
+        </w:rPr>
+        <w:t>zu übertragende Betriebskraft</w:t>
       </w:r>
       <w:proofErr w:type="gramEnd"/>
       <w:r>
-        <w:t xml:space="preserve"> an den Fügeflächen: </w:t>
+        <w:rPr>
+          <w:szCs w:val="24"/>
+        </w:rPr>
+        <w:t xml:space="preserve"> an den Fügeflächen mit einer erforderlichen Haftsicherheit von S</w:t>
+      </w:r>
+      <w:r>
+        <w:rPr>
+          <w:szCs w:val="24"/>
+          <w:vertAlign w:val="subscript"/>
+        </w:rPr>
+        <w:t>H</w:t>
+      </w:r>
+      <w:r>
+        <w:rPr>
+          <w:szCs w:val="24"/>
+        </w:rPr>
+        <w:t xml:space="preserve"> = 2 kleiner als die vorhandene Haftkraft. </w:t>
+      </w:r>
+    </w:p>
+    <w:p>
+      <w:pPr>
+        <w:rPr>
+          <w:szCs w:val="24"/>
+        </w:rPr>
+      </w:pPr>
+    </w:p>
+    <w:p>
+      <w:pPr>
+        <w:rPr>
+          <w:b/>
+          <w:szCs w:val="24"/>
+        </w:rPr>
+      </w:pPr>
+      <w:r>
+        <w:rPr>
+          <w:b/>
+          <w:szCs w:val="24"/>
+        </w:rPr>
+        <w:t>Ermittlung einer geeigneten Passung</w:t>
+      </w:r>
+    </w:p>
+    <w:p>
+      <w:pPr>
+        <w:rPr>
+          <w:szCs w:val="24"/>
+        </w:rPr>
+      </w:pPr>
+    </w:p>
+    <w:p>
+      <w:pPr>
+        <w:rPr>
+          <w:szCs w:val="24"/>
+        </w:rPr>
+      </w:pPr>
+      <w:r>
+        <w:rPr>
+          <w:szCs w:val="24"/>
+        </w:rPr>
+        <w:t xml:space="preserve">Mit Hilfe des Excel-Blattes „09-pressv20.xls“ wird nun </w:t>
+      </w:r>
+      <w:proofErr w:type="gramStart"/>
+      <w:r>
+        <w:rPr>
+          <w:szCs w:val="24"/>
+        </w:rPr>
+        <w:t xml:space="preserve">eine </w:t>
+      </w:r>
+      <w:r>
+        <w:rPr>
+          <w:szCs w:val="24"/>
+        </w:rPr>
+        <w:t>geeignete Passungen</w:t>
+      </w:r>
+      <w:proofErr w:type="gramEnd"/>
+      <w:r>
+        <w:rPr>
+          <w:szCs w:val="24"/>
+        </w:rPr>
+        <w:t xml:space="preserve"> ausgewählt. Gewählt wurde H7 / x6.</w:t>
+      </w:r>
+    </w:p>
+    <w:p>
+      <w:pPr>
+        <w:rPr>
+          <w:szCs w:val="24"/>
+        </w:rPr>
+      </w:pPr>
+    </w:p>
+    <w:p>
+      <w:pPr>
+        <w:rPr>
+          <w:b/>
+          <w:szCs w:val="24"/>
+        </w:rPr>
+      </w:pPr>
+      <w:r>
+        <w:rPr>
+          <w:b/>
+          <w:szCs w:val="24"/>
+        </w:rPr>
+        <w:t>Berechnung der erforderlichen Fügetemperatur</w:t>
+      </w:r>
+    </w:p>
+    <w:p>
+      <w:pPr>
+        <w:rPr>
+          <w:szCs w:val="24"/>
+        </w:rPr>
+      </w:pPr>
+    </w:p>
+    <w:p>
+      <w:pPr>
+        <w:rPr>
+          <w:szCs w:val="24"/>
+        </w:rPr>
+      </w:pPr>
+      <w:r>
+        <w:rPr>
+          <w:szCs w:val="24"/>
+        </w:rPr>
+        <w:t xml:space="preserve">Um die erforderliche Fügetemperatur zu berechnen wurde die Formel (9.35) aus ME Decker verwendet: </w:t>
+      </w:r>
+    </w:p>
+    <w:p>
+      <w:pPr>
+        <w:rPr>
+          <w:szCs w:val="24"/>
+        </w:rPr>
+      </w:pPr>
+      <m:oMathPara>
+        <m:oMath>
+          <m:sSub>
+            <m:sSubPr>
+              <m:ctrlPr>
+                <w:rPr>
+                  <w:rFonts w:ascii="Cambria Math" w:hAnsi="Cambria Math"/>
+                  <w:i/>
+                  <w:szCs w:val="24"/>
+                </w:rPr>
+              </m:ctrlPr>
+            </m:sSubPr>
+            <m:e>
+              <m:r>
+                <w:rPr>
+                  <w:rFonts w:ascii="Cambria Math" w:hAnsi="Cambria Math"/>
+                  <w:szCs w:val="24"/>
+                </w:rPr>
+                <m:t>t</m:t>
+              </m:r>
+            </m:e>
+            <m:sub>
+              <m:r>
+                <w:rPr>
+                  <w:rFonts w:ascii="Cambria Math" w:hAnsi="Cambria Math"/>
+                  <w:szCs w:val="24"/>
+                </w:rPr>
+                <m:t>A</m:t>
+              </m:r>
+            </m:sub>
+          </m:sSub>
+          <m:r>
+            <w:rPr>
+              <w:rFonts w:ascii="Cambria Math" w:hAnsi="Cambria Math"/>
+              <w:szCs w:val="24"/>
+            </w:rPr>
+            <m:t xml:space="preserve">= </m:t>
+          </m:r>
+          <m:f>
+            <m:fPr>
+              <m:ctrlPr>
+                <w:rPr>
+                  <w:rFonts w:ascii="Cambria Math" w:hAnsi="Cambria Math"/>
+                  <w:i/>
+                  <w:szCs w:val="24"/>
+                </w:rPr>
+              </m:ctrlPr>
+            </m:fPr>
+            <m:num>
+              <m:sSub>
+                <m:sSubPr>
+                  <m:ctrlPr>
+                    <w:rPr>
+                      <w:rFonts w:ascii="Cambria Math" w:hAnsi="Cambria Math"/>
+                      <w:i/>
+                      <w:szCs w:val="24"/>
+                    </w:rPr>
+                  </m:ctrlPr>
+                </m:sSubPr>
+                <m:e>
+                  <m:r>
+                    <w:rPr>
+                      <w:rFonts w:ascii="Cambria Math" w:hAnsi="Cambria Math"/>
+                      <w:szCs w:val="24"/>
+                    </w:rPr>
+                    <m:t>U</m:t>
+                  </m:r>
+                </m:e>
+                <m:sub>
+                  <m:r>
+                    <w:rPr>
+                      <w:rFonts w:ascii="Cambria Math" w:hAnsi="Cambria Math"/>
+                      <w:szCs w:val="24"/>
+                    </w:rPr>
+                    <m:t>i</m:t>
+                  </m:r>
+                </m:sub>
+              </m:sSub>
+              <m:r>
+                <w:rPr>
+                  <w:rFonts w:ascii="Cambria Math" w:hAnsi="Cambria Math"/>
+                  <w:szCs w:val="24"/>
+                </w:rPr>
+                <m:t>+</m:t>
+              </m:r>
+              <m:sSub>
+                <m:sSubPr>
+                  <m:ctrlPr>
+                    <w:rPr>
+                      <w:rFonts w:ascii="Cambria Math" w:hAnsi="Cambria Math"/>
+                      <w:i/>
+                      <w:szCs w:val="24"/>
+                    </w:rPr>
+                  </m:ctrlPr>
+                </m:sSubPr>
+                <m:e>
+                  <m:r>
+                    <w:rPr>
+                      <w:rFonts w:ascii="Cambria Math" w:hAnsi="Cambria Math"/>
+                      <w:szCs w:val="24"/>
+                    </w:rPr>
+                    <m:t>S</m:t>
+                  </m:r>
+                </m:e>
+                <m:sub>
+                  <m:r>
+                    <w:rPr>
+                      <w:rFonts w:ascii="Cambria Math" w:hAnsi="Cambria Math"/>
+                      <w:szCs w:val="24"/>
+                    </w:rPr>
+                    <m:t>e</m:t>
+                  </m:r>
+                </m:sub>
+              </m:sSub>
+            </m:num>
+            <m:den>
+              <m:sSub>
+                <m:sSubPr>
+                  <m:ctrlPr>
+                    <w:rPr>
+                      <w:rFonts w:ascii="Cambria Math" w:hAnsi="Cambria Math"/>
+                      <w:i/>
+                      <w:szCs w:val="24"/>
+                    </w:rPr>
+                  </m:ctrlPr>
+                </m:sSubPr>
+                <m:e>
+                  <m:r>
+                    <w:rPr>
+                      <w:rFonts w:ascii="Cambria Math" w:hAnsi="Cambria Math"/>
+                      <w:szCs w:val="24"/>
+                    </w:rPr>
+                    <m:t>α</m:t>
+                  </m:r>
+                </m:e>
+                <m:sub>
+                  <m:r>
+                    <w:rPr>
+                      <w:rFonts w:ascii="Cambria Math" w:hAnsi="Cambria Math"/>
+                      <w:szCs w:val="24"/>
+                    </w:rPr>
+                    <m:t>A</m:t>
+                  </m:r>
+                </m:sub>
+              </m:sSub>
+              <m:r>
+                <w:rPr>
+                  <w:rFonts w:ascii="Cambria Math" w:hAnsi="Cambria Math"/>
+                  <w:szCs w:val="24"/>
+                </w:rPr>
+                <m:t>∙</m:t>
+              </m:r>
+              <m:sSub>
+                <m:sSubPr>
+                  <m:ctrlPr>
+                    <w:rPr>
+                      <w:rFonts w:ascii="Cambria Math" w:hAnsi="Cambria Math"/>
+                      <w:i/>
+                      <w:szCs w:val="24"/>
+                    </w:rPr>
+                  </m:ctrlPr>
+                </m:sSubPr>
+                <m:e>
+                  <m:r>
+                    <w:rPr>
+                      <w:rFonts w:ascii="Cambria Math" w:hAnsi="Cambria Math"/>
+                      <w:szCs w:val="24"/>
+                    </w:rPr>
+                    <m:t>D</m:t>
+                  </m:r>
+                </m:e>
+                <m:sub>
+                  <m:r>
+                    <w:rPr>
+                      <w:rFonts w:ascii="Cambria Math" w:hAnsi="Cambria Math"/>
+                      <w:szCs w:val="24"/>
+                    </w:rPr>
+                    <m:t>F</m:t>
+                  </m:r>
+                </m:sub>
+              </m:sSub>
+            </m:den>
+          </m:f>
+          <m:r>
+            <w:rPr>
+              <w:rFonts w:ascii="Cambria Math" w:hAnsi="Cambria Math"/>
+              <w:szCs w:val="24"/>
+            </w:rPr>
+            <m:t>+t</m:t>
+          </m:r>
+        </m:oMath>
+      </m:oMathPara>
+    </w:p>
+    <w:p>
+      <w:pPr>
+        <w:rPr>
+          <w:szCs w:val="24"/>
+        </w:rPr>
+      </w:pPr>
+      <m:oMathPara>
+        <m:oMath>
+          <m:sSub>
+            <m:sSubPr>
+              <m:ctrlPr>
+                <w:rPr>
+                  <w:rFonts w:ascii="Cambria Math" w:hAnsi="Cambria Math"/>
+                  <w:i/>
+                  <w:szCs w:val="24"/>
+                </w:rPr>
+              </m:ctrlPr>
+            </m:sSubPr>
+            <m:e>
+              <m:r>
+                <w:rPr>
+                  <w:rFonts w:ascii="Cambria Math" w:hAnsi="Cambria Math"/>
+                  <w:szCs w:val="24"/>
+                </w:rPr>
+                <m:t>t</m:t>
+              </m:r>
+            </m:e>
+            <m:sub>
+              <m:r>
+                <w:rPr>
+                  <w:rFonts w:ascii="Cambria Math" w:hAnsi="Cambria Math"/>
+                  <w:szCs w:val="24"/>
+                </w:rPr>
+                <m:t>A</m:t>
+              </m:r>
+            </m:sub>
+          </m:sSub>
+          <m:r>
+            <w:rPr>
+              <w:rFonts w:ascii="Cambria Math" w:hAnsi="Cambria Math"/>
+              <w:szCs w:val="24"/>
+            </w:rPr>
+            <m:t xml:space="preserve">= </m:t>
+          </m:r>
+          <m:f>
+            <m:fPr>
+              <m:ctrlPr>
+                <w:rPr>
+                  <w:rFonts w:ascii="Cambria Math" w:hAnsi="Cambria Math"/>
+                  <w:i/>
+                  <w:szCs w:val="24"/>
+                </w:rPr>
+              </m:ctrlPr>
+            </m:fPr>
+            <m:num>
+              <m:r>
+                <w:rPr>
+                  <w:rFonts w:ascii="Cambria Math" w:hAnsi="Cambria Math"/>
+                  <w:szCs w:val="24"/>
+                </w:rPr>
+                <m:t>141∙</m:t>
+              </m:r>
+              <m:sSup>
+                <m:sSupPr>
+                  <m:ctrlPr>
+                    <w:rPr>
+                      <w:rFonts w:ascii="Cambria Math" w:hAnsi="Cambria Math"/>
+                      <w:i/>
+                      <w:szCs w:val="24"/>
+                    </w:rPr>
+                  </m:ctrlPr>
+                </m:sSupPr>
+                <m:e>
+                  <m:r>
+                    <w:rPr>
+                      <w:rFonts w:ascii="Cambria Math" w:hAnsi="Cambria Math"/>
+                      <w:szCs w:val="24"/>
+                    </w:rPr>
+                    <m:t>10</m:t>
+                  </m:r>
+                </m:e>
+                <m:sup>
+                  <m:r>
+                    <w:rPr>
+                      <w:rFonts w:ascii="Cambria Math" w:hAnsi="Cambria Math"/>
+                      <w:szCs w:val="24"/>
+                    </w:rPr>
+                    <m:t>-3</m:t>
+                  </m:r>
+                </m:sup>
+              </m:sSup>
+              <m:r>
+                <w:rPr>
+                  <w:rFonts w:ascii="Cambria Math" w:hAnsi="Cambria Math"/>
+                  <w:szCs w:val="24"/>
+                </w:rPr>
+                <m:t xml:space="preserve"> mm</m:t>
+              </m:r>
+              <m:r>
+                <w:rPr>
+                  <w:rFonts w:ascii="Cambria Math" w:hAnsi="Cambria Math"/>
+                  <w:szCs w:val="24"/>
+                </w:rPr>
+                <m:t>+</m:t>
+              </m:r>
+              <m:r>
+                <w:rPr>
+                  <w:rFonts w:ascii="Cambria Math" w:hAnsi="Cambria Math"/>
+                  <w:szCs w:val="24"/>
+                </w:rPr>
+                <m:t>0,001∙217 mm</m:t>
+              </m:r>
+            </m:num>
+            <m:den>
+              <m:r>
+                <w:rPr>
+                  <w:rFonts w:ascii="Cambria Math" w:hAnsi="Cambria Math"/>
+                  <w:szCs w:val="24"/>
+                </w:rPr>
+                <m:t>11∙</m:t>
+              </m:r>
+              <m:sSup>
+                <m:sSupPr>
+                  <m:ctrlPr>
+                    <w:rPr>
+                      <w:rFonts w:ascii="Cambria Math" w:hAnsi="Cambria Math"/>
+                      <w:i/>
+                      <w:szCs w:val="24"/>
+                    </w:rPr>
+                  </m:ctrlPr>
+                </m:sSupPr>
+                <m:e>
+                  <m:r>
+                    <w:rPr>
+                      <w:rFonts w:ascii="Cambria Math" w:hAnsi="Cambria Math"/>
+                      <w:szCs w:val="24"/>
+                    </w:rPr>
+                    <m:t>10</m:t>
+                  </m:r>
+                </m:e>
+                <m:sup>
+                  <m:r>
+                    <w:rPr>
+                      <w:rFonts w:ascii="Cambria Math" w:hAnsi="Cambria Math"/>
+                      <w:szCs w:val="24"/>
+                    </w:rPr>
+                    <m:t>-6</m:t>
+                  </m:r>
+                </m:sup>
+              </m:sSup>
+              <m:f>
+                <m:fPr>
+                  <m:ctrlPr>
+                    <w:rPr>
+                      <w:rFonts w:ascii="Cambria Math" w:hAnsi="Cambria Math"/>
+                      <w:i/>
+                      <w:szCs w:val="24"/>
+                    </w:rPr>
+                  </m:ctrlPr>
+                </m:fPr>
+                <m:num>
+                  <m:r>
+                    <w:rPr>
+                      <w:rFonts w:ascii="Cambria Math" w:hAnsi="Cambria Math"/>
+                      <w:szCs w:val="24"/>
+                    </w:rPr>
+                    <m:t>1</m:t>
+                  </m:r>
+                </m:num>
+                <m:den>
+                  <m:r>
+                    <w:rPr>
+                      <w:rFonts w:ascii="Cambria Math" w:hAnsi="Cambria Math"/>
+                      <w:szCs w:val="24"/>
+                    </w:rPr>
+                    <m:t>K</m:t>
+                  </m:r>
+                </m:den>
+              </m:f>
+              <m:r>
+                <w:rPr>
+                  <w:rFonts w:ascii="Cambria Math" w:hAnsi="Cambria Math"/>
+                  <w:szCs w:val="24"/>
+                </w:rPr>
+                <m:t>∙</m:t>
+              </m:r>
+              <m:r>
+                <w:rPr>
+                  <w:rFonts w:ascii="Cambria Math" w:hAnsi="Cambria Math"/>
+                  <w:szCs w:val="24"/>
+                </w:rPr>
+                <m:t>217 mm</m:t>
+              </m:r>
+            </m:den>
+          </m:f>
+          <m:r>
+            <w:rPr>
+              <w:rFonts w:ascii="Cambria Math" w:hAnsi="Cambria Math"/>
+              <w:szCs w:val="24"/>
+            </w:rPr>
+            <m:t>+</m:t>
+          </m:r>
+          <m:r>
+            <w:rPr>
+              <w:rFonts w:ascii="Cambria Math" w:hAnsi="Cambria Math"/>
+              <w:szCs w:val="24"/>
+            </w:rPr>
+            <m:t>20 °C</m:t>
+          </m:r>
+        </m:oMath>
+      </m:oMathPara>
+    </w:p>
+    <w:p>
+      <w:pPr>
+        <w:rPr>
+          <w:szCs w:val="24"/>
+        </w:rPr>
+      </w:pPr>
+      <m:oMathPara>
+        <m:oMath>
+          <m:sSub>
+            <m:sSubPr>
+              <m:ctrlPr>
+                <w:rPr>
+                  <w:rFonts w:ascii="Cambria Math" w:hAnsi="Cambria Math"/>
+                  <w:i/>
+                  <w:szCs w:val="24"/>
+                </w:rPr>
+              </m:ctrlPr>
+            </m:sSubPr>
+            <m:e>
+              <m:r>
+                <w:rPr>
+                  <w:rFonts w:ascii="Cambria Math" w:hAnsi="Cambria Math"/>
+                  <w:szCs w:val="24"/>
+                </w:rPr>
+                <m:t>t</m:t>
+              </m:r>
+            </m:e>
+            <m:sub>
+              <m:r>
+                <w:rPr>
+                  <w:rFonts w:ascii="Cambria Math" w:hAnsi="Cambria Math"/>
+                  <w:szCs w:val="24"/>
+                </w:rPr>
+                <m:t>A</m:t>
+              </m:r>
+            </m:sub>
+          </m:sSub>
+          <m:r>
+            <w:rPr>
+              <w:rFonts w:ascii="Cambria Math" w:hAnsi="Cambria Math"/>
+              <w:szCs w:val="24"/>
+            </w:rPr>
+            <m:t>=284,35 °C</m:t>
+          </m:r>
+        </m:oMath>
+      </m:oMathPara>
+    </w:p>
+    <w:p>
+      <w:pPr>
+        <w:rPr>
+          <w:szCs w:val="24"/>
+        </w:rPr>
+      </w:pPr>
+      <w:r>
+        <w:rPr>
+          <w:szCs w:val="24"/>
+        </w:rPr>
+        <w:lastRenderedPageBreak/>
+        <w:t xml:space="preserve">Da das </w:t>
+      </w:r>
+      <w:proofErr w:type="spellStart"/>
+      <w:r>
+        <w:rPr>
+          <w:szCs w:val="24"/>
+        </w:rPr>
+        <w:t>Großrad</w:t>
+      </w:r>
+      <w:proofErr w:type="spellEnd"/>
+      <w:r>
+        <w:rPr>
+          <w:szCs w:val="24"/>
+        </w:rPr>
+        <w:t xml:space="preserve"> bis auf max. 190°C erhitzt werden darf, ist eine Kühlung der Welle </w:t>
+      </w:r>
+      <w:r>
+        <w:rPr>
+          <w:szCs w:val="24"/>
+        </w:rPr>
+        <w:t xml:space="preserve">notwendig. </w:t>
+      </w:r>
+    </w:p>
+    <w:p>
+      <w:pPr>
+        <w:rPr>
+          <w:szCs w:val="24"/>
+        </w:rPr>
+      </w:pPr>
+      <m:oMathPara>
+        <m:oMath>
+          <m:r>
+            <w:rPr>
+              <w:rFonts w:ascii="Cambria Math" w:hAnsi="Cambria Math"/>
+              <w:szCs w:val="24"/>
+            </w:rPr>
+            <m:t>∆t=284,35 °C-190°C=94,35 °C</m:t>
+          </m:r>
+        </m:oMath>
+      </m:oMathPara>
+    </w:p>
+    <w:p>
+      <w:pPr>
+        <w:rPr>
+          <w:szCs w:val="24"/>
+        </w:rPr>
+      </w:pPr>
+      <w:r>
+        <w:rPr>
+          <w:szCs w:val="24"/>
+        </w:rPr>
+        <w:t xml:space="preserve">Bei einer Raumtemperatur von 20°C ist eine Abkühlung der Welle auf -74,35°C notwendig. </w:t>
+      </w:r>
+    </w:p>
+    <w:p>
+      <w:pPr>
+        <w:rPr>
+          <w:szCs w:val="24"/>
+        </w:rPr>
+      </w:pPr>
+      <w:r>
+        <w:rPr>
+          <w:szCs w:val="24"/>
+        </w:rPr>
+        <w:t xml:space="preserve">Da diese Abkühlungstemperatur machbar ist, ist keine alternative Ölpressverband-Auslegung notwendig. </w:t>
       </w:r>
     </w:p>
     <w:p>
       <w:pPr>
         <w:pStyle w:val="berschrift1"/>
+        <w:numPr>
+          <w:ilvl w:val="0"/>
+          <w:numId w:val="0"/>
+        </w:numPr>
+        <w:ind w:left="432"/>
       </w:pPr>
       <w:bookmarkStart w:id="20" w:name="_Toc30503714"/>
       <w:r>
@@ -23255,31 +25080,7 @@
           <w:rPr>
             <w:rFonts w:ascii="Cambria Math" w:hAnsi="Cambria Math"/>
           </w:rPr>
-          <m:t>=7,143 ∙</m:t>
-        </m:r>
-        <m:r>
-          <w:rPr>
-            <w:rFonts w:ascii="Cambria Math" w:hAnsi="Cambria Math"/>
-          </w:rPr>
-          <m:t>4395</m:t>
-        </m:r>
-        <m:r>
-          <w:rPr>
-            <w:rFonts w:ascii="Cambria Math" w:hAnsi="Cambria Math"/>
-          </w:rPr>
-          <m:t xml:space="preserve"> Nm=</m:t>
-        </m:r>
-        <m:r>
-          <w:rPr>
-            <w:rFonts w:ascii="Cambria Math" w:hAnsi="Cambria Math"/>
-          </w:rPr>
-          <m:t>31394</m:t>
-        </m:r>
-        <m:r>
-          <w:rPr>
-            <w:rFonts w:ascii="Cambria Math" w:hAnsi="Cambria Math"/>
-          </w:rPr>
-          <m:t xml:space="preserve"> Nm.</m:t>
+          <m:t>=7,143 ∙4395 Nm=31394 Nm.</m:t>
         </m:r>
       </m:oMath>
     </w:p>
@@ -23378,19 +25179,7 @@
           <w:rPr>
             <w:rFonts w:ascii="Cambria Math" w:hAnsi="Cambria Math"/>
           </w:rPr>
-          <m:t>=6</m:t>
-        </m:r>
-        <m:r>
-          <w:rPr>
-            <w:rFonts w:ascii="Cambria Math" w:hAnsi="Cambria Math"/>
-          </w:rPr>
-          <m:t>4,5</m:t>
-        </m:r>
-        <m:r>
-          <w:rPr>
-            <w:rFonts w:ascii="Cambria Math" w:hAnsi="Cambria Math"/>
-          </w:rPr>
-          <m:t xml:space="preserve"> kN</m:t>
+          <m:t>=64,5 kN</m:t>
         </m:r>
       </m:oMath>
       <w:r>
@@ -23482,13 +25271,7 @@
               <w:rPr>
                 <w:rFonts w:ascii="Cambria Math" w:hAnsi="Cambria Math"/>
               </w:rPr>
-              <m:t>64,5</m:t>
-            </m:r>
-            <m:r>
-              <w:rPr>
-                <w:rFonts w:ascii="Cambria Math" w:hAnsi="Cambria Math"/>
-              </w:rPr>
-              <m:t xml:space="preserve"> kN</m:t>
+              <m:t>64,5 kN</m:t>
             </m:r>
           </m:num>
           <m:den>
@@ -23504,19 +25287,7 @@
           <w:rPr>
             <w:rFonts w:ascii="Cambria Math" w:hAnsi="Cambria Math"/>
           </w:rPr>
-          <m:t>=3</m:t>
-        </m:r>
-        <m:r>
-          <w:rPr>
-            <w:rFonts w:ascii="Cambria Math" w:hAnsi="Cambria Math"/>
-          </w:rPr>
-          <m:t>2,25</m:t>
-        </m:r>
-        <m:r>
-          <w:rPr>
-            <w:rFonts w:ascii="Cambria Math" w:hAnsi="Cambria Math"/>
-          </w:rPr>
-          <m:t xml:space="preserve"> kN</m:t>
+          <m:t>=32,25 kN</m:t>
         </m:r>
       </m:oMath>
       <w:r>
@@ -31761,7 +33532,7 @@
 </file>
 
 <file path=customXml/itemProps1.xml><?xml version="1.0" encoding="utf-8"?>
-<ds:datastoreItem xmlns:ds="http://schemas.openxmlformats.org/officeDocument/2006/customXml" ds:itemID="{40540F34-A629-4916-9800-205E5273ACF0}">
+<ds:datastoreItem xmlns:ds="http://schemas.openxmlformats.org/officeDocument/2006/customXml" ds:itemID="{87644EBC-5920-4981-85A0-77E63F37E60D}">
   <ds:schemaRefs>
     <ds:schemaRef ds:uri="http://schemas.openxmlformats.org/officeDocument/2006/bibliography"/>
   </ds:schemaRefs>

</xml_diff>

<commit_message>
Drehmomentstütze angepasst und Baugruppe mit Buchsen und Bolzen erstellt
</commit_message>
<xml_diff>
--- a/Projektbericht.docx
+++ b/Projektbericht.docx
@@ -10640,20 +10640,32 @@
               <w:rPr>
                 <w:rFonts w:cs="Arial"/>
               </w:rPr>
-              <w:t xml:space="preserve"> (K</w:t>
+              <w:t xml:space="preserve"> (</w:t>
+            </w:r>
+            <w:r>
+              <w:rPr>
+                <w:rFonts w:cs="Arial"/>
+              </w:rPr>
+              <w:t>inkl. K</w:t>
             </w:r>
             <w:r>
               <w:rPr>
                 <w:rFonts w:cs="Arial"/>
                 <w:vertAlign w:val="subscript"/>
               </w:rPr>
-              <w:t>A</w:t>
-            </w:r>
-            <w:r>
-              <w:rPr>
-                <w:rFonts w:cs="Arial"/>
-              </w:rPr>
-              <w:t>=2,5)</w:t>
+              <w:t xml:space="preserve">A </w:t>
+            </w:r>
+            <w:r>
+              <w:rPr>
+                <w:rFonts w:cs="Arial"/>
+              </w:rPr>
+              <w:t>und 2,5-facher Sicherheit</w:t>
+            </w:r>
+            <w:r>
+              <w:rPr>
+                <w:rFonts w:cs="Arial"/>
+              </w:rPr>
+              <w:t>)</w:t>
             </w:r>
           </w:p>
         </w:tc>
@@ -10673,7 +10685,7 @@
               <w:rPr>
                 <w:rFonts w:cs="Arial"/>
               </w:rPr>
-              <w:t>27000</w:t>
+              <w:t>54000</w:t>
             </w:r>
             <w:r>
               <w:rPr>
@@ -10709,20 +10721,38 @@
               <w:rPr>
                 <w:rFonts w:cs="Arial"/>
               </w:rPr>
-              <w:t>Spitzenantriebsmoment (K</w:t>
+              <w:t xml:space="preserve">Spitzenantriebsmoment </w:t>
+            </w:r>
+            <w:r>
+              <w:rPr>
+                <w:rFonts w:cs="Arial"/>
+              </w:rPr>
+              <w:t>(</w:t>
+            </w:r>
+            <w:r>
+              <w:rPr>
+                <w:rFonts w:cs="Arial"/>
+              </w:rPr>
+              <w:t>inkl. K</w:t>
             </w:r>
             <w:r>
               <w:rPr>
                 <w:rFonts w:cs="Arial"/>
                 <w:vertAlign w:val="subscript"/>
               </w:rPr>
-              <w:t>A</w:t>
-            </w:r>
-            <w:r>
-              <w:rPr>
-                <w:rFonts w:cs="Arial"/>
-              </w:rPr>
-              <w:t>=2,5)</w:t>
+              <w:t xml:space="preserve">A </w:t>
+            </w:r>
+            <w:r>
+              <w:rPr>
+                <w:rFonts w:cs="Arial"/>
+              </w:rPr>
+              <w:t>und 2,5-facher Sicherheit</w:t>
+            </w:r>
+            <w:r>
+              <w:rPr>
+                <w:rFonts w:cs="Arial"/>
+              </w:rPr>
+              <w:t>)</w:t>
             </w:r>
           </w:p>
         </w:tc>
@@ -10742,7 +10772,7 @@
               <w:rPr>
                 <w:rFonts w:cs="Arial"/>
               </w:rPr>
-              <w:t>4395</w:t>
+              <w:t>8790</w:t>
             </w:r>
             <w:r>
               <w:rPr>
@@ -14589,8 +14619,6 @@
           <w:b/>
         </w:rPr>
       </w:pPr>
-      <w:bookmarkStart w:id="19" w:name="_GoBack"/>
-      <w:bookmarkEnd w:id="19"/>
       <w:r>
         <w:rPr>
           <w:b/>
@@ -14672,7 +14700,7 @@
           <m:sSubPr>
             <m:ctrlPr>
               <w:rPr>
-                <w:rFonts w:ascii="Cambria Math" w:cs="Arial"/>
+                <w:rFonts w:ascii="Cambria Math" w:hAnsi="Cambria Math" w:cs="Arial"/>
                 <w:b/>
                 <w:i/>
                 <w:color w:val="222222"/>
@@ -14692,15 +14720,6 @@
               </w:rPr>
               <m:t>S</m:t>
             </m:r>
-            <m:ctrlPr>
-              <w:rPr>
-                <w:rFonts w:ascii="Cambria Math" w:hAnsi="Cambria Math" w:cs="Arial"/>
-                <w:b/>
-                <w:i/>
-                <w:color w:val="222222"/>
-                <w:szCs w:val="24"/>
-              </w:rPr>
-            </m:ctrlPr>
           </m:e>
           <m:sub>
             <m:r>
@@ -14800,7 +14819,7 @@
             <m:sSubPr>
               <m:ctrlPr>
                 <w:rPr>
-                  <w:rFonts w:ascii="Cambria Math" w:cs="Arial"/>
+                  <w:rFonts w:ascii="Cambria Math" w:hAnsi="Cambria Math" w:cs="Arial"/>
                   <w:i/>
                   <w:color w:val="222222"/>
                   <w:szCs w:val="24"/>
@@ -14816,14 +14835,6 @@
                 </w:rPr>
                 <m:t>S</m:t>
               </m:r>
-              <m:ctrlPr>
-                <w:rPr>
-                  <w:rFonts w:ascii="Cambria Math" w:hAnsi="Cambria Math" w:cs="Arial"/>
-                  <w:i/>
-                  <w:color w:val="222222"/>
-                  <w:szCs w:val="24"/>
-                </w:rPr>
-              </m:ctrlPr>
             </m:e>
             <m:sub>
               <m:r>
@@ -14928,15 +14939,7 @@
               <w:color w:val="222222"/>
               <w:szCs w:val="24"/>
             </w:rPr>
-            <m:t>≥</m:t>
-          </m:r>
-          <m:r>
-            <w:rPr>
-              <w:rFonts w:ascii="Cambria Math" w:hAnsi="Cambria Math" w:cs="Arial"/>
-              <w:color w:val="222222"/>
-              <w:szCs w:val="24"/>
-            </w:rPr>
-            <m:t xml:space="preserve"> </m:t>
+            <m:t xml:space="preserve">≥ </m:t>
           </m:r>
           <m:rad>
             <m:radPr>
@@ -15178,15 +15181,7 @@
               <w:color w:val="222222"/>
               <w:szCs w:val="24"/>
             </w:rPr>
-            <m:t>≥</m:t>
-          </m:r>
-          <m:r>
-            <w:rPr>
-              <w:rFonts w:ascii="Cambria Math" w:hAnsi="Cambria Math" w:cs="Arial"/>
-              <w:color w:val="222222"/>
-              <w:szCs w:val="24"/>
-            </w:rPr>
-            <m:t xml:space="preserve"> </m:t>
+            <m:t xml:space="preserve">≥ </m:t>
           </m:r>
           <m:rad>
             <m:radPr>
@@ -15356,15 +15351,7 @@
                       <w:color w:val="222222"/>
                       <w:szCs w:val="24"/>
                     </w:rPr>
-                    <m:t>L</m:t>
-                  </m:r>
-                  <m:r>
-                    <w:rPr>
-                      <w:rFonts w:ascii="Cambria Math" w:hAnsi="Cambria Math" w:cs="Arial"/>
-                      <w:color w:val="222222"/>
-                      <w:szCs w:val="24"/>
-                    </w:rPr>
-                    <m:t xml:space="preserve"> </m:t>
+                    <m:t xml:space="preserve">L </m:t>
                   </m:r>
                 </m:sub>
                 <m:sup>
@@ -15446,15 +15433,7 @@
               <w:color w:val="222222"/>
               <w:szCs w:val="24"/>
             </w:rPr>
-            <m:t>≥</m:t>
-          </m:r>
-          <m:r>
-            <w:rPr>
-              <w:rFonts w:ascii="Cambria Math" w:hAnsi="Cambria Math" w:cs="Arial"/>
-              <w:color w:val="222222"/>
-              <w:szCs w:val="24"/>
-            </w:rPr>
-            <m:t xml:space="preserve"> </m:t>
+            <m:t xml:space="preserve">≥ </m:t>
           </m:r>
           <m:rad>
             <m:radPr>
@@ -15566,15 +15545,7 @@
                                   <w:color w:val="222222"/>
                                   <w:szCs w:val="24"/>
                                 </w:rPr>
-                                <m:t>0,217</m:t>
-                              </m:r>
-                              <m:r>
-                                <w:rPr>
-                                  <w:rFonts w:ascii="Cambria Math" w:hAnsi="Cambria Math" w:cs="Arial"/>
-                                  <w:color w:val="222222"/>
-                                  <w:szCs w:val="24"/>
-                                </w:rPr>
-                                <m:t>m</m:t>
+                                <m:t>0,217m</m:t>
                               </m:r>
                             </m:num>
                             <m:den>
@@ -16154,21 +16125,7 @@
                   <w:rFonts w:ascii="Cambria Math" w:hAnsi="Cambria Math"/>
                   <w:szCs w:val="24"/>
                 </w:rPr>
-                <m:t xml:space="preserve"> mm</m:t>
-              </m:r>
-              <m:r>
-                <w:rPr>
-                  <w:rFonts w:ascii="Cambria Math" w:hAnsi="Cambria Math"/>
-                  <w:szCs w:val="24"/>
-                </w:rPr>
-                <m:t>+</m:t>
-              </m:r>
-              <m:r>
-                <w:rPr>
-                  <w:rFonts w:ascii="Cambria Math" w:hAnsi="Cambria Math"/>
-                  <w:szCs w:val="24"/>
-                </w:rPr>
-                <m:t>0,001∙217 mm</m:t>
+                <m:t xml:space="preserve"> mm+0,001∙217 mm</m:t>
               </m:r>
             </m:num>
             <m:den>
@@ -16242,14 +16199,7 @@
                   <w:rFonts w:ascii="Cambria Math" w:hAnsi="Cambria Math"/>
                   <w:szCs w:val="24"/>
                 </w:rPr>
-                <m:t>∙</m:t>
-              </m:r>
-              <m:r>
-                <w:rPr>
-                  <w:rFonts w:ascii="Cambria Math" w:hAnsi="Cambria Math"/>
-                  <w:szCs w:val="24"/>
-                </w:rPr>
-                <m:t>217 mm</m:t>
+                <m:t>∙217 mm</m:t>
               </m:r>
             </m:den>
           </m:f>
@@ -16258,14 +16208,7 @@
               <w:rFonts w:ascii="Cambria Math" w:hAnsi="Cambria Math"/>
               <w:szCs w:val="24"/>
             </w:rPr>
-            <m:t>+</m:t>
-          </m:r>
-          <m:r>
-            <w:rPr>
-              <w:rFonts w:ascii="Cambria Math" w:hAnsi="Cambria Math"/>
-              <w:szCs w:val="24"/>
-            </w:rPr>
-            <m:t>20 °C</m:t>
+            <m:t>+20 °C</m:t>
           </m:r>
         </m:oMath>
       </m:oMathPara>
@@ -16404,12 +16347,12 @@
         </w:numPr>
         <w:ind w:left="432"/>
       </w:pPr>
-      <w:bookmarkStart w:id="20" w:name="_Toc30503714"/>
+      <w:bookmarkStart w:id="19" w:name="_Toc30503714"/>
       <w:r>
         <w:lastRenderedPageBreak/>
         <w:t>Lager</w:t>
       </w:r>
-      <w:bookmarkEnd w:id="20"/>
+      <w:bookmarkEnd w:id="19"/>
     </w:p>
     <w:p>
       <w:r>
@@ -21987,7 +21930,7 @@
       </w:r>
     </w:p>
     <w:p/>
-    <w:bookmarkStart w:id="21" w:name="_Hlk29992912"/>
+    <w:bookmarkStart w:id="20" w:name="_Hlk29992912"/>
     <w:p>
       <m:oMathPara>
         <m:oMath>
@@ -22095,7 +22038,7 @@
               </m:sSub>
             </m:den>
           </m:f>
-          <w:bookmarkEnd w:id="21"/>
+          <w:bookmarkEnd w:id="20"/>
           <m:r>
             <w:rPr>
               <w:rFonts w:ascii="Cambria Math" w:hAnsi="Cambria Math"/>
@@ -22178,7 +22121,7 @@
       </m:oMathPara>
     </w:p>
     <w:p>
-      <w:bookmarkStart w:id="22" w:name="_Hlk29992959"/>
+      <w:bookmarkStart w:id="21" w:name="_Hlk29992959"/>
       <m:oMathPara>
         <m:oMath>
           <m:r>
@@ -22214,7 +22157,7 @@
               </m:r>
             </m:den>
           </m:f>
-          <w:bookmarkEnd w:id="22"/>
+          <w:bookmarkEnd w:id="21"/>
           <m:r>
             <w:rPr>
               <w:rFonts w:ascii="Cambria Math" w:hAnsi="Cambria Math"/>
@@ -23269,11 +23212,11 @@
       <w:pPr>
         <w:pStyle w:val="berschrift2"/>
       </w:pPr>
-      <w:bookmarkStart w:id="23" w:name="_Toc30503715"/>
+      <w:bookmarkStart w:id="22" w:name="_Toc30503715"/>
       <w:r>
         <w:t>Auswahl der Lager</w:t>
       </w:r>
-      <w:bookmarkEnd w:id="23"/>
+      <w:bookmarkEnd w:id="22"/>
     </w:p>
     <w:p>
       <w:r>
@@ -23393,7 +23336,7 @@
         </w:rPr>
         <w:t xml:space="preserve">2x </w:t>
       </w:r>
-      <w:bookmarkStart w:id="24" w:name="_Hlk30765989"/>
+      <w:bookmarkStart w:id="23" w:name="_Hlk30765989"/>
       <w:r>
         <w:rPr>
           <w:color w:val="FF0000"/>
@@ -23412,7 +23355,7 @@
         </w:rPr>
         <w:t>-E-XL-TVP2</w:t>
       </w:r>
-      <w:bookmarkEnd w:id="24"/>
+      <w:bookmarkEnd w:id="23"/>
       <w:r>
         <w:rPr>
           <w:color w:val="FF0000"/>
@@ -23499,11 +23442,11 @@
       <w:pPr>
         <w:pStyle w:val="berschrift3"/>
       </w:pPr>
-      <w:bookmarkStart w:id="25" w:name="_Toc30503716"/>
+      <w:bookmarkStart w:id="24" w:name="_Toc30503716"/>
       <w:r>
         <w:t>Antriebslager</w:t>
       </w:r>
-      <w:bookmarkEnd w:id="25"/>
+      <w:bookmarkEnd w:id="24"/>
     </w:p>
     <w:p/>
     <w:p>
@@ -24639,23 +24582,23 @@
       <w:pPr>
         <w:pStyle w:val="berschrift3"/>
       </w:pPr>
-      <w:bookmarkStart w:id="26" w:name="_Toc30503717"/>
+      <w:bookmarkStart w:id="25" w:name="_Toc30503717"/>
       <w:proofErr w:type="spellStart"/>
       <w:r>
         <w:t>Abtriebslager</w:t>
       </w:r>
+      <w:bookmarkEnd w:id="25"/>
+      <w:proofErr w:type="spellEnd"/>
+    </w:p>
+    <w:p>
+      <w:pPr>
+        <w:pStyle w:val="berschrift2"/>
+      </w:pPr>
+      <w:bookmarkStart w:id="26" w:name="_Toc30503718"/>
+      <w:r>
+        <w:t>Lagerlebensdauer</w:t>
+      </w:r>
       <w:bookmarkEnd w:id="26"/>
-      <w:proofErr w:type="spellEnd"/>
-    </w:p>
-    <w:p>
-      <w:pPr>
-        <w:pStyle w:val="berschrift2"/>
-      </w:pPr>
-      <w:bookmarkStart w:id="27" w:name="_Toc30503718"/>
-      <w:r>
-        <w:t>Lagerlebensdauer</w:t>
-      </w:r>
-      <w:bookmarkEnd w:id="27"/>
     </w:p>
     <w:p>
       <w:r>
@@ -24716,11 +24659,11 @@
       <w:pPr>
         <w:pStyle w:val="berschrift2"/>
       </w:pPr>
-      <w:bookmarkStart w:id="28" w:name="_Toc30503719"/>
+      <w:bookmarkStart w:id="27" w:name="_Toc30503719"/>
       <w:r>
         <w:t>Auswahl der Dichtungen</w:t>
       </w:r>
-      <w:bookmarkEnd w:id="28"/>
+      <w:bookmarkEnd w:id="27"/>
     </w:p>
     <w:p>
       <w:r>
@@ -24744,41 +24687,51 @@
       <w:pPr>
         <w:pStyle w:val="berschrift2"/>
       </w:pPr>
-      <w:bookmarkStart w:id="29" w:name="_Toc30503720"/>
+      <w:bookmarkStart w:id="28" w:name="_Toc30503720"/>
       <w:r>
         <w:lastRenderedPageBreak/>
         <w:t>Konstruktive Erläuterungen</w:t>
       </w:r>
-      <w:bookmarkEnd w:id="29"/>
+      <w:bookmarkEnd w:id="28"/>
     </w:p>
     <w:p>
       <w:pPr>
         <w:pStyle w:val="berschrift1"/>
       </w:pPr>
-      <w:bookmarkStart w:id="30" w:name="_Toc30503721"/>
+      <w:bookmarkStart w:id="29" w:name="_Toc30503721"/>
       <w:r>
         <w:lastRenderedPageBreak/>
         <w:t>Schmierung</w:t>
       </w:r>
+      <w:bookmarkEnd w:id="29"/>
+    </w:p>
+    <w:p>
+      <w:r>
+        <w:t xml:space="preserve">Welcher Schmierstoff, wo muss geschmiert </w:t>
+      </w:r>
+      <w:proofErr w:type="gramStart"/>
+      <w:r>
+        <w:t>werden,…</w:t>
+      </w:r>
+      <w:proofErr w:type="gramEnd"/>
+    </w:p>
+    <w:p>
+      <w:pPr>
+        <w:pStyle w:val="berschrift2"/>
+      </w:pPr>
+      <w:bookmarkStart w:id="30" w:name="_Toc30503722"/>
+      <w:r>
+        <w:t>Ölzufuhr</w:t>
+      </w:r>
       <w:bookmarkEnd w:id="30"/>
     </w:p>
     <w:p>
-      <w:r>
-        <w:t xml:space="preserve">Welcher Schmierstoff, wo muss geschmiert </w:t>
-      </w:r>
-      <w:proofErr w:type="gramStart"/>
-      <w:r>
-        <w:t>werden,…</w:t>
-      </w:r>
-      <w:proofErr w:type="gramEnd"/>
-    </w:p>
-    <w:p>
       <w:pPr>
         <w:pStyle w:val="berschrift2"/>
       </w:pPr>
-      <w:bookmarkStart w:id="31" w:name="_Toc30503722"/>
-      <w:r>
-        <w:t>Ölzufuhr</w:t>
+      <w:bookmarkStart w:id="31" w:name="_Toc30503723"/>
+      <w:r>
+        <w:t>Ölabfuhr</w:t>
       </w:r>
       <w:bookmarkEnd w:id="31"/>
     </w:p>
@@ -24786,131 +24739,121 @@
       <w:pPr>
         <w:pStyle w:val="berschrift2"/>
       </w:pPr>
-      <w:bookmarkStart w:id="32" w:name="_Toc30503723"/>
-      <w:r>
-        <w:t>Ölabfuhr</w:t>
+      <w:bookmarkStart w:id="32" w:name="_Toc30503724"/>
+      <w:r>
+        <w:t>Schmieranweisung und Kontrolle der Schmierung</w:t>
       </w:r>
       <w:bookmarkEnd w:id="32"/>
     </w:p>
     <w:p>
       <w:pPr>
-        <w:pStyle w:val="berschrift2"/>
-      </w:pPr>
-      <w:bookmarkStart w:id="33" w:name="_Toc30503724"/>
-      <w:r>
-        <w:t>Schmieranweisung und Kontrolle der Schmierung</w:t>
-      </w:r>
-      <w:bookmarkEnd w:id="33"/>
-    </w:p>
-    <w:p>
-      <w:pPr>
         <w:pStyle w:val="berschrift1"/>
       </w:pPr>
-      <w:bookmarkStart w:id="34" w:name="_Toc30503725"/>
+      <w:bookmarkStart w:id="33" w:name="_Toc30503725"/>
       <w:r>
         <w:lastRenderedPageBreak/>
         <w:t>Gehäuse</w:t>
       </w:r>
+      <w:bookmarkEnd w:id="33"/>
+    </w:p>
+    <w:p>
+      <w:r>
+        <w:t>Form (Bodenfreiheit, Winkel)</w:t>
+      </w:r>
+    </w:p>
+    <w:p>
+      <w:pPr>
+        <w:pStyle w:val="berschrift2"/>
+      </w:pPr>
+      <w:r>
+        <w:t>Teilung</w:t>
+      </w:r>
+    </w:p>
+    <w:p>
+      <w:pPr>
+        <w:pStyle w:val="berschrift3"/>
+      </w:pPr>
+      <w:r>
+        <w:t>Berechnung der Ankerschrauben</w:t>
+      </w:r>
+    </w:p>
+    <w:p>
+      <w:r>
+        <w:t xml:space="preserve">Die Schraubenberechnung für die Drehmomentstütze wurde mit </w:t>
+      </w:r>
+      <w:proofErr w:type="spellStart"/>
+      <w:r>
+        <w:t>Kissoft</w:t>
+      </w:r>
+      <w:proofErr w:type="spellEnd"/>
+      <w:r>
+        <w:t xml:space="preserve"> nach VDI 2230 durchgeführt.</w:t>
+      </w:r>
+    </w:p>
+    <w:p>
+      <w:r>
+        <w:t>Der radiale Kraftanteil in Flanschrichtung wird durch die Lager aufgenommen, nur der radiale Kraftanteil senkrecht zum Flansch wirkt als Betriebskraft auf die Ankerschraube.</w:t>
+      </w:r>
+    </w:p>
+    <w:p>
+      <w:pPr>
+        <w:rPr>
+          <w:color w:val="FF0000"/>
+        </w:rPr>
+      </w:pPr>
+      <w:r>
+        <w:rPr>
+          <w:color w:val="FF0000"/>
+        </w:rPr>
+        <w:t>Im ungünstigsten Fall wirkt so die volle Axialkraft von 5,9 kN als Betriebskraft auf die Schrauben. Auf jede der vier Schrauben kommt damit eine Axialkraft von 1,475 kN.</w:t>
+      </w:r>
+    </w:p>
+    <w:p>
+      <w:pPr>
+        <w:rPr>
+          <w:color w:val="FF0000"/>
+        </w:rPr>
+      </w:pPr>
+      <w:r>
+        <w:rPr>
+          <w:color w:val="FF0000"/>
+        </w:rPr>
+        <w:t xml:space="preserve">Oder auch </w:t>
+      </w:r>
+      <w:proofErr w:type="spellStart"/>
+      <w:r>
+        <w:rPr>
+          <w:color w:val="FF0000"/>
+        </w:rPr>
+        <w:t>MomentenGGW</w:t>
+      </w:r>
+      <w:proofErr w:type="spellEnd"/>
+      <w:r>
+        <w:rPr>
+          <w:color w:val="FF0000"/>
+        </w:rPr>
+        <w:t>???</w:t>
+      </w:r>
+    </w:p>
+    <w:p>
+      <w:pPr>
+        <w:pStyle w:val="berschrift2"/>
+      </w:pPr>
+      <w:bookmarkStart w:id="34" w:name="_Toc30503726"/>
+      <w:r>
+        <w:t>Wandstärke und Verrippung</w:t>
+      </w:r>
       <w:bookmarkEnd w:id="34"/>
     </w:p>
     <w:p>
-      <w:r>
-        <w:t>Form (Bodenfreiheit, Winkel)</w:t>
-      </w:r>
-    </w:p>
-    <w:p>
       <w:pPr>
         <w:pStyle w:val="berschrift2"/>
       </w:pPr>
-      <w:r>
-        <w:t>Teilung</w:t>
-      </w:r>
-    </w:p>
-    <w:p>
-      <w:pPr>
-        <w:pStyle w:val="berschrift3"/>
-      </w:pPr>
-      <w:r>
-        <w:t>Berechnung der Ankerschrauben</w:t>
-      </w:r>
-    </w:p>
-    <w:p>
-      <w:r>
-        <w:t xml:space="preserve">Die Schraubenberechnung für die Drehmomentstütze wurde mit </w:t>
-      </w:r>
-      <w:proofErr w:type="spellStart"/>
-      <w:r>
-        <w:t>Kissoft</w:t>
-      </w:r>
-      <w:proofErr w:type="spellEnd"/>
-      <w:r>
-        <w:t xml:space="preserve"> nach VDI 2230 durchgeführt.</w:t>
-      </w:r>
-    </w:p>
-    <w:p>
-      <w:r>
-        <w:t>Der radiale Kraftanteil in Flanschrichtung wird durch die Lager aufgenommen, nur der radiale Kraftanteil senkrecht zum Flansch wirkt als Betriebskraft auf die Ankerschraube.</w:t>
-      </w:r>
-    </w:p>
-    <w:p>
-      <w:pPr>
-        <w:rPr>
-          <w:color w:val="FF0000"/>
-        </w:rPr>
-      </w:pPr>
-      <w:r>
-        <w:rPr>
-          <w:color w:val="FF0000"/>
-        </w:rPr>
-        <w:t>Im ungünstigsten Fall wirkt so die volle Axialkraft von 5,9 kN als Betriebskraft auf die Schrauben. Auf jede der vier Schrauben kommt damit eine Axialkraft von 1,475 kN.</w:t>
-      </w:r>
-    </w:p>
-    <w:p>
-      <w:pPr>
-        <w:rPr>
-          <w:color w:val="FF0000"/>
-        </w:rPr>
-      </w:pPr>
-      <w:r>
-        <w:rPr>
-          <w:color w:val="FF0000"/>
-        </w:rPr>
-        <w:t xml:space="preserve">Oder auch </w:t>
-      </w:r>
-      <w:proofErr w:type="spellStart"/>
-      <w:r>
-        <w:rPr>
-          <w:color w:val="FF0000"/>
-        </w:rPr>
-        <w:t>MomentenGGW</w:t>
-      </w:r>
-      <w:proofErr w:type="spellEnd"/>
-      <w:r>
-        <w:rPr>
-          <w:color w:val="FF0000"/>
-        </w:rPr>
-        <w:t>???</w:t>
-      </w:r>
-    </w:p>
-    <w:p>
-      <w:pPr>
-        <w:pStyle w:val="berschrift2"/>
-      </w:pPr>
-      <w:bookmarkStart w:id="35" w:name="_Toc30503726"/>
-      <w:r>
-        <w:t>Wandstärke und Verrippung</w:t>
+      <w:bookmarkStart w:id="35" w:name="_Toc30503727"/>
+      <w:r>
+        <w:t>Respektabstände</w:t>
       </w:r>
       <w:bookmarkEnd w:id="35"/>
-    </w:p>
-    <w:p>
-      <w:pPr>
-        <w:pStyle w:val="berschrift2"/>
-      </w:pPr>
-      <w:bookmarkStart w:id="36" w:name="_Toc30503727"/>
-      <w:r>
-        <w:t>Respektabstände</w:t>
-      </w:r>
-      <w:bookmarkEnd w:id="36"/>
     </w:p>
     <w:p>
       <w:r>
@@ -24935,22 +24878,359 @@
       <w:pPr>
         <w:pStyle w:val="berschrift1"/>
       </w:pPr>
-      <w:bookmarkStart w:id="37" w:name="_Toc30503728"/>
+      <w:bookmarkStart w:id="36" w:name="_Toc30503728"/>
       <w:r>
         <w:lastRenderedPageBreak/>
         <w:t>Drehmomentstütze</w:t>
       </w:r>
+      <w:bookmarkEnd w:id="36"/>
+    </w:p>
+    <w:p>
+      <w:pPr>
+        <w:rPr>
+          <w:b/>
+        </w:rPr>
+      </w:pPr>
+      <w:r>
+        <w:rPr>
+          <w:b/>
+        </w:rPr>
+        <w:t>Kritis</w:t>
+      </w:r>
+      <w:r>
+        <w:rPr>
+          <w:b/>
+        </w:rPr>
+        <w:t>c</w:t>
+      </w:r>
+      <w:r>
+        <w:rPr>
+          <w:b/>
+        </w:rPr>
+        <w:t xml:space="preserve">her </w:t>
+      </w:r>
+      <w:r>
+        <w:rPr>
+          <w:b/>
+        </w:rPr>
+        <w:t>Q</w:t>
+      </w:r>
+      <w:r>
+        <w:rPr>
+          <w:b/>
+        </w:rPr>
+        <w:t>uerschnitt</w:t>
+      </w:r>
+    </w:p>
+    <w:p/>
+    <w:p>
+      <w:r>
+        <w:t>Der Kritische Querschnitt liegt zwischen den beiden Bohrungen. Durch die Aussparung beträgt die Querschnittsfläche noch 2x 30mmx</w:t>
+      </w:r>
+      <w:r>
+        <w:t>12</w:t>
+      </w:r>
+      <w:r>
+        <w:t>mm=</w:t>
+      </w:r>
+      <w:r>
+        <w:t xml:space="preserve"> 720</w:t>
+      </w:r>
+      <w:r>
+        <w:t xml:space="preserve"> mm</w:t>
+      </w:r>
+      <w:r>
+        <w:rPr>
+          <w:vertAlign w:val="superscript"/>
+        </w:rPr>
+        <w:t>2</w:t>
+      </w:r>
+      <w:r>
+        <w:t xml:space="preserve">. Mit der maximalen Kraft auf die Drehmomentstütze von 129 kN (siehe 5.1) beträgt die Spannung in der Drehmomentstütze </w:t>
+      </w:r>
+      <m:oMath>
+        <m:r>
+          <w:rPr>
+            <w:rFonts w:ascii="Cambria Math" w:hAnsi="Cambria Math"/>
+          </w:rPr>
+          <m:t>σ=</m:t>
+        </m:r>
+        <m:f>
+          <m:fPr>
+            <m:ctrlPr>
+              <w:rPr>
+                <w:rFonts w:ascii="Cambria Math" w:hAnsi="Cambria Math"/>
+                <w:i/>
+              </w:rPr>
+            </m:ctrlPr>
+          </m:fPr>
+          <m:num>
+            <m:r>
+              <w:rPr>
+                <w:rFonts w:ascii="Cambria Math" w:hAnsi="Cambria Math"/>
+              </w:rPr>
+              <m:t>129 kN</m:t>
+            </m:r>
+          </m:num>
+          <m:den>
+            <m:r>
+              <w:rPr>
+                <w:rFonts w:ascii="Cambria Math" w:hAnsi="Cambria Math"/>
+              </w:rPr>
+              <m:t>720</m:t>
+            </m:r>
+            <m:r>
+              <w:rPr>
+                <w:rFonts w:ascii="Cambria Math" w:hAnsi="Cambria Math"/>
+              </w:rPr>
+              <m:t xml:space="preserve"> m</m:t>
+            </m:r>
+            <m:sSup>
+              <m:sSupPr>
+                <m:ctrlPr>
+                  <w:rPr>
+                    <w:rFonts w:ascii="Cambria Math" w:hAnsi="Cambria Math"/>
+                    <w:i/>
+                  </w:rPr>
+                </m:ctrlPr>
+              </m:sSupPr>
+              <m:e>
+                <m:r>
+                  <w:rPr>
+                    <w:rFonts w:ascii="Cambria Math" w:hAnsi="Cambria Math"/>
+                  </w:rPr>
+                  <m:t>m</m:t>
+                </m:r>
+              </m:e>
+              <m:sup>
+                <m:r>
+                  <w:rPr>
+                    <w:rFonts w:ascii="Cambria Math" w:hAnsi="Cambria Math"/>
+                  </w:rPr>
+                  <m:t>2</m:t>
+                </m:r>
+              </m:sup>
+            </m:sSup>
+            <m:r>
+              <w:rPr>
+                <w:rFonts w:ascii="Cambria Math" w:hAnsi="Cambria Math"/>
+              </w:rPr>
+              <m:t xml:space="preserve"> </m:t>
+            </m:r>
+          </m:den>
+        </m:f>
+        <m:r>
+          <w:rPr>
+            <w:rFonts w:ascii="Cambria Math" w:hAnsi="Cambria Math"/>
+          </w:rPr>
+          <m:t>=</m:t>
+        </m:r>
+        <m:r>
+          <w:rPr>
+            <w:rFonts w:ascii="Cambria Math" w:hAnsi="Cambria Math"/>
+          </w:rPr>
+          <m:t>179</m:t>
+        </m:r>
+        <m:f>
+          <m:fPr>
+            <m:ctrlPr>
+              <w:rPr>
+                <w:rFonts w:ascii="Cambria Math" w:hAnsi="Cambria Math"/>
+                <w:i/>
+              </w:rPr>
+            </m:ctrlPr>
+          </m:fPr>
+          <m:num>
+            <m:r>
+              <w:rPr>
+                <w:rFonts w:ascii="Cambria Math" w:hAnsi="Cambria Math"/>
+              </w:rPr>
+              <m:t>N</m:t>
+            </m:r>
+          </m:num>
+          <m:den>
+            <m:r>
+              <w:rPr>
+                <w:rFonts w:ascii="Cambria Math" w:hAnsi="Cambria Math"/>
+              </w:rPr>
+              <m:t>m</m:t>
+            </m:r>
+            <m:sSup>
+              <m:sSupPr>
+                <m:ctrlPr>
+                  <w:rPr>
+                    <w:rFonts w:ascii="Cambria Math" w:hAnsi="Cambria Math"/>
+                    <w:i/>
+                  </w:rPr>
+                </m:ctrlPr>
+              </m:sSupPr>
+              <m:e>
+                <m:r>
+                  <w:rPr>
+                    <w:rFonts w:ascii="Cambria Math" w:hAnsi="Cambria Math"/>
+                  </w:rPr>
+                  <m:t>m</m:t>
+                </m:r>
+              </m:e>
+              <m:sup>
+                <m:r>
+                  <w:rPr>
+                    <w:rFonts w:ascii="Cambria Math" w:hAnsi="Cambria Math"/>
+                  </w:rPr>
+                  <m:t>2</m:t>
+                </m:r>
+              </m:sup>
+            </m:sSup>
+          </m:den>
+        </m:f>
+        <w:bookmarkStart w:id="37" w:name="_Toc30503729"/>
+        <m:r>
+          <w:rPr>
+            <w:rFonts w:ascii="Cambria Math" w:hAnsi="Cambria Math"/>
+          </w:rPr>
+          <m:t>.</m:t>
+        </m:r>
+      </m:oMath>
+      <w:r>
+        <w:rPr>
+          <w:rFonts w:ascii="Cambria Math" w:hAnsi="Cambria Math"/>
+          <w:i/>
+        </w:rPr>
+        <w:t xml:space="preserve"> </w:t>
+      </w:r>
+      <w:r>
+        <w:t xml:space="preserve">Für den Werkstoff EN-GJS-500-7 gilt </w:t>
+      </w:r>
+      <m:oMath>
+        <m:sSub>
+          <m:sSubPr>
+            <m:ctrlPr>
+              <w:rPr>
+                <w:rFonts w:ascii="Cambria Math" w:hAnsi="Cambria Math"/>
+                <w:i/>
+              </w:rPr>
+            </m:ctrlPr>
+          </m:sSubPr>
+          <m:e>
+            <m:r>
+              <w:rPr>
+                <w:rFonts w:ascii="Cambria Math" w:hAnsi="Cambria Math"/>
+              </w:rPr>
+              <m:t>R</m:t>
+            </m:r>
+          </m:e>
+          <m:sub>
+            <m:r>
+              <w:rPr>
+                <w:rFonts w:ascii="Cambria Math" w:hAnsi="Cambria Math"/>
+              </w:rPr>
+              <m:t>m</m:t>
+            </m:r>
+          </m:sub>
+        </m:sSub>
+        <m:r>
+          <w:rPr>
+            <w:rFonts w:ascii="Cambria Math" w:hAnsi="Cambria Math"/>
+          </w:rPr>
+          <m:t>=</m:t>
+        </m:r>
+        <m:f>
+          <m:fPr>
+            <m:ctrlPr>
+              <w:rPr>
+                <w:rFonts w:ascii="Cambria Math" w:hAnsi="Cambria Math"/>
+                <w:i/>
+              </w:rPr>
+            </m:ctrlPr>
+          </m:fPr>
+          <m:num>
+            <m:r>
+              <w:rPr>
+                <w:rFonts w:ascii="Cambria Math" w:hAnsi="Cambria Math"/>
+              </w:rPr>
+              <m:t>320N</m:t>
+            </m:r>
+          </m:num>
+          <m:den>
+            <m:r>
+              <w:rPr>
+                <w:rFonts w:ascii="Cambria Math" w:hAnsi="Cambria Math"/>
+              </w:rPr>
+              <m:t>m</m:t>
+            </m:r>
+            <m:sSup>
+              <m:sSupPr>
+                <m:ctrlPr>
+                  <w:rPr>
+                    <w:rFonts w:ascii="Cambria Math" w:hAnsi="Cambria Math"/>
+                    <w:i/>
+                  </w:rPr>
+                </m:ctrlPr>
+              </m:sSupPr>
+              <m:e>
+                <m:r>
+                  <w:rPr>
+                    <w:rFonts w:ascii="Cambria Math" w:hAnsi="Cambria Math"/>
+                  </w:rPr>
+                  <m:t>m</m:t>
+                </m:r>
+              </m:e>
+              <m:sup>
+                <m:r>
+                  <w:rPr>
+                    <w:rFonts w:ascii="Cambria Math" w:hAnsi="Cambria Math"/>
+                  </w:rPr>
+                  <m:t>2</m:t>
+                </m:r>
+              </m:sup>
+            </m:sSup>
+          </m:den>
+        </m:f>
+        <m:r>
+          <w:rPr>
+            <w:rFonts w:ascii="Cambria Math" w:hAnsi="Cambria Math"/>
+          </w:rPr>
+          <m:t>.</m:t>
+        </m:r>
+      </m:oMath>
+      <w:r>
+        <w:t xml:space="preserve"> Damit beträgt die Sicherheit selbst im Kurzschlussfall noch 1,</w:t>
+      </w:r>
+      <w:r>
+        <w:t>8</w:t>
+      </w:r>
+      <w:r>
+        <w:t>.</w:t>
+      </w:r>
+    </w:p>
+    <w:p>
+      <w:pPr>
+        <w:rPr>
+          <w:rFonts w:ascii="Cambria Math" w:hAnsi="Cambria Math"/>
+          <w:i/>
+        </w:rPr>
+      </w:pPr>
+    </w:p>
+    <w:p>
+      <w:pPr>
+        <w:rPr>
+          <w:b/>
+        </w:rPr>
+      </w:pPr>
+      <w:r>
+        <w:rPr>
+          <w:b/>
+        </w:rPr>
+        <w:t>Schraubenberechnung</w:t>
+      </w:r>
       <w:bookmarkEnd w:id="37"/>
     </w:p>
     <w:p>
       <w:pPr>
-        <w:pStyle w:val="berschrift2"/>
-      </w:pPr>
-      <w:bookmarkStart w:id="38" w:name="_Toc30503729"/>
-      <w:r>
-        <w:t>Schraubenberechnung</w:t>
-      </w:r>
-      <w:bookmarkEnd w:id="38"/>
+        <w:rPr>
+          <w:b/>
+        </w:rPr>
+      </w:pPr>
     </w:p>
     <w:p>
       <w:r>
@@ -25080,7 +25360,7 @@
           <w:rPr>
             <w:rFonts w:ascii="Cambria Math" w:hAnsi="Cambria Math"/>
           </w:rPr>
-          <m:t>=7,143 ∙4395 Nm=31394 Nm.</m:t>
+          <m:t>=7,143 ∙8790 Nm=62786 Nm.</m:t>
         </m:r>
       </m:oMath>
     </w:p>
@@ -25163,7 +25443,7 @@
               <w:rPr>
                 <w:rFonts w:ascii="Cambria Math" w:hAnsi="Cambria Math"/>
               </w:rPr>
-              <m:t>31394 Nm</m:t>
+              <m:t>62786 Nm</m:t>
             </m:r>
           </m:num>
           <m:den>
@@ -25179,7 +25459,7 @@
           <w:rPr>
             <w:rFonts w:ascii="Cambria Math" w:hAnsi="Cambria Math"/>
           </w:rPr>
-          <m:t>=64,5 kN</m:t>
+          <m:t>=129 kN</m:t>
         </m:r>
       </m:oMath>
       <w:r>
@@ -25188,7 +25468,15 @@
     </w:p>
     <w:p>
       <w:r>
-        <w:t>Diese Kraft verteilt sich gleichmäßig auf die zwei Schrauben:</w:t>
+        <w:t xml:space="preserve">Diese </w:t>
+      </w:r>
+      <w:bookmarkStart w:id="38" w:name="_GoBack"/>
+      <w:r>
+        <w:t xml:space="preserve">Kraft </w:t>
+      </w:r>
+      <w:bookmarkEnd w:id="38"/>
+      <w:r>
+        <w:t>verteilt sich gleichmäßig auf die zwei Schrauben:</w:t>
       </w:r>
     </w:p>
     <w:p>
@@ -25287,7 +25575,7 @@
           <w:rPr>
             <w:rFonts w:ascii="Cambria Math" w:hAnsi="Cambria Math"/>
           </w:rPr>
-          <m:t>=32,25 kN</m:t>
+          <m:t>=64,5 kN</m:t>
         </m:r>
       </m:oMath>
       <w:r>
@@ -25666,6 +25954,7 @@
               <w:spacing w:line="240" w:lineRule="auto"/>
             </w:pPr>
             <w:r>
+              <w:lastRenderedPageBreak/>
               <w:t xml:space="preserve">Ziehen Sie die Schrauben der Spannsätze mit 37 </w:t>
             </w:r>
             <w:proofErr w:type="spellStart"/>
@@ -32199,7 +32488,6 @@
   <w:style w:type="character" w:default="1" w:styleId="Absatz-Standardschriftart">
     <w:name w:val="Default Paragraph Font"/>
     <w:uiPriority w:val="1"/>
-    <w:semiHidden/>
     <w:unhideWhenUsed/>
   </w:style>
   <w:style w:type="table" w:default="1" w:styleId="NormaleTabelle">
@@ -33532,7 +33820,7 @@
 </file>
 
 <file path=customXml/itemProps1.xml><?xml version="1.0" encoding="utf-8"?>
-<ds:datastoreItem xmlns:ds="http://schemas.openxmlformats.org/officeDocument/2006/customXml" ds:itemID="{87644EBC-5920-4981-85A0-77E63F37E60D}">
+<ds:datastoreItem xmlns:ds="http://schemas.openxmlformats.org/officeDocument/2006/customXml" ds:itemID="{E342F5AB-A7B6-4FC1-A27D-BCCE795559D4}">
   <ds:schemaRefs>
     <ds:schemaRef ds:uri="http://schemas.openxmlformats.org/officeDocument/2006/bibliography"/>
   </ds:schemaRefs>

</xml_diff>

<commit_message>
Schraubenberechnung mit dynamischer Kraft
</commit_message>
<xml_diff>
--- a/Projektbericht.docx
+++ b/Projektbericht.docx
@@ -10196,8 +10196,6 @@
       <w:pPr>
         <w:pStyle w:val="berschrift2"/>
       </w:pPr>
-      <w:bookmarkStart w:id="8" w:name="_GoBack"/>
-      <w:bookmarkEnd w:id="8"/>
       <w:r>
         <w:t>Relevante Momente</w:t>
       </w:r>
@@ -10343,7 +10341,19 @@
               <w:rPr>
                 <w:rFonts w:cs="Arial"/>
               </w:rPr>
-              <w:t>Antriebsdrehmoment inkl. K</w:t>
+              <w:t>Antriebs</w:t>
+            </w:r>
+            <w:r>
+              <w:rPr>
+                <w:rFonts w:cs="Arial"/>
+              </w:rPr>
+              <w:t>auslegungs</w:t>
+            </w:r>
+            <w:r>
+              <w:rPr>
+                <w:rFonts w:cs="Arial"/>
+              </w:rPr>
+              <w:t>drehmoment inkl. K</w:t>
             </w:r>
             <w:r>
               <w:rPr>
@@ -10792,46 +10802,46 @@
       <w:pPr>
         <w:pStyle w:val="berschrift1"/>
       </w:pPr>
-      <w:bookmarkStart w:id="9" w:name="_Toc30503707"/>
+      <w:bookmarkStart w:id="8" w:name="_Toc30503707"/>
       <w:r>
         <w:lastRenderedPageBreak/>
         <w:t>Verzahnung</w:t>
       </w:r>
+      <w:bookmarkEnd w:id="8"/>
+    </w:p>
+    <w:p>
+      <w:pPr>
+        <w:jc w:val="both"/>
+      </w:pPr>
+      <w:r>
+        <w:t>Für die Verzahnung des Getriebes sind schrägverzahnte Stirnräder vorgesehen. Diese haben den Vorteil, dass sie gegenüber geradverzahnten Stirnrädern leiser sind.</w:t>
+      </w:r>
+    </w:p>
+    <w:p>
+      <w:pPr>
+        <w:jc w:val="both"/>
+      </w:pPr>
+      <w:r>
+        <w:t xml:space="preserve">Die Herausforderung bei der Verzahnung besteht darin, dass für den vorgegeben Achsabstand von 350 mm und das vorgegebene Übersetzungsverhältnis von 6,143 passende Wälzkreisdurchmesser gefunden werden müssen, auf denen eine ganzzahlige Zähnezahl Platz findet und die trotzdem das </w:t>
+      </w:r>
+      <w:proofErr w:type="spellStart"/>
+      <w:r>
+        <w:t>Zähnezahlverhältnis</w:t>
+      </w:r>
+      <w:proofErr w:type="spellEnd"/>
+      <w:r>
+        <w:t xml:space="preserve"> erfüllen.</w:t>
+      </w:r>
+    </w:p>
+    <w:p>
+      <w:pPr>
+        <w:pStyle w:val="berschrift2"/>
+      </w:pPr>
+      <w:bookmarkStart w:id="9" w:name="_Toc30503708"/>
+      <w:r>
+        <w:t>Berechnung der Zähnezahl und des Moduls</w:t>
+      </w:r>
       <w:bookmarkEnd w:id="9"/>
-    </w:p>
-    <w:p>
-      <w:pPr>
-        <w:jc w:val="both"/>
-      </w:pPr>
-      <w:r>
-        <w:t>Für die Verzahnung des Getriebes sind schrägverzahnte Stirnräder vorgesehen. Diese haben den Vorteil, dass sie gegenüber geradverzahnten Stirnrädern leiser sind.</w:t>
-      </w:r>
-    </w:p>
-    <w:p>
-      <w:pPr>
-        <w:jc w:val="both"/>
-      </w:pPr>
-      <w:r>
-        <w:t xml:space="preserve">Die Herausforderung bei der Verzahnung besteht darin, dass für den vorgegeben Achsabstand von 350 mm und das vorgegebene Übersetzungsverhältnis von 6,143 passende Wälzkreisdurchmesser gefunden werden müssen, auf denen eine ganzzahlige Zähnezahl Platz findet und die trotzdem das </w:t>
-      </w:r>
-      <w:proofErr w:type="spellStart"/>
-      <w:r>
-        <w:t>Zähnezahlverhältnis</w:t>
-      </w:r>
-      <w:proofErr w:type="spellEnd"/>
-      <w:r>
-        <w:t xml:space="preserve"> erfüllen.</w:t>
-      </w:r>
-    </w:p>
-    <w:p>
-      <w:pPr>
-        <w:pStyle w:val="berschrift2"/>
-      </w:pPr>
-      <w:bookmarkStart w:id="10" w:name="_Toc30503708"/>
-      <w:r>
-        <w:t>Berechnung der Zähnezahl und des Moduls</w:t>
-      </w:r>
-      <w:bookmarkEnd w:id="10"/>
     </w:p>
     <w:p>
       <w:pPr>
@@ -11259,7 +11269,7 @@
         <w:pStyle w:val="Beschriftung"/>
         <w:jc w:val="both"/>
       </w:pPr>
-      <w:bookmarkStart w:id="11" w:name="_Toc30620263"/>
+      <w:bookmarkStart w:id="10" w:name="_Toc30620263"/>
       <w:r>
         <w:t xml:space="preserve">Tabelle </w:t>
       </w:r>
@@ -11296,7 +11306,7 @@
       <w:r>
         <w:t>: Mögliche Verzahnungsdaten</w:t>
       </w:r>
-      <w:bookmarkEnd w:id="11"/>
+      <w:bookmarkEnd w:id="10"/>
     </w:p>
     <w:p>
       <w:pPr>
@@ -11753,7 +11763,7 @@
         <w:pStyle w:val="Beschriftung"/>
         <w:jc w:val="both"/>
       </w:pPr>
-      <w:bookmarkStart w:id="12" w:name="_Toc30620264"/>
+      <w:bookmarkStart w:id="11" w:name="_Toc30620264"/>
       <w:r>
         <w:t xml:space="preserve">Tabelle </w:t>
       </w:r>
@@ -11790,50 +11800,50 @@
       <w:r>
         <w:t>: Zur Auswahl stehende Varianten</w:t>
       </w:r>
+      <w:bookmarkEnd w:id="11"/>
+    </w:p>
+    <w:p>
+      <w:pPr>
+        <w:jc w:val="both"/>
+      </w:pPr>
+    </w:p>
+    <w:p>
+      <w:pPr>
+        <w:jc w:val="both"/>
+        <w:rPr>
+          <w:szCs w:val="24"/>
+        </w:rPr>
+      </w:pPr>
+      <w:r>
+        <w:rPr>
+          <w:szCs w:val="24"/>
+        </w:rPr>
+        <w:t xml:space="preserve">Nach Untersuchung beider Verzahnungsvarianten mit dem Berechnungsprogramm </w:t>
+      </w:r>
+      <w:proofErr w:type="spellStart"/>
+      <w:r>
+        <w:rPr>
+          <w:szCs w:val="24"/>
+        </w:rPr>
+        <w:t>KissSoft</w:t>
+      </w:r>
+      <w:proofErr w:type="spellEnd"/>
+      <w:r>
+        <w:rPr>
+          <w:szCs w:val="24"/>
+        </w:rPr>
+        <w:t xml:space="preserve"> fiel die Wahl auf Variante 1 mit einem Modul von 4,5. Hier ist die Profilüberdeckung geringfügig größer und das Rad hat ein geringeres Gewicht.</w:t>
+      </w:r>
+    </w:p>
+    <w:p>
+      <w:pPr>
+        <w:pStyle w:val="berschrift2"/>
+      </w:pPr>
+      <w:bookmarkStart w:id="12" w:name="_Toc30503709"/>
+      <w:r>
+        <w:t>Profilverschiebung</w:t>
+      </w:r>
       <w:bookmarkEnd w:id="12"/>
-    </w:p>
-    <w:p>
-      <w:pPr>
-        <w:jc w:val="both"/>
-      </w:pPr>
-    </w:p>
-    <w:p>
-      <w:pPr>
-        <w:jc w:val="both"/>
-        <w:rPr>
-          <w:szCs w:val="24"/>
-        </w:rPr>
-      </w:pPr>
-      <w:r>
-        <w:rPr>
-          <w:szCs w:val="24"/>
-        </w:rPr>
-        <w:t xml:space="preserve">Nach Untersuchung beider Verzahnungsvarianten mit dem Berechnungsprogramm </w:t>
-      </w:r>
-      <w:proofErr w:type="spellStart"/>
-      <w:r>
-        <w:rPr>
-          <w:szCs w:val="24"/>
-        </w:rPr>
-        <w:t>KissSoft</w:t>
-      </w:r>
-      <w:proofErr w:type="spellEnd"/>
-      <w:r>
-        <w:rPr>
-          <w:szCs w:val="24"/>
-        </w:rPr>
-        <w:t xml:space="preserve"> fiel die Wahl auf Variante 1 mit einem Modul von 4,5. Hier ist die Profilüberdeckung geringfügig größer und das Rad hat ein geringeres Gewicht.</w:t>
-      </w:r>
-    </w:p>
-    <w:p>
-      <w:pPr>
-        <w:pStyle w:val="berschrift2"/>
-      </w:pPr>
-      <w:bookmarkStart w:id="13" w:name="_Toc30503709"/>
-      <w:r>
-        <w:t>Profilverschiebung</w:t>
-      </w:r>
-      <w:bookmarkEnd w:id="13"/>
     </w:p>
     <w:p>
       <w:r>
@@ -11950,7 +11960,7 @@
       <w:pPr>
         <w:pStyle w:val="Beschriftung"/>
       </w:pPr>
-      <w:bookmarkStart w:id="14" w:name="_Toc30620280"/>
+      <w:bookmarkStart w:id="13" w:name="_Toc30620280"/>
       <w:r>
         <w:t xml:space="preserve">Abbildung </w:t>
       </w:r>
@@ -12001,17 +12011,17 @@
       <w:r>
         <w:t>Profilverschiebung</w:t>
       </w:r>
+      <w:bookmarkEnd w:id="13"/>
+    </w:p>
+    <w:p>
+      <w:pPr>
+        <w:pStyle w:val="berschrift2"/>
+      </w:pPr>
+      <w:bookmarkStart w:id="14" w:name="_Toc30503710"/>
+      <w:r>
+        <w:t>Zahnfußfestigkeit und Grübchenfestigkeit</w:t>
+      </w:r>
       <w:bookmarkEnd w:id="14"/>
-    </w:p>
-    <w:p>
-      <w:pPr>
-        <w:pStyle w:val="berschrift2"/>
-      </w:pPr>
-      <w:bookmarkStart w:id="15" w:name="_Toc30503710"/>
-      <w:r>
-        <w:t>Zahnfußfestigkeit und Grübchenfestigkeit</w:t>
-      </w:r>
-      <w:bookmarkEnd w:id="15"/>
     </w:p>
     <w:p>
       <w:r>
@@ -12140,7 +12150,7 @@
       <w:pPr>
         <w:pStyle w:val="Beschriftung"/>
       </w:pPr>
-      <w:bookmarkStart w:id="16" w:name="_Toc30620281"/>
+      <w:bookmarkStart w:id="15" w:name="_Toc30620281"/>
       <w:r>
         <w:t xml:space="preserve">Abbildung </w:t>
       </w:r>
@@ -12185,142 +12195,142 @@
       <w:r>
         <w:t>-Protokoll, Sicherheiten</w:t>
       </w:r>
+      <w:bookmarkEnd w:id="15"/>
+    </w:p>
+    <w:p>
+      <w:r>
+        <w:t xml:space="preserve">Trotzdem wird eine halbjährliche Kontrolle der Zahnflanken auf </w:t>
+      </w:r>
+      <w:proofErr w:type="spellStart"/>
+      <w:r>
+        <w:t>Micropitting</w:t>
+      </w:r>
+      <w:proofErr w:type="spellEnd"/>
+      <w:r>
+        <w:t xml:space="preserve"> oder Graufleckigkeit empfohlen, um auf schädliche, unvorhergesehene Umwelteinflüsse reagieren zu können.</w:t>
+      </w:r>
+    </w:p>
+    <w:p>
+      <w:pPr>
+        <w:pStyle w:val="berschrift2"/>
+      </w:pPr>
+      <w:bookmarkStart w:id="16" w:name="_Toc30503711"/>
+      <w:r>
+        <w:t>Antriebsritzel</w:t>
+      </w:r>
       <w:bookmarkEnd w:id="16"/>
     </w:p>
     <w:p>
       <w:r>
-        <w:t xml:space="preserve">Trotzdem wird eine halbjährliche Kontrolle der Zahnflanken auf </w:t>
-      </w:r>
-      <w:proofErr w:type="spellStart"/>
-      <w:r>
-        <w:t>Micropitting</w:t>
-      </w:r>
-      <w:proofErr w:type="spellEnd"/>
-      <w:r>
-        <w:t xml:space="preserve"> oder Graufleckigkeit empfohlen, um auf schädliche, unvorhergesehene Umwelteinflüsse reagieren zu können.</w:t>
+        <w:t xml:space="preserve">Das Antriebsritzel wird direkt auf die Antriebswelle aufgeschnitten. </w:t>
+      </w:r>
+    </w:p>
+    <w:p>
+      <w:pPr>
+        <w:pStyle w:val="berschrift3"/>
+      </w:pPr>
+      <w:r>
+        <w:t>Antriebswelle</w:t>
+      </w:r>
+    </w:p>
+    <w:p>
+      <w:pPr>
+        <w:jc w:val="both"/>
+      </w:pPr>
+      <w:r>
+        <w:t xml:space="preserve">Der Durchmesser der Antriebswelle direkt neben dem aufgeschnittenen Ritzel wird durch den geforderten Respektabstand </w:t>
+      </w:r>
+      <w:r>
+        <w:t xml:space="preserve">von 1,5 mm </w:t>
+      </w:r>
+      <w:r>
+        <w:t>zwischen Fußkreisdurchmesser und Welle</w:t>
+      </w:r>
+      <w:r>
+        <w:t>noberfläche</w:t>
+      </w:r>
+      <w:r>
+        <w:t xml:space="preserve"> sowie durch die benötigte Lagerschulter zur Fixierung der Wälzlager beschränkt. Die zunächst gewählten Lager mit einem Innendurchmesser von 80 mm benötigen eine</w:t>
+      </w:r>
+      <w:r>
+        <w:t>n</w:t>
+      </w:r>
+      <w:r>
+        <w:t xml:space="preserve"> A</w:t>
+      </w:r>
+      <w:r>
+        <w:t>bsatz mit Durchmesser d</w:t>
+      </w:r>
+      <w:r>
+        <w:rPr>
+          <w:vertAlign w:val="subscript"/>
+        </w:rPr>
+        <w:t>a</w:t>
+      </w:r>
+      <w:r>
+        <w:t xml:space="preserve"> von 91 mm laut Hersteller </w:t>
+      </w:r>
+      <w:r>
+        <w:t>S</w:t>
+      </w:r>
+      <w:r>
+        <w:t>chae</w:t>
+      </w:r>
+      <w:r>
+        <w:t>ffler [</w:t>
+      </w:r>
+      <w:r>
+        <w:t>5</w:t>
+      </w:r>
+      <w:r>
+        <w:t xml:space="preserve">]. </w:t>
+      </w:r>
+      <w:r>
+        <w:t xml:space="preserve">Der Fußkreisdurchmesser des Ritzels beträgt jedoch lediglich 89,013 mm. Somit wäre eine Antriebswelle für diese Lager in Kombination mit dem ausgelegten Ritzel nicht möglich. Aus diesem Grund wurde die nächstkleinere Lagergröße mit einem Innendurchmesser von 75mm gewählt. Der geforderte </w:t>
+      </w:r>
+      <w:r>
+        <w:t>Absatz-</w:t>
+      </w:r>
+      <w:r>
+        <w:t xml:space="preserve">Durchmesser beträgt hier </w:t>
+      </w:r>
+      <w:r>
+        <w:t>d</w:t>
+      </w:r>
+      <w:r>
+        <w:rPr>
+          <w:vertAlign w:val="subscript"/>
+        </w:rPr>
+        <w:t>a</w:t>
+      </w:r>
+      <w:r>
+        <w:t>=</w:t>
+      </w:r>
+      <w:r>
+        <w:t>84</w:t>
+      </w:r>
+      <w:r>
+        <w:t xml:space="preserve"> mm</w:t>
+      </w:r>
+      <w:r>
+        <w:t xml:space="preserve"> [5]</w:t>
+      </w:r>
+      <w:r>
+        <w:t xml:space="preserve">. </w:t>
+      </w:r>
+      <w:r>
+        <w:t>Somit beträgt der Respektabstand sogar 2,5 mm.</w:t>
       </w:r>
     </w:p>
     <w:p>
       <w:pPr>
         <w:pStyle w:val="berschrift2"/>
       </w:pPr>
-      <w:bookmarkStart w:id="17" w:name="_Toc30503711"/>
-      <w:r>
-        <w:t>Antriebsritzel</w:t>
+      <w:bookmarkStart w:id="17" w:name="_Toc30503712"/>
+      <w:r>
+        <w:t>Abtriebsrad</w:t>
       </w:r>
       <w:bookmarkEnd w:id="17"/>
-    </w:p>
-    <w:p>
-      <w:r>
-        <w:t xml:space="preserve">Das Antriebsritzel wird direkt auf die Antriebswelle aufgeschnitten. </w:t>
-      </w:r>
-    </w:p>
-    <w:p>
-      <w:pPr>
-        <w:pStyle w:val="berschrift3"/>
-      </w:pPr>
-      <w:r>
-        <w:t>Antriebswelle</w:t>
-      </w:r>
-    </w:p>
-    <w:p>
-      <w:pPr>
-        <w:jc w:val="both"/>
-      </w:pPr>
-      <w:r>
-        <w:t xml:space="preserve">Der Durchmesser der Antriebswelle direkt neben dem aufgeschnittenen Ritzel wird durch den geforderten Respektabstand </w:t>
-      </w:r>
-      <w:r>
-        <w:t xml:space="preserve">von 1,5 mm </w:t>
-      </w:r>
-      <w:r>
-        <w:t>zwischen Fußkreisdurchmesser und Welle</w:t>
-      </w:r>
-      <w:r>
-        <w:t>noberfläche</w:t>
-      </w:r>
-      <w:r>
-        <w:t xml:space="preserve"> sowie durch die benötigte Lagerschulter zur Fixierung der Wälzlager beschränkt. Die zunächst gewählten Lager mit einem Innendurchmesser von 80 mm benötigen eine</w:t>
-      </w:r>
-      <w:r>
-        <w:t>n</w:t>
-      </w:r>
-      <w:r>
-        <w:t xml:space="preserve"> A</w:t>
-      </w:r>
-      <w:r>
-        <w:t>bsatz mit Durchmesser d</w:t>
-      </w:r>
-      <w:r>
-        <w:rPr>
-          <w:vertAlign w:val="subscript"/>
-        </w:rPr>
-        <w:t>a</w:t>
-      </w:r>
-      <w:r>
-        <w:t xml:space="preserve"> von 91 mm laut Hersteller </w:t>
-      </w:r>
-      <w:r>
-        <w:t>S</w:t>
-      </w:r>
-      <w:r>
-        <w:t>chae</w:t>
-      </w:r>
-      <w:r>
-        <w:t>ffler [</w:t>
-      </w:r>
-      <w:r>
-        <w:t>5</w:t>
-      </w:r>
-      <w:r>
-        <w:t xml:space="preserve">]. </w:t>
-      </w:r>
-      <w:r>
-        <w:t xml:space="preserve">Der Fußkreisdurchmesser des Ritzels beträgt jedoch lediglich 89,013 mm. Somit wäre eine Antriebswelle für diese Lager in Kombination mit dem ausgelegten Ritzel nicht möglich. Aus diesem Grund wurde die nächstkleinere Lagergröße mit einem Innendurchmesser von 75mm gewählt. Der geforderte </w:t>
-      </w:r>
-      <w:r>
-        <w:t>Absatz-</w:t>
-      </w:r>
-      <w:r>
-        <w:t xml:space="preserve">Durchmesser beträgt hier </w:t>
-      </w:r>
-      <w:r>
-        <w:t>d</w:t>
-      </w:r>
-      <w:r>
-        <w:rPr>
-          <w:vertAlign w:val="subscript"/>
-        </w:rPr>
-        <w:t>a</w:t>
-      </w:r>
-      <w:r>
-        <w:t>=</w:t>
-      </w:r>
-      <w:r>
-        <w:t>84</w:t>
-      </w:r>
-      <w:r>
-        <w:t xml:space="preserve"> mm</w:t>
-      </w:r>
-      <w:r>
-        <w:t xml:space="preserve"> [5]</w:t>
-      </w:r>
-      <w:r>
-        <w:t xml:space="preserve">. </w:t>
-      </w:r>
-      <w:r>
-        <w:t>Somit beträgt der Respektabstand sogar 2,5 mm.</w:t>
-      </w:r>
-    </w:p>
-    <w:p>
-      <w:pPr>
-        <w:pStyle w:val="berschrift2"/>
-      </w:pPr>
-      <w:bookmarkStart w:id="18" w:name="_Toc30503712"/>
-      <w:r>
-        <w:t>Abtriebsrad</w:t>
-      </w:r>
-      <w:bookmarkEnd w:id="18"/>
     </w:p>
     <w:p>
       <w:r>
@@ -12590,7 +12600,7 @@
       <w:pPr>
         <w:pStyle w:val="berschrift3"/>
       </w:pPr>
-      <w:bookmarkStart w:id="19" w:name="_Toc30503713"/>
+      <w:bookmarkStart w:id="18" w:name="_Toc30503713"/>
       <w:r>
         <w:lastRenderedPageBreak/>
         <w:t xml:space="preserve">Pressverbindung des </w:t>
@@ -12599,7 +12609,7 @@
       <w:r>
         <w:t>Abtriebsrades</w:t>
       </w:r>
-      <w:bookmarkEnd w:id="19"/>
+      <w:bookmarkEnd w:id="18"/>
       <w:proofErr w:type="spellEnd"/>
       <w:r>
         <w:t xml:space="preserve"> </w:t>
@@ -16273,12 +16283,12 @@
         </w:numPr>
         <w:ind w:left="432"/>
       </w:pPr>
-      <w:bookmarkStart w:id="20" w:name="_Toc30503714"/>
+      <w:bookmarkStart w:id="19" w:name="_Toc30503714"/>
       <w:r>
         <w:lastRenderedPageBreak/>
         <w:t>Lager</w:t>
       </w:r>
-      <w:bookmarkEnd w:id="20"/>
+      <w:bookmarkEnd w:id="19"/>
     </w:p>
     <w:p>
       <w:r>
@@ -21856,7 +21866,7 @@
       </w:r>
     </w:p>
     <w:p/>
-    <w:bookmarkStart w:id="21" w:name="_Hlk29992912"/>
+    <w:bookmarkStart w:id="20" w:name="_Hlk29992912"/>
     <w:p>
       <m:oMathPara>
         <m:oMath>
@@ -21964,7 +21974,7 @@
               </m:sSub>
             </m:den>
           </m:f>
-          <w:bookmarkEnd w:id="21"/>
+          <w:bookmarkEnd w:id="20"/>
           <m:r>
             <w:rPr>
               <w:rFonts w:ascii="Cambria Math" w:hAnsi="Cambria Math"/>
@@ -22047,7 +22057,7 @@
       </m:oMathPara>
     </w:p>
     <w:p>
-      <w:bookmarkStart w:id="22" w:name="_Hlk29992959"/>
+      <w:bookmarkStart w:id="21" w:name="_Hlk29992959"/>
       <m:oMathPara>
         <m:oMath>
           <m:r>
@@ -22083,7 +22093,7 @@
               </m:r>
             </m:den>
           </m:f>
-          <w:bookmarkEnd w:id="22"/>
+          <w:bookmarkEnd w:id="21"/>
           <m:r>
             <w:rPr>
               <w:rFonts w:ascii="Cambria Math" w:hAnsi="Cambria Math"/>
@@ -23138,11 +23148,11 @@
       <w:pPr>
         <w:pStyle w:val="berschrift2"/>
       </w:pPr>
-      <w:bookmarkStart w:id="23" w:name="_Toc30503715"/>
+      <w:bookmarkStart w:id="22" w:name="_Toc30503715"/>
       <w:r>
         <w:t>Auswahl der Lager</w:t>
       </w:r>
-      <w:bookmarkEnd w:id="23"/>
+      <w:bookmarkEnd w:id="22"/>
     </w:p>
     <w:p>
       <w:r>
@@ -23262,7 +23272,7 @@
         </w:rPr>
         <w:t xml:space="preserve">2x </w:t>
       </w:r>
-      <w:bookmarkStart w:id="24" w:name="_Hlk30765989"/>
+      <w:bookmarkStart w:id="23" w:name="_Hlk30765989"/>
       <w:r>
         <w:rPr>
           <w:color w:val="FF0000"/>
@@ -23281,7 +23291,7 @@
         </w:rPr>
         <w:t>-E-XL-TVP2</w:t>
       </w:r>
-      <w:bookmarkEnd w:id="24"/>
+      <w:bookmarkEnd w:id="23"/>
       <w:r>
         <w:rPr>
           <w:color w:val="FF0000"/>
@@ -23368,11 +23378,11 @@
       <w:pPr>
         <w:pStyle w:val="berschrift3"/>
       </w:pPr>
-      <w:bookmarkStart w:id="25" w:name="_Toc30503716"/>
+      <w:bookmarkStart w:id="24" w:name="_Toc30503716"/>
       <w:r>
         <w:t>Antriebslager</w:t>
       </w:r>
-      <w:bookmarkEnd w:id="25"/>
+      <w:bookmarkEnd w:id="24"/>
     </w:p>
     <w:p/>
     <w:p>
@@ -24508,23 +24518,23 @@
       <w:pPr>
         <w:pStyle w:val="berschrift3"/>
       </w:pPr>
-      <w:bookmarkStart w:id="26" w:name="_Toc30503717"/>
+      <w:bookmarkStart w:id="25" w:name="_Toc30503717"/>
       <w:proofErr w:type="spellStart"/>
       <w:r>
         <w:t>Abtriebslager</w:t>
       </w:r>
+      <w:bookmarkEnd w:id="25"/>
+      <w:proofErr w:type="spellEnd"/>
+    </w:p>
+    <w:p>
+      <w:pPr>
+        <w:pStyle w:val="berschrift2"/>
+      </w:pPr>
+      <w:bookmarkStart w:id="26" w:name="_Toc30503718"/>
+      <w:r>
+        <w:t>Lagerlebensdauer</w:t>
+      </w:r>
       <w:bookmarkEnd w:id="26"/>
-      <w:proofErr w:type="spellEnd"/>
-    </w:p>
-    <w:p>
-      <w:pPr>
-        <w:pStyle w:val="berschrift2"/>
-      </w:pPr>
-      <w:bookmarkStart w:id="27" w:name="_Toc30503718"/>
-      <w:r>
-        <w:t>Lagerlebensdauer</w:t>
-      </w:r>
-      <w:bookmarkEnd w:id="27"/>
     </w:p>
     <w:p>
       <w:r>
@@ -24585,11 +24595,11 @@
       <w:pPr>
         <w:pStyle w:val="berschrift2"/>
       </w:pPr>
-      <w:bookmarkStart w:id="28" w:name="_Toc30503719"/>
+      <w:bookmarkStart w:id="27" w:name="_Toc30503719"/>
       <w:r>
         <w:t>Auswahl der Dichtungen</w:t>
       </w:r>
-      <w:bookmarkEnd w:id="28"/>
+      <w:bookmarkEnd w:id="27"/>
     </w:p>
     <w:p>
       <w:r>
@@ -24613,41 +24623,51 @@
       <w:pPr>
         <w:pStyle w:val="berschrift2"/>
       </w:pPr>
-      <w:bookmarkStart w:id="29" w:name="_Toc30503720"/>
+      <w:bookmarkStart w:id="28" w:name="_Toc30503720"/>
       <w:r>
         <w:lastRenderedPageBreak/>
         <w:t>Konstruktive Erläuterungen</w:t>
       </w:r>
-      <w:bookmarkEnd w:id="29"/>
+      <w:bookmarkEnd w:id="28"/>
     </w:p>
     <w:p>
       <w:pPr>
         <w:pStyle w:val="berschrift1"/>
       </w:pPr>
-      <w:bookmarkStart w:id="30" w:name="_Toc30503721"/>
+      <w:bookmarkStart w:id="29" w:name="_Toc30503721"/>
       <w:r>
         <w:lastRenderedPageBreak/>
         <w:t>Schmierung</w:t>
       </w:r>
+      <w:bookmarkEnd w:id="29"/>
+    </w:p>
+    <w:p>
+      <w:r>
+        <w:t xml:space="preserve">Welcher Schmierstoff, wo muss geschmiert </w:t>
+      </w:r>
+      <w:proofErr w:type="gramStart"/>
+      <w:r>
+        <w:t>werden,…</w:t>
+      </w:r>
+      <w:proofErr w:type="gramEnd"/>
+    </w:p>
+    <w:p>
+      <w:pPr>
+        <w:pStyle w:val="berschrift2"/>
+      </w:pPr>
+      <w:bookmarkStart w:id="30" w:name="_Toc30503722"/>
+      <w:r>
+        <w:t>Ölzufuhr</w:t>
+      </w:r>
       <w:bookmarkEnd w:id="30"/>
     </w:p>
     <w:p>
-      <w:r>
-        <w:t xml:space="preserve">Welcher Schmierstoff, wo muss geschmiert </w:t>
-      </w:r>
-      <w:proofErr w:type="gramStart"/>
-      <w:r>
-        <w:t>werden,…</w:t>
-      </w:r>
-      <w:proofErr w:type="gramEnd"/>
-    </w:p>
-    <w:p>
       <w:pPr>
         <w:pStyle w:val="berschrift2"/>
       </w:pPr>
-      <w:bookmarkStart w:id="31" w:name="_Toc30503722"/>
-      <w:r>
-        <w:t>Ölzufuhr</w:t>
+      <w:bookmarkStart w:id="31" w:name="_Toc30503723"/>
+      <w:r>
+        <w:t>Ölabfuhr</w:t>
       </w:r>
       <w:bookmarkEnd w:id="31"/>
     </w:p>
@@ -24655,131 +24675,121 @@
       <w:pPr>
         <w:pStyle w:val="berschrift2"/>
       </w:pPr>
-      <w:bookmarkStart w:id="32" w:name="_Toc30503723"/>
-      <w:r>
-        <w:t>Ölabfuhr</w:t>
+      <w:bookmarkStart w:id="32" w:name="_Toc30503724"/>
+      <w:r>
+        <w:t>Schmieranweisung und Kontrolle der Schmierung</w:t>
       </w:r>
       <w:bookmarkEnd w:id="32"/>
     </w:p>
     <w:p>
       <w:pPr>
-        <w:pStyle w:val="berschrift2"/>
-      </w:pPr>
-      <w:bookmarkStart w:id="33" w:name="_Toc30503724"/>
-      <w:r>
-        <w:t>Schmieranweisung und Kontrolle der Schmierung</w:t>
-      </w:r>
-      <w:bookmarkEnd w:id="33"/>
-    </w:p>
-    <w:p>
-      <w:pPr>
         <w:pStyle w:val="berschrift1"/>
       </w:pPr>
-      <w:bookmarkStart w:id="34" w:name="_Toc30503725"/>
+      <w:bookmarkStart w:id="33" w:name="_Toc30503725"/>
       <w:r>
         <w:lastRenderedPageBreak/>
         <w:t>Gehäuse</w:t>
       </w:r>
+      <w:bookmarkEnd w:id="33"/>
+    </w:p>
+    <w:p>
+      <w:r>
+        <w:t>Form (Bodenfreiheit, Winkel)</w:t>
+      </w:r>
+    </w:p>
+    <w:p>
+      <w:pPr>
+        <w:pStyle w:val="berschrift2"/>
+      </w:pPr>
+      <w:r>
+        <w:t>Teilung</w:t>
+      </w:r>
+    </w:p>
+    <w:p>
+      <w:pPr>
+        <w:pStyle w:val="berschrift3"/>
+      </w:pPr>
+      <w:r>
+        <w:t>Berechnung der Ankerschrauben</w:t>
+      </w:r>
+    </w:p>
+    <w:p>
+      <w:r>
+        <w:t xml:space="preserve">Die Schraubenberechnung für die Drehmomentstütze wurde mit </w:t>
+      </w:r>
+      <w:proofErr w:type="spellStart"/>
+      <w:r>
+        <w:t>Kissoft</w:t>
+      </w:r>
+      <w:proofErr w:type="spellEnd"/>
+      <w:r>
+        <w:t xml:space="preserve"> nach VDI 2230 durchgeführt.</w:t>
+      </w:r>
+    </w:p>
+    <w:p>
+      <w:r>
+        <w:t>Der radiale Kraftanteil in Flanschrichtung wird durch die Lager aufgenommen, nur der radiale Kraftanteil senkrecht zum Flansch wirkt als Betriebskraft auf die Ankerschraube.</w:t>
+      </w:r>
+    </w:p>
+    <w:p>
+      <w:pPr>
+        <w:rPr>
+          <w:color w:val="FF0000"/>
+        </w:rPr>
+      </w:pPr>
+      <w:r>
+        <w:rPr>
+          <w:color w:val="FF0000"/>
+        </w:rPr>
+        <w:t>Im ungünstigsten Fall wirkt so die volle Axialkraft von 5,9 kN als Betriebskraft auf die Schrauben. Auf jede der vier Schrauben kommt damit eine Axialkraft von 1,475 kN.</w:t>
+      </w:r>
+    </w:p>
+    <w:p>
+      <w:pPr>
+        <w:rPr>
+          <w:color w:val="FF0000"/>
+        </w:rPr>
+      </w:pPr>
+      <w:r>
+        <w:rPr>
+          <w:color w:val="FF0000"/>
+        </w:rPr>
+        <w:t xml:space="preserve">Oder auch </w:t>
+      </w:r>
+      <w:proofErr w:type="spellStart"/>
+      <w:r>
+        <w:rPr>
+          <w:color w:val="FF0000"/>
+        </w:rPr>
+        <w:t>MomentenGGW</w:t>
+      </w:r>
+      <w:proofErr w:type="spellEnd"/>
+      <w:r>
+        <w:rPr>
+          <w:color w:val="FF0000"/>
+        </w:rPr>
+        <w:t>???</w:t>
+      </w:r>
+    </w:p>
+    <w:p>
+      <w:pPr>
+        <w:pStyle w:val="berschrift2"/>
+      </w:pPr>
+      <w:bookmarkStart w:id="34" w:name="_Toc30503726"/>
+      <w:r>
+        <w:t>Wandstärke und Verrippung</w:t>
+      </w:r>
       <w:bookmarkEnd w:id="34"/>
     </w:p>
     <w:p>
-      <w:r>
-        <w:t>Form (Bodenfreiheit, Winkel)</w:t>
-      </w:r>
-    </w:p>
-    <w:p>
       <w:pPr>
         <w:pStyle w:val="berschrift2"/>
       </w:pPr>
-      <w:r>
-        <w:t>Teilung</w:t>
-      </w:r>
-    </w:p>
-    <w:p>
-      <w:pPr>
-        <w:pStyle w:val="berschrift3"/>
-      </w:pPr>
-      <w:r>
-        <w:t>Berechnung der Ankerschrauben</w:t>
-      </w:r>
-    </w:p>
-    <w:p>
-      <w:r>
-        <w:t xml:space="preserve">Die Schraubenberechnung für die Drehmomentstütze wurde mit </w:t>
-      </w:r>
-      <w:proofErr w:type="spellStart"/>
-      <w:r>
-        <w:t>Kissoft</w:t>
-      </w:r>
-      <w:proofErr w:type="spellEnd"/>
-      <w:r>
-        <w:t xml:space="preserve"> nach VDI 2230 durchgeführt.</w:t>
-      </w:r>
-    </w:p>
-    <w:p>
-      <w:r>
-        <w:t>Der radiale Kraftanteil in Flanschrichtung wird durch die Lager aufgenommen, nur der radiale Kraftanteil senkrecht zum Flansch wirkt als Betriebskraft auf die Ankerschraube.</w:t>
-      </w:r>
-    </w:p>
-    <w:p>
-      <w:pPr>
-        <w:rPr>
-          <w:color w:val="FF0000"/>
-        </w:rPr>
-      </w:pPr>
-      <w:r>
-        <w:rPr>
-          <w:color w:val="FF0000"/>
-        </w:rPr>
-        <w:t>Im ungünstigsten Fall wirkt so die volle Axialkraft von 5,9 kN als Betriebskraft auf die Schrauben. Auf jede der vier Schrauben kommt damit eine Axialkraft von 1,475 kN.</w:t>
-      </w:r>
-    </w:p>
-    <w:p>
-      <w:pPr>
-        <w:rPr>
-          <w:color w:val="FF0000"/>
-        </w:rPr>
-      </w:pPr>
-      <w:r>
-        <w:rPr>
-          <w:color w:val="FF0000"/>
-        </w:rPr>
-        <w:t xml:space="preserve">Oder auch </w:t>
-      </w:r>
-      <w:proofErr w:type="spellStart"/>
-      <w:r>
-        <w:rPr>
-          <w:color w:val="FF0000"/>
-        </w:rPr>
-        <w:t>MomentenGGW</w:t>
-      </w:r>
-      <w:proofErr w:type="spellEnd"/>
-      <w:r>
-        <w:rPr>
-          <w:color w:val="FF0000"/>
-        </w:rPr>
-        <w:t>???</w:t>
-      </w:r>
-    </w:p>
-    <w:p>
-      <w:pPr>
-        <w:pStyle w:val="berschrift2"/>
-      </w:pPr>
-      <w:bookmarkStart w:id="35" w:name="_Toc30503726"/>
-      <w:r>
-        <w:t>Wandstärke und Verrippung</w:t>
+      <w:bookmarkStart w:id="35" w:name="_Toc30503727"/>
+      <w:r>
+        <w:t>Respektabstände</w:t>
       </w:r>
       <w:bookmarkEnd w:id="35"/>
-    </w:p>
-    <w:p>
-      <w:pPr>
-        <w:pStyle w:val="berschrift2"/>
-      </w:pPr>
-      <w:bookmarkStart w:id="36" w:name="_Toc30503727"/>
-      <w:r>
-        <w:t>Respektabstände</w:t>
-      </w:r>
-      <w:bookmarkEnd w:id="36"/>
     </w:p>
     <w:p>
       <w:r>
@@ -24804,12 +24814,12 @@
       <w:pPr>
         <w:pStyle w:val="berschrift1"/>
       </w:pPr>
-      <w:bookmarkStart w:id="37" w:name="_Toc30503728"/>
+      <w:bookmarkStart w:id="36" w:name="_Toc30503728"/>
       <w:r>
         <w:lastRenderedPageBreak/>
         <w:t>Drehmomentstütze</w:t>
       </w:r>
-      <w:bookmarkEnd w:id="37"/>
+      <w:bookmarkEnd w:id="36"/>
     </w:p>
     <w:p>
       <w:pPr>
@@ -24997,7 +25007,7 @@
             </m:sSup>
           </m:den>
         </m:f>
-        <w:bookmarkStart w:id="38" w:name="_Toc30503729"/>
+        <w:bookmarkStart w:id="37" w:name="_Toc30503729"/>
         <m:r>
           <w:rPr>
             <w:rFonts w:ascii="Cambria Math" w:hAnsi="Cambria Math"/>
@@ -25137,7 +25147,7 @@
         </w:rPr>
         <w:t>Schraubenberechnung</w:t>
       </w:r>
-      <w:bookmarkEnd w:id="38"/>
+      <w:bookmarkEnd w:id="37"/>
     </w:p>
     <w:p>
       <w:pPr>
@@ -25185,7 +25195,12 @@
         <w:t>a</w:t>
       </w:r>
       <w:r>
-        <w:t xml:space="preserve">bzustützende Gesamtmoment beträgt </w:t>
+        <w:t>bzustützende Gesamtmoment beträgt</w:t>
+      </w:r>
+    </w:p>
+    <w:p>
+      <w:r>
+        <w:t xml:space="preserve"> </w:t>
       </w:r>
       <m:oMath>
         <m:sSub>
@@ -25212,6 +25227,12 @@
               </w:rPr>
               <m:t>ges</m:t>
             </m:r>
+            <m:r>
+              <w:rPr>
+                <w:rFonts w:ascii="Cambria Math" w:hAnsi="Cambria Math"/>
+              </w:rPr>
+              <m:t>,statisch</m:t>
+            </m:r>
           </m:sub>
         </m:sSub>
         <m:r>
@@ -25266,7 +25287,268 @@
               <w:rPr>
                 <w:rFonts w:ascii="Cambria Math" w:hAnsi="Cambria Math"/>
               </w:rPr>
-              <m:t>Antrieb,Spitze</m:t>
+              <m:t>Antrieb,</m:t>
+            </m:r>
+            <m:r>
+              <w:rPr>
+                <w:rFonts w:ascii="Cambria Math" w:hAnsi="Cambria Math"/>
+              </w:rPr>
+              <m:t xml:space="preserve">  Auslegungsmoment</m:t>
+            </m:r>
+          </m:sub>
+        </m:sSub>
+      </m:oMath>
+    </w:p>
+    <w:p>
+      <m:oMathPara>
+        <m:oMathParaPr>
+          <m:jc m:val="left"/>
+        </m:oMathParaPr>
+        <m:oMath>
+          <m:sSub>
+            <m:sSubPr>
+              <m:ctrlPr>
+                <w:rPr>
+                  <w:rFonts w:ascii="Cambria Math" w:hAnsi="Cambria Math"/>
+                  <w:i/>
+                </w:rPr>
+              </m:ctrlPr>
+            </m:sSubPr>
+            <m:e>
+              <m:r>
+                <w:rPr>
+                  <w:rFonts w:ascii="Cambria Math" w:hAnsi="Cambria Math"/>
+                </w:rPr>
+                <m:t>T</m:t>
+              </m:r>
+            </m:e>
+            <m:sub>
+              <m:r>
+                <w:rPr>
+                  <w:rFonts w:ascii="Cambria Math" w:hAnsi="Cambria Math"/>
+                </w:rPr>
+                <m:t>ges,  statisch</m:t>
+              </m:r>
+            </m:sub>
+          </m:sSub>
+          <m:r>
+            <w:rPr>
+              <w:rFonts w:ascii="Cambria Math" w:hAnsi="Cambria Math"/>
+            </w:rPr>
+            <m:t>=7,143 ∙</m:t>
+          </m:r>
+          <m:r>
+            <m:rPr>
+              <m:sty m:val="p"/>
+            </m:rPr>
+            <w:rPr>
+              <w:rFonts w:ascii="Cambria Math" w:hAnsi="Cambria Math" w:cs="Arial"/>
+            </w:rPr>
+            <m:t>3516</m:t>
+          </m:r>
+          <m:r>
+            <w:rPr>
+              <w:rFonts w:ascii="Cambria Math" w:hAnsi="Cambria Math"/>
+            </w:rPr>
+            <m:t xml:space="preserve"> Nm=</m:t>
+          </m:r>
+          <m:r>
+            <w:rPr>
+              <w:rFonts w:ascii="Cambria Math" w:hAnsi="Cambria Math"/>
+            </w:rPr>
+            <m:t>25115</m:t>
+          </m:r>
+          <m:r>
+            <w:rPr>
+              <w:rFonts w:ascii="Cambria Math" w:hAnsi="Cambria Math"/>
+            </w:rPr>
+            <m:t xml:space="preserve"> Nm</m:t>
+          </m:r>
+        </m:oMath>
+      </m:oMathPara>
+    </w:p>
+    <w:p>
+      <w:r>
+        <w:t xml:space="preserve">Es soll mit einer dynamischen Last </w:t>
+      </w:r>
+      <w:proofErr w:type="gramStart"/>
+      <w:r>
+        <w:t>im Höhe</w:t>
+      </w:r>
+      <w:proofErr w:type="gramEnd"/>
+      <w:r>
+        <w:t xml:space="preserve"> des Kurzschlussantriebsmomentes gerechnet werden.</w:t>
+      </w:r>
+    </w:p>
+    <w:p>
+      <m:oMathPara>
+        <m:oMathParaPr>
+          <m:jc m:val="left"/>
+        </m:oMathParaPr>
+        <m:oMath>
+          <m:sSub>
+            <m:sSubPr>
+              <m:ctrlPr>
+                <w:rPr>
+                  <w:rFonts w:ascii="Cambria Math" w:hAnsi="Cambria Math"/>
+                  <w:i/>
+                </w:rPr>
+              </m:ctrlPr>
+            </m:sSubPr>
+            <m:e>
+              <m:r>
+                <w:rPr>
+                  <w:rFonts w:ascii="Cambria Math" w:hAnsi="Cambria Math"/>
+                </w:rPr>
+                <m:t>T</m:t>
+              </m:r>
+            </m:e>
+            <m:sub>
+              <m:r>
+                <w:rPr>
+                  <w:rFonts w:ascii="Cambria Math" w:hAnsi="Cambria Math"/>
+                </w:rPr>
+                <m:t>ges,</m:t>
+              </m:r>
+              <m:r>
+                <w:rPr>
+                  <w:rFonts w:ascii="Cambria Math" w:hAnsi="Cambria Math"/>
+                </w:rPr>
+                <m:t>dynamisch</m:t>
+              </m:r>
+            </m:sub>
+          </m:sSub>
+          <m:r>
+            <w:rPr>
+              <w:rFonts w:ascii="Cambria Math" w:hAnsi="Cambria Math"/>
+            </w:rPr>
+            <m:t>=</m:t>
+          </m:r>
+          <m:d>
+            <m:dPr>
+              <m:ctrlPr>
+                <w:rPr>
+                  <w:rFonts w:ascii="Cambria Math" w:hAnsi="Cambria Math"/>
+                  <w:i/>
+                </w:rPr>
+              </m:ctrlPr>
+            </m:dPr>
+            <m:e>
+              <m:r>
+                <w:rPr>
+                  <w:rFonts w:ascii="Cambria Math" w:hAnsi="Cambria Math"/>
+                </w:rPr>
+                <m:t>u+1</m:t>
+              </m:r>
+            </m:e>
+          </m:d>
+          <m:r>
+            <w:rPr>
+              <w:rFonts w:ascii="Cambria Math" w:hAnsi="Cambria Math"/>
+            </w:rPr>
+            <m:t>∙</m:t>
+          </m:r>
+          <m:sSub>
+            <m:sSubPr>
+              <m:ctrlPr>
+                <w:rPr>
+                  <w:rFonts w:ascii="Cambria Math" w:hAnsi="Cambria Math"/>
+                  <w:i/>
+                </w:rPr>
+              </m:ctrlPr>
+            </m:sSubPr>
+            <m:e>
+              <m:r>
+                <w:rPr>
+                  <w:rFonts w:ascii="Cambria Math" w:hAnsi="Cambria Math"/>
+                </w:rPr>
+                <m:t>T</m:t>
+              </m:r>
+            </m:e>
+            <m:sub>
+              <m:r>
+                <w:rPr>
+                  <w:rFonts w:ascii="Cambria Math" w:hAnsi="Cambria Math"/>
+                </w:rPr>
+                <m:t>Antrieb,Spitzenmoment</m:t>
+              </m:r>
+            </m:sub>
+          </m:sSub>
+        </m:oMath>
+      </m:oMathPara>
+    </w:p>
+    <w:p>
+      <m:oMathPara>
+        <m:oMathParaPr>
+          <m:jc m:val="left"/>
+        </m:oMathParaPr>
+        <m:oMath>
+          <m:sSub>
+            <m:sSubPr>
+              <m:ctrlPr>
+                <w:rPr>
+                  <w:rFonts w:ascii="Cambria Math" w:hAnsi="Cambria Math"/>
+                  <w:i/>
+                </w:rPr>
+              </m:ctrlPr>
+            </m:sSubPr>
+            <m:e>
+              <m:r>
+                <w:rPr>
+                  <w:rFonts w:ascii="Cambria Math" w:hAnsi="Cambria Math"/>
+                </w:rPr>
+                <m:t>T</m:t>
+              </m:r>
+            </m:e>
+            <m:sub>
+              <m:r>
+                <w:rPr>
+                  <w:rFonts w:ascii="Cambria Math" w:hAnsi="Cambria Math"/>
+                </w:rPr>
+                <m:t>ges,dynamisch</m:t>
+              </m:r>
+            </m:sub>
+          </m:sSub>
+          <m:r>
+            <w:rPr>
+              <w:rFonts w:ascii="Cambria Math" w:hAnsi="Cambria Math"/>
+            </w:rPr>
+            <m:t>=7,143 ∙8790 Nm=62786 Nm</m:t>
+          </m:r>
+        </m:oMath>
+      </m:oMathPara>
+    </w:p>
+    <w:p/>
+    <w:p>
+      <w:r>
+        <w:t>Die Kraft auf die Schrauben erhält man durch die Kombination aus Hebelarm und Gesamtmoment:</w:t>
+      </w:r>
+    </w:p>
+    <w:p>
+      <m:oMath>
+        <m:sSub>
+          <m:sSubPr>
+            <m:ctrlPr>
+              <w:rPr>
+                <w:rFonts w:ascii="Cambria Math" w:hAnsi="Cambria Math"/>
+                <w:i/>
+              </w:rPr>
+            </m:ctrlPr>
+          </m:sSubPr>
+          <m:e>
+            <m:r>
+              <w:rPr>
+                <w:rFonts w:ascii="Cambria Math" w:hAnsi="Cambria Math"/>
+              </w:rPr>
+              <m:t>F</m:t>
+            </m:r>
+          </m:e>
+          <m:sub>
+            <m:r>
+              <w:rPr>
+                <w:rFonts w:ascii="Cambria Math" w:hAnsi="Cambria Math"/>
+              </w:rPr>
+              <m:t>statisch</m:t>
             </m:r>
           </m:sub>
         </m:sSub>
@@ -25274,22 +25556,7 @@
           <w:rPr>
             <w:rFonts w:ascii="Cambria Math" w:hAnsi="Cambria Math"/>
           </w:rPr>
-          <m:t>=7,143 ∙8790 Nm=62786 Nm.</m:t>
-        </m:r>
-      </m:oMath>
-    </w:p>
-    <w:p>
-      <w:r>
-        <w:t>Die Kraft auf die Schrauben erhält man durch die Kombination aus Hebelarm und Gesamtmoment:</w:t>
-      </w:r>
-    </w:p>
-    <w:p>
-      <m:oMath>
-        <m:r>
-          <w:rPr>
-            <w:rFonts w:ascii="Cambria Math" w:hAnsi="Cambria Math"/>
-          </w:rPr>
-          <m:t>F=</m:t>
+          <m:t>=</m:t>
         </m:r>
         <m:f>
           <m:fPr>
@@ -25325,6 +25592,12 @@
                   </w:rPr>
                   <m:t>ges</m:t>
                 </m:r>
+                <m:r>
+                  <w:rPr>
+                    <w:rFonts w:ascii="Cambria Math" w:hAnsi="Cambria Math"/>
+                  </w:rPr>
+                  <m:t>, statisch</m:t>
+                </m:r>
               </m:sub>
             </m:sSub>
           </m:num>
@@ -25357,6 +25630,153 @@
               <w:rPr>
                 <w:rFonts w:ascii="Cambria Math" w:hAnsi="Cambria Math"/>
               </w:rPr>
+              <m:t>25115</m:t>
+            </m:r>
+            <m:r>
+              <w:rPr>
+                <w:rFonts w:ascii="Cambria Math" w:hAnsi="Cambria Math"/>
+              </w:rPr>
+              <m:t xml:space="preserve"> Nm</m:t>
+            </m:r>
+          </m:num>
+          <m:den>
+            <m:r>
+              <w:rPr>
+                <w:rFonts w:ascii="Cambria Math" w:hAnsi="Cambria Math"/>
+              </w:rPr>
+              <m:t>486,5 mm</m:t>
+            </m:r>
+          </m:den>
+        </m:f>
+        <m:r>
+          <w:rPr>
+            <w:rFonts w:ascii="Cambria Math" w:hAnsi="Cambria Math"/>
+          </w:rPr>
+          <m:t>=</m:t>
+        </m:r>
+        <m:r>
+          <w:rPr>
+            <w:rFonts w:ascii="Cambria Math" w:hAnsi="Cambria Math"/>
+          </w:rPr>
+          <m:t>52</m:t>
+        </m:r>
+        <m:r>
+          <w:rPr>
+            <w:rFonts w:ascii="Cambria Math" w:hAnsi="Cambria Math"/>
+          </w:rPr>
+          <m:t xml:space="preserve"> kN</m:t>
+        </m:r>
+      </m:oMath>
+      <w:r>
+        <w:t>.</w:t>
+      </w:r>
+    </w:p>
+    <w:p>
+      <m:oMath>
+        <m:sSub>
+          <m:sSubPr>
+            <m:ctrlPr>
+              <w:rPr>
+                <w:rFonts w:ascii="Cambria Math" w:hAnsi="Cambria Math"/>
+                <w:i/>
+              </w:rPr>
+            </m:ctrlPr>
+          </m:sSubPr>
+          <m:e>
+            <m:r>
+              <w:rPr>
+                <w:rFonts w:ascii="Cambria Math" w:hAnsi="Cambria Math"/>
+              </w:rPr>
+              <m:t>F</m:t>
+            </m:r>
+          </m:e>
+          <m:sub>
+            <m:r>
+              <w:rPr>
+                <w:rFonts w:ascii="Cambria Math" w:hAnsi="Cambria Math"/>
+              </w:rPr>
+              <m:t>dynamisch</m:t>
+            </m:r>
+          </m:sub>
+        </m:sSub>
+        <m:r>
+          <w:rPr>
+            <w:rFonts w:ascii="Cambria Math" w:hAnsi="Cambria Math"/>
+          </w:rPr>
+          <m:t>=</m:t>
+        </m:r>
+        <m:f>
+          <m:fPr>
+            <m:ctrlPr>
+              <w:rPr>
+                <w:rFonts w:ascii="Cambria Math" w:hAnsi="Cambria Math"/>
+                <w:i/>
+              </w:rPr>
+            </m:ctrlPr>
+          </m:fPr>
+          <m:num>
+            <m:sSub>
+              <m:sSubPr>
+                <m:ctrlPr>
+                  <w:rPr>
+                    <w:rFonts w:ascii="Cambria Math" w:hAnsi="Cambria Math"/>
+                    <w:i/>
+                  </w:rPr>
+                </m:ctrlPr>
+              </m:sSubPr>
+              <m:e>
+                <m:r>
+                  <w:rPr>
+                    <w:rFonts w:ascii="Cambria Math" w:hAnsi="Cambria Math"/>
+                  </w:rPr>
+                  <m:t>T</m:t>
+                </m:r>
+              </m:e>
+              <m:sub>
+                <m:r>
+                  <w:rPr>
+                    <w:rFonts w:ascii="Cambria Math" w:hAnsi="Cambria Math"/>
+                  </w:rPr>
+                  <m:t xml:space="preserve">ges, </m:t>
+                </m:r>
+                <m:r>
+                  <w:rPr>
+                    <w:rFonts w:ascii="Cambria Math" w:hAnsi="Cambria Math"/>
+                  </w:rPr>
+                  <m:t>dynamisch</m:t>
+                </m:r>
+              </m:sub>
+            </m:sSub>
+          </m:num>
+          <m:den>
+            <m:r>
+              <w:rPr>
+                <w:rFonts w:ascii="Cambria Math" w:hAnsi="Cambria Math"/>
+              </w:rPr>
+              <m:t>h</m:t>
+            </m:r>
+          </m:den>
+        </m:f>
+        <m:r>
+          <w:rPr>
+            <w:rFonts w:ascii="Cambria Math" w:hAnsi="Cambria Math"/>
+          </w:rPr>
+          <m:t>=</m:t>
+        </m:r>
+        <m:f>
+          <m:fPr>
+            <m:ctrlPr>
+              <w:rPr>
+                <w:rFonts w:ascii="Cambria Math" w:hAnsi="Cambria Math"/>
+                <w:i/>
+              </w:rPr>
+            </m:ctrlPr>
+          </m:fPr>
+          <m:num>
+            <m:r>
+              <w:rPr>
+                <w:rFonts w:ascii="Cambria Math" w:hAnsi="Cambria Math"/>
+              </w:rPr>
               <m:t>62786 Nm</m:t>
             </m:r>
           </m:num>
@@ -25380,6 +25800,7 @@
         <w:t>.</w:t>
       </w:r>
     </w:p>
+    <w:p/>
     <w:p>
       <w:r>
         <w:t>Diese Kraft verteilt sich gleichmäßig auf die zwei Schrauben:</w:t>
@@ -25411,6 +25832,12 @@
               </w:rPr>
               <m:t>Schraube</m:t>
             </m:r>
+            <m:r>
+              <w:rPr>
+                <w:rFonts w:ascii="Cambria Math" w:hAnsi="Cambria Math"/>
+              </w:rPr>
+              <m:t>,statisch</m:t>
+            </m:r>
           </m:sub>
         </m:sSub>
         <m:r>
@@ -25429,12 +25856,32 @@
             </m:ctrlPr>
           </m:fPr>
           <m:num>
-            <m:r>
-              <w:rPr>
-                <w:rFonts w:ascii="Cambria Math" w:hAnsi="Cambria Math"/>
-              </w:rPr>
-              <m:t>F</m:t>
-            </m:r>
+            <m:sSub>
+              <m:sSubPr>
+                <m:ctrlPr>
+                  <w:rPr>
+                    <w:rFonts w:ascii="Cambria Math" w:hAnsi="Cambria Math"/>
+                    <w:i/>
+                  </w:rPr>
+                </m:ctrlPr>
+              </m:sSubPr>
+              <m:e>
+                <m:r>
+                  <w:rPr>
+                    <w:rFonts w:ascii="Cambria Math" w:hAnsi="Cambria Math"/>
+                  </w:rPr>
+                  <m:t>F</m:t>
+                </m:r>
+              </m:e>
+              <m:sub>
+                <m:r>
+                  <w:rPr>
+                    <w:rFonts w:ascii="Cambria Math" w:hAnsi="Cambria Math"/>
+                  </w:rPr>
+                  <m:t>statisch</m:t>
+                </m:r>
+              </m:sub>
+            </m:sSub>
           </m:num>
           <m:den>
             <m:r>
@@ -25465,7 +25912,13 @@
               <w:rPr>
                 <w:rFonts w:ascii="Cambria Math" w:hAnsi="Cambria Math"/>
               </w:rPr>
-              <m:t>64,5 kN</m:t>
+              <m:t>52</m:t>
+            </m:r>
+            <m:r>
+              <w:rPr>
+                <w:rFonts w:ascii="Cambria Math" w:hAnsi="Cambria Math"/>
+              </w:rPr>
+              <m:t xml:space="preserve"> kN</m:t>
             </m:r>
           </m:num>
           <m:den>
@@ -25481,6 +25934,159 @@
           <w:rPr>
             <w:rFonts w:ascii="Cambria Math" w:hAnsi="Cambria Math"/>
           </w:rPr>
+          <m:t>=</m:t>
+        </m:r>
+        <m:r>
+          <w:rPr>
+            <w:rFonts w:ascii="Cambria Math" w:hAnsi="Cambria Math"/>
+          </w:rPr>
+          <m:t>26</m:t>
+        </m:r>
+        <m:r>
+          <w:rPr>
+            <w:rFonts w:ascii="Cambria Math" w:hAnsi="Cambria Math"/>
+          </w:rPr>
+          <m:t xml:space="preserve"> kN</m:t>
+        </m:r>
+      </m:oMath>
+      <w:r>
+        <w:t>.</w:t>
+      </w:r>
+    </w:p>
+    <w:p>
+      <m:oMath>
+        <m:sSub>
+          <m:sSubPr>
+            <m:ctrlPr>
+              <w:rPr>
+                <w:rFonts w:ascii="Cambria Math" w:hAnsi="Cambria Math"/>
+                <w:i/>
+              </w:rPr>
+            </m:ctrlPr>
+          </m:sSubPr>
+          <m:e>
+            <m:r>
+              <w:rPr>
+                <w:rFonts w:ascii="Cambria Math" w:hAnsi="Cambria Math"/>
+              </w:rPr>
+              <m:t>F</m:t>
+            </m:r>
+          </m:e>
+          <m:sub>
+            <m:r>
+              <w:rPr>
+                <w:rFonts w:ascii="Cambria Math" w:hAnsi="Cambria Math"/>
+              </w:rPr>
+              <m:t>Schraube,</m:t>
+            </m:r>
+            <m:r>
+              <w:rPr>
+                <w:rFonts w:ascii="Cambria Math" w:hAnsi="Cambria Math"/>
+              </w:rPr>
+              <m:t>dynamisc</m:t>
+            </m:r>
+            <m:r>
+              <w:rPr>
+                <w:rFonts w:ascii="Cambria Math" w:hAnsi="Cambria Math"/>
+              </w:rPr>
+              <m:t>h</m:t>
+            </m:r>
+          </m:sub>
+        </m:sSub>
+        <m:r>
+          <w:rPr>
+            <w:rFonts w:ascii="Cambria Math" w:hAnsi="Cambria Math"/>
+          </w:rPr>
+          <m:t>=</m:t>
+        </m:r>
+        <m:f>
+          <m:fPr>
+            <m:ctrlPr>
+              <w:rPr>
+                <w:rFonts w:ascii="Cambria Math" w:hAnsi="Cambria Math"/>
+                <w:i/>
+              </w:rPr>
+            </m:ctrlPr>
+          </m:fPr>
+          <m:num>
+            <m:sSub>
+              <m:sSubPr>
+                <m:ctrlPr>
+                  <w:rPr>
+                    <w:rFonts w:ascii="Cambria Math" w:hAnsi="Cambria Math"/>
+                    <w:i/>
+                  </w:rPr>
+                </m:ctrlPr>
+              </m:sSubPr>
+              <m:e>
+                <m:r>
+                  <w:rPr>
+                    <w:rFonts w:ascii="Cambria Math" w:hAnsi="Cambria Math"/>
+                  </w:rPr>
+                  <m:t>F</m:t>
+                </m:r>
+              </m:e>
+              <m:sub>
+                <m:r>
+                  <w:rPr>
+                    <w:rFonts w:ascii="Cambria Math" w:hAnsi="Cambria Math"/>
+                  </w:rPr>
+                  <m:t>dynamisch</m:t>
+                </m:r>
+              </m:sub>
+            </m:sSub>
+          </m:num>
+          <m:den>
+            <m:r>
+              <w:rPr>
+                <w:rFonts w:ascii="Cambria Math" w:hAnsi="Cambria Math"/>
+              </w:rPr>
+              <m:t>2</m:t>
+            </m:r>
+          </m:den>
+        </m:f>
+        <m:r>
+          <w:rPr>
+            <w:rFonts w:ascii="Cambria Math" w:hAnsi="Cambria Math"/>
+          </w:rPr>
+          <m:t>=</m:t>
+        </m:r>
+        <m:f>
+          <m:fPr>
+            <m:ctrlPr>
+              <w:rPr>
+                <w:rFonts w:ascii="Cambria Math" w:hAnsi="Cambria Math"/>
+                <w:i/>
+              </w:rPr>
+            </m:ctrlPr>
+          </m:fPr>
+          <m:num>
+            <m:r>
+              <w:rPr>
+                <w:rFonts w:ascii="Cambria Math" w:hAnsi="Cambria Math"/>
+              </w:rPr>
+              <m:t>129</m:t>
+            </m:r>
+            <m:r>
+              <w:rPr>
+                <w:rFonts w:ascii="Cambria Math" w:hAnsi="Cambria Math"/>
+              </w:rPr>
+              <m:t xml:space="preserve"> kN</m:t>
+            </m:r>
+          </m:num>
+          <m:den>
+            <m:r>
+              <w:rPr>
+                <w:rFonts w:ascii="Cambria Math" w:hAnsi="Cambria Math"/>
+              </w:rPr>
+              <m:t>2</m:t>
+            </m:r>
+          </m:den>
+        </m:f>
+        <m:r>
+          <w:rPr>
+            <w:rFonts w:ascii="Cambria Math" w:hAnsi="Cambria Math"/>
+          </w:rPr>
           <m:t>=64,5 kN</m:t>
         </m:r>
       </m:oMath>
@@ -25489,7 +26095,10 @@
       </w:r>
     </w:p>
     <w:p/>
-    <w:p/>
+    <w:p>
+      <w:bookmarkStart w:id="38" w:name="_GoBack"/>
+      <w:bookmarkEnd w:id="38"/>
+    </w:p>
     <w:p>
       <w:pPr>
         <w:pStyle w:val="berschrift1"/>
@@ -33727,7 +34336,7 @@
 </file>
 
 <file path=customXml/itemProps1.xml><?xml version="1.0" encoding="utf-8"?>
-<ds:datastoreItem xmlns:ds="http://schemas.openxmlformats.org/officeDocument/2006/customXml" ds:itemID="{655A1361-B33A-471D-8A04-8441A839CD8D}">
+<ds:datastoreItem xmlns:ds="http://schemas.openxmlformats.org/officeDocument/2006/customXml" ds:itemID="{52C8098A-5839-4A67-92A4-549AB81794BE}">
   <ds:schemaRefs>
     <ds:schemaRef ds:uri="http://schemas.openxmlformats.org/officeDocument/2006/bibliography"/>
   </ds:schemaRefs>

</xml_diff>

<commit_message>
Berechnung Pressverband (S_H verbessert)
</commit_message>
<xml_diff>
--- a/Projektbericht.docx
+++ b/Projektbericht.docx
@@ -14796,8 +14796,8 @@
       </w:pPr>
       <m:oMathPara>
         <m:oMath>
-          <m:f>
-            <m:fPr>
+          <m:sSub>
+            <m:sSubPr>
               <m:ctrlPr>
                 <w:rPr>
                   <w:rFonts w:ascii="Cambria Math" w:hAnsi="Cambria Math"/>
@@ -14805,73 +14805,26 @@
                   <w:szCs w:val="24"/>
                 </w:rPr>
               </m:ctrlPr>
-            </m:fPr>
-            <m:num>
-              <m:sSub>
-                <m:sSubPr>
-                  <m:ctrlPr>
-                    <w:rPr>
-                      <w:rFonts w:ascii="Cambria Math" w:hAnsi="Cambria Math"/>
-                      <w:i/>
-                      <w:szCs w:val="24"/>
-                    </w:rPr>
-                  </m:ctrlPr>
-                </m:sSubPr>
-                <m:e>
-                  <m:r>
-                    <w:rPr>
-                      <w:rFonts w:ascii="Cambria Math" w:hAnsi="Cambria Math"/>
-                      <w:szCs w:val="24"/>
-                    </w:rPr>
-                    <m:t>F</m:t>
-                  </m:r>
-                </m:e>
-                <m:sub>
-                  <m:r>
-                    <w:rPr>
-                      <w:rFonts w:ascii="Cambria Math" w:hAnsi="Cambria Math"/>
-                      <w:szCs w:val="24"/>
-                    </w:rPr>
-                    <m:t>F</m:t>
-                  </m:r>
-                </m:sub>
-              </m:sSub>
-            </m:num>
-            <m:den>
-              <m:sSub>
-                <m:sSubPr>
-                  <m:ctrlPr>
-                    <w:rPr>
-                      <w:rFonts w:ascii="Cambria Math" w:hAnsi="Cambria Math"/>
-                      <w:i/>
-                      <w:color w:val="FF0000"/>
-                      <w:szCs w:val="24"/>
-                    </w:rPr>
-                  </m:ctrlPr>
-                </m:sSubPr>
-                <m:e>
-                  <m:r>
-                    <w:rPr>
-                      <w:rFonts w:ascii="Cambria Math" w:hAnsi="Cambria Math"/>
-                      <w:color w:val="FF0000"/>
-                      <w:szCs w:val="24"/>
-                    </w:rPr>
-                    <m:t>S</m:t>
-                  </m:r>
-                </m:e>
-                <m:sub>
-                  <m:r>
-                    <w:rPr>
-                      <w:rFonts w:ascii="Cambria Math" w:hAnsi="Cambria Math"/>
-                      <w:color w:val="FF0000"/>
-                      <w:szCs w:val="24"/>
-                    </w:rPr>
-                    <m:t>H</m:t>
-                  </m:r>
-                </m:sub>
-              </m:sSub>
-            </m:den>
-          </m:f>
+            </m:sSubPr>
+            <m:e>
+              <m:r>
+                <w:rPr>
+                  <w:rFonts w:ascii="Cambria Math" w:hAnsi="Cambria Math"/>
+                  <w:szCs w:val="24"/>
+                </w:rPr>
+                <m:t>F</m:t>
+              </m:r>
+            </m:e>
+            <m:sub>
+              <m:r>
+                <w:rPr>
+                  <w:rFonts w:ascii="Cambria Math" w:hAnsi="Cambria Math"/>
+                  <w:szCs w:val="24"/>
+                </w:rPr>
+                <m:t>F</m:t>
+              </m:r>
+            </m:sub>
+          </m:sSub>
           <m:r>
             <w:rPr>
               <w:rFonts w:ascii="Cambria Math" w:hAnsi="Cambria Math" w:cs="Arial"/>
@@ -15030,6 +14983,8 @@
           </m:sSub>
         </m:oMath>
       </m:oMathPara>
+      <w:bookmarkStart w:id="19" w:name="_GoBack"/>
+      <w:bookmarkEnd w:id="19"/>
     </w:p>
     <w:p>
       <w:pPr>
@@ -15041,8 +14996,8 @@
       </w:pPr>
       <m:oMathPara>
         <m:oMath>
-          <m:f>
-            <m:fPr>
+          <m:sSub>
+            <m:sSubPr>
               <m:ctrlPr>
                 <w:rPr>
                   <w:rFonts w:ascii="Cambria Math" w:hAnsi="Cambria Math"/>
@@ -15050,73 +15005,26 @@
                   <w:szCs w:val="24"/>
                 </w:rPr>
               </m:ctrlPr>
-            </m:fPr>
-            <m:num>
-              <m:sSub>
-                <m:sSubPr>
-                  <m:ctrlPr>
-                    <w:rPr>
-                      <w:rFonts w:ascii="Cambria Math" w:hAnsi="Cambria Math"/>
-                      <w:i/>
-                      <w:szCs w:val="24"/>
-                    </w:rPr>
-                  </m:ctrlPr>
-                </m:sSubPr>
-                <m:e>
-                  <m:r>
-                    <w:rPr>
-                      <w:rFonts w:ascii="Cambria Math" w:hAnsi="Cambria Math"/>
-                      <w:szCs w:val="24"/>
-                    </w:rPr>
-                    <m:t>F</m:t>
-                  </m:r>
-                </m:e>
-                <m:sub>
-                  <m:r>
-                    <w:rPr>
-                      <w:rFonts w:ascii="Cambria Math" w:hAnsi="Cambria Math"/>
-                      <w:szCs w:val="24"/>
-                    </w:rPr>
-                    <m:t>F</m:t>
-                  </m:r>
-                </m:sub>
-              </m:sSub>
-            </m:num>
-            <m:den>
-              <m:sSub>
-                <m:sSubPr>
-                  <m:ctrlPr>
-                    <w:rPr>
-                      <w:rFonts w:ascii="Cambria Math" w:hAnsi="Cambria Math"/>
-                      <w:i/>
-                      <w:color w:val="FF0000"/>
-                      <w:szCs w:val="24"/>
-                    </w:rPr>
-                  </m:ctrlPr>
-                </m:sSubPr>
-                <m:e>
-                  <m:r>
-                    <w:rPr>
-                      <w:rFonts w:ascii="Cambria Math" w:hAnsi="Cambria Math"/>
-                      <w:color w:val="FF0000"/>
-                      <w:szCs w:val="24"/>
-                    </w:rPr>
-                    <m:t>S</m:t>
-                  </m:r>
-                </m:e>
-                <m:sub>
-                  <m:r>
-                    <w:rPr>
-                      <w:rFonts w:ascii="Cambria Math" w:hAnsi="Cambria Math"/>
-                      <w:color w:val="FF0000"/>
-                      <w:szCs w:val="24"/>
-                    </w:rPr>
-                    <m:t>H</m:t>
-                  </m:r>
-                </m:sub>
-              </m:sSub>
-            </m:den>
-          </m:f>
+            </m:sSubPr>
+            <m:e>
+              <m:r>
+                <w:rPr>
+                  <w:rFonts w:ascii="Cambria Math" w:hAnsi="Cambria Math"/>
+                  <w:szCs w:val="24"/>
+                </w:rPr>
+                <m:t>F</m:t>
+              </m:r>
+            </m:e>
+            <m:sub>
+              <m:r>
+                <w:rPr>
+                  <w:rFonts w:ascii="Cambria Math" w:hAnsi="Cambria Math"/>
+                  <w:szCs w:val="24"/>
+                </w:rPr>
+                <m:t>F</m:t>
+              </m:r>
+            </m:sub>
+          </m:sSub>
           <m:r>
             <w:rPr>
               <w:rFonts w:ascii="Cambria Math" w:hAnsi="Cambria Math" w:cs="Arial"/>
@@ -15599,35 +15507,7 @@
               <w:rFonts w:ascii="Cambria Math" w:hAnsi="Cambria Math"/>
               <w:szCs w:val="24"/>
             </w:rPr>
-            <m:t>1</m:t>
-          </m:r>
-          <m:r>
-            <w:rPr>
-              <w:rFonts w:ascii="Cambria Math" w:hAnsi="Cambria Math"/>
-              <w:szCs w:val="24"/>
-            </w:rPr>
-            <m:t xml:space="preserve"> </m:t>
-          </m:r>
-          <m:r>
-            <w:rPr>
-              <w:rFonts w:ascii="Cambria Math" w:hAnsi="Cambria Math"/>
-              <w:szCs w:val="24"/>
-            </w:rPr>
-            <m:t>164</m:t>
-          </m:r>
-          <m:r>
-            <w:rPr>
-              <w:rFonts w:ascii="Cambria Math" w:hAnsi="Cambria Math"/>
-              <w:szCs w:val="24"/>
-            </w:rPr>
-            <m:t xml:space="preserve"> </m:t>
-          </m:r>
-          <m:r>
-            <w:rPr>
-              <w:rFonts w:ascii="Cambria Math" w:hAnsi="Cambria Math"/>
-              <w:szCs w:val="24"/>
-            </w:rPr>
-            <m:t>296 N</m:t>
+            <m:t>1 164 296 N</m:t>
           </m:r>
           <m:r>
             <w:rPr>
@@ -15643,23 +15523,7 @@
               <w:color w:val="222222"/>
               <w:szCs w:val="24"/>
             </w:rPr>
-            <m:t>403</m:t>
-          </m:r>
-          <m:r>
-            <w:rPr>
-              <w:rFonts w:ascii="Cambria Math" w:cs="Arial"/>
-              <w:color w:val="222222"/>
-              <w:szCs w:val="24"/>
-            </w:rPr>
-            <m:t xml:space="preserve"> </m:t>
-          </m:r>
-          <m:r>
-            <w:rPr>
-              <w:rFonts w:ascii="Cambria Math" w:cs="Arial"/>
-              <w:color w:val="222222"/>
-              <w:szCs w:val="24"/>
-            </w:rPr>
-            <m:t>688 N</m:t>
+            <m:t>403 688 N</m:t>
           </m:r>
         </m:oMath>
       </m:oMathPara>
@@ -15671,8 +15535,6 @@
           <w:szCs w:val="24"/>
         </w:rPr>
       </w:pPr>
-      <w:bookmarkStart w:id="19" w:name="_GoBack"/>
-      <w:bookmarkEnd w:id="19"/>
     </w:p>
     <w:p>
       <w:pPr>
@@ -34283,7 +34145,7 @@
 </file>
 
 <file path=customXml/itemProps1.xml><?xml version="1.0" encoding="utf-8"?>
-<ds:datastoreItem xmlns:ds="http://schemas.openxmlformats.org/officeDocument/2006/customXml" ds:itemID="{F336B513-7332-46F0-94D5-AB158FD4FFB1}">
+<ds:datastoreItem xmlns:ds="http://schemas.openxmlformats.org/officeDocument/2006/customXml" ds:itemID="{6D71251B-0E5C-4F5F-AC00-06ECD961EB8F}">
   <ds:schemaRefs>
     <ds:schemaRef ds:uri="http://schemas.openxmlformats.org/officeDocument/2006/bibliography"/>
   </ds:schemaRefs>

</xml_diff>

<commit_message>
Drehzahlen in die Übersicht eingefügt, Erläuterungen
</commit_message>
<xml_diff>
--- a/Projektbericht.docx
+++ b/Projektbericht.docx
@@ -10774,6 +10774,148 @@
               <w:t>Nm</w:t>
             </w:r>
             <w:proofErr w:type="spellEnd"/>
+          </w:p>
+        </w:tc>
+      </w:tr>
+      <w:tr>
+        <w:tc>
+          <w:tcPr>
+            <w:tcW w:w="6799" w:type="dxa"/>
+            <w:vAlign w:val="center"/>
+          </w:tcPr>
+          <w:p>
+            <w:pPr>
+              <w:spacing w:before="240"/>
+              <w:rPr>
+                <w:rFonts w:cs="Arial"/>
+              </w:rPr>
+            </w:pPr>
+            <w:proofErr w:type="spellStart"/>
+            <w:r>
+              <w:rPr>
+                <w:rFonts w:cs="Arial"/>
+              </w:rPr>
+              <w:t>Abtriebsdrehzahl</w:t>
+            </w:r>
+            <w:proofErr w:type="spellEnd"/>
+            <w:r>
+              <w:rPr>
+                <w:rFonts w:cs="Arial"/>
+              </w:rPr>
+              <w:t xml:space="preserve"> bei 100 km/h</w:t>
+            </w:r>
+          </w:p>
+        </w:tc>
+        <w:tc>
+          <w:tcPr>
+            <w:tcW w:w="1701" w:type="dxa"/>
+            <w:vAlign w:val="center"/>
+          </w:tcPr>
+          <w:p>
+            <w:pPr>
+              <w:spacing w:before="240"/>
+              <w:rPr>
+                <w:rFonts w:cs="Arial"/>
+              </w:rPr>
+            </w:pPr>
+            <w:r>
+              <w:rPr>
+                <w:rFonts w:cs="Arial"/>
+              </w:rPr>
+              <w:t>650 1/min</w:t>
+            </w:r>
+          </w:p>
+        </w:tc>
+      </w:tr>
+      <w:tr>
+        <w:tc>
+          <w:tcPr>
+            <w:tcW w:w="6799" w:type="dxa"/>
+            <w:vAlign w:val="center"/>
+          </w:tcPr>
+          <w:p>
+            <w:pPr>
+              <w:spacing w:before="240"/>
+              <w:rPr>
+                <w:rFonts w:cs="Arial"/>
+              </w:rPr>
+            </w:pPr>
+            <w:proofErr w:type="spellStart"/>
+            <w:r>
+              <w:rPr>
+                <w:rFonts w:cs="Arial"/>
+              </w:rPr>
+              <w:t>Abtriebsdrehzahl</w:t>
+            </w:r>
+            <w:proofErr w:type="spellEnd"/>
+            <w:r>
+              <w:rPr>
+                <w:rFonts w:cs="Arial"/>
+              </w:rPr>
+              <w:t xml:space="preserve"> bei 50km/h</w:t>
+            </w:r>
+          </w:p>
+        </w:tc>
+        <w:tc>
+          <w:tcPr>
+            <w:tcW w:w="1701" w:type="dxa"/>
+            <w:vAlign w:val="center"/>
+          </w:tcPr>
+          <w:p>
+            <w:pPr>
+              <w:spacing w:before="240"/>
+              <w:rPr>
+                <w:rFonts w:cs="Arial"/>
+              </w:rPr>
+            </w:pPr>
+            <w:r>
+              <w:rPr>
+                <w:rFonts w:cs="Arial"/>
+              </w:rPr>
+              <w:t>325 1/min</w:t>
+            </w:r>
+          </w:p>
+        </w:tc>
+      </w:tr>
+      <w:tr>
+        <w:tc>
+          <w:tcPr>
+            <w:tcW w:w="6799" w:type="dxa"/>
+            <w:vAlign w:val="center"/>
+          </w:tcPr>
+          <w:p>
+            <w:pPr>
+              <w:spacing w:before="240"/>
+              <w:rPr>
+                <w:rFonts w:cs="Arial"/>
+              </w:rPr>
+            </w:pPr>
+            <w:r>
+              <w:rPr>
+                <w:rFonts w:cs="Arial"/>
+              </w:rPr>
+              <w:t>Antriebsdrehzahl bei 50 km/h</w:t>
+            </w:r>
+          </w:p>
+        </w:tc>
+        <w:tc>
+          <w:tcPr>
+            <w:tcW w:w="1701" w:type="dxa"/>
+            <w:vAlign w:val="center"/>
+          </w:tcPr>
+          <w:p>
+            <w:pPr>
+              <w:spacing w:before="240"/>
+              <w:rPr>
+                <w:rFonts w:cs="Arial"/>
+              </w:rPr>
+            </w:pPr>
+            <w:r>
+              <w:rPr>
+                <w:rFonts w:cs="Arial"/>
+              </w:rPr>
+              <w:t>2000 1/min</w:t>
+            </w:r>
           </w:p>
         </w:tc>
       </w:tr>
@@ -15613,27 +15755,13 @@
         <w:rPr>
           <w:szCs w:val="24"/>
         </w:rPr>
-        <w:t xml:space="preserve">Mit Hilfe des Excel-Blattes „09-pressv20.xls“ wird nun </w:t>
-      </w:r>
-      <w:proofErr w:type="gramStart"/>
+        <w:t xml:space="preserve">Mit Hilfe des Excel-Blattes „09-pressv20.xls“ wird nun eine </w:t>
+      </w:r>
       <w:r>
         <w:rPr>
           <w:szCs w:val="24"/>
         </w:rPr>
-        <w:t xml:space="preserve">eine </w:t>
-      </w:r>
-      <w:r>
-        <w:rPr>
-          <w:szCs w:val="24"/>
-        </w:rPr>
-        <w:t>geeignete Passungen</w:t>
-      </w:r>
-      <w:proofErr w:type="gramEnd"/>
-      <w:r>
-        <w:rPr>
-          <w:szCs w:val="24"/>
-        </w:rPr>
-        <w:t xml:space="preserve"> ausgewählt. Gewählt wurde H7 / x6.</w:t>
+        <w:t>geeignete Passung ausgewählt. Gewählt wurde H7 / x6.</w:t>
       </w:r>
     </w:p>
     <w:p>
@@ -17185,11 +17313,6 @@
     <w:p>
       <w:pPr>
         <w:pStyle w:val="berschrift1"/>
-        <w:numPr>
-          <w:ilvl w:val="0"/>
-          <w:numId w:val="0"/>
-        </w:numPr>
-        <w:ind w:left="432"/>
       </w:pPr>
       <w:r>
         <w:lastRenderedPageBreak/>
@@ -17198,8 +17321,94 @@
       <w:bookmarkEnd w:id="19"/>
     </w:p>
     <w:p>
-      <w:r>
-        <w:t>Lagerberechnung:</w:t>
+      <w:pPr>
+        <w:pStyle w:val="berschrift2"/>
+      </w:pPr>
+      <w:r>
+        <w:t>Lager</w:t>
+      </w:r>
+      <w:r>
+        <w:t>kraft</w:t>
+      </w:r>
+      <w:r>
+        <w:t>berechnung</w:t>
+      </w:r>
+    </w:p>
+    <w:p>
+      <w:pPr>
+        <w:pStyle w:val="berschrift3"/>
+      </w:pPr>
+      <w:r>
+        <w:t>Antriebswelle</w:t>
+      </w:r>
+    </w:p>
+    <w:p>
+      <w:r>
+        <w:t>Die Lager werden durch die Verzahnungskräfte</w:t>
+      </w:r>
+      <w:r>
+        <w:t>, die Kupplung</w:t>
+      </w:r>
+      <w:r>
+        <w:t xml:space="preserve"> und durch die Gewichtskraft der Welle</w:t>
+      </w:r>
+      <w:r>
+        <w:t xml:space="preserve"> belastet.</w:t>
+      </w:r>
+    </w:p>
+    <w:p>
+      <w:r>
+        <w:rPr>
+          <w:noProof/>
+        </w:rPr>
+        <w:drawing>
+          <wp:inline distT="0" distB="0" distL="0" distR="0" wp14:anchorId="70A2BDB3" wp14:editId="2E5471E4">
+            <wp:extent cx="5753100" cy="2724150"/>
+            <wp:effectExtent l="0" t="0" r="0" b="0"/>
+            <wp:docPr id="4" name="Grafik 4"/>
+            <wp:cNvGraphicFramePr>
+              <a:graphicFrameLocks xmlns:a="http://schemas.openxmlformats.org/drawingml/2006/main" noChangeAspect="1"/>
+            </wp:cNvGraphicFramePr>
+            <a:graphic xmlns:a="http://schemas.openxmlformats.org/drawingml/2006/main">
+              <a:graphicData uri="http://schemas.openxmlformats.org/drawingml/2006/picture">
+                <pic:pic xmlns:pic="http://schemas.openxmlformats.org/drawingml/2006/picture">
+                  <pic:nvPicPr>
+                    <pic:cNvPr id="0" name="Picture 1"/>
+                    <pic:cNvPicPr>
+                      <a:picLocks noChangeAspect="1" noChangeArrowheads="1"/>
+                    </pic:cNvPicPr>
+                  </pic:nvPicPr>
+                  <pic:blipFill>
+                    <a:blip r:embed="rId22">
+                      <a:extLst>
+                        <a:ext uri="{28A0092B-C50C-407E-A947-70E740481C1C}">
+                          <a14:useLocalDpi xmlns:a14="http://schemas.microsoft.com/office/drawing/2010/main" val="0"/>
+                        </a:ext>
+                      </a:extLst>
+                    </a:blip>
+                    <a:srcRect/>
+                    <a:stretch>
+                      <a:fillRect/>
+                    </a:stretch>
+                  </pic:blipFill>
+                  <pic:spPr bwMode="auto">
+                    <a:xfrm>
+                      <a:off x="0" y="0"/>
+                      <a:ext cx="5753100" cy="2724150"/>
+                    </a:xfrm>
+                    <a:prstGeom prst="rect">
+                      <a:avLst/>
+                    </a:prstGeom>
+                    <a:noFill/>
+                    <a:ln>
+                      <a:noFill/>
+                    </a:ln>
+                  </pic:spPr>
+                </pic:pic>
+              </a:graphicData>
+            </a:graphic>
+          </wp:inline>
+        </w:drawing>
       </w:r>
     </w:p>
     <w:p>
@@ -17388,6 +17597,12 @@
                       </w:rPr>
                       <m:t>W</m:t>
                     </m:r>
+                    <m:r>
+                      <w:rPr>
+                        <w:rFonts w:ascii="Cambria Math" w:hAnsi="Cambria Math"/>
+                      </w:rPr>
+                      <m:t>1</m:t>
+                    </m:r>
                   </m:sub>
                 </m:sSub>
               </m:num>
@@ -17426,12 +17641,6 @@
             </m:r>
           </m:num>
           <m:den>
-            <m:r>
-              <w:rPr>
-                <w:rFonts w:ascii="Cambria Math" w:hAnsi="Cambria Math"/>
-              </w:rPr>
-              <m:t>0,098</m:t>
-            </m:r>
             <m:f>
               <m:fPr>
                 <m:ctrlPr>
@@ -17446,7 +17655,7 @@
                   <w:rPr>
                     <w:rFonts w:ascii="Cambria Math" w:hAnsi="Cambria Math"/>
                   </w:rPr>
-                  <m:t>m</m:t>
+                  <m:t>0,098</m:t>
                 </m:r>
               </m:num>
               <m:den>
@@ -17458,6 +17667,12 @@
                 </m:r>
               </m:den>
             </m:f>
+            <m:r>
+              <w:rPr>
+                <w:rFonts w:ascii="Cambria Math" w:hAnsi="Cambria Math"/>
+              </w:rPr>
+              <m:t>m</m:t>
+            </m:r>
           </m:den>
         </m:f>
         <m:r>
@@ -17577,7 +17792,13 @@
         <w:sym w:font="Wingdings" w:char="F0E0"/>
       </w:r>
       <w:r>
-        <w:t xml:space="preserve"> für die Lagerberechnung wird </w:t>
+        <w:t xml:space="preserve"> für die Lagerberechnung wird</w:t>
+      </w:r>
+      <w:r>
+        <w:t xml:space="preserve"> kein Anwendungsfaktor berücksichtigt, sondern</w:t>
+      </w:r>
+      <w:r>
+        <w:t xml:space="preserve"> </w:t>
       </w:r>
       <w:proofErr w:type="spellStart"/>
       <w:r>
@@ -17962,7 +18183,31 @@
         <w:rPr>
           <w:u w:val="single"/>
         </w:rPr>
-        <w:t>Aufteilung der Kräfte auf die Lager A (Axiallager), Ra (Radiallager auf Außenseite), Ri (Radiallager auf Innenseite)</w:t>
+        <w:t xml:space="preserve">Aufteilung der Kräfte auf die Lager A (Axiallager), </w:t>
+      </w:r>
+      <w:r>
+        <w:rPr>
+          <w:u w:val="single"/>
+        </w:rPr>
+        <w:t xml:space="preserve">Lager </w:t>
+      </w:r>
+      <w:r>
+        <w:rPr>
+          <w:u w:val="single"/>
+        </w:rPr>
+        <w:t xml:space="preserve">Ra (Radiallager auf Außenseite), </w:t>
+      </w:r>
+      <w:r>
+        <w:rPr>
+          <w:u w:val="single"/>
+        </w:rPr>
+        <w:t xml:space="preserve">Lager </w:t>
+      </w:r>
+      <w:r>
+        <w:rPr>
+          <w:u w:val="single"/>
+        </w:rPr>
+        <w:t>Ri (Radiallager auf Innenseite)</w:t>
       </w:r>
     </w:p>
     <w:p/>
@@ -17974,6 +18219,7 @@
         <w:rPr>
           <w:noProof/>
         </w:rPr>
+        <w:lastRenderedPageBreak/>
         <w:drawing>
           <wp:inline distT="0" distB="0" distL="0" distR="0" wp14:anchorId="39FC7B32" wp14:editId="05751CE4">
             <wp:extent cx="5759450" cy="3141980"/>
@@ -17990,7 +18236,7 @@
                     <pic:cNvPicPr/>
                   </pic:nvPicPr>
                   <pic:blipFill>
-                    <a:blip r:embed="rId22"/>
+                    <a:blip r:embed="rId23"/>
                     <a:stretch>
                       <a:fillRect/>
                     </a:stretch>
@@ -18049,7 +18295,13 @@
         <w:fldChar w:fldCharType="end"/>
       </w:r>
       <w:r>
-        <w:t>: Kräfte an der Antriebswelle</w:t>
+        <w:t xml:space="preserve">: Kräfte </w:t>
+      </w:r>
+      <w:r>
+        <w:t xml:space="preserve">in Radialrichtung </w:t>
+      </w:r>
+      <w:r>
+        <w:t>an der Antriebswelle</w:t>
       </w:r>
     </w:p>
     <w:p/>
@@ -18376,6 +18628,7 @@
                 <w:rPr>
                   <w:rFonts w:ascii="Cambria Math" w:hAnsi="Cambria Math"/>
                   <w:i/>
+                  <w:highlight w:val="yellow"/>
                 </w:rPr>
               </m:ctrlPr>
             </m:sSubPr>
@@ -18383,6 +18636,7 @@
               <m:r>
                 <w:rPr>
                   <w:rFonts w:ascii="Cambria Math" w:hAnsi="Cambria Math"/>
+                  <w:highlight w:val="yellow"/>
                 </w:rPr>
                 <m:t>F</m:t>
               </m:r>
@@ -18391,6 +18645,7 @@
               <m:r>
                 <w:rPr>
                   <w:rFonts w:ascii="Cambria Math" w:hAnsi="Cambria Math"/>
+                  <w:highlight w:val="yellow"/>
                 </w:rPr>
                 <m:t>Ri</m:t>
               </m:r>
@@ -18399,6 +18654,7 @@
           <m:r>
             <w:rPr>
               <w:rFonts w:ascii="Cambria Math" w:hAnsi="Cambria Math"/>
+              <w:highlight w:val="yellow"/>
             </w:rPr>
             <m:t>=5,4 kN</m:t>
           </m:r>
@@ -18694,6 +18950,11 @@
       </m:oMathPara>
     </w:p>
     <w:p>
+      <w:pPr>
+        <w:rPr>
+          <w:highlight w:val="yellow"/>
+        </w:rPr>
+      </w:pPr>
       <m:oMathPara>
         <m:oMathParaPr>
           <m:jc m:val="left"/>
@@ -18705,6 +18966,7 @@
                 <w:rPr>
                   <w:rFonts w:ascii="Cambria Math" w:hAnsi="Cambria Math"/>
                   <w:i/>
+                  <w:highlight w:val="yellow"/>
                 </w:rPr>
               </m:ctrlPr>
             </m:sSubPr>
@@ -18712,6 +18974,7 @@
               <m:r>
                 <w:rPr>
                   <w:rFonts w:ascii="Cambria Math" w:hAnsi="Cambria Math"/>
+                  <w:highlight w:val="yellow"/>
                 </w:rPr>
                 <m:t>F</m:t>
               </m:r>
@@ -18720,6 +18983,7 @@
               <m:r>
                 <w:rPr>
                   <w:rFonts w:ascii="Cambria Math" w:hAnsi="Cambria Math"/>
+                  <w:highlight w:val="yellow"/>
                 </w:rPr>
                 <m:t>Ra</m:t>
               </m:r>
@@ -18728,17 +18992,1505 @@
           <m:r>
             <w:rPr>
               <w:rFonts w:ascii="Cambria Math" w:hAnsi="Cambria Math"/>
+              <w:highlight w:val="yellow"/>
             </w:rPr>
             <m:t>=2 kN</m:t>
           </m:r>
         </m:oMath>
       </m:oMathPara>
     </w:p>
+    <w:p>
+      <w:pPr>
+        <w:rPr>
+          <w:u w:val="single"/>
+        </w:rPr>
+      </w:pPr>
+      <w:r>
+        <w:rPr>
+          <w:u w:val="single"/>
+        </w:rPr>
+        <w:t>Das Vierpunktlager nimmt die gesamte Axialkraft auf.</w:t>
+      </w:r>
+    </w:p>
+    <w:p>
+      <m:oMathPara>
+        <m:oMathParaPr>
+          <m:jc m:val="left"/>
+        </m:oMathParaPr>
+        <m:oMath>
+          <m:sSub>
+            <m:sSubPr>
+              <m:ctrlPr>
+                <w:rPr>
+                  <w:rFonts w:ascii="Cambria Math" w:hAnsi="Cambria Math"/>
+                  <w:i/>
+                  <w:highlight w:val="yellow"/>
+                </w:rPr>
+              </m:ctrlPr>
+            </m:sSubPr>
+            <m:e>
+              <m:r>
+                <w:rPr>
+                  <w:rFonts w:ascii="Cambria Math" w:hAnsi="Cambria Math"/>
+                  <w:highlight w:val="yellow"/>
+                </w:rPr>
+                <m:t>F</m:t>
+              </m:r>
+            </m:e>
+            <m:sub>
+              <m:r>
+                <w:rPr>
+                  <w:rFonts w:ascii="Cambria Math" w:hAnsi="Cambria Math"/>
+                  <w:highlight w:val="yellow"/>
+                </w:rPr>
+                <m:t>A</m:t>
+              </m:r>
+            </m:sub>
+          </m:sSub>
+          <m:r>
+            <w:rPr>
+              <w:rFonts w:ascii="Cambria Math" w:hAnsi="Cambria Math"/>
+              <w:highlight w:val="yellow"/>
+            </w:rPr>
+            <m:t>=</m:t>
+          </m:r>
+          <m:sSub>
+            <m:sSubPr>
+              <m:ctrlPr>
+                <w:rPr>
+                  <w:rFonts w:ascii="Cambria Math" w:hAnsi="Cambria Math"/>
+                  <w:i/>
+                  <w:highlight w:val="yellow"/>
+                </w:rPr>
+              </m:ctrlPr>
+            </m:sSubPr>
+            <m:e>
+              <m:r>
+                <w:rPr>
+                  <w:rFonts w:ascii="Cambria Math" w:hAnsi="Cambria Math"/>
+                  <w:highlight w:val="yellow"/>
+                </w:rPr>
+                <m:t>F</m:t>
+              </m:r>
+            </m:e>
+            <m:sub>
+              <m:r>
+                <w:rPr>
+                  <w:rFonts w:ascii="Cambria Math" w:hAnsi="Cambria Math"/>
+                  <w:highlight w:val="yellow"/>
+                </w:rPr>
+                <m:t>a1</m:t>
+              </m:r>
+            </m:sub>
+          </m:sSub>
+          <m:r>
+            <w:rPr>
+              <w:rFonts w:ascii="Cambria Math" w:hAnsi="Cambria Math"/>
+              <w:highlight w:val="yellow"/>
+            </w:rPr>
+            <m:t>=3,7 kN</m:t>
+          </m:r>
+        </m:oMath>
+      </m:oMathPara>
+    </w:p>
     <w:p/>
-    <w:p>
+    <w:p/>
+    <w:p/>
+    <w:p/>
+    <w:p>
+      <w:pPr>
+        <w:pStyle w:val="berschrift2"/>
+      </w:pPr>
+      <w:bookmarkStart w:id="20" w:name="_Toc30503715"/>
+      <w:r>
+        <w:lastRenderedPageBreak/>
+        <w:t>Auswahl der Lager</w:t>
+      </w:r>
+      <w:bookmarkEnd w:id="20"/>
+    </w:p>
+    <w:p>
+      <w:r>
+        <w:t xml:space="preserve">Vierpunktlager Schäffler QJ 216-XL-MPA </w:t>
+      </w:r>
+      <w:r>
+        <w:rPr>
+          <w:highlight w:val="yellow"/>
+        </w:rPr>
+        <w:t>S.354</w:t>
+      </w:r>
+      <w:r>
+        <w:t xml:space="preserve"> </w:t>
+      </w:r>
+    </w:p>
+    <w:p>
+      <w:pPr>
+        <w:rPr>
+          <w:color w:val="FF0000"/>
+        </w:rPr>
+      </w:pPr>
+      <w:r>
+        <w:rPr>
+          <w:color w:val="FF0000"/>
+        </w:rPr>
+        <w:t xml:space="preserve">2x Zylinderrollenlager mit Käfig NU216-E-XL-TVP2 </w:t>
+      </w:r>
+      <w:r>
+        <w:rPr>
+          <w:color w:val="FF0000"/>
+          <w:highlight w:val="yellow"/>
+        </w:rPr>
+        <w:t>S.432</w:t>
+      </w:r>
+    </w:p>
+    <w:p>
+      <w:r>
+        <w:t>Innendurchmesser 80 mm</w:t>
+      </w:r>
+    </w:p>
+    <w:p>
+      <w:r>
+        <w:t>Außendurchmesser 140 mm</w:t>
+      </w:r>
+    </w:p>
+    <w:p>
+      <w:r>
+        <w:t>Breite 26 mm</w:t>
+      </w:r>
+    </w:p>
+    <w:p/>
+    <w:p>
+      <w:r>
+        <w:t>Wegen Ritzel: Zylinderrollenlager und Vierpunktlager haben nicht genügend Lagerschulter zur Verfügung (</w:t>
+      </w:r>
+      <w:proofErr w:type="spellStart"/>
+      <w:r>
+        <w:t>dF</w:t>
+      </w:r>
+      <w:proofErr w:type="spellEnd"/>
+      <w:r>
+        <w:t xml:space="preserve"> Ritzel=89mm, da (Durchmesser 80</w:t>
+      </w:r>
+      <w:proofErr w:type="gramStart"/>
+      <w:r>
+        <w:t>mm)=</w:t>
+      </w:r>
+      <w:proofErr w:type="gramEnd"/>
+      <w:r>
+        <w:t>91mm)</w:t>
+      </w:r>
+    </w:p>
+    <w:p/>
+    <w:p>
+      <w:r>
+        <w:t xml:space="preserve">Neue Lager: </w:t>
+      </w:r>
+    </w:p>
+    <w:p>
+      <w:r>
+        <w:t xml:space="preserve">Vierpunktlager Schäffler QJ 215-XL-TVP </w:t>
+      </w:r>
+      <w:r>
+        <w:rPr>
+          <w:highlight w:val="yellow"/>
+        </w:rPr>
+        <w:t>S.354</w:t>
+      </w:r>
+      <w:r>
+        <w:t xml:space="preserve"> </w:t>
+      </w:r>
+    </w:p>
+    <w:p>
+      <w:r>
+        <w:t>Innendurchmesser 75 mm</w:t>
+      </w:r>
+    </w:p>
+    <w:p>
+      <w:r>
+        <w:t>Außendurchmesser 130 mm</w:t>
+      </w:r>
+    </w:p>
+    <w:p>
+      <w:r>
+        <w:t>Breite 25 mm</w:t>
+      </w:r>
+    </w:p>
+    <w:p>
+      <w:pPr>
+        <w:rPr>
+          <w:color w:val="FF0000"/>
+        </w:rPr>
+      </w:pPr>
+      <w:r>
+        <w:rPr>
+          <w:color w:val="FF0000"/>
+        </w:rPr>
+        <w:t xml:space="preserve">2x </w:t>
+      </w:r>
+      <w:bookmarkStart w:id="21" w:name="_Hlk30765989"/>
+      <w:r>
+        <w:rPr>
+          <w:color w:val="FF0000"/>
+        </w:rPr>
+        <w:t>Zylinderrollenlager mit Käfig NU</w:t>
+      </w:r>
+      <w:r>
+        <w:rPr>
+          <w:color w:val="FF0000"/>
+        </w:rPr>
+        <w:t>215</w:t>
+      </w:r>
+      <w:r>
+        <w:rPr>
+          <w:color w:val="FF0000"/>
+        </w:rPr>
+        <w:t>-E-XL-TVP2</w:t>
+      </w:r>
+      <w:bookmarkEnd w:id="21"/>
+      <w:r>
+        <w:rPr>
+          <w:color w:val="FF0000"/>
+        </w:rPr>
+        <w:t xml:space="preserve"> </w:t>
+      </w:r>
+      <w:r>
+        <w:rPr>
+          <w:color w:val="FF0000"/>
+          <w:highlight w:val="yellow"/>
+        </w:rPr>
+        <w:t>S.43</w:t>
+      </w:r>
+      <w:r>
+        <w:rPr>
+          <w:color w:val="FF0000"/>
+          <w:highlight w:val="yellow"/>
+        </w:rPr>
+        <w:t>0</w:t>
+      </w:r>
+    </w:p>
+    <w:p>
+      <w:r>
+        <w:t>Innendurchmesser 75 mm</w:t>
+      </w:r>
+    </w:p>
+    <w:p>
+      <w:r>
+        <w:t>Außendurchmesser 130 mm</w:t>
+      </w:r>
+    </w:p>
+    <w:p>
+      <w:r>
+        <w:t>Breite 31 mm</w:t>
+      </w:r>
+    </w:p>
+    <w:p>
+      <w:r>
+        <w:t>Da=84mm</w:t>
+      </w:r>
+    </w:p>
+    <w:p>
+      <w:proofErr w:type="spellStart"/>
+      <w:r>
+        <w:t>Df</w:t>
+      </w:r>
+      <w:proofErr w:type="spellEnd"/>
+      <w:r>
+        <w:t>=89mm</w:t>
+      </w:r>
+    </w:p>
+    <w:p>
+      <w:r>
+        <w:t>89mm-3mm (Respektabstand</w:t>
+      </w:r>
+      <w:r>
+        <w:t xml:space="preserve"> vom </w:t>
+      </w:r>
+      <w:proofErr w:type="spellStart"/>
+      <w:proofErr w:type="gramStart"/>
+      <w:r>
+        <w:t>Verzahnungfräsen</w:t>
+      </w:r>
+      <w:proofErr w:type="spellEnd"/>
+      <w:r>
+        <w:t>)</w:t>
+      </w:r>
+      <w:r>
+        <w:t>=</w:t>
+      </w:r>
+      <w:proofErr w:type="gramEnd"/>
+      <w:r>
+        <w:t xml:space="preserve">86mm </w:t>
+      </w:r>
+      <w:r>
+        <w:sym w:font="Wingdings" w:char="F0E0"/>
+      </w:r>
+      <w:r>
+        <w:t>geht</w:t>
+      </w:r>
+    </w:p>
+    <w:p/>
+    <w:p>
+      <w:pPr>
+        <w:pStyle w:val="berschrift3"/>
+      </w:pPr>
+      <w:bookmarkStart w:id="22" w:name="_Toc30503716"/>
+      <w:r>
+        <w:t>Antriebslager</w:t>
+      </w:r>
+      <w:bookmarkEnd w:id="22"/>
+    </w:p>
+    <w:p/>
+    <w:p>
+      <w:r>
+        <w:t>Fixierung:</w:t>
+      </w:r>
+      <w:r>
+        <w:t xml:space="preserve"> Lagersicherung mit 3 M8 Schrauben</w:t>
+      </w:r>
+    </w:p>
+    <w:p/>
+    <w:p/>
+    <w:p/>
+    <w:p>
+      <w:pPr>
+        <w:pStyle w:val="Listenabsatz"/>
+        <w:numPr>
+          <w:ilvl w:val="3"/>
+          <w:numId w:val="9"/>
+        </w:numPr>
+      </w:pPr>
+      <w:r>
+        <w:t>Axiallager</w:t>
+      </w:r>
+    </w:p>
+    <w:p/>
+    <w:p>
+      <w:pPr>
+        <w:jc w:val="both"/>
+      </w:pPr>
+      <w:r>
+        <w:lastRenderedPageBreak/>
+        <w:t>Die Axiallager wurden entsprechend den Vorgaben gewählt. Auf Grund der Abmaße der Lager entschied man sich für einen Innendurchmesser von 75mm. Die Lebensdauer wurde mithilfe von Decker-Excel-Tabellen berechnet.</w:t>
+      </w:r>
+    </w:p>
+    <w:p>
+      <w:pPr>
+        <w:jc w:val="both"/>
+        <w:rPr>
+          <w:rFonts w:cs="Arial"/>
+          <w:b/>
+          <w:szCs w:val="22"/>
+        </w:rPr>
+      </w:pPr>
+      <w:r>
+        <w:rPr>
+          <w:noProof/>
+        </w:rPr>
+        <w:drawing>
+          <wp:inline distT="0" distB="0" distL="0" distR="0" wp14:anchorId="0B44BC2D" wp14:editId="06FB5FFC">
+            <wp:extent cx="3752491" cy="4297521"/>
+            <wp:effectExtent l="0" t="0" r="635" b="8255"/>
+            <wp:docPr id="6" name="Grafik 6"/>
+            <wp:cNvGraphicFramePr>
+              <a:graphicFrameLocks xmlns:a="http://schemas.openxmlformats.org/drawingml/2006/main" noChangeAspect="1"/>
+            </wp:cNvGraphicFramePr>
+            <a:graphic xmlns:a="http://schemas.openxmlformats.org/drawingml/2006/main">
+              <a:graphicData uri="http://schemas.openxmlformats.org/drawingml/2006/picture">
+                <pic:pic xmlns:pic="http://schemas.openxmlformats.org/drawingml/2006/picture">
+                  <pic:nvPicPr>
+                    <pic:cNvPr id="0" name="Picture 5"/>
+                    <pic:cNvPicPr>
+                      <a:picLocks noChangeAspect="1" noChangeArrowheads="1"/>
+                    </pic:cNvPicPr>
+                  </pic:nvPicPr>
+                  <pic:blipFill>
+                    <a:blip r:embed="rId24">
+                      <a:extLst>
+                        <a:ext uri="{28A0092B-C50C-407E-A947-70E740481C1C}">
+                          <a14:useLocalDpi xmlns:a14="http://schemas.microsoft.com/office/drawing/2010/main" val="0"/>
+                        </a:ext>
+                      </a:extLst>
+                    </a:blip>
+                    <a:srcRect/>
+                    <a:stretch>
+                      <a:fillRect/>
+                    </a:stretch>
+                  </pic:blipFill>
+                  <pic:spPr bwMode="auto">
+                    <a:xfrm>
+                      <a:off x="0" y="0"/>
+                      <a:ext cx="3755861" cy="4301380"/>
+                    </a:xfrm>
+                    <a:prstGeom prst="rect">
+                      <a:avLst/>
+                    </a:prstGeom>
+                    <a:noFill/>
+                    <a:ln>
+                      <a:noFill/>
+                    </a:ln>
+                  </pic:spPr>
+                </pic:pic>
+              </a:graphicData>
+            </a:graphic>
+          </wp:inline>
+        </w:drawing>
+      </w:r>
+    </w:p>
+    <w:p>
+      <w:pPr>
+        <w:jc w:val="both"/>
+        <w:rPr>
+          <w:rFonts w:cs="Arial"/>
+          <w:b/>
+          <w:szCs w:val="22"/>
+        </w:rPr>
+      </w:pPr>
+      <w:r>
+        <w:rPr>
+          <w:noProof/>
+        </w:rPr>
+        <w:lastRenderedPageBreak/>
+        <w:drawing>
+          <wp:inline distT="0" distB="0" distL="0" distR="0" wp14:anchorId="7398C925" wp14:editId="2CF1DE21">
+            <wp:extent cx="4270131" cy="4968815"/>
+            <wp:effectExtent l="0" t="0" r="0" b="3810"/>
+            <wp:docPr id="7" name="Grafik 7"/>
+            <wp:cNvGraphicFramePr>
+              <a:graphicFrameLocks xmlns:a="http://schemas.openxmlformats.org/drawingml/2006/main" noChangeAspect="1"/>
+            </wp:cNvGraphicFramePr>
+            <a:graphic xmlns:a="http://schemas.openxmlformats.org/drawingml/2006/main">
+              <a:graphicData uri="http://schemas.openxmlformats.org/drawingml/2006/picture">
+                <pic:pic xmlns:pic="http://schemas.openxmlformats.org/drawingml/2006/picture">
+                  <pic:nvPicPr>
+                    <pic:cNvPr id="0" name="Picture 6"/>
+                    <pic:cNvPicPr>
+                      <a:picLocks noChangeAspect="1" noChangeArrowheads="1"/>
+                    </pic:cNvPicPr>
+                  </pic:nvPicPr>
+                  <pic:blipFill>
+                    <a:blip r:embed="rId25">
+                      <a:extLst>
+                        <a:ext uri="{28A0092B-C50C-407E-A947-70E740481C1C}">
+                          <a14:useLocalDpi xmlns:a14="http://schemas.microsoft.com/office/drawing/2010/main" val="0"/>
+                        </a:ext>
+                      </a:extLst>
+                    </a:blip>
+                    <a:srcRect/>
+                    <a:stretch>
+                      <a:fillRect/>
+                    </a:stretch>
+                  </pic:blipFill>
+                  <pic:spPr bwMode="auto">
+                    <a:xfrm>
+                      <a:off x="0" y="0"/>
+                      <a:ext cx="4274269" cy="4973631"/>
+                    </a:xfrm>
+                    <a:prstGeom prst="rect">
+                      <a:avLst/>
+                    </a:prstGeom>
+                    <a:noFill/>
+                    <a:ln>
+                      <a:noFill/>
+                    </a:ln>
+                  </pic:spPr>
+                </pic:pic>
+              </a:graphicData>
+            </a:graphic>
+          </wp:inline>
+        </w:drawing>
+      </w:r>
+    </w:p>
+    <w:p>
+      <w:pPr>
+        <w:jc w:val="both"/>
+        <w:rPr>
+          <w:rFonts w:cs="Arial"/>
+          <w:b/>
+          <w:szCs w:val="22"/>
+        </w:rPr>
+      </w:pPr>
+    </w:p>
+    <w:p>
+      <w:pPr>
+        <w:jc w:val="both"/>
+        <w:rPr>
+          <w:rFonts w:cs="Arial"/>
+          <w:szCs w:val="22"/>
+        </w:rPr>
+      </w:pPr>
+      <w:r>
+        <w:rPr>
+          <w:rFonts w:cs="Arial"/>
+          <w:szCs w:val="22"/>
+        </w:rPr>
+        <w:t xml:space="preserve">Da die Lebensdauer in Kilometer vorgegeben ist wurde die </w:t>
+      </w:r>
+      <w:r>
+        <w:rPr>
+          <w:rFonts w:cs="Arial"/>
+          <w:szCs w:val="22"/>
+        </w:rPr>
+        <w:t>Lebensdauer von Stunden in Kilometer mithilfe folgender Formel berechnet:</w:t>
+      </w:r>
+    </w:p>
+    <w:p>
+      <w:pPr>
+        <w:jc w:val="both"/>
+        <w:rPr>
+          <w:rFonts w:cs="Arial"/>
+          <w:szCs w:val="22"/>
+        </w:rPr>
+      </w:pPr>
+    </w:p>
+    <w:p>
+      <w:pPr>
+        <w:jc w:val="both"/>
+        <w:rPr>
+          <w:rFonts w:cs="Arial"/>
+          <w:szCs w:val="22"/>
+        </w:rPr>
+      </w:pPr>
+      <m:oMathPara>
+        <m:oMath>
+          <m:r>
+            <w:rPr>
+              <w:rFonts w:ascii="Cambria Math" w:hAnsi="Cambria Math" w:cs="Arial"/>
+              <w:szCs w:val="22"/>
+            </w:rPr>
+            <m:t>v=100</m:t>
+          </m:r>
+          <m:f>
+            <m:fPr>
+              <m:ctrlPr>
+                <w:rPr>
+                  <w:rFonts w:ascii="Cambria Math" w:hAnsi="Cambria Math" w:cs="Arial"/>
+                  <w:i/>
+                  <w:szCs w:val="22"/>
+                </w:rPr>
+              </m:ctrlPr>
+            </m:fPr>
+            <m:num>
+              <m:r>
+                <w:rPr>
+                  <w:rFonts w:ascii="Cambria Math" w:hAnsi="Cambria Math" w:cs="Arial"/>
+                  <w:szCs w:val="22"/>
+                </w:rPr>
+                <m:t>km</m:t>
+              </m:r>
+            </m:num>
+            <m:den>
+              <m:r>
+                <w:rPr>
+                  <w:rFonts w:ascii="Cambria Math" w:hAnsi="Cambria Math" w:cs="Arial"/>
+                  <w:szCs w:val="22"/>
+                </w:rPr>
+                <m:t>h</m:t>
+              </m:r>
+            </m:den>
+          </m:f>
+        </m:oMath>
+      </m:oMathPara>
+    </w:p>
+    <w:p>
+      <w:pPr>
+        <w:jc w:val="both"/>
+        <w:rPr>
+          <w:rFonts w:cs="Arial"/>
+          <w:szCs w:val="22"/>
+        </w:rPr>
+      </w:pPr>
+      <m:oMathPara>
+        <m:oMath>
+          <m:sSub>
+            <m:sSubPr>
+              <m:ctrlPr>
+                <w:rPr>
+                  <w:rFonts w:ascii="Cambria Math" w:hAnsi="Cambria Math" w:cs="Arial"/>
+                  <w:i/>
+                  <w:szCs w:val="22"/>
+                </w:rPr>
+              </m:ctrlPr>
+            </m:sSubPr>
+            <m:e>
+              <m:r>
+                <w:rPr>
+                  <w:rFonts w:ascii="Cambria Math" w:hAnsi="Cambria Math" w:cs="Arial"/>
+                  <w:szCs w:val="22"/>
+                </w:rPr>
+                <m:t>v</m:t>
+              </m:r>
+            </m:e>
+            <m:sub>
+              <m:r>
+                <w:rPr>
+                  <w:rFonts w:ascii="Cambria Math" w:hAnsi="Cambria Math" w:cs="Arial"/>
+                  <w:szCs w:val="22"/>
+                </w:rPr>
+                <m:t>ab</m:t>
+              </m:r>
+            </m:sub>
+          </m:sSub>
+          <m:r>
+            <w:rPr>
+              <w:rFonts w:ascii="Cambria Math" w:hAnsi="Cambria Math" w:cs="Arial"/>
+              <w:szCs w:val="22"/>
+            </w:rPr>
+            <m:t>=</m:t>
+          </m:r>
+          <m:f>
+            <m:fPr>
+              <m:ctrlPr>
+                <w:rPr>
+                  <w:rFonts w:ascii="Cambria Math" w:hAnsi="Cambria Math" w:cs="Arial"/>
+                  <w:i/>
+                  <w:szCs w:val="22"/>
+                </w:rPr>
+              </m:ctrlPr>
+            </m:fPr>
+            <m:num>
+              <m:sSub>
+                <m:sSubPr>
+                  <m:ctrlPr>
+                    <w:rPr>
+                      <w:rFonts w:ascii="Cambria Math" w:hAnsi="Cambria Math" w:cs="Arial"/>
+                      <w:i/>
+                      <w:szCs w:val="22"/>
+                    </w:rPr>
+                  </m:ctrlPr>
+                </m:sSubPr>
+                <m:e>
+                  <m:r>
+                    <w:rPr>
+                      <w:rFonts w:ascii="Cambria Math" w:hAnsi="Cambria Math" w:cs="Arial"/>
+                      <w:szCs w:val="22"/>
+                    </w:rPr>
+                    <m:t>v</m:t>
+                  </m:r>
+                </m:e>
+                <m:sub>
+                  <m:r>
+                    <w:rPr>
+                      <w:rFonts w:ascii="Cambria Math" w:hAnsi="Cambria Math" w:cs="Arial"/>
+                      <w:szCs w:val="22"/>
+                    </w:rPr>
+                    <m:t>an</m:t>
+                  </m:r>
+                </m:sub>
+              </m:sSub>
+            </m:num>
+            <m:den>
+              <m:r>
+                <w:rPr>
+                  <w:rFonts w:ascii="Cambria Math" w:hAnsi="Cambria Math" w:cs="Arial"/>
+                  <w:szCs w:val="22"/>
+                </w:rPr>
+                <m:t>2</m:t>
+              </m:r>
+            </m:den>
+          </m:f>
+        </m:oMath>
+      </m:oMathPara>
+    </w:p>
+    <w:p>
+      <w:pPr>
+        <w:jc w:val="both"/>
+        <w:rPr>
+          <w:rFonts w:cs="Arial"/>
+          <w:szCs w:val="22"/>
+        </w:rPr>
+      </w:pPr>
+      <m:oMathPara>
+        <m:oMath>
+          <m:sSub>
+            <m:sSubPr>
+              <m:ctrlPr>
+                <w:rPr>
+                  <w:rFonts w:ascii="Cambria Math" w:hAnsi="Cambria Math" w:cs="Arial"/>
+                  <w:i/>
+                  <w:szCs w:val="22"/>
+                </w:rPr>
+              </m:ctrlPr>
+            </m:sSubPr>
+            <m:e>
+              <m:r>
+                <w:rPr>
+                  <w:rFonts w:ascii="Cambria Math" w:hAnsi="Cambria Math" w:cs="Arial"/>
+                  <w:szCs w:val="22"/>
+                </w:rPr>
+                <m:t>v</m:t>
+              </m:r>
+            </m:e>
+            <m:sub>
+              <m:r>
+                <w:rPr>
+                  <w:rFonts w:ascii="Cambria Math" w:hAnsi="Cambria Math" w:cs="Arial"/>
+                  <w:szCs w:val="22"/>
+                </w:rPr>
+                <m:t>ab</m:t>
+              </m:r>
+            </m:sub>
+          </m:sSub>
+          <m:r>
+            <w:rPr>
+              <w:rFonts w:ascii="Cambria Math" w:hAnsi="Cambria Math" w:cs="Arial"/>
+              <w:szCs w:val="22"/>
+            </w:rPr>
+            <m:t>=50</m:t>
+          </m:r>
+          <m:f>
+            <m:fPr>
+              <m:ctrlPr>
+                <w:rPr>
+                  <w:rFonts w:ascii="Cambria Math" w:hAnsi="Cambria Math" w:cs="Arial"/>
+                  <w:i/>
+                  <w:szCs w:val="22"/>
+                </w:rPr>
+              </m:ctrlPr>
+            </m:fPr>
+            <m:num>
+              <m:r>
+                <w:rPr>
+                  <w:rFonts w:ascii="Cambria Math" w:hAnsi="Cambria Math" w:cs="Arial"/>
+                  <w:szCs w:val="22"/>
+                </w:rPr>
+                <m:t>km</m:t>
+              </m:r>
+            </m:num>
+            <m:den>
+              <m:r>
+                <w:rPr>
+                  <w:rFonts w:ascii="Cambria Math" w:hAnsi="Cambria Math" w:cs="Arial"/>
+                  <w:szCs w:val="22"/>
+                </w:rPr>
+                <m:t>h</m:t>
+              </m:r>
+            </m:den>
+          </m:f>
+        </m:oMath>
+      </m:oMathPara>
+    </w:p>
+    <w:p>
+      <w:pPr>
+        <w:jc w:val="both"/>
+        <w:rPr>
+          <w:rFonts w:cs="Arial"/>
+          <w:i/>
+          <w:szCs w:val="22"/>
+        </w:rPr>
+      </w:pPr>
+      <m:oMathPara>
+        <m:oMath>
+          <m:sSub>
+            <m:sSubPr>
+              <m:ctrlPr>
+                <w:rPr>
+                  <w:rFonts w:ascii="Cambria Math" w:hAnsi="Cambria Math" w:cs="Arial"/>
+                  <w:i/>
+                  <w:szCs w:val="22"/>
+                </w:rPr>
+              </m:ctrlPr>
+            </m:sSubPr>
+            <m:e>
+              <m:r>
+                <w:rPr>
+                  <w:rFonts w:ascii="Cambria Math" w:hAnsi="Cambria Math" w:cs="Arial"/>
+                  <w:szCs w:val="22"/>
+                </w:rPr>
+                <m:t>L</m:t>
+              </m:r>
+            </m:e>
+            <m:sub>
+              <m:r>
+                <w:rPr>
+                  <w:rFonts w:ascii="Cambria Math" w:hAnsi="Cambria Math" w:cs="Arial"/>
+                  <w:szCs w:val="22"/>
+                </w:rPr>
+                <m:t>10km</m:t>
+              </m:r>
+            </m:sub>
+          </m:sSub>
+          <m:r>
+            <w:rPr>
+              <w:rFonts w:ascii="Cambria Math" w:hAnsi="Cambria Math" w:cs="Arial"/>
+              <w:szCs w:val="22"/>
+            </w:rPr>
+            <m:t>=</m:t>
+          </m:r>
+          <m:sSub>
+            <m:sSubPr>
+              <m:ctrlPr>
+                <w:rPr>
+                  <w:rFonts w:ascii="Cambria Math" w:hAnsi="Cambria Math" w:cs="Arial"/>
+                  <w:i/>
+                  <w:szCs w:val="22"/>
+                </w:rPr>
+              </m:ctrlPr>
+            </m:sSubPr>
+            <m:e>
+              <m:r>
+                <w:rPr>
+                  <w:rFonts w:ascii="Cambria Math" w:hAnsi="Cambria Math" w:cs="Arial"/>
+                  <w:szCs w:val="22"/>
+                </w:rPr>
+                <m:t>L</m:t>
+              </m:r>
+            </m:e>
+            <m:sub>
+              <m:r>
+                <w:rPr>
+                  <w:rFonts w:ascii="Cambria Math" w:hAnsi="Cambria Math" w:cs="Arial"/>
+                  <w:szCs w:val="22"/>
+                </w:rPr>
+                <m:t>10</m:t>
+              </m:r>
+              <m:r>
+                <w:rPr>
+                  <w:rFonts w:ascii="Cambria Math" w:hAnsi="Cambria Math" w:cs="Arial"/>
+                  <w:szCs w:val="22"/>
+                </w:rPr>
+                <m:t>h</m:t>
+              </m:r>
+            </m:sub>
+          </m:sSub>
+          <m:r>
+            <w:rPr>
+              <w:rFonts w:ascii="Cambria Math" w:hAnsi="Cambria Math" w:cs="Arial"/>
+              <w:szCs w:val="22"/>
+            </w:rPr>
+            <m:t>∙</m:t>
+          </m:r>
+          <m:sSub>
+            <m:sSubPr>
+              <m:ctrlPr>
+                <w:rPr>
+                  <w:rFonts w:ascii="Cambria Math" w:hAnsi="Cambria Math" w:cs="Arial"/>
+                  <w:i/>
+                  <w:szCs w:val="22"/>
+                </w:rPr>
+              </m:ctrlPr>
+            </m:sSubPr>
+            <m:e>
+              <m:r>
+                <w:rPr>
+                  <w:rFonts w:ascii="Cambria Math" w:hAnsi="Cambria Math" w:cs="Arial"/>
+                  <w:szCs w:val="22"/>
+                </w:rPr>
+                <m:t>v</m:t>
+              </m:r>
+            </m:e>
+            <m:sub>
+              <m:r>
+                <w:rPr>
+                  <w:rFonts w:ascii="Cambria Math" w:hAnsi="Cambria Math" w:cs="Arial"/>
+                  <w:szCs w:val="22"/>
+                </w:rPr>
+                <m:t>ab</m:t>
+              </m:r>
+            </m:sub>
+          </m:sSub>
+        </m:oMath>
+      </m:oMathPara>
+    </w:p>
+    <w:p>
+      <w:pPr>
+        <w:jc w:val="center"/>
+        <w:rPr>
+          <w:rFonts w:cs="Arial"/>
+          <w:szCs w:val="22"/>
+        </w:rPr>
+      </w:pPr>
+      <w:r>
+        <w:rPr>
+          <w:rFonts w:cs="Arial"/>
+          <w:b/>
+          <w:szCs w:val="22"/>
+        </w:rPr>
+        <w:sym w:font="Wingdings" w:char="F0E0"/>
+      </w:r>
+      <m:oMath>
+        <m:sSub>
+          <m:sSubPr>
+            <m:ctrlPr>
+              <w:rPr>
+                <w:rFonts w:ascii="Cambria Math" w:hAnsi="Cambria Math" w:cs="Arial"/>
+                <w:i/>
+                <w:szCs w:val="22"/>
+              </w:rPr>
+            </m:ctrlPr>
+          </m:sSubPr>
+          <m:e>
+            <m:r>
+              <w:rPr>
+                <w:rFonts w:ascii="Cambria Math" w:hAnsi="Cambria Math" w:cs="Arial"/>
+                <w:szCs w:val="22"/>
+              </w:rPr>
+              <m:t>L</m:t>
+            </m:r>
+          </m:e>
+          <m:sub>
+            <m:r>
+              <w:rPr>
+                <w:rFonts w:ascii="Cambria Math" w:hAnsi="Cambria Math" w:cs="Arial"/>
+                <w:szCs w:val="22"/>
+              </w:rPr>
+              <m:t>10km</m:t>
+            </m:r>
+          </m:sub>
+        </m:sSub>
+        <m:r>
+          <w:rPr>
+            <w:rFonts w:ascii="Cambria Math" w:hAnsi="Cambria Math" w:cs="Arial"/>
+            <w:szCs w:val="22"/>
+          </w:rPr>
+          <m:t>=8,82Mio. km</m:t>
+        </m:r>
+      </m:oMath>
+    </w:p>
+    <w:p>
+      <w:pPr>
+        <w:jc w:val="center"/>
+        <w:rPr>
+          <w:rFonts w:cs="Arial"/>
+          <w:szCs w:val="22"/>
+        </w:rPr>
+      </w:pPr>
+    </w:p>
+    <w:p>
+      <w:pPr>
+        <w:jc w:val="center"/>
+        <w:rPr>
+          <w:rFonts w:cs="Arial"/>
+          <w:szCs w:val="22"/>
+        </w:rPr>
+      </w:pPr>
+    </w:p>
+    <w:p>
+      <w:pPr>
+        <w:jc w:val="center"/>
+        <w:rPr>
+          <w:rFonts w:cs="Arial"/>
+          <w:szCs w:val="22"/>
+        </w:rPr>
+      </w:pPr>
+    </w:p>
+    <w:p>
+      <w:pPr>
+        <w:pStyle w:val="Listenabsatz"/>
+        <w:numPr>
+          <w:ilvl w:val="3"/>
+          <w:numId w:val="9"/>
+        </w:numPr>
+      </w:pPr>
+      <w:r>
+        <w:t>Zylinderrollenlager A</w:t>
+      </w:r>
+    </w:p>
+    <w:p>
+      <w:pPr>
+        <w:rPr>
+          <w:rFonts w:cs="Arial"/>
+          <w:szCs w:val="22"/>
+        </w:rPr>
+      </w:pPr>
+    </w:p>
+    <w:p>
+      <w:pPr>
+        <w:rPr>
+          <w:rFonts w:cs="Arial"/>
+          <w:szCs w:val="22"/>
+        </w:rPr>
+      </w:pPr>
+      <w:r>
+        <w:rPr>
+          <w:noProof/>
+        </w:rPr>
+        <w:lastRenderedPageBreak/>
+        <w:drawing>
+          <wp:inline distT="0" distB="0" distL="0" distR="0" wp14:anchorId="4C513FB1" wp14:editId="3AC66A45">
+            <wp:extent cx="3364302" cy="7813102"/>
+            <wp:effectExtent l="0" t="0" r="7620" b="0"/>
+            <wp:docPr id="8" name="Grafik 8"/>
+            <wp:cNvGraphicFramePr>
+              <a:graphicFrameLocks xmlns:a="http://schemas.openxmlformats.org/drawingml/2006/main" noChangeAspect="1"/>
+            </wp:cNvGraphicFramePr>
+            <a:graphic xmlns:a="http://schemas.openxmlformats.org/drawingml/2006/main">
+              <a:graphicData uri="http://schemas.openxmlformats.org/drawingml/2006/picture">
+                <pic:pic xmlns:pic="http://schemas.openxmlformats.org/drawingml/2006/picture">
+                  <pic:nvPicPr>
+                    <pic:cNvPr id="0" name="Picture 7"/>
+                    <pic:cNvPicPr>
+                      <a:picLocks noChangeAspect="1" noChangeArrowheads="1"/>
+                    </pic:cNvPicPr>
+                  </pic:nvPicPr>
+                  <pic:blipFill>
+                    <a:blip r:embed="rId26">
+                      <a:extLst>
+                        <a:ext uri="{28A0092B-C50C-407E-A947-70E740481C1C}">
+                          <a14:useLocalDpi xmlns:a14="http://schemas.microsoft.com/office/drawing/2010/main" val="0"/>
+                        </a:ext>
+                      </a:extLst>
+                    </a:blip>
+                    <a:srcRect/>
+                    <a:stretch>
+                      <a:fillRect/>
+                    </a:stretch>
+                  </pic:blipFill>
+                  <pic:spPr bwMode="auto">
+                    <a:xfrm>
+                      <a:off x="0" y="0"/>
+                      <a:ext cx="3372585" cy="7832338"/>
+                    </a:xfrm>
+                    <a:prstGeom prst="rect">
+                      <a:avLst/>
+                    </a:prstGeom>
+                    <a:noFill/>
+                    <a:ln>
+                      <a:noFill/>
+                    </a:ln>
+                  </pic:spPr>
+                </pic:pic>
+              </a:graphicData>
+            </a:graphic>
+          </wp:inline>
+        </w:drawing>
+      </w:r>
+    </w:p>
+    <w:p>
+      <w:pPr>
+        <w:rPr>
+          <w:rFonts w:cs="Arial"/>
+          <w:szCs w:val="22"/>
+        </w:rPr>
+      </w:pPr>
+    </w:p>
+    <w:p>
+      <w:pPr>
+        <w:pStyle w:val="Listenabsatz"/>
+        <w:numPr>
+          <w:ilvl w:val="3"/>
+          <w:numId w:val="9"/>
+        </w:numPr>
+      </w:pPr>
+      <w:r>
+        <w:t>Zylinderrollenlager B</w:t>
+      </w:r>
+    </w:p>
+    <w:p/>
+    <w:p>
+      <w:r>
+        <w:rPr>
+          <w:noProof/>
+        </w:rPr>
+        <w:drawing>
+          <wp:inline distT="0" distB="0" distL="0" distR="0" wp14:anchorId="046F5676" wp14:editId="76F191B0">
+            <wp:extent cx="3520063" cy="8174835"/>
+            <wp:effectExtent l="0" t="0" r="4445" b="0"/>
+            <wp:docPr id="9" name="Grafik 9"/>
+            <wp:cNvGraphicFramePr>
+              <a:graphicFrameLocks xmlns:a="http://schemas.openxmlformats.org/drawingml/2006/main" noChangeAspect="1"/>
+            </wp:cNvGraphicFramePr>
+            <a:graphic xmlns:a="http://schemas.openxmlformats.org/drawingml/2006/main">
+              <a:graphicData uri="http://schemas.openxmlformats.org/drawingml/2006/picture">
+                <pic:pic xmlns:pic="http://schemas.openxmlformats.org/drawingml/2006/picture">
+                  <pic:nvPicPr>
+                    <pic:cNvPr id="0" name="Picture 8"/>
+                    <pic:cNvPicPr>
+                      <a:picLocks noChangeAspect="1" noChangeArrowheads="1"/>
+                    </pic:cNvPicPr>
+                  </pic:nvPicPr>
+                  <pic:blipFill>
+                    <a:blip r:embed="rId27">
+                      <a:extLst>
+                        <a:ext uri="{28A0092B-C50C-407E-A947-70E740481C1C}">
+                          <a14:useLocalDpi xmlns:a14="http://schemas.microsoft.com/office/drawing/2010/main" val="0"/>
+                        </a:ext>
+                      </a:extLst>
+                    </a:blip>
+                    <a:srcRect/>
+                    <a:stretch>
+                      <a:fillRect/>
+                    </a:stretch>
+                  </pic:blipFill>
+                  <pic:spPr bwMode="auto">
+                    <a:xfrm>
+                      <a:off x="0" y="0"/>
+                      <a:ext cx="3529337" cy="8196372"/>
+                    </a:xfrm>
+                    <a:prstGeom prst="rect">
+                      <a:avLst/>
+                    </a:prstGeom>
+                    <a:noFill/>
+                    <a:ln>
+                      <a:noFill/>
+                    </a:ln>
+                  </pic:spPr>
+                </pic:pic>
+              </a:graphicData>
+            </a:graphic>
+          </wp:inline>
+        </w:drawing>
+      </w:r>
+    </w:p>
+    <w:p>
+      <w:pPr>
+        <w:jc w:val="both"/>
+        <w:rPr>
+          <w:rFonts w:cs="Arial"/>
+          <w:b/>
+          <w:szCs w:val="22"/>
+        </w:rPr>
+      </w:pPr>
+      <w:r>
+        <w:rPr>
+          <w:rFonts w:cs="Arial"/>
+          <w:b/>
+          <w:szCs w:val="22"/>
+        </w:rPr>
+        <w:lastRenderedPageBreak/>
+        <w:t>Einschraubtiefen</w:t>
+      </w:r>
+    </w:p>
+    <w:p>
+      <w:pPr>
+        <w:jc w:val="both"/>
+        <w:rPr>
+          <w:rFonts w:cs="Arial"/>
+          <w:szCs w:val="22"/>
+        </w:rPr>
+      </w:pPr>
+      <w:r>
+        <w:rPr>
+          <w:rFonts w:cs="Arial"/>
+          <w:szCs w:val="22"/>
+        </w:rPr>
+        <w:t xml:space="preserve">Die Einschraubtiefe für </w:t>
+      </w:r>
+      <w:r>
+        <w:rPr>
+          <w:rFonts w:cs="Arial"/>
+          <w:szCs w:val="22"/>
+        </w:rPr>
+        <w:t>8</w:t>
+      </w:r>
+      <w:r>
+        <w:rPr>
+          <w:rFonts w:cs="Arial"/>
+          <w:szCs w:val="22"/>
+        </w:rPr>
+        <w:t>.8-Schrauben in Werks</w:t>
+      </w:r>
+      <w:r>
+        <w:rPr>
+          <w:rFonts w:cs="Arial"/>
+          <w:szCs w:val="22"/>
+        </w:rPr>
+        <w:t>t</w:t>
+      </w:r>
+      <w:r>
+        <w:rPr>
+          <w:rFonts w:cs="Arial"/>
+          <w:szCs w:val="22"/>
+        </w:rPr>
+        <w:t xml:space="preserve">offe mit </w:t>
+      </w:r>
+      <m:oMath>
+        <m:sSub>
+          <m:sSubPr>
+            <m:ctrlPr>
+              <w:rPr>
+                <w:rFonts w:ascii="Cambria Math" w:hAnsi="Cambria Math" w:cs="Arial"/>
+                <w:i/>
+                <w:szCs w:val="22"/>
+              </w:rPr>
+            </m:ctrlPr>
+          </m:sSubPr>
+          <m:e>
+            <m:r>
+              <w:rPr>
+                <w:rFonts w:ascii="Cambria Math" w:hAnsi="Cambria Math" w:cs="Arial"/>
+                <w:szCs w:val="22"/>
+              </w:rPr>
+              <m:t>R</m:t>
+            </m:r>
+          </m:e>
+          <m:sub>
+            <m:r>
+              <w:rPr>
+                <w:rFonts w:ascii="Cambria Math" w:hAnsi="Cambria Math" w:cs="Arial"/>
+                <w:szCs w:val="22"/>
+              </w:rPr>
+              <m:t>m</m:t>
+            </m:r>
+          </m:sub>
+        </m:sSub>
+        <m:r>
+          <w:rPr>
+            <w:rFonts w:ascii="Cambria Math" w:hAnsi="Cambria Math" w:cs="Arial"/>
+            <w:szCs w:val="22"/>
+          </w:rPr>
+          <m:t>&lt;400…600</m:t>
+        </m:r>
+        <m:f>
+          <m:fPr>
+            <m:ctrlPr>
+              <w:rPr>
+                <w:rFonts w:ascii="Cambria Math" w:hAnsi="Cambria Math" w:cs="Arial"/>
+                <w:i/>
+                <w:szCs w:val="22"/>
+              </w:rPr>
+            </m:ctrlPr>
+          </m:fPr>
+          <m:num>
+            <m:r>
+              <w:rPr>
+                <w:rFonts w:ascii="Cambria Math" w:hAnsi="Cambria Math" w:cs="Arial"/>
+                <w:szCs w:val="22"/>
+              </w:rPr>
+              <m:t>N</m:t>
+            </m:r>
+          </m:num>
+          <m:den>
+            <m:r>
+              <w:rPr>
+                <w:rFonts w:ascii="Cambria Math" w:hAnsi="Cambria Math" w:cs="Arial"/>
+                <w:szCs w:val="22"/>
+              </w:rPr>
+              <m:t>m</m:t>
+            </m:r>
+            <m:sSup>
+              <m:sSupPr>
+                <m:ctrlPr>
+                  <w:rPr>
+                    <w:rFonts w:ascii="Cambria Math" w:hAnsi="Cambria Math" w:cs="Arial"/>
+                    <w:i/>
+                    <w:szCs w:val="22"/>
+                  </w:rPr>
+                </m:ctrlPr>
+              </m:sSupPr>
+              <m:e>
+                <m:r>
+                  <w:rPr>
+                    <w:rFonts w:ascii="Cambria Math" w:hAnsi="Cambria Math" w:cs="Arial"/>
+                    <w:szCs w:val="22"/>
+                  </w:rPr>
+                  <m:t>m</m:t>
+                </m:r>
+              </m:e>
+              <m:sup>
+                <m:r>
+                  <w:rPr>
+                    <w:rFonts w:ascii="Cambria Math" w:hAnsi="Cambria Math" w:cs="Arial"/>
+                    <w:szCs w:val="22"/>
+                  </w:rPr>
+                  <m:t>2</m:t>
+                </m:r>
+              </m:sup>
+            </m:sSup>
+            <m:r>
+              <w:rPr>
+                <w:rFonts w:ascii="Cambria Math" w:hAnsi="Cambria Math" w:cs="Arial"/>
+                <w:szCs w:val="22"/>
+              </w:rPr>
+              <m:t xml:space="preserve"> </m:t>
+            </m:r>
+          </m:den>
+        </m:f>
+        <m:r>
+          <w:rPr>
+            <w:rFonts w:ascii="Cambria Math" w:hAnsi="Cambria Math" w:cs="Arial"/>
+            <w:szCs w:val="22"/>
+          </w:rPr>
+          <m:t xml:space="preserve"> </m:t>
+        </m:r>
+      </m:oMath>
+      <w:r>
+        <w:rPr>
+          <w:rFonts w:cs="Arial"/>
+          <w:szCs w:val="22"/>
+        </w:rPr>
+        <w:t xml:space="preserve">beträgt nach [1] </w:t>
+      </w:r>
+      <m:oMath>
+        <m:r>
+          <w:rPr>
+            <w:rFonts w:ascii="Cambria Math" w:hAnsi="Cambria Math" w:cs="Arial"/>
+            <w:szCs w:val="22"/>
+          </w:rPr>
+          <m:t>1,2d=9,6mm</m:t>
+        </m:r>
+      </m:oMath>
+      <w:r>
+        <w:rPr>
+          <w:rFonts w:cs="Arial"/>
+          <w:szCs w:val="22"/>
+        </w:rPr>
+        <w:t>. Der Gewindeüberstand x ist der dreifache Wert der Gewindesteigung, hier also 3</w:t>
+      </w:r>
+      <w:r>
+        <w:rPr>
+          <w:rFonts w:cs="Arial"/>
+          <w:szCs w:val="22"/>
+        </w:rPr>
+        <w:t>,75</w:t>
+      </w:r>
+      <w:r>
+        <w:rPr>
+          <w:rFonts w:cs="Arial"/>
+          <w:szCs w:val="22"/>
+        </w:rPr>
+        <w:t>mm. Der Gewinde</w:t>
+      </w:r>
+      <w:r>
+        <w:rPr>
+          <w:rFonts w:cs="Arial"/>
+          <w:szCs w:val="22"/>
+        </w:rPr>
+        <w:t>auslauf</w:t>
+      </w:r>
+      <w:r>
+        <w:rPr>
+          <w:rFonts w:cs="Arial"/>
+          <w:szCs w:val="22"/>
+        </w:rPr>
+        <w:t xml:space="preserve"> beträgt nach DIN 76</w:t>
+      </w:r>
+      <w:r>
+        <w:rPr>
+          <w:rFonts w:cs="Arial"/>
+          <w:szCs w:val="22"/>
+        </w:rPr>
+        <w:t xml:space="preserve"> 6,2</w:t>
+      </w:r>
+      <w:r>
+        <w:rPr>
+          <w:rFonts w:cs="Arial"/>
+          <w:szCs w:val="22"/>
+        </w:rPr>
+        <w:t xml:space="preserve"> mm. Die theoretische Gewindetiefe ergibt sich damit zu </w:t>
+      </w:r>
+      <w:r>
+        <w:rPr>
+          <w:rFonts w:cs="Arial"/>
+          <w:szCs w:val="22"/>
+        </w:rPr>
+        <w:t>13,35</w:t>
+      </w:r>
+      <w:r>
+        <w:rPr>
+          <w:rFonts w:cs="Arial"/>
+          <w:szCs w:val="22"/>
+        </w:rPr>
+        <w:t>mm, die Gesamtlochtiefe 1</w:t>
+      </w:r>
+      <w:r>
+        <w:rPr>
+          <w:rFonts w:cs="Arial"/>
+          <w:szCs w:val="22"/>
+        </w:rPr>
+        <w:t>9,55</w:t>
+      </w:r>
+      <w:r>
+        <w:rPr>
+          <w:rFonts w:cs="Arial"/>
+          <w:szCs w:val="22"/>
+        </w:rPr>
+        <w:t xml:space="preserve">mm. Der Deckel ist </w:t>
+      </w:r>
+      <w:r>
+        <w:rPr>
+          <w:rFonts w:cs="Arial"/>
+          <w:szCs w:val="22"/>
+        </w:rPr>
+        <w:t>8</w:t>
+      </w:r>
+      <w:r>
+        <w:rPr>
+          <w:rFonts w:cs="Arial"/>
+          <w:szCs w:val="22"/>
+        </w:rPr>
+        <w:t>mm hoch</w:t>
+      </w:r>
+      <w:r>
+        <w:rPr>
+          <w:rFonts w:cs="Arial"/>
+          <w:szCs w:val="22"/>
+        </w:rPr>
+        <w:t xml:space="preserve">. </w:t>
+      </w:r>
+      <w:r>
+        <w:rPr>
+          <w:rFonts w:cs="Arial"/>
+          <w:szCs w:val="22"/>
+          <w:shd w:val="clear" w:color="auto" w:fill="FFFFFF"/>
+        </w:rPr>
+        <w:t xml:space="preserve">Die gewählte Schraube ist 20mm lang. Von dieser Länge müssen </w:t>
+      </w:r>
+      <m:oMath>
+        <m:r>
+          <w:rPr>
+            <w:rFonts w:ascii="Cambria Math" w:hAnsi="Cambria Math" w:cs="Arial"/>
+            <w:szCs w:val="22"/>
+            <w:shd w:val="clear" w:color="auto" w:fill="FFFFFF"/>
+          </w:rPr>
+          <m:t>8mm</m:t>
+        </m:r>
+      </m:oMath>
+      <w:r>
+        <w:rPr>
+          <w:rFonts w:cs="Arial"/>
+          <w:szCs w:val="22"/>
+          <w:shd w:val="clear" w:color="auto" w:fill="FFFFFF"/>
+        </w:rPr>
+        <w:t xml:space="preserve"> abgezogen werden, die nicht als Einschraubtiefe zur Verfügung stehen. Die verbleibende Schraubenlänge beträgt 1</w:t>
+      </w:r>
+      <w:r>
+        <w:rPr>
+          <w:rFonts w:cs="Arial"/>
+          <w:szCs w:val="22"/>
+          <w:shd w:val="clear" w:color="auto" w:fill="FFFFFF"/>
+        </w:rPr>
+        <w:t>2</w:t>
+      </w:r>
+      <w:r>
+        <w:rPr>
+          <w:rFonts w:cs="Arial"/>
+          <w:szCs w:val="22"/>
+          <w:shd w:val="clear" w:color="auto" w:fill="FFFFFF"/>
+        </w:rPr>
+        <w:t>mm</w:t>
+      </w:r>
+      <w:r>
+        <w:rPr>
+          <w:rFonts w:cs="Arial"/>
+          <w:szCs w:val="22"/>
+          <w:shd w:val="clear" w:color="auto" w:fill="FFFFFF"/>
+        </w:rPr>
+        <w:t>, das liegt zwischen der benötigten Einschraubtiefe und der Gewindelänge.</w:t>
+      </w:r>
+    </w:p>
+    <w:p/>
+    <w:p>
+      <w:pPr>
+        <w:pStyle w:val="berschrift3"/>
+      </w:pPr>
+      <w:bookmarkStart w:id="23" w:name="_Toc30503717"/>
+      <w:proofErr w:type="spellStart"/>
+      <w:r>
+        <w:t>Abtriebslager</w:t>
+      </w:r>
+      <w:bookmarkEnd w:id="23"/>
+      <w:proofErr w:type="spellEnd"/>
+    </w:p>
+    <w:p>
+      <w:pPr>
+        <w:pStyle w:val="berschrift2"/>
+      </w:pPr>
+      <w:bookmarkStart w:id="24" w:name="_Toc30503718"/>
+      <w:bookmarkStart w:id="25" w:name="_GoBack"/>
+      <w:bookmarkEnd w:id="25"/>
       <w:r>
         <w:t>Lagerlebensdauer</w:t>
       </w:r>
+      <w:bookmarkEnd w:id="24"/>
     </w:p>
     <w:p>
       <w:pPr>
@@ -18751,6 +20503,31 @@
           <w:u w:val="single"/>
         </w:rPr>
         <w:t>Drehzahl</w:t>
+      </w:r>
+    </w:p>
+    <w:p>
+      <w:r>
+        <w:t xml:space="preserve">Die </w:t>
+      </w:r>
+      <w:proofErr w:type="spellStart"/>
+      <w:r>
+        <w:t>Abt</w:t>
+      </w:r>
+      <w:r>
+        <w:t>r</w:t>
+      </w:r>
+      <w:r>
+        <w:t>iebsdrehzahl</w:t>
+      </w:r>
+      <w:proofErr w:type="spellEnd"/>
+      <w:r>
+        <w:t xml:space="preserve"> wird mit folgender Formel</w:t>
+      </w:r>
+      <w:r>
+        <w:t xml:space="preserve"> für eine Höchstgeschwindigkeit von 100 km/h</w:t>
+      </w:r>
+      <w:r>
+        <w:t xml:space="preserve"> berechnet.</w:t>
       </w:r>
     </w:p>
     <w:p>
@@ -19058,6 +20835,11 @@
       </m:oMathPara>
     </w:p>
     <w:p>
+      <w:r>
+        <w:t>Mit der Übersetzung ergibt sich daraus die Antriebsdrehzahl.</w:t>
+      </w:r>
+    </w:p>
+    <w:p>
       <m:oMathPara>
         <m:oMath>
           <m:sSub>
@@ -19184,6 +20966,11 @@
           </m:f>
         </m:oMath>
       </m:oMathPara>
+    </w:p>
+    <w:p>
+      <w:r>
+        <w:t>Zur Auslegung soll die durchschnittliche Drehzahl verwendet werden, die der halben Maximaldrehzahl entspricht.</w:t>
+      </w:r>
     </w:p>
     <w:p>
       <m:oMathPara>
@@ -19795,7 +21582,25 @@
             <w:rPr>
               <w:rFonts w:ascii="Cambria Math" w:hAnsi="Cambria Math"/>
             </w:rPr>
-            <m:t>=353333</m:t>
+            <m:t>=353</m:t>
+          </m:r>
+          <m:r>
+            <w:rPr>
+              <w:rFonts w:ascii="Cambria Math" w:hAnsi="Cambria Math"/>
+            </w:rPr>
+            <m:t xml:space="preserve"> </m:t>
+          </m:r>
+          <m:r>
+            <w:rPr>
+              <w:rFonts w:ascii="Cambria Math" w:hAnsi="Cambria Math"/>
+            </w:rPr>
+            <m:t>333</m:t>
+          </m:r>
+          <m:r>
+            <w:rPr>
+              <w:rFonts w:ascii="Cambria Math" w:hAnsi="Cambria Math"/>
+            </w:rPr>
+            <m:t xml:space="preserve"> </m:t>
           </m:r>
           <m:r>
             <w:rPr>
@@ -22286,13 +24091,7 @@
     </w:p>
     <w:p>
       <w:r>
-        <w:t>Radialkraft</w:t>
-      </w:r>
-      <w:r>
-        <w:t xml:space="preserve"> an der Verzahnung</w:t>
-      </w:r>
-      <w:r>
-        <w:t>:</w:t>
+        <w:t>Radialkraft an der Verzahnung:</w:t>
       </w:r>
     </w:p>
     <w:p>
@@ -22773,7 +24572,7 @@
       </w:r>
     </w:p>
     <w:p/>
-    <w:bookmarkStart w:id="20" w:name="_Hlk29992912"/>
+    <w:bookmarkStart w:id="26" w:name="_Hlk29992912"/>
     <w:p>
       <m:oMathPara>
         <m:oMath>
@@ -22881,7 +24680,7 @@
               </m:sSub>
             </m:den>
           </m:f>
-          <w:bookmarkEnd w:id="20"/>
+          <w:bookmarkEnd w:id="26"/>
           <m:r>
             <w:rPr>
               <w:rFonts w:ascii="Cambria Math" w:hAnsi="Cambria Math"/>
@@ -22964,14 +24763,13 @@
       </m:oMathPara>
     </w:p>
     <w:p>
-      <w:bookmarkStart w:id="21" w:name="_Hlk29992959"/>
+      <w:bookmarkStart w:id="27" w:name="_Hlk29992959"/>
       <m:oMathPara>
         <m:oMath>
           <m:r>
             <w:rPr>
               <w:rFonts w:ascii="Cambria Math" w:hAnsi="Cambria Math"/>
             </w:rPr>
-            <w:lastRenderedPageBreak/>
             <m:t>1,4kN+</m:t>
           </m:r>
           <m:f>
@@ -23000,7 +24798,7 @@
               </m:r>
             </m:den>
           </m:f>
-          <w:bookmarkEnd w:id="21"/>
+          <w:bookmarkEnd w:id="27"/>
           <m:r>
             <w:rPr>
               <w:rFonts w:ascii="Cambria Math" w:hAnsi="Cambria Math"/>
@@ -24028,7 +25826,31 @@
             <w:rPr>
               <w:rFonts w:ascii="Cambria Math" w:hAnsi="Cambria Math"/>
             </w:rPr>
-            <m:t>24504530km</m:t>
+            <m:t>24</m:t>
+          </m:r>
+          <m:r>
+            <w:rPr>
+              <w:rFonts w:ascii="Cambria Math" w:hAnsi="Cambria Math"/>
+            </w:rPr>
+            <m:t xml:space="preserve"> </m:t>
+          </m:r>
+          <m:r>
+            <w:rPr>
+              <w:rFonts w:ascii="Cambria Math" w:hAnsi="Cambria Math"/>
+            </w:rPr>
+            <m:t>504</m:t>
+          </m:r>
+          <m:r>
+            <w:rPr>
+              <w:rFonts w:ascii="Cambria Math" w:hAnsi="Cambria Math"/>
+            </w:rPr>
+            <m:t xml:space="preserve"> </m:t>
+          </m:r>
+          <m:r>
+            <w:rPr>
+              <w:rFonts w:ascii="Cambria Math" w:hAnsi="Cambria Math"/>
+            </w:rPr>
+            <m:t>530km</m:t>
           </m:r>
         </m:oMath>
       </m:oMathPara>
@@ -24038,41 +25860,68 @@
         <w:jc w:val="center"/>
       </w:pPr>
     </w:p>
-    <w:p>
-      <w:pPr>
-        <w:jc w:val="center"/>
-      </w:pPr>
-    </w:p>
-    <w:p>
-      <w:r>
-        <w:t>Vierpunktlager Schaeffler:</w:t>
-      </w:r>
-    </w:p>
     <w:p/>
-    <w:p/>
-    <w:p/>
     <w:p>
       <w:pPr>
         <w:pStyle w:val="berschrift2"/>
       </w:pPr>
-      <w:bookmarkStart w:id="22" w:name="_Toc30503715"/>
-      <w:r>
-        <w:t>Auswahl der Lager</w:t>
-      </w:r>
-      <w:bookmarkEnd w:id="22"/>
-    </w:p>
-    <w:p>
-      <w:r>
-        <w:t xml:space="preserve">Vierpunktlager Schäffler QJ 216-XL-MPA </w:t>
-      </w:r>
-      <w:r>
-        <w:rPr>
-          <w:highlight w:val="yellow"/>
-        </w:rPr>
-        <w:t>S.354</w:t>
-      </w:r>
-      <w:r>
-        <w:t xml:space="preserve"> </w:t>
+      <w:bookmarkStart w:id="28" w:name="_Toc30503719"/>
+      <w:r>
+        <w:t>Auswahl der Dichtungen</w:t>
+      </w:r>
+      <w:bookmarkEnd w:id="28"/>
+    </w:p>
+    <w:p>
+      <w:r>
+        <w:t xml:space="preserve">Als </w:t>
+      </w:r>
+      <w:r>
+        <w:t xml:space="preserve">zentraler Bestandteil des </w:t>
+      </w:r>
+      <w:r>
+        <w:t>Dichtungskonzept</w:t>
+      </w:r>
+      <w:r>
+        <w:t>s</w:t>
+      </w:r>
+      <w:r>
+        <w:t xml:space="preserve"> sollen </w:t>
+      </w:r>
+      <w:proofErr w:type="spellStart"/>
+      <w:r>
+        <w:t>Labyrinthdichtungen</w:t>
+      </w:r>
+      <w:proofErr w:type="spellEnd"/>
+      <w:r>
+        <w:t xml:space="preserve"> verwendet werden.</w:t>
+      </w:r>
+    </w:p>
+    <w:p>
+      <w:r>
+        <w:t xml:space="preserve">Als Rohmaterial für den Stützring soll ein </w:t>
+      </w:r>
+      <w:r>
+        <w:t>r</w:t>
+      </w:r>
+      <w:r>
+        <w:t>un</w:t>
+      </w:r>
+      <w:r>
+        <w:t>d</w:t>
+      </w:r>
+      <w:r>
+        <w:t xml:space="preserve">es Hohlprofil mit Außendurchmesser 323,9mm und einer Wandstärke von 45mm zugekauft werden. </w:t>
+      </w:r>
+      <w:r>
+        <w:t xml:space="preserve">Der Radialspalt beträgt 0,3 mm, der Axialspalt 3 mm. Nach Konstruktion der </w:t>
+      </w:r>
+      <w:proofErr w:type="spellStart"/>
+      <w:r>
+        <w:t>Labyrinthdichtung</w:t>
+      </w:r>
+      <w:proofErr w:type="spellEnd"/>
+      <w:r>
+        <w:t xml:space="preserve"> in CAD wurden die Dichtungen im Halbschnitt zur Veranschaulichung als Prototyp mit dem 3D-Drucker gedruckt. </w:t>
       </w:r>
     </w:p>
     <w:p>
@@ -24085,1456 +25934,33 @@
         <w:rPr>
           <w:color w:val="FF0000"/>
         </w:rPr>
-        <w:t xml:space="preserve">2x Zylinderrollenlager mit Käfig NU216-E-XL-TVP2 </w:t>
-      </w:r>
-      <w:r>
+        <w:t>Foto</w:t>
+      </w:r>
+    </w:p>
+    <w:p>
+      <w:pPr>
         <w:rPr>
           <w:color w:val="FF0000"/>
-          <w:highlight w:val="yellow"/>
-        </w:rPr>
-        <w:t>S.432</w:t>
-      </w:r>
-    </w:p>
-    <w:p>
-      <w:r>
-        <w:t>Innendurchmesser 80 mm</w:t>
-      </w:r>
-    </w:p>
-    <w:p>
-      <w:r>
-        <w:t>Außendurchmesser 140 mm</w:t>
-      </w:r>
-    </w:p>
-    <w:p>
-      <w:r>
-        <w:t>Breite 26 mm</w:t>
-      </w:r>
-    </w:p>
-    <w:p/>
-    <w:p>
-      <w:r>
-        <w:t>Wegen Ritzel: Zylinderrollenlager und Vierpunktlager haben nicht genügend Lagerschulter zur Verfügung (</w:t>
-      </w:r>
-      <w:proofErr w:type="spellStart"/>
-      <w:r>
-        <w:t>dF</w:t>
-      </w:r>
-      <w:proofErr w:type="spellEnd"/>
-      <w:r>
-        <w:t xml:space="preserve"> Ritzel=89mm, da (Durchmesser 80</w:t>
-      </w:r>
-      <w:proofErr w:type="gramStart"/>
-      <w:r>
-        <w:t>mm)=</w:t>
-      </w:r>
-      <w:proofErr w:type="gramEnd"/>
-      <w:r>
-        <w:t>91mm)</w:t>
-      </w:r>
-    </w:p>
-    <w:p/>
-    <w:p>
-      <w:r>
-        <w:t xml:space="preserve">Neue Lager: </w:t>
-      </w:r>
-    </w:p>
-    <w:p>
-      <w:r>
-        <w:t xml:space="preserve">Vierpunktlager Schäffler QJ 215-XL-TVP </w:t>
-      </w:r>
-      <w:r>
-        <w:rPr>
-          <w:highlight w:val="yellow"/>
-        </w:rPr>
-        <w:t>S.354</w:t>
-      </w:r>
-      <w:r>
-        <w:t xml:space="preserve"> </w:t>
-      </w:r>
-    </w:p>
-    <w:p>
-      <w:r>
-        <w:t>Innendurchmesser 75 mm</w:t>
-      </w:r>
-    </w:p>
-    <w:p>
-      <w:r>
-        <w:t>Außendurchmesser 130 mm</w:t>
-      </w:r>
-    </w:p>
-    <w:p>
-      <w:r>
-        <w:t>Breite 25 mm</w:t>
-      </w:r>
-    </w:p>
-    <w:p>
-      <w:pPr>
+        </w:rPr>
+      </w:pPr>
+      <w:r>
         <w:rPr>
           <w:color w:val="FF0000"/>
         </w:rPr>
-      </w:pPr>
-      <w:r>
-        <w:rPr>
-          <w:color w:val="FF0000"/>
-        </w:rPr>
-        <w:t xml:space="preserve">2x </w:t>
-      </w:r>
-      <w:bookmarkStart w:id="23" w:name="_Hlk30765989"/>
-      <w:r>
-        <w:rPr>
-          <w:color w:val="FF0000"/>
-        </w:rPr>
-        <w:t>Zylinderrollenlager mit Käfig NU</w:t>
-      </w:r>
-      <w:bookmarkStart w:id="24" w:name="_GoBack"/>
-      <w:bookmarkEnd w:id="24"/>
-      <w:r>
-        <w:rPr>
-          <w:color w:val="FF0000"/>
-        </w:rPr>
-        <w:t>215</w:t>
-      </w:r>
-      <w:r>
-        <w:rPr>
-          <w:color w:val="FF0000"/>
-        </w:rPr>
-        <w:t>-E-XL-TVP2</w:t>
-      </w:r>
-      <w:bookmarkEnd w:id="23"/>
-      <w:r>
-        <w:rPr>
-          <w:color w:val="FF0000"/>
-        </w:rPr>
-        <w:t xml:space="preserve"> </w:t>
-      </w:r>
-      <w:r>
-        <w:rPr>
-          <w:color w:val="FF0000"/>
-          <w:highlight w:val="yellow"/>
-        </w:rPr>
-        <w:t>S.43</w:t>
-      </w:r>
-      <w:r>
-        <w:rPr>
-          <w:color w:val="FF0000"/>
-          <w:highlight w:val="yellow"/>
-        </w:rPr>
-        <w:t>0</w:t>
-      </w:r>
-    </w:p>
-    <w:p>
-      <w:r>
-        <w:t>Innendurchmesser 75 mm</w:t>
-      </w:r>
-    </w:p>
-    <w:p>
-      <w:r>
-        <w:t>Außendurchmesser 130 mm</w:t>
-      </w:r>
-    </w:p>
-    <w:p>
-      <w:r>
-        <w:t>Breite 31 mm</w:t>
-      </w:r>
-    </w:p>
-    <w:p>
-      <w:r>
-        <w:t>Da=84mm</w:t>
-      </w:r>
-    </w:p>
-    <w:p>
-      <w:proofErr w:type="spellStart"/>
-      <w:r>
-        <w:t>Df</w:t>
-      </w:r>
-      <w:proofErr w:type="spellEnd"/>
-      <w:r>
-        <w:t>=89mm</w:t>
-      </w:r>
-    </w:p>
-    <w:p>
-      <w:r>
-        <w:t>89mm-3mm (Respektabstand</w:t>
-      </w:r>
-      <w:r>
-        <w:t xml:space="preserve"> vom </w:t>
-      </w:r>
-      <w:proofErr w:type="spellStart"/>
-      <w:proofErr w:type="gramStart"/>
-      <w:r>
-        <w:t>Verzahnungfräsen</w:t>
-      </w:r>
-      <w:proofErr w:type="spellEnd"/>
-      <w:r>
-        <w:t>)</w:t>
-      </w:r>
-      <w:r>
-        <w:t>=</w:t>
-      </w:r>
-      <w:proofErr w:type="gramEnd"/>
-      <w:r>
-        <w:t xml:space="preserve">86mm </w:t>
-      </w:r>
-      <w:r>
-        <w:sym w:font="Wingdings" w:char="F0E0"/>
-      </w:r>
-      <w:r>
-        <w:t>geht</w:t>
-      </w:r>
-    </w:p>
-    <w:p/>
-    <w:p>
-      <w:pPr>
-        <w:pStyle w:val="berschrift3"/>
-      </w:pPr>
-      <w:bookmarkStart w:id="25" w:name="_Toc30503716"/>
-      <w:r>
-        <w:t>Antriebslager</w:t>
-      </w:r>
-      <w:bookmarkEnd w:id="25"/>
-    </w:p>
-    <w:p/>
-    <w:p>
-      <w:r>
-        <w:t>Fixierung:</w:t>
-      </w:r>
-      <w:r>
-        <w:t xml:space="preserve"> Lagersicherung mit 3 M8 Schrauben</w:t>
-      </w:r>
-    </w:p>
-    <w:p/>
-    <w:p/>
-    <w:p/>
-    <w:p>
-      <w:pPr>
-        <w:pStyle w:val="Listenabsatz"/>
-        <w:numPr>
-          <w:ilvl w:val="3"/>
-          <w:numId w:val="9"/>
-        </w:numPr>
-      </w:pPr>
-      <w:r>
-        <w:lastRenderedPageBreak/>
-        <w:t>Axiallager</w:t>
-      </w:r>
-    </w:p>
-    <w:p/>
-    <w:p>
-      <w:pPr>
-        <w:jc w:val="both"/>
-      </w:pPr>
-      <w:r>
-        <w:t>Die Axiallager wurden entsprechend den Vorgaben gewählt. Auf Grund der Abmaße der Lager entschied man sich für einen Innendurchmesser von 75mm. Die Lebensdauer wurde mithilfe von Decker-Excel-Tabellen berechnet.</w:t>
-      </w:r>
-    </w:p>
-    <w:p>
-      <w:pPr>
-        <w:jc w:val="both"/>
-        <w:rPr>
-          <w:rFonts w:cs="Arial"/>
-          <w:b/>
-          <w:szCs w:val="22"/>
-        </w:rPr>
-      </w:pPr>
-      <w:r>
-        <w:rPr>
-          <w:noProof/>
-        </w:rPr>
-        <w:drawing>
-          <wp:inline distT="0" distB="0" distL="0" distR="0" wp14:anchorId="0B44BC2D" wp14:editId="06FB5FFC">
-            <wp:extent cx="3752491" cy="4297521"/>
-            <wp:effectExtent l="0" t="0" r="635" b="8255"/>
-            <wp:docPr id="6" name="Grafik 6"/>
-            <wp:cNvGraphicFramePr>
-              <a:graphicFrameLocks xmlns:a="http://schemas.openxmlformats.org/drawingml/2006/main" noChangeAspect="1"/>
-            </wp:cNvGraphicFramePr>
-            <a:graphic xmlns:a="http://schemas.openxmlformats.org/drawingml/2006/main">
-              <a:graphicData uri="http://schemas.openxmlformats.org/drawingml/2006/picture">
-                <pic:pic xmlns:pic="http://schemas.openxmlformats.org/drawingml/2006/picture">
-                  <pic:nvPicPr>
-                    <pic:cNvPr id="0" name="Picture 5"/>
-                    <pic:cNvPicPr>
-                      <a:picLocks noChangeAspect="1" noChangeArrowheads="1"/>
-                    </pic:cNvPicPr>
-                  </pic:nvPicPr>
-                  <pic:blipFill>
-                    <a:blip r:embed="rId23">
-                      <a:extLst>
-                        <a:ext uri="{28A0092B-C50C-407E-A947-70E740481C1C}">
-                          <a14:useLocalDpi xmlns:a14="http://schemas.microsoft.com/office/drawing/2010/main" val="0"/>
-                        </a:ext>
-                      </a:extLst>
-                    </a:blip>
-                    <a:srcRect/>
-                    <a:stretch>
-                      <a:fillRect/>
-                    </a:stretch>
-                  </pic:blipFill>
-                  <pic:spPr bwMode="auto">
-                    <a:xfrm>
-                      <a:off x="0" y="0"/>
-                      <a:ext cx="3755861" cy="4301380"/>
-                    </a:xfrm>
-                    <a:prstGeom prst="rect">
-                      <a:avLst/>
-                    </a:prstGeom>
-                    <a:noFill/>
-                    <a:ln>
-                      <a:noFill/>
-                    </a:ln>
-                  </pic:spPr>
-                </pic:pic>
-              </a:graphicData>
-            </a:graphic>
-          </wp:inline>
-        </w:drawing>
-      </w:r>
-    </w:p>
-    <w:p>
-      <w:pPr>
-        <w:jc w:val="both"/>
-        <w:rPr>
-          <w:rFonts w:cs="Arial"/>
-          <w:b/>
-          <w:szCs w:val="22"/>
-        </w:rPr>
-      </w:pPr>
-      <w:r>
-        <w:rPr>
-          <w:noProof/>
-        </w:rPr>
-        <w:lastRenderedPageBreak/>
-        <w:drawing>
-          <wp:inline distT="0" distB="0" distL="0" distR="0" wp14:anchorId="7398C925" wp14:editId="2CF1DE21">
-            <wp:extent cx="4270131" cy="4968815"/>
-            <wp:effectExtent l="0" t="0" r="0" b="3810"/>
-            <wp:docPr id="7" name="Grafik 7"/>
-            <wp:cNvGraphicFramePr>
-              <a:graphicFrameLocks xmlns:a="http://schemas.openxmlformats.org/drawingml/2006/main" noChangeAspect="1"/>
-            </wp:cNvGraphicFramePr>
-            <a:graphic xmlns:a="http://schemas.openxmlformats.org/drawingml/2006/main">
-              <a:graphicData uri="http://schemas.openxmlformats.org/drawingml/2006/picture">
-                <pic:pic xmlns:pic="http://schemas.openxmlformats.org/drawingml/2006/picture">
-                  <pic:nvPicPr>
-                    <pic:cNvPr id="0" name="Picture 6"/>
-                    <pic:cNvPicPr>
-                      <a:picLocks noChangeAspect="1" noChangeArrowheads="1"/>
-                    </pic:cNvPicPr>
-                  </pic:nvPicPr>
-                  <pic:blipFill>
-                    <a:blip r:embed="rId24">
-                      <a:extLst>
-                        <a:ext uri="{28A0092B-C50C-407E-A947-70E740481C1C}">
-                          <a14:useLocalDpi xmlns:a14="http://schemas.microsoft.com/office/drawing/2010/main" val="0"/>
-                        </a:ext>
-                      </a:extLst>
-                    </a:blip>
-                    <a:srcRect/>
-                    <a:stretch>
-                      <a:fillRect/>
-                    </a:stretch>
-                  </pic:blipFill>
-                  <pic:spPr bwMode="auto">
-                    <a:xfrm>
-                      <a:off x="0" y="0"/>
-                      <a:ext cx="4274269" cy="4973631"/>
-                    </a:xfrm>
-                    <a:prstGeom prst="rect">
-                      <a:avLst/>
-                    </a:prstGeom>
-                    <a:noFill/>
-                    <a:ln>
-                      <a:noFill/>
-                    </a:ln>
-                  </pic:spPr>
-                </pic:pic>
-              </a:graphicData>
-            </a:graphic>
-          </wp:inline>
-        </w:drawing>
-      </w:r>
-    </w:p>
-    <w:p>
-      <w:pPr>
-        <w:jc w:val="both"/>
-        <w:rPr>
-          <w:rFonts w:cs="Arial"/>
-          <w:b/>
-          <w:szCs w:val="22"/>
-        </w:rPr>
-      </w:pPr>
-    </w:p>
-    <w:p>
-      <w:pPr>
-        <w:jc w:val="both"/>
-        <w:rPr>
-          <w:rFonts w:cs="Arial"/>
-          <w:szCs w:val="22"/>
-        </w:rPr>
-      </w:pPr>
-      <w:r>
-        <w:rPr>
-          <w:rFonts w:cs="Arial"/>
-          <w:szCs w:val="22"/>
-        </w:rPr>
-        <w:t xml:space="preserve">Da die Lebensdauer in Kilometer vorgegeben ist wurde die </w:t>
-      </w:r>
-      <w:r>
-        <w:rPr>
-          <w:rFonts w:cs="Arial"/>
-          <w:szCs w:val="22"/>
-        </w:rPr>
-        <w:t>Lebensdauer von Stunden in Kilometer mithilfe folgender Formel berechnet:</w:t>
-      </w:r>
-    </w:p>
-    <w:p>
-      <w:pPr>
-        <w:jc w:val="both"/>
-        <w:rPr>
-          <w:rFonts w:cs="Arial"/>
-          <w:szCs w:val="22"/>
-        </w:rPr>
-      </w:pPr>
-    </w:p>
-    <w:p>
-      <w:pPr>
-        <w:jc w:val="both"/>
-        <w:rPr>
-          <w:rFonts w:cs="Arial"/>
-          <w:szCs w:val="22"/>
-        </w:rPr>
-      </w:pPr>
-      <m:oMathPara>
-        <m:oMath>
-          <m:r>
-            <w:rPr>
-              <w:rFonts w:ascii="Cambria Math" w:hAnsi="Cambria Math" w:cs="Arial"/>
-              <w:szCs w:val="22"/>
-            </w:rPr>
-            <m:t>v=100</m:t>
-          </m:r>
-          <m:f>
-            <m:fPr>
-              <m:ctrlPr>
-                <w:rPr>
-                  <w:rFonts w:ascii="Cambria Math" w:hAnsi="Cambria Math" w:cs="Arial"/>
-                  <w:i/>
-                  <w:szCs w:val="22"/>
-                </w:rPr>
-              </m:ctrlPr>
-            </m:fPr>
-            <m:num>
-              <m:r>
-                <w:rPr>
-                  <w:rFonts w:ascii="Cambria Math" w:hAnsi="Cambria Math" w:cs="Arial"/>
-                  <w:szCs w:val="22"/>
-                </w:rPr>
-                <m:t>km</m:t>
-              </m:r>
-            </m:num>
-            <m:den>
-              <m:r>
-                <w:rPr>
-                  <w:rFonts w:ascii="Cambria Math" w:hAnsi="Cambria Math" w:cs="Arial"/>
-                  <w:szCs w:val="22"/>
-                </w:rPr>
-                <m:t>h</m:t>
-              </m:r>
-            </m:den>
-          </m:f>
-        </m:oMath>
-      </m:oMathPara>
-    </w:p>
-    <w:p>
-      <w:pPr>
-        <w:jc w:val="both"/>
-        <w:rPr>
-          <w:rFonts w:cs="Arial"/>
-          <w:szCs w:val="22"/>
-        </w:rPr>
-      </w:pPr>
-      <m:oMathPara>
-        <m:oMath>
-          <m:sSub>
-            <m:sSubPr>
-              <m:ctrlPr>
-                <w:rPr>
-                  <w:rFonts w:ascii="Cambria Math" w:hAnsi="Cambria Math" w:cs="Arial"/>
-                  <w:i/>
-                  <w:szCs w:val="22"/>
-                </w:rPr>
-              </m:ctrlPr>
-            </m:sSubPr>
-            <m:e>
-              <m:r>
-                <w:rPr>
-                  <w:rFonts w:ascii="Cambria Math" w:hAnsi="Cambria Math" w:cs="Arial"/>
-                  <w:szCs w:val="22"/>
-                </w:rPr>
-                <m:t>v</m:t>
-              </m:r>
-            </m:e>
-            <m:sub>
-              <m:r>
-                <w:rPr>
-                  <w:rFonts w:ascii="Cambria Math" w:hAnsi="Cambria Math" w:cs="Arial"/>
-                  <w:szCs w:val="22"/>
-                </w:rPr>
-                <m:t>ab</m:t>
-              </m:r>
-            </m:sub>
-          </m:sSub>
-          <m:r>
-            <w:rPr>
-              <w:rFonts w:ascii="Cambria Math" w:hAnsi="Cambria Math" w:cs="Arial"/>
-              <w:szCs w:val="22"/>
-            </w:rPr>
-            <m:t>=</m:t>
-          </m:r>
-          <m:f>
-            <m:fPr>
-              <m:ctrlPr>
-                <w:rPr>
-                  <w:rFonts w:ascii="Cambria Math" w:hAnsi="Cambria Math" w:cs="Arial"/>
-                  <w:i/>
-                  <w:szCs w:val="22"/>
-                </w:rPr>
-              </m:ctrlPr>
-            </m:fPr>
-            <m:num>
-              <m:sSub>
-                <m:sSubPr>
-                  <m:ctrlPr>
-                    <w:rPr>
-                      <w:rFonts w:ascii="Cambria Math" w:hAnsi="Cambria Math" w:cs="Arial"/>
-                      <w:i/>
-                      <w:szCs w:val="22"/>
-                    </w:rPr>
-                  </m:ctrlPr>
-                </m:sSubPr>
-                <m:e>
-                  <m:r>
-                    <w:rPr>
-                      <w:rFonts w:ascii="Cambria Math" w:hAnsi="Cambria Math" w:cs="Arial"/>
-                      <w:szCs w:val="22"/>
-                    </w:rPr>
-                    <m:t>v</m:t>
-                  </m:r>
-                </m:e>
-                <m:sub>
-                  <m:r>
-                    <w:rPr>
-                      <w:rFonts w:ascii="Cambria Math" w:hAnsi="Cambria Math" w:cs="Arial"/>
-                      <w:szCs w:val="22"/>
-                    </w:rPr>
-                    <m:t>an</m:t>
-                  </m:r>
-                </m:sub>
-              </m:sSub>
-            </m:num>
-            <m:den>
-              <m:r>
-                <w:rPr>
-                  <w:rFonts w:ascii="Cambria Math" w:hAnsi="Cambria Math" w:cs="Arial"/>
-                  <w:szCs w:val="22"/>
-                </w:rPr>
-                <m:t>2</m:t>
-              </m:r>
-            </m:den>
-          </m:f>
-        </m:oMath>
-      </m:oMathPara>
-    </w:p>
-    <w:p>
-      <w:pPr>
-        <w:jc w:val="both"/>
-        <w:rPr>
-          <w:rFonts w:cs="Arial"/>
-          <w:szCs w:val="22"/>
-        </w:rPr>
-      </w:pPr>
-      <m:oMathPara>
-        <m:oMath>
-          <m:sSub>
-            <m:sSubPr>
-              <m:ctrlPr>
-                <w:rPr>
-                  <w:rFonts w:ascii="Cambria Math" w:hAnsi="Cambria Math" w:cs="Arial"/>
-                  <w:i/>
-                  <w:szCs w:val="22"/>
-                </w:rPr>
-              </m:ctrlPr>
-            </m:sSubPr>
-            <m:e>
-              <m:r>
-                <w:rPr>
-                  <w:rFonts w:ascii="Cambria Math" w:hAnsi="Cambria Math" w:cs="Arial"/>
-                  <w:szCs w:val="22"/>
-                </w:rPr>
-                <m:t>v</m:t>
-              </m:r>
-            </m:e>
-            <m:sub>
-              <m:r>
-                <w:rPr>
-                  <w:rFonts w:ascii="Cambria Math" w:hAnsi="Cambria Math" w:cs="Arial"/>
-                  <w:szCs w:val="22"/>
-                </w:rPr>
-                <m:t>ab</m:t>
-              </m:r>
-            </m:sub>
-          </m:sSub>
-          <m:r>
-            <w:rPr>
-              <w:rFonts w:ascii="Cambria Math" w:hAnsi="Cambria Math" w:cs="Arial"/>
-              <w:szCs w:val="22"/>
-            </w:rPr>
-            <m:t>=50</m:t>
-          </m:r>
-          <m:f>
-            <m:fPr>
-              <m:ctrlPr>
-                <w:rPr>
-                  <w:rFonts w:ascii="Cambria Math" w:hAnsi="Cambria Math" w:cs="Arial"/>
-                  <w:i/>
-                  <w:szCs w:val="22"/>
-                </w:rPr>
-              </m:ctrlPr>
-            </m:fPr>
-            <m:num>
-              <m:r>
-                <w:rPr>
-                  <w:rFonts w:ascii="Cambria Math" w:hAnsi="Cambria Math" w:cs="Arial"/>
-                  <w:szCs w:val="22"/>
-                </w:rPr>
-                <m:t>km</m:t>
-              </m:r>
-            </m:num>
-            <m:den>
-              <m:r>
-                <w:rPr>
-                  <w:rFonts w:ascii="Cambria Math" w:hAnsi="Cambria Math" w:cs="Arial"/>
-                  <w:szCs w:val="22"/>
-                </w:rPr>
-                <m:t>h</m:t>
-              </m:r>
-            </m:den>
-          </m:f>
-        </m:oMath>
-      </m:oMathPara>
-    </w:p>
-    <w:p>
-      <w:pPr>
-        <w:jc w:val="both"/>
-        <w:rPr>
-          <w:rFonts w:cs="Arial"/>
-          <w:i/>
-          <w:szCs w:val="22"/>
-        </w:rPr>
-      </w:pPr>
-      <m:oMathPara>
-        <m:oMath>
-          <m:sSub>
-            <m:sSubPr>
-              <m:ctrlPr>
-                <w:rPr>
-                  <w:rFonts w:ascii="Cambria Math" w:hAnsi="Cambria Math" w:cs="Arial"/>
-                  <w:i/>
-                  <w:szCs w:val="22"/>
-                </w:rPr>
-              </m:ctrlPr>
-            </m:sSubPr>
-            <m:e>
-              <m:r>
-                <w:rPr>
-                  <w:rFonts w:ascii="Cambria Math" w:hAnsi="Cambria Math" w:cs="Arial"/>
-                  <w:szCs w:val="22"/>
-                </w:rPr>
-                <m:t>L</m:t>
-              </m:r>
-            </m:e>
-            <m:sub>
-              <m:r>
-                <w:rPr>
-                  <w:rFonts w:ascii="Cambria Math" w:hAnsi="Cambria Math" w:cs="Arial"/>
-                  <w:szCs w:val="22"/>
-                </w:rPr>
-                <m:t>10km</m:t>
-              </m:r>
-            </m:sub>
-          </m:sSub>
-          <m:r>
-            <w:rPr>
-              <w:rFonts w:ascii="Cambria Math" w:hAnsi="Cambria Math" w:cs="Arial"/>
-              <w:szCs w:val="22"/>
-            </w:rPr>
-            <m:t>=</m:t>
-          </m:r>
-          <m:sSub>
-            <m:sSubPr>
-              <m:ctrlPr>
-                <w:rPr>
-                  <w:rFonts w:ascii="Cambria Math" w:hAnsi="Cambria Math" w:cs="Arial"/>
-                  <w:i/>
-                  <w:szCs w:val="22"/>
-                </w:rPr>
-              </m:ctrlPr>
-            </m:sSubPr>
-            <m:e>
-              <m:r>
-                <w:rPr>
-                  <w:rFonts w:ascii="Cambria Math" w:hAnsi="Cambria Math" w:cs="Arial"/>
-                  <w:szCs w:val="22"/>
-                </w:rPr>
-                <m:t>L</m:t>
-              </m:r>
-            </m:e>
-            <m:sub>
-              <m:r>
-                <w:rPr>
-                  <w:rFonts w:ascii="Cambria Math" w:hAnsi="Cambria Math" w:cs="Arial"/>
-                  <w:szCs w:val="22"/>
-                </w:rPr>
-                <m:t>10</m:t>
-              </m:r>
-              <m:r>
-                <w:rPr>
-                  <w:rFonts w:ascii="Cambria Math" w:hAnsi="Cambria Math" w:cs="Arial"/>
-                  <w:szCs w:val="22"/>
-                </w:rPr>
-                <m:t>h</m:t>
-              </m:r>
-            </m:sub>
-          </m:sSub>
-          <m:r>
-            <w:rPr>
-              <w:rFonts w:ascii="Cambria Math" w:hAnsi="Cambria Math" w:cs="Arial"/>
-              <w:szCs w:val="22"/>
-            </w:rPr>
-            <m:t>∙</m:t>
-          </m:r>
-          <m:sSub>
-            <m:sSubPr>
-              <m:ctrlPr>
-                <w:rPr>
-                  <w:rFonts w:ascii="Cambria Math" w:hAnsi="Cambria Math" w:cs="Arial"/>
-                  <w:i/>
-                  <w:szCs w:val="22"/>
-                </w:rPr>
-              </m:ctrlPr>
-            </m:sSubPr>
-            <m:e>
-              <m:r>
-                <w:rPr>
-                  <w:rFonts w:ascii="Cambria Math" w:hAnsi="Cambria Math" w:cs="Arial"/>
-                  <w:szCs w:val="22"/>
-                </w:rPr>
-                <m:t>v</m:t>
-              </m:r>
-            </m:e>
-            <m:sub>
-              <m:r>
-                <w:rPr>
-                  <w:rFonts w:ascii="Cambria Math" w:hAnsi="Cambria Math" w:cs="Arial"/>
-                  <w:szCs w:val="22"/>
-                </w:rPr>
-                <m:t>ab</m:t>
-              </m:r>
-            </m:sub>
-          </m:sSub>
-        </m:oMath>
-      </m:oMathPara>
-    </w:p>
-    <w:p>
-      <w:pPr>
-        <w:jc w:val="center"/>
-        <w:rPr>
-          <w:rFonts w:cs="Arial"/>
-          <w:szCs w:val="22"/>
-        </w:rPr>
-      </w:pPr>
-      <w:r>
-        <w:rPr>
-          <w:rFonts w:cs="Arial"/>
-          <w:b/>
-          <w:szCs w:val="22"/>
-        </w:rPr>
-        <w:sym w:font="Wingdings" w:char="F0E0"/>
-      </w:r>
-      <m:oMath>
-        <m:sSub>
-          <m:sSubPr>
-            <m:ctrlPr>
-              <w:rPr>
-                <w:rFonts w:ascii="Cambria Math" w:hAnsi="Cambria Math" w:cs="Arial"/>
-                <w:i/>
-                <w:szCs w:val="22"/>
-              </w:rPr>
-            </m:ctrlPr>
-          </m:sSubPr>
-          <m:e>
-            <m:r>
-              <w:rPr>
-                <w:rFonts w:ascii="Cambria Math" w:hAnsi="Cambria Math" w:cs="Arial"/>
-                <w:szCs w:val="22"/>
-              </w:rPr>
-              <m:t>L</m:t>
-            </m:r>
-          </m:e>
-          <m:sub>
-            <m:r>
-              <w:rPr>
-                <w:rFonts w:ascii="Cambria Math" w:hAnsi="Cambria Math" w:cs="Arial"/>
-                <w:szCs w:val="22"/>
-              </w:rPr>
-              <m:t>10km</m:t>
-            </m:r>
-          </m:sub>
-        </m:sSub>
-        <m:r>
-          <w:rPr>
-            <w:rFonts w:ascii="Cambria Math" w:hAnsi="Cambria Math" w:cs="Arial"/>
-            <w:szCs w:val="22"/>
-          </w:rPr>
-          <m:t>=8,82Mio. km</m:t>
-        </m:r>
-      </m:oMath>
-    </w:p>
-    <w:p>
-      <w:pPr>
-        <w:jc w:val="center"/>
-        <w:rPr>
-          <w:rFonts w:cs="Arial"/>
-          <w:szCs w:val="22"/>
-        </w:rPr>
-      </w:pPr>
-    </w:p>
-    <w:p>
-      <w:pPr>
-        <w:jc w:val="center"/>
-        <w:rPr>
-          <w:rFonts w:cs="Arial"/>
-          <w:szCs w:val="22"/>
-        </w:rPr>
-      </w:pPr>
-    </w:p>
-    <w:p>
-      <w:pPr>
-        <w:jc w:val="center"/>
-        <w:rPr>
-          <w:rFonts w:cs="Arial"/>
-          <w:szCs w:val="22"/>
-        </w:rPr>
-      </w:pPr>
-    </w:p>
-    <w:p>
-      <w:pPr>
-        <w:pStyle w:val="Listenabsatz"/>
-        <w:numPr>
-          <w:ilvl w:val="3"/>
-          <w:numId w:val="9"/>
-        </w:numPr>
-      </w:pPr>
-      <w:r>
-        <w:t>Zylinderrollenlager A</w:t>
-      </w:r>
-    </w:p>
-    <w:p>
-      <w:pPr>
-        <w:rPr>
-          <w:rFonts w:cs="Arial"/>
-          <w:szCs w:val="22"/>
-        </w:rPr>
-      </w:pPr>
-    </w:p>
-    <w:p>
-      <w:pPr>
-        <w:rPr>
-          <w:rFonts w:cs="Arial"/>
-          <w:szCs w:val="22"/>
-        </w:rPr>
-      </w:pPr>
-      <w:r>
-        <w:rPr>
-          <w:noProof/>
-        </w:rPr>
-        <w:lastRenderedPageBreak/>
-        <w:drawing>
-          <wp:inline distT="0" distB="0" distL="0" distR="0" wp14:anchorId="4C513FB1" wp14:editId="3AC66A45">
-            <wp:extent cx="3364302" cy="7813102"/>
-            <wp:effectExtent l="0" t="0" r="7620" b="0"/>
-            <wp:docPr id="8" name="Grafik 8"/>
-            <wp:cNvGraphicFramePr>
-              <a:graphicFrameLocks xmlns:a="http://schemas.openxmlformats.org/drawingml/2006/main" noChangeAspect="1"/>
-            </wp:cNvGraphicFramePr>
-            <a:graphic xmlns:a="http://schemas.openxmlformats.org/drawingml/2006/main">
-              <a:graphicData uri="http://schemas.openxmlformats.org/drawingml/2006/picture">
-                <pic:pic xmlns:pic="http://schemas.openxmlformats.org/drawingml/2006/picture">
-                  <pic:nvPicPr>
-                    <pic:cNvPr id="0" name="Picture 7"/>
-                    <pic:cNvPicPr>
-                      <a:picLocks noChangeAspect="1" noChangeArrowheads="1"/>
-                    </pic:cNvPicPr>
-                  </pic:nvPicPr>
-                  <pic:blipFill>
-                    <a:blip r:embed="rId25">
-                      <a:extLst>
-                        <a:ext uri="{28A0092B-C50C-407E-A947-70E740481C1C}">
-                          <a14:useLocalDpi xmlns:a14="http://schemas.microsoft.com/office/drawing/2010/main" val="0"/>
-                        </a:ext>
-                      </a:extLst>
-                    </a:blip>
-                    <a:srcRect/>
-                    <a:stretch>
-                      <a:fillRect/>
-                    </a:stretch>
-                  </pic:blipFill>
-                  <pic:spPr bwMode="auto">
-                    <a:xfrm>
-                      <a:off x="0" y="0"/>
-                      <a:ext cx="3372585" cy="7832338"/>
-                    </a:xfrm>
-                    <a:prstGeom prst="rect">
-                      <a:avLst/>
-                    </a:prstGeom>
-                    <a:noFill/>
-                    <a:ln>
-                      <a:noFill/>
-                    </a:ln>
-                  </pic:spPr>
-                </pic:pic>
-              </a:graphicData>
-            </a:graphic>
-          </wp:inline>
-        </w:drawing>
-      </w:r>
-    </w:p>
-    <w:p>
-      <w:pPr>
-        <w:rPr>
-          <w:rFonts w:cs="Arial"/>
-          <w:szCs w:val="22"/>
-        </w:rPr>
-      </w:pPr>
-    </w:p>
-    <w:p>
-      <w:pPr>
-        <w:pStyle w:val="Listenabsatz"/>
-        <w:numPr>
-          <w:ilvl w:val="3"/>
-          <w:numId w:val="9"/>
-        </w:numPr>
-      </w:pPr>
-      <w:r>
-        <w:t>Zylinderrollenlager B</w:t>
-      </w:r>
-    </w:p>
-    <w:p/>
-    <w:p>
-      <w:r>
-        <w:rPr>
-          <w:noProof/>
-        </w:rPr>
-        <w:drawing>
-          <wp:inline distT="0" distB="0" distL="0" distR="0" wp14:anchorId="046F5676" wp14:editId="76F191B0">
-            <wp:extent cx="3520063" cy="8174835"/>
-            <wp:effectExtent l="0" t="0" r="4445" b="0"/>
-            <wp:docPr id="9" name="Grafik 9"/>
-            <wp:cNvGraphicFramePr>
-              <a:graphicFrameLocks xmlns:a="http://schemas.openxmlformats.org/drawingml/2006/main" noChangeAspect="1"/>
-            </wp:cNvGraphicFramePr>
-            <a:graphic xmlns:a="http://schemas.openxmlformats.org/drawingml/2006/main">
-              <a:graphicData uri="http://schemas.openxmlformats.org/drawingml/2006/picture">
-                <pic:pic xmlns:pic="http://schemas.openxmlformats.org/drawingml/2006/picture">
-                  <pic:nvPicPr>
-                    <pic:cNvPr id="0" name="Picture 8"/>
-                    <pic:cNvPicPr>
-                      <a:picLocks noChangeAspect="1" noChangeArrowheads="1"/>
-                    </pic:cNvPicPr>
-                  </pic:nvPicPr>
-                  <pic:blipFill>
-                    <a:blip r:embed="rId26">
-                      <a:extLst>
-                        <a:ext uri="{28A0092B-C50C-407E-A947-70E740481C1C}">
-                          <a14:useLocalDpi xmlns:a14="http://schemas.microsoft.com/office/drawing/2010/main" val="0"/>
-                        </a:ext>
-                      </a:extLst>
-                    </a:blip>
-                    <a:srcRect/>
-                    <a:stretch>
-                      <a:fillRect/>
-                    </a:stretch>
-                  </pic:blipFill>
-                  <pic:spPr bwMode="auto">
-                    <a:xfrm>
-                      <a:off x="0" y="0"/>
-                      <a:ext cx="3529337" cy="8196372"/>
-                    </a:xfrm>
-                    <a:prstGeom prst="rect">
-                      <a:avLst/>
-                    </a:prstGeom>
-                    <a:noFill/>
-                    <a:ln>
-                      <a:noFill/>
-                    </a:ln>
-                  </pic:spPr>
-                </pic:pic>
-              </a:graphicData>
-            </a:graphic>
-          </wp:inline>
-        </w:drawing>
-      </w:r>
-    </w:p>
-    <w:p>
-      <w:pPr>
-        <w:jc w:val="both"/>
-        <w:rPr>
-          <w:rFonts w:cs="Arial"/>
-          <w:b/>
-          <w:szCs w:val="22"/>
-        </w:rPr>
-      </w:pPr>
-      <w:r>
-        <w:rPr>
-          <w:rFonts w:cs="Arial"/>
-          <w:b/>
-          <w:szCs w:val="22"/>
-        </w:rPr>
-        <w:lastRenderedPageBreak/>
-        <w:t>Einschraubtiefen</w:t>
-      </w:r>
-    </w:p>
-    <w:p>
-      <w:pPr>
-        <w:jc w:val="both"/>
-        <w:rPr>
-          <w:rFonts w:cs="Arial"/>
-          <w:szCs w:val="22"/>
-        </w:rPr>
-      </w:pPr>
-      <w:r>
-        <w:rPr>
-          <w:rFonts w:cs="Arial"/>
-          <w:szCs w:val="22"/>
-        </w:rPr>
-        <w:t xml:space="preserve">Die Einschraubtiefe für </w:t>
-      </w:r>
-      <w:r>
-        <w:rPr>
-          <w:rFonts w:cs="Arial"/>
-          <w:szCs w:val="22"/>
-        </w:rPr>
-        <w:t>8</w:t>
-      </w:r>
-      <w:r>
-        <w:rPr>
-          <w:rFonts w:cs="Arial"/>
-          <w:szCs w:val="22"/>
-        </w:rPr>
-        <w:t>.8-Schrauben in Werks</w:t>
-      </w:r>
-      <w:r>
-        <w:rPr>
-          <w:rFonts w:cs="Arial"/>
-          <w:szCs w:val="22"/>
-        </w:rPr>
-        <w:t>t</w:t>
-      </w:r>
-      <w:r>
-        <w:rPr>
-          <w:rFonts w:cs="Arial"/>
-          <w:szCs w:val="22"/>
-        </w:rPr>
-        <w:t xml:space="preserve">offe mit </w:t>
-      </w:r>
-      <m:oMath>
-        <m:sSub>
-          <m:sSubPr>
-            <m:ctrlPr>
-              <w:rPr>
-                <w:rFonts w:ascii="Cambria Math" w:hAnsi="Cambria Math" w:cs="Arial"/>
-                <w:i/>
-                <w:szCs w:val="22"/>
-              </w:rPr>
-            </m:ctrlPr>
-          </m:sSubPr>
-          <m:e>
-            <m:r>
-              <w:rPr>
-                <w:rFonts w:ascii="Cambria Math" w:hAnsi="Cambria Math" w:cs="Arial"/>
-                <w:szCs w:val="22"/>
-              </w:rPr>
-              <m:t>R</m:t>
-            </m:r>
-          </m:e>
-          <m:sub>
-            <m:r>
-              <w:rPr>
-                <w:rFonts w:ascii="Cambria Math" w:hAnsi="Cambria Math" w:cs="Arial"/>
-                <w:szCs w:val="22"/>
-              </w:rPr>
-              <m:t>m</m:t>
-            </m:r>
-          </m:sub>
-        </m:sSub>
-        <m:r>
-          <w:rPr>
-            <w:rFonts w:ascii="Cambria Math" w:hAnsi="Cambria Math" w:cs="Arial"/>
-            <w:szCs w:val="22"/>
-          </w:rPr>
-          <m:t>&lt;400…600</m:t>
-        </m:r>
-        <m:f>
-          <m:fPr>
-            <m:ctrlPr>
-              <w:rPr>
-                <w:rFonts w:ascii="Cambria Math" w:hAnsi="Cambria Math" w:cs="Arial"/>
-                <w:i/>
-                <w:szCs w:val="22"/>
-              </w:rPr>
-            </m:ctrlPr>
-          </m:fPr>
-          <m:num>
-            <m:r>
-              <w:rPr>
-                <w:rFonts w:ascii="Cambria Math" w:hAnsi="Cambria Math" w:cs="Arial"/>
-                <w:szCs w:val="22"/>
-              </w:rPr>
-              <m:t>N</m:t>
-            </m:r>
-          </m:num>
-          <m:den>
-            <m:r>
-              <w:rPr>
-                <w:rFonts w:ascii="Cambria Math" w:hAnsi="Cambria Math" w:cs="Arial"/>
-                <w:szCs w:val="22"/>
-              </w:rPr>
-              <m:t>m</m:t>
-            </m:r>
-            <m:sSup>
-              <m:sSupPr>
-                <m:ctrlPr>
-                  <w:rPr>
-                    <w:rFonts w:ascii="Cambria Math" w:hAnsi="Cambria Math" w:cs="Arial"/>
-                    <w:i/>
-                    <w:szCs w:val="22"/>
-                  </w:rPr>
-                </m:ctrlPr>
-              </m:sSupPr>
-              <m:e>
-                <m:r>
-                  <w:rPr>
-                    <w:rFonts w:ascii="Cambria Math" w:hAnsi="Cambria Math" w:cs="Arial"/>
-                    <w:szCs w:val="22"/>
-                  </w:rPr>
-                  <m:t>m</m:t>
-                </m:r>
-              </m:e>
-              <m:sup>
-                <m:r>
-                  <w:rPr>
-                    <w:rFonts w:ascii="Cambria Math" w:hAnsi="Cambria Math" w:cs="Arial"/>
-                    <w:szCs w:val="22"/>
-                  </w:rPr>
-                  <m:t>2</m:t>
-                </m:r>
-              </m:sup>
-            </m:sSup>
-            <m:r>
-              <w:rPr>
-                <w:rFonts w:ascii="Cambria Math" w:hAnsi="Cambria Math" w:cs="Arial"/>
-                <w:szCs w:val="22"/>
-              </w:rPr>
-              <m:t xml:space="preserve"> </m:t>
-            </m:r>
-          </m:den>
-        </m:f>
-        <m:r>
-          <w:rPr>
-            <w:rFonts w:ascii="Cambria Math" w:hAnsi="Cambria Math" w:cs="Arial"/>
-            <w:szCs w:val="22"/>
-          </w:rPr>
-          <m:t xml:space="preserve"> </m:t>
-        </m:r>
-      </m:oMath>
-      <w:r>
-        <w:rPr>
-          <w:rFonts w:cs="Arial"/>
-          <w:szCs w:val="22"/>
-        </w:rPr>
-        <w:t xml:space="preserve">beträgt nach [1] </w:t>
-      </w:r>
-      <m:oMath>
-        <m:r>
-          <w:rPr>
-            <w:rFonts w:ascii="Cambria Math" w:hAnsi="Cambria Math" w:cs="Arial"/>
-            <w:szCs w:val="22"/>
-          </w:rPr>
-          <m:t>1,2d=9,6mm</m:t>
-        </m:r>
-      </m:oMath>
-      <w:r>
-        <w:rPr>
-          <w:rFonts w:cs="Arial"/>
-          <w:szCs w:val="22"/>
-        </w:rPr>
-        <w:t>. Der Gewindeüberstand x ist der dreifache Wert der Gewindesteigung, hier also 3</w:t>
-      </w:r>
-      <w:r>
-        <w:rPr>
-          <w:rFonts w:cs="Arial"/>
-          <w:szCs w:val="22"/>
-        </w:rPr>
-        <w:t>,75</w:t>
-      </w:r>
-      <w:r>
-        <w:rPr>
-          <w:rFonts w:cs="Arial"/>
-          <w:szCs w:val="22"/>
-        </w:rPr>
-        <w:t>mm. Der Gewinde</w:t>
-      </w:r>
-      <w:r>
-        <w:rPr>
-          <w:rFonts w:cs="Arial"/>
-          <w:szCs w:val="22"/>
-        </w:rPr>
-        <w:t>auslauf</w:t>
-      </w:r>
-      <w:r>
-        <w:rPr>
-          <w:rFonts w:cs="Arial"/>
-          <w:szCs w:val="22"/>
-        </w:rPr>
-        <w:t xml:space="preserve"> beträgt nach DIN 76</w:t>
-      </w:r>
-      <w:r>
-        <w:rPr>
-          <w:rFonts w:cs="Arial"/>
-          <w:szCs w:val="22"/>
-        </w:rPr>
-        <w:t xml:space="preserve"> 6,2</w:t>
-      </w:r>
-      <w:r>
-        <w:rPr>
-          <w:rFonts w:cs="Arial"/>
-          <w:szCs w:val="22"/>
-        </w:rPr>
-        <w:t xml:space="preserve"> mm. Die theoretische Gewindetiefe ergibt sich damit zu </w:t>
-      </w:r>
-      <w:r>
-        <w:rPr>
-          <w:rFonts w:cs="Arial"/>
-          <w:szCs w:val="22"/>
-        </w:rPr>
-        <w:t>13,35</w:t>
-      </w:r>
-      <w:r>
-        <w:rPr>
-          <w:rFonts w:cs="Arial"/>
-          <w:szCs w:val="22"/>
-        </w:rPr>
-        <w:t>mm, die Gesamtlochtiefe 1</w:t>
-      </w:r>
-      <w:r>
-        <w:rPr>
-          <w:rFonts w:cs="Arial"/>
-          <w:szCs w:val="22"/>
-        </w:rPr>
-        <w:t>9,55</w:t>
-      </w:r>
-      <w:r>
-        <w:rPr>
-          <w:rFonts w:cs="Arial"/>
-          <w:szCs w:val="22"/>
-        </w:rPr>
-        <w:t xml:space="preserve">mm. Der Deckel ist </w:t>
-      </w:r>
-      <w:r>
-        <w:rPr>
-          <w:rFonts w:cs="Arial"/>
-          <w:szCs w:val="22"/>
-        </w:rPr>
-        <w:t>8</w:t>
-      </w:r>
-      <w:r>
-        <w:rPr>
-          <w:rFonts w:cs="Arial"/>
-          <w:szCs w:val="22"/>
-        </w:rPr>
-        <w:t>mm hoch</w:t>
-      </w:r>
-      <w:r>
-        <w:rPr>
-          <w:rFonts w:cs="Arial"/>
-          <w:szCs w:val="22"/>
-        </w:rPr>
-        <w:t xml:space="preserve">. </w:t>
-      </w:r>
-      <w:r>
-        <w:rPr>
-          <w:rFonts w:cs="Arial"/>
-          <w:szCs w:val="22"/>
-          <w:shd w:val="clear" w:color="auto" w:fill="FFFFFF"/>
-        </w:rPr>
-        <w:t xml:space="preserve">Die gewählte Schraube ist 20mm lang. Von dieser Länge müssen </w:t>
-      </w:r>
-      <m:oMath>
-        <m:r>
-          <w:rPr>
-            <w:rFonts w:ascii="Cambria Math" w:hAnsi="Cambria Math" w:cs="Arial"/>
-            <w:szCs w:val="22"/>
-            <w:shd w:val="clear" w:color="auto" w:fill="FFFFFF"/>
-          </w:rPr>
-          <m:t>8mm</m:t>
-        </m:r>
-      </m:oMath>
-      <w:r>
-        <w:rPr>
-          <w:rFonts w:cs="Arial"/>
-          <w:szCs w:val="22"/>
-          <w:shd w:val="clear" w:color="auto" w:fill="FFFFFF"/>
-        </w:rPr>
-        <w:t xml:space="preserve"> abgezogen werden, die nicht als Einschraubtiefe zur Verfügung stehen. Die verbleibende Schraubenlänge beträgt 1</w:t>
-      </w:r>
-      <w:r>
-        <w:rPr>
-          <w:rFonts w:cs="Arial"/>
-          <w:szCs w:val="22"/>
-          <w:shd w:val="clear" w:color="auto" w:fill="FFFFFF"/>
-        </w:rPr>
-        <w:t>2</w:t>
-      </w:r>
-      <w:r>
-        <w:rPr>
-          <w:rFonts w:cs="Arial"/>
-          <w:szCs w:val="22"/>
-          <w:shd w:val="clear" w:color="auto" w:fill="FFFFFF"/>
-        </w:rPr>
-        <w:t>mm</w:t>
-      </w:r>
-      <w:r>
-        <w:rPr>
-          <w:rFonts w:cs="Arial"/>
-          <w:szCs w:val="22"/>
-          <w:shd w:val="clear" w:color="auto" w:fill="FFFFFF"/>
-        </w:rPr>
-        <w:t>, das liegt zwischen der benötigten Einschraubtiefe und der Gewindelänge.</w:t>
-      </w:r>
-    </w:p>
-    <w:p/>
-    <w:p>
-      <w:pPr>
-        <w:pStyle w:val="berschrift3"/>
-      </w:pPr>
-      <w:bookmarkStart w:id="26" w:name="_Toc30503717"/>
-      <w:proofErr w:type="spellStart"/>
-      <w:r>
-        <w:t>Abtriebslager</w:t>
-      </w:r>
-      <w:bookmarkEnd w:id="26"/>
-      <w:proofErr w:type="spellEnd"/>
+        <w:t>Erläuterungen zur Entlüftung</w:t>
+      </w:r>
+    </w:p>
+    <w:p>
+      <w:r>
+        <w:t>Die Anlagenflächen zwischen Lager und Gehäuse werden auf eine H Passung gefertigt.</w:t>
+      </w:r>
     </w:p>
     <w:p>
       <w:pPr>
         <w:pStyle w:val="berschrift2"/>
       </w:pPr>
-      <w:bookmarkStart w:id="27" w:name="_Toc30503718"/>
-      <w:r>
-        <w:t>Lagerlebensdauer</w:t>
-      </w:r>
-      <w:bookmarkEnd w:id="27"/>
-    </w:p>
-    <w:p>
-      <w:r>
-        <w:rPr>
-          <w:noProof/>
-        </w:rPr>
-        <w:drawing>
-          <wp:inline distT="0" distB="0" distL="0" distR="0" wp14:anchorId="2413811E" wp14:editId="2E016BB0">
-            <wp:extent cx="5753100" cy="2724150"/>
-            <wp:effectExtent l="0" t="0" r="0" b="0"/>
-            <wp:docPr id="4" name="Grafik 4"/>
-            <wp:cNvGraphicFramePr>
-              <a:graphicFrameLocks xmlns:a="http://schemas.openxmlformats.org/drawingml/2006/main" noChangeAspect="1"/>
-            </wp:cNvGraphicFramePr>
-            <a:graphic xmlns:a="http://schemas.openxmlformats.org/drawingml/2006/main">
-              <a:graphicData uri="http://schemas.openxmlformats.org/drawingml/2006/picture">
-                <pic:pic xmlns:pic="http://schemas.openxmlformats.org/drawingml/2006/picture">
-                  <pic:nvPicPr>
-                    <pic:cNvPr id="0" name="Picture 1"/>
-                    <pic:cNvPicPr>
-                      <a:picLocks noChangeAspect="1" noChangeArrowheads="1"/>
-                    </pic:cNvPicPr>
-                  </pic:nvPicPr>
-                  <pic:blipFill>
-                    <a:blip r:embed="rId27">
-                      <a:extLst>
-                        <a:ext uri="{28A0092B-C50C-407E-A947-70E740481C1C}">
-                          <a14:useLocalDpi xmlns:a14="http://schemas.microsoft.com/office/drawing/2010/main" val="0"/>
-                        </a:ext>
-                      </a:extLst>
-                    </a:blip>
-                    <a:srcRect/>
-                    <a:stretch>
-                      <a:fillRect/>
-                    </a:stretch>
-                  </pic:blipFill>
-                  <pic:spPr bwMode="auto">
-                    <a:xfrm>
-                      <a:off x="0" y="0"/>
-                      <a:ext cx="5753100" cy="2724150"/>
-                    </a:xfrm>
-                    <a:prstGeom prst="rect">
-                      <a:avLst/>
-                    </a:prstGeom>
-                    <a:noFill/>
-                    <a:ln>
-                      <a:noFill/>
-                    </a:ln>
-                  </pic:spPr>
-                </pic:pic>
-              </a:graphicData>
-            </a:graphic>
-          </wp:inline>
-        </w:drawing>
-      </w:r>
-    </w:p>
-    <w:p>
-      <w:pPr>
-        <w:pStyle w:val="berschrift2"/>
-      </w:pPr>
-      <w:bookmarkStart w:id="28" w:name="_Toc30503719"/>
-      <w:r>
-        <w:t>Auswahl der Dichtungen</w:t>
-      </w:r>
-      <w:bookmarkEnd w:id="28"/>
-    </w:p>
-    <w:p>
-      <w:r>
-        <w:t xml:space="preserve">Als Dichtungskonzept sollen </w:t>
-      </w:r>
-      <w:proofErr w:type="spellStart"/>
-      <w:r>
-        <w:t>Labyrinthdichtungen</w:t>
-      </w:r>
-      <w:proofErr w:type="spellEnd"/>
-      <w:r>
-        <w:t xml:space="preserve"> verwendet werden.</w:t>
-      </w:r>
-    </w:p>
-    <w:p>
-      <w:r>
-        <w:t>Als Rohmaterial für den Stützring soll ein Runes Hohlprofil mit Außendurchmesser 323,9mm und einer Wandstärke von 45mm zugekauft werden. Die Anlagenflächen zwischen Lager und Gehäuse werden auf eine H Passung gefertigt.</w:t>
-      </w:r>
-    </w:p>
-    <w:p>
-      <w:pPr>
-        <w:pStyle w:val="berschrift2"/>
-      </w:pPr>
       <w:bookmarkStart w:id="29" w:name="_Toc30503720"/>
       <w:r>
-        <w:lastRenderedPageBreak/>
         <w:t>Konstruktive Erläuterungen</w:t>
       </w:r>
       <w:bookmarkEnd w:id="29"/>
@@ -25632,7 +26058,13 @@
     </w:p>
     <w:p>
       <w:r>
-        <w:t>Der radiale Kraftanteil in Flanschrichtung wird durch die Lager aufgenommen, nur der radiale Kraftanteil senkrecht zum Flansch wirkt als Betriebskraft auf die Ankerschraube.</w:t>
+        <w:t xml:space="preserve">Der radiale Kraftanteil in Flanschrichtung wird durch die Lager aufgenommen, nur der </w:t>
+      </w:r>
+      <w:r>
+        <w:t>axiale</w:t>
+      </w:r>
+      <w:r>
+        <w:t xml:space="preserve"> Kraftanteil senkrecht zum Flansch wirkt als Betriebskraft auf die Ankerschraube.</w:t>
       </w:r>
     </w:p>
     <w:p>
@@ -26203,6 +26635,7 @@
                 <w:rPr>
                   <w:rFonts w:ascii="Cambria Math" w:hAnsi="Cambria Math"/>
                   <w:i/>
+                  <w:highlight w:val="yellow"/>
                 </w:rPr>
               </m:ctrlPr>
             </m:sSubPr>
@@ -26210,6 +26643,7 @@
               <m:r>
                 <w:rPr>
                   <w:rFonts w:ascii="Cambria Math" w:hAnsi="Cambria Math"/>
+                  <w:highlight w:val="yellow"/>
                 </w:rPr>
                 <m:t>T</m:t>
               </m:r>
@@ -26218,6 +26652,7 @@
               <m:r>
                 <w:rPr>
                   <w:rFonts w:ascii="Cambria Math" w:hAnsi="Cambria Math"/>
+                  <w:highlight w:val="yellow"/>
                 </w:rPr>
                 <m:t>ges,  statisch</m:t>
               </m:r>
@@ -26226,6 +26661,7 @@
           <m:r>
             <w:rPr>
               <w:rFonts w:ascii="Cambria Math" w:hAnsi="Cambria Math"/>
+              <w:highlight w:val="yellow"/>
             </w:rPr>
             <m:t>=7,143 ∙</m:t>
           </m:r>
@@ -26235,12 +26671,14 @@
             </m:rPr>
             <w:rPr>
               <w:rFonts w:ascii="Cambria Math" w:hAnsi="Cambria Math" w:cs="Arial"/>
+              <w:highlight w:val="yellow"/>
             </w:rPr>
             <m:t>3516</m:t>
           </m:r>
           <m:r>
             <w:rPr>
               <w:rFonts w:ascii="Cambria Math" w:hAnsi="Cambria Math"/>
+              <w:highlight w:val="yellow"/>
             </w:rPr>
             <m:t xml:space="preserve"> Nm=25115 Nm</m:t>
           </m:r>
@@ -26363,6 +26801,7 @@
                 <w:rPr>
                   <w:rFonts w:ascii="Cambria Math" w:hAnsi="Cambria Math"/>
                   <w:i/>
+                  <w:highlight w:val="yellow"/>
                 </w:rPr>
               </m:ctrlPr>
             </m:sSubPr>
@@ -26370,6 +26809,7 @@
               <m:r>
                 <w:rPr>
                   <w:rFonts w:ascii="Cambria Math" w:hAnsi="Cambria Math"/>
+                  <w:highlight w:val="yellow"/>
                 </w:rPr>
                 <m:t>T</m:t>
               </m:r>
@@ -26378,6 +26818,7 @@
               <m:r>
                 <w:rPr>
                   <w:rFonts w:ascii="Cambria Math" w:hAnsi="Cambria Math"/>
+                  <w:highlight w:val="yellow"/>
                 </w:rPr>
                 <m:t>ges,dynamisch</m:t>
               </m:r>
@@ -26386,6 +26827,7 @@
           <m:r>
             <w:rPr>
               <w:rFonts w:ascii="Cambria Math" w:hAnsi="Cambria Math"/>
+              <w:highlight w:val="yellow"/>
             </w:rPr>
             <m:t>=7,143 ∙8790 Nm=62786 Nm</m:t>
           </m:r>
@@ -26658,6 +27100,7 @@
               <w:rPr>
                 <w:rFonts w:ascii="Cambria Math" w:hAnsi="Cambria Math"/>
                 <w:i/>
+                <w:highlight w:val="yellow"/>
               </w:rPr>
             </m:ctrlPr>
           </m:sSubPr>
@@ -26665,6 +27108,7 @@
             <m:r>
               <w:rPr>
                 <w:rFonts w:ascii="Cambria Math" w:hAnsi="Cambria Math"/>
+                <w:highlight w:val="yellow"/>
               </w:rPr>
               <m:t>F</m:t>
             </m:r>
@@ -26673,6 +27117,7 @@
             <m:r>
               <w:rPr>
                 <w:rFonts w:ascii="Cambria Math" w:hAnsi="Cambria Math"/>
+                <w:highlight w:val="yellow"/>
               </w:rPr>
               <m:t>Schraube,statisch</m:t>
             </m:r>
@@ -26681,6 +27126,7 @@
         <m:r>
           <w:rPr>
             <w:rFonts w:ascii="Cambria Math" w:hAnsi="Cambria Math"/>
+            <w:highlight w:val="yellow"/>
           </w:rPr>
           <m:t>=</m:t>
         </m:r>
@@ -26690,6 +27136,7 @@
               <w:rPr>
                 <w:rFonts w:ascii="Cambria Math" w:hAnsi="Cambria Math"/>
                 <w:i/>
+                <w:highlight w:val="yellow"/>
               </w:rPr>
             </m:ctrlPr>
           </m:fPr>
@@ -26700,6 +27147,7 @@
                   <w:rPr>
                     <w:rFonts w:ascii="Cambria Math" w:hAnsi="Cambria Math"/>
                     <w:i/>
+                    <w:highlight w:val="yellow"/>
                   </w:rPr>
                 </m:ctrlPr>
               </m:sSubPr>
@@ -26707,6 +27155,7 @@
                 <m:r>
                   <w:rPr>
                     <w:rFonts w:ascii="Cambria Math" w:hAnsi="Cambria Math"/>
+                    <w:highlight w:val="yellow"/>
                   </w:rPr>
                   <m:t>F</m:t>
                 </m:r>
@@ -26715,6 +27164,7 @@
                 <m:r>
                   <w:rPr>
                     <w:rFonts w:ascii="Cambria Math" w:hAnsi="Cambria Math"/>
+                    <w:highlight w:val="yellow"/>
                   </w:rPr>
                   <m:t>statisch</m:t>
                 </m:r>
@@ -26725,6 +27175,7 @@
             <m:r>
               <w:rPr>
                 <w:rFonts w:ascii="Cambria Math" w:hAnsi="Cambria Math"/>
+                <w:highlight w:val="yellow"/>
               </w:rPr>
               <m:t>2</m:t>
             </m:r>
@@ -26733,6 +27184,7 @@
         <m:r>
           <w:rPr>
             <w:rFonts w:ascii="Cambria Math" w:hAnsi="Cambria Math"/>
+            <w:highlight w:val="yellow"/>
           </w:rPr>
           <m:t>=</m:t>
         </m:r>
@@ -26742,6 +27194,7 @@
               <w:rPr>
                 <w:rFonts w:ascii="Cambria Math" w:hAnsi="Cambria Math"/>
                 <w:i/>
+                <w:highlight w:val="yellow"/>
               </w:rPr>
             </m:ctrlPr>
           </m:fPr>
@@ -26749,6 +27202,7 @@
             <m:r>
               <w:rPr>
                 <w:rFonts w:ascii="Cambria Math" w:hAnsi="Cambria Math"/>
+                <w:highlight w:val="yellow"/>
               </w:rPr>
               <m:t>52 kN</m:t>
             </m:r>
@@ -26757,6 +27211,7 @@
             <m:r>
               <w:rPr>
                 <w:rFonts w:ascii="Cambria Math" w:hAnsi="Cambria Math"/>
+                <w:highlight w:val="yellow"/>
               </w:rPr>
               <m:t>2</m:t>
             </m:r>
@@ -26765,11 +27220,15 @@
         <m:r>
           <w:rPr>
             <w:rFonts w:ascii="Cambria Math" w:hAnsi="Cambria Math"/>
+            <w:highlight w:val="yellow"/>
           </w:rPr>
           <m:t>=26 kN</m:t>
         </m:r>
       </m:oMath>
       <w:r>
+        <w:rPr>
+          <w:highlight w:val="yellow"/>
+        </w:rPr>
         <w:t>.</w:t>
       </w:r>
     </w:p>
@@ -26781,6 +27240,7 @@
               <w:rPr>
                 <w:rFonts w:ascii="Cambria Math" w:hAnsi="Cambria Math"/>
                 <w:i/>
+                <w:highlight w:val="yellow"/>
               </w:rPr>
             </m:ctrlPr>
           </m:sSubPr>
@@ -26788,6 +27248,7 @@
             <m:r>
               <w:rPr>
                 <w:rFonts w:ascii="Cambria Math" w:hAnsi="Cambria Math"/>
+                <w:highlight w:val="yellow"/>
               </w:rPr>
               <m:t>F</m:t>
             </m:r>
@@ -26796,6 +27257,7 @@
             <m:r>
               <w:rPr>
                 <w:rFonts w:ascii="Cambria Math" w:hAnsi="Cambria Math"/>
+                <w:highlight w:val="yellow"/>
               </w:rPr>
               <m:t>Schraube,dynamisch</m:t>
             </m:r>
@@ -26804,6 +27266,7 @@
         <m:r>
           <w:rPr>
             <w:rFonts w:ascii="Cambria Math" w:hAnsi="Cambria Math"/>
+            <w:highlight w:val="yellow"/>
           </w:rPr>
           <m:t>=</m:t>
         </m:r>
@@ -26813,6 +27276,7 @@
               <w:rPr>
                 <w:rFonts w:ascii="Cambria Math" w:hAnsi="Cambria Math"/>
                 <w:i/>
+                <w:highlight w:val="yellow"/>
               </w:rPr>
             </m:ctrlPr>
           </m:fPr>
@@ -26823,6 +27287,7 @@
                   <w:rPr>
                     <w:rFonts w:ascii="Cambria Math" w:hAnsi="Cambria Math"/>
                     <w:i/>
+                    <w:highlight w:val="yellow"/>
                   </w:rPr>
                 </m:ctrlPr>
               </m:sSubPr>
@@ -26830,6 +27295,7 @@
                 <m:r>
                   <w:rPr>
                     <w:rFonts w:ascii="Cambria Math" w:hAnsi="Cambria Math"/>
+                    <w:highlight w:val="yellow"/>
                   </w:rPr>
                   <m:t>F</m:t>
                 </m:r>
@@ -26838,6 +27304,7 @@
                 <m:r>
                   <w:rPr>
                     <w:rFonts w:ascii="Cambria Math" w:hAnsi="Cambria Math"/>
+                    <w:highlight w:val="yellow"/>
                   </w:rPr>
                   <m:t>dynamisch</m:t>
                 </m:r>
@@ -26848,6 +27315,7 @@
             <m:r>
               <w:rPr>
                 <w:rFonts w:ascii="Cambria Math" w:hAnsi="Cambria Math"/>
+                <w:highlight w:val="yellow"/>
               </w:rPr>
               <m:t>2</m:t>
             </m:r>
@@ -26856,6 +27324,7 @@
         <m:r>
           <w:rPr>
             <w:rFonts w:ascii="Cambria Math" w:hAnsi="Cambria Math"/>
+            <w:highlight w:val="yellow"/>
           </w:rPr>
           <m:t>=</m:t>
         </m:r>
@@ -26865,6 +27334,7 @@
               <w:rPr>
                 <w:rFonts w:ascii="Cambria Math" w:hAnsi="Cambria Math"/>
                 <w:i/>
+                <w:highlight w:val="yellow"/>
               </w:rPr>
             </m:ctrlPr>
           </m:fPr>
@@ -26872,6 +27342,7 @@
             <m:r>
               <w:rPr>
                 <w:rFonts w:ascii="Cambria Math" w:hAnsi="Cambria Math"/>
+                <w:highlight w:val="yellow"/>
               </w:rPr>
               <m:t>129 kN</m:t>
             </m:r>
@@ -26880,6 +27351,7 @@
             <m:r>
               <w:rPr>
                 <w:rFonts w:ascii="Cambria Math" w:hAnsi="Cambria Math"/>
+                <w:highlight w:val="yellow"/>
               </w:rPr>
               <m:t>2</m:t>
             </m:r>
@@ -26888,11 +27360,15 @@
         <m:r>
           <w:rPr>
             <w:rFonts w:ascii="Cambria Math" w:hAnsi="Cambria Math"/>
+            <w:highlight w:val="yellow"/>
           </w:rPr>
           <m:t>=64,5 kN</m:t>
         </m:r>
       </m:oMath>
       <w:r>
+        <w:rPr>
+          <w:highlight w:val="yellow"/>
+        </w:rPr>
         <w:t>.</w:t>
       </w:r>
     </w:p>
@@ -30662,11 +31138,10 @@
   <w:abstractNum w:abstractNumId="8" w15:restartNumberingAfterBreak="0">
     <w:nsid w:val="20046429"/>
     <w:multiLevelType w:val="multilevel"/>
-    <w:tmpl w:val="3626CACC"/>
+    <w:tmpl w:val="4072C97C"/>
     <w:lvl w:ilvl="0">
       <w:start w:val="1"/>
       <w:numFmt w:val="decimal"/>
-      <w:pStyle w:val="berschrift1"/>
       <w:lvlText w:val="%1"/>
       <w:lvlJc w:val="left"/>
       <w:pPr>
@@ -30676,7 +31151,6 @@
     <w:lvl w:ilvl="1">
       <w:start w:val="1"/>
       <w:numFmt w:val="decimal"/>
-      <w:pStyle w:val="berschrift2"/>
       <w:lvlText w:val="%1.%2"/>
       <w:lvlJc w:val="left"/>
       <w:pPr>
@@ -30686,7 +31160,6 @@
     <w:lvl w:ilvl="2">
       <w:start w:val="1"/>
       <w:numFmt w:val="decimal"/>
-      <w:pStyle w:val="berschrift3"/>
       <w:lvlText w:val="%1.%2.%3"/>
       <w:lvlJc w:val="left"/>
       <w:pPr>
@@ -30696,7 +31169,6 @@
     <w:lvl w:ilvl="3">
       <w:start w:val="1"/>
       <w:numFmt w:val="decimal"/>
-      <w:pStyle w:val="berschrift4"/>
       <w:lvlText w:val="%1.%2.%3.%4"/>
       <w:lvlJc w:val="left"/>
       <w:pPr>
@@ -30706,7 +31178,6 @@
     <w:lvl w:ilvl="4">
       <w:start w:val="1"/>
       <w:numFmt w:val="decimal"/>
-      <w:pStyle w:val="berschrift5"/>
       <w:lvlText w:val="%1.%2.%3.%4.%5"/>
       <w:lvlJc w:val="left"/>
       <w:pPr>
@@ -30716,7 +31187,6 @@
     <w:lvl w:ilvl="5">
       <w:start w:val="1"/>
       <w:numFmt w:val="decimal"/>
-      <w:pStyle w:val="berschrift6"/>
       <w:lvlText w:val="%1.%2.%3.%4.%5.%6"/>
       <w:lvlJc w:val="left"/>
       <w:pPr>
@@ -30726,7 +31196,6 @@
     <w:lvl w:ilvl="6">
       <w:start w:val="1"/>
       <w:numFmt w:val="decimal"/>
-      <w:pStyle w:val="berschrift7"/>
       <w:lvlText w:val="%1.%2.%3.%4.%5.%6.%7"/>
       <w:lvlJc w:val="left"/>
       <w:pPr>
@@ -30736,7 +31205,6 @@
     <w:lvl w:ilvl="7">
       <w:start w:val="1"/>
       <w:numFmt w:val="decimal"/>
-      <w:pStyle w:val="berschrift8"/>
       <w:lvlText w:val="%1.%2.%3.%4.%5.%6.%7.%8"/>
       <w:lvlJc w:val="left"/>
       <w:pPr>
@@ -30746,7 +31214,6 @@
     <w:lvl w:ilvl="8">
       <w:start w:val="1"/>
       <w:numFmt w:val="decimal"/>
-      <w:pStyle w:val="berschrift9"/>
       <w:lvlText w:val="%1.%2.%3.%4.%5.%6.%7.%8.%9"/>
       <w:lvlJc w:val="left"/>
       <w:pPr>
@@ -32764,6 +33231,101 @@
     </w:lvl>
   </w:abstractNum>
   <w:abstractNum w:abstractNumId="30" w15:restartNumberingAfterBreak="0">
+    <w:nsid w:val="73F425B6"/>
+    <w:multiLevelType w:val="multilevel"/>
+    <w:tmpl w:val="89EC8604"/>
+    <w:lvl w:ilvl="0">
+      <w:start w:val="1"/>
+      <w:numFmt w:val="decimal"/>
+      <w:pStyle w:val="berschrift1"/>
+      <w:lvlText w:val="%1"/>
+      <w:lvlJc w:val="left"/>
+      <w:pPr>
+        <w:ind w:left="432" w:hanging="432"/>
+      </w:pPr>
+    </w:lvl>
+    <w:lvl w:ilvl="1">
+      <w:start w:val="1"/>
+      <w:numFmt w:val="decimal"/>
+      <w:pStyle w:val="berschrift2"/>
+      <w:lvlText w:val="%1.%2"/>
+      <w:lvlJc w:val="left"/>
+      <w:pPr>
+        <w:ind w:left="576" w:hanging="576"/>
+      </w:pPr>
+    </w:lvl>
+    <w:lvl w:ilvl="2">
+      <w:start w:val="1"/>
+      <w:numFmt w:val="decimal"/>
+      <w:pStyle w:val="berschrift3"/>
+      <w:lvlText w:val="%1.%2.%3"/>
+      <w:lvlJc w:val="left"/>
+      <w:pPr>
+        <w:ind w:left="720" w:hanging="720"/>
+      </w:pPr>
+    </w:lvl>
+    <w:lvl w:ilvl="3">
+      <w:start w:val="1"/>
+      <w:numFmt w:val="decimal"/>
+      <w:pStyle w:val="berschrift4"/>
+      <w:lvlText w:val="%1.%2.%3.%4"/>
+      <w:lvlJc w:val="left"/>
+      <w:pPr>
+        <w:ind w:left="864" w:hanging="864"/>
+      </w:pPr>
+    </w:lvl>
+    <w:lvl w:ilvl="4">
+      <w:start w:val="1"/>
+      <w:numFmt w:val="decimal"/>
+      <w:pStyle w:val="berschrift5"/>
+      <w:lvlText w:val="%1.%2.%3.%4.%5"/>
+      <w:lvlJc w:val="left"/>
+      <w:pPr>
+        <w:ind w:left="1008" w:hanging="1008"/>
+      </w:pPr>
+    </w:lvl>
+    <w:lvl w:ilvl="5">
+      <w:start w:val="1"/>
+      <w:numFmt w:val="decimal"/>
+      <w:pStyle w:val="berschrift6"/>
+      <w:lvlText w:val="%1.%2.%3.%4.%5.%6"/>
+      <w:lvlJc w:val="left"/>
+      <w:pPr>
+        <w:ind w:left="1152" w:hanging="1152"/>
+      </w:pPr>
+    </w:lvl>
+    <w:lvl w:ilvl="6">
+      <w:start w:val="1"/>
+      <w:numFmt w:val="decimal"/>
+      <w:pStyle w:val="berschrift7"/>
+      <w:lvlText w:val="%1.%2.%3.%4.%5.%6.%7"/>
+      <w:lvlJc w:val="left"/>
+      <w:pPr>
+        <w:ind w:left="1296" w:hanging="1296"/>
+      </w:pPr>
+    </w:lvl>
+    <w:lvl w:ilvl="7">
+      <w:start w:val="1"/>
+      <w:numFmt w:val="decimal"/>
+      <w:pStyle w:val="berschrift8"/>
+      <w:lvlText w:val="%1.%2.%3.%4.%5.%6.%7.%8"/>
+      <w:lvlJc w:val="left"/>
+      <w:pPr>
+        <w:ind w:left="1440" w:hanging="1440"/>
+      </w:pPr>
+    </w:lvl>
+    <w:lvl w:ilvl="8">
+      <w:start w:val="1"/>
+      <w:numFmt w:val="decimal"/>
+      <w:pStyle w:val="berschrift9"/>
+      <w:lvlText w:val="%1.%2.%3.%4.%5.%6.%7.%8.%9"/>
+      <w:lvlJc w:val="left"/>
+      <w:pPr>
+        <w:ind w:left="1584" w:hanging="1584"/>
+      </w:pPr>
+    </w:lvl>
+  </w:abstractNum>
+  <w:abstractNum w:abstractNumId="31" w15:restartNumberingAfterBreak="0">
     <w:nsid w:val="74AD6695"/>
     <w:multiLevelType w:val="hybridMultilevel"/>
     <w:tmpl w:val="B8F4ECEE"/>
@@ -32875,7 +33437,7 @@
       </w:rPr>
     </w:lvl>
   </w:abstractNum>
-  <w:abstractNum w:abstractNumId="31" w15:restartNumberingAfterBreak="0">
+  <w:abstractNum w:abstractNumId="32" w15:restartNumberingAfterBreak="0">
     <w:nsid w:val="7B88565E"/>
     <w:multiLevelType w:val="hybridMultilevel"/>
     <w:tmpl w:val="7C7C4474"/>
@@ -32964,7 +33526,7 @@
       </w:pPr>
     </w:lvl>
   </w:abstractNum>
-  <w:abstractNum w:abstractNumId="32" w15:restartNumberingAfterBreak="0">
+  <w:abstractNum w:abstractNumId="33" w15:restartNumberingAfterBreak="0">
     <w:nsid w:val="7BCE5029"/>
     <w:multiLevelType w:val="hybridMultilevel"/>
     <w:tmpl w:val="30F80F5C"/>
@@ -33076,7 +33638,7 @@
       </w:rPr>
     </w:lvl>
   </w:abstractNum>
-  <w:abstractNum w:abstractNumId="33" w15:restartNumberingAfterBreak="0">
+  <w:abstractNum w:abstractNumId="34" w15:restartNumberingAfterBreak="0">
     <w:nsid w:val="7C5E719C"/>
     <w:multiLevelType w:val="multilevel"/>
     <w:tmpl w:val="B71C56BE"/>
@@ -33187,7 +33749,7 @@
     <w:abstractNumId w:val="19"/>
   </w:num>
   <w:num w:numId="9">
-    <w:abstractNumId w:val="33"/>
+    <w:abstractNumId w:val="34"/>
   </w:num>
   <w:num w:numId="10">
     <w:abstractNumId w:val="11"/>
@@ -33208,7 +33770,7 @@
     <w:abstractNumId w:val="5"/>
   </w:num>
   <w:num w:numId="16">
-    <w:abstractNumId w:val="30"/>
+    <w:abstractNumId w:val="31"/>
   </w:num>
   <w:num w:numId="17">
     <w:abstractNumId w:val="15"/>
@@ -33232,10 +33794,10 @@
     <w:abstractNumId w:val="3"/>
   </w:num>
   <w:num w:numId="24">
-    <w:abstractNumId w:val="32"/>
+    <w:abstractNumId w:val="33"/>
   </w:num>
   <w:num w:numId="25">
-    <w:abstractNumId w:val="31"/>
+    <w:abstractNumId w:val="32"/>
   </w:num>
   <w:num w:numId="26">
     <w:abstractNumId w:val="29"/>
@@ -33244,19 +33806,19 @@
     <w:abstractNumId w:val="17"/>
   </w:num>
   <w:num w:numId="28">
-    <w:abstractNumId w:val="33"/>
+    <w:abstractNumId w:val="34"/>
   </w:num>
   <w:num w:numId="29">
-    <w:abstractNumId w:val="33"/>
+    <w:abstractNumId w:val="34"/>
   </w:num>
   <w:num w:numId="30">
-    <w:abstractNumId w:val="33"/>
+    <w:abstractNumId w:val="34"/>
   </w:num>
   <w:num w:numId="31">
-    <w:abstractNumId w:val="33"/>
+    <w:abstractNumId w:val="34"/>
   </w:num>
   <w:num w:numId="32">
-    <w:abstractNumId w:val="33"/>
+    <w:abstractNumId w:val="34"/>
   </w:num>
   <w:num w:numId="33">
     <w:abstractNumId w:val="16"/>
@@ -33278,6 +33840,9 @@
   </w:num>
   <w:num w:numId="39">
     <w:abstractNumId w:val="8"/>
+  </w:num>
+  <w:num w:numId="40">
+    <w:abstractNumId w:val="30"/>
   </w:num>
   <w:numIdMacAtCleanup w:val="14"/>
 </w:numbering>
@@ -33615,12 +34180,12 @@
     <w:autoRedefine/>
     <w:uiPriority w:val="9"/>
     <w:qFormat/>
-    <w:rsid w:val="00454249"/>
+    <w:rsid w:val="00E741D2"/>
     <w:pPr>
       <w:keepNext/>
       <w:pageBreakBefore/>
       <w:numPr>
-        <w:numId w:val="39"/>
+        <w:numId w:val="40"/>
       </w:numPr>
       <w:tabs>
         <w:tab w:val="clear" w:pos="1134"/>
@@ -33646,7 +34211,7 @@
       <w:keepNext/>
       <w:numPr>
         <w:ilvl w:val="1"/>
-        <w:numId w:val="39"/>
+        <w:numId w:val="40"/>
       </w:numPr>
       <w:tabs>
         <w:tab w:val="clear" w:pos="1134"/>
@@ -33667,12 +34232,12 @@
     <w:next w:val="Standard"/>
     <w:autoRedefine/>
     <w:qFormat/>
-    <w:rsid w:val="00EB748A"/>
+    <w:rsid w:val="00EA0D28"/>
     <w:pPr>
       <w:keepNext/>
       <w:numPr>
         <w:ilvl w:val="2"/>
-        <w:numId w:val="39"/>
+        <w:numId w:val="40"/>
       </w:numPr>
       <w:tabs>
         <w:tab w:val="clear" w:pos="1134"/>
@@ -33696,7 +34261,7 @@
       <w:pageBreakBefore/>
       <w:numPr>
         <w:ilvl w:val="3"/>
-        <w:numId w:val="39"/>
+        <w:numId w:val="40"/>
       </w:numPr>
       <w:spacing w:before="240" w:after="240"/>
       <w:jc w:val="center"/>
@@ -33717,7 +34282,7 @@
       <w:keepNext/>
       <w:numPr>
         <w:ilvl w:val="4"/>
-        <w:numId w:val="39"/>
+        <w:numId w:val="40"/>
       </w:numPr>
       <w:outlineLvl w:val="4"/>
     </w:pPr>
@@ -33734,7 +34299,7 @@
     <w:pPr>
       <w:numPr>
         <w:ilvl w:val="5"/>
-        <w:numId w:val="39"/>
+        <w:numId w:val="40"/>
       </w:numPr>
       <w:spacing w:before="240" w:after="60"/>
       <w:outlineLvl w:val="5"/>
@@ -33753,7 +34318,7 @@
       <w:keepNext/>
       <w:numPr>
         <w:ilvl w:val="6"/>
-        <w:numId w:val="39"/>
+        <w:numId w:val="40"/>
       </w:numPr>
       <w:outlineLvl w:val="6"/>
     </w:pPr>
@@ -33772,7 +34337,7 @@
       <w:keepNext/>
       <w:numPr>
         <w:ilvl w:val="7"/>
-        <w:numId w:val="39"/>
+        <w:numId w:val="40"/>
       </w:numPr>
       <w:outlineLvl w:val="7"/>
     </w:pPr>
@@ -33791,7 +34356,7 @@
       <w:keepNext/>
       <w:numPr>
         <w:ilvl w:val="8"/>
-        <w:numId w:val="39"/>
+        <w:numId w:val="40"/>
       </w:numPr>
       <w:outlineLvl w:val="8"/>
     </w:pPr>
@@ -33951,6 +34516,9 @@
     <w:semiHidden/>
     <w:rsid w:val="00FE2F2A"/>
     <w:pPr>
+      <w:numPr>
+        <w:numId w:val="39"/>
+      </w:numPr>
       <w:spacing w:before="0" w:after="0"/>
     </w:pPr>
     <w:rPr>
@@ -34583,7 +35151,11 @@
     <w:pPr>
       <w:keepLines/>
       <w:pageBreakBefore w:val="0"/>
+      <w:numPr>
+        <w:numId w:val="0"/>
+      </w:numPr>
       <w:spacing w:after="0" w:line="259" w:lineRule="auto"/>
+      <w:ind w:left="432"/>
       <w:outlineLvl w:val="9"/>
     </w:pPr>
     <w:rPr>
@@ -34712,7 +35284,7 @@
     <w:basedOn w:val="Absatz-Standardschriftart"/>
     <w:link w:val="berschrift1"/>
     <w:uiPriority w:val="9"/>
-    <w:rsid w:val="00454249"/>
+    <w:rsid w:val="00E741D2"/>
     <w:rPr>
       <w:rFonts w:ascii="Arial" w:hAnsi="Arial"/>
       <w:kern w:val="28"/>
@@ -35135,7 +35707,7 @@
 </file>
 
 <file path=customXml/itemProps1.xml><?xml version="1.0" encoding="utf-8"?>
-<ds:datastoreItem xmlns:ds="http://schemas.openxmlformats.org/officeDocument/2006/customXml" ds:itemID="{4703A2AC-D3CF-477B-90A1-7E4B9497D184}">
+<ds:datastoreItem xmlns:ds="http://schemas.openxmlformats.org/officeDocument/2006/customXml" ds:itemID="{CEBCB6AC-F654-4322-BD34-9F72A6D1EF14}">
   <ds:schemaRefs>
     <ds:schemaRef ds:uri="http://schemas.openxmlformats.org/officeDocument/2006/bibliography"/>
   </ds:schemaRefs>

</xml_diff>

<commit_message>
Lagerberechnung mit Tangentialkraft, Bolzenerläuterung
</commit_message>
<xml_diff>
--- a/Projektbericht.docx
+++ b/Projektbericht.docx
@@ -1,6 +1,6 @@
 
 <file path=word/document.xml><?xml version="1.0" encoding="utf-8"?>
-<w:document xmlns:wpc="http://schemas.microsoft.com/office/word/2010/wordprocessingCanvas" xmlns:cx="http://schemas.microsoft.com/office/drawing/2014/chartex" xmlns:mc="http://schemas.openxmlformats.org/markup-compatibility/2006" xmlns:o="urn:schemas-microsoft-com:office:office" xmlns:r="http://schemas.openxmlformats.org/officeDocument/2006/relationships" xmlns:m="http://schemas.openxmlformats.org/officeDocument/2006/math" xmlns:v="urn:schemas-microsoft-com:vml" xmlns:wp14="http://schemas.microsoft.com/office/word/2010/wordprocessingDrawing" xmlns:wp="http://schemas.openxmlformats.org/drawingml/2006/wordprocessingDrawing" xmlns:w10="urn:schemas-microsoft-com:office:word" xmlns:w="http://schemas.openxmlformats.org/wordprocessingml/2006/main" xmlns:w14="http://schemas.microsoft.com/office/word/2010/wordml" xmlns:w15="http://schemas.microsoft.com/office/word/2012/wordml" xmlns:w16se="http://schemas.microsoft.com/office/word/2015/wordml/symex" xmlns:wpg="http://schemas.microsoft.com/office/word/2010/wordprocessingGroup" xmlns:wpi="http://schemas.microsoft.com/office/word/2010/wordprocessingInk" xmlns:wne="http://schemas.microsoft.com/office/word/2006/wordml" xmlns:wps="http://schemas.microsoft.com/office/word/2010/wordprocessingShape" mc:Ignorable="w14 w15 w16se wp14">
+<w:document xmlns:wpc="http://schemas.microsoft.com/office/word/2010/wordprocessingCanvas" xmlns:mc="http://schemas.openxmlformats.org/markup-compatibility/2006" xmlns:o="urn:schemas-microsoft-com:office:office" xmlns:r="http://schemas.openxmlformats.org/officeDocument/2006/relationships" xmlns:m="http://schemas.openxmlformats.org/officeDocument/2006/math" xmlns:v="urn:schemas-microsoft-com:vml" xmlns:wp14="http://schemas.microsoft.com/office/word/2010/wordprocessingDrawing" xmlns:wp="http://schemas.openxmlformats.org/drawingml/2006/wordprocessingDrawing" xmlns:w10="urn:schemas-microsoft-com:office:word" xmlns:w="http://schemas.openxmlformats.org/wordprocessingml/2006/main" xmlns:w14="http://schemas.microsoft.com/office/word/2010/wordml" xmlns:w15="http://schemas.microsoft.com/office/word/2012/wordml" xmlns:wpg="http://schemas.microsoft.com/office/word/2010/wordprocessingGroup" xmlns:wpi="http://schemas.microsoft.com/office/word/2010/wordprocessingInk" xmlns:wne="http://schemas.microsoft.com/office/word/2006/wordml" xmlns:wps="http://schemas.microsoft.com/office/word/2010/wordprocessingShape" mc:Ignorable="w14 w15 wp14">
   <w:body>
     <w:p>
       <w:pPr>
@@ -17942,7 +17942,13 @@
                   <w:rPr>
                     <w:rFonts w:ascii="Cambria Math" w:hAnsi="Cambria Math"/>
                   </w:rPr>
-                  <m:t>20°</m:t>
+                  <m:t>22,016</m:t>
+                </m:r>
+                <m:r>
+                  <w:rPr>
+                    <w:rFonts w:ascii="Cambria Math" w:hAnsi="Cambria Math"/>
+                  </w:rPr>
+                  <m:t>°</m:t>
                 </m:r>
               </m:e>
             </m:d>
@@ -17952,7 +17958,13 @@
           <w:rPr>
             <w:rFonts w:ascii="Cambria Math" w:hAnsi="Cambria Math"/>
           </w:rPr>
-          <m:t>=5,9 kN</m:t>
+          <m:t>=6,5</m:t>
+        </m:r>
+        <m:r>
+          <w:rPr>
+            <w:rFonts w:ascii="Cambria Math" w:hAnsi="Cambria Math"/>
+          </w:rPr>
+          <m:t xml:space="preserve"> kN</m:t>
         </m:r>
       </m:oMath>
     </w:p>
@@ -18097,7 +18109,19 @@
                   <w:rPr>
                     <w:rFonts w:ascii="Cambria Math" w:hAnsi="Cambria Math"/>
                   </w:rPr>
-                  <m:t>13°</m:t>
+                  <m:t>13</m:t>
+                </m:r>
+                <m:r>
+                  <w:rPr>
+                    <w:rFonts w:ascii="Cambria Math" w:hAnsi="Cambria Math"/>
+                  </w:rPr>
+                  <m:t>,131</m:t>
+                </m:r>
+                <m:r>
+                  <w:rPr>
+                    <w:rFonts w:ascii="Cambria Math" w:hAnsi="Cambria Math"/>
+                  </w:rPr>
+                  <m:t>°</m:t>
                 </m:r>
               </m:e>
             </m:d>
@@ -18107,7 +18131,13 @@
           <w:rPr>
             <w:rFonts w:ascii="Cambria Math" w:hAnsi="Cambria Math"/>
           </w:rPr>
-          <m:t>=3,7 kN</m:t>
+          <m:t>=3,8</m:t>
+        </m:r>
+        <m:r>
+          <w:rPr>
+            <w:rFonts w:ascii="Cambria Math" w:hAnsi="Cambria Math"/>
+          </w:rPr>
+          <m:t xml:space="preserve"> kN</m:t>
         </m:r>
       </m:oMath>
     </w:p>
@@ -18573,7 +18603,13 @@
                     <w:rPr>
                       <w:rFonts w:ascii="Cambria Math" w:hAnsi="Cambria Math"/>
                     </w:rPr>
-                    <m:t>5,9 kN∙94,5 mm+1,5 kN∙242 mm</m:t>
+                    <m:t>6,5</m:t>
+                  </m:r>
+                  <m:r>
+                    <w:rPr>
+                      <w:rFonts w:ascii="Cambria Math" w:hAnsi="Cambria Math"/>
+                    </w:rPr>
+                    <m:t xml:space="preserve"> kN∙94,5 mm+1,5 kN∙242 mm</m:t>
                   </m:r>
                 </m:e>
               </m:d>
@@ -18635,6 +18671,13 @@
                 </w:rPr>
                 <m:t>Ri</m:t>
               </m:r>
+              <m:r>
+                <w:rPr>
+                  <w:rFonts w:ascii="Cambria Math" w:hAnsi="Cambria Math"/>
+                  <w:highlight w:val="yellow"/>
+                </w:rPr>
+                <m:t>,radial</m:t>
+              </m:r>
             </m:sub>
           </m:sSub>
           <m:r>
@@ -18642,7 +18685,14 @@
               <w:rFonts w:ascii="Cambria Math" w:hAnsi="Cambria Math"/>
               <w:highlight w:val="yellow"/>
             </w:rPr>
-            <m:t>=5,4 kN</m:t>
+            <m:t>=5,7</m:t>
+          </m:r>
+          <m:r>
+            <w:rPr>
+              <w:rFonts w:ascii="Cambria Math" w:hAnsi="Cambria Math"/>
+              <w:highlight w:val="yellow"/>
+            </w:rPr>
+            <m:t xml:space="preserve"> kN</m:t>
           </m:r>
         </m:oMath>
       </m:oMathPara>
@@ -18930,7 +18980,13 @@
             <w:rPr>
               <w:rFonts w:ascii="Cambria Math" w:hAnsi="Cambria Math"/>
             </w:rPr>
-            <m:t xml:space="preserve">=5,9 kN+1,5 kN-5,4 kN </m:t>
+            <m:t>=5,7</m:t>
+          </m:r>
+          <m:r>
+            <w:rPr>
+              <w:rFonts w:ascii="Cambria Math" w:hAnsi="Cambria Math"/>
+            </w:rPr>
+            <m:t xml:space="preserve"> kN+1,5 kN-5,4 kN </m:t>
           </m:r>
         </m:oMath>
       </m:oMathPara>
@@ -18973,6 +19029,13 @@
                 </w:rPr>
                 <m:t>Ra</m:t>
               </m:r>
+              <m:r>
+                <w:rPr>
+                  <w:rFonts w:ascii="Cambria Math" w:hAnsi="Cambria Math"/>
+                  <w:highlight w:val="yellow"/>
+                </w:rPr>
+                <m:t>,radial</m:t>
+              </m:r>
             </m:sub>
           </m:sSub>
           <m:r>
@@ -18980,7 +19043,860 @@
               <w:rFonts w:ascii="Cambria Math" w:hAnsi="Cambria Math"/>
               <w:highlight w:val="yellow"/>
             </w:rPr>
-            <m:t>=2 kN</m:t>
+            <m:t>=1,8</m:t>
+          </m:r>
+          <m:r>
+            <w:rPr>
+              <w:rFonts w:ascii="Cambria Math" w:hAnsi="Cambria Math"/>
+              <w:highlight w:val="yellow"/>
+            </w:rPr>
+            <m:t xml:space="preserve"> kN</m:t>
+          </m:r>
+        </m:oMath>
+      </m:oMathPara>
+    </w:p>
+    <w:p/>
+    <w:p>
+      <w:pPr>
+        <w:keepNext/>
+      </w:pPr>
+      <w:r>
+        <w:rPr>
+          <w:noProof/>
+        </w:rPr>
+        <w:lastRenderedPageBreak/>
+        <w:drawing>
+          <wp:inline distT="0" distB="0" distL="0" distR="0" wp14:anchorId="32FECF45" wp14:editId="74626062">
+            <wp:extent cx="5419725" cy="2828925"/>
+            <wp:effectExtent l="0" t="0" r="9525" b="9525"/>
+            <wp:docPr id="21" name="Grafik 21"/>
+            <wp:cNvGraphicFramePr>
+              <a:graphicFrameLocks xmlns:a="http://schemas.openxmlformats.org/drawingml/2006/main" noChangeAspect="1"/>
+            </wp:cNvGraphicFramePr>
+            <a:graphic xmlns:a="http://schemas.openxmlformats.org/drawingml/2006/main">
+              <a:graphicData uri="http://schemas.openxmlformats.org/drawingml/2006/picture">
+                <pic:pic xmlns:pic="http://schemas.openxmlformats.org/drawingml/2006/picture">
+                  <pic:nvPicPr>
+                    <pic:cNvPr id="1" name=""/>
+                    <pic:cNvPicPr/>
+                  </pic:nvPicPr>
+                  <pic:blipFill>
+                    <a:blip r:embed="rId24"/>
+                    <a:stretch>
+                      <a:fillRect/>
+                    </a:stretch>
+                  </pic:blipFill>
+                  <pic:spPr>
+                    <a:xfrm>
+                      <a:off x="0" y="0"/>
+                      <a:ext cx="5419725" cy="2828925"/>
+                    </a:xfrm>
+                    <a:prstGeom prst="rect">
+                      <a:avLst/>
+                    </a:prstGeom>
+                  </pic:spPr>
+                </pic:pic>
+              </a:graphicData>
+            </a:graphic>
+          </wp:inline>
+        </w:drawing>
+      </w:r>
+    </w:p>
+    <w:p>
+      <w:pPr>
+        <w:pStyle w:val="Beschriftung"/>
+      </w:pPr>
+      <w:r>
+        <w:t xml:space="preserve">Abbildung </w:t>
+      </w:r>
+      <w:r>
+        <w:fldChar w:fldCharType="begin"/>
+      </w:r>
+      <w:r>
+        <w:instrText xml:space="preserve"> SEQ Abbildung \* ARABIC </w:instrText>
+      </w:r>
+      <w:r>
+        <w:fldChar w:fldCharType="separate"/>
+      </w:r>
+      <w:r>
+        <w:rPr>
+          <w:noProof/>
+        </w:rPr>
+        <w:t>4</w:t>
+      </w:r>
+      <w:r>
+        <w:fldChar w:fldCharType="end"/>
+      </w:r>
+      <w:r>
+        <w:t>: Kräfte in Tangentialrichtung</w:t>
+      </w:r>
+    </w:p>
+    <w:p>
+      <w:pPr>
+        <w:rPr>
+          <w:u w:val="single"/>
+        </w:rPr>
+      </w:pPr>
+      <w:r>
+        <w:rPr>
+          <w:u w:val="single"/>
+        </w:rPr>
+        <w:t>Momenten-Gleichgewicht um Lager Ra</w:t>
+      </w:r>
+    </w:p>
+    <w:p>
+      <m:oMathPara>
+        <m:oMathParaPr>
+          <m:jc m:val="left"/>
+        </m:oMathParaPr>
+        <m:oMath>
+          <m:sSub>
+            <m:sSubPr>
+              <m:ctrlPr>
+                <w:rPr>
+                  <w:rFonts w:ascii="Cambria Math" w:hAnsi="Cambria Math"/>
+                  <w:i/>
+                </w:rPr>
+              </m:ctrlPr>
+            </m:sSubPr>
+            <m:e>
+              <m:r>
+                <w:rPr>
+                  <w:rFonts w:ascii="Cambria Math" w:hAnsi="Cambria Math"/>
+                </w:rPr>
+                <m:t>F</m:t>
+              </m:r>
+            </m:e>
+            <m:sub>
+              <m:r>
+                <w:rPr>
+                  <w:rFonts w:ascii="Cambria Math" w:hAnsi="Cambria Math"/>
+                </w:rPr>
+                <m:t>t</m:t>
+              </m:r>
+              <m:r>
+                <w:rPr>
+                  <w:rFonts w:ascii="Cambria Math" w:hAnsi="Cambria Math"/>
+                </w:rPr>
+                <m:t>1</m:t>
+              </m:r>
+            </m:sub>
+          </m:sSub>
+          <m:r>
+            <w:rPr>
+              <w:rFonts w:ascii="Cambria Math" w:hAnsi="Cambria Math"/>
+            </w:rPr>
+            <m:t>∙94,5 mm-</m:t>
+          </m:r>
+          <m:sSub>
+            <m:sSubPr>
+              <m:ctrlPr>
+                <w:rPr>
+                  <w:rFonts w:ascii="Cambria Math" w:hAnsi="Cambria Math"/>
+                  <w:i/>
+                </w:rPr>
+              </m:ctrlPr>
+            </m:sSubPr>
+            <m:e>
+              <m:r>
+                <w:rPr>
+                  <w:rFonts w:ascii="Cambria Math" w:hAnsi="Cambria Math"/>
+                </w:rPr>
+                <m:t>F</m:t>
+              </m:r>
+            </m:e>
+            <m:sub>
+              <m:r>
+                <w:rPr>
+                  <w:rFonts w:ascii="Cambria Math" w:hAnsi="Cambria Math"/>
+                </w:rPr>
+                <m:t>Ri</m:t>
+              </m:r>
+            </m:sub>
+          </m:sSub>
+          <m:r>
+            <w:rPr>
+              <w:rFonts w:ascii="Cambria Math" w:hAnsi="Cambria Math"/>
+            </w:rPr>
+            <m:t>∙170,5 mm+</m:t>
+          </m:r>
+          <m:sSub>
+            <m:sSubPr>
+              <m:ctrlPr>
+                <w:rPr>
+                  <w:rFonts w:ascii="Cambria Math" w:hAnsi="Cambria Math"/>
+                  <w:i/>
+                </w:rPr>
+              </m:ctrlPr>
+            </m:sSubPr>
+            <m:e>
+              <m:r>
+                <w:rPr>
+                  <w:rFonts w:ascii="Cambria Math" w:hAnsi="Cambria Math"/>
+                </w:rPr>
+                <m:t>F</m:t>
+              </m:r>
+            </m:e>
+            <m:sub>
+              <m:r>
+                <w:rPr>
+                  <w:rFonts w:ascii="Cambria Math" w:hAnsi="Cambria Math"/>
+                </w:rPr>
+                <m:t>B</m:t>
+              </m:r>
+            </m:sub>
+          </m:sSub>
+          <m:r>
+            <w:rPr>
+              <w:rFonts w:ascii="Cambria Math" w:hAnsi="Cambria Math"/>
+            </w:rPr>
+            <m:t>∙242 mm=0</m:t>
+          </m:r>
+        </m:oMath>
+      </m:oMathPara>
+    </w:p>
+    <w:p>
+      <m:oMathPara>
+        <m:oMathParaPr>
+          <m:jc m:val="left"/>
+        </m:oMathParaPr>
+        <m:oMath>
+          <m:sSub>
+            <m:sSubPr>
+              <m:ctrlPr>
+                <w:rPr>
+                  <w:rFonts w:ascii="Cambria Math" w:hAnsi="Cambria Math"/>
+                  <w:i/>
+                </w:rPr>
+              </m:ctrlPr>
+            </m:sSubPr>
+            <m:e>
+              <m:r>
+                <w:rPr>
+                  <w:rFonts w:ascii="Cambria Math" w:hAnsi="Cambria Math"/>
+                </w:rPr>
+                <m:t>F</m:t>
+              </m:r>
+            </m:e>
+            <m:sub>
+              <m:r>
+                <w:rPr>
+                  <w:rFonts w:ascii="Cambria Math" w:hAnsi="Cambria Math"/>
+                </w:rPr>
+                <m:t>Ri</m:t>
+              </m:r>
+            </m:sub>
+          </m:sSub>
+          <m:r>
+            <w:rPr>
+              <w:rFonts w:ascii="Cambria Math" w:hAnsi="Cambria Math"/>
+            </w:rPr>
+            <m:t xml:space="preserve">= </m:t>
+          </m:r>
+          <m:f>
+            <m:fPr>
+              <m:ctrlPr>
+                <w:rPr>
+                  <w:rFonts w:ascii="Cambria Math" w:hAnsi="Cambria Math"/>
+                  <w:i/>
+                </w:rPr>
+              </m:ctrlPr>
+            </m:fPr>
+            <m:num>
+              <m:sSub>
+                <m:sSubPr>
+                  <m:ctrlPr>
+                    <w:rPr>
+                      <w:rFonts w:ascii="Cambria Math" w:hAnsi="Cambria Math"/>
+                      <w:i/>
+                    </w:rPr>
+                  </m:ctrlPr>
+                </m:sSubPr>
+                <m:e>
+                  <m:r>
+                    <w:rPr>
+                      <w:rFonts w:ascii="Cambria Math" w:hAnsi="Cambria Math"/>
+                    </w:rPr>
+                    <m:t>(F</m:t>
+                  </m:r>
+                </m:e>
+                <m:sub>
+                  <m:r>
+                    <w:rPr>
+                      <w:rFonts w:ascii="Cambria Math" w:hAnsi="Cambria Math"/>
+                    </w:rPr>
+                    <m:t>t</m:t>
+                  </m:r>
+                  <m:r>
+                    <w:rPr>
+                      <w:rFonts w:ascii="Cambria Math" w:hAnsi="Cambria Math"/>
+                    </w:rPr>
+                    <m:t>1</m:t>
+                  </m:r>
+                </m:sub>
+              </m:sSub>
+              <m:r>
+                <w:rPr>
+                  <w:rFonts w:ascii="Cambria Math" w:hAnsi="Cambria Math"/>
+                </w:rPr>
+                <m:t>∙94,5 mm+</m:t>
+              </m:r>
+              <m:sSub>
+                <m:sSubPr>
+                  <m:ctrlPr>
+                    <w:rPr>
+                      <w:rFonts w:ascii="Cambria Math" w:hAnsi="Cambria Math"/>
+                      <w:i/>
+                    </w:rPr>
+                  </m:ctrlPr>
+                </m:sSubPr>
+                <m:e>
+                  <m:r>
+                    <w:rPr>
+                      <w:rFonts w:ascii="Cambria Math" w:hAnsi="Cambria Math"/>
+                    </w:rPr>
+                    <m:t>F</m:t>
+                  </m:r>
+                </m:e>
+                <m:sub>
+                  <m:r>
+                    <w:rPr>
+                      <w:rFonts w:ascii="Cambria Math" w:hAnsi="Cambria Math"/>
+                    </w:rPr>
+                    <m:t>B</m:t>
+                  </m:r>
+                </m:sub>
+              </m:sSub>
+              <m:r>
+                <w:rPr>
+                  <w:rFonts w:ascii="Cambria Math" w:hAnsi="Cambria Math"/>
+                </w:rPr>
+                <m:t>∙242 mm)</m:t>
+              </m:r>
+            </m:num>
+            <m:den>
+              <m:d>
+                <m:dPr>
+                  <m:ctrlPr>
+                    <w:rPr>
+                      <w:rFonts w:ascii="Cambria Math" w:hAnsi="Cambria Math"/>
+                      <w:i/>
+                    </w:rPr>
+                  </m:ctrlPr>
+                </m:dPr>
+                <m:e>
+                  <m:r>
+                    <w:rPr>
+                      <w:rFonts w:ascii="Cambria Math" w:hAnsi="Cambria Math"/>
+                    </w:rPr>
+                    <m:t>170,5 mm</m:t>
+                  </m:r>
+                </m:e>
+              </m:d>
+            </m:den>
+          </m:f>
+          <m:r>
+            <w:rPr>
+              <w:rFonts w:ascii="Cambria Math" w:hAnsi="Cambria Math"/>
+            </w:rPr>
+            <m:t xml:space="preserve">= </m:t>
+          </m:r>
+          <m:f>
+            <m:fPr>
+              <m:ctrlPr>
+                <w:rPr>
+                  <w:rFonts w:ascii="Cambria Math" w:hAnsi="Cambria Math"/>
+                  <w:i/>
+                </w:rPr>
+              </m:ctrlPr>
+            </m:fPr>
+            <m:num>
+              <m:d>
+                <m:dPr>
+                  <m:ctrlPr>
+                    <w:rPr>
+                      <w:rFonts w:ascii="Cambria Math" w:hAnsi="Cambria Math"/>
+                      <w:i/>
+                    </w:rPr>
+                  </m:ctrlPr>
+                </m:dPr>
+                <m:e>
+                  <m:r>
+                    <w:rPr>
+                      <w:rFonts w:ascii="Cambria Math" w:hAnsi="Cambria Math"/>
+                    </w:rPr>
+                    <m:t>16,1</m:t>
+                  </m:r>
+                  <m:r>
+                    <w:rPr>
+                      <w:rFonts w:ascii="Cambria Math" w:hAnsi="Cambria Math"/>
+                    </w:rPr>
+                    <m:t xml:space="preserve"> kN∙94,5 mm+1,5 kN∙242 mm</m:t>
+                  </m:r>
+                </m:e>
+              </m:d>
+            </m:num>
+            <m:den>
+              <m:d>
+                <m:dPr>
+                  <m:ctrlPr>
+                    <w:rPr>
+                      <w:rFonts w:ascii="Cambria Math" w:hAnsi="Cambria Math"/>
+                      <w:i/>
+                    </w:rPr>
+                  </m:ctrlPr>
+                </m:dPr>
+                <m:e>
+                  <m:r>
+                    <w:rPr>
+                      <w:rFonts w:ascii="Cambria Math" w:hAnsi="Cambria Math"/>
+                    </w:rPr>
+                    <m:t>170,5 mm</m:t>
+                  </m:r>
+                </m:e>
+              </m:d>
+            </m:den>
+          </m:f>
+        </m:oMath>
+      </m:oMathPara>
+    </w:p>
+    <w:p>
+      <m:oMathPara>
+        <m:oMathParaPr>
+          <m:jc m:val="left"/>
+        </m:oMathParaPr>
+        <m:oMath>
+          <m:sSub>
+            <m:sSubPr>
+              <m:ctrlPr>
+                <w:rPr>
+                  <w:rFonts w:ascii="Cambria Math" w:hAnsi="Cambria Math"/>
+                  <w:i/>
+                  <w:highlight w:val="yellow"/>
+                </w:rPr>
+              </m:ctrlPr>
+            </m:sSubPr>
+            <m:e>
+              <m:r>
+                <w:rPr>
+                  <w:rFonts w:ascii="Cambria Math" w:hAnsi="Cambria Math"/>
+                  <w:highlight w:val="yellow"/>
+                </w:rPr>
+                <m:t>F</m:t>
+              </m:r>
+            </m:e>
+            <m:sub>
+              <m:r>
+                <w:rPr>
+                  <w:rFonts w:ascii="Cambria Math" w:hAnsi="Cambria Math"/>
+                  <w:highlight w:val="yellow"/>
+                </w:rPr>
+                <m:t>Ri,</m:t>
+              </m:r>
+              <m:r>
+                <w:rPr>
+                  <w:rFonts w:ascii="Cambria Math" w:hAnsi="Cambria Math"/>
+                  <w:highlight w:val="yellow"/>
+                </w:rPr>
+                <m:t>tangential</m:t>
+              </m:r>
+            </m:sub>
+          </m:sSub>
+          <m:r>
+            <w:rPr>
+              <w:rFonts w:ascii="Cambria Math" w:hAnsi="Cambria Math"/>
+              <w:highlight w:val="yellow"/>
+            </w:rPr>
+            <m:t>=11,1</m:t>
+          </m:r>
+          <m:r>
+            <w:rPr>
+              <w:rFonts w:ascii="Cambria Math" w:hAnsi="Cambria Math"/>
+              <w:highlight w:val="yellow"/>
+            </w:rPr>
+            <m:t xml:space="preserve"> kN</m:t>
+          </m:r>
+        </m:oMath>
+      </m:oMathPara>
+    </w:p>
+    <w:p/>
+    <w:p>
+      <w:pPr>
+        <w:rPr>
+          <w:u w:val="single"/>
+        </w:rPr>
+      </w:pPr>
+      <w:r>
+        <w:rPr>
+          <w:u w:val="single"/>
+        </w:rPr>
+        <w:t>Kräftegleichgewicht in vertikaler Richtung</w:t>
+      </w:r>
+    </w:p>
+    <w:p>
+      <m:oMathPara>
+        <m:oMathParaPr>
+          <m:jc m:val="left"/>
+        </m:oMathParaPr>
+        <m:oMath>
+          <m:sSub>
+            <m:sSubPr>
+              <m:ctrlPr>
+                <w:rPr>
+                  <w:rFonts w:ascii="Cambria Math" w:hAnsi="Cambria Math"/>
+                  <w:i/>
+                </w:rPr>
+              </m:ctrlPr>
+            </m:sSubPr>
+            <m:e>
+              <m:r>
+                <w:rPr>
+                  <w:rFonts w:ascii="Cambria Math" w:hAnsi="Cambria Math"/>
+                </w:rPr>
+                <m:t>F</m:t>
+              </m:r>
+            </m:e>
+            <m:sub>
+              <m:r>
+                <w:rPr>
+                  <w:rFonts w:ascii="Cambria Math" w:hAnsi="Cambria Math"/>
+                </w:rPr>
+                <m:t>Ra</m:t>
+              </m:r>
+            </m:sub>
+          </m:sSub>
+          <m:r>
+            <w:rPr>
+              <w:rFonts w:ascii="Cambria Math" w:hAnsi="Cambria Math"/>
+            </w:rPr>
+            <m:t>-</m:t>
+          </m:r>
+          <m:sSub>
+            <m:sSubPr>
+              <m:ctrlPr>
+                <w:rPr>
+                  <w:rFonts w:ascii="Cambria Math" w:hAnsi="Cambria Math"/>
+                  <w:i/>
+                </w:rPr>
+              </m:ctrlPr>
+            </m:sSubPr>
+            <m:e>
+              <m:r>
+                <w:rPr>
+                  <w:rFonts w:ascii="Cambria Math" w:hAnsi="Cambria Math"/>
+                </w:rPr>
+                <m:t>F</m:t>
+              </m:r>
+            </m:e>
+            <m:sub>
+              <m:r>
+                <w:rPr>
+                  <w:rFonts w:ascii="Cambria Math" w:hAnsi="Cambria Math"/>
+                </w:rPr>
+                <m:t>t</m:t>
+              </m:r>
+              <m:r>
+                <w:rPr>
+                  <w:rFonts w:ascii="Cambria Math" w:hAnsi="Cambria Math"/>
+                </w:rPr>
+                <m:t>1</m:t>
+              </m:r>
+            </m:sub>
+          </m:sSub>
+          <m:r>
+            <w:rPr>
+              <w:rFonts w:ascii="Cambria Math" w:hAnsi="Cambria Math"/>
+            </w:rPr>
+            <m:t>+</m:t>
+          </m:r>
+          <m:sSub>
+            <m:sSubPr>
+              <m:ctrlPr>
+                <w:rPr>
+                  <w:rFonts w:ascii="Cambria Math" w:hAnsi="Cambria Math"/>
+                  <w:i/>
+                </w:rPr>
+              </m:ctrlPr>
+            </m:sSubPr>
+            <m:e>
+              <m:r>
+                <w:rPr>
+                  <w:rFonts w:ascii="Cambria Math" w:hAnsi="Cambria Math"/>
+                </w:rPr>
+                <m:t>F</m:t>
+              </m:r>
+            </m:e>
+            <m:sub>
+              <m:r>
+                <w:rPr>
+                  <w:rFonts w:ascii="Cambria Math" w:hAnsi="Cambria Math"/>
+                </w:rPr>
+                <m:t>Ri</m:t>
+              </m:r>
+            </m:sub>
+          </m:sSub>
+          <m:r>
+            <w:rPr>
+              <w:rFonts w:ascii="Cambria Math" w:hAnsi="Cambria Math"/>
+            </w:rPr>
+            <m:t>-</m:t>
+          </m:r>
+          <m:sSub>
+            <m:sSubPr>
+              <m:ctrlPr>
+                <w:rPr>
+                  <w:rFonts w:ascii="Cambria Math" w:hAnsi="Cambria Math"/>
+                  <w:i/>
+                </w:rPr>
+              </m:ctrlPr>
+            </m:sSubPr>
+            <m:e>
+              <m:r>
+                <w:rPr>
+                  <w:rFonts w:ascii="Cambria Math" w:hAnsi="Cambria Math"/>
+                </w:rPr>
+                <m:t>F</m:t>
+              </m:r>
+            </m:e>
+            <m:sub>
+              <m:r>
+                <w:rPr>
+                  <w:rFonts w:ascii="Cambria Math" w:hAnsi="Cambria Math"/>
+                </w:rPr>
+                <m:t>B</m:t>
+              </m:r>
+            </m:sub>
+          </m:sSub>
+          <m:r>
+            <w:rPr>
+              <w:rFonts w:ascii="Cambria Math" w:hAnsi="Cambria Math"/>
+            </w:rPr>
+            <m:t>=0</m:t>
+          </m:r>
+        </m:oMath>
+      </m:oMathPara>
+    </w:p>
+    <w:p>
+      <m:oMathPara>
+        <m:oMathParaPr>
+          <m:jc m:val="left"/>
+        </m:oMathParaPr>
+        <m:oMath>
+          <m:sSub>
+            <m:sSubPr>
+              <m:ctrlPr>
+                <w:rPr>
+                  <w:rFonts w:ascii="Cambria Math" w:hAnsi="Cambria Math"/>
+                  <w:i/>
+                </w:rPr>
+              </m:ctrlPr>
+            </m:sSubPr>
+            <m:e>
+              <m:r>
+                <w:rPr>
+                  <w:rFonts w:ascii="Cambria Math" w:hAnsi="Cambria Math"/>
+                </w:rPr>
+                <m:t>F</m:t>
+              </m:r>
+            </m:e>
+            <m:sub>
+              <m:r>
+                <w:rPr>
+                  <w:rFonts w:ascii="Cambria Math" w:hAnsi="Cambria Math"/>
+                </w:rPr>
+                <m:t>Ra</m:t>
+              </m:r>
+            </m:sub>
+          </m:sSub>
+          <m:r>
+            <w:rPr>
+              <w:rFonts w:ascii="Cambria Math" w:hAnsi="Cambria Math"/>
+            </w:rPr>
+            <m:t xml:space="preserve">= </m:t>
+          </m:r>
+          <m:sSub>
+            <m:sSubPr>
+              <m:ctrlPr>
+                <w:rPr>
+                  <w:rFonts w:ascii="Cambria Math" w:hAnsi="Cambria Math"/>
+                  <w:i/>
+                </w:rPr>
+              </m:ctrlPr>
+            </m:sSubPr>
+            <m:e>
+              <m:r>
+                <w:rPr>
+                  <w:rFonts w:ascii="Cambria Math" w:hAnsi="Cambria Math"/>
+                </w:rPr>
+                <m:t>F</m:t>
+              </m:r>
+            </m:e>
+            <m:sub>
+              <m:r>
+                <w:rPr>
+                  <w:rFonts w:ascii="Cambria Math" w:hAnsi="Cambria Math"/>
+                </w:rPr>
+                <m:t>t</m:t>
+              </m:r>
+              <m:r>
+                <w:rPr>
+                  <w:rFonts w:ascii="Cambria Math" w:hAnsi="Cambria Math"/>
+                </w:rPr>
+                <m:t>1</m:t>
+              </m:r>
+            </m:sub>
+          </m:sSub>
+          <m:r>
+            <w:rPr>
+              <w:rFonts w:ascii="Cambria Math" w:hAnsi="Cambria Math"/>
+            </w:rPr>
+            <m:t>+</m:t>
+          </m:r>
+          <m:sSub>
+            <m:sSubPr>
+              <m:ctrlPr>
+                <w:rPr>
+                  <w:rFonts w:ascii="Cambria Math" w:hAnsi="Cambria Math"/>
+                  <w:i/>
+                </w:rPr>
+              </m:ctrlPr>
+            </m:sSubPr>
+            <m:e>
+              <m:r>
+                <w:rPr>
+                  <w:rFonts w:ascii="Cambria Math" w:hAnsi="Cambria Math"/>
+                </w:rPr>
+                <m:t>F</m:t>
+              </m:r>
+            </m:e>
+            <m:sub>
+              <m:r>
+                <w:rPr>
+                  <w:rFonts w:ascii="Cambria Math" w:hAnsi="Cambria Math"/>
+                </w:rPr>
+                <m:t>B</m:t>
+              </m:r>
+            </m:sub>
+          </m:sSub>
+          <m:r>
+            <w:rPr>
+              <w:rFonts w:ascii="Cambria Math" w:hAnsi="Cambria Math"/>
+            </w:rPr>
+            <m:t>-</m:t>
+          </m:r>
+          <m:sSub>
+            <m:sSubPr>
+              <m:ctrlPr>
+                <w:rPr>
+                  <w:rFonts w:ascii="Cambria Math" w:hAnsi="Cambria Math"/>
+                  <w:i/>
+                </w:rPr>
+              </m:ctrlPr>
+            </m:sSubPr>
+            <m:e>
+              <m:r>
+                <w:rPr>
+                  <w:rFonts w:ascii="Cambria Math" w:hAnsi="Cambria Math"/>
+                </w:rPr>
+                <m:t>F</m:t>
+              </m:r>
+            </m:e>
+            <m:sub>
+              <m:r>
+                <w:rPr>
+                  <w:rFonts w:ascii="Cambria Math" w:hAnsi="Cambria Math"/>
+                </w:rPr>
+                <m:t>Ri</m:t>
+              </m:r>
+            </m:sub>
+          </m:sSub>
+          <m:r>
+            <w:rPr>
+              <w:rFonts w:ascii="Cambria Math" w:hAnsi="Cambria Math"/>
+            </w:rPr>
+            <m:t>=16,1</m:t>
+          </m:r>
+          <m:r>
+            <w:rPr>
+              <w:rFonts w:ascii="Cambria Math" w:hAnsi="Cambria Math"/>
+            </w:rPr>
+            <m:t xml:space="preserve"> kN+1,5 kN</m:t>
+          </m:r>
+          <m:r>
+            <w:rPr>
+              <w:rFonts w:ascii="Cambria Math" w:hAnsi="Cambria Math"/>
+            </w:rPr>
+            <m:t>-11,1</m:t>
+          </m:r>
+          <m:r>
+            <w:rPr>
+              <w:rFonts w:ascii="Cambria Math" w:hAnsi="Cambria Math"/>
+            </w:rPr>
+            <m:t xml:space="preserve"> kN </m:t>
+          </m:r>
+        </m:oMath>
+      </m:oMathPara>
+    </w:p>
+    <w:p>
+      <w:pPr>
+        <w:rPr>
+          <w:highlight w:val="yellow"/>
+        </w:rPr>
+      </w:pPr>
+      <m:oMathPara>
+        <m:oMathParaPr>
+          <m:jc m:val="left"/>
+        </m:oMathParaPr>
+        <m:oMath>
+          <m:sSub>
+            <m:sSubPr>
+              <m:ctrlPr>
+                <w:rPr>
+                  <w:rFonts w:ascii="Cambria Math" w:hAnsi="Cambria Math"/>
+                  <w:i/>
+                  <w:highlight w:val="yellow"/>
+                </w:rPr>
+              </m:ctrlPr>
+            </m:sSubPr>
+            <m:e>
+              <m:r>
+                <w:rPr>
+                  <w:rFonts w:ascii="Cambria Math" w:hAnsi="Cambria Math"/>
+                  <w:highlight w:val="yellow"/>
+                </w:rPr>
+                <m:t>F</m:t>
+              </m:r>
+            </m:e>
+            <m:sub>
+              <m:r>
+                <w:rPr>
+                  <w:rFonts w:ascii="Cambria Math" w:hAnsi="Cambria Math"/>
+                  <w:highlight w:val="yellow"/>
+                </w:rPr>
+                <m:t>Ra,</m:t>
+              </m:r>
+              <m:r>
+                <w:rPr>
+                  <w:rFonts w:ascii="Cambria Math" w:hAnsi="Cambria Math"/>
+                  <w:highlight w:val="yellow"/>
+                </w:rPr>
+                <m:t>tangentail</m:t>
+              </m:r>
+            </m:sub>
+          </m:sSub>
+          <m:r>
+            <w:rPr>
+              <w:rFonts w:ascii="Cambria Math" w:hAnsi="Cambria Math"/>
+              <w:highlight w:val="yellow"/>
+            </w:rPr>
+            <m:t>=6,5</m:t>
+          </m:r>
+          <m:r>
+            <w:rPr>
+              <w:rFonts w:ascii="Cambria Math" w:hAnsi="Cambria Math"/>
+              <w:highlight w:val="yellow"/>
+            </w:rPr>
+            <m:t xml:space="preserve"> kN</m:t>
           </m:r>
         </m:oMath>
       </m:oMathPara>
@@ -19074,1059 +19990,952 @@
               <w:rFonts w:ascii="Cambria Math" w:hAnsi="Cambria Math"/>
               <w:highlight w:val="yellow"/>
             </w:rPr>
-            <m:t>=3,7 kN</m:t>
+            <m:t>=3,8 kN</m:t>
           </m:r>
         </m:oMath>
       </m:oMathPara>
     </w:p>
     <w:p/>
-    <w:p/>
-    <w:p/>
-    <w:p/>
-    <w:p>
-      <w:pPr>
-        <w:pStyle w:val="berschrift2"/>
-      </w:pPr>
-      <w:bookmarkStart w:id="20" w:name="_Toc30503715"/>
-      <w:r>
-        <w:lastRenderedPageBreak/>
-        <w:t>Auswahl der Lager</w:t>
-      </w:r>
-      <w:bookmarkEnd w:id="20"/>
-    </w:p>
-    <w:p>
-      <w:r>
-        <w:t xml:space="preserve">Vierpunktlager Schäffler QJ 216-XL-MPA </w:t>
-      </w:r>
-      <w:r>
-        <w:rPr>
-          <w:highlight w:val="yellow"/>
-        </w:rPr>
-        <w:t>S.354</w:t>
-      </w:r>
-      <w:r>
-        <w:t xml:space="preserve"> </w:t>
-      </w:r>
-    </w:p>
-    <w:p>
-      <w:pPr>
-        <w:rPr>
-          <w:color w:val="FF0000"/>
-        </w:rPr>
-      </w:pPr>
-      <w:r>
-        <w:rPr>
-          <w:color w:val="FF0000"/>
-        </w:rPr>
-        <w:t xml:space="preserve">2x Zylinderrollenlager mit Käfig NU216-E-XL-TVP2 </w:t>
-      </w:r>
-      <w:r>
-        <w:rPr>
-          <w:color w:val="FF0000"/>
-          <w:highlight w:val="yellow"/>
-        </w:rPr>
-        <w:t>S.432</w:t>
-      </w:r>
-    </w:p>
-    <w:p>
-      <w:r>
-        <w:t>Innendurchmesser 80 mm</w:t>
-      </w:r>
-    </w:p>
-    <w:p>
-      <w:r>
-        <w:t>Außendurchmesser 140 mm</w:t>
-      </w:r>
-    </w:p>
-    <w:p>
-      <w:r>
-        <w:t>Breite 26 mm</w:t>
-      </w:r>
-    </w:p>
-    <w:p/>
-    <w:p>
-      <w:r>
-        <w:t>Wegen Ritzel: Zylinderrollenlager und Vierpunktlager haben nicht genügend Lagerschulter zur Verfügung (</w:t>
-      </w:r>
-      <w:proofErr w:type="spellStart"/>
-      <w:r>
-        <w:t>dF</w:t>
-      </w:r>
-      <w:proofErr w:type="spellEnd"/>
-      <w:r>
-        <w:t xml:space="preserve"> Ritzel=89mm, da (Durchmesser 80</w:t>
-      </w:r>
-      <w:proofErr w:type="gramStart"/>
-      <w:r>
-        <w:t>mm)=</w:t>
-      </w:r>
-      <w:proofErr w:type="gramEnd"/>
-      <w:r>
-        <w:t>91mm)</w:t>
-      </w:r>
-    </w:p>
-    <w:p/>
-    <w:p>
-      <w:r>
-        <w:t xml:space="preserve">Neue Lager: </w:t>
-      </w:r>
-    </w:p>
-    <w:p>
-      <w:r>
-        <w:t xml:space="preserve">Vierpunktlager Schäffler QJ 215-XL-TVP </w:t>
-      </w:r>
-      <w:r>
-        <w:rPr>
-          <w:highlight w:val="yellow"/>
-        </w:rPr>
-        <w:t>S.354</w:t>
-      </w:r>
-      <w:r>
-        <w:t xml:space="preserve"> </w:t>
-      </w:r>
-    </w:p>
-    <w:p>
-      <w:r>
-        <w:t>Innendurchmesser 75 mm</w:t>
-      </w:r>
-    </w:p>
-    <w:p>
-      <w:r>
-        <w:t>Außendurchmesser 130 mm</w:t>
-      </w:r>
-    </w:p>
-    <w:p>
-      <w:r>
-        <w:t>Breite 25 mm</w:t>
-      </w:r>
-    </w:p>
-    <w:p>
-      <w:pPr>
-        <w:rPr>
-          <w:color w:val="FF0000"/>
-        </w:rPr>
-      </w:pPr>
-      <w:r>
-        <w:rPr>
-          <w:color w:val="FF0000"/>
-        </w:rPr>
-        <w:t xml:space="preserve">2x </w:t>
-      </w:r>
-      <w:bookmarkStart w:id="21" w:name="_Hlk30765989"/>
-      <w:r>
-        <w:rPr>
-          <w:color w:val="FF0000"/>
-        </w:rPr>
-        <w:t>Zylinderrollenlager mit Käfig NU</w:t>
-      </w:r>
-      <w:r>
-        <w:rPr>
-          <w:color w:val="FF0000"/>
-        </w:rPr>
-        <w:t>215</w:t>
-      </w:r>
-      <w:r>
-        <w:rPr>
-          <w:color w:val="FF0000"/>
-        </w:rPr>
-        <w:t>-E-XL-TVP2</w:t>
-      </w:r>
-      <w:bookmarkEnd w:id="21"/>
-      <w:r>
-        <w:rPr>
-          <w:color w:val="FF0000"/>
-        </w:rPr>
-        <w:t xml:space="preserve"> </w:t>
-      </w:r>
-      <w:r>
-        <w:rPr>
-          <w:color w:val="FF0000"/>
-          <w:highlight w:val="yellow"/>
-        </w:rPr>
-        <w:t>S.43</w:t>
-      </w:r>
-      <w:r>
-        <w:rPr>
-          <w:color w:val="FF0000"/>
-          <w:highlight w:val="yellow"/>
-        </w:rPr>
-        <w:t>0</w:t>
-      </w:r>
-    </w:p>
-    <w:p>
-      <w:r>
-        <w:t>Innendurchmesser 75 mm</w:t>
-      </w:r>
-    </w:p>
-    <w:p>
-      <w:r>
-        <w:t>Außendurchmesser 130 mm</w:t>
-      </w:r>
-    </w:p>
-    <w:p>
-      <w:r>
-        <w:t>Breite 31 mm</w:t>
-      </w:r>
-    </w:p>
-    <w:p>
-      <w:r>
-        <w:t>Da=84mm</w:t>
-      </w:r>
-    </w:p>
-    <w:p>
-      <w:proofErr w:type="spellStart"/>
-      <w:r>
-        <w:t>Df</w:t>
-      </w:r>
-      <w:proofErr w:type="spellEnd"/>
-      <w:r>
-        <w:t>=89mm</w:t>
-      </w:r>
-    </w:p>
-    <w:p>
-      <w:r>
-        <w:t>89mm-3mm (Respektabstand</w:t>
-      </w:r>
-      <w:r>
-        <w:t xml:space="preserve"> vom </w:t>
-      </w:r>
-      <w:proofErr w:type="spellStart"/>
-      <w:r>
-        <w:t>Verzahnungfräsen</w:t>
-      </w:r>
-      <w:proofErr w:type="spellEnd"/>
-      <w:r>
-        <w:t>)</w:t>
-      </w:r>
-      <w:r>
-        <w:t xml:space="preserve">=86mm </w:t>
-      </w:r>
-      <w:r>
-        <w:sym w:font="Wingdings" w:char="F0E0"/>
-      </w:r>
-      <w:r>
-        <w:t>geht</w:t>
-      </w:r>
-    </w:p>
-    <w:p/>
-    <w:p>
-      <w:pPr>
-        <w:pStyle w:val="berschrift3"/>
-      </w:pPr>
-      <w:bookmarkStart w:id="22" w:name="_Toc30503716"/>
-      <w:r>
-        <w:t>Antriebslager</w:t>
-      </w:r>
-      <w:bookmarkEnd w:id="22"/>
-    </w:p>
-    <w:p/>
-    <w:p>
-      <w:r>
-        <w:t>Fixierung:</w:t>
-      </w:r>
-      <w:r>
-        <w:t xml:space="preserve"> Lagersicherung mit 3 M8 Schrauben</w:t>
-      </w:r>
-    </w:p>
-    <w:p/>
-    <w:p/>
-    <w:p/>
-    <w:p>
-      <w:pPr>
-        <w:pStyle w:val="Listenabsatz"/>
-        <w:numPr>
-          <w:ilvl w:val="3"/>
-          <w:numId w:val="9"/>
-        </w:numPr>
-      </w:pPr>
-      <w:r>
-        <w:t>Axiallager</w:t>
-      </w:r>
-    </w:p>
-    <w:p/>
-    <w:p>
-      <w:pPr>
-        <w:jc w:val="both"/>
-      </w:pPr>
-      <w:r>
-        <w:lastRenderedPageBreak/>
-        <w:t>Die Axiallager wurden entsprechend den Vorgaben gewählt. Auf Grund der Abmaße der Lager entschied man sich für einen Innendurchmesser von 75mm. Die Lebensdauer wurde mithilfe von Decker-Excel-Tabellen berechnet.</w:t>
-      </w:r>
-    </w:p>
-    <w:p>
-      <w:pPr>
-        <w:jc w:val="both"/>
-        <w:rPr>
-          <w:rFonts w:cs="Arial"/>
-          <w:b/>
-          <w:szCs w:val="22"/>
-        </w:rPr>
-      </w:pPr>
-      <w:r>
-        <w:rPr>
-          <w:noProof/>
-        </w:rPr>
-        <w:drawing>
-          <wp:inline distT="0" distB="0" distL="0" distR="0" wp14:anchorId="0B44BC2D" wp14:editId="06FB5FFC">
-            <wp:extent cx="3752491" cy="4297521"/>
-            <wp:effectExtent l="0" t="0" r="635" b="8255"/>
-            <wp:docPr id="6" name="Grafik 6"/>
-            <wp:cNvGraphicFramePr>
-              <a:graphicFrameLocks xmlns:a="http://schemas.openxmlformats.org/drawingml/2006/main" noChangeAspect="1"/>
-            </wp:cNvGraphicFramePr>
-            <a:graphic xmlns:a="http://schemas.openxmlformats.org/drawingml/2006/main">
-              <a:graphicData uri="http://schemas.openxmlformats.org/drawingml/2006/picture">
-                <pic:pic xmlns:pic="http://schemas.openxmlformats.org/drawingml/2006/picture">
-                  <pic:nvPicPr>
-                    <pic:cNvPr id="0" name="Picture 5"/>
-                    <pic:cNvPicPr>
-                      <a:picLocks noChangeAspect="1" noChangeArrowheads="1"/>
-                    </pic:cNvPicPr>
-                  </pic:nvPicPr>
-                  <pic:blipFill>
-                    <a:blip r:embed="rId24">
-                      <a:extLst>
-                        <a:ext uri="{28A0092B-C50C-407E-A947-70E740481C1C}">
-                          <a14:useLocalDpi xmlns:a14="http://schemas.microsoft.com/office/drawing/2010/main" val="0"/>
-                        </a:ext>
-                      </a:extLst>
-                    </a:blip>
-                    <a:srcRect/>
-                    <a:stretch>
-                      <a:fillRect/>
-                    </a:stretch>
-                  </pic:blipFill>
-                  <pic:spPr bwMode="auto">
-                    <a:xfrm>
-                      <a:off x="0" y="0"/>
-                      <a:ext cx="3755861" cy="4301380"/>
-                    </a:xfrm>
-                    <a:prstGeom prst="rect">
-                      <a:avLst/>
-                    </a:prstGeom>
-                    <a:noFill/>
-                    <a:ln>
-                      <a:noFill/>
-                    </a:ln>
-                  </pic:spPr>
-                </pic:pic>
-              </a:graphicData>
-            </a:graphic>
-          </wp:inline>
-        </w:drawing>
-      </w:r>
-    </w:p>
-    <w:p>
-      <w:pPr>
-        <w:jc w:val="both"/>
-        <w:rPr>
-          <w:rFonts w:cs="Arial"/>
-          <w:b/>
-          <w:szCs w:val="22"/>
-        </w:rPr>
-      </w:pPr>
-      <w:r>
-        <w:rPr>
-          <w:noProof/>
-        </w:rPr>
-        <w:lastRenderedPageBreak/>
-        <w:drawing>
-          <wp:inline distT="0" distB="0" distL="0" distR="0" wp14:anchorId="7398C925" wp14:editId="2CF1DE21">
-            <wp:extent cx="4270131" cy="4968815"/>
-            <wp:effectExtent l="0" t="0" r="0" b="3810"/>
-            <wp:docPr id="7" name="Grafik 7"/>
-            <wp:cNvGraphicFramePr>
-              <a:graphicFrameLocks xmlns:a="http://schemas.openxmlformats.org/drawingml/2006/main" noChangeAspect="1"/>
-            </wp:cNvGraphicFramePr>
-            <a:graphic xmlns:a="http://schemas.openxmlformats.org/drawingml/2006/main">
-              <a:graphicData uri="http://schemas.openxmlformats.org/drawingml/2006/picture">
-                <pic:pic xmlns:pic="http://schemas.openxmlformats.org/drawingml/2006/picture">
-                  <pic:nvPicPr>
-                    <pic:cNvPr id="0" name="Picture 6"/>
-                    <pic:cNvPicPr>
-                      <a:picLocks noChangeAspect="1" noChangeArrowheads="1"/>
-                    </pic:cNvPicPr>
-                  </pic:nvPicPr>
-                  <pic:blipFill>
-                    <a:blip r:embed="rId25">
-                      <a:extLst>
-                        <a:ext uri="{28A0092B-C50C-407E-A947-70E740481C1C}">
-                          <a14:useLocalDpi xmlns:a14="http://schemas.microsoft.com/office/drawing/2010/main" val="0"/>
-                        </a:ext>
-                      </a:extLst>
-                    </a:blip>
-                    <a:srcRect/>
-                    <a:stretch>
-                      <a:fillRect/>
-                    </a:stretch>
-                  </pic:blipFill>
-                  <pic:spPr bwMode="auto">
-                    <a:xfrm>
-                      <a:off x="0" y="0"/>
-                      <a:ext cx="4274269" cy="4973631"/>
-                    </a:xfrm>
-                    <a:prstGeom prst="rect">
-                      <a:avLst/>
-                    </a:prstGeom>
-                    <a:noFill/>
-                    <a:ln>
-                      <a:noFill/>
-                    </a:ln>
-                  </pic:spPr>
-                </pic:pic>
-              </a:graphicData>
-            </a:graphic>
-          </wp:inline>
-        </w:drawing>
-      </w:r>
-    </w:p>
-    <w:p>
-      <w:pPr>
-        <w:jc w:val="both"/>
-        <w:rPr>
-          <w:rFonts w:cs="Arial"/>
-          <w:b/>
-          <w:szCs w:val="22"/>
-        </w:rPr>
-      </w:pPr>
-    </w:p>
-    <w:p>
-      <w:pPr>
-        <w:jc w:val="both"/>
-        <w:rPr>
-          <w:rFonts w:cs="Arial"/>
-          <w:szCs w:val="22"/>
-        </w:rPr>
-      </w:pPr>
-      <w:r>
-        <w:rPr>
-          <w:rFonts w:cs="Arial"/>
-          <w:szCs w:val="22"/>
-        </w:rPr>
-        <w:t xml:space="preserve">Da die Lebensdauer in Kilometer vorgegeben ist wurde die </w:t>
-      </w:r>
-      <w:r>
-        <w:rPr>
-          <w:rFonts w:cs="Arial"/>
-          <w:szCs w:val="22"/>
-        </w:rPr>
-        <w:t>Lebensdauer von Stunden in Kilometer mithilfe folgender Formel berechnet:</w:t>
-      </w:r>
-    </w:p>
-    <w:p>
-      <w:pPr>
-        <w:jc w:val="both"/>
-        <w:rPr>
-          <w:rFonts w:cs="Arial"/>
-          <w:szCs w:val="22"/>
-        </w:rPr>
-      </w:pPr>
-    </w:p>
-    <w:p>
-      <w:pPr>
-        <w:jc w:val="both"/>
-        <w:rPr>
-          <w:rFonts w:cs="Arial"/>
-          <w:szCs w:val="22"/>
-        </w:rPr>
-      </w:pPr>
-      <m:oMathPara>
-        <m:oMath>
-          <m:r>
-            <w:rPr>
-              <w:rFonts w:ascii="Cambria Math" w:hAnsi="Cambria Math" w:cs="Arial"/>
-              <w:szCs w:val="22"/>
-            </w:rPr>
-            <m:t>v=100</m:t>
-          </m:r>
-          <m:f>
-            <m:fPr>
-              <m:ctrlPr>
-                <w:rPr>
-                  <w:rFonts w:ascii="Cambria Math" w:hAnsi="Cambria Math" w:cs="Arial"/>
-                  <w:i/>
-                  <w:szCs w:val="22"/>
-                </w:rPr>
-              </m:ctrlPr>
-            </m:fPr>
-            <m:num>
-              <m:r>
-                <w:rPr>
-                  <w:rFonts w:ascii="Cambria Math" w:hAnsi="Cambria Math" w:cs="Arial"/>
-                  <w:szCs w:val="22"/>
-                </w:rPr>
-                <m:t>km</m:t>
-              </m:r>
-            </m:num>
-            <m:den>
-              <m:r>
-                <w:rPr>
-                  <w:rFonts w:ascii="Cambria Math" w:hAnsi="Cambria Math" w:cs="Arial"/>
-                  <w:szCs w:val="22"/>
-                </w:rPr>
-                <m:t>h</m:t>
-              </m:r>
-            </m:den>
-          </m:f>
-        </m:oMath>
-      </m:oMathPara>
-    </w:p>
-    <w:p>
-      <w:pPr>
-        <w:jc w:val="both"/>
-        <w:rPr>
-          <w:rFonts w:cs="Arial"/>
-          <w:szCs w:val="22"/>
-        </w:rPr>
-      </w:pPr>
+    <w:p>
+      <w:r>
+        <w:t>Zusammenfassung von Radial- und Tangentialrichtung</w:t>
+      </w:r>
+    </w:p>
+    <w:p>
       <m:oMathPara>
         <m:oMath>
           <m:sSub>
             <m:sSubPr>
               <m:ctrlPr>
                 <w:rPr>
-                  <w:rFonts w:ascii="Cambria Math" w:hAnsi="Cambria Math" w:cs="Arial"/>
+                  <w:rFonts w:ascii="Cambria Math" w:hAnsi="Cambria Math"/>
                   <w:i/>
-                  <w:szCs w:val="22"/>
                 </w:rPr>
               </m:ctrlPr>
             </m:sSubPr>
             <m:e>
               <m:r>
                 <w:rPr>
-                  <w:rFonts w:ascii="Cambria Math" w:hAnsi="Cambria Math" w:cs="Arial"/>
-                  <w:szCs w:val="22"/>
-                </w:rPr>
-                <m:t>v</m:t>
+                  <w:rFonts w:ascii="Cambria Math" w:hAnsi="Cambria Math"/>
+                </w:rPr>
+                <m:t>F</m:t>
               </m:r>
             </m:e>
             <m:sub>
               <m:r>
                 <w:rPr>
-                  <w:rFonts w:ascii="Cambria Math" w:hAnsi="Cambria Math" w:cs="Arial"/>
-                  <w:szCs w:val="22"/>
-                </w:rPr>
-                <m:t>ab</m:t>
+                  <w:rFonts w:ascii="Cambria Math" w:hAnsi="Cambria Math"/>
+                </w:rPr>
+                <m:t>Ri</m:t>
               </m:r>
             </m:sub>
           </m:sSub>
           <m:r>
             <w:rPr>
-              <w:rFonts w:ascii="Cambria Math" w:hAnsi="Cambria Math" w:cs="Arial"/>
-              <w:szCs w:val="22"/>
+              <w:rFonts w:ascii="Cambria Math" w:hAnsi="Cambria Math"/>
             </w:rPr>
             <m:t>=</m:t>
           </m:r>
-          <m:f>
-            <m:fPr>
+          <m:rad>
+            <m:radPr>
+              <m:degHide m:val="1"/>
               <m:ctrlPr>
                 <w:rPr>
-                  <w:rFonts w:ascii="Cambria Math" w:hAnsi="Cambria Math" w:cs="Arial"/>
+                  <w:rFonts w:ascii="Cambria Math" w:hAnsi="Cambria Math"/>
                   <w:i/>
-                  <w:szCs w:val="22"/>
                 </w:rPr>
               </m:ctrlPr>
-            </m:fPr>
-            <m:num>
-              <m:sSub>
-                <m:sSubPr>
+            </m:radPr>
+            <m:deg/>
+            <m:e>
+              <m:sSubSup>
+                <m:sSubSupPr>
                   <m:ctrlPr>
                     <w:rPr>
-                      <w:rFonts w:ascii="Cambria Math" w:hAnsi="Cambria Math" w:cs="Arial"/>
+                      <w:rFonts w:ascii="Cambria Math" w:hAnsi="Cambria Math"/>
                       <w:i/>
-                      <w:szCs w:val="22"/>
                     </w:rPr>
                   </m:ctrlPr>
-                </m:sSubPr>
+                </m:sSubSupPr>
                 <m:e>
                   <m:r>
                     <w:rPr>
-                      <w:rFonts w:ascii="Cambria Math" w:hAnsi="Cambria Math" w:cs="Arial"/>
-                      <w:szCs w:val="22"/>
+                      <w:rFonts w:ascii="Cambria Math" w:hAnsi="Cambria Math"/>
                     </w:rPr>
-                    <m:t>v</m:t>
+                    <m:t>F</m:t>
                   </m:r>
                 </m:e>
                 <m:sub>
                   <m:r>
                     <w:rPr>
-                      <w:rFonts w:ascii="Cambria Math" w:hAnsi="Cambria Math" w:cs="Arial"/>
-                      <w:szCs w:val="22"/>
+                      <w:rFonts w:ascii="Cambria Math" w:hAnsi="Cambria Math"/>
                     </w:rPr>
-                    <m:t>an</m:t>
+                    <m:t>Ri,</m:t>
+                  </m:r>
+                  <m:r>
+                    <w:rPr>
+                      <w:rFonts w:ascii="Cambria Math" w:hAnsi="Cambria Math"/>
+                    </w:rPr>
+                    <m:t>radia</m:t>
+                  </m:r>
+                  <m:r>
+                    <w:rPr>
+                      <w:rFonts w:ascii="Cambria Math" w:hAnsi="Cambria Math"/>
+                    </w:rPr>
+                    <m:t>l</m:t>
                   </m:r>
                 </m:sub>
-              </m:sSub>
-            </m:num>
-            <m:den>
+                <m:sup>
+                  <m:r>
+                    <w:rPr>
+                      <w:rFonts w:ascii="Cambria Math" w:hAnsi="Cambria Math"/>
+                    </w:rPr>
+                    <m:t>2</m:t>
+                  </m:r>
+                </m:sup>
+              </m:sSubSup>
               <m:r>
                 <w:rPr>
-                  <w:rFonts w:ascii="Cambria Math" w:hAnsi="Cambria Math" w:cs="Arial"/>
-                  <w:szCs w:val="22"/>
-                </w:rPr>
-                <m:t>2</m:t>
+                  <w:rFonts w:ascii="Cambria Math" w:hAnsi="Cambria Math"/>
+                </w:rPr>
+                <m:t>+</m:t>
               </m:r>
-            </m:den>
-          </m:f>
+              <m:sSubSup>
+                <m:sSubSupPr>
+                  <m:ctrlPr>
+                    <w:rPr>
+                      <w:rFonts w:ascii="Cambria Math" w:hAnsi="Cambria Math"/>
+                      <w:i/>
+                    </w:rPr>
+                  </m:ctrlPr>
+                </m:sSubSupPr>
+                <m:e>
+                  <m:r>
+                    <w:rPr>
+                      <w:rFonts w:ascii="Cambria Math" w:hAnsi="Cambria Math"/>
+                    </w:rPr>
+                    <m:t>F</m:t>
+                  </m:r>
+                </m:e>
+                <m:sub>
+                  <m:r>
+                    <w:rPr>
+                      <w:rFonts w:ascii="Cambria Math" w:hAnsi="Cambria Math"/>
+                    </w:rPr>
+                    <m:t>Ri,tangential</m:t>
+                  </m:r>
+                </m:sub>
+                <m:sup>
+                  <m:r>
+                    <w:rPr>
+                      <w:rFonts w:ascii="Cambria Math" w:hAnsi="Cambria Math"/>
+                    </w:rPr>
+                    <m:t>2</m:t>
+                  </m:r>
+                </m:sup>
+              </m:sSubSup>
+            </m:e>
+          </m:rad>
+          <m:r>
+            <w:rPr>
+              <w:rFonts w:ascii="Cambria Math" w:hAnsi="Cambria Math"/>
+            </w:rPr>
+            <m:t>=</m:t>
+          </m:r>
+          <m:rad>
+            <m:radPr>
+              <m:degHide m:val="1"/>
+              <m:ctrlPr>
+                <w:rPr>
+                  <w:rFonts w:ascii="Cambria Math" w:hAnsi="Cambria Math"/>
+                  <w:i/>
+                </w:rPr>
+              </m:ctrlPr>
+            </m:radPr>
+            <m:deg/>
+            <m:e>
+              <m:sSup>
+                <m:sSupPr>
+                  <m:ctrlPr>
+                    <w:rPr>
+                      <w:rFonts w:ascii="Cambria Math" w:hAnsi="Cambria Math"/>
+                      <w:i/>
+                    </w:rPr>
+                  </m:ctrlPr>
+                </m:sSupPr>
+                <m:e>
+                  <m:d>
+                    <m:dPr>
+                      <m:ctrlPr>
+                        <w:rPr>
+                          <w:rFonts w:ascii="Cambria Math" w:hAnsi="Cambria Math"/>
+                          <w:i/>
+                        </w:rPr>
+                      </m:ctrlPr>
+                    </m:dPr>
+                    <m:e>
+                      <m:r>
+                        <w:rPr>
+                          <w:rFonts w:ascii="Cambria Math" w:hAnsi="Cambria Math"/>
+                        </w:rPr>
+                        <m:t>5,7 kN</m:t>
+                      </m:r>
+                    </m:e>
+                  </m:d>
+                </m:e>
+                <m:sup>
+                  <m:r>
+                    <w:rPr>
+                      <w:rFonts w:ascii="Cambria Math" w:hAnsi="Cambria Math"/>
+                    </w:rPr>
+                    <m:t>2</m:t>
+                  </m:r>
+                </m:sup>
+              </m:sSup>
+              <m:r>
+                <w:rPr>
+                  <w:rFonts w:ascii="Cambria Math" w:hAnsi="Cambria Math"/>
+                </w:rPr>
+                <m:t>+</m:t>
+              </m:r>
+              <m:sSup>
+                <m:sSupPr>
+                  <m:ctrlPr>
+                    <w:rPr>
+                      <w:rFonts w:ascii="Cambria Math" w:hAnsi="Cambria Math"/>
+                      <w:i/>
+                    </w:rPr>
+                  </m:ctrlPr>
+                </m:sSupPr>
+                <m:e>
+                  <m:d>
+                    <m:dPr>
+                      <m:ctrlPr>
+                        <w:rPr>
+                          <w:rFonts w:ascii="Cambria Math" w:hAnsi="Cambria Math"/>
+                          <w:i/>
+                        </w:rPr>
+                      </m:ctrlPr>
+                    </m:dPr>
+                    <m:e>
+                      <m:r>
+                        <w:rPr>
+                          <w:rFonts w:ascii="Cambria Math" w:hAnsi="Cambria Math"/>
+                        </w:rPr>
+                        <m:t>11,1 kN</m:t>
+                      </m:r>
+                    </m:e>
+                  </m:d>
+                </m:e>
+                <m:sup>
+                  <m:r>
+                    <w:rPr>
+                      <w:rFonts w:ascii="Cambria Math" w:hAnsi="Cambria Math"/>
+                    </w:rPr>
+                    <m:t>2</m:t>
+                  </m:r>
+                </m:sup>
+              </m:sSup>
+            </m:e>
+          </m:rad>
+          <m:r>
+            <w:rPr>
+              <w:rFonts w:ascii="Cambria Math" w:hAnsi="Cambria Math"/>
+            </w:rPr>
+            <m:t>=</m:t>
+          </m:r>
+          <m:r>
+            <w:rPr>
+              <w:rFonts w:ascii="Cambria Math" w:hAnsi="Cambria Math"/>
+            </w:rPr>
+            <m:t>12,5 kN</m:t>
+          </m:r>
         </m:oMath>
       </m:oMathPara>
     </w:p>
     <w:p>
-      <w:pPr>
-        <w:jc w:val="both"/>
-        <w:rPr>
-          <w:rFonts w:cs="Arial"/>
-          <w:szCs w:val="22"/>
-        </w:rPr>
-      </w:pPr>
       <m:oMathPara>
         <m:oMath>
           <m:sSub>
             <m:sSubPr>
               <m:ctrlPr>
                 <w:rPr>
-                  <w:rFonts w:ascii="Cambria Math" w:hAnsi="Cambria Math" w:cs="Arial"/>
+                  <w:rFonts w:ascii="Cambria Math" w:hAnsi="Cambria Math"/>
                   <w:i/>
-                  <w:szCs w:val="22"/>
                 </w:rPr>
               </m:ctrlPr>
             </m:sSubPr>
             <m:e>
               <m:r>
                 <w:rPr>
-                  <w:rFonts w:ascii="Cambria Math" w:hAnsi="Cambria Math" w:cs="Arial"/>
-                  <w:szCs w:val="22"/>
-                </w:rPr>
-                <m:t>v</m:t>
+                  <w:rFonts w:ascii="Cambria Math" w:hAnsi="Cambria Math"/>
+                </w:rPr>
+                <m:t>F</m:t>
               </m:r>
             </m:e>
             <m:sub>
               <m:r>
                 <w:rPr>
-                  <w:rFonts w:ascii="Cambria Math" w:hAnsi="Cambria Math" w:cs="Arial"/>
-                  <w:szCs w:val="22"/>
-                </w:rPr>
-                <m:t>ab</m:t>
+                  <w:rFonts w:ascii="Cambria Math" w:hAnsi="Cambria Math"/>
+                </w:rPr>
+                <m:t>Ra</m:t>
               </m:r>
             </m:sub>
           </m:sSub>
           <m:r>
             <w:rPr>
-              <w:rFonts w:ascii="Cambria Math" w:hAnsi="Cambria Math" w:cs="Arial"/>
-              <w:szCs w:val="22"/>
-            </w:rPr>
-            <m:t>=50</m:t>
-          </m:r>
-          <m:f>
-            <m:fPr>
-              <m:ctrlPr>
-                <w:rPr>
-                  <w:rFonts w:ascii="Cambria Math" w:hAnsi="Cambria Math" w:cs="Arial"/>
-                  <w:i/>
-                  <w:szCs w:val="22"/>
-                </w:rPr>
-              </m:ctrlPr>
-            </m:fPr>
-            <m:num>
-              <m:r>
-                <w:rPr>
-                  <w:rFonts w:ascii="Cambria Math" w:hAnsi="Cambria Math" w:cs="Arial"/>
-                  <w:szCs w:val="22"/>
-                </w:rPr>
-                <m:t>km</m:t>
-              </m:r>
-            </m:num>
-            <m:den>
-              <m:r>
-                <w:rPr>
-                  <w:rFonts w:ascii="Cambria Math" w:hAnsi="Cambria Math" w:cs="Arial"/>
-                  <w:szCs w:val="22"/>
-                </w:rPr>
-                <m:t>h</m:t>
-              </m:r>
-            </m:den>
-          </m:f>
-        </m:oMath>
-      </m:oMathPara>
-    </w:p>
-    <w:p>
-      <w:pPr>
-        <w:jc w:val="both"/>
-        <w:rPr>
-          <w:rFonts w:cs="Arial"/>
-          <w:i/>
-          <w:szCs w:val="22"/>
-        </w:rPr>
-      </w:pPr>
-      <m:oMathPara>
-        <m:oMath>
-          <m:sSub>
-            <m:sSubPr>
-              <m:ctrlPr>
-                <w:rPr>
-                  <w:rFonts w:ascii="Cambria Math" w:hAnsi="Cambria Math" w:cs="Arial"/>
-                  <w:i/>
-                  <w:szCs w:val="22"/>
-                </w:rPr>
-              </m:ctrlPr>
-            </m:sSubPr>
-            <m:e>
-              <m:r>
-                <w:rPr>
-                  <w:rFonts w:ascii="Cambria Math" w:hAnsi="Cambria Math" w:cs="Arial"/>
-                  <w:szCs w:val="22"/>
-                </w:rPr>
-                <m:t>L</m:t>
-              </m:r>
-            </m:e>
-            <m:sub>
-              <m:r>
-                <w:rPr>
-                  <w:rFonts w:ascii="Cambria Math" w:hAnsi="Cambria Math" w:cs="Arial"/>
-                  <w:szCs w:val="22"/>
-                </w:rPr>
-                <m:t>10km</m:t>
-              </m:r>
-            </m:sub>
-          </m:sSub>
-          <m:r>
-            <w:rPr>
-              <w:rFonts w:ascii="Cambria Math" w:hAnsi="Cambria Math" w:cs="Arial"/>
-              <w:szCs w:val="22"/>
+              <w:rFonts w:ascii="Cambria Math" w:hAnsi="Cambria Math"/>
             </w:rPr>
             <m:t>=</m:t>
           </m:r>
-          <m:sSub>
-            <m:sSubPr>
+          <m:rad>
+            <m:radPr>
+              <m:degHide m:val="1"/>
               <m:ctrlPr>
                 <w:rPr>
-                  <w:rFonts w:ascii="Cambria Math" w:hAnsi="Cambria Math" w:cs="Arial"/>
+                  <w:rFonts w:ascii="Cambria Math" w:hAnsi="Cambria Math"/>
                   <w:i/>
-                  <w:szCs w:val="22"/>
                 </w:rPr>
               </m:ctrlPr>
-            </m:sSubPr>
+            </m:radPr>
+            <m:deg/>
             <m:e>
+              <m:sSubSup>
+                <m:sSubSupPr>
+                  <m:ctrlPr>
+                    <w:rPr>
+                      <w:rFonts w:ascii="Cambria Math" w:hAnsi="Cambria Math"/>
+                      <w:i/>
+                    </w:rPr>
+                  </m:ctrlPr>
+                </m:sSubSupPr>
+                <m:e>
+                  <m:r>
+                    <w:rPr>
+                      <w:rFonts w:ascii="Cambria Math" w:hAnsi="Cambria Math"/>
+                    </w:rPr>
+                    <m:t>F</m:t>
+                  </m:r>
+                </m:e>
+                <m:sub>
+                  <m:r>
+                    <w:rPr>
+                      <w:rFonts w:ascii="Cambria Math" w:hAnsi="Cambria Math"/>
+                    </w:rPr>
+                    <m:t>Ra</m:t>
+                  </m:r>
+                  <m:r>
+                    <w:rPr>
+                      <w:rFonts w:ascii="Cambria Math" w:hAnsi="Cambria Math"/>
+                    </w:rPr>
+                    <m:t>,</m:t>
+                  </m:r>
+                  <m:r>
+                    <w:rPr>
+                      <w:rFonts w:ascii="Cambria Math" w:hAnsi="Cambria Math"/>
+                    </w:rPr>
+                    <m:t>radia</m:t>
+                  </m:r>
+                  <m:r>
+                    <w:rPr>
+                      <w:rFonts w:ascii="Cambria Math" w:hAnsi="Cambria Math"/>
+                    </w:rPr>
+                    <m:t>l</m:t>
+                  </m:r>
+                </m:sub>
+                <m:sup>
+                  <m:r>
+                    <w:rPr>
+                      <w:rFonts w:ascii="Cambria Math" w:hAnsi="Cambria Math"/>
+                    </w:rPr>
+                    <m:t>2</m:t>
+                  </m:r>
+                </m:sup>
+              </m:sSubSup>
               <m:r>
                 <w:rPr>
-                  <w:rFonts w:ascii="Cambria Math" w:hAnsi="Cambria Math" w:cs="Arial"/>
-                  <w:szCs w:val="22"/>
-                </w:rPr>
-                <m:t>L</m:t>
+                  <w:rFonts w:ascii="Cambria Math" w:hAnsi="Cambria Math"/>
+                </w:rPr>
+                <m:t>+</m:t>
               </m:r>
+              <m:sSubSup>
+                <m:sSubSupPr>
+                  <m:ctrlPr>
+                    <w:rPr>
+                      <w:rFonts w:ascii="Cambria Math" w:hAnsi="Cambria Math"/>
+                      <w:i/>
+                    </w:rPr>
+                  </m:ctrlPr>
+                </m:sSubSupPr>
+                <m:e>
+                  <m:r>
+                    <w:rPr>
+                      <w:rFonts w:ascii="Cambria Math" w:hAnsi="Cambria Math"/>
+                    </w:rPr>
+                    <m:t>F</m:t>
+                  </m:r>
+                </m:e>
+                <m:sub>
+                  <m:r>
+                    <w:rPr>
+                      <w:rFonts w:ascii="Cambria Math" w:hAnsi="Cambria Math"/>
+                    </w:rPr>
+                    <m:t>Ra</m:t>
+                  </m:r>
+                  <m:r>
+                    <w:rPr>
+                      <w:rFonts w:ascii="Cambria Math" w:hAnsi="Cambria Math"/>
+                    </w:rPr>
+                    <m:t>,tangential</m:t>
+                  </m:r>
+                </m:sub>
+                <m:sup>
+                  <m:r>
+                    <w:rPr>
+                      <w:rFonts w:ascii="Cambria Math" w:hAnsi="Cambria Math"/>
+                    </w:rPr>
+                    <m:t>2</m:t>
+                  </m:r>
+                </m:sup>
+              </m:sSubSup>
             </m:e>
-            <m:sub>
-              <m:r>
-                <w:rPr>
-                  <w:rFonts w:ascii="Cambria Math" w:hAnsi="Cambria Math" w:cs="Arial"/>
-                  <w:szCs w:val="22"/>
-                </w:rPr>
-                <m:t>10</m:t>
-              </m:r>
-              <m:r>
-                <w:rPr>
-                  <w:rFonts w:ascii="Cambria Math" w:hAnsi="Cambria Math" w:cs="Arial"/>
-                  <w:szCs w:val="22"/>
-                </w:rPr>
-                <m:t>h</m:t>
-              </m:r>
-            </m:sub>
-          </m:sSub>
+          </m:rad>
           <m:r>
             <w:rPr>
-              <w:rFonts w:ascii="Cambria Math" w:hAnsi="Cambria Math" w:cs="Arial"/>
-              <w:szCs w:val="22"/>
+              <w:rFonts w:ascii="Cambria Math" w:hAnsi="Cambria Math"/>
             </w:rPr>
-            <m:t>∙</m:t>
+            <m:t>=</m:t>
           </m:r>
-          <m:sSub>
-            <m:sSubPr>
+          <m:rad>
+            <m:radPr>
+              <m:degHide m:val="1"/>
               <m:ctrlPr>
                 <w:rPr>
-                  <w:rFonts w:ascii="Cambria Math" w:hAnsi="Cambria Math" w:cs="Arial"/>
+                  <w:rFonts w:ascii="Cambria Math" w:hAnsi="Cambria Math"/>
                   <w:i/>
-                  <w:szCs w:val="22"/>
                 </w:rPr>
               </m:ctrlPr>
-            </m:sSubPr>
+            </m:radPr>
+            <m:deg/>
             <m:e>
+              <m:sSup>
+                <m:sSupPr>
+                  <m:ctrlPr>
+                    <w:rPr>
+                      <w:rFonts w:ascii="Cambria Math" w:hAnsi="Cambria Math"/>
+                      <w:i/>
+                    </w:rPr>
+                  </m:ctrlPr>
+                </m:sSupPr>
+                <m:e>
+                  <m:d>
+                    <m:dPr>
+                      <m:ctrlPr>
+                        <w:rPr>
+                          <w:rFonts w:ascii="Cambria Math" w:hAnsi="Cambria Math"/>
+                          <w:i/>
+                        </w:rPr>
+                      </m:ctrlPr>
+                    </m:dPr>
+                    <m:e>
+                      <m:r>
+                        <w:rPr>
+                          <w:rFonts w:ascii="Cambria Math" w:hAnsi="Cambria Math"/>
+                        </w:rPr>
+                        <m:t>1,8</m:t>
+                      </m:r>
+                      <m:r>
+                        <w:rPr>
+                          <w:rFonts w:ascii="Cambria Math" w:hAnsi="Cambria Math"/>
+                        </w:rPr>
+                        <m:t xml:space="preserve"> kN</m:t>
+                      </m:r>
+                    </m:e>
+                  </m:d>
+                </m:e>
+                <m:sup>
+                  <m:r>
+                    <w:rPr>
+                      <w:rFonts w:ascii="Cambria Math" w:hAnsi="Cambria Math"/>
+                    </w:rPr>
+                    <m:t>2</m:t>
+                  </m:r>
+                </m:sup>
+              </m:sSup>
               <m:r>
                 <w:rPr>
-                  <w:rFonts w:ascii="Cambria Math" w:hAnsi="Cambria Math" w:cs="Arial"/>
-                  <w:szCs w:val="22"/>
-                </w:rPr>
-                <m:t>v</m:t>
+                  <w:rFonts w:ascii="Cambria Math" w:hAnsi="Cambria Math"/>
+                </w:rPr>
+                <m:t>+</m:t>
               </m:r>
+              <m:sSup>
+                <m:sSupPr>
+                  <m:ctrlPr>
+                    <w:rPr>
+                      <w:rFonts w:ascii="Cambria Math" w:hAnsi="Cambria Math"/>
+                      <w:i/>
+                    </w:rPr>
+                  </m:ctrlPr>
+                </m:sSupPr>
+                <m:e>
+                  <m:d>
+                    <m:dPr>
+                      <m:ctrlPr>
+                        <w:rPr>
+                          <w:rFonts w:ascii="Cambria Math" w:hAnsi="Cambria Math"/>
+                          <w:i/>
+                        </w:rPr>
+                      </m:ctrlPr>
+                    </m:dPr>
+                    <m:e>
+                      <m:r>
+                        <w:rPr>
+                          <w:rFonts w:ascii="Cambria Math" w:hAnsi="Cambria Math"/>
+                        </w:rPr>
+                        <m:t>6,5</m:t>
+                      </m:r>
+                      <m:r>
+                        <w:rPr>
+                          <w:rFonts w:ascii="Cambria Math" w:hAnsi="Cambria Math"/>
+                        </w:rPr>
+                        <m:t xml:space="preserve"> kN</m:t>
+                      </m:r>
+                    </m:e>
+                  </m:d>
+                </m:e>
+                <m:sup>
+                  <m:r>
+                    <w:rPr>
+                      <w:rFonts w:ascii="Cambria Math" w:hAnsi="Cambria Math"/>
+                    </w:rPr>
+                    <m:t>2</m:t>
+                  </m:r>
+                </m:sup>
+              </m:sSup>
             </m:e>
-            <m:sub>
-              <m:r>
-                <w:rPr>
-                  <w:rFonts w:ascii="Cambria Math" w:hAnsi="Cambria Math" w:cs="Arial"/>
-                  <w:szCs w:val="22"/>
-                </w:rPr>
-                <m:t>ab</m:t>
-              </m:r>
-            </m:sub>
-          </m:sSub>
+          </m:rad>
+          <m:r>
+            <w:rPr>
+              <w:rFonts w:ascii="Cambria Math" w:hAnsi="Cambria Math"/>
+            </w:rPr>
+            <m:t>=</m:t>
+          </m:r>
+          <m:r>
+            <w:rPr>
+              <w:rFonts w:ascii="Cambria Math" w:hAnsi="Cambria Math"/>
+            </w:rPr>
+            <m:t>6,7</m:t>
+          </m:r>
+          <m:r>
+            <w:rPr>
+              <w:rFonts w:ascii="Cambria Math" w:hAnsi="Cambria Math"/>
+            </w:rPr>
+            <m:t xml:space="preserve"> kN</m:t>
+          </m:r>
         </m:oMath>
       </m:oMathPara>
     </w:p>
-    <w:p>
-      <w:pPr>
-        <w:jc w:val="center"/>
-        <w:rPr>
-          <w:rFonts w:cs="Arial"/>
-          <w:szCs w:val="22"/>
-        </w:rPr>
-      </w:pPr>
-      <w:r>
+    <w:p/>
+    <w:p/>
+    <w:p>
+      <w:pPr>
+        <w:pStyle w:val="berschrift2"/>
+      </w:pPr>
+      <w:bookmarkStart w:id="20" w:name="_Toc30503715"/>
+      <w:r>
+        <w:lastRenderedPageBreak/>
+        <w:t>Auswahl der Lager</w:t>
+      </w:r>
+      <w:bookmarkEnd w:id="20"/>
+    </w:p>
+    <w:p>
+      <w:r>
+        <w:t xml:space="preserve">Zunächst wurde aus Tragsicherheitsgründen und da es sich um eine Verzahnungsvariante im oberen Größensegment der Verzahnungsvarianten handelt, die größte der drei zur Auswahl stehenden Lagergrößen mit einem Innendurchmesser von 80 mm gewählt: </w:t>
+      </w:r>
+    </w:p>
+    <w:p>
+      <w:r>
+        <w:t xml:space="preserve">Vierpunktlager Schäffler QJ 216-XL-MPA </w:t>
+      </w:r>
+      <w:r>
+        <w:t>(</w:t>
+      </w:r>
+      <w:r>
+        <w:rPr>
+          <w:highlight w:val="yellow"/>
+        </w:rPr>
+        <w:t>S.354</w:t>
+      </w:r>
+      <w:r>
+        <w:t>)</w:t>
+      </w:r>
+      <w:r>
+        <w:t xml:space="preserve"> </w:t>
+      </w:r>
+    </w:p>
+    <w:p>
+      <w:r>
+        <w:t>Innendurchmesser 80 mm</w:t>
+      </w:r>
+    </w:p>
+    <w:p>
+      <w:r>
+        <w:t>Außendurchmesser 140 mm</w:t>
+      </w:r>
+    </w:p>
+    <w:p>
+      <w:r>
+        <w:t>Breite 26 mm</w:t>
+      </w:r>
+    </w:p>
+    <w:p>
+      <w:r>
+        <w:t xml:space="preserve">2x </w:t>
+      </w:r>
+      <w:r>
+        <w:t xml:space="preserve">Zylinderrollenlager mit Käfig </w:t>
+      </w:r>
+      <w:r>
+        <w:t xml:space="preserve">Schäffler </w:t>
+      </w:r>
+      <w:r>
+        <w:t xml:space="preserve">NU216-E-XL-TVP2 </w:t>
+      </w:r>
+      <w:r>
+        <w:rPr>
+          <w:highlight w:val="yellow"/>
+        </w:rPr>
+        <w:t>S.432</w:t>
+      </w:r>
+    </w:p>
+    <w:p>
+      <w:r>
+        <w:t>Innendurchmesser 80 mm</w:t>
+      </w:r>
+    </w:p>
+    <w:p>
+      <w:r>
+        <w:t>Außendurchmesser 140 mm</w:t>
+      </w:r>
+    </w:p>
+    <w:p>
+      <w:r>
+        <w:t>Breite 26 mm</w:t>
+      </w:r>
+    </w:p>
+    <w:p/>
+    <w:p>
+      <w:r>
+        <w:t>Allerdings verlangen diese Lager einen Lagerschulterdurchmesser von d</w:t>
+      </w:r>
+      <w:r>
+        <w:rPr>
+          <w:vertAlign w:val="subscript"/>
+        </w:rPr>
+        <w:t>a</w:t>
+      </w:r>
+      <w:r>
+        <w:t xml:space="preserve">=91mm. Das auf die Welle aufgeschnittene Ritzel hat jedoch nur einen Fußkreisdurchmesser von </w:t>
+      </w:r>
+      <w:proofErr w:type="spellStart"/>
+      <w:r>
+        <w:t>d</w:t>
+      </w:r>
+      <w:r>
+        <w:rPr>
+          <w:vertAlign w:val="subscript"/>
+        </w:rPr>
+        <w:t>F</w:t>
+      </w:r>
+      <w:proofErr w:type="spellEnd"/>
+      <w:r>
+        <w:rPr>
+          <w:vertAlign w:val="subscript"/>
+        </w:rPr>
+        <w:t>, Ritzel</w:t>
+      </w:r>
+      <w:r>
+        <w:t>= 89 mm. Somit würde beim Aufschneiden des Ritzels der Lagersitz verletzt werden. Die Lager müssen neu gewählt werden.</w:t>
+      </w:r>
+    </w:p>
+    <w:p/>
+    <w:p>
+      <w:r>
+        <w:t xml:space="preserve">Neue Lager: </w:t>
+      </w:r>
+    </w:p>
+    <w:p>
+      <w:r>
+        <w:t xml:space="preserve">Vierpunktlager Schäffler QJ 215-XL-TVP </w:t>
+      </w:r>
+      <w:r>
+        <w:rPr>
+          <w:highlight w:val="yellow"/>
+        </w:rPr>
+        <w:t>S.354</w:t>
+      </w:r>
+      <w:r>
+        <w:t xml:space="preserve"> </w:t>
+      </w:r>
+    </w:p>
+    <w:p>
+      <w:r>
+        <w:t>Innendurchmesser 75 mm</w:t>
+      </w:r>
+    </w:p>
+    <w:p>
+      <w:r>
+        <w:t>Außendurchmesser 130 mm</w:t>
+      </w:r>
+    </w:p>
+    <w:p>
+      <w:r>
+        <w:t>Breite 25 mm</w:t>
+      </w:r>
+    </w:p>
+    <w:p>
+      <w:pPr>
+        <w:rPr>
+          <w:color w:val="FF0000"/>
+        </w:rPr>
+      </w:pPr>
+      <w:bookmarkStart w:id="21" w:name="_Hlk30765989"/>
+      <w:r>
+        <w:rPr>
+          <w:color w:val="FF0000"/>
+        </w:rPr>
+        <w:t xml:space="preserve">Zylinderrollenlager mit Käfig </w:t>
+      </w:r>
+      <w:r>
+        <w:rPr>
+          <w:color w:val="FF0000"/>
+        </w:rPr>
+        <w:t xml:space="preserve">Schäffler </w:t>
+      </w:r>
+      <w:r>
+        <w:rPr>
+          <w:color w:val="FF0000"/>
+        </w:rPr>
+        <w:t>NU</w:t>
+      </w:r>
+      <w:r>
+        <w:rPr>
+          <w:color w:val="FF0000"/>
+        </w:rPr>
+        <w:t>215</w:t>
+      </w:r>
+      <w:r>
+        <w:rPr>
+          <w:color w:val="FF0000"/>
+        </w:rPr>
+        <w:t>-E-XL-TVP2</w:t>
+      </w:r>
+      <w:bookmarkEnd w:id="21"/>
+      <w:r>
+        <w:rPr>
+          <w:color w:val="FF0000"/>
+        </w:rPr>
+        <w:t xml:space="preserve"> </w:t>
+      </w:r>
+      <w:r>
+        <w:rPr>
+          <w:color w:val="FF0000"/>
+          <w:highlight w:val="yellow"/>
+        </w:rPr>
+        <w:t>S.43</w:t>
+      </w:r>
+      <w:r>
+        <w:rPr>
+          <w:color w:val="FF0000"/>
+          <w:highlight w:val="yellow"/>
+        </w:rPr>
+        <w:t>0</w:t>
+      </w:r>
+    </w:p>
+    <w:p>
+      <w:r>
+        <w:t>Innendurchmesser 75 mm</w:t>
+      </w:r>
+    </w:p>
+    <w:p>
+      <w:r>
+        <w:t>Außendurchmesser 130 mm</w:t>
+      </w:r>
+    </w:p>
+    <w:p>
+      <w:r>
+        <w:t>Breite 25</w:t>
+      </w:r>
+      <w:r>
+        <w:t xml:space="preserve"> mm</w:t>
+      </w:r>
+    </w:p>
+    <w:p>
+      <w:pPr>
+        <w:rPr>
+          <w:color w:val="FF0000"/>
+        </w:rPr>
+      </w:pPr>
+      <w:r>
+        <w:rPr>
+          <w:color w:val="FF0000"/>
+        </w:rPr>
+        <w:t xml:space="preserve">Zylinderrollenlager mit Käfig </w:t>
+      </w:r>
+      <w:r>
+        <w:rPr>
+          <w:color w:val="FF0000"/>
+        </w:rPr>
+        <w:t xml:space="preserve">Schäffler </w:t>
+      </w:r>
+      <w:r>
+        <w:rPr>
+          <w:color w:val="FF0000"/>
+        </w:rPr>
+        <w:t>NU</w:t>
+      </w:r>
+      <w:r>
+        <w:rPr>
+          <w:color w:val="FF0000"/>
+        </w:rPr>
+        <w:t>2</w:t>
+      </w:r>
+      <w:r>
+        <w:rPr>
+          <w:color w:val="FF0000"/>
+        </w:rPr>
+        <w:t>2</w:t>
+      </w:r>
+      <w:r>
+        <w:rPr>
+          <w:color w:val="FF0000"/>
+        </w:rPr>
+        <w:t>15</w:t>
+      </w:r>
+      <w:r>
+        <w:rPr>
+          <w:color w:val="FF0000"/>
+        </w:rPr>
+        <w:t xml:space="preserve">-E-XL-TVP2 </w:t>
+      </w:r>
+      <w:r>
+        <w:rPr>
+          <w:color w:val="FF0000"/>
+          <w:highlight w:val="yellow"/>
+        </w:rPr>
+        <w:t>S.43</w:t>
+      </w:r>
+      <w:r>
+        <w:rPr>
+          <w:color w:val="FF0000"/>
+          <w:highlight w:val="yellow"/>
+        </w:rPr>
+        <w:t>0</w:t>
+      </w:r>
+    </w:p>
+    <w:p>
+      <w:r>
+        <w:t>Innendurchmesser 75 mm</w:t>
+      </w:r>
+    </w:p>
+    <w:p>
+      <w:r>
+        <w:t>Außendurchmesser 130 mm</w:t>
+      </w:r>
+    </w:p>
+    <w:p>
+      <w:r>
+        <w:lastRenderedPageBreak/>
+        <w:t>Breite 31 mm</w:t>
+      </w:r>
+    </w:p>
+    <w:p/>
+    <w:p>
+      <w:r>
+        <w:t>Der geforderte Lagerschulterdurchmesser beträgt für diese Lager nur d</w:t>
+      </w:r>
+      <w:r>
+        <w:rPr>
+          <w:vertAlign w:val="subscript"/>
+        </w:rPr>
+        <w:t>a</w:t>
+      </w:r>
+      <w:r>
+        <w:t xml:space="preserve">=84 mm. Somit werden zum </w:t>
+      </w:r>
+      <w:proofErr w:type="spellStart"/>
+      <w:r>
+        <w:t>Fußkreis</w:t>
+      </w:r>
+      <w:proofErr w:type="spellEnd"/>
+      <w:r>
+        <w:t xml:space="preserve"> des Ritzels (89mm) je 2,5mm Respektabstand eingehalten und es kommt zu keinen Kollisionen.</w:t>
+      </w:r>
+    </w:p>
+    <w:p>
+      <w:r>
+        <w:t xml:space="preserve">Allerdings ist es aus Sicht der Lagerlebensdauer nun nicht mehr möglich, zwei identische Zylinderrollenlager zu verwenden. Das Lager auf der Motorseite (innen) wird mehr belastet und deshalb stärker gewählt als das auf der </w:t>
+      </w:r>
+      <w:proofErr w:type="spellStart"/>
+      <w:r>
+        <w:t>Radseite</w:t>
+      </w:r>
+      <w:proofErr w:type="spellEnd"/>
+      <w:r>
+        <w:t xml:space="preserve"> (außen).</w:t>
+      </w:r>
+    </w:p>
+    <w:p>
+      <w:pPr>
+        <w:pStyle w:val="berschrift3"/>
+      </w:pPr>
+      <w:bookmarkStart w:id="22" w:name="_Toc30503716"/>
+      <w:r>
+        <w:t>Antriebslager</w:t>
+      </w:r>
+      <w:bookmarkEnd w:id="22"/>
+    </w:p>
+    <w:p>
+      <w:pPr>
+        <w:jc w:val="both"/>
+      </w:pPr>
+      <w:r>
+        <w:t xml:space="preserve">Die Axiallager wurden entsprechend den Vorgaben gewählt. Auf Grund der Abmaße der Lager entschied man sich für einen Innendurchmesser von 75mm. </w:t>
+      </w:r>
+    </w:p>
+    <w:p>
+      <w:r>
+        <w:t>Fixierung: Lagersicherung mit 3 M8 Schrauben</w:t>
+      </w:r>
+    </w:p>
+    <w:p>
+      <w:r>
+        <w:t xml:space="preserve">Die Lager werden auf der </w:t>
+      </w:r>
+      <w:proofErr w:type="spellStart"/>
+      <w:r>
+        <w:t>Radseite</w:t>
+      </w:r>
+      <w:proofErr w:type="spellEnd"/>
+      <w:r>
+        <w:t xml:space="preserve"> mit einer auf die Welle geschraubten Lagersicherung fixiert. Dazu sollen drei M8x1,25-Schrauben verwendet werden. </w:t>
+      </w:r>
+    </w:p>
+    <w:p>
+      <w:pPr>
+        <w:jc w:val="both"/>
         <w:rPr>
           <w:rFonts w:cs="Arial"/>
           <w:b/>
           <w:szCs w:val="22"/>
         </w:rPr>
-        <w:sym w:font="Wingdings" w:char="F0E0"/>
-      </w:r>
-      <m:oMath>
-        <m:sSub>
-          <m:sSubPr>
-            <m:ctrlPr>
-              <w:rPr>
-                <w:rFonts w:ascii="Cambria Math" w:hAnsi="Cambria Math" w:cs="Arial"/>
-                <w:i/>
-                <w:szCs w:val="22"/>
-              </w:rPr>
-            </m:ctrlPr>
-          </m:sSubPr>
-          <m:e>
-            <m:r>
-              <w:rPr>
-                <w:rFonts w:ascii="Cambria Math" w:hAnsi="Cambria Math" w:cs="Arial"/>
-                <w:szCs w:val="22"/>
-              </w:rPr>
-              <m:t>L</m:t>
-            </m:r>
-          </m:e>
-          <m:sub>
-            <m:r>
-              <w:rPr>
-                <w:rFonts w:ascii="Cambria Math" w:hAnsi="Cambria Math" w:cs="Arial"/>
-                <w:szCs w:val="22"/>
-              </w:rPr>
-              <m:t>10km</m:t>
-            </m:r>
-          </m:sub>
-        </m:sSub>
-        <m:r>
-          <w:rPr>
-            <w:rFonts w:ascii="Cambria Math" w:hAnsi="Cambria Math" w:cs="Arial"/>
-            <w:szCs w:val="22"/>
-          </w:rPr>
-          <m:t>=8,82Mio. km</m:t>
-        </m:r>
-      </m:oMath>
-    </w:p>
-    <w:p>
-      <w:pPr>
-        <w:jc w:val="center"/>
-        <w:rPr>
-          <w:rFonts w:cs="Arial"/>
-          <w:szCs w:val="22"/>
-        </w:rPr>
-      </w:pPr>
-    </w:p>
-    <w:p>
-      <w:pPr>
-        <w:jc w:val="center"/>
-        <w:rPr>
-          <w:rFonts w:cs="Arial"/>
-          <w:szCs w:val="22"/>
-        </w:rPr>
-      </w:pPr>
-    </w:p>
-    <w:p>
-      <w:pPr>
-        <w:jc w:val="center"/>
-        <w:rPr>
-          <w:rFonts w:cs="Arial"/>
-          <w:szCs w:val="22"/>
-        </w:rPr>
-      </w:pPr>
-    </w:p>
-    <w:p>
-      <w:pPr>
-        <w:pStyle w:val="Listenabsatz"/>
-        <w:numPr>
-          <w:ilvl w:val="3"/>
-          <w:numId w:val="9"/>
-        </w:numPr>
-      </w:pPr>
-      <w:r>
-        <w:t>Zylinderrollenlager A</w:t>
-      </w:r>
-    </w:p>
-    <w:p>
-      <w:pPr>
-        <w:rPr>
-          <w:rFonts w:cs="Arial"/>
-          <w:szCs w:val="22"/>
-        </w:rPr>
-      </w:pPr>
-    </w:p>
-    <w:p>
-      <w:pPr>
-        <w:rPr>
-          <w:rFonts w:cs="Arial"/>
-          <w:szCs w:val="22"/>
-        </w:rPr>
-      </w:pPr>
-      <w:r>
-        <w:rPr>
-          <w:noProof/>
-        </w:rPr>
-        <w:lastRenderedPageBreak/>
-        <w:drawing>
-          <wp:inline distT="0" distB="0" distL="0" distR="0" wp14:anchorId="4C513FB1" wp14:editId="3AC66A45">
-            <wp:extent cx="3364302" cy="7813102"/>
-            <wp:effectExtent l="0" t="0" r="7620" b="0"/>
-            <wp:docPr id="8" name="Grafik 8"/>
-            <wp:cNvGraphicFramePr>
-              <a:graphicFrameLocks xmlns:a="http://schemas.openxmlformats.org/drawingml/2006/main" noChangeAspect="1"/>
-            </wp:cNvGraphicFramePr>
-            <a:graphic xmlns:a="http://schemas.openxmlformats.org/drawingml/2006/main">
-              <a:graphicData uri="http://schemas.openxmlformats.org/drawingml/2006/picture">
-                <pic:pic xmlns:pic="http://schemas.openxmlformats.org/drawingml/2006/picture">
-                  <pic:nvPicPr>
-                    <pic:cNvPr id="0" name="Picture 7"/>
-                    <pic:cNvPicPr>
-                      <a:picLocks noChangeAspect="1" noChangeArrowheads="1"/>
-                    </pic:cNvPicPr>
-                  </pic:nvPicPr>
-                  <pic:blipFill>
-                    <a:blip r:embed="rId26">
-                      <a:extLst>
-                        <a:ext uri="{28A0092B-C50C-407E-A947-70E740481C1C}">
-                          <a14:useLocalDpi xmlns:a14="http://schemas.microsoft.com/office/drawing/2010/main" val="0"/>
-                        </a:ext>
-                      </a:extLst>
-                    </a:blip>
-                    <a:srcRect/>
-                    <a:stretch>
-                      <a:fillRect/>
-                    </a:stretch>
-                  </pic:blipFill>
-                  <pic:spPr bwMode="auto">
-                    <a:xfrm>
-                      <a:off x="0" y="0"/>
-                      <a:ext cx="3372585" cy="7832338"/>
-                    </a:xfrm>
-                    <a:prstGeom prst="rect">
-                      <a:avLst/>
-                    </a:prstGeom>
-                    <a:noFill/>
-                    <a:ln>
-                      <a:noFill/>
-                    </a:ln>
-                  </pic:spPr>
-                </pic:pic>
-              </a:graphicData>
-            </a:graphic>
-          </wp:inline>
-        </w:drawing>
-      </w:r>
-    </w:p>
-    <w:p>
-      <w:pPr>
-        <w:rPr>
-          <w:rFonts w:cs="Arial"/>
-          <w:szCs w:val="22"/>
-        </w:rPr>
-      </w:pPr>
-    </w:p>
-    <w:p>
-      <w:pPr>
-        <w:pStyle w:val="Listenabsatz"/>
-        <w:numPr>
-          <w:ilvl w:val="3"/>
-          <w:numId w:val="9"/>
-        </w:numPr>
-      </w:pPr>
-      <w:r>
-        <w:t>Zylinderrollenlager B</w:t>
-      </w:r>
-    </w:p>
-    <w:p/>
-    <w:p>
-      <w:r>
-        <w:rPr>
-          <w:noProof/>
-        </w:rPr>
-        <w:drawing>
-          <wp:inline distT="0" distB="0" distL="0" distR="0" wp14:anchorId="046F5676" wp14:editId="76F191B0">
-            <wp:extent cx="3520063" cy="8174835"/>
-            <wp:effectExtent l="0" t="0" r="4445" b="0"/>
-            <wp:docPr id="9" name="Grafik 9"/>
-            <wp:cNvGraphicFramePr>
-              <a:graphicFrameLocks xmlns:a="http://schemas.openxmlformats.org/drawingml/2006/main" noChangeAspect="1"/>
-            </wp:cNvGraphicFramePr>
-            <a:graphic xmlns:a="http://schemas.openxmlformats.org/drawingml/2006/main">
-              <a:graphicData uri="http://schemas.openxmlformats.org/drawingml/2006/picture">
-                <pic:pic xmlns:pic="http://schemas.openxmlformats.org/drawingml/2006/picture">
-                  <pic:nvPicPr>
-                    <pic:cNvPr id="0" name="Picture 8"/>
-                    <pic:cNvPicPr>
-                      <a:picLocks noChangeAspect="1" noChangeArrowheads="1"/>
-                    </pic:cNvPicPr>
-                  </pic:nvPicPr>
-                  <pic:blipFill>
-                    <a:blip r:embed="rId27">
-                      <a:extLst>
-                        <a:ext uri="{28A0092B-C50C-407E-A947-70E740481C1C}">
-                          <a14:useLocalDpi xmlns:a14="http://schemas.microsoft.com/office/drawing/2010/main" val="0"/>
-                        </a:ext>
-                      </a:extLst>
-                    </a:blip>
-                    <a:srcRect/>
-                    <a:stretch>
-                      <a:fillRect/>
-                    </a:stretch>
-                  </pic:blipFill>
-                  <pic:spPr bwMode="auto">
-                    <a:xfrm>
-                      <a:off x="0" y="0"/>
-                      <a:ext cx="3529337" cy="8196372"/>
-                    </a:xfrm>
-                    <a:prstGeom prst="rect">
-                      <a:avLst/>
-                    </a:prstGeom>
-                    <a:noFill/>
-                    <a:ln>
-                      <a:noFill/>
-                    </a:ln>
-                  </pic:spPr>
-                </pic:pic>
-              </a:graphicData>
-            </a:graphic>
-          </wp:inline>
-        </w:drawing>
-      </w:r>
-    </w:p>
-    <w:p>
-      <w:pPr>
-        <w:jc w:val="both"/>
+      </w:pPr>
+      <w:r>
         <w:rPr>
           <w:rFonts w:cs="Arial"/>
           <w:b/>
           <w:szCs w:val="22"/>
         </w:rPr>
-      </w:pPr>
-      <w:r>
-        <w:rPr>
-          <w:rFonts w:cs="Arial"/>
-          <w:b/>
-          <w:szCs w:val="22"/>
-        </w:rPr>
-        <w:lastRenderedPageBreak/>
         <w:t>Einschraubtiefen</w:t>
       </w:r>
     </w:p>
@@ -20486,7 +21295,7 @@
                     <pic:cNvPicPr/>
                   </pic:nvPicPr>
                   <pic:blipFill>
-                    <a:blip r:embed="rId28"/>
+                    <a:blip r:embed="rId25"/>
                     <a:stretch>
                       <a:fillRect/>
                     </a:stretch>
@@ -20514,14 +21323,36 @@
       <w:r>
         <w:t xml:space="preserve">Abbildung </w:t>
       </w:r>
-      <w:fldSimple w:instr=" SEQ Abbildung \* ARABIC ">
-        <w:r>
-          <w:rPr>
-            <w:noProof/>
-          </w:rPr>
-          <w:t>4</w:t>
-        </w:r>
-      </w:fldSimple>
+      <w:r>
+        <w:rPr>
+          <w:noProof/>
+        </w:rPr>
+        <w:fldChar w:fldCharType="begin"/>
+      </w:r>
+      <w:r>
+        <w:rPr>
+          <w:noProof/>
+        </w:rPr>
+        <w:instrText xml:space="preserve"> SEQ Abbildung \* ARABIC </w:instrText>
+      </w:r>
+      <w:r>
+        <w:rPr>
+          <w:noProof/>
+        </w:rPr>
+        <w:fldChar w:fldCharType="separate"/>
+      </w:r>
+      <w:r>
+        <w:rPr>
+          <w:noProof/>
+        </w:rPr>
+        <w:t>5</w:t>
+      </w:r>
+      <w:r>
+        <w:rPr>
+          <w:noProof/>
+        </w:rPr>
+        <w:fldChar w:fldCharType="end"/>
+      </w:r>
       <w:r>
         <w:t xml:space="preserve">: Drucklinien der </w:t>
       </w:r>
@@ -21040,6 +21871,8 @@
                 </w:rPr>
                 <m:t>n</m:t>
               </m:r>
+              <w:bookmarkStart w:id="25" w:name="_GoBack"/>
+              <w:bookmarkEnd w:id="25"/>
             </m:e>
             <m:sub>
               <m:r>
@@ -21232,7 +22065,13 @@
             <w:rPr>
               <w:rFonts w:ascii="Cambria Math" w:hAnsi="Cambria Math"/>
             </w:rPr>
-            <m:t>=3,7 kN</m:t>
+            <m:t>=3,8</m:t>
+          </m:r>
+          <m:r>
+            <w:rPr>
+              <w:rFonts w:ascii="Cambria Math" w:hAnsi="Cambria Math"/>
+            </w:rPr>
+            <m:t xml:space="preserve"> kN</m:t>
           </m:r>
         </m:oMath>
       </m:oMathPara>
@@ -21387,7 +22226,13 @@
                         <w:rPr>
                           <w:rFonts w:ascii="Cambria Math" w:hAnsi="Cambria Math"/>
                         </w:rPr>
-                        <m:t>3,7 kN</m:t>
+                        <m:t>3,8</m:t>
+                      </m:r>
+                      <m:r>
+                        <w:rPr>
+                          <w:rFonts w:ascii="Cambria Math" w:hAnsi="Cambria Math"/>
+                        </w:rPr>
+                        <m:t xml:space="preserve"> kN</m:t>
                       </m:r>
                     </m:den>
                   </m:f>
@@ -21439,7 +22284,13 @@
             <w:rPr>
               <w:rFonts w:ascii="Cambria Math" w:hAnsi="Cambria Math"/>
             </w:rPr>
-            <m:t>=42,4 ∙</m:t>
+            <m:t>=39,1</m:t>
+          </m:r>
+          <m:r>
+            <w:rPr>
+              <w:rFonts w:ascii="Cambria Math" w:hAnsi="Cambria Math"/>
+            </w:rPr>
+            <m:t xml:space="preserve"> ∙</m:t>
           </m:r>
           <m:sSup>
             <m:sSupPr>
@@ -21563,7 +22414,13 @@
                 <w:rPr>
                   <w:rFonts w:ascii="Cambria Math" w:hAnsi="Cambria Math"/>
                 </w:rPr>
-                <m:t>42,4 ∙</m:t>
+                <m:t>39,1</m:t>
+              </m:r>
+              <m:r>
+                <w:rPr>
+                  <w:rFonts w:ascii="Cambria Math" w:hAnsi="Cambria Math"/>
+                </w:rPr>
+                <m:t xml:space="preserve"> ∙</m:t>
               </m:r>
               <m:sSup>
                 <m:sSupPr>
@@ -21631,13 +22488,13 @@
             <w:rPr>
               <w:rFonts w:ascii="Cambria Math" w:hAnsi="Cambria Math"/>
             </w:rPr>
-            <m:t xml:space="preserve">=353 333 </m:t>
+            <m:t>=326015</m:t>
           </m:r>
           <m:r>
             <w:rPr>
               <w:rFonts w:ascii="Cambria Math" w:hAnsi="Cambria Math"/>
             </w:rPr>
-            <m:t>h</m:t>
+            <m:t xml:space="preserve"> h</m:t>
           </m:r>
         </m:oMath>
       </m:oMathPara>
@@ -21751,7 +22608,13 @@
             <w:rPr>
               <w:rFonts w:ascii="Cambria Math" w:hAnsi="Cambria Math"/>
             </w:rPr>
-            <m:t>=17,7 ∙</m:t>
+            <m:t>=16,3</m:t>
+          </m:r>
+          <m:r>
+            <w:rPr>
+              <w:rFonts w:ascii="Cambria Math" w:hAnsi="Cambria Math"/>
+            </w:rPr>
+            <m:t xml:space="preserve"> ∙</m:t>
           </m:r>
           <m:sSup>
             <m:sSupPr>
@@ -21873,7 +22736,13 @@
             <w:rPr>
               <w:rFonts w:ascii="Cambria Math" w:hAnsi="Cambria Math"/>
             </w:rPr>
-            <m:t>=2 kN</m:t>
+            <m:t>=6,7</m:t>
+          </m:r>
+          <m:r>
+            <w:rPr>
+              <w:rFonts w:ascii="Cambria Math" w:hAnsi="Cambria Math"/>
+            </w:rPr>
+            <m:t xml:space="preserve"> kN</m:t>
           </m:r>
         </m:oMath>
       </m:oMathPara>
@@ -22028,7 +22897,13 @@
                         <w:rPr>
                           <w:rFonts w:ascii="Cambria Math" w:hAnsi="Cambria Math"/>
                         </w:rPr>
-                        <m:t>2 kN</m:t>
+                        <m:t>6,7</m:t>
+                      </m:r>
+                      <m:r>
+                        <w:rPr>
+                          <w:rFonts w:ascii="Cambria Math" w:hAnsi="Cambria Math"/>
+                        </w:rPr>
+                        <m:t xml:space="preserve"> kN</m:t>
                       </m:r>
                     </m:den>
                   </m:f>
@@ -22100,7 +22975,19 @@
             <w:rPr>
               <w:rFonts w:ascii="Cambria Math" w:hAnsi="Cambria Math"/>
             </w:rPr>
-            <m:t>=1,98∙</m:t>
+            <m:t>=</m:t>
+          </m:r>
+          <m:r>
+            <w:rPr>
+              <w:rFonts w:ascii="Cambria Math" w:hAnsi="Cambria Math"/>
+            </w:rPr>
+            <m:t>35,3</m:t>
+          </m:r>
+          <m:r>
+            <w:rPr>
+              <w:rFonts w:ascii="Cambria Math" w:hAnsi="Cambria Math"/>
+            </w:rPr>
+            <m:t>∙</m:t>
           </m:r>
           <m:sSup>
             <m:sSupPr>
@@ -22124,7 +23011,7 @@
                 <w:rPr>
                   <w:rFonts w:ascii="Cambria Math" w:hAnsi="Cambria Math"/>
                 </w:rPr>
-                <m:t>12</m:t>
+                <m:t>9</m:t>
               </m:r>
             </m:sup>
           </m:sSup>
@@ -22225,7 +23112,13 @@
                 <w:rPr>
                   <w:rFonts w:ascii="Cambria Math" w:hAnsi="Cambria Math"/>
                 </w:rPr>
-                <m:t>1,98∙</m:t>
+                <m:t>35,3</m:t>
+              </m:r>
+              <m:r>
+                <w:rPr>
+                  <w:rFonts w:ascii="Cambria Math" w:hAnsi="Cambria Math"/>
+                </w:rPr>
+                <m:t>∙</m:t>
               </m:r>
               <m:sSup>
                 <m:sSupPr>
@@ -22249,7 +23142,7 @@
                     <w:rPr>
                       <w:rFonts w:ascii="Cambria Math" w:hAnsi="Cambria Math"/>
                     </w:rPr>
-                    <m:t>12</m:t>
+                    <m:t>9</m:t>
                   </m:r>
                 </m:sup>
               </m:sSup>
@@ -22293,7 +23186,7 @@
             <w:rPr>
               <w:rFonts w:ascii="Cambria Math" w:hAnsi="Cambria Math"/>
             </w:rPr>
-            <m:t>=16 538 308</m:t>
+            <m:t xml:space="preserve">=293 996 </m:t>
           </m:r>
           <m:r>
             <w:rPr>
@@ -22413,7 +23306,13 @@
             <w:rPr>
               <w:rFonts w:ascii="Cambria Math" w:hAnsi="Cambria Math"/>
             </w:rPr>
-            <m:t>=826,9 ∙</m:t>
+            <m:t>=14,7</m:t>
+          </m:r>
+          <m:r>
+            <w:rPr>
+              <w:rFonts w:ascii="Cambria Math" w:hAnsi="Cambria Math"/>
+            </w:rPr>
+            <m:t xml:space="preserve"> ∙</m:t>
           </m:r>
           <m:sSup>
             <m:sSupPr>
@@ -22469,9 +23368,29 @@
       </w:r>
     </w:p>
     <w:p>
-      <w:r>
+      <w:pPr>
+        <w:rPr>
+          <w:color w:val="FF0000"/>
+        </w:rPr>
+      </w:pPr>
+      <w:r>
+        <w:rPr>
+          <w:color w:val="FF0000"/>
+        </w:rPr>
         <w:lastRenderedPageBreak/>
-        <w:t>Zylinderrollenlager mit Käfig NU215-E-XL-TVP2, C=155kN</w:t>
+        <w:t xml:space="preserve">Zylinderrollenlager </w:t>
+      </w:r>
+      <w:r>
+        <w:rPr>
+          <w:color w:val="FF0000"/>
+        </w:rPr>
+        <w:t>mit Käfig NU2215-E-XL-TVP2, C=192</w:t>
+      </w:r>
+      <w:r>
+        <w:rPr>
+          <w:color w:val="FF0000"/>
+        </w:rPr>
+        <w:t>kN</w:t>
       </w:r>
     </w:p>
     <w:p>
@@ -22536,7 +23455,13 @@
             <w:rPr>
               <w:rFonts w:ascii="Cambria Math" w:hAnsi="Cambria Math"/>
             </w:rPr>
-            <m:t>=5,4  kN</m:t>
+            <m:t>=12,5</m:t>
+          </m:r>
+          <m:r>
+            <w:rPr>
+              <w:rFonts w:ascii="Cambria Math" w:hAnsi="Cambria Math"/>
+            </w:rPr>
+            <m:t xml:space="preserve">  kN</m:t>
           </m:r>
         </m:oMath>
       </m:oMathPara>
@@ -22683,7 +23608,13 @@
                         <w:rPr>
                           <w:rFonts w:ascii="Cambria Math" w:hAnsi="Cambria Math"/>
                         </w:rPr>
-                        <m:t>155 kN</m:t>
+                        <m:t>192</m:t>
+                      </m:r>
+                      <m:r>
+                        <w:rPr>
+                          <w:rFonts w:ascii="Cambria Math" w:hAnsi="Cambria Math"/>
+                        </w:rPr>
+                        <m:t xml:space="preserve"> kN</m:t>
                       </m:r>
                     </m:num>
                     <m:den>
@@ -22691,7 +23622,13 @@
                         <w:rPr>
                           <w:rFonts w:ascii="Cambria Math" w:hAnsi="Cambria Math"/>
                         </w:rPr>
-                        <m:t>5,4 kN</m:t>
+                        <m:t>12,5</m:t>
+                      </m:r>
+                      <m:r>
+                        <w:rPr>
+                          <w:rFonts w:ascii="Cambria Math" w:hAnsi="Cambria Math"/>
+                        </w:rPr>
+                        <m:t xml:space="preserve"> kN</m:t>
                       </m:r>
                     </m:den>
                   </m:f>
@@ -22763,7 +23700,13 @@
             <w:rPr>
               <w:rFonts w:ascii="Cambria Math" w:hAnsi="Cambria Math"/>
             </w:rPr>
-            <m:t>=7,2∙</m:t>
+            <m:t>=9,0</m:t>
+          </m:r>
+          <m:r>
+            <w:rPr>
+              <w:rFonts w:ascii="Cambria Math" w:hAnsi="Cambria Math"/>
+            </w:rPr>
+            <m:t>∙</m:t>
           </m:r>
           <m:sSup>
             <m:sSupPr>
@@ -22787,7 +23730,7 @@
                 <w:rPr>
                   <w:rFonts w:ascii="Cambria Math" w:hAnsi="Cambria Math"/>
                 </w:rPr>
-                <m:t>10</m:t>
+                <m:t>9</m:t>
               </m:r>
             </m:sup>
           </m:sSup>
@@ -22888,7 +23831,13 @@
                 <w:rPr>
                   <w:rFonts w:ascii="Cambria Math" w:hAnsi="Cambria Math"/>
                 </w:rPr>
-                <m:t>7,2∙</m:t>
+                <m:t>9,0</m:t>
+              </m:r>
+              <m:r>
+                <w:rPr>
+                  <w:rFonts w:ascii="Cambria Math" w:hAnsi="Cambria Math"/>
+                </w:rPr>
+                <m:t>∙</m:t>
               </m:r>
               <m:sSup>
                 <m:sSupPr>
@@ -22912,7 +23861,7 @@
                     <w:rPr>
                       <w:rFonts w:ascii="Cambria Math" w:hAnsi="Cambria Math"/>
                     </w:rPr>
-                    <m:t>10</m:t>
+                    <m:t>9</m:t>
                   </m:r>
                 </m:sup>
               </m:sSup>
@@ -22956,7 +23905,7 @@
             <w:rPr>
               <w:rFonts w:ascii="Cambria Math" w:hAnsi="Cambria Math"/>
             </w:rPr>
-            <m:t>=603 409</m:t>
+            <m:t xml:space="preserve">=75 068 </m:t>
           </m:r>
           <m:r>
             <w:rPr>
@@ -23076,7 +24025,13 @@
             <w:rPr>
               <w:rFonts w:ascii="Cambria Math" w:hAnsi="Cambria Math"/>
             </w:rPr>
-            <m:t>=30,2 ∙</m:t>
+            <m:t>=3,75</m:t>
+          </m:r>
+          <m:r>
+            <w:rPr>
+              <w:rFonts w:ascii="Cambria Math" w:hAnsi="Cambria Math"/>
+            </w:rPr>
+            <m:t>∙</m:t>
           </m:r>
           <m:sSup>
             <m:sSupPr>
@@ -24596,7 +25551,7 @@
       </w:r>
     </w:p>
     <w:p/>
-    <w:bookmarkStart w:id="25" w:name="_Hlk29992912"/>
+    <w:bookmarkStart w:id="26" w:name="_Hlk29992912"/>
     <w:p>
       <m:oMathPara>
         <m:oMath>
@@ -24704,7 +25659,7 @@
               </m:sSub>
             </m:den>
           </m:f>
-          <w:bookmarkEnd w:id="25"/>
+          <w:bookmarkEnd w:id="26"/>
           <m:r>
             <w:rPr>
               <w:rFonts w:ascii="Cambria Math" w:hAnsi="Cambria Math"/>
@@ -24787,7 +25742,7 @@
       </m:oMathPara>
     </w:p>
     <w:p>
-      <w:bookmarkStart w:id="26" w:name="_Hlk29992959"/>
+      <w:bookmarkStart w:id="27" w:name="_Hlk29992959"/>
       <m:oMathPara>
         <m:oMath>
           <m:r>
@@ -24822,7 +25777,7 @@
               </m:r>
             </m:den>
           </m:f>
-          <w:bookmarkEnd w:id="26"/>
+          <w:bookmarkEnd w:id="27"/>
           <m:r>
             <w:rPr>
               <w:rFonts w:ascii="Cambria Math" w:hAnsi="Cambria Math"/>
@@ -25865,11 +26820,11 @@
       <w:pPr>
         <w:pStyle w:val="berschrift2"/>
       </w:pPr>
-      <w:bookmarkStart w:id="27" w:name="_Toc30503719"/>
+      <w:bookmarkStart w:id="28" w:name="_Toc30503719"/>
       <w:r>
         <w:t>Auswahl der Dichtungen</w:t>
       </w:r>
-      <w:bookmarkEnd w:id="27"/>
+      <w:bookmarkEnd w:id="28"/>
     </w:p>
     <w:p>
       <w:r>
@@ -25959,22 +26914,22 @@
       <w:pPr>
         <w:pStyle w:val="berschrift2"/>
       </w:pPr>
-      <w:bookmarkStart w:id="28" w:name="_Toc30503720"/>
+      <w:bookmarkStart w:id="29" w:name="_Toc30503720"/>
       <w:r>
         <w:t>Konstruktive Erläuterungen</w:t>
       </w:r>
-      <w:bookmarkEnd w:id="28"/>
+      <w:bookmarkEnd w:id="29"/>
     </w:p>
     <w:p>
       <w:pPr>
         <w:pStyle w:val="berschrift1"/>
       </w:pPr>
-      <w:bookmarkStart w:id="29" w:name="_Toc30503721"/>
+      <w:bookmarkStart w:id="30" w:name="_Toc30503721"/>
       <w:r>
         <w:lastRenderedPageBreak/>
         <w:t>Schmierung</w:t>
       </w:r>
-      <w:bookmarkEnd w:id="29"/>
+      <w:bookmarkEnd w:id="30"/>
     </w:p>
     <w:p>
       <w:r>
@@ -26093,7 +27048,7 @@
                     <pic:cNvPicPr/>
                   </pic:nvPicPr>
                   <pic:blipFill rotWithShape="1">
-                    <a:blip r:embed="rId29"/>
+                    <a:blip r:embed="rId26"/>
                     <a:srcRect l="7652" t="6080" r="13085" b="9480"/>
                     <a:stretch/>
                   </pic:blipFill>
@@ -26120,8 +27075,6 @@
           </wp:inline>
         </w:drawing>
       </w:r>
-      <w:bookmarkStart w:id="30" w:name="_GoBack"/>
-      <w:bookmarkEnd w:id="30"/>
     </w:p>
     <w:p>
       <w:pPr>
@@ -26130,14 +27083,36 @@
       <w:r>
         <w:t xml:space="preserve">Abbildung </w:t>
       </w:r>
-      <w:fldSimple w:instr=" SEQ Abbildung \* ARABIC ">
-        <w:r>
-          <w:rPr>
-            <w:noProof/>
-          </w:rPr>
-          <w:t>5</w:t>
-        </w:r>
-      </w:fldSimple>
+      <w:r>
+        <w:rPr>
+          <w:noProof/>
+        </w:rPr>
+        <w:fldChar w:fldCharType="begin"/>
+      </w:r>
+      <w:r>
+        <w:rPr>
+          <w:noProof/>
+        </w:rPr>
+        <w:instrText xml:space="preserve"> SEQ Abbildung \* ARABIC </w:instrText>
+      </w:r>
+      <w:r>
+        <w:rPr>
+          <w:noProof/>
+        </w:rPr>
+        <w:fldChar w:fldCharType="separate"/>
+      </w:r>
+      <w:r>
+        <w:rPr>
+          <w:noProof/>
+        </w:rPr>
+        <w:t>6</w:t>
+      </w:r>
+      <w:r>
+        <w:rPr>
+          <w:noProof/>
+        </w:rPr>
+        <w:fldChar w:fldCharType="end"/>
+      </w:r>
       <w:r>
         <w:t>: Zukaufteil Einfülldeckel</w:t>
       </w:r>
@@ -26326,38 +27301,21 @@
     </w:p>
     <w:p>
       <w:pPr>
-        <w:rPr>
-          <w:b/>
-        </w:rPr>
-      </w:pPr>
-      <w:r>
-        <w:rPr>
-          <w:b/>
-        </w:rPr>
+        <w:pStyle w:val="berschrift2"/>
+      </w:pPr>
+      <w:r>
         <w:t>Kritis</w:t>
       </w:r>
       <w:r>
-        <w:rPr>
-          <w:b/>
-        </w:rPr>
         <w:t>c</w:t>
       </w:r>
       <w:r>
-        <w:rPr>
-          <w:b/>
-        </w:rPr>
         <w:t xml:space="preserve">her </w:t>
       </w:r>
       <w:r>
-        <w:rPr>
-          <w:b/>
-        </w:rPr>
         <w:t>Q</w:t>
       </w:r>
       <w:r>
-        <w:rPr>
-          <w:b/>
-        </w:rPr>
         <w:t>uerschnitt</w:t>
       </w:r>
     </w:p>
@@ -26640,14 +27598,9 @@
     </w:p>
     <w:p>
       <w:pPr>
-        <w:rPr>
-          <w:b/>
-        </w:rPr>
-      </w:pPr>
-      <w:r>
-        <w:rPr>
-          <w:b/>
-        </w:rPr>
+        <w:pStyle w:val="berschrift2"/>
+      </w:pPr>
+      <w:r>
         <w:t>Schraubenberechnung</w:t>
       </w:r>
       <w:bookmarkEnd w:id="38"/>
@@ -27532,7 +28485,42 @@
       </w:r>
     </w:p>
     <w:p/>
-    <w:p/>
+    <w:p>
+      <w:pPr>
+        <w:pStyle w:val="berschrift2"/>
+      </w:pPr>
+      <w:r>
+        <w:t>Bolzenauslegung</w:t>
+      </w:r>
+    </w:p>
+    <w:p>
+      <w:pPr>
+        <w:rPr>
+          <w:color w:val="FF0000"/>
+        </w:rPr>
+      </w:pPr>
+      <w:r>
+        <w:t xml:space="preserve">Der Bolzen stellt die bewegliche Verbindung zwischen dem Gehäuse und der in die Drehmomentstütze eingepressten Gummi-Metall-Buchse dar. Sein Durchmesser wurde grob mithilfe des Excel-Blattes von ME Decker bestimmt. Eine genaue Festigkeitsberechnung ist ohne FEM nicht möglich, weil sich der Querschnitt des Bolzens ändert und es sich um keinen Bolzen im klassischen Sinne, sondern um eine Schraubverbindung mit Bolzenfunktion handelt </w:t>
+      </w:r>
+      <w:r>
+        <w:rPr>
+          <w:color w:val="FF0000"/>
+        </w:rPr>
+        <w:t>(siehe Skizze)</w:t>
+      </w:r>
+      <w:r>
+        <w:t xml:space="preserve">. Unter Verwendung der im Kurzschlussfall auftretenden </w:t>
+      </w:r>
+      <w:r>
+        <w:t>Kraft von 129 000 N ergibt sich ein Mindest</w:t>
+      </w:r>
+      <w:r>
+        <w:rPr>
+          <w:color w:val="FF0000"/>
+        </w:rPr>
+        <w:t xml:space="preserve">durchmesser von 65 mm für dem Bolzen. </w:t>
+      </w:r>
+    </w:p>
     <w:p>
       <w:pPr>
         <w:pStyle w:val="berschrift1"/>
@@ -27648,7 +28636,7 @@
                           <pic:cNvPicPr/>
                         </pic:nvPicPr>
                         <pic:blipFill>
-                          <a:blip r:embed="rId30"/>
+                          <a:blip r:embed="rId27"/>
                           <a:stretch>
                             <a:fillRect/>
                           </a:stretch>
@@ -27726,7 +28714,7 @@
                           <pic:cNvPicPr/>
                         </pic:nvPicPr>
                         <pic:blipFill>
-                          <a:blip r:embed="rId31"/>
+                          <a:blip r:embed="rId28"/>
                           <a:stretch>
                             <a:fillRect/>
                           </a:stretch>
@@ -27806,7 +28794,7 @@
                           <pic:cNvPicPr/>
                         </pic:nvPicPr>
                         <pic:blipFill>
-                          <a:blip r:embed="rId32"/>
+                          <a:blip r:embed="rId29"/>
                           <a:stretch>
                             <a:fillRect/>
                           </a:stretch>
@@ -27861,7 +28849,7 @@
                           <pic:cNvPicPr/>
                         </pic:nvPicPr>
                         <pic:blipFill>
-                          <a:blip r:embed="rId33"/>
+                          <a:blip r:embed="rId30"/>
                           <a:stretch>
                             <a:fillRect/>
                           </a:stretch>
@@ -27903,7 +28891,6 @@
               <w:spacing w:line="240" w:lineRule="auto"/>
             </w:pPr>
             <w:r>
-              <w:lastRenderedPageBreak/>
               <w:t xml:space="preserve">Ziehen Sie die Schrauben der Spannsätze mit 37 </w:t>
             </w:r>
             <w:proofErr w:type="spellStart"/>
@@ -27980,7 +28967,7 @@
                           <pic:cNvPicPr/>
                         </pic:nvPicPr>
                         <pic:blipFill>
-                          <a:blip r:embed="rId34"/>
+                          <a:blip r:embed="rId31"/>
                           <a:stretch>
                             <a:fillRect/>
                           </a:stretch>
@@ -28023,7 +29010,7 @@
                           <pic:cNvPicPr/>
                         </pic:nvPicPr>
                         <pic:blipFill>
-                          <a:blip r:embed="rId35"/>
+                          <a:blip r:embed="rId32"/>
                           <a:stretch>
                             <a:fillRect/>
                           </a:stretch>
@@ -28098,7 +29085,7 @@
                           <pic:cNvPicPr/>
                         </pic:nvPicPr>
                         <pic:blipFill>
-                          <a:blip r:embed="rId36"/>
+                          <a:blip r:embed="rId33"/>
                           <a:stretch>
                             <a:fillRect/>
                           </a:stretch>
@@ -28178,7 +29165,7 @@
                           <pic:cNvPicPr/>
                         </pic:nvPicPr>
                         <pic:blipFill>
-                          <a:blip r:embed="rId37"/>
+                          <a:blip r:embed="rId34"/>
                           <a:stretch>
                             <a:fillRect/>
                           </a:stretch>
@@ -28221,7 +29208,7 @@
                           <pic:cNvPicPr/>
                         </pic:nvPicPr>
                         <pic:blipFill>
-                          <a:blip r:embed="rId38"/>
+                          <a:blip r:embed="rId35"/>
                           <a:stretch>
                             <a:fillRect/>
                           </a:stretch>
@@ -28297,7 +29284,7 @@
                           <pic:cNvPicPr/>
                         </pic:nvPicPr>
                         <pic:blipFill>
-                          <a:blip r:embed="rId39"/>
+                          <a:blip r:embed="rId36"/>
                           <a:stretch>
                             <a:fillRect/>
                           </a:stretch>
@@ -28377,7 +29364,7 @@
                           <pic:cNvPicPr/>
                         </pic:nvPicPr>
                         <pic:blipFill>
-                          <a:blip r:embed="rId40"/>
+                          <a:blip r:embed="rId37"/>
                           <a:stretch>
                             <a:fillRect/>
                           </a:stretch>
@@ -28495,7 +29482,7 @@
                           <pic:cNvPicPr/>
                         </pic:nvPicPr>
                         <pic:blipFill>
-                          <a:blip r:embed="rId41"/>
+                          <a:blip r:embed="rId38"/>
                           <a:stretch>
                             <a:fillRect/>
                           </a:stretch>
@@ -28588,7 +29575,7 @@
                           <pic:cNvPicPr/>
                         </pic:nvPicPr>
                         <pic:blipFill>
-                          <a:blip r:embed="rId42"/>
+                          <a:blip r:embed="rId39"/>
                           <a:stretch>
                             <a:fillRect/>
                           </a:stretch>
@@ -28719,7 +29706,7 @@
                           <pic:cNvPicPr/>
                         </pic:nvPicPr>
                         <pic:blipFill>
-                          <a:blip r:embed="rId43"/>
+                          <a:blip r:embed="rId40"/>
                           <a:stretch>
                             <a:fillRect/>
                           </a:stretch>
@@ -28795,7 +29782,7 @@
                           <pic:cNvPicPr/>
                         </pic:nvPicPr>
                         <pic:blipFill>
-                          <a:blip r:embed="rId44"/>
+                          <a:blip r:embed="rId41"/>
                           <a:stretch>
                             <a:fillRect/>
                           </a:stretch>
@@ -28918,7 +29905,7 @@
                           <pic:cNvPicPr/>
                         </pic:nvPicPr>
                         <pic:blipFill>
-                          <a:blip r:embed="rId45"/>
+                          <a:blip r:embed="rId42"/>
                           <a:stretch>
                             <a:fillRect/>
                           </a:stretch>
@@ -29071,7 +30058,7 @@
                           <pic:cNvPicPr/>
                         </pic:nvPicPr>
                         <pic:blipFill>
-                          <a:blip r:embed="rId46"/>
+                          <a:blip r:embed="rId43"/>
                           <a:stretch>
                             <a:fillRect/>
                           </a:stretch>
@@ -29121,7 +30108,7 @@
                           <pic:cNvPicPr/>
                         </pic:nvPicPr>
                         <pic:blipFill>
-                          <a:blip r:embed="rId47"/>
+                          <a:blip r:embed="rId44"/>
                           <a:stretch>
                             <a:fillRect/>
                           </a:stretch>
@@ -29209,7 +30196,7 @@
                           <pic:cNvPicPr/>
                         </pic:nvPicPr>
                         <pic:blipFill>
-                          <a:blip r:embed="rId48"/>
+                          <a:blip r:embed="rId45"/>
                           <a:stretch>
                             <a:fillRect/>
                           </a:stretch>
@@ -29418,23 +30405,7 @@
           <w:rFonts w:cs="Arial"/>
           <w:szCs w:val="24"/>
         </w:rPr>
-        <w:t xml:space="preserve">Im nachfolgenden Bild sieht man die Antriebstrommel der </w:t>
-      </w:r>
-      <w:proofErr w:type="gramStart"/>
-      <w:r>
-        <w:rPr>
-          <w:rFonts w:cs="Arial"/>
-          <w:szCs w:val="24"/>
-        </w:rPr>
-        <w:t>Variante  B</w:t>
-      </w:r>
-      <w:proofErr w:type="gramEnd"/>
-      <w:r>
-        <w:rPr>
-          <w:rFonts w:cs="Arial"/>
-          <w:szCs w:val="24"/>
-        </w:rPr>
-        <w:t xml:space="preserve"> (Spann</w:t>
+        <w:t>Im nachfolgenden Bild sieht man die Antriebstrommel der Variante  B (Spann</w:t>
       </w:r>
       <w:r>
         <w:rPr>
@@ -29511,7 +30482,7 @@
                     <pic:cNvPicPr/>
                   </pic:nvPicPr>
                   <pic:blipFill>
-                    <a:blip r:embed="rId49"/>
+                    <a:blip r:embed="rId46"/>
                     <a:stretch>
                       <a:fillRect/>
                     </a:stretch>
@@ -29587,7 +30558,7 @@
                     <pic:cNvPicPr/>
                   </pic:nvPicPr>
                   <pic:blipFill>
-                    <a:blip r:embed="rId50">
+                    <a:blip r:embed="rId47">
                       <a:extLst>
                         <a:ext uri="{28A0092B-C50C-407E-A947-70E740481C1C}">
                           <a14:useLocalDpi xmlns:a14="http://schemas.microsoft.com/office/drawing/2010/main" val="0"/>
@@ -29703,7 +30674,7 @@
                     <pic:cNvPicPr/>
                   </pic:nvPicPr>
                   <pic:blipFill>
-                    <a:blip r:embed="rId51">
+                    <a:blip r:embed="rId48">
                       <a:extLst>
                         <a:ext uri="{28A0092B-C50C-407E-A947-70E740481C1C}">
                           <a14:useLocalDpi xmlns:a14="http://schemas.microsoft.com/office/drawing/2010/main" val="0"/>
@@ -29740,7 +30711,7 @@
       <w:pPr>
         <w:pStyle w:val="berschrift1"/>
         <w:sectPr>
-          <w:footerReference w:type="default" r:id="rId52"/>
+          <w:footerReference w:type="default" r:id="rId49"/>
           <w:pgSz w:w="11906" w:h="16838"/>
           <w:pgMar w:top="1985" w:right="1418" w:bottom="1418" w:left="1418" w:header="709" w:footer="709" w:gutter="0"/>
           <w:pgNumType w:start="1"/>
@@ -30292,7 +31263,7 @@
 </file>
 
 <file path=word/endnotes.xml><?xml version="1.0" encoding="utf-8"?>
-<w:endnotes xmlns:wpc="http://schemas.microsoft.com/office/word/2010/wordprocessingCanvas" xmlns:cx="http://schemas.microsoft.com/office/drawing/2014/chartex" xmlns:mc="http://schemas.openxmlformats.org/markup-compatibility/2006" xmlns:o="urn:schemas-microsoft-com:office:office" xmlns:r="http://schemas.openxmlformats.org/officeDocument/2006/relationships" xmlns:m="http://schemas.openxmlformats.org/officeDocument/2006/math" xmlns:v="urn:schemas-microsoft-com:vml" xmlns:wp14="http://schemas.microsoft.com/office/word/2010/wordprocessingDrawing" xmlns:wp="http://schemas.openxmlformats.org/drawingml/2006/wordprocessingDrawing" xmlns:w10="urn:schemas-microsoft-com:office:word" xmlns:w="http://schemas.openxmlformats.org/wordprocessingml/2006/main" xmlns:w14="http://schemas.microsoft.com/office/word/2010/wordml" xmlns:w15="http://schemas.microsoft.com/office/word/2012/wordml" xmlns:w16se="http://schemas.microsoft.com/office/word/2015/wordml/symex" xmlns:wpg="http://schemas.microsoft.com/office/word/2010/wordprocessingGroup" xmlns:wpi="http://schemas.microsoft.com/office/word/2010/wordprocessingInk" xmlns:wne="http://schemas.microsoft.com/office/word/2006/wordml" xmlns:wps="http://schemas.microsoft.com/office/word/2010/wordprocessingShape" mc:Ignorable="w14 w15 w16se wp14">
+<w:endnotes xmlns:wpc="http://schemas.microsoft.com/office/word/2010/wordprocessingCanvas" xmlns:mc="http://schemas.openxmlformats.org/markup-compatibility/2006" xmlns:o="urn:schemas-microsoft-com:office:office" xmlns:r="http://schemas.openxmlformats.org/officeDocument/2006/relationships" xmlns:m="http://schemas.openxmlformats.org/officeDocument/2006/math" xmlns:v="urn:schemas-microsoft-com:vml" xmlns:wp14="http://schemas.microsoft.com/office/word/2010/wordprocessingDrawing" xmlns:wp="http://schemas.openxmlformats.org/drawingml/2006/wordprocessingDrawing" xmlns:w10="urn:schemas-microsoft-com:office:word" xmlns:w="http://schemas.openxmlformats.org/wordprocessingml/2006/main" xmlns:w14="http://schemas.microsoft.com/office/word/2010/wordml" xmlns:w15="http://schemas.microsoft.com/office/word/2012/wordml" xmlns:wpg="http://schemas.microsoft.com/office/word/2010/wordprocessingGroup" xmlns:wpi="http://schemas.microsoft.com/office/word/2010/wordprocessingInk" xmlns:wne="http://schemas.microsoft.com/office/word/2006/wordml" xmlns:wps="http://schemas.microsoft.com/office/word/2010/wordprocessingShape" mc:Ignorable="w14 w15 wp14">
   <w:endnote w:type="separator" w:id="-1">
     <w:p>
       <w:r>
@@ -30311,7 +31282,7 @@
 </file>
 
 <file path=word/footer1.xml><?xml version="1.0" encoding="utf-8"?>
-<w:ftr xmlns:wpc="http://schemas.microsoft.com/office/word/2010/wordprocessingCanvas" xmlns:cx="http://schemas.microsoft.com/office/drawing/2014/chartex" xmlns:mc="http://schemas.openxmlformats.org/markup-compatibility/2006" xmlns:o="urn:schemas-microsoft-com:office:office" xmlns:r="http://schemas.openxmlformats.org/officeDocument/2006/relationships" xmlns:m="http://schemas.openxmlformats.org/officeDocument/2006/math" xmlns:v="urn:schemas-microsoft-com:vml" xmlns:wp14="http://schemas.microsoft.com/office/word/2010/wordprocessingDrawing" xmlns:wp="http://schemas.openxmlformats.org/drawingml/2006/wordprocessingDrawing" xmlns:w10="urn:schemas-microsoft-com:office:word" xmlns:w="http://schemas.openxmlformats.org/wordprocessingml/2006/main" xmlns:w14="http://schemas.microsoft.com/office/word/2010/wordml" xmlns:w15="http://schemas.microsoft.com/office/word/2012/wordml" xmlns:w16se="http://schemas.microsoft.com/office/word/2015/wordml/symex" xmlns:wpg="http://schemas.microsoft.com/office/word/2010/wordprocessingGroup" xmlns:wpi="http://schemas.microsoft.com/office/word/2010/wordprocessingInk" xmlns:wne="http://schemas.microsoft.com/office/word/2006/wordml" xmlns:wps="http://schemas.microsoft.com/office/word/2010/wordprocessingShape" mc:Ignorable="w14 w15 w16se wp14">
+<w:ftr xmlns:wpc="http://schemas.microsoft.com/office/word/2010/wordprocessingCanvas" xmlns:mc="http://schemas.openxmlformats.org/markup-compatibility/2006" xmlns:o="urn:schemas-microsoft-com:office:office" xmlns:r="http://schemas.openxmlformats.org/officeDocument/2006/relationships" xmlns:m="http://schemas.openxmlformats.org/officeDocument/2006/math" xmlns:v="urn:schemas-microsoft-com:vml" xmlns:wp14="http://schemas.microsoft.com/office/word/2010/wordprocessingDrawing" xmlns:wp="http://schemas.openxmlformats.org/drawingml/2006/wordprocessingDrawing" xmlns:w10="urn:schemas-microsoft-com:office:word" xmlns:w="http://schemas.openxmlformats.org/wordprocessingml/2006/main" xmlns:w14="http://schemas.microsoft.com/office/word/2010/wordml" xmlns:w15="http://schemas.microsoft.com/office/word/2012/wordml" xmlns:wpg="http://schemas.microsoft.com/office/word/2010/wordprocessingGroup" xmlns:wpi="http://schemas.microsoft.com/office/word/2010/wordprocessingInk" xmlns:wne="http://schemas.microsoft.com/office/word/2006/wordml" xmlns:wps="http://schemas.microsoft.com/office/word/2010/wordprocessingShape" mc:Ignorable="w14 w15 wp14">
   <w:p>
     <w:pPr>
       <w:pStyle w:val="Fuzeile"/>
@@ -30328,7 +31299,7 @@
 </file>
 
 <file path=word/footer2.xml><?xml version="1.0" encoding="utf-8"?>
-<w:ftr xmlns:wpc="http://schemas.microsoft.com/office/word/2010/wordprocessingCanvas" xmlns:cx="http://schemas.microsoft.com/office/drawing/2014/chartex" xmlns:mc="http://schemas.openxmlformats.org/markup-compatibility/2006" xmlns:o="urn:schemas-microsoft-com:office:office" xmlns:r="http://schemas.openxmlformats.org/officeDocument/2006/relationships" xmlns:m="http://schemas.openxmlformats.org/officeDocument/2006/math" xmlns:v="urn:schemas-microsoft-com:vml" xmlns:wp14="http://schemas.microsoft.com/office/word/2010/wordprocessingDrawing" xmlns:wp="http://schemas.openxmlformats.org/drawingml/2006/wordprocessingDrawing" xmlns:w10="urn:schemas-microsoft-com:office:word" xmlns:w="http://schemas.openxmlformats.org/wordprocessingml/2006/main" xmlns:w14="http://schemas.microsoft.com/office/word/2010/wordml" xmlns:w15="http://schemas.microsoft.com/office/word/2012/wordml" xmlns:w16se="http://schemas.microsoft.com/office/word/2015/wordml/symex" xmlns:wpg="http://schemas.microsoft.com/office/word/2010/wordprocessingGroup" xmlns:wpi="http://schemas.microsoft.com/office/word/2010/wordprocessingInk" xmlns:wne="http://schemas.microsoft.com/office/word/2006/wordml" xmlns:wps="http://schemas.microsoft.com/office/word/2010/wordprocessingShape" mc:Ignorable="w14 w15 w16se wp14">
+<w:ftr xmlns:wpc="http://schemas.microsoft.com/office/word/2010/wordprocessingCanvas" xmlns:mc="http://schemas.openxmlformats.org/markup-compatibility/2006" xmlns:o="urn:schemas-microsoft-com:office:office" xmlns:r="http://schemas.openxmlformats.org/officeDocument/2006/relationships" xmlns:m="http://schemas.openxmlformats.org/officeDocument/2006/math" xmlns:v="urn:schemas-microsoft-com:vml" xmlns:wp14="http://schemas.microsoft.com/office/word/2010/wordprocessingDrawing" xmlns:wp="http://schemas.openxmlformats.org/drawingml/2006/wordprocessingDrawing" xmlns:w10="urn:schemas-microsoft-com:office:word" xmlns:w="http://schemas.openxmlformats.org/wordprocessingml/2006/main" xmlns:w14="http://schemas.microsoft.com/office/word/2010/wordml" xmlns:w15="http://schemas.microsoft.com/office/word/2012/wordml" xmlns:wpg="http://schemas.microsoft.com/office/word/2010/wordprocessingGroup" xmlns:wpi="http://schemas.microsoft.com/office/word/2010/wordprocessingInk" xmlns:wne="http://schemas.microsoft.com/office/word/2006/wordml" xmlns:wps="http://schemas.microsoft.com/office/word/2010/wordprocessingShape" mc:Ignorable="w14 w15 wp14">
   <w:p>
     <w:pPr>
       <w:pStyle w:val="Fuzeile"/>
@@ -30347,7 +31318,7 @@
       <w:rPr>
         <w:noProof/>
       </w:rPr>
-      <w:t>41</w:t>
+      <w:t>32</w:t>
     </w:r>
     <w:r>
       <w:fldChar w:fldCharType="end"/>
@@ -30363,7 +31334,7 @@
 </file>
 
 <file path=word/footnotes.xml><?xml version="1.0" encoding="utf-8"?>
-<w:footnotes xmlns:wpc="http://schemas.microsoft.com/office/word/2010/wordprocessingCanvas" xmlns:cx="http://schemas.microsoft.com/office/drawing/2014/chartex" xmlns:mc="http://schemas.openxmlformats.org/markup-compatibility/2006" xmlns:o="urn:schemas-microsoft-com:office:office" xmlns:r="http://schemas.openxmlformats.org/officeDocument/2006/relationships" xmlns:m="http://schemas.openxmlformats.org/officeDocument/2006/math" xmlns:v="urn:schemas-microsoft-com:vml" xmlns:wp14="http://schemas.microsoft.com/office/word/2010/wordprocessingDrawing" xmlns:wp="http://schemas.openxmlformats.org/drawingml/2006/wordprocessingDrawing" xmlns:w10="urn:schemas-microsoft-com:office:word" xmlns:w="http://schemas.openxmlformats.org/wordprocessingml/2006/main" xmlns:w14="http://schemas.microsoft.com/office/word/2010/wordml" xmlns:w15="http://schemas.microsoft.com/office/word/2012/wordml" xmlns:w16se="http://schemas.microsoft.com/office/word/2015/wordml/symex" xmlns:wpg="http://schemas.microsoft.com/office/word/2010/wordprocessingGroup" xmlns:wpi="http://schemas.microsoft.com/office/word/2010/wordprocessingInk" xmlns:wne="http://schemas.microsoft.com/office/word/2006/wordml" xmlns:wps="http://schemas.microsoft.com/office/word/2010/wordprocessingShape" mc:Ignorable="w14 w15 w16se wp14">
+<w:footnotes xmlns:wpc="http://schemas.microsoft.com/office/word/2010/wordprocessingCanvas" xmlns:mc="http://schemas.openxmlformats.org/markup-compatibility/2006" xmlns:o="urn:schemas-microsoft-com:office:office" xmlns:r="http://schemas.openxmlformats.org/officeDocument/2006/relationships" xmlns:m="http://schemas.openxmlformats.org/officeDocument/2006/math" xmlns:v="urn:schemas-microsoft-com:vml" xmlns:wp14="http://schemas.microsoft.com/office/word/2010/wordprocessingDrawing" xmlns:wp="http://schemas.openxmlformats.org/drawingml/2006/wordprocessingDrawing" xmlns:w10="urn:schemas-microsoft-com:office:word" xmlns:w="http://schemas.openxmlformats.org/wordprocessingml/2006/main" xmlns:w14="http://schemas.microsoft.com/office/word/2010/wordml" xmlns:w15="http://schemas.microsoft.com/office/word/2012/wordml" xmlns:wpg="http://schemas.microsoft.com/office/word/2010/wordprocessingGroup" xmlns:wpi="http://schemas.microsoft.com/office/word/2010/wordprocessingInk" xmlns:wne="http://schemas.microsoft.com/office/word/2006/wordml" xmlns:wps="http://schemas.microsoft.com/office/word/2010/wordprocessingShape" mc:Ignorable="w14 w15 wp14">
   <w:footnote w:type="separator" w:id="-1">
     <w:p>
       <w:r>
@@ -30382,7 +31353,7 @@
 </file>
 
 <file path=word/header1.xml><?xml version="1.0" encoding="utf-8"?>
-<w:hdr xmlns:wpc="http://schemas.microsoft.com/office/word/2010/wordprocessingCanvas" xmlns:cx="http://schemas.microsoft.com/office/drawing/2014/chartex" xmlns:mc="http://schemas.openxmlformats.org/markup-compatibility/2006" xmlns:o="urn:schemas-microsoft-com:office:office" xmlns:r="http://schemas.openxmlformats.org/officeDocument/2006/relationships" xmlns:m="http://schemas.openxmlformats.org/officeDocument/2006/math" xmlns:v="urn:schemas-microsoft-com:vml" xmlns:wp14="http://schemas.microsoft.com/office/word/2010/wordprocessingDrawing" xmlns:wp="http://schemas.openxmlformats.org/drawingml/2006/wordprocessingDrawing" xmlns:w10="urn:schemas-microsoft-com:office:word" xmlns:w="http://schemas.openxmlformats.org/wordprocessingml/2006/main" xmlns:w14="http://schemas.microsoft.com/office/word/2010/wordml" xmlns:w15="http://schemas.microsoft.com/office/word/2012/wordml" xmlns:w16se="http://schemas.microsoft.com/office/word/2015/wordml/symex" xmlns:wpg="http://schemas.microsoft.com/office/word/2010/wordprocessingGroup" xmlns:wpi="http://schemas.microsoft.com/office/word/2010/wordprocessingInk" xmlns:wne="http://schemas.microsoft.com/office/word/2006/wordml" xmlns:wps="http://schemas.microsoft.com/office/word/2010/wordprocessingShape" mc:Ignorable="w14 w15 w16se wp14">
+<w:hdr xmlns:wpc="http://schemas.microsoft.com/office/word/2010/wordprocessingCanvas" xmlns:mc="http://schemas.openxmlformats.org/markup-compatibility/2006" xmlns:o="urn:schemas-microsoft-com:office:office" xmlns:r="http://schemas.openxmlformats.org/officeDocument/2006/relationships" xmlns:m="http://schemas.openxmlformats.org/officeDocument/2006/math" xmlns:v="urn:schemas-microsoft-com:vml" xmlns:wp14="http://schemas.microsoft.com/office/word/2010/wordprocessingDrawing" xmlns:wp="http://schemas.openxmlformats.org/drawingml/2006/wordprocessingDrawing" xmlns:w10="urn:schemas-microsoft-com:office:word" xmlns:w="http://schemas.openxmlformats.org/wordprocessingml/2006/main" xmlns:w14="http://schemas.microsoft.com/office/word/2010/wordml" xmlns:w15="http://schemas.microsoft.com/office/word/2012/wordml" xmlns:wpg="http://schemas.microsoft.com/office/word/2010/wordprocessingGroup" xmlns:wpi="http://schemas.microsoft.com/office/word/2010/wordprocessingInk" xmlns:wne="http://schemas.microsoft.com/office/word/2006/wordml" xmlns:wps="http://schemas.microsoft.com/office/word/2010/wordprocessingShape" mc:Ignorable="w14 w15 wp14">
   <w:p>
     <w:pPr>
       <w:pStyle w:val="Kopfzeile"/>
@@ -30453,7 +31424,7 @@
 </file>
 
 <file path=word/numbering.xml><?xml version="1.0" encoding="utf-8"?>
-<w:numbering xmlns:wpc="http://schemas.microsoft.com/office/word/2010/wordprocessingCanvas" xmlns:cx="http://schemas.microsoft.com/office/drawing/2014/chartex" xmlns:mc="http://schemas.openxmlformats.org/markup-compatibility/2006" xmlns:o="urn:schemas-microsoft-com:office:office" xmlns:r="http://schemas.openxmlformats.org/officeDocument/2006/relationships" xmlns:m="http://schemas.openxmlformats.org/officeDocument/2006/math" xmlns:v="urn:schemas-microsoft-com:vml" xmlns:wp14="http://schemas.microsoft.com/office/word/2010/wordprocessingDrawing" xmlns:wp="http://schemas.openxmlformats.org/drawingml/2006/wordprocessingDrawing" xmlns:w10="urn:schemas-microsoft-com:office:word" xmlns:w="http://schemas.openxmlformats.org/wordprocessingml/2006/main" xmlns:w14="http://schemas.microsoft.com/office/word/2010/wordml" xmlns:w15="http://schemas.microsoft.com/office/word/2012/wordml" xmlns:w16se="http://schemas.microsoft.com/office/word/2015/wordml/symex" xmlns:wpg="http://schemas.microsoft.com/office/word/2010/wordprocessingGroup" xmlns:wpi="http://schemas.microsoft.com/office/word/2010/wordprocessingInk" xmlns:wne="http://schemas.microsoft.com/office/word/2006/wordml" xmlns:wps="http://schemas.microsoft.com/office/word/2010/wordprocessingShape" mc:Ignorable="w14 w15 w16se wp14">
+<w:numbering xmlns:wpc="http://schemas.microsoft.com/office/word/2010/wordprocessingCanvas" xmlns:mc="http://schemas.openxmlformats.org/markup-compatibility/2006" xmlns:o="urn:schemas-microsoft-com:office:office" xmlns:r="http://schemas.openxmlformats.org/officeDocument/2006/relationships" xmlns:m="http://schemas.openxmlformats.org/officeDocument/2006/math" xmlns:v="urn:schemas-microsoft-com:vml" xmlns:wp14="http://schemas.microsoft.com/office/word/2010/wordprocessingDrawing" xmlns:wp="http://schemas.openxmlformats.org/drawingml/2006/wordprocessingDrawing" xmlns:w10="urn:schemas-microsoft-com:office:word" xmlns:w="http://schemas.openxmlformats.org/wordprocessingml/2006/main" xmlns:w14="http://schemas.microsoft.com/office/word/2010/wordml" xmlns:w15="http://schemas.microsoft.com/office/word/2012/wordml" xmlns:wpg="http://schemas.microsoft.com/office/word/2010/wordprocessingGroup" xmlns:wpi="http://schemas.microsoft.com/office/word/2010/wordprocessingInk" xmlns:wne="http://schemas.microsoft.com/office/word/2006/wordml" xmlns:wps="http://schemas.microsoft.com/office/word/2010/wordprocessingShape" mc:Ignorable="w14 w15 wp14">
   <w:abstractNum w:abstractNumId="0" w15:restartNumberingAfterBreak="0">
     <w:nsid w:val="FFFFFF81"/>
     <w:multiLevelType w:val="singleLevel"/>
@@ -34009,7 +34980,7 @@
 </file>
 
 <file path=word/styles.xml><?xml version="1.0" encoding="utf-8"?>
-<w:styles xmlns:mc="http://schemas.openxmlformats.org/markup-compatibility/2006" xmlns:r="http://schemas.openxmlformats.org/officeDocument/2006/relationships" xmlns:w="http://schemas.openxmlformats.org/wordprocessingml/2006/main" xmlns:w14="http://schemas.microsoft.com/office/word/2010/wordml" xmlns:w15="http://schemas.microsoft.com/office/word/2012/wordml" xmlns:w16se="http://schemas.microsoft.com/office/word/2015/wordml/symex" mc:Ignorable="w14 w15 w16se">
+<w:styles xmlns:mc="http://schemas.openxmlformats.org/markup-compatibility/2006" xmlns:r="http://schemas.openxmlformats.org/officeDocument/2006/relationships" xmlns:w="http://schemas.openxmlformats.org/wordprocessingml/2006/main" xmlns:w14="http://schemas.microsoft.com/office/word/2010/wordml" xmlns:w15="http://schemas.microsoft.com/office/word/2012/wordml" mc:Ignorable="w14 w15">
   <w:docDefaults>
     <w:rPrDefault>
       <w:rPr>
@@ -34523,7 +35494,6 @@
   <w:style w:type="character" w:default="1" w:styleId="Absatz-Standardschriftart">
     <w:name w:val="Default Paragraph Font"/>
     <w:uiPriority w:val="1"/>
-    <w:semiHidden/>
     <w:unhideWhenUsed/>
   </w:style>
   <w:style w:type="table" w:default="1" w:styleId="NormaleTabelle">
@@ -35863,7 +36833,7 @@
 </file>
 
 <file path=customXml/itemProps1.xml><?xml version="1.0" encoding="utf-8"?>
-<ds:datastoreItem xmlns:ds="http://schemas.openxmlformats.org/officeDocument/2006/customXml" ds:itemID="{C558E36B-2B30-42BF-AE3A-CBC4A4D72E83}">
+<ds:datastoreItem xmlns:ds="http://schemas.openxmlformats.org/officeDocument/2006/customXml" ds:itemID="{2AA638C3-CCFB-4679-AE84-DA43C18C47DE}">
   <ds:schemaRefs>
     <ds:schemaRef ds:uri="http://schemas.openxmlformats.org/officeDocument/2006/bibliography"/>
   </ds:schemaRefs>

</xml_diff>

<commit_message>
Gehäuse und Öl erläutert
</commit_message>
<xml_diff>
--- a/Projektbericht.docx
+++ b/Projektbericht.docx
@@ -5223,110 +5223,82 @@
         <w:jc w:val="both"/>
         <w:rPr>
           <w:rFonts w:cs="Arial"/>
+          <w:color w:val="FF0000"/>
           <w:szCs w:val="24"/>
         </w:rPr>
       </w:pPr>
       <w:r>
+        <w:rPr>
+          <w:rFonts w:cs="Arial"/>
+          <w:color w:val="FF0000"/>
+          <w:szCs w:val="24"/>
+        </w:rPr>
+        <w:t>???</w:t>
+      </w:r>
+    </w:p>
+    <w:p>
+      <w:pPr>
+        <w:jc w:val="both"/>
         <w:rPr>
           <w:rFonts w:cs="Arial"/>
           <w:szCs w:val="24"/>
         </w:rPr>
-        <w:t xml:space="preserve">Bandförderer, umgangssprachlich auch Förderbänder genannt, übernehmen in Produktionsprozessen eine wichtige Rolle. </w:t>
-      </w:r>
-      <w:proofErr w:type="spellStart"/>
+      </w:pPr>
       <w:r>
         <w:rPr>
           <w:rFonts w:cs="Arial"/>
           <w:szCs w:val="24"/>
         </w:rPr>
-        <w:t>Stetigförderer</w:t>
-      </w:r>
-      <w:proofErr w:type="spellEnd"/>
+        <w:t>Die Antriebstrommellagerung des Bandförderers wird auf der Basis exakter Auslegungsrec</w:t>
+      </w:r>
       <w:r>
         <w:rPr>
           <w:rFonts w:cs="Arial"/>
           <w:szCs w:val="24"/>
         </w:rPr>
-        <w:t xml:space="preserve"> sorgen dafür, dass Roh- oder Fertigteile auch über weite Distanzen und in hoher Stückzahl zum nächsten Bearbeitungsschritt transportiert werden können. </w:t>
+        <w:t>hnungen konstruiert und mit gängigen Referenzwerten auf die Haltbarkeit bei dynamischer Belastung geprüft.</w:t>
       </w:r>
       <w:r>
         <w:rPr>
           <w:rFonts w:cs="Arial"/>
           <w:szCs w:val="24"/>
         </w:rPr>
-        <w:t>Eine zentrale Rolle nimmt die Antriebstrommel ein. Deshalb soll in der folgenden Arbeit eine Antriebstrommel mit Lagerung entwickelt werden, die speziell an die vorgegebenen Bedürfnisse angepasst ist</w:t>
+        <w:t xml:space="preserve"> </w:t>
       </w:r>
       <w:r>
         <w:rPr>
           <w:rFonts w:cs="Arial"/>
           <w:szCs w:val="24"/>
         </w:rPr>
-        <w:t xml:space="preserve"> (siehe Anforderungsliste)</w:t>
+        <w:t xml:space="preserve">Die Visualisierung </w:t>
       </w:r>
       <w:r>
         <w:rPr>
           <w:rFonts w:cs="Arial"/>
           <w:szCs w:val="24"/>
         </w:rPr>
-        <w:t xml:space="preserve">. </w:t>
-      </w:r>
-    </w:p>
-    <w:p>
-      <w:pPr>
-        <w:jc w:val="both"/>
+        <w:t>der Antriebstrommellagerung</w:t>
+      </w:r>
+      <w:r>
         <w:rPr>
           <w:rFonts w:cs="Arial"/>
           <w:szCs w:val="24"/>
         </w:rPr>
-      </w:pPr>
+        <w:t xml:space="preserve"> ist einer ausführlichen CAD-</w:t>
+      </w:r>
       <w:r>
         <w:rPr>
           <w:rFonts w:cs="Arial"/>
           <w:szCs w:val="24"/>
         </w:rPr>
-        <w:t>Die Antriebstrommellagerung des Bandförderers wird auf der Basis exakter Auslegungsrec</w:t>
+        <w:t>Datei mit passender Stückliste zu entnehmen.</w:t>
       </w:r>
       <w:r>
         <w:rPr>
           <w:rFonts w:cs="Arial"/>
           <w:szCs w:val="24"/>
         </w:rPr>
-        <w:t>hnungen konstruiert und mit gängigen Referenzwerten auf die Haltbarkeit bei dynamischer Belastung geprüft.</w:t>
-      </w:r>
-      <w:r>
-        <w:rPr>
-          <w:rFonts w:cs="Arial"/>
-          <w:szCs w:val="24"/>
-        </w:rPr>
-        <w:t xml:space="preserve"> </w:t>
-      </w:r>
-      <w:r>
-        <w:rPr>
-          <w:rFonts w:cs="Arial"/>
-          <w:szCs w:val="24"/>
-        </w:rPr>
-        <w:t xml:space="preserve">Die Visualisierung </w:t>
-      </w:r>
-      <w:r>
-        <w:rPr>
-          <w:rFonts w:cs="Arial"/>
-          <w:szCs w:val="24"/>
-        </w:rPr>
-        <w:t>der Antriebstrommellagerung</w:t>
-      </w:r>
-      <w:r>
-        <w:rPr>
-          <w:rFonts w:cs="Arial"/>
-          <w:szCs w:val="24"/>
-        </w:rPr>
-        <w:t xml:space="preserve"> ist einer ausführlichen CAD-</w:t>
-      </w:r>
-      <w:r>
-        <w:rPr>
-          <w:rFonts w:cs="Arial"/>
-          <w:szCs w:val="24"/>
-        </w:rPr>
-        <w:t>Datei mit passender Stückliste zu entnehmen.</w:t>
+        <w:t xml:space="preserve"> Die Bezugsebene ist dabei immer die Verzahnungsmitte.</w:t>
       </w:r>
     </w:p>
     <w:p>
@@ -6149,7 +6121,6 @@
                 <w:rFonts w:cs="Arial"/>
                 <w:szCs w:val="24"/>
               </w:rPr>
-              <w:lastRenderedPageBreak/>
               <w:t>1.4</w:t>
             </w:r>
           </w:p>
@@ -6488,6 +6459,7 @@
                 <w:bCs/>
                 <w:szCs w:val="24"/>
               </w:rPr>
+              <w:lastRenderedPageBreak/>
               <w:t>2</w:t>
             </w:r>
           </w:p>
@@ -8049,7 +8021,6 @@
                 <w:rFonts w:cs="Arial"/>
                 <w:szCs w:val="24"/>
               </w:rPr>
-              <w:lastRenderedPageBreak/>
               <w:t>6.7</w:t>
             </w:r>
           </w:p>
@@ -8228,6 +8199,7 @@
                 <w:rFonts w:cs="Arial"/>
                 <w:szCs w:val="24"/>
               </w:rPr>
+              <w:lastRenderedPageBreak/>
               <w:t>7.1</w:t>
             </w:r>
           </w:p>
@@ -9717,7 +9689,6 @@
                 <w:rFonts w:cs="Arial"/>
                 <w:szCs w:val="24"/>
               </w:rPr>
-              <w:lastRenderedPageBreak/>
               <w:t>10.1</w:t>
             </w:r>
           </w:p>
@@ -9896,6 +9867,7 @@
                 <w:rFonts w:cs="Arial"/>
                 <w:szCs w:val="24"/>
               </w:rPr>
+              <w:lastRenderedPageBreak/>
               <w:t>11.1</w:t>
             </w:r>
           </w:p>
@@ -14140,13 +14112,7 @@
         <w:rPr>
           <w:szCs w:val="24"/>
         </w:rPr>
-        <w:t>H7 / x6</w:t>
-      </w:r>
-      <w:r>
-        <w:rPr>
-          <w:szCs w:val="24"/>
-        </w:rPr>
-        <w:t xml:space="preserve">. </w:t>
+        <w:t xml:space="preserve">H7 / x6. </w:t>
       </w:r>
       <w:r>
         <w:t>Zur bess</w:t>
@@ -14296,14 +14262,36 @@
       <w:r>
         <w:t xml:space="preserve">Abbildung </w:t>
       </w:r>
-      <w:fldSimple w:instr=" SEQ Abbildung \* ARABIC ">
-        <w:r>
-          <w:rPr>
-            <w:noProof/>
-          </w:rPr>
-          <w:t>3</w:t>
-        </w:r>
-      </w:fldSimple>
+      <w:r>
+        <w:rPr>
+          <w:noProof/>
+        </w:rPr>
+        <w:fldChar w:fldCharType="begin"/>
+      </w:r>
+      <w:r>
+        <w:rPr>
+          <w:noProof/>
+        </w:rPr>
+        <w:instrText xml:space="preserve"> SEQ Abbildung \* ARABIC </w:instrText>
+      </w:r>
+      <w:r>
+        <w:rPr>
+          <w:noProof/>
+        </w:rPr>
+        <w:fldChar w:fldCharType="separate"/>
+      </w:r>
+      <w:r>
+        <w:rPr>
+          <w:noProof/>
+        </w:rPr>
+        <w:t>3</w:t>
+      </w:r>
+      <w:r>
+        <w:rPr>
+          <w:noProof/>
+        </w:rPr>
+        <w:fldChar w:fldCharType="end"/>
+      </w:r>
       <w:r>
         <w:t>: Querpressverband Bereich 1</w:t>
       </w:r>
@@ -14674,14 +14662,36 @@
       <w:r>
         <w:t xml:space="preserve">Abbildung </w:t>
       </w:r>
-      <w:fldSimple w:instr=" SEQ Abbildung \* ARABIC ">
-        <w:r>
-          <w:rPr>
-            <w:noProof/>
-          </w:rPr>
-          <w:t>4</w:t>
-        </w:r>
-      </w:fldSimple>
+      <w:r>
+        <w:rPr>
+          <w:noProof/>
+        </w:rPr>
+        <w:fldChar w:fldCharType="begin"/>
+      </w:r>
+      <w:r>
+        <w:rPr>
+          <w:noProof/>
+        </w:rPr>
+        <w:instrText xml:space="preserve"> SEQ Abbildung \* ARABIC </w:instrText>
+      </w:r>
+      <w:r>
+        <w:rPr>
+          <w:noProof/>
+        </w:rPr>
+        <w:fldChar w:fldCharType="separate"/>
+      </w:r>
+      <w:r>
+        <w:rPr>
+          <w:noProof/>
+        </w:rPr>
+        <w:t>4</w:t>
+      </w:r>
+      <w:r>
+        <w:rPr>
+          <w:noProof/>
+        </w:rPr>
+        <w:fldChar w:fldCharType="end"/>
+      </w:r>
       <w:r>
         <w:t xml:space="preserve">: </w:t>
       </w:r>
@@ -14930,14 +14940,36 @@
       <w:r>
         <w:t xml:space="preserve">Abbildung </w:t>
       </w:r>
-      <w:fldSimple w:instr=" SEQ Abbildung \* ARABIC ">
-        <w:r>
-          <w:rPr>
-            <w:noProof/>
-          </w:rPr>
-          <w:t>5</w:t>
-        </w:r>
-      </w:fldSimple>
+      <w:r>
+        <w:rPr>
+          <w:noProof/>
+        </w:rPr>
+        <w:fldChar w:fldCharType="begin"/>
+      </w:r>
+      <w:r>
+        <w:rPr>
+          <w:noProof/>
+        </w:rPr>
+        <w:instrText xml:space="preserve"> SEQ Abbildung \* ARABIC </w:instrText>
+      </w:r>
+      <w:r>
+        <w:rPr>
+          <w:noProof/>
+        </w:rPr>
+        <w:fldChar w:fldCharType="separate"/>
+      </w:r>
+      <w:r>
+        <w:rPr>
+          <w:noProof/>
+        </w:rPr>
+        <w:t>5</w:t>
+      </w:r>
+      <w:r>
+        <w:rPr>
+          <w:noProof/>
+        </w:rPr>
+        <w:fldChar w:fldCharType="end"/>
+      </w:r>
       <w:r>
         <w:t xml:space="preserve">: </w:t>
       </w:r>
@@ -15190,31 +15222,7 @@
             <w:rPr>
               <w:rFonts w:ascii="Cambria Math" w:hAnsi="Cambria Math"/>
             </w:rPr>
-            <m:t>=119877 N+515664 N+228532 N+300223 N=1</m:t>
-          </m:r>
-          <m:r>
-            <w:rPr>
-              <w:rFonts w:ascii="Cambria Math" w:hAnsi="Cambria Math"/>
-            </w:rPr>
-            <m:t xml:space="preserve"> </m:t>
-          </m:r>
-          <m:r>
-            <w:rPr>
-              <w:rFonts w:ascii="Cambria Math" w:hAnsi="Cambria Math"/>
-            </w:rPr>
-            <m:t>164</m:t>
-          </m:r>
-          <m:r>
-            <w:rPr>
-              <w:rFonts w:ascii="Cambria Math" w:hAnsi="Cambria Math"/>
-            </w:rPr>
-            <m:t xml:space="preserve"> </m:t>
-          </m:r>
-          <m:r>
-            <w:rPr>
-              <w:rFonts w:ascii="Cambria Math" w:hAnsi="Cambria Math"/>
-            </w:rPr>
-            <m:t>296 N</m:t>
+            <m:t>=119877 N+515664 N+228532 N+300223 N=1 164 296 N</m:t>
           </m:r>
         </m:oMath>
       </m:oMathPara>
@@ -15981,35 +15989,7 @@
               <w:rFonts w:ascii="Cambria Math" w:hAnsi="Cambria Math"/>
               <w:szCs w:val="24"/>
             </w:rPr>
-            <m:t>1</m:t>
-          </m:r>
-          <m:r>
-            <w:rPr>
-              <w:rFonts w:ascii="Cambria Math" w:hAnsi="Cambria Math"/>
-              <w:szCs w:val="24"/>
-            </w:rPr>
-            <m:t xml:space="preserve"> </m:t>
-          </m:r>
-          <m:r>
-            <w:rPr>
-              <w:rFonts w:ascii="Cambria Math" w:hAnsi="Cambria Math"/>
-              <w:szCs w:val="24"/>
-            </w:rPr>
-            <m:t>164</m:t>
-          </m:r>
-          <m:r>
-            <w:rPr>
-              <w:rFonts w:ascii="Cambria Math" w:hAnsi="Cambria Math"/>
-              <w:szCs w:val="24"/>
-            </w:rPr>
-            <m:t xml:space="preserve"> </m:t>
-          </m:r>
-          <m:r>
-            <w:rPr>
-              <w:rFonts w:ascii="Cambria Math" w:hAnsi="Cambria Math"/>
-              <w:szCs w:val="24"/>
-            </w:rPr>
-            <m:t>296 N</m:t>
+            <m:t>1 164 296 N</m:t>
           </m:r>
           <m:r>
             <w:rPr>
@@ -16197,15 +16177,7 @@
                           <w:color w:val="222222"/>
                           <w:szCs w:val="24"/>
                         </w:rPr>
-                        <m:t>41900</m:t>
-                      </m:r>
-                      <m:r>
-                        <w:rPr>
-                          <w:rFonts w:ascii="Cambria Math" w:hAnsi="Cambria Math" w:cs="Arial"/>
-                          <w:color w:val="222222"/>
-                          <w:szCs w:val="24"/>
-                        </w:rPr>
-                        <m:t>N</m:t>
+                        <m:t>41900N</m:t>
                       </m:r>
                     </m:e>
                   </m:d>
@@ -16265,15 +16237,7 @@
               <w:color w:val="222222"/>
               <w:szCs w:val="24"/>
             </w:rPr>
-            <m:t>998 913</m:t>
-          </m:r>
-          <m:r>
-            <w:rPr>
-              <w:rFonts w:ascii="Cambria Math" w:cs="Arial"/>
-              <w:color w:val="222222"/>
-              <w:szCs w:val="24"/>
-            </w:rPr>
-            <m:t xml:space="preserve"> N</m:t>
+            <m:t>998 913 N</m:t>
           </m:r>
         </m:oMath>
       </m:oMathPara>
@@ -17132,14 +17096,36 @@
       <w:r>
         <w:t xml:space="preserve">Abbildung </w:t>
       </w:r>
-      <w:fldSimple w:instr=" SEQ Abbildung \* ARABIC ">
-        <w:r>
-          <w:rPr>
-            <w:noProof/>
-          </w:rPr>
-          <w:t>6</w:t>
-        </w:r>
-      </w:fldSimple>
+      <w:r>
+        <w:rPr>
+          <w:noProof/>
+        </w:rPr>
+        <w:fldChar w:fldCharType="begin"/>
+      </w:r>
+      <w:r>
+        <w:rPr>
+          <w:noProof/>
+        </w:rPr>
+        <w:instrText xml:space="preserve"> SEQ Abbildung \* ARABIC </w:instrText>
+      </w:r>
+      <w:r>
+        <w:rPr>
+          <w:noProof/>
+        </w:rPr>
+        <w:fldChar w:fldCharType="separate"/>
+      </w:r>
+      <w:r>
+        <w:rPr>
+          <w:noProof/>
+        </w:rPr>
+        <w:t>6</w:t>
+      </w:r>
+      <w:r>
+        <w:rPr>
+          <w:noProof/>
+        </w:rPr>
+        <w:fldChar w:fldCharType="end"/>
+      </w:r>
       <w:r>
         <w:t>: Kegelverhältnis</w:t>
       </w:r>
@@ -17317,14 +17303,36 @@
       <w:r>
         <w:t xml:space="preserve">Tabelle </w:t>
       </w:r>
-      <w:fldSimple w:instr=" SEQ Tabelle \* ARABIC ">
-        <w:r>
-          <w:rPr>
-            <w:noProof/>
-          </w:rPr>
-          <w:t>3</w:t>
-        </w:r>
-      </w:fldSimple>
+      <w:r>
+        <w:rPr>
+          <w:noProof/>
+        </w:rPr>
+        <w:fldChar w:fldCharType="begin"/>
+      </w:r>
+      <w:r>
+        <w:rPr>
+          <w:noProof/>
+        </w:rPr>
+        <w:instrText xml:space="preserve"> SEQ Tabelle \* ARABIC </w:instrText>
+      </w:r>
+      <w:r>
+        <w:rPr>
+          <w:noProof/>
+        </w:rPr>
+        <w:fldChar w:fldCharType="separate"/>
+      </w:r>
+      <w:r>
+        <w:rPr>
+          <w:noProof/>
+        </w:rPr>
+        <w:t>3</w:t>
+      </w:r>
+      <w:r>
+        <w:rPr>
+          <w:noProof/>
+        </w:rPr>
+        <w:fldChar w:fldCharType="end"/>
+      </w:r>
       <w:r>
         <w:t>: Vergleich der Haftkräfte für einen Querpressverband und einen Kegelpressverband</w:t>
       </w:r>
@@ -17979,15 +17987,7 @@
             <w:color w:val="222222"/>
             <w:szCs w:val="24"/>
           </w:rPr>
-          <m:t>998 913</m:t>
-        </m:r>
-        <m:r>
-          <w:rPr>
-            <w:rFonts w:ascii="Cambria Math" w:cs="Arial"/>
-            <w:color w:val="222222"/>
-            <w:szCs w:val="24"/>
-          </w:rPr>
-          <m:t>N</m:t>
+          <m:t>998 913N</m:t>
         </m:r>
       </m:oMath>
       <w:r>
@@ -19967,6 +19967,9 @@
     </w:p>
     <w:p>
       <m:oMathPara>
+        <m:oMathParaPr>
+          <m:jc m:val="left"/>
+        </m:oMathParaPr>
         <m:oMath>
           <m:sSub>
             <m:sSubPr>
@@ -20190,9 +20193,48 @@
               </m:sSup>
             </m:e>
           </m:rad>
+        </m:oMath>
+      </m:oMathPara>
+    </w:p>
+    <w:p>
+      <m:oMathPara>
+        <m:oMathParaPr>
+          <m:jc m:val="left"/>
+        </m:oMathParaPr>
+        <m:oMath>
+          <m:sSub>
+            <m:sSubPr>
+              <m:ctrlPr>
+                <w:rPr>
+                  <w:rFonts w:ascii="Cambria Math" w:hAnsi="Cambria Math"/>
+                  <w:i/>
+                  <w:highlight w:val="yellow"/>
+                </w:rPr>
+              </m:ctrlPr>
+            </m:sSubPr>
+            <m:e>
+              <m:r>
+                <w:rPr>
+                  <w:rFonts w:ascii="Cambria Math" w:hAnsi="Cambria Math"/>
+                  <w:highlight w:val="yellow"/>
+                </w:rPr>
+                <m:t>F</m:t>
+              </m:r>
+            </m:e>
+            <m:sub>
+              <m:r>
+                <w:rPr>
+                  <w:rFonts w:ascii="Cambria Math" w:hAnsi="Cambria Math"/>
+                  <w:highlight w:val="yellow"/>
+                </w:rPr>
+                <m:t>Ri</m:t>
+              </m:r>
+            </m:sub>
+          </m:sSub>
           <m:r>
             <w:rPr>
               <w:rFonts w:ascii="Cambria Math" w:hAnsi="Cambria Math"/>
+              <w:highlight w:val="yellow"/>
             </w:rPr>
             <m:t>=12,5 kN</m:t>
           </m:r>
@@ -20201,6 +20243,9 @@
     </w:p>
     <w:p>
       <m:oMathPara>
+        <m:oMathParaPr>
+          <m:jc m:val="left"/>
+        </m:oMathParaPr>
         <m:oMath>
           <m:sSub>
             <m:sSubPr>
@@ -20424,22 +20469,59 @@
               </m:sSup>
             </m:e>
           </m:rad>
+        </m:oMath>
+      </m:oMathPara>
+    </w:p>
+    <w:p>
+      <m:oMathPara>
+        <m:oMathParaPr>
+          <m:jc m:val="left"/>
+        </m:oMathParaPr>
+        <m:oMath>
+          <m:sSub>
+            <m:sSubPr>
+              <m:ctrlPr>
+                <w:rPr>
+                  <w:rFonts w:ascii="Cambria Math" w:hAnsi="Cambria Math"/>
+                  <w:i/>
+                  <w:highlight w:val="yellow"/>
+                </w:rPr>
+              </m:ctrlPr>
+            </m:sSubPr>
+            <m:e>
+              <m:r>
+                <w:rPr>
+                  <w:rFonts w:ascii="Cambria Math" w:hAnsi="Cambria Math"/>
+                  <w:highlight w:val="yellow"/>
+                </w:rPr>
+                <m:t>F</m:t>
+              </m:r>
+            </m:e>
+            <m:sub>
+              <m:r>
+                <w:rPr>
+                  <w:rFonts w:ascii="Cambria Math" w:hAnsi="Cambria Math"/>
+                  <w:highlight w:val="yellow"/>
+                </w:rPr>
+                <m:t>Ra</m:t>
+              </m:r>
+            </m:sub>
+          </m:sSub>
           <m:r>
             <w:rPr>
               <w:rFonts w:ascii="Cambria Math" w:hAnsi="Cambria Math"/>
+              <w:highlight w:val="yellow"/>
             </w:rPr>
             <m:t>=6,7 kN</m:t>
           </m:r>
         </m:oMath>
       </m:oMathPara>
-    </w:p>
-    <w:p/>
-    <w:p/>
+      <w:bookmarkStart w:id="20" w:name="_Toc30503715"/>
+    </w:p>
     <w:p>
       <w:pPr>
         <w:pStyle w:val="berschrift2"/>
       </w:pPr>
-      <w:bookmarkStart w:id="20" w:name="_Toc30503715"/>
       <w:r>
         <w:lastRenderedPageBreak/>
         <w:t>Auswahl der Lager</w:t>
@@ -20448,27 +20530,106 @@
     </w:p>
     <w:p>
       <w:r>
+        <w:t xml:space="preserve">Die Lager der </w:t>
+      </w:r>
+      <w:proofErr w:type="spellStart"/>
+      <w:r>
+        <w:t>Abtriebsseite</w:t>
+      </w:r>
+      <w:proofErr w:type="spellEnd"/>
+      <w:r>
+        <w:t xml:space="preserve"> sind bereits durch die Anforderungsliste definiert, für die </w:t>
+      </w:r>
+      <w:proofErr w:type="spellStart"/>
+      <w:r>
+        <w:t>Abtriebslager</w:t>
+      </w:r>
+      <w:proofErr w:type="spellEnd"/>
+      <w:r>
+        <w:t xml:space="preserve"> stehen folgende Kombinationen zur Auswahl:</w:t>
+      </w:r>
+    </w:p>
+    <w:p>
+      <w:r>
+        <w:t xml:space="preserve">(NU=Zylinderrollenlager als </w:t>
+      </w:r>
+      <w:proofErr w:type="spellStart"/>
+      <w:r>
+        <w:t>Loslager</w:t>
+      </w:r>
+      <w:proofErr w:type="spellEnd"/>
+      <w:r>
+        <w:t>, QJ=Vierpunktlager, NJ=Zylinderrollenlager, dass einseitig Axialkräfte aufnehmen kann)</w:t>
+      </w:r>
+    </w:p>
+    <w:p>
+      <w:r>
+        <w:t>NU + QJ/NU,</w:t>
+      </w:r>
+    </w:p>
+    <w:p>
+      <w:r>
+        <w:t xml:space="preserve">NJ + QJ/NU </w:t>
+      </w:r>
+    </w:p>
+    <w:p>
+      <w:r>
+        <w:t>oder NJ/NJ</w:t>
+      </w:r>
+      <w:r>
+        <w:t>.</w:t>
+      </w:r>
+    </w:p>
+    <w:p>
+      <w:r>
+        <w:t xml:space="preserve">Gewählt wird Variante 1) mit zwei Zylinderrollenlagern als </w:t>
+      </w:r>
+      <w:proofErr w:type="spellStart"/>
+      <w:r>
+        <w:t>Loslager</w:t>
+      </w:r>
+      <w:proofErr w:type="spellEnd"/>
+      <w:r>
+        <w:t xml:space="preserve"> und einem Vierpunktlager zur Aufnahme der Axiallast.</w:t>
+      </w:r>
+    </w:p>
+    <w:p>
+      <w:pPr>
+        <w:rPr>
+          <w:color w:val="FF0000"/>
+        </w:rPr>
+      </w:pPr>
+      <w:r>
+        <w:rPr>
+          <w:color w:val="FF0000"/>
+        </w:rPr>
+        <w:t>Grund</w:t>
+      </w:r>
+    </w:p>
+    <w:p>
+      <w:pPr>
+        <w:pStyle w:val="berschrift3"/>
+      </w:pPr>
+      <w:bookmarkStart w:id="21" w:name="_Toc30503716"/>
+      <w:r>
+        <w:t>Antriebslager</w:t>
+      </w:r>
+      <w:bookmarkEnd w:id="21"/>
+    </w:p>
+    <w:p>
+      <w:r>
         <w:t xml:space="preserve">Zunächst wurde aus Tragsicherheitsgründen und da es sich um eine Verzahnungsvariante im oberen Größensegment der Verzahnungsvarianten handelt, die größte der drei zur Auswahl stehenden Lagergrößen mit einem Innendurchmesser von 80 mm gewählt: </w:t>
       </w:r>
     </w:p>
     <w:p>
       <w:r>
-        <w:t xml:space="preserve">Vierpunktlager Schäffler QJ 216-XL-MPA </w:t>
-      </w:r>
-      <w:r>
-        <w:t>(</w:t>
-      </w:r>
-      <w:r>
-        <w:rPr>
-          <w:highlight w:val="yellow"/>
-        </w:rPr>
-        <w:t>S.354</w:t>
-      </w:r>
-      <w:r>
-        <w:t>)</w:t>
-      </w:r>
-      <w:r>
-        <w:t xml:space="preserve"> </w:t>
+        <w:t>Vierpunktlager Schäffler QJ 216-XL-</w:t>
+      </w:r>
+      <w:r>
+        <w:t>MPA (S.354</w:t>
+      </w:r>
+      <w:r>
+        <w:t xml:space="preserve"> [5]) </w:t>
       </w:r>
     </w:p>
     <w:p>
@@ -20488,22 +20649,16 @@
     </w:p>
     <w:p>
       <w:r>
-        <w:t xml:space="preserve">2x </w:t>
-      </w:r>
-      <w:r>
-        <w:t xml:space="preserve">Zylinderrollenlager mit Käfig </w:t>
+        <w:t xml:space="preserve">2x Zylinderrollenlager mit Käfig </w:t>
       </w:r>
       <w:r>
         <w:t xml:space="preserve">Schäffler </w:t>
       </w:r>
       <w:r>
-        <w:t xml:space="preserve">NU216-E-XL-TVP2 </w:t>
-      </w:r>
-      <w:r>
-        <w:rPr>
-          <w:highlight w:val="yellow"/>
-        </w:rPr>
-        <w:t>S.432</w:t>
+        <w:t>NU216-</w:t>
+      </w:r>
+      <w:r>
+        <w:t>E-XL-TVP2 (S.432 [5])</w:t>
       </w:r>
     </w:p>
     <w:p>
@@ -20564,16 +20719,14 @@
     </w:p>
     <w:p>
       <w:r>
+        <w:lastRenderedPageBreak/>
         <w:t xml:space="preserve">Vierpunktlager Schäffler QJ 215-XL-TVP </w:t>
       </w:r>
       <w:r>
-        <w:rPr>
-          <w:highlight w:val="yellow"/>
-        </w:rPr>
-        <w:t>S.354</w:t>
-      </w:r>
-      <w:r>
-        <w:t xml:space="preserve"> </w:t>
+        <w:t>(S.354</w:t>
+      </w:r>
+      <w:r>
+        <w:t xml:space="preserve"> [5]) </w:t>
       </w:r>
     </w:p>
     <w:p>
@@ -20592,25 +20745,16 @@
       </w:r>
     </w:p>
     <w:p>
-      <w:bookmarkStart w:id="21" w:name="_Hlk30765989"/>
-      <w:r>
-        <w:t xml:space="preserve">Zylinderrollenlager mit Käfig </w:t>
-      </w:r>
-      <w:r>
-        <w:t xml:space="preserve">Schäffler </w:t>
-      </w:r>
-      <w:r>
-        <w:t>NU215-E-XL-TVP2</w:t>
-      </w:r>
-      <w:bookmarkEnd w:id="21"/>
-      <w:r>
-        <w:t xml:space="preserve"> </w:t>
-      </w:r>
-      <w:r>
-        <w:rPr>
-          <w:highlight w:val="yellow"/>
-        </w:rPr>
-        <w:t>S.430</w:t>
+      <w:bookmarkStart w:id="22" w:name="_Hlk30765989"/>
+      <w:r>
+        <w:t>Zylinderrollenlager mit Käfig Schäffler NU215-E-XL-</w:t>
+      </w:r>
+      <w:r>
+        <w:t>TVP2</w:t>
+      </w:r>
+      <w:bookmarkEnd w:id="22"/>
+      <w:r>
+        <w:t xml:space="preserve"> (S.430 [5])</w:t>
       </w:r>
     </w:p>
     <w:p>
@@ -20625,27 +20769,15 @@
     </w:p>
     <w:p>
       <w:r>
-        <w:t>Breite 25</w:t>
-      </w:r>
-      <w:r>
-        <w:t xml:space="preserve"> mm</w:t>
-      </w:r>
-    </w:p>
-    <w:p>
-      <w:r>
-        <w:t xml:space="preserve">Zylinderrollenlager mit Käfig </w:t>
-      </w:r>
-      <w:r>
-        <w:t xml:space="preserve">Schäffler </w:t>
-      </w:r>
-      <w:r>
-        <w:t xml:space="preserve">NU2215-E-XL-TVP2 </w:t>
-      </w:r>
-      <w:r>
-        <w:rPr>
-          <w:highlight w:val="yellow"/>
-        </w:rPr>
-        <w:t>S.430</w:t>
+        <w:t>Breite 25 mm</w:t>
+      </w:r>
+    </w:p>
+    <w:p>
+      <w:r>
+        <w:t>Zylinderrollenlager mit Käfig Schäffler NU2215-E-XL-</w:t>
+      </w:r>
+      <w:r>
+        <w:t>TVP2 (S.430 [5])</w:t>
       </w:r>
     </w:p>
     <w:p>
@@ -20660,7 +20792,6 @@
     </w:p>
     <w:p>
       <w:r>
-        <w:lastRenderedPageBreak/>
         <w:t>Breite 31 mm</w:t>
       </w:r>
     </w:p>
@@ -20700,22 +20831,16 @@
         <w:t xml:space="preserve"> (außen).</w:t>
       </w:r>
     </w:p>
-    <w:p>
-      <w:pPr>
-        <w:pStyle w:val="berschrift3"/>
-      </w:pPr>
-      <w:bookmarkStart w:id="22" w:name="_Toc30503716"/>
-      <w:r>
-        <w:t>Antriebslager</w:t>
-      </w:r>
-      <w:bookmarkEnd w:id="22"/>
-    </w:p>
+    <w:p/>
     <w:p>
       <w:pPr>
         <w:jc w:val="both"/>
       </w:pPr>
       <w:r>
-        <w:t xml:space="preserve">Die Axiallager wurden entsprechend den Vorgaben gewählt. Auf Grund der </w:t>
+        <w:t>Die Axiallager wurden entsprechend den Vorgaben gewählt</w:t>
+      </w:r>
+      <w:r>
+        <w:t xml:space="preserve">. Auf Grund der </w:t>
       </w:r>
       <w:proofErr w:type="spellStart"/>
       <w:r>
@@ -20723,13 +20848,25 @@
       </w:r>
       <w:proofErr w:type="spellEnd"/>
       <w:r>
-        <w:t xml:space="preserve"> der Lager entschied man sich für einen Innendurchmesser von 75mm. </w:t>
-      </w:r>
-    </w:p>
-    <w:p>
-      <w:r>
-        <w:t>Fixierung: Lagersicherung mit 3 M8 Schrauben</w:t>
-      </w:r>
+        <w:t xml:space="preserve"> der Welle, die </w:t>
+      </w:r>
+      <w:r>
+        <w:t>auf die Zylinderrollenlager mit Innendurchmesser von 75 mm abgestimmt ist,</w:t>
+      </w:r>
+      <w:r>
+        <w:t xml:space="preserve"> entschied man sich </w:t>
+      </w:r>
+      <w:r>
+        <w:t xml:space="preserve">hier ebenfalls </w:t>
+      </w:r>
+      <w:r>
+        <w:t xml:space="preserve">für einen Innendurchmesser von 75mm. </w:t>
+      </w:r>
+    </w:p>
+    <w:p>
+      <w:pPr>
+        <w:jc w:val="both"/>
+      </w:pPr>
     </w:p>
     <w:p>
       <w:r>
@@ -20928,21 +21065,7 @@
             <w:rFonts w:ascii="Cambria Math" w:hAnsi="Cambria Math" w:cs="Arial"/>
             <w:szCs w:val="22"/>
           </w:rPr>
-          <m:t>1,2d=9,6</m:t>
-        </m:r>
-        <m:r>
-          <w:rPr>
-            <w:rFonts w:ascii="Cambria Math" w:hAnsi="Cambria Math" w:cs="Arial"/>
-            <w:szCs w:val="22"/>
-          </w:rPr>
-          <m:t xml:space="preserve"> </m:t>
-        </m:r>
-        <m:r>
-          <w:rPr>
-            <w:rFonts w:ascii="Cambria Math" w:hAnsi="Cambria Math" w:cs="Arial"/>
-            <w:szCs w:val="22"/>
-          </w:rPr>
-          <m:t>mm</m:t>
+          <m:t>1,2d=9,6 mm</m:t>
         </m:r>
       </m:oMath>
       <w:r>
@@ -21105,7 +21228,7 @@
           <w:szCs w:val="22"/>
           <w:shd w:val="clear" w:color="auto" w:fill="FFFFFF"/>
         </w:rPr>
-        <w:t xml:space="preserve">. Von dieser Länge müssen </w:t>
+        <w:t xml:space="preserve">. Von dieser </w:t>
       </w:r>
       <w:r>
         <w:rPr>
@@ -21113,7 +21236,8 @@
           <w:szCs w:val="22"/>
           <w:shd w:val="clear" w:color="auto" w:fill="FFFFFF"/>
         </w:rPr>
-        <w:t>8 mm</w:t>
+        <w:lastRenderedPageBreak/>
+        <w:t xml:space="preserve">Länge müssen </w:t>
       </w:r>
       <w:r>
         <w:rPr>
@@ -21121,7 +21245,7 @@
           <w:szCs w:val="22"/>
           <w:shd w:val="clear" w:color="auto" w:fill="FFFFFF"/>
         </w:rPr>
-        <w:t xml:space="preserve"> abgezogen werden, die nicht als Einschraubtiefe zur Verfügung stehen. Die verbleibende Schraubenlänge beträgt 1</w:t>
+        <w:t>8 mm</w:t>
       </w:r>
       <w:r>
         <w:rPr>
@@ -21129,7 +21253,7 @@
           <w:szCs w:val="22"/>
           <w:shd w:val="clear" w:color="auto" w:fill="FFFFFF"/>
         </w:rPr>
-        <w:t>2</w:t>
+        <w:t xml:space="preserve"> abgezogen werden, die nicht als Einschraubtiefe zur Verfügung stehen. Die verbleibende Schraubenlänge beträgt 1</w:t>
       </w:r>
       <w:r>
         <w:rPr>
@@ -21137,7 +21261,7 @@
           <w:szCs w:val="22"/>
           <w:shd w:val="clear" w:color="auto" w:fill="FFFFFF"/>
         </w:rPr>
-        <w:t>mm</w:t>
+        <w:t>2</w:t>
       </w:r>
       <w:r>
         <w:rPr>
@@ -21145,10 +21269,30 @@
           <w:szCs w:val="22"/>
           <w:shd w:val="clear" w:color="auto" w:fill="FFFFFF"/>
         </w:rPr>
+        <w:t>mm</w:t>
+      </w:r>
+      <w:r>
+        <w:rPr>
+          <w:rFonts w:cs="Arial"/>
+          <w:szCs w:val="22"/>
+          <w:shd w:val="clear" w:color="auto" w:fill="FFFFFF"/>
+        </w:rPr>
         <w:t>, das liegt zwischen der benötigten Einschraubtiefe und der Gewindelänge.</w:t>
       </w:r>
     </w:p>
-    <w:p/>
+    <w:p>
+      <w:pPr>
+        <w:rPr>
+          <w:color w:val="FF0000"/>
+        </w:rPr>
+      </w:pPr>
+      <w:r>
+        <w:rPr>
+          <w:color w:val="FF0000"/>
+        </w:rPr>
+        <w:t>Auf Motorseite werden die Lager mit … befestigt.</w:t>
+      </w:r>
+    </w:p>
     <w:p>
       <w:pPr>
         <w:pStyle w:val="berschrift3"/>
@@ -21189,21 +21333,18 @@
         <w:t xml:space="preserve">Der Lagerkraftangriffspunkt liegt damit nicht mehr mittig zwischen den Lagern, sondern auf den Drucklinien, deren Winkel in der Spezifikation der Lager angegeben ist. </w:t>
       </w:r>
       <w:r>
-        <w:t xml:space="preserve">Da es sich um einen amerikanischen Hersteller handelt, sind die Maße </w:t>
-      </w:r>
-      <w:r>
+        <w:t>Da es sich um einen amerikanischen Hersteller handelt, sind die Maße in Inch angegeben, bei Umrechnung in das metrische System entstehen entsprechend krumme Werte. Es ist für weitere Berechnungen von Vorteil, den Abstand der Drucklinien von der Verzahnungsmitte zu kennen. Diese Maße sind in untenstehender Skizze visualisiert.</w:t>
+      </w:r>
+    </w:p>
+    <w:p>
+      <w:pPr>
+        <w:keepNext/>
+      </w:pPr>
+      <w:r>
+        <w:rPr>
+          <w:noProof/>
+        </w:rPr>
         <w:lastRenderedPageBreak/>
-        <w:t>in Inch angegeben, bei Umrechnung in das metrische System entstehen entsprechend krumme Werte. Es ist für weitere Berechnungen von Vorteil, den Abstand der Drucklinien von der Verzahnungsmitte zu kennen. Diese Maße sind in untenstehender Skizze visualisiert.</w:t>
-      </w:r>
-    </w:p>
-    <w:p>
-      <w:pPr>
-        <w:keepNext/>
-      </w:pPr>
-      <w:r>
-        <w:rPr>
-          <w:noProof/>
-        </w:rPr>
         <w:drawing>
           <wp:inline distT="0" distB="0" distL="0" distR="0" wp14:anchorId="0185507D" wp14:editId="6E499441">
             <wp:extent cx="5759450" cy="5021580"/>
@@ -21774,6 +21915,7 @@
     </w:p>
     <w:p>
       <w:r>
+        <w:lastRenderedPageBreak/>
         <w:t>Zur Auslegung soll die durchschnittliche Drehzahl verwendet werden, die der halben Maximaldrehzahl entspricht.</w:t>
       </w:r>
     </w:p>
@@ -23320,6 +23462,7 @@
             <w:rPr>
               <w:rFonts w:ascii="Cambria Math" w:hAnsi="Cambria Math"/>
             </w:rPr>
+            <w:lastRenderedPageBreak/>
             <m:t>L=</m:t>
           </m:r>
           <m:sSup>
@@ -24668,6 +24811,7 @@
     </w:p>
     <w:p>
       <w:r>
+        <w:lastRenderedPageBreak/>
         <w:t>Axialkraft:</w:t>
       </w:r>
     </w:p>
@@ -26716,13 +26860,25 @@
         <w:rPr>
           <w:color w:val="FF0000"/>
         </w:rPr>
-        <w:lastRenderedPageBreak/>
         <w:t>Erläuterungen zur Entlüftung</w:t>
       </w:r>
     </w:p>
     <w:p>
       <w:r>
         <w:t>Die Anlagenflächen zwischen Lager und Gehäuse werden auf eine H Passung gefertigt.</w:t>
+      </w:r>
+    </w:p>
+    <w:p>
+      <w:pPr>
+        <w:rPr>
+          <w:color w:val="FF0000"/>
+        </w:rPr>
+      </w:pPr>
+      <w:r>
+        <w:rPr>
+          <w:color w:val="FF0000"/>
+        </w:rPr>
+        <w:t>Regenrinne</w:t>
       </w:r>
     </w:p>
     <w:p>
@@ -26932,41 +27088,226 @@
         <w:t>: Zukaufteil Einfülldeckel</w:t>
       </w:r>
     </w:p>
+    <w:p>
+      <w:r>
+        <w:lastRenderedPageBreak/>
+        <w:t>Welcher Schmierstoff, wo muss geschmiert werden,</w:t>
+      </w:r>
+    </w:p>
+    <w:p>
+      <w:pPr>
+        <w:pStyle w:val="berschrift2"/>
+      </w:pPr>
+      <w:bookmarkStart w:id="30" w:name="_Toc30503722"/>
+      <w:r>
+        <w:t>Ölzufuhr</w:t>
+      </w:r>
+      <w:bookmarkEnd w:id="30"/>
+    </w:p>
+    <w:p>
+      <w:pPr>
+        <w:jc w:val="both"/>
+      </w:pPr>
+      <w:r>
+        <w:t xml:space="preserve">Das Öl aus dem Sumpf wird durch das Eintauchen des Großrades nach oben geschleudert. Es prallt gegen die Gehäuseinnenwände und läuft an diesen hinab. An den Gehäuseinnenwänden sind deshalb </w:t>
+      </w:r>
+      <w:proofErr w:type="spellStart"/>
+      <w:r>
+        <w:t>Ölrinnen</w:t>
+      </w:r>
+      <w:proofErr w:type="spellEnd"/>
+      <w:r>
+        <w:t xml:space="preserve"> angebracht, in denen das Öl gesammelt wird und zu den vier Lagerstellen geleitet wird.</w:t>
+      </w:r>
+      <w:r>
+        <w:t xml:space="preserve"> Dazu sind innere Ölleitungskanäle im Gehäuse nötig, die mithilfe von Kernen eingegossen werden sollen. Das Öl läuft aus diesen direkt an die Lager. Bei den Kegelrollenlagern am Abtrieb muss das Öl von der getriebeabgewandten Seite zugeführt werden, da die Lager einerseits </w:t>
+      </w:r>
+      <w:r>
+        <w:t xml:space="preserve">dort am Innenring die größte Umlaufgeschwindigkeit haben und deshalb thermisch am meisten belastet werden und da das Öl baubedingt immer in die eingezeichnete Richtung innerhalb der Lager </w:t>
+      </w:r>
+      <w:r>
+        <w:t xml:space="preserve">gefördert wird (siehe Bild). Damit auch nach Stillstand eine Anfangsschmierung gewährleistet ist, sind den </w:t>
+      </w:r>
+      <w:proofErr w:type="spellStart"/>
+      <w:r>
+        <w:t>Abtriebslagern</w:t>
+      </w:r>
+      <w:proofErr w:type="spellEnd"/>
+      <w:r>
+        <w:t xml:space="preserve"> Stauringe vorgelagert, die gleichzeitig eine Stützfunktion im Gehäuse haben. Allerdings muss das Öl nun durch diese </w:t>
+      </w:r>
+      <w:proofErr w:type="spellStart"/>
+      <w:r>
+        <w:t>Stauring</w:t>
+      </w:r>
+      <w:proofErr w:type="spellEnd"/>
+      <w:r>
+        <w:t xml:space="preserve"> „hindurchkommen“. Sie erhalten deshalb oben eine Bohrung, deren Lage mit einem Sicherungsstift sichergestellt wird.</w:t>
+      </w:r>
+    </w:p>
+    <w:p>
+      <w:pPr>
+        <w:jc w:val="both"/>
+        <w:rPr>
+          <w:color w:val="FF0000"/>
+        </w:rPr>
+      </w:pPr>
+      <w:r>
+        <w:rPr>
+          <w:color w:val="FF0000"/>
+        </w:rPr>
+        <w:t xml:space="preserve">Bild/Scan vom </w:t>
+      </w:r>
+      <w:proofErr w:type="spellStart"/>
+      <w:r>
+        <w:rPr>
+          <w:color w:val="FF0000"/>
+        </w:rPr>
+        <w:t>Abtriebslager</w:t>
+      </w:r>
+      <w:proofErr w:type="spellEnd"/>
+    </w:p>
+    <w:p>
+      <w:pPr>
+        <w:jc w:val="both"/>
+      </w:pPr>
+      <w:r>
+        <w:t xml:space="preserve">Auf der </w:t>
+      </w:r>
+      <w:proofErr w:type="spellStart"/>
+      <w:r>
+        <w:t>Abtriebsseite</w:t>
+      </w:r>
+      <w:proofErr w:type="spellEnd"/>
+      <w:r>
+        <w:t xml:space="preserve"> wird das Öl ebenfalls von außen an das einzeln stehende Zylinderrollenlager geleitet. </w:t>
+      </w:r>
+      <w:proofErr w:type="spellStart"/>
+      <w:r>
+        <w:rPr>
+          <w:color w:val="FF0000"/>
+        </w:rPr>
+        <w:t>Stauring</w:t>
+      </w:r>
+      <w:proofErr w:type="spellEnd"/>
+      <w:r>
+        <w:rPr>
+          <w:color w:val="FF0000"/>
+        </w:rPr>
+        <w:t>?!</w:t>
+      </w:r>
+      <w:r>
+        <w:t xml:space="preserve"> </w:t>
+      </w:r>
+      <w:r>
+        <w:t xml:space="preserve">Auf der anderen Seite soll es zwischen dem Zylinderrollen- und Vierpunktlager eintreten. Dazu werden diese mit einem Distanzring voneinander getrennt. Der Distanzring besitzt im Abstand von 90° vier Nuten, die das Öl durchlassen sollen. </w:t>
+      </w:r>
+      <w:r>
+        <w:t>Die Stauringfunktion erfüllt hier der aufgeschraubte Deckel.</w:t>
+      </w:r>
+    </w:p>
+    <w:p>
+      <w:pPr>
+        <w:jc w:val="both"/>
+      </w:pPr>
+      <w:r>
+        <w:t xml:space="preserve">Außerdem sind für beide Antriebsseiten </w:t>
+      </w:r>
+      <w:proofErr w:type="spellStart"/>
+      <w:r>
+        <w:t>Ölrinnen</w:t>
+      </w:r>
+      <w:proofErr w:type="spellEnd"/>
+      <w:r>
+        <w:t xml:space="preserve"> an der Gehäuseinnenwand direkt unterhalb der Lager mit Ausdehnung „von vier bis acht Uhr“, also über 60° hinweg vorgesehen, die für eine ausreichende Anfangsschmierung nach Stillstand sorgen sollen.</w:t>
+      </w:r>
+    </w:p>
     <w:p/>
     <w:p>
-      <w:r>
-        <w:t>Welcher Schmierstoff, wo muss geschmiert werden,</w:t>
-      </w:r>
-    </w:p>
-    <w:p>
       <w:pPr>
         <w:pStyle w:val="berschrift2"/>
       </w:pPr>
-      <w:bookmarkStart w:id="30" w:name="_Toc30503722"/>
-      <w:r>
-        <w:t>Ölzufuhr</w:t>
-      </w:r>
-      <w:bookmarkEnd w:id="30"/>
-    </w:p>
+      <w:bookmarkStart w:id="31" w:name="_Toc30503723"/>
+      <w:r>
+        <w:lastRenderedPageBreak/>
+        <w:t>Ölabfuhr</w:t>
+      </w:r>
+      <w:bookmarkEnd w:id="31"/>
+      <w:r>
+        <w:t>/Entlüftung</w:t>
+      </w:r>
+    </w:p>
+    <w:p>
+      <w:r>
+        <w:t xml:space="preserve">Es ist nicht erwünscht, dass sich </w:t>
+      </w:r>
+      <w:r>
+        <w:t xml:space="preserve">Öl in den </w:t>
+      </w:r>
+      <w:proofErr w:type="spellStart"/>
+      <w:r>
+        <w:t>Labyrinthdichtungen</w:t>
+      </w:r>
+      <w:proofErr w:type="spellEnd"/>
+      <w:r>
+        <w:t xml:space="preserve"> sammelt. Deshalb müssen diese entlüftet werden. </w:t>
+      </w:r>
+      <w:r>
+        <w:rPr>
+          <w:color w:val="FF0000"/>
+        </w:rPr>
+        <w:t>Wie???</w:t>
+      </w:r>
+    </w:p>
+    <w:p/>
     <w:p>
       <w:pPr>
         <w:pStyle w:val="berschrift2"/>
       </w:pPr>
-      <w:bookmarkStart w:id="31" w:name="_Toc30503723"/>
-      <w:r>
-        <w:t>Ölabfuhr</w:t>
-      </w:r>
-      <w:bookmarkEnd w:id="31"/>
-    </w:p>
-    <w:p>
-      <w:pPr>
-        <w:pStyle w:val="berschrift2"/>
-      </w:pPr>
       <w:bookmarkStart w:id="32" w:name="_Toc30503724"/>
       <w:r>
         <w:t>Schmieranweisung und Kontrolle der Schmierung</w:t>
       </w:r>
       <w:bookmarkEnd w:id="32"/>
+    </w:p>
+    <w:p>
+      <w:pPr>
+        <w:rPr>
+          <w:color w:val="FF0000"/>
+        </w:rPr>
+      </w:pPr>
+      <w:r>
+        <w:t xml:space="preserve">Das Getriebe ist mit dem Öl </w:t>
+      </w:r>
+      <w:r>
+        <w:t>SHC 75W90 GL5</w:t>
+      </w:r>
+      <w:r>
+        <w:t xml:space="preserve"> in Einbaulage bis zur Markierung am Ölschauglas zu befüllen. </w:t>
+      </w:r>
+      <w:r>
+        <w:rPr>
+          <w:color w:val="FF0000"/>
+        </w:rPr>
+        <w:t>Hierfür werden ca. … l benötigt.</w:t>
+      </w:r>
+    </w:p>
+    <w:p>
+      <w:r>
+        <w:t>Eine gesonderte Schmierung der Lager ist nicht notwendig.</w:t>
+      </w:r>
+      <w:r>
+        <w:t xml:space="preserve"> Die Kontrolle des Ölstandes soll </w:t>
+      </w:r>
+      <w:r>
+        <w:rPr>
+          <w:color w:val="FF0000"/>
+        </w:rPr>
+        <w:t xml:space="preserve">alle 250 000 Fahrtkilometer oder alle 6 Monate </w:t>
+      </w:r>
+      <w:r>
+        <w:t>durchgeführt werden.</w:t>
+      </w:r>
     </w:p>
     <w:p>
       <w:pPr>
@@ -26981,6 +27322,72 @@
     </w:p>
     <w:p>
       <w:r>
+        <w:t>Das Gehäuse soll nicht nur für die vorliegende Getriebevariante passend gestaltet sein, sondern auch die Möglichkeit bieten, ein größeres oder kleineres</w:t>
+      </w:r>
+      <w:r>
+        <w:t>, breiteres oder schmäleres</w:t>
+      </w:r>
+      <w:r>
+        <w:t xml:space="preserve"> Ritzel und </w:t>
+      </w:r>
+      <w:proofErr w:type="spellStart"/>
+      <w:r>
+        <w:t>Großrad</w:t>
+      </w:r>
+      <w:proofErr w:type="spellEnd"/>
+      <w:r>
+        <w:t xml:space="preserve"> einzubauen und den Achsabstand damit zu variieren.</w:t>
+      </w:r>
+    </w:p>
+    <w:p>
+      <w:r>
+        <w:t xml:space="preserve">Die Varianz der Achsabstände </w:t>
+      </w:r>
+      <w:r>
+        <w:t xml:space="preserve">von 340 mm bis 360 mm </w:t>
+      </w:r>
+      <w:r>
+        <w:t>wird durch einen ovalen Flansch auf Antriebsseite ermöglicht. Erst bei der Fertigbearbeitung des Gussgehäuses wird die Bohrung für die Antriebslager gesetzt und damit der Achsabstand bestimmt.</w:t>
+      </w:r>
+    </w:p>
+    <w:p>
+      <w:pPr>
+        <w:rPr>
+          <w:color w:val="FF0000"/>
+        </w:rPr>
+      </w:pPr>
+      <w:proofErr w:type="spellStart"/>
+      <w:r>
+        <w:rPr>
+          <w:color w:val="FF0000"/>
+        </w:rPr>
+        <w:t>Bildle</w:t>
+      </w:r>
+      <w:proofErr w:type="spellEnd"/>
+    </w:p>
+    <w:p>
+      <w:pPr>
+        <w:rPr>
+          <w:color w:val="FF0000"/>
+        </w:rPr>
+      </w:pPr>
+      <w:proofErr w:type="spellStart"/>
+      <w:r>
+        <w:rPr>
+          <w:color w:val="FF0000"/>
+        </w:rPr>
+        <w:t>Ölrinne</w:t>
+      </w:r>
+      <w:proofErr w:type="spellEnd"/>
+      <w:r>
+        <w:rPr>
+          <w:color w:val="FF0000"/>
+        </w:rPr>
+        <w:t xml:space="preserve"> anpassen!!</w:t>
+      </w:r>
+    </w:p>
+    <w:p>
+      <w:r>
         <w:t>Form (Bodenfreiheit, Winkel)</w:t>
       </w:r>
     </w:p>
@@ -27039,6 +27446,19 @@
       <w:proofErr w:type="spellEnd"/>
       <w:r>
         <w:t xml:space="preserve"> platziert.</w:t>
+      </w:r>
+    </w:p>
+    <w:p>
+      <w:r>
+        <w:t xml:space="preserve">Das Nennmoment wird als statisch angenommen, das Maximalmoment aufgrund seiner kurzen </w:t>
+      </w:r>
+      <w:proofErr w:type="spellStart"/>
+      <w:r>
+        <w:t>Wirkzeit</w:t>
+      </w:r>
+      <w:proofErr w:type="spellEnd"/>
+      <w:r>
+        <w:t xml:space="preserve"> als dynamisch.</w:t>
       </w:r>
     </w:p>
     <w:p>
@@ -27182,12 +27602,15 @@
             <w:tcW w:w="1980" w:type="dxa"/>
           </w:tcPr>
           <w:p>
-            <w:pPr>
-              <w:jc w:val="both"/>
-            </w:pPr>
             <w:proofErr w:type="spellStart"/>
             <w:r>
-              <w:t>Ft</w:t>
+              <w:t>F</w:t>
+            </w:r>
+            <w:r>
+              <w:rPr>
+                <w:vertAlign w:val="subscript"/>
+              </w:rPr>
+              <w:t>t</w:t>
             </w:r>
             <w:proofErr w:type="spellEnd"/>
             <w:r>
@@ -27232,7 +27655,16 @@
               <w:jc w:val="both"/>
             </w:pPr>
             <w:r>
-              <w:t>Fr [kN]</w:t>
+              <w:t>F</w:t>
+            </w:r>
+            <w:r>
+              <w:rPr>
+                <w:vertAlign w:val="subscript"/>
+              </w:rPr>
+              <w:t>r</w:t>
+            </w:r>
+            <w:r>
+              <w:t xml:space="preserve"> [kN]</w:t>
             </w:r>
           </w:p>
         </w:tc>
@@ -27274,11 +27706,23 @@
             </w:pPr>
             <w:proofErr w:type="spellStart"/>
             <w:r>
-              <w:t>Fa</w:t>
+              <w:t>F</w:t>
+            </w:r>
+            <w:r>
+              <w:rPr>
+                <w:vertAlign w:val="subscript"/>
+              </w:rPr>
+              <w:t>a</w:t>
             </w:r>
             <w:proofErr w:type="spellEnd"/>
             <w:r>
-              <w:t xml:space="preserve"> [kN]</w:t>
+              <w:rPr>
+                <w:vertAlign w:val="subscript"/>
+              </w:rPr>
+              <w:t xml:space="preserve"> </w:t>
+            </w:r>
+            <w:r>
+              <w:t>[kN]</w:t>
             </w:r>
           </w:p>
         </w:tc>
@@ -27319,6 +27763,27 @@
     </w:p>
     <w:p>
       <w:pPr>
+        <w:rPr>
+          <w:color w:val="FF0000"/>
+        </w:rPr>
+      </w:pPr>
+      <w:r>
+        <w:rPr>
+          <w:color w:val="FF0000"/>
+        </w:rPr>
+        <w:lastRenderedPageBreak/>
+        <w:t>Tangentialkraft auf noch??</w:t>
+      </w:r>
+    </w:p>
+    <w:p>
+      <w:pPr>
+        <w:rPr>
+          <w:color w:val="FF0000"/>
+        </w:rPr>
+      </w:pPr>
+    </w:p>
+    <w:p>
+      <w:pPr>
         <w:pStyle w:val="berschrift2"/>
       </w:pPr>
       <w:bookmarkStart w:id="34" w:name="_Toc30503726"/>
@@ -27375,6 +27840,107 @@
       </w:r>
       <w:bookmarkEnd w:id="35"/>
     </w:p>
+    <w:p>
+      <w:pPr>
+        <w:jc w:val="both"/>
+      </w:pPr>
+      <w:r>
+        <w:t xml:space="preserve">Der größte </w:t>
+      </w:r>
+      <w:proofErr w:type="spellStart"/>
+      <w:r>
+        <w:t>Ritzelkopfdurchmesser</w:t>
+      </w:r>
+      <w:proofErr w:type="spellEnd"/>
+      <w:r>
+        <w:t xml:space="preserve"> beträgt 127 mm, der größte Großraddurchmesser 619 mm. Für diese Größen soll immer noch ein ausreichender Abstand zur Gehäusewand gegeben sein</w:t>
+      </w:r>
+      <w:r>
+        <w:t>, dieser beträgt 5 mm in Radialrichtung und 10 mm in Axialrichtung</w:t>
+      </w:r>
+      <w:r>
+        <w:t>. Die maximale Zahnradbreite beträgt 80mm, das Ritzel kann demnach maximal 2xm</w:t>
+      </w:r>
+      <w:r>
+        <w:rPr>
+          <w:vertAlign w:val="subscript"/>
+        </w:rPr>
+        <w:t>n</w:t>
+      </w:r>
+      <w:r>
+        <w:t xml:space="preserve"> breiter sein</w:t>
+      </w:r>
+      <w:r>
+        <w:rPr>
+          <w:color w:val="FF0000"/>
+        </w:rPr>
+        <w:t>, also 96 mm???.</w:t>
+      </w:r>
+    </w:p>
+    <w:p>
+      <w:pPr>
+        <w:jc w:val="both"/>
+        <w:rPr>
+          <w:color w:val="FF0000"/>
+        </w:rPr>
+      </w:pPr>
+      <w:r>
+        <w:rPr>
+          <w:color w:val="FF0000"/>
+        </w:rPr>
+        <w:t>Auf folgender Skizze sind die größten Räder in das Gehäuse eingesetzt, um die Kollisionsfreiheit zu demonstrieren.</w:t>
+      </w:r>
+    </w:p>
+    <w:p>
+      <w:pPr>
+        <w:jc w:val="both"/>
+      </w:pPr>
+    </w:p>
+    <w:p>
+      <w:pPr>
+        <w:jc w:val="both"/>
+      </w:pPr>
+      <w:r>
+        <w:t xml:space="preserve">Die Bodenfreiheit soll nach Anforderungsliste </w:t>
+      </w:r>
+      <w:r>
+        <w:t xml:space="preserve">62,5 mm betragen, auch bei abgefahrenen Reifen, also Reifendurchmesser von 770 mm (= </w:t>
+      </w:r>
+      <w:proofErr w:type="spellStart"/>
+      <w:r>
+        <w:t>Achshöhe</w:t>
+      </w:r>
+      <w:proofErr w:type="spellEnd"/>
+      <w:r>
+        <w:t xml:space="preserve"> 335 mm).</w:t>
+      </w:r>
+    </w:p>
+    <w:p>
+      <w:pPr>
+        <w:jc w:val="both"/>
+      </w:pPr>
+      <w:r>
+        <w:t>Damit darf die Gehäuseunterkante maximal 385 mm - 62,5 mm = 322,5 mm unter den Radmittelpunkten liegen. Der größte Zahnradradius beträgt r</w:t>
+      </w:r>
+      <w:r>
+        <w:rPr>
+          <w:vertAlign w:val="subscript"/>
+        </w:rPr>
+        <w:t>2</w:t>
+      </w:r>
+      <w:r>
+        <w:t xml:space="preserve">=619 mm/2=309,5 mm. Das bedeutet, dass genau 13 mm bleiben, die sich auf 8 mm Gehäusewandstärke und 5 mm Abstand zwischen Rad und Gehäuse aufteilen. Im </w:t>
+      </w:r>
+      <w:proofErr w:type="spellStart"/>
+      <w:r>
+        <w:t>Kippfall</w:t>
+      </w:r>
+      <w:proofErr w:type="spellEnd"/>
+      <w:r>
+        <w:t xml:space="preserve"> von +/- 6° soll die Bodenfreiheit immer noch eingehalten werden. Deshalb ist eine Schräge im Winkel von mindestens 6° an der Gehäuseunterkante notwendig.</w:t>
+      </w:r>
+    </w:p>
+    <w:p/>
     <w:p>
       <w:r>
         <w:t>Wo und warum</w:t>
@@ -27384,7 +27950,6 @@
     <w:p/>
     <w:p>
       <w:r>
-        <w:lastRenderedPageBreak/>
         <w:t xml:space="preserve">Warum? </w:t>
       </w:r>
       <w:r>
@@ -27407,6 +27972,20 @@
       <w:bookmarkEnd w:id="36"/>
     </w:p>
     <w:p>
+      <w:r>
+        <w:t xml:space="preserve">Die Drehmomentstütze stellt die Verbindung zwischen dem Getriebe und dem </w:t>
+      </w:r>
+      <w:r>
+        <w:rPr>
+          <w:color w:val="FF0000"/>
+        </w:rPr>
+        <w:t xml:space="preserve">Fahrgestell </w:t>
+      </w:r>
+      <w:r>
+        <w:t xml:space="preserve">dar. </w:t>
+      </w:r>
+    </w:p>
+    <w:p>
       <w:pPr>
         <w:pStyle w:val="berschrift2"/>
       </w:pPr>
@@ -27426,7 +28005,6 @@
         <w:t>uerschnitt</w:t>
       </w:r>
     </w:p>
-    <w:p/>
     <w:p>
       <w:r>
         <w:t>Der Kritische Querschnitt liegt zwischen den beiden Bohrungen. Durch die Aussparung beträgt die Querschnittsfläche noch 2x 30mmx</w:t>
@@ -27450,7 +28028,13 @@
         <w:t>2</w:t>
       </w:r>
       <w:r>
-        <w:t xml:space="preserve">. Mit der maximalen Kraft auf die Drehmomentstütze von 129 kN (siehe 5.1) beträgt die Spannung in der Drehmomentstütze </w:t>
+        <w:t>. Mit der maximalen Kraft auf die Dreh</w:t>
+      </w:r>
+      <w:r>
+        <w:t>momentstütze von 129 kN (siehe 6.2</w:t>
+      </w:r>
+      <w:r>
+        <w:t xml:space="preserve">) beträgt die Spannung in der Drehmomentstütze </w:t>
       </w:r>
       <m:oMath>
         <m:r>
@@ -27711,13 +28295,6 @@
         <w:t>Schraubenberechnung</w:t>
       </w:r>
       <w:bookmarkEnd w:id="37"/>
-    </w:p>
-    <w:p>
-      <w:pPr>
-        <w:rPr>
-          <w:b/>
-        </w:rPr>
-      </w:pPr>
     </w:p>
     <w:p>
       <w:r>
@@ -28593,6 +29170,27 @@
     </w:p>
     <w:p/>
     <w:p>
+      <w:r>
+        <w:t xml:space="preserve">Gewählt werden zwei M16 Schrauben mit </w:t>
+      </w:r>
+      <w:r>
+        <w:rPr>
+          <w:color w:val="FF0000"/>
+        </w:rPr>
+        <w:t>einer Länge von … mm</w:t>
+      </w:r>
+      <w:r>
+        <w:rPr>
+          <w:color w:val="FF0000"/>
+        </w:rPr>
+        <w:t xml:space="preserve"> </w:t>
+      </w:r>
+      <w:r>
+        <w:t>als Durchsteckverbindung und zwei Unterlegscheiben.</w:t>
+      </w:r>
+    </w:p>
+    <w:p/>
+    <w:p>
       <w:pPr>
         <w:pStyle w:val="berschrift2"/>
       </w:pPr>
@@ -28713,7 +29311,12 @@
             </w:r>
             <w:proofErr w:type="spellEnd"/>
             <w:r>
-              <w:t xml:space="preserve"> (einseitig, von außen, a = 5 mm) die beiden Seitenwände auf das Rohr mit Außendurchmesser 85 mm. Die äußeren Kanten der Seitenwände sollen einen Abstand von 190 mm haben. Es ist auf die </w:t>
+              <w:t xml:space="preserve"> (einseitig, von außen, a = 5 mm) die beiden Seitenwände auf das Rohr m</w:t>
+            </w:r>
+            <w:bookmarkStart w:id="41" w:name="_GoBack"/>
+            <w:bookmarkEnd w:id="41"/>
+            <w:r>
+              <w:t xml:space="preserve">it Außendurchmesser 85 mm. Die äußeren Kanten der Seitenwände sollen einen Abstand von 190 mm haben. Es ist auf die </w:t>
             </w:r>
             <w:proofErr w:type="spellStart"/>
             <w:r>
@@ -30412,7 +31015,7 @@
       <w:pPr>
         <w:pStyle w:val="berschrift2"/>
       </w:pPr>
-      <w:bookmarkStart w:id="41" w:name="_Toc30503733"/>
+      <w:bookmarkStart w:id="42" w:name="_Toc30503733"/>
       <w:r>
         <w:lastRenderedPageBreak/>
         <w:t>Demontage</w:t>
@@ -30420,7 +31023,7 @@
       <w:r>
         <w:t>anleitung</w:t>
       </w:r>
-      <w:bookmarkEnd w:id="41"/>
+      <w:bookmarkEnd w:id="42"/>
     </w:p>
     <w:p>
       <w:pPr>
@@ -30460,12 +31063,12 @@
       <w:pPr>
         <w:pStyle w:val="berschrift1"/>
       </w:pPr>
-      <w:bookmarkStart w:id="42" w:name="_Toc30503734"/>
+      <w:bookmarkStart w:id="43" w:name="_Toc30503734"/>
       <w:r>
         <w:lastRenderedPageBreak/>
         <w:t>Visualisierung</w:t>
       </w:r>
-      <w:bookmarkEnd w:id="42"/>
+      <w:bookmarkEnd w:id="43"/>
       <w:r>
         <w:t xml:space="preserve"> </w:t>
       </w:r>
@@ -30474,11 +31077,11 @@
       <w:pPr>
         <w:pStyle w:val="berschrift2"/>
       </w:pPr>
-      <w:bookmarkStart w:id="43" w:name="_Toc30503735"/>
+      <w:bookmarkStart w:id="44" w:name="_Toc30503735"/>
       <w:r>
         <w:t>Gesamtansicht</w:t>
       </w:r>
-      <w:bookmarkEnd w:id="43"/>
+      <w:bookmarkEnd w:id="44"/>
     </w:p>
     <w:p>
       <w:pPr>
@@ -30741,14 +31344,12 @@
       <w:pPr>
         <w:pStyle w:val="berschrift2"/>
       </w:pPr>
-      <w:bookmarkStart w:id="44" w:name="_Toc30503736"/>
-      <w:bookmarkStart w:id="45" w:name="_GoBack"/>
-      <w:bookmarkEnd w:id="45"/>
+      <w:bookmarkStart w:id="45" w:name="_Toc30503736"/>
       <w:r>
         <w:lastRenderedPageBreak/>
         <w:t>Explosionsansicht</w:t>
       </w:r>
-      <w:bookmarkEnd w:id="44"/>
+      <w:bookmarkEnd w:id="45"/>
     </w:p>
     <w:p>
       <w:pPr>
@@ -32496,7 +33097,7 @@
       <w:rPr>
         <w:noProof/>
       </w:rPr>
-      <w:t>48</w:t>
+      <w:t>46</w:t>
     </w:r>
     <w:r>
       <w:fldChar w:fldCharType="end"/>
@@ -32625,6 +33226,27 @@
     </w:lvl>
   </w:abstractNum>
   <w:abstractNum w:abstractNumId="1" w15:restartNumberingAfterBreak="0">
+    <w:nsid w:val="FFFFFF89"/>
+    <w:multiLevelType w:val="singleLevel"/>
+    <w:tmpl w:val="09741F24"/>
+    <w:lvl w:ilvl="0">
+      <w:start w:val="1"/>
+      <w:numFmt w:val="bullet"/>
+      <w:pStyle w:val="Aufzhlungszeichen"/>
+      <w:lvlText w:val=""/>
+      <w:lvlJc w:val="left"/>
+      <w:pPr>
+        <w:tabs>
+          <w:tab w:val="num" w:pos="360"/>
+        </w:tabs>
+        <w:ind w:left="360" w:hanging="360"/>
+      </w:pPr>
+      <w:rPr>
+        <w:rFonts w:ascii="Symbol" w:hAnsi="Symbol" w:hint="default"/>
+      </w:rPr>
+    </w:lvl>
+  </w:abstractNum>
+  <w:abstractNum w:abstractNumId="2" w15:restartNumberingAfterBreak="0">
     <w:nsid w:val="0BF729AC"/>
     <w:multiLevelType w:val="multilevel"/>
     <w:tmpl w:val="84D0C960"/>
@@ -32765,7 +33387,7 @@
       </w:rPr>
     </w:lvl>
   </w:abstractNum>
-  <w:abstractNum w:abstractNumId="2" w15:restartNumberingAfterBreak="0">
+  <w:abstractNum w:abstractNumId="3" w15:restartNumberingAfterBreak="0">
     <w:nsid w:val="153674ED"/>
     <w:multiLevelType w:val="hybridMultilevel"/>
     <w:tmpl w:val="019C2A9A"/>
@@ -32877,7 +33499,7 @@
       </w:rPr>
     </w:lvl>
   </w:abstractNum>
-  <w:abstractNum w:abstractNumId="3" w15:restartNumberingAfterBreak="0">
+  <w:abstractNum w:abstractNumId="4" w15:restartNumberingAfterBreak="0">
     <w:nsid w:val="190E6D32"/>
     <w:multiLevelType w:val="hybridMultilevel"/>
     <w:tmpl w:val="43E65D1A"/>
@@ -32967,7 +33589,7 @@
       </w:pPr>
     </w:lvl>
   </w:abstractNum>
-  <w:abstractNum w:abstractNumId="4" w15:restartNumberingAfterBreak="0">
+  <w:abstractNum w:abstractNumId="5" w15:restartNumberingAfterBreak="0">
     <w:nsid w:val="1B344A77"/>
     <w:multiLevelType w:val="multilevel"/>
     <w:tmpl w:val="2984175E"/>
@@ -33109,7 +33731,7 @@
       </w:rPr>
     </w:lvl>
   </w:abstractNum>
-  <w:abstractNum w:abstractNumId="5" w15:restartNumberingAfterBreak="0">
+  <w:abstractNum w:abstractNumId="6" w15:restartNumberingAfterBreak="0">
     <w:nsid w:val="1C0B0E34"/>
     <w:multiLevelType w:val="hybridMultilevel"/>
     <w:tmpl w:val="53A8CD2A"/>
@@ -33198,7 +33820,7 @@
       </w:pPr>
     </w:lvl>
   </w:abstractNum>
-  <w:abstractNum w:abstractNumId="6" w15:restartNumberingAfterBreak="0">
+  <w:abstractNum w:abstractNumId="7" w15:restartNumberingAfterBreak="0">
     <w:nsid w:val="1F0A7100"/>
     <w:multiLevelType w:val="multilevel"/>
     <w:tmpl w:val="ACEEA792"/>
@@ -33302,7 +33924,7 @@
       </w:rPr>
     </w:lvl>
   </w:abstractNum>
-  <w:abstractNum w:abstractNumId="7" w15:restartNumberingAfterBreak="0">
+  <w:abstractNum w:abstractNumId="8" w15:restartNumberingAfterBreak="0">
     <w:nsid w:val="1F41408A"/>
     <w:multiLevelType w:val="multilevel"/>
     <w:tmpl w:val="2E42E628"/>
@@ -33443,7 +34065,7 @@
       </w:rPr>
     </w:lvl>
   </w:abstractNum>
-  <w:abstractNum w:abstractNumId="8" w15:restartNumberingAfterBreak="0">
+  <w:abstractNum w:abstractNumId="9" w15:restartNumberingAfterBreak="0">
     <w:nsid w:val="20046429"/>
     <w:multiLevelType w:val="multilevel"/>
     <w:tmpl w:val="4072C97C"/>
@@ -33530,7 +34152,7 @@
       </w:pPr>
     </w:lvl>
   </w:abstractNum>
-  <w:abstractNum w:abstractNumId="9" w15:restartNumberingAfterBreak="0">
+  <w:abstractNum w:abstractNumId="10" w15:restartNumberingAfterBreak="0">
     <w:nsid w:val="213825E7"/>
     <w:multiLevelType w:val="singleLevel"/>
     <w:tmpl w:val="9E3E2476"/>
@@ -33552,7 +34174,7 @@
       </w:rPr>
     </w:lvl>
   </w:abstractNum>
-  <w:abstractNum w:abstractNumId="10" w15:restartNumberingAfterBreak="0">
+  <w:abstractNum w:abstractNumId="11" w15:restartNumberingAfterBreak="0">
     <w:nsid w:val="24EF271F"/>
     <w:multiLevelType w:val="multilevel"/>
     <w:tmpl w:val="2D5EF89A"/>
@@ -33656,7 +34278,7 @@
       </w:rPr>
     </w:lvl>
   </w:abstractNum>
-  <w:abstractNum w:abstractNumId="11" w15:restartNumberingAfterBreak="0">
+  <w:abstractNum w:abstractNumId="12" w15:restartNumberingAfterBreak="0">
     <w:nsid w:val="24F75766"/>
     <w:multiLevelType w:val="multilevel"/>
     <w:tmpl w:val="78586856"/>
@@ -33760,7 +34382,7 @@
       </w:rPr>
     </w:lvl>
   </w:abstractNum>
-  <w:abstractNum w:abstractNumId="12" w15:restartNumberingAfterBreak="0">
+  <w:abstractNum w:abstractNumId="13" w15:restartNumberingAfterBreak="0">
     <w:nsid w:val="29AC7536"/>
     <w:multiLevelType w:val="singleLevel"/>
     <w:tmpl w:val="05E2F2A8"/>
@@ -33781,7 +34403,7 @@
       </w:rPr>
     </w:lvl>
   </w:abstractNum>
-  <w:abstractNum w:abstractNumId="13" w15:restartNumberingAfterBreak="0">
+  <w:abstractNum w:abstractNumId="14" w15:restartNumberingAfterBreak="0">
     <w:nsid w:val="2B02213D"/>
     <w:multiLevelType w:val="hybridMultilevel"/>
     <w:tmpl w:val="F8989508"/>
@@ -33893,7 +34515,7 @@
       </w:rPr>
     </w:lvl>
   </w:abstractNum>
-  <w:abstractNum w:abstractNumId="14" w15:restartNumberingAfterBreak="0">
+  <w:abstractNum w:abstractNumId="15" w15:restartNumberingAfterBreak="0">
     <w:nsid w:val="348A4AB1"/>
     <w:multiLevelType w:val="hybridMultilevel"/>
     <w:tmpl w:val="EA960C0A"/>
@@ -33979,7 +34601,7 @@
       </w:pPr>
     </w:lvl>
   </w:abstractNum>
-  <w:abstractNum w:abstractNumId="15" w15:restartNumberingAfterBreak="0">
+  <w:abstractNum w:abstractNumId="16" w15:restartNumberingAfterBreak="0">
     <w:nsid w:val="348E70CB"/>
     <w:multiLevelType w:val="hybridMultilevel"/>
     <w:tmpl w:val="380A2CD6"/>
@@ -34068,7 +34690,7 @@
       </w:pPr>
     </w:lvl>
   </w:abstractNum>
-  <w:abstractNum w:abstractNumId="16" w15:restartNumberingAfterBreak="0">
+  <w:abstractNum w:abstractNumId="17" w15:restartNumberingAfterBreak="0">
     <w:nsid w:val="3575796C"/>
     <w:multiLevelType w:val="hybridMultilevel"/>
     <w:tmpl w:val="897A9210"/>
@@ -34180,7 +34802,7 @@
       </w:rPr>
     </w:lvl>
   </w:abstractNum>
-  <w:abstractNum w:abstractNumId="17" w15:restartNumberingAfterBreak="0">
+  <w:abstractNum w:abstractNumId="18" w15:restartNumberingAfterBreak="0">
     <w:nsid w:val="40676BAE"/>
     <w:multiLevelType w:val="hybridMultilevel"/>
     <w:tmpl w:val="D5383C88"/>
@@ -34269,7 +34891,7 @@
       </w:pPr>
     </w:lvl>
   </w:abstractNum>
-  <w:abstractNum w:abstractNumId="18" w15:restartNumberingAfterBreak="0">
+  <w:abstractNum w:abstractNumId="19" w15:restartNumberingAfterBreak="0">
     <w:nsid w:val="44FE13C6"/>
     <w:multiLevelType w:val="hybridMultilevel"/>
     <w:tmpl w:val="8482DFC0"/>
@@ -34381,7 +35003,7 @@
       </w:rPr>
     </w:lvl>
   </w:abstractNum>
-  <w:abstractNum w:abstractNumId="19" w15:restartNumberingAfterBreak="0">
+  <w:abstractNum w:abstractNumId="20" w15:restartNumberingAfterBreak="0">
     <w:nsid w:val="4DAE5305"/>
     <w:multiLevelType w:val="multilevel"/>
     <w:tmpl w:val="3590623C"/>
@@ -34523,7 +35145,7 @@
       </w:rPr>
     </w:lvl>
   </w:abstractNum>
-  <w:abstractNum w:abstractNumId="20" w15:restartNumberingAfterBreak="0">
+  <w:abstractNum w:abstractNumId="21" w15:restartNumberingAfterBreak="0">
     <w:nsid w:val="503D7183"/>
     <w:multiLevelType w:val="multilevel"/>
     <w:tmpl w:val="0407001F"/>
@@ -34609,7 +35231,7 @@
       </w:pPr>
     </w:lvl>
   </w:abstractNum>
-  <w:abstractNum w:abstractNumId="21" w15:restartNumberingAfterBreak="0">
+  <w:abstractNum w:abstractNumId="22" w15:restartNumberingAfterBreak="0">
     <w:nsid w:val="594C0F6A"/>
     <w:multiLevelType w:val="hybridMultilevel"/>
     <w:tmpl w:val="01C05EDC"/>
@@ -34695,7 +35317,7 @@
       </w:pPr>
     </w:lvl>
   </w:abstractNum>
-  <w:abstractNum w:abstractNumId="22" w15:restartNumberingAfterBreak="0">
+  <w:abstractNum w:abstractNumId="23" w15:restartNumberingAfterBreak="0">
     <w:nsid w:val="5CA03165"/>
     <w:multiLevelType w:val="multilevel"/>
     <w:tmpl w:val="4FB07866"/>
@@ -34799,7 +35421,7 @@
       </w:rPr>
     </w:lvl>
   </w:abstractNum>
-  <w:abstractNum w:abstractNumId="23" w15:restartNumberingAfterBreak="0">
+  <w:abstractNum w:abstractNumId="24" w15:restartNumberingAfterBreak="0">
     <w:nsid w:val="63F45643"/>
     <w:multiLevelType w:val="hybridMultilevel"/>
     <w:tmpl w:val="81D2B682"/>
@@ -34912,7 +35534,7 @@
       </w:rPr>
     </w:lvl>
   </w:abstractNum>
-  <w:abstractNum w:abstractNumId="24" w15:restartNumberingAfterBreak="0">
+  <w:abstractNum w:abstractNumId="25" w15:restartNumberingAfterBreak="0">
     <w:nsid w:val="643D5013"/>
     <w:multiLevelType w:val="hybridMultilevel"/>
     <w:tmpl w:val="C41CDFCE"/>
@@ -34998,7 +35620,7 @@
       </w:pPr>
     </w:lvl>
   </w:abstractNum>
-  <w:abstractNum w:abstractNumId="25" w15:restartNumberingAfterBreak="0">
+  <w:abstractNum w:abstractNumId="26" w15:restartNumberingAfterBreak="0">
     <w:nsid w:val="64845DFE"/>
     <w:multiLevelType w:val="hybridMultilevel"/>
     <w:tmpl w:val="95B82D30"/>
@@ -35110,7 +35732,7 @@
       </w:rPr>
     </w:lvl>
   </w:abstractNum>
-  <w:abstractNum w:abstractNumId="26" w15:restartNumberingAfterBreak="0">
+  <w:abstractNum w:abstractNumId="27" w15:restartNumberingAfterBreak="0">
     <w:nsid w:val="68FF5981"/>
     <w:multiLevelType w:val="hybridMultilevel"/>
     <w:tmpl w:val="02BA040C"/>
@@ -35223,7 +35845,7 @@
       </w:rPr>
     </w:lvl>
   </w:abstractNum>
-  <w:abstractNum w:abstractNumId="27" w15:restartNumberingAfterBreak="0">
+  <w:abstractNum w:abstractNumId="28" w15:restartNumberingAfterBreak="0">
     <w:nsid w:val="69F06336"/>
     <w:multiLevelType w:val="multilevel"/>
     <w:tmpl w:val="35E0221E"/>
@@ -35364,7 +35986,7 @@
       </w:rPr>
     </w:lvl>
   </w:abstractNum>
-  <w:abstractNum w:abstractNumId="28" w15:restartNumberingAfterBreak="0">
+  <w:abstractNum w:abstractNumId="29" w15:restartNumberingAfterBreak="0">
     <w:nsid w:val="6B8D4CB7"/>
     <w:multiLevelType w:val="hybridMultilevel"/>
     <w:tmpl w:val="D2243BE2"/>
@@ -35450,7 +36072,7 @@
       </w:pPr>
     </w:lvl>
   </w:abstractNum>
-  <w:abstractNum w:abstractNumId="29" w15:restartNumberingAfterBreak="0">
+  <w:abstractNum w:abstractNumId="30" w15:restartNumberingAfterBreak="0">
     <w:nsid w:val="71674138"/>
     <w:multiLevelType w:val="hybridMultilevel"/>
     <w:tmpl w:val="840A0594"/>
@@ -35539,7 +36161,7 @@
       </w:pPr>
     </w:lvl>
   </w:abstractNum>
-  <w:abstractNum w:abstractNumId="30" w15:restartNumberingAfterBreak="0">
+  <w:abstractNum w:abstractNumId="31" w15:restartNumberingAfterBreak="0">
     <w:nsid w:val="73F425B6"/>
     <w:multiLevelType w:val="multilevel"/>
     <w:tmpl w:val="89EC8604"/>
@@ -35634,7 +36256,7 @@
       </w:pPr>
     </w:lvl>
   </w:abstractNum>
-  <w:abstractNum w:abstractNumId="31" w15:restartNumberingAfterBreak="0">
+  <w:abstractNum w:abstractNumId="32" w15:restartNumberingAfterBreak="0">
     <w:nsid w:val="74AD6695"/>
     <w:multiLevelType w:val="hybridMultilevel"/>
     <w:tmpl w:val="B8F4ECEE"/>
@@ -35746,7 +36368,7 @@
       </w:rPr>
     </w:lvl>
   </w:abstractNum>
-  <w:abstractNum w:abstractNumId="32" w15:restartNumberingAfterBreak="0">
+  <w:abstractNum w:abstractNumId="33" w15:restartNumberingAfterBreak="0">
     <w:nsid w:val="7B88565E"/>
     <w:multiLevelType w:val="hybridMultilevel"/>
     <w:tmpl w:val="7C7C4474"/>
@@ -35835,7 +36457,7 @@
       </w:pPr>
     </w:lvl>
   </w:abstractNum>
-  <w:abstractNum w:abstractNumId="33" w15:restartNumberingAfterBreak="0">
+  <w:abstractNum w:abstractNumId="34" w15:restartNumberingAfterBreak="0">
     <w:nsid w:val="7BCE5029"/>
     <w:multiLevelType w:val="hybridMultilevel"/>
     <w:tmpl w:val="30F80F5C"/>
@@ -35947,7 +36569,7 @@
       </w:rPr>
     </w:lvl>
   </w:abstractNum>
-  <w:abstractNum w:abstractNumId="34" w15:restartNumberingAfterBreak="0">
+  <w:abstractNum w:abstractNumId="35" w15:restartNumberingAfterBreak="0">
     <w:nsid w:val="7C5E719C"/>
     <w:multiLevelType w:val="multilevel"/>
     <w:tmpl w:val="B71C56BE"/>
@@ -36034,124 +36656,127 @@
     </w:lvl>
   </w:abstractNum>
   <w:num w:numId="1">
-    <w:abstractNumId w:val="9"/>
+    <w:abstractNumId w:val="10"/>
   </w:num>
   <w:num w:numId="2">
-    <w:abstractNumId w:val="12"/>
+    <w:abstractNumId w:val="13"/>
   </w:num>
   <w:num w:numId="3">
     <w:abstractNumId w:val="0"/>
   </w:num>
   <w:num w:numId="4">
+    <w:abstractNumId w:val="28"/>
+  </w:num>
+  <w:num w:numId="5">
+    <w:abstractNumId w:val="5"/>
+  </w:num>
+  <w:num w:numId="6">
+    <w:abstractNumId w:val="8"/>
+  </w:num>
+  <w:num w:numId="7">
+    <w:abstractNumId w:val="2"/>
+  </w:num>
+  <w:num w:numId="8">
+    <w:abstractNumId w:val="20"/>
+  </w:num>
+  <w:num w:numId="9">
+    <w:abstractNumId w:val="35"/>
+  </w:num>
+  <w:num w:numId="10">
+    <w:abstractNumId w:val="12"/>
+  </w:num>
+  <w:num w:numId="11">
+    <w:abstractNumId w:val="11"/>
+  </w:num>
+  <w:num w:numId="12">
+    <w:abstractNumId w:val="23"/>
+  </w:num>
+  <w:num w:numId="13">
+    <w:abstractNumId w:val="7"/>
+  </w:num>
+  <w:num w:numId="14">
+    <w:abstractNumId w:val="24"/>
+  </w:num>
+  <w:num w:numId="15">
+    <w:abstractNumId w:val="6"/>
+  </w:num>
+  <w:num w:numId="16">
+    <w:abstractNumId w:val="32"/>
+  </w:num>
+  <w:num w:numId="17">
+    <w:abstractNumId w:val="16"/>
+  </w:num>
+  <w:num w:numId="18">
     <w:abstractNumId w:val="27"/>
   </w:num>
-  <w:num w:numId="5">
+  <w:num w:numId="19">
+    <w:abstractNumId w:val="19"/>
+  </w:num>
+  <w:num w:numId="20">
+    <w:abstractNumId w:val="26"/>
+  </w:num>
+  <w:num w:numId="21">
+    <w:abstractNumId w:val="14"/>
+  </w:num>
+  <w:num w:numId="22">
+    <w:abstractNumId w:val="3"/>
+  </w:num>
+  <w:num w:numId="23">
     <w:abstractNumId w:val="4"/>
   </w:num>
-  <w:num w:numId="6">
-    <w:abstractNumId w:val="7"/>
-  </w:num>
-  <w:num w:numId="7">
-    <w:abstractNumId w:val="1"/>
-  </w:num>
-  <w:num w:numId="8">
-    <w:abstractNumId w:val="19"/>
-  </w:num>
-  <w:num w:numId="9">
+  <w:num w:numId="24">
     <w:abstractNumId w:val="34"/>
   </w:num>
-  <w:num w:numId="10">
-    <w:abstractNumId w:val="11"/>
+  <w:num w:numId="25">
+    <w:abstractNumId w:val="33"/>
   </w:num>
-  <w:num w:numId="11">
-    <w:abstractNumId w:val="10"/>
+  <w:num w:numId="26">
+    <w:abstractNumId w:val="30"/>
   </w:num>
-  <w:num w:numId="12">
+  <w:num w:numId="27">
+    <w:abstractNumId w:val="18"/>
+  </w:num>
+  <w:num w:numId="28">
+    <w:abstractNumId w:val="35"/>
+  </w:num>
+  <w:num w:numId="29">
+    <w:abstractNumId w:val="35"/>
+  </w:num>
+  <w:num w:numId="30">
+    <w:abstractNumId w:val="35"/>
+  </w:num>
+  <w:num w:numId="31">
+    <w:abstractNumId w:val="35"/>
+  </w:num>
+  <w:num w:numId="32">
+    <w:abstractNumId w:val="35"/>
+  </w:num>
+  <w:num w:numId="33">
+    <w:abstractNumId w:val="17"/>
+  </w:num>
+  <w:num w:numId="34">
     <w:abstractNumId w:val="22"/>
   </w:num>
-  <w:num w:numId="13">
-    <w:abstractNumId w:val="6"/>
+  <w:num w:numId="35">
+    <w:abstractNumId w:val="25"/>
   </w:num>
-  <w:num w:numId="14">
-    <w:abstractNumId w:val="23"/>
+  <w:num w:numId="36">
+    <w:abstractNumId w:val="29"/>
   </w:num>
-  <w:num w:numId="15">
-    <w:abstractNumId w:val="5"/>
+  <w:num w:numId="37">
+    <w:abstractNumId w:val="15"/>
   </w:num>
-  <w:num w:numId="16">
+  <w:num w:numId="38">
+    <w:abstractNumId w:val="21"/>
+  </w:num>
+  <w:num w:numId="39">
+    <w:abstractNumId w:val="9"/>
+  </w:num>
+  <w:num w:numId="40">
     <w:abstractNumId w:val="31"/>
   </w:num>
-  <w:num w:numId="17">
-    <w:abstractNumId w:val="15"/>
-  </w:num>
-  <w:num w:numId="18">
-    <w:abstractNumId w:val="26"/>
-  </w:num>
-  <w:num w:numId="19">
-    <w:abstractNumId w:val="18"/>
-  </w:num>
-  <w:num w:numId="20">
-    <w:abstractNumId w:val="25"/>
-  </w:num>
-  <w:num w:numId="21">
-    <w:abstractNumId w:val="13"/>
-  </w:num>
-  <w:num w:numId="22">
-    <w:abstractNumId w:val="2"/>
-  </w:num>
-  <w:num w:numId="23">
-    <w:abstractNumId w:val="3"/>
-  </w:num>
-  <w:num w:numId="24">
-    <w:abstractNumId w:val="33"/>
-  </w:num>
-  <w:num w:numId="25">
-    <w:abstractNumId w:val="32"/>
-  </w:num>
-  <w:num w:numId="26">
-    <w:abstractNumId w:val="29"/>
-  </w:num>
-  <w:num w:numId="27">
-    <w:abstractNumId w:val="17"/>
-  </w:num>
-  <w:num w:numId="28">
-    <w:abstractNumId w:val="34"/>
-  </w:num>
-  <w:num w:numId="29">
-    <w:abstractNumId w:val="34"/>
-  </w:num>
-  <w:num w:numId="30">
-    <w:abstractNumId w:val="34"/>
-  </w:num>
-  <w:num w:numId="31">
-    <w:abstractNumId w:val="34"/>
-  </w:num>
-  <w:num w:numId="32">
-    <w:abstractNumId w:val="34"/>
-  </w:num>
-  <w:num w:numId="33">
-    <w:abstractNumId w:val="16"/>
-  </w:num>
-  <w:num w:numId="34">
-    <w:abstractNumId w:val="21"/>
-  </w:num>
-  <w:num w:numId="35">
-    <w:abstractNumId w:val="24"/>
-  </w:num>
-  <w:num w:numId="36">
-    <w:abstractNumId w:val="28"/>
-  </w:num>
-  <w:num w:numId="37">
-    <w:abstractNumId w:val="14"/>
-  </w:num>
-  <w:num w:numId="38">
-    <w:abstractNumId w:val="20"/>
-  </w:num>
-  <w:num w:numId="39">
-    <w:abstractNumId w:val="8"/>
-  </w:num>
-  <w:num w:numId="40">
-    <w:abstractNumId w:val="30"/>
+  <w:num w:numId="41">
+    <w:abstractNumId w:val="1"/>
   </w:num>
   <w:numIdMacAtCleanup w:val="14"/>
 </w:numbering>
@@ -37689,6 +38314,17 @@
     <w:basedOn w:val="Absatz-Standardschriftart"/>
     <w:rsid w:val="00A82DB4"/>
   </w:style>
+  <w:style w:type="paragraph" w:styleId="Aufzhlungszeichen">
+    <w:name w:val="List Bullet"/>
+    <w:basedOn w:val="Standard"/>
+    <w:rsid w:val="0096771B"/>
+    <w:pPr>
+      <w:numPr>
+        <w:numId w:val="41"/>
+      </w:numPr>
+      <w:contextualSpacing/>
+    </w:pPr>
+  </w:style>
 </w:styles>
 </file>
 
@@ -38012,7 +38648,7 @@
 </file>
 
 <file path=customXml/itemProps1.xml><?xml version="1.0" encoding="utf-8"?>
-<ds:datastoreItem xmlns:ds="http://schemas.openxmlformats.org/officeDocument/2006/customXml" ds:itemID="{D7BC17C3-7399-405B-813E-964D0007587B}">
+<ds:datastoreItem xmlns:ds="http://schemas.openxmlformats.org/officeDocument/2006/customXml" ds:itemID="{C50D50A1-DBF8-405E-8A3F-F5FD2924B5EC}">
   <ds:schemaRefs>
     <ds:schemaRef ds:uri="http://schemas.openxmlformats.org/officeDocument/2006/bibliography"/>
   </ds:schemaRefs>

</xml_diff>

<commit_message>
Rechtschreibfehler in der Einleitung verbessert
</commit_message>
<xml_diff>
--- a/Projektbericht.docx
+++ b/Projektbericht.docx
@@ -1,6 +1,6 @@
 
 <file path=word/document.xml><?xml version="1.0" encoding="utf-8"?>
-<w:document xmlns:wpc="http://schemas.microsoft.com/office/word/2010/wordprocessingCanvas" xmlns:mc="http://schemas.openxmlformats.org/markup-compatibility/2006" xmlns:o="urn:schemas-microsoft-com:office:office" xmlns:r="http://schemas.openxmlformats.org/officeDocument/2006/relationships" xmlns:m="http://schemas.openxmlformats.org/officeDocument/2006/math" xmlns:v="urn:schemas-microsoft-com:vml" xmlns:wp14="http://schemas.microsoft.com/office/word/2010/wordprocessingDrawing" xmlns:wp="http://schemas.openxmlformats.org/drawingml/2006/wordprocessingDrawing" xmlns:w10="urn:schemas-microsoft-com:office:word" xmlns:w="http://schemas.openxmlformats.org/wordprocessingml/2006/main" xmlns:w14="http://schemas.microsoft.com/office/word/2010/wordml" xmlns:w15="http://schemas.microsoft.com/office/word/2012/wordml" xmlns:wpg="http://schemas.microsoft.com/office/word/2010/wordprocessingGroup" xmlns:wpi="http://schemas.microsoft.com/office/word/2010/wordprocessingInk" xmlns:wne="http://schemas.microsoft.com/office/word/2006/wordml" xmlns:wps="http://schemas.microsoft.com/office/word/2010/wordprocessingShape" mc:Ignorable="w14 w15 wp14">
+<w:document xmlns:wpc="http://schemas.microsoft.com/office/word/2010/wordprocessingCanvas" xmlns:cx="http://schemas.microsoft.com/office/drawing/2014/chartex" xmlns:cx1="http://schemas.microsoft.com/office/drawing/2015/9/8/chartex" xmlns:cx2="http://schemas.microsoft.com/office/drawing/2015/10/21/chartex" xmlns:cx3="http://schemas.microsoft.com/office/drawing/2016/5/9/chartex" xmlns:cx4="http://schemas.microsoft.com/office/drawing/2016/5/10/chartex" xmlns:cx5="http://schemas.microsoft.com/office/drawing/2016/5/11/chartex" xmlns:cx6="http://schemas.microsoft.com/office/drawing/2016/5/12/chartex" xmlns:cx7="http://schemas.microsoft.com/office/drawing/2016/5/13/chartex" xmlns:cx8="http://schemas.microsoft.com/office/drawing/2016/5/14/chartex" xmlns:mc="http://schemas.openxmlformats.org/markup-compatibility/2006" xmlns:aink="http://schemas.microsoft.com/office/drawing/2016/ink" xmlns:am3d="http://schemas.microsoft.com/office/drawing/2017/model3d" xmlns:o="urn:schemas-microsoft-com:office:office" xmlns:r="http://schemas.openxmlformats.org/officeDocument/2006/relationships" xmlns:m="http://schemas.openxmlformats.org/officeDocument/2006/math" xmlns:v="urn:schemas-microsoft-com:vml" xmlns:wp14="http://schemas.microsoft.com/office/word/2010/wordprocessingDrawing" xmlns:wp="http://schemas.openxmlformats.org/drawingml/2006/wordprocessingDrawing" xmlns:w10="urn:schemas-microsoft-com:office:word" xmlns:w="http://schemas.openxmlformats.org/wordprocessingml/2006/main" xmlns:w14="http://schemas.microsoft.com/office/word/2010/wordml" xmlns:w15="http://schemas.microsoft.com/office/word/2012/wordml" xmlns:w16cid="http://schemas.microsoft.com/office/word/2016/wordml/cid" xmlns:w16se="http://schemas.microsoft.com/office/word/2015/wordml/symex" xmlns:wpg="http://schemas.microsoft.com/office/word/2010/wordprocessingGroup" xmlns:wpi="http://schemas.microsoft.com/office/word/2010/wordprocessingInk" xmlns:wne="http://schemas.microsoft.com/office/word/2006/wordml" xmlns:wps="http://schemas.microsoft.com/office/word/2010/wordprocessingShape" mc:Ignorable="w14 w15 w16se w16cid wp14">
   <w:body>
     <w:p>
       <w:pPr>
@@ -5168,131 +5168,161 @@
           <w:rFonts w:cs="Arial"/>
           <w:szCs w:val="24"/>
         </w:rPr>
-        <w:t>Der öffentliche Personennahverkehr wird in Zeiten überfüllter Straßen ein immer wichtigeres Angebot für die Menschen, vor allem in Ballungsräumen, um klassische Verkehrswege zu entlasten, die psychische Belastung für das Individuum zu senken und nicht zuletzt, um die Klimaziele der Bundesregierung erreichen zu können. Die steigenden Passagierzahlen führen dazu, dass die öffentlichen Verkehrsmittel so zuverlässig, störungs- wie wartungsarm wie möglich zur Verfügung stehen müssen. In diesem Konstruktionsentwurf soll für eine innerstädtische Metro soll ein einstufiges Schienenfahrzeugachsgetriebe angeboten werden. Die Motorwelle liegt dabei parallel zur Radsatzwelle. Relativbewegungen zwischen Getriebe und Drehgestell werden dabei von einer Bogenzahnkupplung ausgeglichen.</w:t>
-      </w:r>
-    </w:p>
-    <w:p>
-      <w:pPr>
-        <w:jc w:val="both"/>
+        <w:t xml:space="preserve">Der öffentliche Personennahverkehr wird in Zeiten überfüllter Straßen ein immer wichtigeres Angebot für die Menschen, vor allem in Ballungsräumen, um klassische Verkehrswege zu entlasten, die psychische Belastung für das Individuum zu senken und nicht zuletzt, um die Klimaziele der Bundesregierung erreichen zu können. Die steigenden Passagierzahlen führen dazu, dass die öffentlichen Verkehrsmittel so zuverlässig, störungs- </w:t>
+      </w:r>
+      <w:r>
         <w:rPr>
           <w:rFonts w:cs="Arial"/>
           <w:szCs w:val="24"/>
         </w:rPr>
-      </w:pPr>
+        <w:t>und</w:t>
+      </w:r>
       <w:r>
         <w:rPr>
           <w:rFonts w:cs="Arial"/>
           <w:szCs w:val="24"/>
         </w:rPr>
-        <w:t xml:space="preserve">Das Schienenfahrzeugachsgetriebe </w:t>
+        <w:t xml:space="preserve"> wartungsarm wie möglich zur Verfügung stehen müssen. In diesem Konstruktionsentwurf soll für eine innerstädtische Metro ein einstufiges Schienenfahrzeugachsgetriebe </w:t>
       </w:r>
       <w:r>
         <w:rPr>
           <w:rFonts w:cs="Arial"/>
           <w:szCs w:val="24"/>
         </w:rPr>
-        <w:t>wird auf der Basis exakter Auslegungsrec</w:t>
+        <w:t>konstruiert</w:t>
       </w:r>
       <w:r>
         <w:rPr>
           <w:rFonts w:cs="Arial"/>
           <w:szCs w:val="24"/>
         </w:rPr>
-        <w:t>hnungen konstruiert und mit gängigen Referenzwerten auf die Haltbarkeit bei dynamischer Belastung geprüft.</w:t>
-      </w:r>
-      <w:r>
+        <w:t xml:space="preserve"> werden. Die Motorwelle liegt dabei parallel zur Radsatzwelle. Relativbewegungen zwischen Getriebe und Drehgestell werden von einer Bogenzahnkupplung ausgeglichen.</w:t>
+      </w:r>
+      <w:bookmarkStart w:id="6" w:name="_GoBack"/>
+      <w:bookmarkEnd w:id="6"/>
+    </w:p>
+    <w:p>
+      <w:pPr>
+        <w:jc w:val="both"/>
         <w:rPr>
           <w:rFonts w:cs="Arial"/>
           <w:szCs w:val="24"/>
         </w:rPr>
-        <w:t xml:space="preserve"> </w:t>
-      </w:r>
+      </w:pPr>
       <w:r>
         <w:rPr>
           <w:rFonts w:cs="Arial"/>
           <w:szCs w:val="24"/>
         </w:rPr>
-        <w:t xml:space="preserve">Die Visualisierung </w:t>
+        <w:t xml:space="preserve">Das Schienenfahrzeugachsgetriebe </w:t>
       </w:r>
       <w:r>
         <w:rPr>
           <w:rFonts w:cs="Arial"/>
           <w:szCs w:val="24"/>
         </w:rPr>
-        <w:t>des Schienenachsfahrzeuggetriebes</w:t>
+        <w:t>wird auf der Basis exakter Auslegungsrec</w:t>
       </w:r>
       <w:r>
         <w:rPr>
           <w:rFonts w:cs="Arial"/>
           <w:szCs w:val="24"/>
         </w:rPr>
-        <w:t xml:space="preserve"> ist einer ausführlichen CAD-</w:t>
+        <w:t>hnungen konstruiert und mit gängigen Referenzwerten auf die Haltbarkeit bei dynamischer Belastung geprüft.</w:t>
       </w:r>
       <w:r>
         <w:rPr>
           <w:rFonts w:cs="Arial"/>
           <w:szCs w:val="24"/>
         </w:rPr>
-        <w:t>Datei mit passender Stückliste zu entnehmen.</w:t>
+        <w:t xml:space="preserve"> </w:t>
       </w:r>
       <w:r>
         <w:rPr>
           <w:rFonts w:cs="Arial"/>
           <w:szCs w:val="24"/>
         </w:rPr>
-        <w:t xml:space="preserve"> Die Bezugsebene ist dabei immer die Verzahnungsmitte.</w:t>
-      </w:r>
-    </w:p>
-    <w:p>
-      <w:pPr>
-        <w:jc w:val="both"/>
+        <w:t xml:space="preserve">Die Visualisierung </w:t>
+      </w:r>
+      <w:r>
         <w:rPr>
           <w:rFonts w:cs="Arial"/>
           <w:szCs w:val="24"/>
         </w:rPr>
-      </w:pPr>
+        <w:t>des Schienenachsfahrzeuggetriebes</w:t>
+      </w:r>
       <w:r>
         <w:rPr>
           <w:rFonts w:cs="Arial"/>
           <w:szCs w:val="24"/>
         </w:rPr>
-        <w:t xml:space="preserve">Im Anhang sind außerdem die ausgedruckten Excel-Berechnungen </w:t>
+        <w:t xml:space="preserve"> ist einer ausführlichen CAD-</w:t>
       </w:r>
       <w:r>
         <w:rPr>
           <w:rFonts w:cs="Arial"/>
           <w:szCs w:val="24"/>
         </w:rPr>
-        <w:t xml:space="preserve">sowie Berechnungsergebnisse des Programmes </w:t>
-      </w:r>
-      <w:proofErr w:type="spellStart"/>
+        <w:t>Datei mit passender Stückliste zu entnehmen.</w:t>
+      </w:r>
       <w:r>
         <w:rPr>
           <w:rFonts w:cs="Arial"/>
           <w:szCs w:val="24"/>
         </w:rPr>
-        <w:t>KissSoft</w:t>
-      </w:r>
-      <w:proofErr w:type="spellEnd"/>
-      <w:r>
+        <w:t xml:space="preserve"> Die Bezugsebene ist dabei immer die Verzahnungsmitte.</w:t>
+      </w:r>
+    </w:p>
+    <w:p>
+      <w:pPr>
+        <w:jc w:val="both"/>
         <w:rPr>
           <w:rFonts w:cs="Arial"/>
           <w:szCs w:val="24"/>
         </w:rPr>
-        <w:t xml:space="preserve"> </w:t>
-      </w:r>
+      </w:pPr>
       <w:r>
         <w:rPr>
           <w:rFonts w:cs="Arial"/>
           <w:szCs w:val="24"/>
         </w:rPr>
-        <w:t xml:space="preserve">zu finden. </w:t>
+        <w:t xml:space="preserve">Im Anhang sind außerdem die ausgedruckten Excel-Berechnungen </w:t>
       </w:r>
       <w:r>
         <w:rPr>
           <w:rFonts w:cs="Arial"/>
           <w:szCs w:val="24"/>
         </w:rPr>
+        <w:t xml:space="preserve">sowie Berechnungsergebnisse des Programmes </w:t>
+      </w:r>
+      <w:proofErr w:type="spellStart"/>
+      <w:r>
+        <w:rPr>
+          <w:rFonts w:cs="Arial"/>
+          <w:szCs w:val="24"/>
+        </w:rPr>
+        <w:t>KissSoft</w:t>
+      </w:r>
+      <w:proofErr w:type="spellEnd"/>
+      <w:r>
+        <w:rPr>
+          <w:rFonts w:cs="Arial"/>
+          <w:szCs w:val="24"/>
+        </w:rPr>
+        <w:t xml:space="preserve"> </w:t>
+      </w:r>
+      <w:r>
+        <w:rPr>
+          <w:rFonts w:cs="Arial"/>
+          <w:szCs w:val="24"/>
+        </w:rPr>
+        <w:t xml:space="preserve">zu finden. </w:t>
+      </w:r>
+      <w:r>
+        <w:rPr>
+          <w:rFonts w:cs="Arial"/>
+          <w:szCs w:val="24"/>
+        </w:rPr>
         <w:t>Auf der beiliegenden CD befinden sich die Original-Dateien.</w:t>
       </w:r>
     </w:p>
@@ -5300,11 +5330,11 @@
       <w:pPr>
         <w:pStyle w:val="berschrift2"/>
       </w:pPr>
-      <w:bookmarkStart w:id="6" w:name="_Toc30503705"/>
+      <w:bookmarkStart w:id="7" w:name="_Toc30503705"/>
       <w:r>
         <w:t>Anforderungsliste</w:t>
       </w:r>
-      <w:bookmarkEnd w:id="6"/>
+      <w:bookmarkEnd w:id="7"/>
       <w:r>
         <w:t xml:space="preserve"> </w:t>
       </w:r>
@@ -10171,12 +10201,12 @@
       <w:pPr>
         <w:pStyle w:val="berschrift2"/>
       </w:pPr>
-      <w:bookmarkStart w:id="7" w:name="_Toc30503706"/>
+      <w:bookmarkStart w:id="8" w:name="_Toc30503706"/>
       <w:r>
         <w:lastRenderedPageBreak/>
         <w:t>Morphologischer Kasten</w:t>
       </w:r>
-      <w:bookmarkEnd w:id="7"/>
+      <w:bookmarkEnd w:id="8"/>
     </w:p>
     <w:p>
       <w:pPr>
@@ -10943,12 +10973,12 @@
       <w:pPr>
         <w:pStyle w:val="berschrift1"/>
       </w:pPr>
-      <w:bookmarkStart w:id="8" w:name="_Toc30503707"/>
+      <w:bookmarkStart w:id="9" w:name="_Toc30503707"/>
       <w:r>
         <w:lastRenderedPageBreak/>
         <w:t>Verzahnung</w:t>
       </w:r>
-      <w:bookmarkEnd w:id="8"/>
+      <w:bookmarkEnd w:id="9"/>
     </w:p>
     <w:p>
       <w:pPr>
@@ -10976,11 +11006,11 @@
       <w:pPr>
         <w:pStyle w:val="berschrift2"/>
       </w:pPr>
-      <w:bookmarkStart w:id="9" w:name="_Toc30503708"/>
+      <w:bookmarkStart w:id="10" w:name="_Toc30503708"/>
       <w:r>
         <w:t>Berechnung der Zähnezahl und des Moduls</w:t>
       </w:r>
-      <w:bookmarkEnd w:id="9"/>
+      <w:bookmarkEnd w:id="10"/>
     </w:p>
     <w:p>
       <w:pPr>
@@ -11408,7 +11438,7 @@
         <w:pStyle w:val="Beschriftung"/>
         <w:jc w:val="both"/>
       </w:pPr>
-      <w:bookmarkStart w:id="10" w:name="_Toc30620263"/>
+      <w:bookmarkStart w:id="11" w:name="_Toc30620263"/>
       <w:r>
         <w:t xml:space="preserve">Tabelle </w:t>
       </w:r>
@@ -11445,7 +11475,7 @@
       <w:r>
         <w:t>: Mögliche Verzahnungsdaten</w:t>
       </w:r>
-      <w:bookmarkEnd w:id="10"/>
+      <w:bookmarkEnd w:id="11"/>
     </w:p>
     <w:p>
       <w:pPr>
@@ -11949,7 +11979,7 @@
         <w:pStyle w:val="Beschriftung"/>
         <w:jc w:val="both"/>
       </w:pPr>
-      <w:bookmarkStart w:id="11" w:name="_Toc30620264"/>
+      <w:bookmarkStart w:id="12" w:name="_Toc30620264"/>
       <w:r>
         <w:t xml:space="preserve">Tabelle </w:t>
       </w:r>
@@ -11986,7 +12016,7 @@
       <w:r>
         <w:t>: Zur Auswahl stehende Varianten</w:t>
       </w:r>
-      <w:bookmarkEnd w:id="11"/>
+      <w:bookmarkEnd w:id="12"/>
     </w:p>
     <w:p>
       <w:pPr>
@@ -12017,7 +12047,7 @@
       <w:pPr>
         <w:pStyle w:val="berschrift2"/>
       </w:pPr>
-      <w:bookmarkStart w:id="12" w:name="_Toc30503709"/>
+      <w:bookmarkStart w:id="13" w:name="_Toc30503709"/>
       <w:r>
         <w:t>Verzahnungskräfte</w:t>
       </w:r>
@@ -12863,7 +12893,7 @@
         <w:lastRenderedPageBreak/>
         <w:t>Profilverschiebung</w:t>
       </w:r>
-      <w:bookmarkEnd w:id="12"/>
+      <w:bookmarkEnd w:id="13"/>
     </w:p>
     <w:p>
       <w:r>
@@ -12972,7 +13002,7 @@
       <w:pPr>
         <w:pStyle w:val="Beschriftung"/>
       </w:pPr>
-      <w:bookmarkStart w:id="13" w:name="_Toc33517518"/>
+      <w:bookmarkStart w:id="14" w:name="_Toc33517518"/>
       <w:r>
         <w:t xml:space="preserve">Abbildung </w:t>
       </w:r>
@@ -13015,17 +13045,17 @@
       <w:r>
         <w:t>Profilverschiebung</w:t>
       </w:r>
-      <w:bookmarkEnd w:id="13"/>
+      <w:bookmarkEnd w:id="14"/>
     </w:p>
     <w:p>
       <w:pPr>
         <w:pStyle w:val="berschrift2"/>
       </w:pPr>
-      <w:bookmarkStart w:id="14" w:name="_Toc30503710"/>
+      <w:bookmarkStart w:id="15" w:name="_Toc30503710"/>
       <w:r>
         <w:t>Zahnfußfestigkeit und Grübchenfestigkeit</w:t>
       </w:r>
-      <w:bookmarkEnd w:id="14"/>
+      <w:bookmarkEnd w:id="15"/>
     </w:p>
     <w:p>
       <w:pPr>
@@ -13140,7 +13170,7 @@
       <w:pPr>
         <w:pStyle w:val="Beschriftung"/>
       </w:pPr>
-      <w:bookmarkStart w:id="15" w:name="_Toc33517519"/>
+      <w:bookmarkStart w:id="16" w:name="_Toc33517519"/>
       <w:r>
         <w:t xml:space="preserve">Abbildung </w:t>
       </w:r>
@@ -13177,7 +13207,7 @@
       <w:r>
         <w:t>: Ausschnitt aus KissSoft-Protokoll, Sicherheiten</w:t>
       </w:r>
-      <w:bookmarkEnd w:id="15"/>
+      <w:bookmarkEnd w:id="16"/>
     </w:p>
     <w:p>
       <w:pPr>
@@ -13199,12 +13229,12 @@
       <w:pPr>
         <w:pStyle w:val="berschrift2"/>
       </w:pPr>
-      <w:bookmarkStart w:id="16" w:name="_Toc30503711"/>
+      <w:bookmarkStart w:id="17" w:name="_Toc30503711"/>
       <w:r>
         <w:lastRenderedPageBreak/>
         <w:t>Antriebsritzel</w:t>
       </w:r>
-      <w:bookmarkEnd w:id="16"/>
+      <w:bookmarkEnd w:id="17"/>
     </w:p>
     <w:p>
       <w:pPr>
@@ -13409,11 +13439,11 @@
       <w:pPr>
         <w:pStyle w:val="berschrift2"/>
       </w:pPr>
-      <w:bookmarkStart w:id="17" w:name="_Toc30503712"/>
+      <w:bookmarkStart w:id="18" w:name="_Toc30503712"/>
       <w:r>
         <w:t>Abtriebsrad</w:t>
       </w:r>
-      <w:bookmarkEnd w:id="17"/>
+      <w:bookmarkEnd w:id="18"/>
     </w:p>
     <w:p>
       <w:r>
@@ -13703,14 +13733,14 @@
       <w:pPr>
         <w:pStyle w:val="berschrift3"/>
       </w:pPr>
-      <w:bookmarkStart w:id="18" w:name="_Toc30503713"/>
+      <w:bookmarkStart w:id="19" w:name="_Toc30503713"/>
       <w:r>
         <w:t xml:space="preserve"> Thermische </w:t>
       </w:r>
       <w:r>
         <w:t>Pressverbindung des Abtriebsrades</w:t>
       </w:r>
-      <w:bookmarkEnd w:id="18"/>
+      <w:bookmarkEnd w:id="19"/>
       <w:r>
         <w:t xml:space="preserve"> </w:t>
       </w:r>
@@ -13896,7 +13926,7 @@
         <w:pStyle w:val="Beschriftung"/>
         <w:jc w:val="center"/>
       </w:pPr>
-      <w:bookmarkStart w:id="19" w:name="_Toc33517520"/>
+      <w:bookmarkStart w:id="20" w:name="_Toc33517520"/>
       <w:r>
         <w:t xml:space="preserve">Abbildung </w:t>
       </w:r>
@@ -13933,7 +13963,7 @@
       <w:r>
         <w:t>: Querpressverband Bereich 1</w:t>
       </w:r>
-      <w:bookmarkEnd w:id="19"/>
+      <w:bookmarkEnd w:id="20"/>
     </w:p>
     <w:p>
       <w:r>
@@ -14298,7 +14328,7 @@
         <w:pStyle w:val="Beschriftung"/>
         <w:jc w:val="center"/>
       </w:pPr>
-      <w:bookmarkStart w:id="20" w:name="_Toc33517521"/>
+      <w:bookmarkStart w:id="21" w:name="_Toc33517521"/>
       <w:r>
         <w:t xml:space="preserve">Abbildung </w:t>
       </w:r>
@@ -14341,7 +14371,7 @@
       <w:r>
         <w:t xml:space="preserve"> 3</w:t>
       </w:r>
-      <w:bookmarkEnd w:id="20"/>
+      <w:bookmarkEnd w:id="21"/>
     </w:p>
     <w:p>
       <w:r>
@@ -14578,7 +14608,7 @@
         <w:pStyle w:val="Beschriftung"/>
         <w:jc w:val="center"/>
       </w:pPr>
-      <w:bookmarkStart w:id="21" w:name="_Toc33517522"/>
+      <w:bookmarkStart w:id="22" w:name="_Toc33517522"/>
       <w:r>
         <w:t xml:space="preserve">Abbildung </w:t>
       </w:r>
@@ -14621,7 +14651,7 @@
       <w:r>
         <w:t xml:space="preserve"> 5</w:t>
       </w:r>
-      <w:bookmarkEnd w:id="21"/>
+      <w:bookmarkEnd w:id="22"/>
     </w:p>
     <w:p>
       <w:r>
@@ -15903,7 +15933,21 @@
         <w:rPr>
           <w:szCs w:val="24"/>
         </w:rPr>
-        <w:t>Somit ist die größte zu übertragende Betriebskraft an den Fügeflächen mit einer erforderlichen Haftsicherheit von S</w:t>
+        <w:t xml:space="preserve">Somit ist die größte </w:t>
+      </w:r>
+      <w:proofErr w:type="gramStart"/>
+      <w:r>
+        <w:rPr>
+          <w:szCs w:val="24"/>
+        </w:rPr>
+        <w:t>zu übertragende Betriebskraft</w:t>
+      </w:r>
+      <w:proofErr w:type="gramEnd"/>
+      <w:r>
+        <w:rPr>
+          <w:szCs w:val="24"/>
+        </w:rPr>
+        <w:t xml:space="preserve"> an den Fügeflächen mit einer erforderlichen Haftsicherheit von S</w:t>
       </w:r>
       <w:r>
         <w:rPr>
@@ -16484,7 +16528,7 @@
           <w:szCs w:val="24"/>
         </w:rPr>
       </w:pPr>
-      <w:bookmarkStart w:id="22" w:name="_Toc30503714"/>
+      <w:bookmarkStart w:id="23" w:name="_Toc30503714"/>
       <w:r>
         <w:rPr>
           <w:szCs w:val="24"/>
@@ -16680,7 +16724,7 @@
           <w:szCs w:val="24"/>
         </w:rPr>
       </w:pPr>
-      <w:bookmarkStart w:id="23" w:name="_Toc33517523"/>
+      <w:bookmarkStart w:id="24" w:name="_Toc33517523"/>
       <w:r>
         <w:t xml:space="preserve">Abbildung </w:t>
       </w:r>
@@ -16717,7 +16761,7 @@
       <w:r>
         <w:t>: Kegelverhältnis</w:t>
       </w:r>
-      <w:bookmarkEnd w:id="23"/>
+      <w:bookmarkEnd w:id="24"/>
     </w:p>
     <w:p>
       <w:pPr>
@@ -17679,7 +17723,7 @@
         <w:lastRenderedPageBreak/>
         <w:t>Lager</w:t>
       </w:r>
-      <w:bookmarkEnd w:id="22"/>
+      <w:bookmarkEnd w:id="23"/>
     </w:p>
     <w:p>
       <w:r>
@@ -18018,7 +18062,7 @@
       <w:pPr>
         <w:pStyle w:val="Beschriftung"/>
       </w:pPr>
-      <w:bookmarkStart w:id="24" w:name="_Toc33517524"/>
+      <w:bookmarkStart w:id="25" w:name="_Toc33517524"/>
       <w:r>
         <w:t xml:space="preserve">Abbildung </w:t>
       </w:r>
@@ -18061,7 +18105,7 @@
       <w:r>
         <w:t>an der Antriebswelle</w:t>
       </w:r>
-      <w:bookmarkEnd w:id="24"/>
+      <w:bookmarkEnd w:id="25"/>
     </w:p>
     <w:p/>
     <w:p>
@@ -18809,7 +18853,7 @@
       <w:pPr>
         <w:pStyle w:val="Beschriftung"/>
       </w:pPr>
-      <w:bookmarkStart w:id="25" w:name="_Toc33517525"/>
+      <w:bookmarkStart w:id="26" w:name="_Toc33517525"/>
       <w:r>
         <w:t xml:space="preserve">Abbildung </w:t>
       </w:r>
@@ -18846,7 +18890,7 @@
       <w:r>
         <w:t>: Kräfte in Tangentialrichtung</w:t>
       </w:r>
-      <w:bookmarkEnd w:id="25"/>
+      <w:bookmarkEnd w:id="26"/>
     </w:p>
     <w:p>
       <w:pPr>
@@ -20193,7 +20237,7 @@
           </m:r>
         </m:oMath>
       </m:oMathPara>
-      <w:bookmarkStart w:id="26" w:name="_Toc30503715"/>
+      <w:bookmarkStart w:id="27" w:name="_Toc30503715"/>
     </w:p>
     <w:p>
       <w:pPr>
@@ -20203,7 +20247,7 @@
         <w:lastRenderedPageBreak/>
         <w:t>Auswahl der Lager</w:t>
       </w:r>
-      <w:bookmarkEnd w:id="26"/>
+      <w:bookmarkEnd w:id="27"/>
     </w:p>
     <w:p>
       <w:r>
@@ -20271,11 +20315,11 @@
       <w:pPr>
         <w:pStyle w:val="berschrift3"/>
       </w:pPr>
-      <w:bookmarkStart w:id="27" w:name="_Toc30503716"/>
+      <w:bookmarkStart w:id="28" w:name="_Toc30503716"/>
       <w:r>
         <w:t>Antriebslager</w:t>
       </w:r>
-      <w:bookmarkEnd w:id="27"/>
+      <w:bookmarkEnd w:id="28"/>
     </w:p>
     <w:p>
       <w:r>
@@ -20406,14 +20450,14 @@
       </w:r>
     </w:p>
     <w:p>
-      <w:bookmarkStart w:id="28" w:name="_Hlk30765989"/>
+      <w:bookmarkStart w:id="29" w:name="_Hlk30765989"/>
       <w:r>
         <w:t>Zylinderrollenlager mit Käfig Schäffler NU215-E-XL-</w:t>
       </w:r>
       <w:r>
         <w:t>TVP2</w:t>
       </w:r>
-      <w:bookmarkEnd w:id="28"/>
+      <w:bookmarkEnd w:id="29"/>
       <w:r>
         <w:t xml:space="preserve"> (S.430 [5])</w:t>
       </w:r>
@@ -20993,12 +21037,12 @@
       <w:pPr>
         <w:pStyle w:val="berschrift3"/>
       </w:pPr>
-      <w:bookmarkStart w:id="29" w:name="_Toc30503717"/>
+      <w:bookmarkStart w:id="30" w:name="_Toc30503717"/>
       <w:proofErr w:type="spellStart"/>
       <w:r>
         <w:t>Abtriebslager</w:t>
       </w:r>
-      <w:bookmarkEnd w:id="29"/>
+      <w:bookmarkEnd w:id="30"/>
       <w:proofErr w:type="spellEnd"/>
     </w:p>
     <w:p>
@@ -21094,7 +21138,7 @@
       <w:pPr>
         <w:pStyle w:val="Beschriftung"/>
       </w:pPr>
-      <w:bookmarkStart w:id="30" w:name="_Toc33517526"/>
+      <w:bookmarkStart w:id="31" w:name="_Toc33517526"/>
       <w:r>
         <w:t xml:space="preserve">Abbildung </w:t>
       </w:r>
@@ -21135,7 +21179,7 @@
       <w:r>
         <w:t>Timkenlager</w:t>
       </w:r>
-      <w:bookmarkEnd w:id="30"/>
+      <w:bookmarkEnd w:id="31"/>
       <w:proofErr w:type="spellEnd"/>
     </w:p>
     <w:p/>
@@ -21156,11 +21200,11 @@
       <w:pPr>
         <w:pStyle w:val="berschrift2"/>
       </w:pPr>
-      <w:bookmarkStart w:id="31" w:name="_Toc30503718"/>
+      <w:bookmarkStart w:id="32" w:name="_Toc30503718"/>
       <w:r>
         <w:t>Lagerlebensdauer</w:t>
       </w:r>
-      <w:bookmarkEnd w:id="31"/>
+      <w:bookmarkEnd w:id="32"/>
     </w:p>
     <w:p>
       <w:r>
@@ -23837,11 +23881,11 @@
       <w:pPr>
         <w:pStyle w:val="berschrift2"/>
       </w:pPr>
-      <w:bookmarkStart w:id="32" w:name="_Toc30503719"/>
+      <w:bookmarkStart w:id="33" w:name="_Toc30503719"/>
       <w:r>
         <w:t>Auswahl der Dichtungen</w:t>
       </w:r>
-      <w:bookmarkEnd w:id="32"/>
+      <w:bookmarkEnd w:id="33"/>
     </w:p>
     <w:p>
       <w:r>
@@ -24157,22 +24201,22 @@
       <w:pPr>
         <w:pStyle w:val="berschrift2"/>
       </w:pPr>
-      <w:bookmarkStart w:id="33" w:name="_Toc30503720"/>
+      <w:bookmarkStart w:id="34" w:name="_Toc30503720"/>
       <w:r>
         <w:t>Konstruktive Erläuterungen</w:t>
       </w:r>
-      <w:bookmarkEnd w:id="33"/>
+      <w:bookmarkEnd w:id="34"/>
     </w:p>
     <w:p>
       <w:pPr>
         <w:pStyle w:val="berschrift1"/>
       </w:pPr>
-      <w:bookmarkStart w:id="34" w:name="_Toc30503721"/>
+      <w:bookmarkStart w:id="35" w:name="_Toc30503721"/>
       <w:r>
         <w:lastRenderedPageBreak/>
         <w:t>Schmierung</w:t>
       </w:r>
-      <w:bookmarkEnd w:id="34"/>
+      <w:bookmarkEnd w:id="35"/>
     </w:p>
     <w:p>
       <w:r>
@@ -24319,7 +24363,7 @@
         <w:pStyle w:val="Beschriftung"/>
         <w:jc w:val="center"/>
       </w:pPr>
-      <w:bookmarkStart w:id="35" w:name="_Toc33517527"/>
+      <w:bookmarkStart w:id="36" w:name="_Toc33517527"/>
       <w:r>
         <w:t xml:space="preserve">Abbildung </w:t>
       </w:r>
@@ -24356,7 +24400,7 @@
       <w:r>
         <w:t>: Ölschauglas GN 542</w:t>
       </w:r>
-      <w:bookmarkEnd w:id="35"/>
+      <w:bookmarkEnd w:id="36"/>
     </w:p>
     <w:p>
       <w:pPr>
@@ -24438,7 +24482,7 @@
       <w:pPr>
         <w:pStyle w:val="Beschriftung"/>
       </w:pPr>
-      <w:bookmarkStart w:id="36" w:name="_Toc33517528"/>
+      <w:bookmarkStart w:id="37" w:name="_Toc33517528"/>
       <w:r>
         <w:t xml:space="preserve">Abbildung </w:t>
       </w:r>
@@ -24475,7 +24519,7 @@
       <w:r>
         <w:t>: Zukaufteil Einfülldeckel</w:t>
       </w:r>
-      <w:bookmarkEnd w:id="36"/>
+      <w:bookmarkEnd w:id="37"/>
     </w:p>
     <w:p>
       <w:r>
@@ -24486,11 +24530,11 @@
       <w:pPr>
         <w:pStyle w:val="berschrift2"/>
       </w:pPr>
-      <w:bookmarkStart w:id="37" w:name="_Toc30503722"/>
+      <w:bookmarkStart w:id="38" w:name="_Toc30503722"/>
       <w:r>
         <w:t>Ölzufuhr</w:t>
       </w:r>
-      <w:bookmarkEnd w:id="37"/>
+      <w:bookmarkEnd w:id="38"/>
     </w:p>
     <w:p>
       <w:pPr>
@@ -24648,7 +24692,15 @@
       </w:r>
       <w:proofErr w:type="spellEnd"/>
       <w:r>
-        <w:t xml:space="preserve"> wird das Öl ebenfalls von außen an das einzeln stehende Zylinderrollenlager geleitet. </w:t>
+        <w:t xml:space="preserve"> wird das Öl ebenfalls von außen an das </w:t>
+      </w:r>
+      <w:proofErr w:type="gramStart"/>
+      <w:r>
+        <w:t>einzeln stehende</w:t>
+      </w:r>
+      <w:proofErr w:type="gramEnd"/>
+      <w:r>
+        <w:t xml:space="preserve"> Zylinderrollenlager geleitet. </w:t>
       </w:r>
       <w:r>
         <w:t xml:space="preserve">Der </w:t>
@@ -24826,11 +24878,11 @@
       <w:pPr>
         <w:pStyle w:val="berschrift2"/>
       </w:pPr>
-      <w:bookmarkStart w:id="38" w:name="_Toc30503723"/>
+      <w:bookmarkStart w:id="39" w:name="_Toc30503723"/>
       <w:r>
         <w:t>Ölabfuhr</w:t>
       </w:r>
-      <w:bookmarkEnd w:id="38"/>
+      <w:bookmarkEnd w:id="39"/>
       <w:r>
         <w:t>/Entlüftung</w:t>
       </w:r>
@@ -24866,23 +24918,20 @@
         <w:jc w:val="both"/>
       </w:pPr>
       <w:r>
-        <w:t xml:space="preserve">Damit der Stützring ein reines </w:t>
+        <w:t xml:space="preserve">Damit der Stützring ein reines Drehteil (lediglich mit Bohrungen) bleibt und keine </w:t>
       </w:r>
       <w:proofErr w:type="spellStart"/>
-      <w:r>
-        <w:t>Drehteil</w:t>
+      <w:proofErr w:type="gramStart"/>
+      <w:r>
+        <w:t>Ölkanäle</w:t>
       </w:r>
       <w:proofErr w:type="spellEnd"/>
       <w:r>
-        <w:t xml:space="preserve"> (lediglich mit Bohrungen) bleibt und keine </w:t>
-      </w:r>
-      <w:proofErr w:type="spellStart"/>
-      <w:r>
-        <w:t>Ölkanäle</w:t>
-      </w:r>
-      <w:proofErr w:type="spellEnd"/>
-      <w:r>
-        <w:t xml:space="preserve">  von außen aufgesetzt werden müssen, fiel die Wahl zur Entlüftung der </w:t>
+        <w:t xml:space="preserve">  von</w:t>
+      </w:r>
+      <w:proofErr w:type="gramEnd"/>
+      <w:r>
+        <w:t xml:space="preserve"> außen aufgesetzt werden müssen, fiel die Wahl zur Entlüftung der </w:t>
       </w:r>
       <w:proofErr w:type="spellStart"/>
       <w:r>
@@ -25006,11 +25055,11 @@
       <w:pPr>
         <w:pStyle w:val="berschrift2"/>
       </w:pPr>
-      <w:bookmarkStart w:id="39" w:name="_Toc30503724"/>
+      <w:bookmarkStart w:id="40" w:name="_Toc30503724"/>
       <w:r>
         <w:t>Schmieranweisung und Kontrolle der Schmierung</w:t>
       </w:r>
-      <w:bookmarkEnd w:id="39"/>
+      <w:bookmarkEnd w:id="40"/>
     </w:p>
     <w:p>
       <w:pPr>
@@ -25019,12 +25068,7 @@
         </w:rPr>
       </w:pPr>
       <w:r>
-        <w:t xml:space="preserve">Das Getriebe ist mit </w:t>
-      </w:r>
-      <w:bookmarkStart w:id="40" w:name="_GoBack"/>
-      <w:bookmarkEnd w:id="40"/>
-      <w:r>
-        <w:t xml:space="preserve">dem Öl </w:t>
+        <w:t xml:space="preserve">Das Getriebe ist mit dem Öl </w:t>
       </w:r>
       <w:r>
         <w:t>SHC 75W90 GL5</w:t>
@@ -25905,8 +25949,16 @@
         <w:rPr>
           <w:color w:val="FF0000"/>
         </w:rPr>
-        <w:t>, also 96 mm???.</w:t>
-      </w:r>
+        <w:t xml:space="preserve">, also 96 </w:t>
+      </w:r>
+      <w:proofErr w:type="gramStart"/>
+      <w:r>
+        <w:rPr>
+          <w:color w:val="FF0000"/>
+        </w:rPr>
+        <w:t>mm???.</w:t>
+      </w:r>
+      <w:proofErr w:type="gramEnd"/>
     </w:p>
     <w:p>
       <w:pPr>
@@ -26533,7 +26585,15 @@
     </w:p>
     <w:p>
       <w:r>
-        <w:t>Es soll mit einer dynamischen Last im Höhe des Kurzschlussantriebsmomentes gerechnet werden.</w:t>
+        <w:t xml:space="preserve">Es soll mit einer dynamischen Last </w:t>
+      </w:r>
+      <w:proofErr w:type="gramStart"/>
+      <w:r>
+        <w:t>im Höhe</w:t>
+      </w:r>
+      <w:proofErr w:type="gramEnd"/>
+      <w:r>
+        <w:t xml:space="preserve"> des Kurzschlussantriebsmomentes gerechnet werden.</w:t>
       </w:r>
     </w:p>
     <w:p>
@@ -29232,7 +29292,23 @@
           <w:rFonts w:cs="Arial"/>
           <w:szCs w:val="24"/>
         </w:rPr>
-        <w:t>Im nachfolgenden Bild sieht man die Antriebstrommel der Variante  B (Spann</w:t>
+        <w:t xml:space="preserve">Im nachfolgenden Bild sieht man die Antriebstrommel der </w:t>
+      </w:r>
+      <w:proofErr w:type="gramStart"/>
+      <w:r>
+        <w:rPr>
+          <w:rFonts w:cs="Arial"/>
+          <w:szCs w:val="24"/>
+        </w:rPr>
+        <w:t>Variante  B</w:t>
+      </w:r>
+      <w:proofErr w:type="gramEnd"/>
+      <w:r>
+        <w:rPr>
+          <w:rFonts w:cs="Arial"/>
+          <w:szCs w:val="24"/>
+        </w:rPr>
+        <w:t xml:space="preserve"> (Spann</w:t>
       </w:r>
       <w:r>
         <w:rPr>
@@ -30858,7 +30934,15 @@
         </m:sSub>
       </m:oMath>
       <w:r>
-        <w:t xml:space="preserve">         (21.3)</w:t>
+        <w:t xml:space="preserve">      </w:t>
+      </w:r>
+      <w:proofErr w:type="gramStart"/>
+      <w:r>
+        <w:t xml:space="preserve">   (</w:t>
+      </w:r>
+      <w:proofErr w:type="gramEnd"/>
+      <w:r>
+        <w:t>21.3)</w:t>
       </w:r>
     </w:p>
     <w:p>
@@ -31624,7 +31708,7 @@
 </file>
 
 <file path=word/endnotes.xml><?xml version="1.0" encoding="utf-8"?>
-<w:endnotes xmlns:wpc="http://schemas.microsoft.com/office/word/2010/wordprocessingCanvas" xmlns:mc="http://schemas.openxmlformats.org/markup-compatibility/2006" xmlns:o="urn:schemas-microsoft-com:office:office" xmlns:r="http://schemas.openxmlformats.org/officeDocument/2006/relationships" xmlns:m="http://schemas.openxmlformats.org/officeDocument/2006/math" xmlns:v="urn:schemas-microsoft-com:vml" xmlns:wp14="http://schemas.microsoft.com/office/word/2010/wordprocessingDrawing" xmlns:wp="http://schemas.openxmlformats.org/drawingml/2006/wordprocessingDrawing" xmlns:w10="urn:schemas-microsoft-com:office:word" xmlns:w="http://schemas.openxmlformats.org/wordprocessingml/2006/main" xmlns:w14="http://schemas.microsoft.com/office/word/2010/wordml" xmlns:w15="http://schemas.microsoft.com/office/word/2012/wordml" xmlns:wpg="http://schemas.microsoft.com/office/word/2010/wordprocessingGroup" xmlns:wpi="http://schemas.microsoft.com/office/word/2010/wordprocessingInk" xmlns:wne="http://schemas.microsoft.com/office/word/2006/wordml" xmlns:wps="http://schemas.microsoft.com/office/word/2010/wordprocessingShape" mc:Ignorable="w14 w15 wp14">
+<w:endnotes xmlns:wpc="http://schemas.microsoft.com/office/word/2010/wordprocessingCanvas" xmlns:cx="http://schemas.microsoft.com/office/drawing/2014/chartex" xmlns:cx1="http://schemas.microsoft.com/office/drawing/2015/9/8/chartex" xmlns:cx2="http://schemas.microsoft.com/office/drawing/2015/10/21/chartex" xmlns:cx3="http://schemas.microsoft.com/office/drawing/2016/5/9/chartex" xmlns:cx4="http://schemas.microsoft.com/office/drawing/2016/5/10/chartex" xmlns:cx5="http://schemas.microsoft.com/office/drawing/2016/5/11/chartex" xmlns:cx6="http://schemas.microsoft.com/office/drawing/2016/5/12/chartex" xmlns:cx7="http://schemas.microsoft.com/office/drawing/2016/5/13/chartex" xmlns:cx8="http://schemas.microsoft.com/office/drawing/2016/5/14/chartex" xmlns:mc="http://schemas.openxmlformats.org/markup-compatibility/2006" xmlns:aink="http://schemas.microsoft.com/office/drawing/2016/ink" xmlns:am3d="http://schemas.microsoft.com/office/drawing/2017/model3d" xmlns:o="urn:schemas-microsoft-com:office:office" xmlns:r="http://schemas.openxmlformats.org/officeDocument/2006/relationships" xmlns:m="http://schemas.openxmlformats.org/officeDocument/2006/math" xmlns:v="urn:schemas-microsoft-com:vml" xmlns:wp14="http://schemas.microsoft.com/office/word/2010/wordprocessingDrawing" xmlns:wp="http://schemas.openxmlformats.org/drawingml/2006/wordprocessingDrawing" xmlns:w10="urn:schemas-microsoft-com:office:word" xmlns:w="http://schemas.openxmlformats.org/wordprocessingml/2006/main" xmlns:w14="http://schemas.microsoft.com/office/word/2010/wordml" xmlns:w15="http://schemas.microsoft.com/office/word/2012/wordml" xmlns:w16cid="http://schemas.microsoft.com/office/word/2016/wordml/cid" xmlns:w16se="http://schemas.microsoft.com/office/word/2015/wordml/symex" xmlns:wpg="http://schemas.microsoft.com/office/word/2010/wordprocessingGroup" xmlns:wpi="http://schemas.microsoft.com/office/word/2010/wordprocessingInk" xmlns:wne="http://schemas.microsoft.com/office/word/2006/wordml" xmlns:wps="http://schemas.microsoft.com/office/word/2010/wordprocessingShape" mc:Ignorable="w14 w15 w16se w16cid wp14">
   <w:endnote w:type="separator" w:id="-1">
     <w:p>
       <w:r>
@@ -31643,7 +31727,7 @@
 </file>
 
 <file path=word/footer1.xml><?xml version="1.0" encoding="utf-8"?>
-<w:ftr xmlns:wpc="http://schemas.microsoft.com/office/word/2010/wordprocessingCanvas" xmlns:mc="http://schemas.openxmlformats.org/markup-compatibility/2006" xmlns:o="urn:schemas-microsoft-com:office:office" xmlns:r="http://schemas.openxmlformats.org/officeDocument/2006/relationships" xmlns:m="http://schemas.openxmlformats.org/officeDocument/2006/math" xmlns:v="urn:schemas-microsoft-com:vml" xmlns:wp14="http://schemas.microsoft.com/office/word/2010/wordprocessingDrawing" xmlns:wp="http://schemas.openxmlformats.org/drawingml/2006/wordprocessingDrawing" xmlns:w10="urn:schemas-microsoft-com:office:word" xmlns:w="http://schemas.openxmlformats.org/wordprocessingml/2006/main" xmlns:w14="http://schemas.microsoft.com/office/word/2010/wordml" xmlns:w15="http://schemas.microsoft.com/office/word/2012/wordml" xmlns:wpg="http://schemas.microsoft.com/office/word/2010/wordprocessingGroup" xmlns:wpi="http://schemas.microsoft.com/office/word/2010/wordprocessingInk" xmlns:wne="http://schemas.microsoft.com/office/word/2006/wordml" xmlns:wps="http://schemas.microsoft.com/office/word/2010/wordprocessingShape" mc:Ignorable="w14 w15 wp14">
+<w:ftr xmlns:wpc="http://schemas.microsoft.com/office/word/2010/wordprocessingCanvas" xmlns:cx="http://schemas.microsoft.com/office/drawing/2014/chartex" xmlns:cx1="http://schemas.microsoft.com/office/drawing/2015/9/8/chartex" xmlns:cx2="http://schemas.microsoft.com/office/drawing/2015/10/21/chartex" xmlns:cx3="http://schemas.microsoft.com/office/drawing/2016/5/9/chartex" xmlns:cx4="http://schemas.microsoft.com/office/drawing/2016/5/10/chartex" xmlns:cx5="http://schemas.microsoft.com/office/drawing/2016/5/11/chartex" xmlns:cx6="http://schemas.microsoft.com/office/drawing/2016/5/12/chartex" xmlns:cx7="http://schemas.microsoft.com/office/drawing/2016/5/13/chartex" xmlns:cx8="http://schemas.microsoft.com/office/drawing/2016/5/14/chartex" xmlns:mc="http://schemas.openxmlformats.org/markup-compatibility/2006" xmlns:aink="http://schemas.microsoft.com/office/drawing/2016/ink" xmlns:am3d="http://schemas.microsoft.com/office/drawing/2017/model3d" xmlns:o="urn:schemas-microsoft-com:office:office" xmlns:r="http://schemas.openxmlformats.org/officeDocument/2006/relationships" xmlns:m="http://schemas.openxmlformats.org/officeDocument/2006/math" xmlns:v="urn:schemas-microsoft-com:vml" xmlns:wp14="http://schemas.microsoft.com/office/word/2010/wordprocessingDrawing" xmlns:wp="http://schemas.openxmlformats.org/drawingml/2006/wordprocessingDrawing" xmlns:w10="urn:schemas-microsoft-com:office:word" xmlns:w="http://schemas.openxmlformats.org/wordprocessingml/2006/main" xmlns:w14="http://schemas.microsoft.com/office/word/2010/wordml" xmlns:w15="http://schemas.microsoft.com/office/word/2012/wordml" xmlns:w16cid="http://schemas.microsoft.com/office/word/2016/wordml/cid" xmlns:w16se="http://schemas.microsoft.com/office/word/2015/wordml/symex" xmlns:wpg="http://schemas.microsoft.com/office/word/2010/wordprocessingGroup" xmlns:wpi="http://schemas.microsoft.com/office/word/2010/wordprocessingInk" xmlns:wne="http://schemas.microsoft.com/office/word/2006/wordml" xmlns:wps="http://schemas.microsoft.com/office/word/2010/wordprocessingShape" mc:Ignorable="w14 w15 w16se w16cid wp14">
   <w:p>
     <w:pPr>
       <w:pStyle w:val="Fuzeile"/>
@@ -31660,7 +31744,7 @@
 </file>
 
 <file path=word/footer2.xml><?xml version="1.0" encoding="utf-8"?>
-<w:ftr xmlns:wpc="http://schemas.microsoft.com/office/word/2010/wordprocessingCanvas" xmlns:mc="http://schemas.openxmlformats.org/markup-compatibility/2006" xmlns:o="urn:schemas-microsoft-com:office:office" xmlns:r="http://schemas.openxmlformats.org/officeDocument/2006/relationships" xmlns:m="http://schemas.openxmlformats.org/officeDocument/2006/math" xmlns:v="urn:schemas-microsoft-com:vml" xmlns:wp14="http://schemas.microsoft.com/office/word/2010/wordprocessingDrawing" xmlns:wp="http://schemas.openxmlformats.org/drawingml/2006/wordprocessingDrawing" xmlns:w10="urn:schemas-microsoft-com:office:word" xmlns:w="http://schemas.openxmlformats.org/wordprocessingml/2006/main" xmlns:w14="http://schemas.microsoft.com/office/word/2010/wordml" xmlns:w15="http://schemas.microsoft.com/office/word/2012/wordml" xmlns:wpg="http://schemas.microsoft.com/office/word/2010/wordprocessingGroup" xmlns:wpi="http://schemas.microsoft.com/office/word/2010/wordprocessingInk" xmlns:wne="http://schemas.microsoft.com/office/word/2006/wordml" xmlns:wps="http://schemas.microsoft.com/office/word/2010/wordprocessingShape" mc:Ignorable="w14 w15 wp14">
+<w:ftr xmlns:wpc="http://schemas.microsoft.com/office/word/2010/wordprocessingCanvas" xmlns:cx="http://schemas.microsoft.com/office/drawing/2014/chartex" xmlns:cx1="http://schemas.microsoft.com/office/drawing/2015/9/8/chartex" xmlns:cx2="http://schemas.microsoft.com/office/drawing/2015/10/21/chartex" xmlns:cx3="http://schemas.microsoft.com/office/drawing/2016/5/9/chartex" xmlns:cx4="http://schemas.microsoft.com/office/drawing/2016/5/10/chartex" xmlns:cx5="http://schemas.microsoft.com/office/drawing/2016/5/11/chartex" xmlns:cx6="http://schemas.microsoft.com/office/drawing/2016/5/12/chartex" xmlns:cx7="http://schemas.microsoft.com/office/drawing/2016/5/13/chartex" xmlns:cx8="http://schemas.microsoft.com/office/drawing/2016/5/14/chartex" xmlns:mc="http://schemas.openxmlformats.org/markup-compatibility/2006" xmlns:aink="http://schemas.microsoft.com/office/drawing/2016/ink" xmlns:am3d="http://schemas.microsoft.com/office/drawing/2017/model3d" xmlns:o="urn:schemas-microsoft-com:office:office" xmlns:r="http://schemas.openxmlformats.org/officeDocument/2006/relationships" xmlns:m="http://schemas.openxmlformats.org/officeDocument/2006/math" xmlns:v="urn:schemas-microsoft-com:vml" xmlns:wp14="http://schemas.microsoft.com/office/word/2010/wordprocessingDrawing" xmlns:wp="http://schemas.openxmlformats.org/drawingml/2006/wordprocessingDrawing" xmlns:w10="urn:schemas-microsoft-com:office:word" xmlns:w="http://schemas.openxmlformats.org/wordprocessingml/2006/main" xmlns:w14="http://schemas.microsoft.com/office/word/2010/wordml" xmlns:w15="http://schemas.microsoft.com/office/word/2012/wordml" xmlns:w16cid="http://schemas.microsoft.com/office/word/2016/wordml/cid" xmlns:w16se="http://schemas.microsoft.com/office/word/2015/wordml/symex" xmlns:wpg="http://schemas.microsoft.com/office/word/2010/wordprocessingGroup" xmlns:wpi="http://schemas.microsoft.com/office/word/2010/wordprocessingInk" xmlns:wne="http://schemas.microsoft.com/office/word/2006/wordml" xmlns:wps="http://schemas.microsoft.com/office/word/2010/wordprocessingShape" mc:Ignorable="w14 w15 w16se w16cid wp14">
   <w:p>
     <w:pPr>
       <w:pStyle w:val="Fuzeile"/>
@@ -31695,7 +31779,7 @@
 </file>
 
 <file path=word/footnotes.xml><?xml version="1.0" encoding="utf-8"?>
-<w:footnotes xmlns:wpc="http://schemas.microsoft.com/office/word/2010/wordprocessingCanvas" xmlns:mc="http://schemas.openxmlformats.org/markup-compatibility/2006" xmlns:o="urn:schemas-microsoft-com:office:office" xmlns:r="http://schemas.openxmlformats.org/officeDocument/2006/relationships" xmlns:m="http://schemas.openxmlformats.org/officeDocument/2006/math" xmlns:v="urn:schemas-microsoft-com:vml" xmlns:wp14="http://schemas.microsoft.com/office/word/2010/wordprocessingDrawing" xmlns:wp="http://schemas.openxmlformats.org/drawingml/2006/wordprocessingDrawing" xmlns:w10="urn:schemas-microsoft-com:office:word" xmlns:w="http://schemas.openxmlformats.org/wordprocessingml/2006/main" xmlns:w14="http://schemas.microsoft.com/office/word/2010/wordml" xmlns:w15="http://schemas.microsoft.com/office/word/2012/wordml" xmlns:wpg="http://schemas.microsoft.com/office/word/2010/wordprocessingGroup" xmlns:wpi="http://schemas.microsoft.com/office/word/2010/wordprocessingInk" xmlns:wne="http://schemas.microsoft.com/office/word/2006/wordml" xmlns:wps="http://schemas.microsoft.com/office/word/2010/wordprocessingShape" mc:Ignorable="w14 w15 wp14">
+<w:footnotes xmlns:wpc="http://schemas.microsoft.com/office/word/2010/wordprocessingCanvas" xmlns:cx="http://schemas.microsoft.com/office/drawing/2014/chartex" xmlns:cx1="http://schemas.microsoft.com/office/drawing/2015/9/8/chartex" xmlns:cx2="http://schemas.microsoft.com/office/drawing/2015/10/21/chartex" xmlns:cx3="http://schemas.microsoft.com/office/drawing/2016/5/9/chartex" xmlns:cx4="http://schemas.microsoft.com/office/drawing/2016/5/10/chartex" xmlns:cx5="http://schemas.microsoft.com/office/drawing/2016/5/11/chartex" xmlns:cx6="http://schemas.microsoft.com/office/drawing/2016/5/12/chartex" xmlns:cx7="http://schemas.microsoft.com/office/drawing/2016/5/13/chartex" xmlns:cx8="http://schemas.microsoft.com/office/drawing/2016/5/14/chartex" xmlns:mc="http://schemas.openxmlformats.org/markup-compatibility/2006" xmlns:aink="http://schemas.microsoft.com/office/drawing/2016/ink" xmlns:am3d="http://schemas.microsoft.com/office/drawing/2017/model3d" xmlns:o="urn:schemas-microsoft-com:office:office" xmlns:r="http://schemas.openxmlformats.org/officeDocument/2006/relationships" xmlns:m="http://schemas.openxmlformats.org/officeDocument/2006/math" xmlns:v="urn:schemas-microsoft-com:vml" xmlns:wp14="http://schemas.microsoft.com/office/word/2010/wordprocessingDrawing" xmlns:wp="http://schemas.openxmlformats.org/drawingml/2006/wordprocessingDrawing" xmlns:w10="urn:schemas-microsoft-com:office:word" xmlns:w="http://schemas.openxmlformats.org/wordprocessingml/2006/main" xmlns:w14="http://schemas.microsoft.com/office/word/2010/wordml" xmlns:w15="http://schemas.microsoft.com/office/word/2012/wordml" xmlns:w16cid="http://schemas.microsoft.com/office/word/2016/wordml/cid" xmlns:w16se="http://schemas.microsoft.com/office/word/2015/wordml/symex" xmlns:wpg="http://schemas.microsoft.com/office/word/2010/wordprocessingGroup" xmlns:wpi="http://schemas.microsoft.com/office/word/2010/wordprocessingInk" xmlns:wne="http://schemas.microsoft.com/office/word/2006/wordml" xmlns:wps="http://schemas.microsoft.com/office/word/2010/wordprocessingShape" mc:Ignorable="w14 w15 w16se w16cid wp14">
   <w:footnote w:type="separator" w:id="-1">
     <w:p>
       <w:r>
@@ -31714,7 +31798,7 @@
 </file>
 
 <file path=word/header1.xml><?xml version="1.0" encoding="utf-8"?>
-<w:hdr xmlns:wpc="http://schemas.microsoft.com/office/word/2010/wordprocessingCanvas" xmlns:mc="http://schemas.openxmlformats.org/markup-compatibility/2006" xmlns:o="urn:schemas-microsoft-com:office:office" xmlns:r="http://schemas.openxmlformats.org/officeDocument/2006/relationships" xmlns:m="http://schemas.openxmlformats.org/officeDocument/2006/math" xmlns:v="urn:schemas-microsoft-com:vml" xmlns:wp14="http://schemas.microsoft.com/office/word/2010/wordprocessingDrawing" xmlns:wp="http://schemas.openxmlformats.org/drawingml/2006/wordprocessingDrawing" xmlns:w10="urn:schemas-microsoft-com:office:word" xmlns:w="http://schemas.openxmlformats.org/wordprocessingml/2006/main" xmlns:w14="http://schemas.microsoft.com/office/word/2010/wordml" xmlns:w15="http://schemas.microsoft.com/office/word/2012/wordml" xmlns:wpg="http://schemas.microsoft.com/office/word/2010/wordprocessingGroup" xmlns:wpi="http://schemas.microsoft.com/office/word/2010/wordprocessingInk" xmlns:wne="http://schemas.microsoft.com/office/word/2006/wordml" xmlns:wps="http://schemas.microsoft.com/office/word/2010/wordprocessingShape" mc:Ignorable="w14 w15 wp14">
+<w:hdr xmlns:wpc="http://schemas.microsoft.com/office/word/2010/wordprocessingCanvas" xmlns:cx="http://schemas.microsoft.com/office/drawing/2014/chartex" xmlns:cx1="http://schemas.microsoft.com/office/drawing/2015/9/8/chartex" xmlns:cx2="http://schemas.microsoft.com/office/drawing/2015/10/21/chartex" xmlns:cx3="http://schemas.microsoft.com/office/drawing/2016/5/9/chartex" xmlns:cx4="http://schemas.microsoft.com/office/drawing/2016/5/10/chartex" xmlns:cx5="http://schemas.microsoft.com/office/drawing/2016/5/11/chartex" xmlns:cx6="http://schemas.microsoft.com/office/drawing/2016/5/12/chartex" xmlns:cx7="http://schemas.microsoft.com/office/drawing/2016/5/13/chartex" xmlns:cx8="http://schemas.microsoft.com/office/drawing/2016/5/14/chartex" xmlns:mc="http://schemas.openxmlformats.org/markup-compatibility/2006" xmlns:aink="http://schemas.microsoft.com/office/drawing/2016/ink" xmlns:am3d="http://schemas.microsoft.com/office/drawing/2017/model3d" xmlns:o="urn:schemas-microsoft-com:office:office" xmlns:r="http://schemas.openxmlformats.org/officeDocument/2006/relationships" xmlns:m="http://schemas.openxmlformats.org/officeDocument/2006/math" xmlns:v="urn:schemas-microsoft-com:vml" xmlns:wp14="http://schemas.microsoft.com/office/word/2010/wordprocessingDrawing" xmlns:wp="http://schemas.openxmlformats.org/drawingml/2006/wordprocessingDrawing" xmlns:w10="urn:schemas-microsoft-com:office:word" xmlns:w="http://schemas.openxmlformats.org/wordprocessingml/2006/main" xmlns:w14="http://schemas.microsoft.com/office/word/2010/wordml" xmlns:w15="http://schemas.microsoft.com/office/word/2012/wordml" xmlns:w16cid="http://schemas.microsoft.com/office/word/2016/wordml/cid" xmlns:w16se="http://schemas.microsoft.com/office/word/2015/wordml/symex" xmlns:wpg="http://schemas.microsoft.com/office/word/2010/wordprocessingGroup" xmlns:wpi="http://schemas.microsoft.com/office/word/2010/wordprocessingInk" xmlns:wne="http://schemas.microsoft.com/office/word/2006/wordml" xmlns:wps="http://schemas.microsoft.com/office/word/2010/wordprocessingShape" mc:Ignorable="w14 w15 w16se w16cid wp14">
   <w:p>
     <w:pPr>
       <w:pStyle w:val="Kopfzeile"/>
@@ -31785,7 +31869,7 @@
 </file>
 
 <file path=word/numbering.xml><?xml version="1.0" encoding="utf-8"?>
-<w:numbering xmlns:wpc="http://schemas.microsoft.com/office/word/2010/wordprocessingCanvas" xmlns:mc="http://schemas.openxmlformats.org/markup-compatibility/2006" xmlns:o="urn:schemas-microsoft-com:office:office" xmlns:r="http://schemas.openxmlformats.org/officeDocument/2006/relationships" xmlns:m="http://schemas.openxmlformats.org/officeDocument/2006/math" xmlns:v="urn:schemas-microsoft-com:vml" xmlns:wp14="http://schemas.microsoft.com/office/word/2010/wordprocessingDrawing" xmlns:wp="http://schemas.openxmlformats.org/drawingml/2006/wordprocessingDrawing" xmlns:w10="urn:schemas-microsoft-com:office:word" xmlns:w="http://schemas.openxmlformats.org/wordprocessingml/2006/main" xmlns:w14="http://schemas.microsoft.com/office/word/2010/wordml" xmlns:w15="http://schemas.microsoft.com/office/word/2012/wordml" xmlns:wpg="http://schemas.microsoft.com/office/word/2010/wordprocessingGroup" xmlns:wpi="http://schemas.microsoft.com/office/word/2010/wordprocessingInk" xmlns:wne="http://schemas.microsoft.com/office/word/2006/wordml" xmlns:wps="http://schemas.microsoft.com/office/word/2010/wordprocessingShape" mc:Ignorable="w14 w15 wp14">
+<w:numbering xmlns:wpc="http://schemas.microsoft.com/office/word/2010/wordprocessingCanvas" xmlns:cx="http://schemas.microsoft.com/office/drawing/2014/chartex" xmlns:cx1="http://schemas.microsoft.com/office/drawing/2015/9/8/chartex" xmlns:cx2="http://schemas.microsoft.com/office/drawing/2015/10/21/chartex" xmlns:cx3="http://schemas.microsoft.com/office/drawing/2016/5/9/chartex" xmlns:cx4="http://schemas.microsoft.com/office/drawing/2016/5/10/chartex" xmlns:cx5="http://schemas.microsoft.com/office/drawing/2016/5/11/chartex" xmlns:cx6="http://schemas.microsoft.com/office/drawing/2016/5/12/chartex" xmlns:cx7="http://schemas.microsoft.com/office/drawing/2016/5/13/chartex" xmlns:cx8="http://schemas.microsoft.com/office/drawing/2016/5/14/chartex" xmlns:mc="http://schemas.openxmlformats.org/markup-compatibility/2006" xmlns:aink="http://schemas.microsoft.com/office/drawing/2016/ink" xmlns:am3d="http://schemas.microsoft.com/office/drawing/2017/model3d" xmlns:o="urn:schemas-microsoft-com:office:office" xmlns:r="http://schemas.openxmlformats.org/officeDocument/2006/relationships" xmlns:m="http://schemas.openxmlformats.org/officeDocument/2006/math" xmlns:v="urn:schemas-microsoft-com:vml" xmlns:wp14="http://schemas.microsoft.com/office/word/2010/wordprocessingDrawing" xmlns:wp="http://schemas.openxmlformats.org/drawingml/2006/wordprocessingDrawing" xmlns:w10="urn:schemas-microsoft-com:office:word" xmlns:w="http://schemas.openxmlformats.org/wordprocessingml/2006/main" xmlns:w14="http://schemas.microsoft.com/office/word/2010/wordml" xmlns:w15="http://schemas.microsoft.com/office/word/2012/wordml" xmlns:w16cid="http://schemas.microsoft.com/office/word/2016/wordml/cid" xmlns:w16se="http://schemas.microsoft.com/office/word/2015/wordml/symex" xmlns:wpg="http://schemas.microsoft.com/office/word/2010/wordprocessingGroup" xmlns:wpi="http://schemas.microsoft.com/office/word/2010/wordprocessingInk" xmlns:wne="http://schemas.microsoft.com/office/word/2006/wordml" xmlns:wps="http://schemas.microsoft.com/office/word/2010/wordprocessingShape" mc:Ignorable="w14 w15 w16se w16cid wp14">
   <w:abstractNum w:abstractNumId="0" w15:restartNumberingAfterBreak="0">
     <w:nsid w:val="FFFFFF81"/>
     <w:multiLevelType w:val="singleLevel"/>
@@ -35365,7 +35449,7 @@
 </file>
 
 <file path=word/styles.xml><?xml version="1.0" encoding="utf-8"?>
-<w:styles xmlns:mc="http://schemas.openxmlformats.org/markup-compatibility/2006" xmlns:r="http://schemas.openxmlformats.org/officeDocument/2006/relationships" xmlns:w="http://schemas.openxmlformats.org/wordprocessingml/2006/main" xmlns:w14="http://schemas.microsoft.com/office/word/2010/wordml" xmlns:w15="http://schemas.microsoft.com/office/word/2012/wordml" mc:Ignorable="w14 w15">
+<w:styles xmlns:mc="http://schemas.openxmlformats.org/markup-compatibility/2006" xmlns:r="http://schemas.openxmlformats.org/officeDocument/2006/relationships" xmlns:w="http://schemas.openxmlformats.org/wordprocessingml/2006/main" xmlns:w14="http://schemas.microsoft.com/office/word/2010/wordml" xmlns:w15="http://schemas.microsoft.com/office/word/2012/wordml" xmlns:w16cid="http://schemas.microsoft.com/office/word/2016/wordml/cid" xmlns:w16se="http://schemas.microsoft.com/office/word/2015/wordml/symex" mc:Ignorable="w14 w15 w16se w16cid">
   <w:docDefaults>
     <w:rPrDefault>
       <w:rPr>
@@ -35375,7 +35459,7 @@
     </w:rPrDefault>
     <w:pPrDefault/>
   </w:docDefaults>
-  <w:latentStyles w:defLockedState="0" w:defUIPriority="0" w:defSemiHidden="0" w:defUnhideWhenUsed="0" w:defQFormat="0" w:count="371">
+  <w:latentStyles w:defLockedState="0" w:defUIPriority="0" w:defSemiHidden="0" w:defUnhideWhenUsed="0" w:defQFormat="0" w:count="375">
     <w:lsdException w:name="Normal" w:qFormat="1"/>
     <w:lsdException w:name="heading 1" w:uiPriority="9" w:qFormat="1"/>
     <w:lsdException w:name="heading 2" w:qFormat="1"/>
@@ -35401,7 +35485,6 @@
     <w:lsdException w:name="HTML Keyboard" w:semiHidden="1" w:unhideWhenUsed="1"/>
     <w:lsdException w:name="HTML Preformatted" w:semiHidden="1" w:unhideWhenUsed="1"/>
     <w:lsdException w:name="HTML Variable" w:semiHidden="1" w:unhideWhenUsed="1"/>
-    <w:lsdException w:name="Normal Table" w:semiHidden="1" w:unhideWhenUsed="1"/>
     <w:lsdException w:name="annotation subject" w:semiHidden="1" w:unhideWhenUsed="1"/>
     <w:lsdException w:name="No List" w:semiHidden="1" w:uiPriority="99" w:unhideWhenUsed="1"/>
     <w:lsdException w:name="Outline List 1" w:semiHidden="1" w:unhideWhenUsed="1"/>
@@ -35445,10 +35528,8 @@
     <w:lsdException w:name="Table Elegant" w:semiHidden="1" w:unhideWhenUsed="1"/>
     <w:lsdException w:name="Table Professional" w:semiHidden="1" w:unhideWhenUsed="1"/>
     <w:lsdException w:name="Table Subtle 1" w:semiHidden="1" w:unhideWhenUsed="1"/>
-    <w:lsdException w:name="Table Subtle 2" w:semiHidden="1" w:unhideWhenUsed="1"/>
     <w:lsdException w:name="Table Web 1" w:semiHidden="1" w:unhideWhenUsed="1"/>
     <w:lsdException w:name="Table Web 2" w:semiHidden="1" w:unhideWhenUsed="1"/>
-    <w:lsdException w:name="Table Web 3" w:semiHidden="1" w:unhideWhenUsed="1"/>
     <w:lsdException w:name="Balloon Text" w:semiHidden="1" w:uiPriority="99" w:unhideWhenUsed="1"/>
     <w:lsdException w:name="Table Grid" w:uiPriority="39"/>
     <w:lsdException w:name="Table Theme" w:semiHidden="1" w:unhideWhenUsed="1"/>
@@ -35667,6 +35748,10 @@
     <w:lsdException w:name="List Table 5 Dark Accent 6" w:uiPriority="50"/>
     <w:lsdException w:name="List Table 6 Colorful Accent 6" w:uiPriority="51"/>
     <w:lsdException w:name="List Table 7 Colorful Accent 6" w:uiPriority="52"/>
+    <w:lsdException w:name="Mention" w:semiHidden="1" w:uiPriority="99" w:unhideWhenUsed="1"/>
+    <w:lsdException w:name="Smart Hyperlink" w:semiHidden="1" w:uiPriority="99" w:unhideWhenUsed="1"/>
+    <w:lsdException w:name="Hashtag" w:semiHidden="1" w:uiPriority="99" w:unhideWhenUsed="1"/>
+    <w:lsdException w:name="Unresolved Mention" w:semiHidden="1" w:uiPriority="99" w:unhideWhenUsed="1"/>
   </w:latentStyles>
   <w:style w:type="paragraph" w:default="1" w:styleId="Standard">
     <w:name w:val="Normal"/>
@@ -37230,7 +37315,7 @@
 </file>
 
 <file path=customXml/itemProps1.xml><?xml version="1.0" encoding="utf-8"?>
-<ds:datastoreItem xmlns:ds="http://schemas.openxmlformats.org/officeDocument/2006/customXml" ds:itemID="{D5A8C406-98E9-47A8-A728-17FA42337CC1}">
+<ds:datastoreItem xmlns:ds="http://schemas.openxmlformats.org/officeDocument/2006/customXml" ds:itemID="{7074938F-6607-47C8-9787-FCAC8A2AF9D2}">
   <ds:schemaRefs>
     <ds:schemaRef ds:uri="http://schemas.openxmlformats.org/officeDocument/2006/bibliography"/>
   </ds:schemaRefs>

</xml_diff>

<commit_message>
"Anweisungen" eingefügt und Rechtschreibfehler korrigiert
</commit_message>
<xml_diff>
--- a/Projektbericht.docx
+++ b/Projektbericht.docx
@@ -1,6 +1,6 @@
 
 <file path=word/document.xml><?xml version="1.0" encoding="utf-8"?>
-<w:document xmlns:wpc="http://schemas.microsoft.com/office/word/2010/wordprocessingCanvas" xmlns:cx="http://schemas.microsoft.com/office/drawing/2014/chartex" xmlns:cx1="http://schemas.microsoft.com/office/drawing/2015/9/8/chartex" xmlns:cx2="http://schemas.microsoft.com/office/drawing/2015/10/21/chartex" xmlns:cx3="http://schemas.microsoft.com/office/drawing/2016/5/9/chartex" xmlns:cx4="http://schemas.microsoft.com/office/drawing/2016/5/10/chartex" xmlns:cx5="http://schemas.microsoft.com/office/drawing/2016/5/11/chartex" xmlns:cx6="http://schemas.microsoft.com/office/drawing/2016/5/12/chartex" xmlns:cx7="http://schemas.microsoft.com/office/drawing/2016/5/13/chartex" xmlns:cx8="http://schemas.microsoft.com/office/drawing/2016/5/14/chartex" xmlns:mc="http://schemas.openxmlformats.org/markup-compatibility/2006" xmlns:aink="http://schemas.microsoft.com/office/drawing/2016/ink" xmlns:am3d="http://schemas.microsoft.com/office/drawing/2017/model3d" xmlns:o="urn:schemas-microsoft-com:office:office" xmlns:r="http://schemas.openxmlformats.org/officeDocument/2006/relationships" xmlns:m="http://schemas.openxmlformats.org/officeDocument/2006/math" xmlns:v="urn:schemas-microsoft-com:vml" xmlns:wp14="http://schemas.microsoft.com/office/word/2010/wordprocessingDrawing" xmlns:wp="http://schemas.openxmlformats.org/drawingml/2006/wordprocessingDrawing" xmlns:w10="urn:schemas-microsoft-com:office:word" xmlns:w="http://schemas.openxmlformats.org/wordprocessingml/2006/main" xmlns:w14="http://schemas.microsoft.com/office/word/2010/wordml" xmlns:w15="http://schemas.microsoft.com/office/word/2012/wordml" xmlns:w16cid="http://schemas.microsoft.com/office/word/2016/wordml/cid" xmlns:w16se="http://schemas.microsoft.com/office/word/2015/wordml/symex" xmlns:wpg="http://schemas.microsoft.com/office/word/2010/wordprocessingGroup" xmlns:wpi="http://schemas.microsoft.com/office/word/2010/wordprocessingInk" xmlns:wne="http://schemas.microsoft.com/office/word/2006/wordml" xmlns:wps="http://schemas.microsoft.com/office/word/2010/wordprocessingShape" mc:Ignorable="w14 w15 w16se w16cid wp14">
+<w:document xmlns:wpc="http://schemas.microsoft.com/office/word/2010/wordprocessingCanvas" xmlns:mc="http://schemas.openxmlformats.org/markup-compatibility/2006" xmlns:o="urn:schemas-microsoft-com:office:office" xmlns:r="http://schemas.openxmlformats.org/officeDocument/2006/relationships" xmlns:m="http://schemas.openxmlformats.org/officeDocument/2006/math" xmlns:v="urn:schemas-microsoft-com:vml" xmlns:wp14="http://schemas.microsoft.com/office/word/2010/wordprocessingDrawing" xmlns:wp="http://schemas.openxmlformats.org/drawingml/2006/wordprocessingDrawing" xmlns:w10="urn:schemas-microsoft-com:office:word" xmlns:w="http://schemas.openxmlformats.org/wordprocessingml/2006/main" xmlns:w14="http://schemas.microsoft.com/office/word/2010/wordml" xmlns:w15="http://schemas.microsoft.com/office/word/2012/wordml" xmlns:wpg="http://schemas.microsoft.com/office/word/2010/wordprocessingGroup" xmlns:wpi="http://schemas.microsoft.com/office/word/2010/wordprocessingInk" xmlns:wne="http://schemas.microsoft.com/office/word/2006/wordml" xmlns:wps="http://schemas.microsoft.com/office/word/2010/wordprocessingShape" mc:Ignorable="w14 w15 wp14">
   <w:body>
     <w:p>
       <w:pPr>
@@ -5198,8 +5198,6 @@
         </w:rPr>
         <w:t xml:space="preserve"> werden. Die Motorwelle liegt dabei parallel zur Radsatzwelle. Relativbewegungen zwischen Getriebe und Drehgestell werden von einer Bogenzahnkupplung ausgeglichen.</w:t>
       </w:r>
-      <w:bookmarkStart w:id="6" w:name="_GoBack"/>
-      <w:bookmarkEnd w:id="6"/>
     </w:p>
     <w:p>
       <w:pPr>
@@ -5330,11 +5328,11 @@
       <w:pPr>
         <w:pStyle w:val="berschrift2"/>
       </w:pPr>
-      <w:bookmarkStart w:id="7" w:name="_Toc30503705"/>
+      <w:bookmarkStart w:id="6" w:name="_Toc30503705"/>
       <w:r>
         <w:t>Anforderungsliste</w:t>
       </w:r>
-      <w:bookmarkEnd w:id="7"/>
+      <w:bookmarkEnd w:id="6"/>
       <w:r>
         <w:t xml:space="preserve"> </w:t>
       </w:r>
@@ -10201,12 +10199,12 @@
       <w:pPr>
         <w:pStyle w:val="berschrift2"/>
       </w:pPr>
-      <w:bookmarkStart w:id="8" w:name="_Toc30503706"/>
+      <w:bookmarkStart w:id="7" w:name="_Toc30503706"/>
       <w:r>
         <w:lastRenderedPageBreak/>
         <w:t>Morphologischer Kasten</w:t>
       </w:r>
-      <w:bookmarkEnd w:id="8"/>
+      <w:bookmarkEnd w:id="7"/>
     </w:p>
     <w:p>
       <w:pPr>
@@ -10973,44 +10971,44 @@
       <w:pPr>
         <w:pStyle w:val="berschrift1"/>
       </w:pPr>
-      <w:bookmarkStart w:id="9" w:name="_Toc30503707"/>
+      <w:bookmarkStart w:id="8" w:name="_Toc30503707"/>
       <w:r>
         <w:lastRenderedPageBreak/>
         <w:t>Verzahnung</w:t>
       </w:r>
+      <w:bookmarkEnd w:id="8"/>
+    </w:p>
+    <w:p>
+      <w:pPr>
+        <w:jc w:val="both"/>
+      </w:pPr>
+      <w:r>
+        <w:t>Für die Verzahnung des Getriebes sind schrägverzahnte Stirnräder vorgesehen. Diese haben den Vorteil, dass sie gegenüber ge</w:t>
+      </w:r>
+      <w:r>
+        <w:t>radverzahnten Stirnrädern geräuscharmer sind, aber es ergeben sich auch induzierte Axialkräfte, die von entsprechend geeigneten Wälzlagern aufgefangen werden müssen.</w:t>
+      </w:r>
+    </w:p>
+    <w:p>
+      <w:pPr>
+        <w:jc w:val="both"/>
+      </w:pPr>
+      <w:r>
+        <w:t>Die Herausforderung bei der Verzahnung besteht darin, dass für den vorgegeben Achsabstand von 350 mm und das vorgegebene Übersetzungsverhältnis von 6,143 passende Wälzkreisdurchmesser gefunden werden müssen, auf denen eine ganzzahlige Zähnezahl Platz findet und die trotzdem d</w:t>
+      </w:r>
+      <w:r>
+        <w:t>as Zähnezahlverhältnis erfüllen.</w:t>
+      </w:r>
+    </w:p>
+    <w:p>
+      <w:pPr>
+        <w:pStyle w:val="berschrift2"/>
+      </w:pPr>
+      <w:bookmarkStart w:id="9" w:name="_Toc30503708"/>
+      <w:r>
+        <w:t>Berechnung der Zähnezahl und des Moduls</w:t>
+      </w:r>
       <w:bookmarkEnd w:id="9"/>
-    </w:p>
-    <w:p>
-      <w:pPr>
-        <w:jc w:val="both"/>
-      </w:pPr>
-      <w:r>
-        <w:t>Für die Verzahnung des Getriebes sind schrägverzahnte Stirnräder vorgesehen. Diese haben den Vorteil, dass sie gegenüber ge</w:t>
-      </w:r>
-      <w:r>
-        <w:t>radverzahnten Stirnrädern geräuscharmer sind, aber es ergeben sich auch induzierte Axialkräfte, die von entsprechend geeigneten Wälzlagern aufgefangen werden müssen.</w:t>
-      </w:r>
-    </w:p>
-    <w:p>
-      <w:pPr>
-        <w:jc w:val="both"/>
-      </w:pPr>
-      <w:r>
-        <w:t>Die Herausforderung bei der Verzahnung besteht darin, dass für den vorgegeben Achsabstand von 350 mm und das vorgegebene Übersetzungsverhältnis von 6,143 passende Wälzkreisdurchmesser gefunden werden müssen, auf denen eine ganzzahlige Zähnezahl Platz findet und die trotzdem d</w:t>
-      </w:r>
-      <w:r>
-        <w:t>as Zähnezahlverhältnis erfüllen.</w:t>
-      </w:r>
-    </w:p>
-    <w:p>
-      <w:pPr>
-        <w:pStyle w:val="berschrift2"/>
-      </w:pPr>
-      <w:bookmarkStart w:id="10" w:name="_Toc30503708"/>
-      <w:r>
-        <w:t>Berechnung der Zähnezahl und des Moduls</w:t>
-      </w:r>
-      <w:bookmarkEnd w:id="10"/>
     </w:p>
     <w:p>
       <w:pPr>
@@ -11438,7 +11436,7 @@
         <w:pStyle w:val="Beschriftung"/>
         <w:jc w:val="both"/>
       </w:pPr>
-      <w:bookmarkStart w:id="11" w:name="_Toc30620263"/>
+      <w:bookmarkStart w:id="10" w:name="_Toc30620263"/>
       <w:r>
         <w:t xml:space="preserve">Tabelle </w:t>
       </w:r>
@@ -11475,7 +11473,7 @@
       <w:r>
         <w:t>: Mögliche Verzahnungsdaten</w:t>
       </w:r>
-      <w:bookmarkEnd w:id="11"/>
+      <w:bookmarkEnd w:id="10"/>
     </w:p>
     <w:p>
       <w:pPr>
@@ -11979,7 +11977,7 @@
         <w:pStyle w:val="Beschriftung"/>
         <w:jc w:val="both"/>
       </w:pPr>
-      <w:bookmarkStart w:id="12" w:name="_Toc30620264"/>
+      <w:bookmarkStart w:id="11" w:name="_Toc30620264"/>
       <w:r>
         <w:t xml:space="preserve">Tabelle </w:t>
       </w:r>
@@ -12016,7 +12014,7 @@
       <w:r>
         <w:t>: Zur Auswahl stehende Varianten</w:t>
       </w:r>
-      <w:bookmarkEnd w:id="12"/>
+      <w:bookmarkEnd w:id="11"/>
     </w:p>
     <w:p>
       <w:pPr>
@@ -12047,7 +12045,7 @@
       <w:pPr>
         <w:pStyle w:val="berschrift2"/>
       </w:pPr>
-      <w:bookmarkStart w:id="13" w:name="_Toc30503709"/>
+      <w:bookmarkStart w:id="12" w:name="_Toc30503709"/>
       <w:r>
         <w:t>Verzahnungskräfte</w:t>
       </w:r>
@@ -12893,7 +12891,7 @@
         <w:lastRenderedPageBreak/>
         <w:t>Profilverschiebung</w:t>
       </w:r>
-      <w:bookmarkEnd w:id="13"/>
+      <w:bookmarkEnd w:id="12"/>
     </w:p>
     <w:p>
       <w:r>
@@ -13002,7 +13000,7 @@
       <w:pPr>
         <w:pStyle w:val="Beschriftung"/>
       </w:pPr>
-      <w:bookmarkStart w:id="14" w:name="_Toc33517518"/>
+      <w:bookmarkStart w:id="13" w:name="_Toc33517518"/>
       <w:r>
         <w:t xml:space="preserve">Abbildung </w:t>
       </w:r>
@@ -13045,17 +13043,17 @@
       <w:r>
         <w:t>Profilverschiebung</w:t>
       </w:r>
+      <w:bookmarkEnd w:id="13"/>
+    </w:p>
+    <w:p>
+      <w:pPr>
+        <w:pStyle w:val="berschrift2"/>
+      </w:pPr>
+      <w:bookmarkStart w:id="14" w:name="_Toc30503710"/>
+      <w:r>
+        <w:t>Zahnfußfestigkeit und Grübchenfestigkeit</w:t>
+      </w:r>
       <w:bookmarkEnd w:id="14"/>
-    </w:p>
-    <w:p>
-      <w:pPr>
-        <w:pStyle w:val="berschrift2"/>
-      </w:pPr>
-      <w:bookmarkStart w:id="15" w:name="_Toc30503710"/>
-      <w:r>
-        <w:t>Zahnfußfestigkeit und Grübchenfestigkeit</w:t>
-      </w:r>
-      <w:bookmarkEnd w:id="15"/>
     </w:p>
     <w:p>
       <w:pPr>
@@ -13170,7 +13168,7 @@
       <w:pPr>
         <w:pStyle w:val="Beschriftung"/>
       </w:pPr>
-      <w:bookmarkStart w:id="16" w:name="_Toc33517519"/>
+      <w:bookmarkStart w:id="15" w:name="_Toc33517519"/>
       <w:r>
         <w:t xml:space="preserve">Abbildung </w:t>
       </w:r>
@@ -13207,7 +13205,7 @@
       <w:r>
         <w:t>: Ausschnitt aus KissSoft-Protokoll, Sicherheiten</w:t>
       </w:r>
-      <w:bookmarkEnd w:id="16"/>
+      <w:bookmarkEnd w:id="15"/>
     </w:p>
     <w:p>
       <w:pPr>
@@ -13229,221 +13227,221 @@
       <w:pPr>
         <w:pStyle w:val="berschrift2"/>
       </w:pPr>
-      <w:bookmarkStart w:id="17" w:name="_Toc30503711"/>
+      <w:bookmarkStart w:id="16" w:name="_Toc30503711"/>
       <w:r>
         <w:lastRenderedPageBreak/>
         <w:t>Antriebsritzel</w:t>
       </w:r>
+      <w:bookmarkEnd w:id="16"/>
+    </w:p>
+    <w:p>
+      <w:pPr>
+        <w:jc w:val="both"/>
+      </w:pPr>
+      <w:r>
+        <w:t>Die Zähnezahl des Ritzels beträgt z</w:t>
+      </w:r>
+      <w:r>
+        <w:rPr>
+          <w:vertAlign w:val="subscript"/>
+        </w:rPr>
+        <w:t>1</w:t>
+      </w:r>
+      <w:r>
+        <w:t xml:space="preserve">=21 nach Auslegung mit KissSoft. </w:t>
+      </w:r>
+      <w:r>
+        <w:t xml:space="preserve">Das </w:t>
+      </w:r>
+      <w:r>
+        <w:t xml:space="preserve">Antriebsritzel wird direkt auf die Antriebswelle aufgeschnitten. </w:t>
+      </w:r>
+      <w:r>
+        <w:t>Aus diesem Grund muss keine Welle-Nabe-Verbindung für die Antriebswelle und das Antriebsritzel ausgelegt werden.</w:t>
+      </w:r>
+    </w:p>
+    <w:p>
+      <w:pPr>
+        <w:pStyle w:val="berschrift3"/>
+      </w:pPr>
+      <w:r>
+        <w:t>Antriebswelle</w:t>
+      </w:r>
+    </w:p>
+    <w:p>
+      <w:pPr>
+        <w:jc w:val="both"/>
+      </w:pPr>
+      <w:r>
+        <w:t xml:space="preserve">Der Durchmesser der Antriebswelle direkt neben dem aufgeschnittenen Ritzel wird durch den geforderten Respektabstand </w:t>
+      </w:r>
+      <w:r>
+        <w:t xml:space="preserve">von 1,5 mm </w:t>
+      </w:r>
+      <w:r>
+        <w:t>zwischen Fußkreisdurchmesser und Welle</w:t>
+      </w:r>
+      <w:r>
+        <w:t>noberfläche</w:t>
+      </w:r>
+      <w:r>
+        <w:t xml:space="preserve"> sowie durch die benötigte Lagerschulter zur Fixierung der Wälzlager beschränkt. Die zunächst gewählten Lager mit einem Innendurchmesser von 80 mm benötigen eine</w:t>
+      </w:r>
+      <w:r>
+        <w:t>n</w:t>
+      </w:r>
+      <w:r>
+        <w:t xml:space="preserve"> A</w:t>
+      </w:r>
+      <w:r>
+        <w:t>bsatz mit Durchmesser d</w:t>
+      </w:r>
+      <w:r>
+        <w:rPr>
+          <w:vertAlign w:val="subscript"/>
+        </w:rPr>
+        <w:t>a</w:t>
+      </w:r>
+      <w:r>
+        <w:t xml:space="preserve"> von 91 mm laut Hersteller </w:t>
+      </w:r>
+      <w:r>
+        <w:t>S</w:t>
+      </w:r>
+      <w:r>
+        <w:t>chae</w:t>
+      </w:r>
+      <w:r>
+        <w:t>ffler [</w:t>
+      </w:r>
+      <w:r>
+        <w:t>5</w:t>
+      </w:r>
+      <w:r>
+        <w:t xml:space="preserve">]. </w:t>
+      </w:r>
+      <w:r>
+        <w:t xml:space="preserve">Der Fußkreisdurchmesser des Ritzels beträgt jedoch lediglich 89,013 mm. Somit wäre eine Antriebswelle für diese Lager in Kombination mit dem ausgelegten Ritzel nicht möglich. Aus diesem Grund wurde die nächstkleinere Lagergröße mit einem Innendurchmesser von 75mm gewählt. Der geforderte </w:t>
+      </w:r>
+      <w:r>
+        <w:t>Absatz-</w:t>
+      </w:r>
+      <w:r>
+        <w:t xml:space="preserve">Durchmesser beträgt hier </w:t>
+      </w:r>
+      <w:r>
+        <w:t>d</w:t>
+      </w:r>
+      <w:r>
+        <w:rPr>
+          <w:vertAlign w:val="subscript"/>
+        </w:rPr>
+        <w:t>a</w:t>
+      </w:r>
+      <w:r>
+        <w:t>=</w:t>
+      </w:r>
+      <w:r>
+        <w:t>84</w:t>
+      </w:r>
+      <w:r>
+        <w:t xml:space="preserve"> mm</w:t>
+      </w:r>
+      <w:r>
+        <w:t xml:space="preserve"> [5]</w:t>
+      </w:r>
+      <w:r>
+        <w:t xml:space="preserve">. </w:t>
+      </w:r>
+      <w:r>
+        <w:t>Somit beträgt der Respektabstand sogar 2,5 mm.</w:t>
+      </w:r>
+    </w:p>
+    <w:p>
+      <w:pPr>
+        <w:jc w:val="both"/>
+      </w:pPr>
+      <w:r>
+        <w:t xml:space="preserve">Zwischen den einzelnen Wellenabschnitten mit unterschiedlichen Passungen wird ein Einstich mit dem Radius r = 16 mm vorgesehen, um die exakte Fertigung zu erleichtern. </w:t>
+      </w:r>
+    </w:p>
+    <w:p>
+      <w:pPr>
+        <w:jc w:val="both"/>
+      </w:pPr>
+      <w:r>
+        <w:t>Die Radien an den Lagersitzen sind vom Lagerhersteller Schaeffler auf maximal r = 1</w:t>
+      </w:r>
+      <w:r>
+        <w:t xml:space="preserve"> </w:t>
+      </w:r>
+      <w:r>
+        <w:t xml:space="preserve">mm </w:t>
+      </w:r>
+      <w:r>
+        <w:t xml:space="preserve">festgelegt. </w:t>
+      </w:r>
+    </w:p>
+    <w:p>
+      <w:pPr>
+        <w:jc w:val="both"/>
+      </w:pPr>
+      <w:r>
+        <w:t xml:space="preserve">Durch das Aufschneiden sind Ritzel- und Wellenwerkstoff identisch, es handelt sich </w:t>
+      </w:r>
+      <w:r>
+        <w:t>um 1</w:t>
+      </w:r>
+      <w:r>
+        <w:t>8</w:t>
+      </w:r>
+      <w:r>
+        <w:t>CrNiMo6-7 mit einer Zugfestigkeit von R</w:t>
+      </w:r>
+      <w:r>
+        <w:rPr>
+          <w:vertAlign w:val="subscript"/>
+        </w:rPr>
+        <w:t>e</w:t>
+      </w:r>
+      <w:r>
+        <w:t xml:space="preserve"> = 500 MPa.</w:t>
+      </w:r>
+    </w:p>
+    <w:p>
+      <w:pPr>
+        <w:jc w:val="both"/>
+      </w:pPr>
+      <w:r>
+        <w:t>Die Wellenfestigkeit wurde durch das Berechnungspr</w:t>
+      </w:r>
+      <w:r>
+        <w:t>o</w:t>
+      </w:r>
+      <w:r>
+        <w:t>gramm KissSoft überprüft (siehe Anhang)</w:t>
+      </w:r>
+      <w:r>
+        <w:t>.</w:t>
+      </w:r>
+    </w:p>
+    <w:p>
+      <w:pPr>
+        <w:jc w:val="both"/>
+        <w:rPr>
+          <w:color w:val="FF0000"/>
+        </w:rPr>
+      </w:pPr>
+    </w:p>
+    <w:p>
+      <w:pPr>
+        <w:pStyle w:val="berschrift2"/>
+      </w:pPr>
+      <w:bookmarkStart w:id="17" w:name="_Toc30503712"/>
+      <w:r>
+        <w:t>Abtriebsrad</w:t>
+      </w:r>
       <w:bookmarkEnd w:id="17"/>
-    </w:p>
-    <w:p>
-      <w:pPr>
-        <w:jc w:val="both"/>
-      </w:pPr>
-      <w:r>
-        <w:t>Die Zähnezahl des Ritzels beträgt z</w:t>
-      </w:r>
-      <w:r>
-        <w:rPr>
-          <w:vertAlign w:val="subscript"/>
-        </w:rPr>
-        <w:t>1</w:t>
-      </w:r>
-      <w:r>
-        <w:t xml:space="preserve">=21 nach Auslegung mit KissSoft. </w:t>
-      </w:r>
-      <w:r>
-        <w:t xml:space="preserve">Das </w:t>
-      </w:r>
-      <w:r>
-        <w:t xml:space="preserve">Antriebsritzel wird direkt auf die Antriebswelle aufgeschnitten. </w:t>
-      </w:r>
-      <w:r>
-        <w:t>Aus diesem Grund muss keine Welle-Nabe-Verbindung für die Antriebswelle und das Antriebsritzel ausgelegt werden.</w:t>
-      </w:r>
-    </w:p>
-    <w:p>
-      <w:pPr>
-        <w:pStyle w:val="berschrift3"/>
-      </w:pPr>
-      <w:r>
-        <w:t>Antriebswelle</w:t>
-      </w:r>
-    </w:p>
-    <w:p>
-      <w:pPr>
-        <w:jc w:val="both"/>
-      </w:pPr>
-      <w:r>
-        <w:t xml:space="preserve">Der Durchmesser der Antriebswelle direkt neben dem aufgeschnittenen Ritzel wird durch den geforderten Respektabstand </w:t>
-      </w:r>
-      <w:r>
-        <w:t xml:space="preserve">von 1,5 mm </w:t>
-      </w:r>
-      <w:r>
-        <w:t>zwischen Fußkreisdurchmesser und Welle</w:t>
-      </w:r>
-      <w:r>
-        <w:t>noberfläche</w:t>
-      </w:r>
-      <w:r>
-        <w:t xml:space="preserve"> sowie durch die benötigte Lagerschulter zur Fixierung der Wälzlager beschränkt. Die zunächst gewählten Lager mit einem Innendurchmesser von 80 mm benötigen eine</w:t>
-      </w:r>
-      <w:r>
-        <w:t>n</w:t>
-      </w:r>
-      <w:r>
-        <w:t xml:space="preserve"> A</w:t>
-      </w:r>
-      <w:r>
-        <w:t>bsatz mit Durchmesser d</w:t>
-      </w:r>
-      <w:r>
-        <w:rPr>
-          <w:vertAlign w:val="subscript"/>
-        </w:rPr>
-        <w:t>a</w:t>
-      </w:r>
-      <w:r>
-        <w:t xml:space="preserve"> von 91 mm laut Hersteller </w:t>
-      </w:r>
-      <w:r>
-        <w:t>S</w:t>
-      </w:r>
-      <w:r>
-        <w:t>chae</w:t>
-      </w:r>
-      <w:r>
-        <w:t>ffler [</w:t>
-      </w:r>
-      <w:r>
-        <w:t>5</w:t>
-      </w:r>
-      <w:r>
-        <w:t xml:space="preserve">]. </w:t>
-      </w:r>
-      <w:r>
-        <w:t xml:space="preserve">Der Fußkreisdurchmesser des Ritzels beträgt jedoch lediglich 89,013 mm. Somit wäre eine Antriebswelle für diese Lager in Kombination mit dem ausgelegten Ritzel nicht möglich. Aus diesem Grund wurde die nächstkleinere Lagergröße mit einem Innendurchmesser von 75mm gewählt. Der geforderte </w:t>
-      </w:r>
-      <w:r>
-        <w:t>Absatz-</w:t>
-      </w:r>
-      <w:r>
-        <w:t xml:space="preserve">Durchmesser beträgt hier </w:t>
-      </w:r>
-      <w:r>
-        <w:t>d</w:t>
-      </w:r>
-      <w:r>
-        <w:rPr>
-          <w:vertAlign w:val="subscript"/>
-        </w:rPr>
-        <w:t>a</w:t>
-      </w:r>
-      <w:r>
-        <w:t>=</w:t>
-      </w:r>
-      <w:r>
-        <w:t>84</w:t>
-      </w:r>
-      <w:r>
-        <w:t xml:space="preserve"> mm</w:t>
-      </w:r>
-      <w:r>
-        <w:t xml:space="preserve"> [5]</w:t>
-      </w:r>
-      <w:r>
-        <w:t xml:space="preserve">. </w:t>
-      </w:r>
-      <w:r>
-        <w:t>Somit beträgt der Respektabstand sogar 2,5 mm.</w:t>
-      </w:r>
-    </w:p>
-    <w:p>
-      <w:pPr>
-        <w:jc w:val="both"/>
-      </w:pPr>
-      <w:r>
-        <w:t xml:space="preserve">Zwischen den einzelnen Wellenabschnitten mit unterschiedlichen Passungen wird ein Einstich mit dem Radius r = 16 mm vorgesehen, um die exakte Fertigung zu erleichtern. </w:t>
-      </w:r>
-    </w:p>
-    <w:p>
-      <w:pPr>
-        <w:jc w:val="both"/>
-      </w:pPr>
-      <w:r>
-        <w:t>Die Radien an den Lagersitzen sind vom Lagerhersteller Schaeffler auf maximal r = 1</w:t>
-      </w:r>
-      <w:r>
-        <w:t xml:space="preserve"> </w:t>
-      </w:r>
-      <w:r>
-        <w:t xml:space="preserve">mm </w:t>
-      </w:r>
-      <w:r>
-        <w:t xml:space="preserve">festgelegt. </w:t>
-      </w:r>
-    </w:p>
-    <w:p>
-      <w:pPr>
-        <w:jc w:val="both"/>
-      </w:pPr>
-      <w:r>
-        <w:t xml:space="preserve">Durch das Aufschneiden sind Ritzel- und Wellenwerkstoff identisch, es handelt sich </w:t>
-      </w:r>
-      <w:r>
-        <w:t>um 1</w:t>
-      </w:r>
-      <w:r>
-        <w:t>8</w:t>
-      </w:r>
-      <w:r>
-        <w:t>CrNiMo6-7 mit einer Zugfestigkeit von R</w:t>
-      </w:r>
-      <w:r>
-        <w:rPr>
-          <w:vertAlign w:val="subscript"/>
-        </w:rPr>
-        <w:t>e</w:t>
-      </w:r>
-      <w:r>
-        <w:t xml:space="preserve"> = 500 MPa.</w:t>
-      </w:r>
-    </w:p>
-    <w:p>
-      <w:pPr>
-        <w:jc w:val="both"/>
-      </w:pPr>
-      <w:r>
-        <w:t>Die Wellenfestigkeit wurde durch das Berechnungspr</w:t>
-      </w:r>
-      <w:r>
-        <w:t>o</w:t>
-      </w:r>
-      <w:r>
-        <w:t>gramm KissSoft überprüft (siehe Anhang)</w:t>
-      </w:r>
-      <w:r>
-        <w:t>.</w:t>
-      </w:r>
-    </w:p>
-    <w:p>
-      <w:pPr>
-        <w:jc w:val="both"/>
-        <w:rPr>
-          <w:color w:val="FF0000"/>
-        </w:rPr>
-      </w:pPr>
-    </w:p>
-    <w:p>
-      <w:pPr>
-        <w:pStyle w:val="berschrift2"/>
-      </w:pPr>
-      <w:bookmarkStart w:id="18" w:name="_Toc30503712"/>
-      <w:r>
-        <w:t>Abtriebsrad</w:t>
-      </w:r>
-      <w:bookmarkEnd w:id="18"/>
     </w:p>
     <w:p>
       <w:r>
@@ -13733,14 +13731,14 @@
       <w:pPr>
         <w:pStyle w:val="berschrift3"/>
       </w:pPr>
-      <w:bookmarkStart w:id="19" w:name="_Toc30503713"/>
+      <w:bookmarkStart w:id="18" w:name="_Toc30503713"/>
       <w:r>
         <w:t xml:space="preserve"> Thermische </w:t>
       </w:r>
       <w:r>
         <w:t>Pressverbindung des Abtriebsrades</w:t>
       </w:r>
-      <w:bookmarkEnd w:id="19"/>
+      <w:bookmarkEnd w:id="18"/>
       <w:r>
         <w:t xml:space="preserve"> </w:t>
       </w:r>
@@ -13926,7 +13924,7 @@
         <w:pStyle w:val="Beschriftung"/>
         <w:jc w:val="center"/>
       </w:pPr>
-      <w:bookmarkStart w:id="20" w:name="_Toc33517520"/>
+      <w:bookmarkStart w:id="19" w:name="_Toc33517520"/>
       <w:r>
         <w:t xml:space="preserve">Abbildung </w:t>
       </w:r>
@@ -13963,7 +13961,7 @@
       <w:r>
         <w:t>: Querpressverband Bereich 1</w:t>
       </w:r>
-      <w:bookmarkEnd w:id="20"/>
+      <w:bookmarkEnd w:id="19"/>
     </w:p>
     <w:p>
       <w:r>
@@ -14328,7 +14326,7 @@
         <w:pStyle w:val="Beschriftung"/>
         <w:jc w:val="center"/>
       </w:pPr>
-      <w:bookmarkStart w:id="21" w:name="_Toc33517521"/>
+      <w:bookmarkStart w:id="20" w:name="_Toc33517521"/>
       <w:r>
         <w:t xml:space="preserve">Abbildung </w:t>
       </w:r>
@@ -14371,7 +14369,7 @@
       <w:r>
         <w:t xml:space="preserve"> 3</w:t>
       </w:r>
-      <w:bookmarkEnd w:id="21"/>
+      <w:bookmarkEnd w:id="20"/>
     </w:p>
     <w:p>
       <w:r>
@@ -14608,7 +14606,7 @@
         <w:pStyle w:val="Beschriftung"/>
         <w:jc w:val="center"/>
       </w:pPr>
-      <w:bookmarkStart w:id="22" w:name="_Toc33517522"/>
+      <w:bookmarkStart w:id="21" w:name="_Toc33517522"/>
       <w:r>
         <w:t xml:space="preserve">Abbildung </w:t>
       </w:r>
@@ -14651,7 +14649,7 @@
       <w:r>
         <w:t xml:space="preserve"> 5</w:t>
       </w:r>
-      <w:bookmarkEnd w:id="22"/>
+      <w:bookmarkEnd w:id="21"/>
     </w:p>
     <w:p>
       <w:r>
@@ -15933,21 +15931,7 @@
         <w:rPr>
           <w:szCs w:val="24"/>
         </w:rPr>
-        <w:t xml:space="preserve">Somit ist die größte </w:t>
-      </w:r>
-      <w:proofErr w:type="gramStart"/>
-      <w:r>
-        <w:rPr>
-          <w:szCs w:val="24"/>
-        </w:rPr>
-        <w:t>zu übertragende Betriebskraft</w:t>
-      </w:r>
-      <w:proofErr w:type="gramEnd"/>
-      <w:r>
-        <w:rPr>
-          <w:szCs w:val="24"/>
-        </w:rPr>
-        <w:t xml:space="preserve"> an den Fügeflächen mit einer erforderlichen Haftsicherheit von S</w:t>
+        <w:t>Somit ist die größte zu übertragende Betriebskraft an den Fügeflächen mit einer erforderlichen Haftsicherheit von S</w:t>
       </w:r>
       <w:r>
         <w:rPr>
@@ -16528,7 +16512,7 @@
           <w:szCs w:val="24"/>
         </w:rPr>
       </w:pPr>
-      <w:bookmarkStart w:id="23" w:name="_Toc30503714"/>
+      <w:bookmarkStart w:id="22" w:name="_Toc30503714"/>
       <w:r>
         <w:rPr>
           <w:szCs w:val="24"/>
@@ -16724,7 +16708,7 @@
           <w:szCs w:val="24"/>
         </w:rPr>
       </w:pPr>
-      <w:bookmarkStart w:id="24" w:name="_Toc33517523"/>
+      <w:bookmarkStart w:id="23" w:name="_Toc33517523"/>
       <w:r>
         <w:t xml:space="preserve">Abbildung </w:t>
       </w:r>
@@ -16761,7 +16745,7 @@
       <w:r>
         <w:t>: Kegelverhältnis</w:t>
       </w:r>
-      <w:bookmarkEnd w:id="24"/>
+      <w:bookmarkEnd w:id="23"/>
     </w:p>
     <w:p>
       <w:pPr>
@@ -17723,7 +17707,7 @@
         <w:lastRenderedPageBreak/>
         <w:t>Lager</w:t>
       </w:r>
-      <w:bookmarkEnd w:id="23"/>
+      <w:bookmarkEnd w:id="22"/>
     </w:p>
     <w:p>
       <w:r>
@@ -18062,7 +18046,7 @@
       <w:pPr>
         <w:pStyle w:val="Beschriftung"/>
       </w:pPr>
-      <w:bookmarkStart w:id="25" w:name="_Toc33517524"/>
+      <w:bookmarkStart w:id="24" w:name="_Toc33517524"/>
       <w:r>
         <w:t xml:space="preserve">Abbildung </w:t>
       </w:r>
@@ -18105,7 +18089,7 @@
       <w:r>
         <w:t>an der Antriebswelle</w:t>
       </w:r>
-      <w:bookmarkEnd w:id="25"/>
+      <w:bookmarkEnd w:id="24"/>
     </w:p>
     <w:p/>
     <w:p>
@@ -18853,7 +18837,7 @@
       <w:pPr>
         <w:pStyle w:val="Beschriftung"/>
       </w:pPr>
-      <w:bookmarkStart w:id="26" w:name="_Toc33517525"/>
+      <w:bookmarkStart w:id="25" w:name="_Toc33517525"/>
       <w:r>
         <w:t xml:space="preserve">Abbildung </w:t>
       </w:r>
@@ -18890,7 +18874,7 @@
       <w:r>
         <w:t>: Kräfte in Tangentialrichtung</w:t>
       </w:r>
-      <w:bookmarkEnd w:id="26"/>
+      <w:bookmarkEnd w:id="25"/>
     </w:p>
     <w:p>
       <w:pPr>
@@ -20237,7 +20221,7 @@
           </m:r>
         </m:oMath>
       </m:oMathPara>
-      <w:bookmarkStart w:id="27" w:name="_Toc30503715"/>
+      <w:bookmarkStart w:id="26" w:name="_Toc30503715"/>
     </w:p>
     <w:p>
       <w:pPr>
@@ -20247,217 +20231,230 @@
         <w:lastRenderedPageBreak/>
         <w:t>Auswahl der Lager</w:t>
       </w:r>
+      <w:bookmarkEnd w:id="26"/>
+    </w:p>
+    <w:p>
+      <w:r>
+        <w:t xml:space="preserve">Die Lager der </w:t>
+      </w:r>
+      <w:proofErr w:type="spellStart"/>
+      <w:r>
+        <w:t>Abtriebsseite</w:t>
+      </w:r>
+      <w:proofErr w:type="spellEnd"/>
+      <w:r>
+        <w:t xml:space="preserve"> sind bereits durch die Anforderungsliste definiert, für die </w:t>
+      </w:r>
+      <w:proofErr w:type="spellStart"/>
+      <w:r>
+        <w:t>Abtriebslager</w:t>
+      </w:r>
+      <w:proofErr w:type="spellEnd"/>
+      <w:r>
+        <w:t xml:space="preserve"> stehen folgende Kombinationen zur Auswahl:</w:t>
+      </w:r>
+    </w:p>
+    <w:p>
+      <w:r>
+        <w:t>(NU=Zylinderrollenlager als Loslager, QJ=Vierpunktlager, NJ=Zylinderrollenlager, dass einseitig Axialkräfte aufnehmen kann)</w:t>
+      </w:r>
+    </w:p>
+    <w:p>
+      <w:r>
+        <w:t>NU + QJ/NU,</w:t>
+      </w:r>
+    </w:p>
+    <w:p>
+      <w:r>
+        <w:t xml:space="preserve">NJ + QJ/NU </w:t>
+      </w:r>
+    </w:p>
+    <w:p>
+      <w:r>
+        <w:t>oder NJ/NJ</w:t>
+      </w:r>
+      <w:r>
+        <w:t>.</w:t>
+      </w:r>
+    </w:p>
+    <w:p>
+      <w:r>
+        <w:t>Gewählt wird Variante 1) mit zwei Zylinderrollenlagern als Loslager und einem Vierpunktlager zur Aufnahme der Axiallast.</w:t>
+      </w:r>
+    </w:p>
+    <w:p>
+      <w:pPr>
+        <w:rPr>
+          <w:color w:val="FF0000"/>
+        </w:rPr>
+      </w:pPr>
+      <w:r>
+        <w:rPr>
+          <w:color w:val="FF0000"/>
+        </w:rPr>
+        <w:t>Grund</w:t>
+      </w:r>
+    </w:p>
+    <w:p>
+      <w:pPr>
+        <w:rPr>
+          <w:color w:val="FF0000"/>
+        </w:rPr>
+      </w:pPr>
+      <w:r>
+        <w:rPr>
+          <w:color w:val="FF0000"/>
+        </w:rPr>
+        <w:t>Dass es nur für diese Variante gewählt ist</w:t>
+      </w:r>
+    </w:p>
+    <w:p>
+      <w:pPr>
+        <w:pStyle w:val="berschrift3"/>
+      </w:pPr>
+      <w:bookmarkStart w:id="27" w:name="_Toc30503716"/>
+      <w:r>
+        <w:t>Antriebslager</w:t>
+      </w:r>
       <w:bookmarkEnd w:id="27"/>
     </w:p>
     <w:p>
       <w:r>
-        <w:t xml:space="preserve">Die Lager der </w:t>
+        <w:t xml:space="preserve">Zunächst wurde aus Tragsicherheitsgründen und da es sich um eine Verzahnungsvariante im oberen Größensegment der Verzahnungsvarianten handelt, die größte der drei zur Auswahl stehenden Lagergrößen mit einem Innendurchmesser von 80 mm gewählt: </w:t>
+      </w:r>
+    </w:p>
+    <w:p>
+      <w:r>
+        <w:t>Vierpunktlager Schäffler QJ 216-XL-</w:t>
+      </w:r>
+      <w:r>
+        <w:t>MPA (S.354</w:t>
+      </w:r>
+      <w:r>
+        <w:t xml:space="preserve"> [5]) </w:t>
+      </w:r>
+    </w:p>
+    <w:p>
+      <w:r>
+        <w:t>Innendurchmesser 80 mm</w:t>
+      </w:r>
+    </w:p>
+    <w:p>
+      <w:r>
+        <w:t>Außendurchmesser 140 mm</w:t>
+      </w:r>
+    </w:p>
+    <w:p>
+      <w:r>
+        <w:t>Breite 26 mm</w:t>
+      </w:r>
+    </w:p>
+    <w:p>
+      <w:r>
+        <w:t xml:space="preserve">2x Zylinderrollenlager mit Käfig </w:t>
+      </w:r>
+      <w:r>
+        <w:t xml:space="preserve">Schäffler </w:t>
+      </w:r>
+      <w:r>
+        <w:t>NU216-</w:t>
+      </w:r>
+      <w:r>
+        <w:t>E-XL-TVP2 (S.432 [5])</w:t>
+      </w:r>
+    </w:p>
+    <w:p>
+      <w:r>
+        <w:t>Innendurchmesser 80 mm</w:t>
+      </w:r>
+    </w:p>
+    <w:p>
+      <w:r>
+        <w:t>Außendurchmesser 140 mm</w:t>
+      </w:r>
+    </w:p>
+    <w:p>
+      <w:r>
+        <w:t>Breite 26 mm</w:t>
+      </w:r>
+    </w:p>
+    <w:p/>
+    <w:p>
+      <w:r>
+        <w:t>Allerdings verlangen diese Lager einen Lagerschulterdurchmesser von d</w:t>
+      </w:r>
+      <w:r>
+        <w:rPr>
+          <w:vertAlign w:val="subscript"/>
+        </w:rPr>
+        <w:t>a</w:t>
+      </w:r>
+      <w:r>
+        <w:t xml:space="preserve">=91mm. Das auf die Welle aufgeschnittene Ritzel hat jedoch nur einen Fußkreisdurchmesser von </w:t>
       </w:r>
       <w:proofErr w:type="spellStart"/>
       <w:r>
-        <w:t>Abtriebsseite</w:t>
+        <w:t>d</w:t>
+      </w:r>
+      <w:r>
+        <w:rPr>
+          <w:vertAlign w:val="subscript"/>
+        </w:rPr>
+        <w:t>F</w:t>
       </w:r>
       <w:proofErr w:type="spellEnd"/>
       <w:r>
-        <w:t xml:space="preserve"> sind bereits durch die Anforderungsliste definiert, für die </w:t>
-      </w:r>
-      <w:proofErr w:type="spellStart"/>
-      <w:r>
-        <w:t>Abtriebslager</w:t>
-      </w:r>
-      <w:proofErr w:type="spellEnd"/>
-      <w:r>
-        <w:t xml:space="preserve"> stehen folgende Kombinationen zur Auswahl:</w:t>
-      </w:r>
-    </w:p>
-    <w:p>
-      <w:r>
-        <w:t>(NU=Zylinderrollenlager als Loslager, QJ=Vierpunktlager, NJ=Zylinderrollenlager, dass einseitig Axialkräfte aufnehmen kann)</w:t>
-      </w:r>
-    </w:p>
-    <w:p>
-      <w:r>
-        <w:t>NU + QJ/NU,</w:t>
-      </w:r>
-    </w:p>
-    <w:p>
-      <w:r>
-        <w:t xml:space="preserve">NJ + QJ/NU </w:t>
-      </w:r>
-    </w:p>
-    <w:p>
-      <w:r>
-        <w:t>oder NJ/NJ</w:t>
-      </w:r>
-      <w:r>
-        <w:t>.</w:t>
-      </w:r>
-    </w:p>
-    <w:p>
-      <w:r>
-        <w:t>Gewählt wird Variante 1) mit zwei Zylinderrollenlagern als Loslager und einem Vierpunktlager zur Aufnahme der Axiallast.</w:t>
-      </w:r>
-    </w:p>
-    <w:p>
-      <w:pPr>
-        <w:rPr>
-          <w:color w:val="FF0000"/>
-        </w:rPr>
-      </w:pPr>
-      <w:r>
-        <w:rPr>
-          <w:color w:val="FF0000"/>
-        </w:rPr>
-        <w:t>Grund</w:t>
-      </w:r>
-    </w:p>
-    <w:p>
-      <w:pPr>
-        <w:pStyle w:val="berschrift3"/>
-      </w:pPr>
-      <w:bookmarkStart w:id="28" w:name="_Toc30503716"/>
-      <w:r>
-        <w:t>Antriebslager</w:t>
+        <w:rPr>
+          <w:vertAlign w:val="subscript"/>
+        </w:rPr>
+        <w:t>, Ritzel</w:t>
+      </w:r>
+      <w:r>
+        <w:t>= 89 mm. Somit würde beim Aufschneiden des Ritzels der Lagersitz verletzt werden. Die Lager müssen neu gewählt werden.</w:t>
+      </w:r>
+    </w:p>
+    <w:p/>
+    <w:p>
+      <w:r>
+        <w:lastRenderedPageBreak/>
+        <w:t xml:space="preserve">Neue Lager: </w:t>
+      </w:r>
+    </w:p>
+    <w:p>
+      <w:r>
+        <w:t xml:space="preserve">Vierpunktlager Schäffler QJ 215-XL-TVP </w:t>
+      </w:r>
+      <w:r>
+        <w:t>(S.354</w:t>
+      </w:r>
+      <w:r>
+        <w:t xml:space="preserve"> [5]) </w:t>
+      </w:r>
+    </w:p>
+    <w:p>
+      <w:r>
+        <w:t>Innendurchmesser 75 mm</w:t>
+      </w:r>
+    </w:p>
+    <w:p>
+      <w:r>
+        <w:t>Außendurchmesser 130 mm</w:t>
+      </w:r>
+    </w:p>
+    <w:p>
+      <w:r>
+        <w:t>Breite 25 mm</w:t>
+      </w:r>
+    </w:p>
+    <w:p>
+      <w:bookmarkStart w:id="28" w:name="_Hlk30765989"/>
+      <w:r>
+        <w:t>Zylinderrollenlager mit Käfig Schäffler NU215-E-XL-</w:t>
+      </w:r>
+      <w:r>
+        <w:t>TVP2</w:t>
       </w:r>
       <w:bookmarkEnd w:id="28"/>
-    </w:p>
-    <w:p>
-      <w:r>
-        <w:t xml:space="preserve">Zunächst wurde aus Tragsicherheitsgründen und da es sich um eine Verzahnungsvariante im oberen Größensegment der Verzahnungsvarianten handelt, die größte der drei zur Auswahl stehenden Lagergrößen mit einem Innendurchmesser von 80 mm gewählt: </w:t>
-      </w:r>
-    </w:p>
-    <w:p>
-      <w:r>
-        <w:t>Vierpunktlager Schäffler QJ 216-XL-</w:t>
-      </w:r>
-      <w:r>
-        <w:t>MPA (S.354</w:t>
-      </w:r>
-      <w:r>
-        <w:t xml:space="preserve"> [5]) </w:t>
-      </w:r>
-    </w:p>
-    <w:p>
-      <w:r>
-        <w:t>Innendurchmesser 80 mm</w:t>
-      </w:r>
-    </w:p>
-    <w:p>
-      <w:r>
-        <w:t>Außendurchmesser 140 mm</w:t>
-      </w:r>
-    </w:p>
-    <w:p>
-      <w:r>
-        <w:t>Breite 26 mm</w:t>
-      </w:r>
-    </w:p>
-    <w:p>
-      <w:r>
-        <w:t xml:space="preserve">2x Zylinderrollenlager mit Käfig </w:t>
-      </w:r>
-      <w:r>
-        <w:t xml:space="preserve">Schäffler </w:t>
-      </w:r>
-      <w:r>
-        <w:t>NU216-</w:t>
-      </w:r>
-      <w:r>
-        <w:t>E-XL-TVP2 (S.432 [5])</w:t>
-      </w:r>
-    </w:p>
-    <w:p>
-      <w:r>
-        <w:t>Innendurchmesser 80 mm</w:t>
-      </w:r>
-    </w:p>
-    <w:p>
-      <w:r>
-        <w:t>Außendurchmesser 140 mm</w:t>
-      </w:r>
-    </w:p>
-    <w:p>
-      <w:r>
-        <w:t>Breite 26 mm</w:t>
-      </w:r>
-    </w:p>
-    <w:p/>
-    <w:p>
-      <w:r>
-        <w:t>Allerdings verlangen diese Lager einen Lagerschulterdurchmesser von d</w:t>
-      </w:r>
-      <w:r>
-        <w:rPr>
-          <w:vertAlign w:val="subscript"/>
-        </w:rPr>
-        <w:t>a</w:t>
-      </w:r>
-      <w:r>
-        <w:t xml:space="preserve">=91mm. Das auf die Welle aufgeschnittene Ritzel hat jedoch nur einen Fußkreisdurchmesser von </w:t>
-      </w:r>
-      <w:proofErr w:type="spellStart"/>
-      <w:r>
-        <w:t>d</w:t>
-      </w:r>
-      <w:r>
-        <w:rPr>
-          <w:vertAlign w:val="subscript"/>
-        </w:rPr>
-        <w:t>F</w:t>
-      </w:r>
-      <w:proofErr w:type="spellEnd"/>
-      <w:r>
-        <w:rPr>
-          <w:vertAlign w:val="subscript"/>
-        </w:rPr>
-        <w:t>, Ritzel</w:t>
-      </w:r>
-      <w:r>
-        <w:t>= 89 mm. Somit würde beim Aufschneiden des Ritzels der Lagersitz verletzt werden. Die Lager müssen neu gewählt werden.</w:t>
-      </w:r>
-    </w:p>
-    <w:p/>
-    <w:p>
-      <w:r>
-        <w:t xml:space="preserve">Neue Lager: </w:t>
-      </w:r>
-    </w:p>
-    <w:p>
-      <w:r>
-        <w:lastRenderedPageBreak/>
-        <w:t xml:space="preserve">Vierpunktlager Schäffler QJ 215-XL-TVP </w:t>
-      </w:r>
-      <w:r>
-        <w:t>(S.354</w:t>
-      </w:r>
-      <w:r>
-        <w:t xml:space="preserve"> [5]) </w:t>
-      </w:r>
-    </w:p>
-    <w:p>
-      <w:r>
-        <w:t>Innendurchmesser 75 mm</w:t>
-      </w:r>
-    </w:p>
-    <w:p>
-      <w:r>
-        <w:t>Außendurchmesser 130 mm</w:t>
-      </w:r>
-    </w:p>
-    <w:p>
-      <w:r>
-        <w:t>Breite 25 mm</w:t>
-      </w:r>
-    </w:p>
-    <w:p>
-      <w:bookmarkStart w:id="29" w:name="_Hlk30765989"/>
-      <w:r>
-        <w:t>Zylinderrollenlager mit Käfig Schäffler NU215-E-XL-</w:t>
-      </w:r>
-      <w:r>
-        <w:t>TVP2</w:t>
-      </w:r>
-      <w:bookmarkEnd w:id="29"/>
       <w:r>
         <w:t xml:space="preserve"> (S.430 [5])</w:t>
       </w:r>
@@ -20626,6 +20623,7 @@
           <w:rFonts w:cs="Arial"/>
           <w:szCs w:val="22"/>
         </w:rPr>
+        <w:lastRenderedPageBreak/>
         <w:t xml:space="preserve">Die Einschraubtiefe für </w:t>
       </w:r>
       <w:r>
@@ -20836,15 +20834,7 @@
           <w:rFonts w:cs="Arial"/>
           <w:szCs w:val="22"/>
         </w:rPr>
-        <w:t xml:space="preserve"> mm. Die </w:t>
-      </w:r>
-      <w:r>
-        <w:rPr>
-          <w:rFonts w:cs="Arial"/>
-          <w:szCs w:val="22"/>
-        </w:rPr>
-        <w:lastRenderedPageBreak/>
-        <w:t xml:space="preserve">theoretische Gewindetiefe ergibt sich damit zu </w:t>
+        <w:t xml:space="preserve"> mm. Die theoretische Gewindetiefe ergibt sich damit zu </w:t>
       </w:r>
       <w:r>
         <w:rPr>
@@ -21037,12 +21027,12 @@
       <w:pPr>
         <w:pStyle w:val="berschrift3"/>
       </w:pPr>
-      <w:bookmarkStart w:id="30" w:name="_Toc30503717"/>
+      <w:bookmarkStart w:id="29" w:name="_Toc30503717"/>
       <w:proofErr w:type="spellStart"/>
       <w:r>
         <w:t>Abtriebslager</w:t>
       </w:r>
-      <w:bookmarkEnd w:id="30"/>
+      <w:bookmarkEnd w:id="29"/>
       <w:proofErr w:type="spellEnd"/>
     </w:p>
     <w:p>
@@ -21138,7 +21128,7 @@
       <w:pPr>
         <w:pStyle w:val="Beschriftung"/>
       </w:pPr>
-      <w:bookmarkStart w:id="31" w:name="_Toc33517526"/>
+      <w:bookmarkStart w:id="30" w:name="_Toc33517526"/>
       <w:r>
         <w:t xml:space="preserve">Abbildung </w:t>
       </w:r>
@@ -21179,32 +21169,32 @@
       <w:r>
         <w:t>Timkenlager</w:t>
       </w:r>
+      <w:bookmarkEnd w:id="30"/>
+      <w:proofErr w:type="spellEnd"/>
+    </w:p>
+    <w:p/>
+    <w:p>
+      <w:r>
+        <w:t xml:space="preserve">Die </w:t>
+      </w:r>
+      <w:proofErr w:type="spellStart"/>
+      <w:r>
+        <w:t>Abtriebslageraußenringe</w:t>
+      </w:r>
+      <w:proofErr w:type="spellEnd"/>
+      <w:r>
+        <w:t xml:space="preserve"> werden durch die Stützringe fixiert, die wiederum von den Außenteilen der Labyrinthdichtungen und deren Schrauben ans Gehäuse gepresst werden. Der Innenring ist wie bei den Antriebslagern durch die Übergangspassung der inneren Labyrinthdichtung vor Verrutschen gesichert.</w:t>
+      </w:r>
+    </w:p>
+    <w:p>
+      <w:pPr>
+        <w:pStyle w:val="berschrift2"/>
+      </w:pPr>
+      <w:bookmarkStart w:id="31" w:name="_Toc30503718"/>
+      <w:r>
+        <w:t>Lagerlebensdauer</w:t>
+      </w:r>
       <w:bookmarkEnd w:id="31"/>
-      <w:proofErr w:type="spellEnd"/>
-    </w:p>
-    <w:p/>
-    <w:p>
-      <w:r>
-        <w:t xml:space="preserve">Die </w:t>
-      </w:r>
-      <w:proofErr w:type="spellStart"/>
-      <w:r>
-        <w:t>Abtriebslageraußenringe</w:t>
-      </w:r>
-      <w:proofErr w:type="spellEnd"/>
-      <w:r>
-        <w:t xml:space="preserve"> werden durch die Stützringe fixiert, die wiederum von den Außenteilen der Labyrinthdichtungen und deren Schrauben ans Gehäuse gepresst werden. Der Innenring ist wie bei den Antriebslagern durch die Übergangspassung der inneren Labyrinthdichtung vor Verrutschen gesichert.</w:t>
-      </w:r>
-    </w:p>
-    <w:p>
-      <w:pPr>
-        <w:pStyle w:val="berschrift2"/>
-      </w:pPr>
-      <w:bookmarkStart w:id="32" w:name="_Toc30503718"/>
-      <w:r>
-        <w:t>Lagerlebensdauer</w:t>
-      </w:r>
-      <w:bookmarkEnd w:id="32"/>
     </w:p>
     <w:p>
       <w:r>
@@ -23881,11 +23871,11 @@
       <w:pPr>
         <w:pStyle w:val="berschrift2"/>
       </w:pPr>
-      <w:bookmarkStart w:id="33" w:name="_Toc30503719"/>
+      <w:bookmarkStart w:id="32" w:name="_Toc30503719"/>
       <w:r>
         <w:t>Auswahl der Dichtungen</w:t>
       </w:r>
-      <w:bookmarkEnd w:id="33"/>
+      <w:bookmarkEnd w:id="32"/>
     </w:p>
     <w:p>
       <w:r>
@@ -24201,22 +24191,36 @@
       <w:pPr>
         <w:pStyle w:val="berschrift2"/>
       </w:pPr>
-      <w:bookmarkStart w:id="34" w:name="_Toc30503720"/>
-      <w:r>
+      <w:bookmarkStart w:id="33" w:name="_Toc30503720"/>
+      <w:r>
+        <w:lastRenderedPageBreak/>
         <w:t>Konstruktive Erläuterungen</w:t>
       </w:r>
-      <w:bookmarkEnd w:id="34"/>
+      <w:bookmarkEnd w:id="33"/>
+    </w:p>
+    <w:p>
+      <w:pPr>
+        <w:rPr>
+          <w:color w:val="FF0000"/>
+        </w:rPr>
+      </w:pPr>
+      <w:r>
+        <w:rPr>
+          <w:color w:val="FF0000"/>
+        </w:rPr>
+        <w:t>Radial- und Axialspalte</w:t>
+      </w:r>
     </w:p>
     <w:p>
       <w:pPr>
         <w:pStyle w:val="berschrift1"/>
       </w:pPr>
-      <w:bookmarkStart w:id="35" w:name="_Toc30503721"/>
+      <w:bookmarkStart w:id="34" w:name="_Toc30503721"/>
       <w:r>
         <w:lastRenderedPageBreak/>
         <w:t>Schmierung</w:t>
       </w:r>
-      <w:bookmarkEnd w:id="35"/>
+      <w:bookmarkEnd w:id="34"/>
     </w:p>
     <w:p>
       <w:r>
@@ -24363,7 +24367,7 @@
         <w:pStyle w:val="Beschriftung"/>
         <w:jc w:val="center"/>
       </w:pPr>
-      <w:bookmarkStart w:id="36" w:name="_Toc33517527"/>
+      <w:bookmarkStart w:id="35" w:name="_Toc33517527"/>
       <w:r>
         <w:t xml:space="preserve">Abbildung </w:t>
       </w:r>
@@ -24400,7 +24404,7 @@
       <w:r>
         <w:t>: Ölschauglas GN 542</w:t>
       </w:r>
-      <w:bookmarkEnd w:id="36"/>
+      <w:bookmarkEnd w:id="35"/>
     </w:p>
     <w:p>
       <w:pPr>
@@ -24482,7 +24486,7 @@
       <w:pPr>
         <w:pStyle w:val="Beschriftung"/>
       </w:pPr>
-      <w:bookmarkStart w:id="37" w:name="_Toc33517528"/>
+      <w:bookmarkStart w:id="36" w:name="_Toc33517528"/>
       <w:r>
         <w:t xml:space="preserve">Abbildung </w:t>
       </w:r>
@@ -24519,22 +24523,22 @@
       <w:r>
         <w:t>: Zukaufteil Einfülldeckel</w:t>
       </w:r>
+      <w:bookmarkEnd w:id="36"/>
+    </w:p>
+    <w:p>
+      <w:r>
+        <w:t>Welcher Schmierstoff, wo muss geschmiert werden,</w:t>
+      </w:r>
+    </w:p>
+    <w:p>
+      <w:pPr>
+        <w:pStyle w:val="berschrift2"/>
+      </w:pPr>
+      <w:bookmarkStart w:id="37" w:name="_Toc30503722"/>
+      <w:r>
+        <w:t>Ölzufuhr</w:t>
+      </w:r>
       <w:bookmarkEnd w:id="37"/>
-    </w:p>
-    <w:p>
-      <w:r>
-        <w:t>Welcher Schmierstoff, wo muss geschmiert werden,</w:t>
-      </w:r>
-    </w:p>
-    <w:p>
-      <w:pPr>
-        <w:pStyle w:val="berschrift2"/>
-      </w:pPr>
-      <w:bookmarkStart w:id="38" w:name="_Toc30503722"/>
-      <w:r>
-        <w:t>Ölzufuhr</w:t>
-      </w:r>
-      <w:bookmarkEnd w:id="38"/>
     </w:p>
     <w:p>
       <w:pPr>
@@ -24692,15 +24696,7 @@
       </w:r>
       <w:proofErr w:type="spellEnd"/>
       <w:r>
-        <w:t xml:space="preserve"> wird das Öl ebenfalls von außen an das </w:t>
-      </w:r>
-      <w:proofErr w:type="gramStart"/>
-      <w:r>
-        <w:t>einzeln stehende</w:t>
-      </w:r>
-      <w:proofErr w:type="gramEnd"/>
-      <w:r>
-        <w:t xml:space="preserve"> Zylinderrollenlager geleitet. </w:t>
+        <w:t xml:space="preserve"> wird das Öl ebenfalls von außen an das einzeln stehende Zylinderrollenlager geleitet. </w:t>
       </w:r>
       <w:r>
         <w:t xml:space="preserve">Der </w:t>
@@ -24873,16 +24869,42 @@
         <w:t xml:space="preserve"> für Anfangsschmierung</w:t>
       </w:r>
     </w:p>
-    <w:p/>
+    <w:p>
+      <w:pPr>
+        <w:rPr>
+          <w:color w:val="FF0000"/>
+        </w:rPr>
+      </w:pPr>
+      <w:proofErr w:type="spellStart"/>
+      <w:r>
+        <w:rPr>
+          <w:color w:val="FF0000"/>
+        </w:rPr>
+        <w:t>Ölläufe</w:t>
+      </w:r>
+      <w:proofErr w:type="spellEnd"/>
+      <w:r>
+        <w:rPr>
+          <w:color w:val="FF0000"/>
+        </w:rPr>
+        <w:t>/sammelrinnen</w:t>
+      </w:r>
+      <w:r>
+        <w:rPr>
+          <w:color w:val="FF0000"/>
+        </w:rPr>
+        <w:t xml:space="preserve"> im Gehäuse</w:t>
+      </w:r>
+    </w:p>
     <w:p>
       <w:pPr>
         <w:pStyle w:val="berschrift2"/>
       </w:pPr>
-      <w:bookmarkStart w:id="39" w:name="_Toc30503723"/>
+      <w:bookmarkStart w:id="38" w:name="_Toc30503723"/>
       <w:r>
         <w:t>Ölabfuhr</w:t>
       </w:r>
-      <w:bookmarkEnd w:id="39"/>
+      <w:bookmarkEnd w:id="38"/>
       <w:r>
         <w:t>/Entlüftung</w:t>
       </w:r>
@@ -24921,17 +24943,12 @@
         <w:t xml:space="preserve">Damit der Stützring ein reines Drehteil (lediglich mit Bohrungen) bleibt und keine </w:t>
       </w:r>
       <w:proofErr w:type="spellStart"/>
-      <w:proofErr w:type="gramStart"/>
       <w:r>
         <w:t>Ölkanäle</w:t>
       </w:r>
       <w:proofErr w:type="spellEnd"/>
       <w:r>
-        <w:t xml:space="preserve">  von</w:t>
-      </w:r>
-      <w:proofErr w:type="gramEnd"/>
-      <w:r>
-        <w:t xml:space="preserve"> außen aufgesetzt werden müssen, fiel die Wahl zur Entlüftung der </w:t>
+        <w:t xml:space="preserve">  von außen aufgesetzt werden müssen, fiel die Wahl zur Entlüftung der </w:t>
       </w:r>
       <w:proofErr w:type="spellStart"/>
       <w:r>
@@ -25055,11 +25072,19 @@
       <w:pPr>
         <w:pStyle w:val="berschrift2"/>
       </w:pPr>
-      <w:bookmarkStart w:id="40" w:name="_Toc30503724"/>
+      <w:bookmarkStart w:id="39" w:name="_Toc30503724"/>
+      <w:r>
+        <w:t>Abdichtung</w:t>
+      </w:r>
+    </w:p>
+    <w:p>
+      <w:pPr>
+        <w:pStyle w:val="berschrift2"/>
+      </w:pPr>
       <w:r>
         <w:t>Schmieranweisung und Kontrolle der Schmierung</w:t>
       </w:r>
-      <w:bookmarkEnd w:id="40"/>
+      <w:bookmarkEnd w:id="39"/>
     </w:p>
     <w:p>
       <w:pPr>
@@ -25102,14 +25127,22 @@
     </w:p>
     <w:p>
       <w:pPr>
+        <w:pStyle w:val="berschrift2"/>
+      </w:pPr>
+      <w:r>
+        <w:t>Simulation</w:t>
+      </w:r>
+    </w:p>
+    <w:p>
+      <w:pPr>
         <w:pStyle w:val="berschrift1"/>
       </w:pPr>
-      <w:bookmarkStart w:id="41" w:name="_Toc30503725"/>
+      <w:bookmarkStart w:id="40" w:name="_Toc30503725"/>
       <w:r>
         <w:lastRenderedPageBreak/>
         <w:t>Gehäuse</w:t>
       </w:r>
-      <w:bookmarkEnd w:id="41"/>
+      <w:bookmarkEnd w:id="40"/>
     </w:p>
     <w:p>
       <w:r>
@@ -25178,6 +25211,19 @@
       </w:r>
     </w:p>
     <w:p>
+      <w:pPr>
+        <w:rPr>
+          <w:color w:val="FF0000"/>
+        </w:rPr>
+      </w:pPr>
+      <w:r>
+        <w:rPr>
+          <w:color w:val="FF0000"/>
+        </w:rPr>
+        <w:t>Bild mit größten Rädern</w:t>
+      </w:r>
+    </w:p>
+    <w:p>
       <w:r>
         <w:t>Form (Bodenfreiheit, Winkel)</w:t>
       </w:r>
@@ -25188,6 +25234,11 @@
       </w:pPr>
       <w:r>
         <w:t>Teilung</w:t>
+      </w:r>
+    </w:p>
+    <w:p>
+      <w:r>
+        <w:t>Welcher Winkel?</w:t>
       </w:r>
     </w:p>
     <w:p>
@@ -25438,6 +25489,7 @@
               <w:jc w:val="both"/>
             </w:pPr>
             <w:r>
+              <w:lastRenderedPageBreak/>
               <w:t>F</w:t>
             </w:r>
             <w:r>
@@ -25541,7 +25593,6 @@
         <w:jc w:val="both"/>
       </w:pPr>
       <w:r>
-        <w:lastRenderedPageBreak/>
         <w:t>Aus Sicht der Schraube</w:t>
       </w:r>
       <w:r>
@@ -25861,10 +25912,58 @@
       <w:pPr>
         <w:pStyle w:val="berschrift2"/>
       </w:pPr>
-      <w:bookmarkStart w:id="42" w:name="_Toc30503726"/>
+      <w:bookmarkStart w:id="41" w:name="_Toc30503726"/>
       <w:r>
         <w:t>Wandstärke und Verrippung</w:t>
       </w:r>
+      <w:bookmarkEnd w:id="41"/>
+    </w:p>
+    <w:p>
+      <w:pPr>
+        <w:jc w:val="both"/>
+      </w:pPr>
+      <w:r>
+        <w:t>Die Wandstärke ist mit 8 mm fertigungs- und festigkeitstechnisch vorgegeben.</w:t>
+      </w:r>
+    </w:p>
+    <w:p>
+      <w:pPr>
+        <w:jc w:val="both"/>
+      </w:pPr>
+      <w:r>
+        <w:t xml:space="preserve">Sie soll so konstant wie möglich über das gesamte Gehäuse gehalten werden, um </w:t>
+      </w:r>
+      <w:proofErr w:type="spellStart"/>
+      <w:r>
+        <w:t>Lunkerbildung</w:t>
+      </w:r>
+      <w:proofErr w:type="spellEnd"/>
+      <w:r>
+        <w:t xml:space="preserve"> zu vermeiden. </w:t>
+      </w:r>
+    </w:p>
+    <w:p>
+      <w:pPr>
+        <w:jc w:val="both"/>
+        <w:rPr>
+          <w:color w:val="FF0000"/>
+        </w:rPr>
+      </w:pPr>
+      <w:r>
+        <w:rPr>
+          <w:color w:val="FF0000"/>
+        </w:rPr>
+        <w:t>Kritische Stellen</w:t>
+      </w:r>
+    </w:p>
+    <w:p>
+      <w:pPr>
+        <w:pStyle w:val="berschrift2"/>
+      </w:pPr>
+      <w:bookmarkStart w:id="42" w:name="_Toc30503727"/>
+      <w:r>
+        <w:t>Respektabstände</w:t>
+      </w:r>
       <w:bookmarkEnd w:id="42"/>
     </w:p>
     <w:p>
@@ -25872,28 +25971,107 @@
         <w:jc w:val="both"/>
       </w:pPr>
       <w:r>
-        <w:t>Die Wandstärke ist mit 8 mm fertigungs- und festigkeitstechnisch vorgegeben.</w:t>
+        <w:t xml:space="preserve">Der größte </w:t>
+      </w:r>
+      <w:proofErr w:type="spellStart"/>
+      <w:r>
+        <w:t>Ritzelkopfdurchmesser</w:t>
+      </w:r>
+      <w:proofErr w:type="spellEnd"/>
+      <w:r>
+        <w:t xml:space="preserve"> beträgt 127 mm, der größte Großraddurchmesser 619 mm. Für diese Größen soll immer noch ein ausreichender Abstand zur Gehäusewand gegeben sein</w:t>
+      </w:r>
+      <w:r>
+        <w:t>, dieser beträgt 5 mm in Radialrichtung und 10 mm in Axialrichtung</w:t>
+      </w:r>
+      <w:r>
+        <w:t>. Die maximale Zahnradbreite beträgt 80mm, das Ritzel kann demnach maximal 2xm</w:t>
+      </w:r>
+      <w:r>
+        <w:rPr>
+          <w:vertAlign w:val="subscript"/>
+        </w:rPr>
+        <w:t>n</w:t>
+      </w:r>
+      <w:r>
+        <w:t xml:space="preserve"> breiter sein</w:t>
+      </w:r>
+      <w:r>
+        <w:rPr>
+          <w:color w:val="FF0000"/>
+        </w:rPr>
+        <w:t>, also 96 mm???.</w:t>
       </w:r>
     </w:p>
     <w:p>
       <w:pPr>
         <w:jc w:val="both"/>
-      </w:pPr>
-      <w:r>
-        <w:t xml:space="preserve">Sie soll so konstant wie möglich über das gesamte Gehäuse gehalten werden, um </w:t>
+        <w:rPr>
+          <w:color w:val="FF0000"/>
+        </w:rPr>
+      </w:pPr>
+      <w:r>
+        <w:rPr>
+          <w:color w:val="FF0000"/>
+        </w:rPr>
+        <w:t>Auf folgender Skizze sind die größten Räder in das Gehäuse eingesetzt, um die Kollisionsfreiheit zu demonstrieren.</w:t>
+      </w:r>
+    </w:p>
+    <w:p>
+      <w:pPr>
+        <w:jc w:val="both"/>
+      </w:pPr>
+    </w:p>
+    <w:p>
+      <w:pPr>
+        <w:jc w:val="both"/>
+      </w:pPr>
+      <w:r>
+        <w:t xml:space="preserve">Die Bodenfreiheit soll nach Anforderungsliste </w:t>
+      </w:r>
+      <w:r>
+        <w:t xml:space="preserve">62,5 mm betragen, auch bei abgefahrenen Reifen, also Reifendurchmesser von 770 mm (= </w:t>
       </w:r>
       <w:proofErr w:type="spellStart"/>
       <w:r>
-        <w:t>Lunkerbildung</w:t>
+        <w:t>Achshöhe</w:t>
       </w:r>
       <w:proofErr w:type="spellEnd"/>
       <w:r>
-        <w:t xml:space="preserve"> zu vermeiden. </w:t>
+        <w:t xml:space="preserve"> 335 mm).</w:t>
       </w:r>
     </w:p>
     <w:p>
       <w:pPr>
         <w:jc w:val="both"/>
+      </w:pPr>
+      <w:r>
+        <w:t>Damit darf die Gehäuseunterkante maximal 385 mm - 62,5 mm = 322,5 mm unter den Radmittelpunkten liegen. Der größte Zahnradradius beträgt r</w:t>
+      </w:r>
+      <w:r>
+        <w:rPr>
+          <w:vertAlign w:val="subscript"/>
+        </w:rPr>
+        <w:t>2</w:t>
+      </w:r>
+      <w:r>
+        <w:t xml:space="preserve">=619 mm/2=309,5 mm. Das bedeutet, dass genau 13 mm bleiben, die sich auf 8 mm Gehäusewandstärke und 5 mm Abstand zwischen Rad und Gehäuse aufteilen. Im </w:t>
+      </w:r>
+      <w:proofErr w:type="spellStart"/>
+      <w:r>
+        <w:t>Kippfall</w:t>
+      </w:r>
+      <w:proofErr w:type="spellEnd"/>
+      <w:r>
+        <w:t xml:space="preserve"> von +/- 6° soll die </w:t>
+      </w:r>
+      <w:r>
+        <w:lastRenderedPageBreak/>
+        <w:t>Bodenfreiheit immer noch eingehalten werden. Deshalb ist eine Schräge im Winkel von mindestens 6° an der Gehäuseunterkante notwendig.</w:t>
+      </w:r>
+    </w:p>
+    <w:p>
+      <w:pPr>
         <w:rPr>
           <w:color w:val="FF0000"/>
         </w:rPr>
@@ -25902,143 +26080,11 @@
         <w:rPr>
           <w:color w:val="FF0000"/>
         </w:rPr>
-        <w:t>Kritische Stellen</w:t>
-      </w:r>
-    </w:p>
-    <w:p>
-      <w:pPr>
-        <w:pStyle w:val="berschrift2"/>
-      </w:pPr>
-      <w:bookmarkStart w:id="43" w:name="_Toc30503727"/>
-      <w:r>
-        <w:t>Respektabstände</w:t>
-      </w:r>
-      <w:bookmarkEnd w:id="43"/>
-    </w:p>
-    <w:p>
-      <w:pPr>
-        <w:jc w:val="both"/>
-      </w:pPr>
-      <w:r>
-        <w:t xml:space="preserve">Der größte </w:t>
-      </w:r>
-      <w:proofErr w:type="spellStart"/>
-      <w:r>
-        <w:t>Ritzelkopfdurchmesser</w:t>
-      </w:r>
-      <w:proofErr w:type="spellEnd"/>
-      <w:r>
-        <w:t xml:space="preserve"> beträgt 127 mm, der größte Großraddurchmesser 619 mm. Für diese Größen soll immer noch ein ausreichender Abstand zur Gehäusewand gegeben sein</w:t>
-      </w:r>
-      <w:r>
-        <w:t>, dieser beträgt 5 mm in Radialrichtung und 10 mm in Axialrichtung</w:t>
-      </w:r>
-      <w:r>
-        <w:t>. Die maximale Zahnradbreite beträgt 80mm, das Ritzel kann demnach maximal 2xm</w:t>
-      </w:r>
-      <w:r>
-        <w:rPr>
-          <w:vertAlign w:val="subscript"/>
-        </w:rPr>
-        <w:t>n</w:t>
-      </w:r>
-      <w:r>
-        <w:t xml:space="preserve"> breiter sein</w:t>
-      </w:r>
-      <w:r>
-        <w:rPr>
-          <w:color w:val="FF0000"/>
-        </w:rPr>
-        <w:t xml:space="preserve">, also 96 </w:t>
-      </w:r>
-      <w:proofErr w:type="gramStart"/>
-      <w:r>
-        <w:rPr>
-          <w:color w:val="FF0000"/>
-        </w:rPr>
-        <w:t>mm???.</w:t>
-      </w:r>
-      <w:proofErr w:type="gramEnd"/>
-    </w:p>
-    <w:p>
-      <w:pPr>
-        <w:jc w:val="both"/>
-        <w:rPr>
-          <w:color w:val="FF0000"/>
-        </w:rPr>
-      </w:pPr>
-      <w:r>
-        <w:rPr>
-          <w:color w:val="FF0000"/>
-        </w:rPr>
-        <w:t>Auf folgender Skizze sind die größten Räder in das Gehäuse eingesetzt, um die Kollisionsfreiheit zu demonstrieren.</w:t>
-      </w:r>
-    </w:p>
-    <w:p>
-      <w:pPr>
-        <w:jc w:val="both"/>
-      </w:pPr>
-    </w:p>
-    <w:p>
-      <w:pPr>
-        <w:jc w:val="both"/>
-      </w:pPr>
-      <w:r>
-        <w:t xml:space="preserve">Die Bodenfreiheit soll nach Anforderungsliste </w:t>
-      </w:r>
-      <w:r>
-        <w:t xml:space="preserve">62,5 mm betragen, auch bei abgefahrenen Reifen, also Reifendurchmesser von 770 mm (= </w:t>
-      </w:r>
-      <w:proofErr w:type="spellStart"/>
-      <w:r>
-        <w:t>Achshöhe</w:t>
-      </w:r>
-      <w:proofErr w:type="spellEnd"/>
-      <w:r>
-        <w:t xml:space="preserve"> 335 mm).</w:t>
-      </w:r>
-    </w:p>
-    <w:p>
-      <w:pPr>
-        <w:jc w:val="both"/>
-      </w:pPr>
-      <w:r>
-        <w:t>Damit darf die Gehäuseunterkante maximal 385 mm - 62,5 mm = 322,5 mm unter den Radmittelpunkten liegen. Der größte Zahnradradius beträgt r</w:t>
-      </w:r>
-      <w:r>
-        <w:rPr>
-          <w:vertAlign w:val="subscript"/>
-        </w:rPr>
-        <w:t>2</w:t>
-      </w:r>
-      <w:r>
-        <w:t xml:space="preserve">=619 mm/2=309,5 mm. Das bedeutet, dass genau 13 mm bleiben, die sich auf 8 mm Gehäusewandstärke und 5 mm Abstand zwischen Rad und Gehäuse aufteilen. Im </w:t>
-      </w:r>
-      <w:proofErr w:type="spellStart"/>
-      <w:r>
-        <w:t>Kippfall</w:t>
-      </w:r>
-      <w:proofErr w:type="spellEnd"/>
-      <w:r>
-        <w:t xml:space="preserve"> von +/- 6° soll die Bodenfreiheit immer noch eingehalten werden. Deshalb ist eine Schräge im Winkel von mindestens 6° an der Gehäuseunterkante notwendig.</w:t>
-      </w:r>
-    </w:p>
-    <w:p>
-      <w:pPr>
-        <w:rPr>
-          <w:color w:val="FF0000"/>
-        </w:rPr>
-      </w:pPr>
-      <w:r>
-        <w:rPr>
-          <w:color w:val="FF0000"/>
-        </w:rPr>
         <w:t>Bild</w:t>
       </w:r>
     </w:p>
     <w:p>
       <w:r>
-        <w:lastRenderedPageBreak/>
         <w:t>Wo und warum</w:t>
       </w:r>
     </w:p>
@@ -26060,12 +26106,12 @@
       <w:pPr>
         <w:pStyle w:val="berschrift1"/>
       </w:pPr>
-      <w:bookmarkStart w:id="44" w:name="_Toc30503728"/>
+      <w:bookmarkStart w:id="43" w:name="_Toc30503728"/>
       <w:r>
         <w:lastRenderedPageBreak/>
         <w:t>Drehmomentstütze</w:t>
       </w:r>
-      <w:bookmarkEnd w:id="44"/>
+      <w:bookmarkEnd w:id="43"/>
     </w:p>
     <w:p>
       <w:r>
@@ -26264,7 +26310,7 @@
             </m:sSup>
           </m:den>
         </m:f>
-        <w:bookmarkStart w:id="45" w:name="_Toc30503729"/>
+        <w:bookmarkStart w:id="44" w:name="_Toc30503729"/>
         <m:r>
           <w:rPr>
             <w:rFonts w:ascii="Cambria Math" w:hAnsi="Cambria Math"/>
@@ -26388,7 +26434,7 @@
       <w:r>
         <w:t>Schraubenberechnung</w:t>
       </w:r>
-      <w:bookmarkEnd w:id="45"/>
+      <w:bookmarkEnd w:id="44"/>
     </w:p>
     <w:p>
       <w:r>
@@ -26585,15 +26631,7 @@
     </w:p>
     <w:p>
       <w:r>
-        <w:t xml:space="preserve">Es soll mit einer dynamischen Last </w:t>
-      </w:r>
-      <w:proofErr w:type="gramStart"/>
-      <w:r>
-        <w:t>im Höhe</w:t>
-      </w:r>
-      <w:proofErr w:type="gramEnd"/>
-      <w:r>
-        <w:t xml:space="preserve"> des Kurzschlussantriebsmomentes gerechnet werden.</w:t>
+        <w:t>Es soll mit einer dynamischen Last im Höhe des Kurzschlussantriebsmomentes gerechnet werden.</w:t>
       </w:r>
     </w:p>
     <w:p>
@@ -27273,7 +27311,10 @@
     <w:p/>
     <w:p>
       <w:r>
-        <w:t>Gewählt werden zwei M16 Schrauben mit einer Länge von</w:t>
+        <w:t>Gewählt werden zwei M20</w:t>
+      </w:r>
+      <w:r>
+        <w:t xml:space="preserve"> Schrauben mit einer Länge von</w:t>
       </w:r>
       <w:r>
         <w:t xml:space="preserve"> 120</w:t>
@@ -27411,32 +27452,32 @@
       <w:pPr>
         <w:pStyle w:val="berschrift1"/>
       </w:pPr>
-      <w:bookmarkStart w:id="46" w:name="_Toc30503730"/>
+      <w:bookmarkStart w:id="45" w:name="_Toc30503730"/>
       <w:r>
         <w:lastRenderedPageBreak/>
         <w:t>Montage- und Demontage</w:t>
       </w:r>
+      <w:bookmarkEnd w:id="45"/>
+    </w:p>
+    <w:p>
+      <w:pPr>
+        <w:pStyle w:val="berschrift2"/>
+      </w:pPr>
+      <w:bookmarkStart w:id="46" w:name="_Toc30503731"/>
+      <w:r>
+        <w:t>Anschlussmaße</w:t>
+      </w:r>
       <w:bookmarkEnd w:id="46"/>
     </w:p>
     <w:p>
       <w:pPr>
         <w:pStyle w:val="berschrift2"/>
       </w:pPr>
-      <w:bookmarkStart w:id="47" w:name="_Toc30503731"/>
-      <w:r>
-        <w:t>Anschlussmaße</w:t>
+      <w:bookmarkStart w:id="47" w:name="_Toc30503732"/>
+      <w:r>
+        <w:t>Montageanleitung</w:t>
       </w:r>
       <w:bookmarkEnd w:id="47"/>
-    </w:p>
-    <w:p>
-      <w:pPr>
-        <w:pStyle w:val="berschrift2"/>
-      </w:pPr>
-      <w:bookmarkStart w:id="48" w:name="_Toc30503732"/>
-      <w:r>
-        <w:t>Montageanleitung</w:t>
-      </w:r>
-      <w:bookmarkEnd w:id="48"/>
     </w:p>
     <w:tbl>
       <w:tblPr>
@@ -29167,7 +29208,7 @@
       <w:pPr>
         <w:pStyle w:val="berschrift2"/>
       </w:pPr>
-      <w:bookmarkStart w:id="49" w:name="_Toc30503733"/>
+      <w:bookmarkStart w:id="48" w:name="_Toc30503733"/>
       <w:r>
         <w:lastRenderedPageBreak/>
         <w:t>Demontage</w:t>
@@ -29175,7 +29216,7 @@
       <w:r>
         <w:t>anleitung</w:t>
       </w:r>
-      <w:bookmarkEnd w:id="49"/>
+      <w:bookmarkEnd w:id="48"/>
     </w:p>
     <w:p>
       <w:pPr>
@@ -29215,25 +29256,27 @@
       <w:pPr>
         <w:pStyle w:val="berschrift1"/>
       </w:pPr>
-      <w:bookmarkStart w:id="50" w:name="_Toc30503734"/>
+      <w:bookmarkStart w:id="49" w:name="_Toc30503734"/>
       <w:r>
         <w:lastRenderedPageBreak/>
         <w:t>Visualisierung</w:t>
       </w:r>
+      <w:bookmarkEnd w:id="49"/>
+      <w:r>
+        <w:t xml:space="preserve"> </w:t>
+      </w:r>
+    </w:p>
+    <w:p>
+      <w:pPr>
+        <w:pStyle w:val="berschrift2"/>
+      </w:pPr>
+      <w:bookmarkStart w:id="50" w:name="_Toc30503735"/>
+      <w:bookmarkStart w:id="51" w:name="_GoBack"/>
+      <w:bookmarkEnd w:id="51"/>
+      <w:r>
+        <w:t>Gesamtansicht</w:t>
+      </w:r>
       <w:bookmarkEnd w:id="50"/>
-      <w:r>
-        <w:t xml:space="preserve"> </w:t>
-      </w:r>
-    </w:p>
-    <w:p>
-      <w:pPr>
-        <w:pStyle w:val="berschrift2"/>
-      </w:pPr>
-      <w:bookmarkStart w:id="51" w:name="_Toc30503735"/>
-      <w:r>
-        <w:t>Gesamtansicht</w:t>
-      </w:r>
-      <w:bookmarkEnd w:id="51"/>
     </w:p>
     <w:p>
       <w:pPr>
@@ -29292,23 +29335,7 @@
           <w:rFonts w:cs="Arial"/>
           <w:szCs w:val="24"/>
         </w:rPr>
-        <w:t xml:space="preserve">Im nachfolgenden Bild sieht man die Antriebstrommel der </w:t>
-      </w:r>
-      <w:proofErr w:type="gramStart"/>
-      <w:r>
-        <w:rPr>
-          <w:rFonts w:cs="Arial"/>
-          <w:szCs w:val="24"/>
-        </w:rPr>
-        <w:t>Variante  B</w:t>
-      </w:r>
-      <w:proofErr w:type="gramEnd"/>
-      <w:r>
-        <w:rPr>
-          <w:rFonts w:cs="Arial"/>
-          <w:szCs w:val="24"/>
-        </w:rPr>
-        <w:t xml:space="preserve"> (Spann</w:t>
+        <w:t>Im nachfolgenden Bild sieht man die Antriebstrommel der Variante  B (Spann</w:t>
       </w:r>
       <w:r>
         <w:rPr>
@@ -30934,15 +30961,7 @@
         </m:sSub>
       </m:oMath>
       <w:r>
-        <w:t xml:space="preserve">      </w:t>
-      </w:r>
-      <w:proofErr w:type="gramStart"/>
-      <w:r>
-        <w:t xml:space="preserve">   (</w:t>
-      </w:r>
-      <w:proofErr w:type="gramEnd"/>
-      <w:r>
-        <w:t>21.3)</w:t>
+        <w:t xml:space="preserve">         (21.3)</w:t>
       </w:r>
     </w:p>
     <w:p>
@@ -31708,7 +31727,7 @@
 </file>
 
 <file path=word/endnotes.xml><?xml version="1.0" encoding="utf-8"?>
-<w:endnotes xmlns:wpc="http://schemas.microsoft.com/office/word/2010/wordprocessingCanvas" xmlns:cx="http://schemas.microsoft.com/office/drawing/2014/chartex" xmlns:cx1="http://schemas.microsoft.com/office/drawing/2015/9/8/chartex" xmlns:cx2="http://schemas.microsoft.com/office/drawing/2015/10/21/chartex" xmlns:cx3="http://schemas.microsoft.com/office/drawing/2016/5/9/chartex" xmlns:cx4="http://schemas.microsoft.com/office/drawing/2016/5/10/chartex" xmlns:cx5="http://schemas.microsoft.com/office/drawing/2016/5/11/chartex" xmlns:cx6="http://schemas.microsoft.com/office/drawing/2016/5/12/chartex" xmlns:cx7="http://schemas.microsoft.com/office/drawing/2016/5/13/chartex" xmlns:cx8="http://schemas.microsoft.com/office/drawing/2016/5/14/chartex" xmlns:mc="http://schemas.openxmlformats.org/markup-compatibility/2006" xmlns:aink="http://schemas.microsoft.com/office/drawing/2016/ink" xmlns:am3d="http://schemas.microsoft.com/office/drawing/2017/model3d" xmlns:o="urn:schemas-microsoft-com:office:office" xmlns:r="http://schemas.openxmlformats.org/officeDocument/2006/relationships" xmlns:m="http://schemas.openxmlformats.org/officeDocument/2006/math" xmlns:v="urn:schemas-microsoft-com:vml" xmlns:wp14="http://schemas.microsoft.com/office/word/2010/wordprocessingDrawing" xmlns:wp="http://schemas.openxmlformats.org/drawingml/2006/wordprocessingDrawing" xmlns:w10="urn:schemas-microsoft-com:office:word" xmlns:w="http://schemas.openxmlformats.org/wordprocessingml/2006/main" xmlns:w14="http://schemas.microsoft.com/office/word/2010/wordml" xmlns:w15="http://schemas.microsoft.com/office/word/2012/wordml" xmlns:w16cid="http://schemas.microsoft.com/office/word/2016/wordml/cid" xmlns:w16se="http://schemas.microsoft.com/office/word/2015/wordml/symex" xmlns:wpg="http://schemas.microsoft.com/office/word/2010/wordprocessingGroup" xmlns:wpi="http://schemas.microsoft.com/office/word/2010/wordprocessingInk" xmlns:wne="http://schemas.microsoft.com/office/word/2006/wordml" xmlns:wps="http://schemas.microsoft.com/office/word/2010/wordprocessingShape" mc:Ignorable="w14 w15 w16se w16cid wp14">
+<w:endnotes xmlns:wpc="http://schemas.microsoft.com/office/word/2010/wordprocessingCanvas" xmlns:mc="http://schemas.openxmlformats.org/markup-compatibility/2006" xmlns:o="urn:schemas-microsoft-com:office:office" xmlns:r="http://schemas.openxmlformats.org/officeDocument/2006/relationships" xmlns:m="http://schemas.openxmlformats.org/officeDocument/2006/math" xmlns:v="urn:schemas-microsoft-com:vml" xmlns:wp14="http://schemas.microsoft.com/office/word/2010/wordprocessingDrawing" xmlns:wp="http://schemas.openxmlformats.org/drawingml/2006/wordprocessingDrawing" xmlns:w10="urn:schemas-microsoft-com:office:word" xmlns:w="http://schemas.openxmlformats.org/wordprocessingml/2006/main" xmlns:w14="http://schemas.microsoft.com/office/word/2010/wordml" xmlns:w15="http://schemas.microsoft.com/office/word/2012/wordml" xmlns:wpg="http://schemas.microsoft.com/office/word/2010/wordprocessingGroup" xmlns:wpi="http://schemas.microsoft.com/office/word/2010/wordprocessingInk" xmlns:wne="http://schemas.microsoft.com/office/word/2006/wordml" xmlns:wps="http://schemas.microsoft.com/office/word/2010/wordprocessingShape" mc:Ignorable="w14 w15 wp14">
   <w:endnote w:type="separator" w:id="-1">
     <w:p>
       <w:r>
@@ -31727,7 +31746,7 @@
 </file>
 
 <file path=word/footer1.xml><?xml version="1.0" encoding="utf-8"?>
-<w:ftr xmlns:wpc="http://schemas.microsoft.com/office/word/2010/wordprocessingCanvas" xmlns:cx="http://schemas.microsoft.com/office/drawing/2014/chartex" xmlns:cx1="http://schemas.microsoft.com/office/drawing/2015/9/8/chartex" xmlns:cx2="http://schemas.microsoft.com/office/drawing/2015/10/21/chartex" xmlns:cx3="http://schemas.microsoft.com/office/drawing/2016/5/9/chartex" xmlns:cx4="http://schemas.microsoft.com/office/drawing/2016/5/10/chartex" xmlns:cx5="http://schemas.microsoft.com/office/drawing/2016/5/11/chartex" xmlns:cx6="http://schemas.microsoft.com/office/drawing/2016/5/12/chartex" xmlns:cx7="http://schemas.microsoft.com/office/drawing/2016/5/13/chartex" xmlns:cx8="http://schemas.microsoft.com/office/drawing/2016/5/14/chartex" xmlns:mc="http://schemas.openxmlformats.org/markup-compatibility/2006" xmlns:aink="http://schemas.microsoft.com/office/drawing/2016/ink" xmlns:am3d="http://schemas.microsoft.com/office/drawing/2017/model3d" xmlns:o="urn:schemas-microsoft-com:office:office" xmlns:r="http://schemas.openxmlformats.org/officeDocument/2006/relationships" xmlns:m="http://schemas.openxmlformats.org/officeDocument/2006/math" xmlns:v="urn:schemas-microsoft-com:vml" xmlns:wp14="http://schemas.microsoft.com/office/word/2010/wordprocessingDrawing" xmlns:wp="http://schemas.openxmlformats.org/drawingml/2006/wordprocessingDrawing" xmlns:w10="urn:schemas-microsoft-com:office:word" xmlns:w="http://schemas.openxmlformats.org/wordprocessingml/2006/main" xmlns:w14="http://schemas.microsoft.com/office/word/2010/wordml" xmlns:w15="http://schemas.microsoft.com/office/word/2012/wordml" xmlns:w16cid="http://schemas.microsoft.com/office/word/2016/wordml/cid" xmlns:w16se="http://schemas.microsoft.com/office/word/2015/wordml/symex" xmlns:wpg="http://schemas.microsoft.com/office/word/2010/wordprocessingGroup" xmlns:wpi="http://schemas.microsoft.com/office/word/2010/wordprocessingInk" xmlns:wne="http://schemas.microsoft.com/office/word/2006/wordml" xmlns:wps="http://schemas.microsoft.com/office/word/2010/wordprocessingShape" mc:Ignorable="w14 w15 w16se w16cid wp14">
+<w:ftr xmlns:wpc="http://schemas.microsoft.com/office/word/2010/wordprocessingCanvas" xmlns:mc="http://schemas.openxmlformats.org/markup-compatibility/2006" xmlns:o="urn:schemas-microsoft-com:office:office" xmlns:r="http://schemas.openxmlformats.org/officeDocument/2006/relationships" xmlns:m="http://schemas.openxmlformats.org/officeDocument/2006/math" xmlns:v="urn:schemas-microsoft-com:vml" xmlns:wp14="http://schemas.microsoft.com/office/word/2010/wordprocessingDrawing" xmlns:wp="http://schemas.openxmlformats.org/drawingml/2006/wordprocessingDrawing" xmlns:w10="urn:schemas-microsoft-com:office:word" xmlns:w="http://schemas.openxmlformats.org/wordprocessingml/2006/main" xmlns:w14="http://schemas.microsoft.com/office/word/2010/wordml" xmlns:w15="http://schemas.microsoft.com/office/word/2012/wordml" xmlns:wpg="http://schemas.microsoft.com/office/word/2010/wordprocessingGroup" xmlns:wpi="http://schemas.microsoft.com/office/word/2010/wordprocessingInk" xmlns:wne="http://schemas.microsoft.com/office/word/2006/wordml" xmlns:wps="http://schemas.microsoft.com/office/word/2010/wordprocessingShape" mc:Ignorable="w14 w15 wp14">
   <w:p>
     <w:pPr>
       <w:pStyle w:val="Fuzeile"/>
@@ -31744,7 +31763,7 @@
 </file>
 
 <file path=word/footer2.xml><?xml version="1.0" encoding="utf-8"?>
-<w:ftr xmlns:wpc="http://schemas.microsoft.com/office/word/2010/wordprocessingCanvas" xmlns:cx="http://schemas.microsoft.com/office/drawing/2014/chartex" xmlns:cx1="http://schemas.microsoft.com/office/drawing/2015/9/8/chartex" xmlns:cx2="http://schemas.microsoft.com/office/drawing/2015/10/21/chartex" xmlns:cx3="http://schemas.microsoft.com/office/drawing/2016/5/9/chartex" xmlns:cx4="http://schemas.microsoft.com/office/drawing/2016/5/10/chartex" xmlns:cx5="http://schemas.microsoft.com/office/drawing/2016/5/11/chartex" xmlns:cx6="http://schemas.microsoft.com/office/drawing/2016/5/12/chartex" xmlns:cx7="http://schemas.microsoft.com/office/drawing/2016/5/13/chartex" xmlns:cx8="http://schemas.microsoft.com/office/drawing/2016/5/14/chartex" xmlns:mc="http://schemas.openxmlformats.org/markup-compatibility/2006" xmlns:aink="http://schemas.microsoft.com/office/drawing/2016/ink" xmlns:am3d="http://schemas.microsoft.com/office/drawing/2017/model3d" xmlns:o="urn:schemas-microsoft-com:office:office" xmlns:r="http://schemas.openxmlformats.org/officeDocument/2006/relationships" xmlns:m="http://schemas.openxmlformats.org/officeDocument/2006/math" xmlns:v="urn:schemas-microsoft-com:vml" xmlns:wp14="http://schemas.microsoft.com/office/word/2010/wordprocessingDrawing" xmlns:wp="http://schemas.openxmlformats.org/drawingml/2006/wordprocessingDrawing" xmlns:w10="urn:schemas-microsoft-com:office:word" xmlns:w="http://schemas.openxmlformats.org/wordprocessingml/2006/main" xmlns:w14="http://schemas.microsoft.com/office/word/2010/wordml" xmlns:w15="http://schemas.microsoft.com/office/word/2012/wordml" xmlns:w16cid="http://schemas.microsoft.com/office/word/2016/wordml/cid" xmlns:w16se="http://schemas.microsoft.com/office/word/2015/wordml/symex" xmlns:wpg="http://schemas.microsoft.com/office/word/2010/wordprocessingGroup" xmlns:wpi="http://schemas.microsoft.com/office/word/2010/wordprocessingInk" xmlns:wne="http://schemas.microsoft.com/office/word/2006/wordml" xmlns:wps="http://schemas.microsoft.com/office/word/2010/wordprocessingShape" mc:Ignorable="w14 w15 w16se w16cid wp14">
+<w:ftr xmlns:wpc="http://schemas.microsoft.com/office/word/2010/wordprocessingCanvas" xmlns:mc="http://schemas.openxmlformats.org/markup-compatibility/2006" xmlns:o="urn:schemas-microsoft-com:office:office" xmlns:r="http://schemas.openxmlformats.org/officeDocument/2006/relationships" xmlns:m="http://schemas.openxmlformats.org/officeDocument/2006/math" xmlns:v="urn:schemas-microsoft-com:vml" xmlns:wp14="http://schemas.microsoft.com/office/word/2010/wordprocessingDrawing" xmlns:wp="http://schemas.openxmlformats.org/drawingml/2006/wordprocessingDrawing" xmlns:w10="urn:schemas-microsoft-com:office:word" xmlns:w="http://schemas.openxmlformats.org/wordprocessingml/2006/main" xmlns:w14="http://schemas.microsoft.com/office/word/2010/wordml" xmlns:w15="http://schemas.microsoft.com/office/word/2012/wordml" xmlns:wpg="http://schemas.microsoft.com/office/word/2010/wordprocessingGroup" xmlns:wpi="http://schemas.microsoft.com/office/word/2010/wordprocessingInk" xmlns:wne="http://schemas.microsoft.com/office/word/2006/wordml" xmlns:wps="http://schemas.microsoft.com/office/word/2010/wordprocessingShape" mc:Ignorable="w14 w15 wp14">
   <w:p>
     <w:pPr>
       <w:pStyle w:val="Fuzeile"/>
@@ -31763,7 +31782,7 @@
       <w:rPr>
         <w:noProof/>
       </w:rPr>
-      <w:t>42</w:t>
+      <w:t>53</w:t>
     </w:r>
     <w:r>
       <w:fldChar w:fldCharType="end"/>
@@ -31779,7 +31798,7 @@
 </file>
 
 <file path=word/footnotes.xml><?xml version="1.0" encoding="utf-8"?>
-<w:footnotes xmlns:wpc="http://schemas.microsoft.com/office/word/2010/wordprocessingCanvas" xmlns:cx="http://schemas.microsoft.com/office/drawing/2014/chartex" xmlns:cx1="http://schemas.microsoft.com/office/drawing/2015/9/8/chartex" xmlns:cx2="http://schemas.microsoft.com/office/drawing/2015/10/21/chartex" xmlns:cx3="http://schemas.microsoft.com/office/drawing/2016/5/9/chartex" xmlns:cx4="http://schemas.microsoft.com/office/drawing/2016/5/10/chartex" xmlns:cx5="http://schemas.microsoft.com/office/drawing/2016/5/11/chartex" xmlns:cx6="http://schemas.microsoft.com/office/drawing/2016/5/12/chartex" xmlns:cx7="http://schemas.microsoft.com/office/drawing/2016/5/13/chartex" xmlns:cx8="http://schemas.microsoft.com/office/drawing/2016/5/14/chartex" xmlns:mc="http://schemas.openxmlformats.org/markup-compatibility/2006" xmlns:aink="http://schemas.microsoft.com/office/drawing/2016/ink" xmlns:am3d="http://schemas.microsoft.com/office/drawing/2017/model3d" xmlns:o="urn:schemas-microsoft-com:office:office" xmlns:r="http://schemas.openxmlformats.org/officeDocument/2006/relationships" xmlns:m="http://schemas.openxmlformats.org/officeDocument/2006/math" xmlns:v="urn:schemas-microsoft-com:vml" xmlns:wp14="http://schemas.microsoft.com/office/word/2010/wordprocessingDrawing" xmlns:wp="http://schemas.openxmlformats.org/drawingml/2006/wordprocessingDrawing" xmlns:w10="urn:schemas-microsoft-com:office:word" xmlns:w="http://schemas.openxmlformats.org/wordprocessingml/2006/main" xmlns:w14="http://schemas.microsoft.com/office/word/2010/wordml" xmlns:w15="http://schemas.microsoft.com/office/word/2012/wordml" xmlns:w16cid="http://schemas.microsoft.com/office/word/2016/wordml/cid" xmlns:w16se="http://schemas.microsoft.com/office/word/2015/wordml/symex" xmlns:wpg="http://schemas.microsoft.com/office/word/2010/wordprocessingGroup" xmlns:wpi="http://schemas.microsoft.com/office/word/2010/wordprocessingInk" xmlns:wne="http://schemas.microsoft.com/office/word/2006/wordml" xmlns:wps="http://schemas.microsoft.com/office/word/2010/wordprocessingShape" mc:Ignorable="w14 w15 w16se w16cid wp14">
+<w:footnotes xmlns:wpc="http://schemas.microsoft.com/office/word/2010/wordprocessingCanvas" xmlns:mc="http://schemas.openxmlformats.org/markup-compatibility/2006" xmlns:o="urn:schemas-microsoft-com:office:office" xmlns:r="http://schemas.openxmlformats.org/officeDocument/2006/relationships" xmlns:m="http://schemas.openxmlformats.org/officeDocument/2006/math" xmlns:v="urn:schemas-microsoft-com:vml" xmlns:wp14="http://schemas.microsoft.com/office/word/2010/wordprocessingDrawing" xmlns:wp="http://schemas.openxmlformats.org/drawingml/2006/wordprocessingDrawing" xmlns:w10="urn:schemas-microsoft-com:office:word" xmlns:w="http://schemas.openxmlformats.org/wordprocessingml/2006/main" xmlns:w14="http://schemas.microsoft.com/office/word/2010/wordml" xmlns:w15="http://schemas.microsoft.com/office/word/2012/wordml" xmlns:wpg="http://schemas.microsoft.com/office/word/2010/wordprocessingGroup" xmlns:wpi="http://schemas.microsoft.com/office/word/2010/wordprocessingInk" xmlns:wne="http://schemas.microsoft.com/office/word/2006/wordml" xmlns:wps="http://schemas.microsoft.com/office/word/2010/wordprocessingShape" mc:Ignorable="w14 w15 wp14">
   <w:footnote w:type="separator" w:id="-1">
     <w:p>
       <w:r>
@@ -31798,7 +31817,7 @@
 </file>
 
 <file path=word/header1.xml><?xml version="1.0" encoding="utf-8"?>
-<w:hdr xmlns:wpc="http://schemas.microsoft.com/office/word/2010/wordprocessingCanvas" xmlns:cx="http://schemas.microsoft.com/office/drawing/2014/chartex" xmlns:cx1="http://schemas.microsoft.com/office/drawing/2015/9/8/chartex" xmlns:cx2="http://schemas.microsoft.com/office/drawing/2015/10/21/chartex" xmlns:cx3="http://schemas.microsoft.com/office/drawing/2016/5/9/chartex" xmlns:cx4="http://schemas.microsoft.com/office/drawing/2016/5/10/chartex" xmlns:cx5="http://schemas.microsoft.com/office/drawing/2016/5/11/chartex" xmlns:cx6="http://schemas.microsoft.com/office/drawing/2016/5/12/chartex" xmlns:cx7="http://schemas.microsoft.com/office/drawing/2016/5/13/chartex" xmlns:cx8="http://schemas.microsoft.com/office/drawing/2016/5/14/chartex" xmlns:mc="http://schemas.openxmlformats.org/markup-compatibility/2006" xmlns:aink="http://schemas.microsoft.com/office/drawing/2016/ink" xmlns:am3d="http://schemas.microsoft.com/office/drawing/2017/model3d" xmlns:o="urn:schemas-microsoft-com:office:office" xmlns:r="http://schemas.openxmlformats.org/officeDocument/2006/relationships" xmlns:m="http://schemas.openxmlformats.org/officeDocument/2006/math" xmlns:v="urn:schemas-microsoft-com:vml" xmlns:wp14="http://schemas.microsoft.com/office/word/2010/wordprocessingDrawing" xmlns:wp="http://schemas.openxmlformats.org/drawingml/2006/wordprocessingDrawing" xmlns:w10="urn:schemas-microsoft-com:office:word" xmlns:w="http://schemas.openxmlformats.org/wordprocessingml/2006/main" xmlns:w14="http://schemas.microsoft.com/office/word/2010/wordml" xmlns:w15="http://schemas.microsoft.com/office/word/2012/wordml" xmlns:w16cid="http://schemas.microsoft.com/office/word/2016/wordml/cid" xmlns:w16se="http://schemas.microsoft.com/office/word/2015/wordml/symex" xmlns:wpg="http://schemas.microsoft.com/office/word/2010/wordprocessingGroup" xmlns:wpi="http://schemas.microsoft.com/office/word/2010/wordprocessingInk" xmlns:wne="http://schemas.microsoft.com/office/word/2006/wordml" xmlns:wps="http://schemas.microsoft.com/office/word/2010/wordprocessingShape" mc:Ignorable="w14 w15 w16se w16cid wp14">
+<w:hdr xmlns:wpc="http://schemas.microsoft.com/office/word/2010/wordprocessingCanvas" xmlns:mc="http://schemas.openxmlformats.org/markup-compatibility/2006" xmlns:o="urn:schemas-microsoft-com:office:office" xmlns:r="http://schemas.openxmlformats.org/officeDocument/2006/relationships" xmlns:m="http://schemas.openxmlformats.org/officeDocument/2006/math" xmlns:v="urn:schemas-microsoft-com:vml" xmlns:wp14="http://schemas.microsoft.com/office/word/2010/wordprocessingDrawing" xmlns:wp="http://schemas.openxmlformats.org/drawingml/2006/wordprocessingDrawing" xmlns:w10="urn:schemas-microsoft-com:office:word" xmlns:w="http://schemas.openxmlformats.org/wordprocessingml/2006/main" xmlns:w14="http://schemas.microsoft.com/office/word/2010/wordml" xmlns:w15="http://schemas.microsoft.com/office/word/2012/wordml" xmlns:wpg="http://schemas.microsoft.com/office/word/2010/wordprocessingGroup" xmlns:wpi="http://schemas.microsoft.com/office/word/2010/wordprocessingInk" xmlns:wne="http://schemas.microsoft.com/office/word/2006/wordml" xmlns:wps="http://schemas.microsoft.com/office/word/2010/wordprocessingShape" mc:Ignorable="w14 w15 wp14">
   <w:p>
     <w:pPr>
       <w:pStyle w:val="Kopfzeile"/>
@@ -31869,7 +31888,7 @@
 </file>
 
 <file path=word/numbering.xml><?xml version="1.0" encoding="utf-8"?>
-<w:numbering xmlns:wpc="http://schemas.microsoft.com/office/word/2010/wordprocessingCanvas" xmlns:cx="http://schemas.microsoft.com/office/drawing/2014/chartex" xmlns:cx1="http://schemas.microsoft.com/office/drawing/2015/9/8/chartex" xmlns:cx2="http://schemas.microsoft.com/office/drawing/2015/10/21/chartex" xmlns:cx3="http://schemas.microsoft.com/office/drawing/2016/5/9/chartex" xmlns:cx4="http://schemas.microsoft.com/office/drawing/2016/5/10/chartex" xmlns:cx5="http://schemas.microsoft.com/office/drawing/2016/5/11/chartex" xmlns:cx6="http://schemas.microsoft.com/office/drawing/2016/5/12/chartex" xmlns:cx7="http://schemas.microsoft.com/office/drawing/2016/5/13/chartex" xmlns:cx8="http://schemas.microsoft.com/office/drawing/2016/5/14/chartex" xmlns:mc="http://schemas.openxmlformats.org/markup-compatibility/2006" xmlns:aink="http://schemas.microsoft.com/office/drawing/2016/ink" xmlns:am3d="http://schemas.microsoft.com/office/drawing/2017/model3d" xmlns:o="urn:schemas-microsoft-com:office:office" xmlns:r="http://schemas.openxmlformats.org/officeDocument/2006/relationships" xmlns:m="http://schemas.openxmlformats.org/officeDocument/2006/math" xmlns:v="urn:schemas-microsoft-com:vml" xmlns:wp14="http://schemas.microsoft.com/office/word/2010/wordprocessingDrawing" xmlns:wp="http://schemas.openxmlformats.org/drawingml/2006/wordprocessingDrawing" xmlns:w10="urn:schemas-microsoft-com:office:word" xmlns:w="http://schemas.openxmlformats.org/wordprocessingml/2006/main" xmlns:w14="http://schemas.microsoft.com/office/word/2010/wordml" xmlns:w15="http://schemas.microsoft.com/office/word/2012/wordml" xmlns:w16cid="http://schemas.microsoft.com/office/word/2016/wordml/cid" xmlns:w16se="http://schemas.microsoft.com/office/word/2015/wordml/symex" xmlns:wpg="http://schemas.microsoft.com/office/word/2010/wordprocessingGroup" xmlns:wpi="http://schemas.microsoft.com/office/word/2010/wordprocessingInk" xmlns:wne="http://schemas.microsoft.com/office/word/2006/wordml" xmlns:wps="http://schemas.microsoft.com/office/word/2010/wordprocessingShape" mc:Ignorable="w14 w15 w16se w16cid wp14">
+<w:numbering xmlns:wpc="http://schemas.microsoft.com/office/word/2010/wordprocessingCanvas" xmlns:mc="http://schemas.openxmlformats.org/markup-compatibility/2006" xmlns:o="urn:schemas-microsoft-com:office:office" xmlns:r="http://schemas.openxmlformats.org/officeDocument/2006/relationships" xmlns:m="http://schemas.openxmlformats.org/officeDocument/2006/math" xmlns:v="urn:schemas-microsoft-com:vml" xmlns:wp14="http://schemas.microsoft.com/office/word/2010/wordprocessingDrawing" xmlns:wp="http://schemas.openxmlformats.org/drawingml/2006/wordprocessingDrawing" xmlns:w10="urn:schemas-microsoft-com:office:word" xmlns:w="http://schemas.openxmlformats.org/wordprocessingml/2006/main" xmlns:w14="http://schemas.microsoft.com/office/word/2010/wordml" xmlns:w15="http://schemas.microsoft.com/office/word/2012/wordml" xmlns:wpg="http://schemas.microsoft.com/office/word/2010/wordprocessingGroup" xmlns:wpi="http://schemas.microsoft.com/office/word/2010/wordprocessingInk" xmlns:wne="http://schemas.microsoft.com/office/word/2006/wordml" xmlns:wps="http://schemas.microsoft.com/office/word/2010/wordprocessingShape" mc:Ignorable="w14 w15 wp14">
   <w:abstractNum w:abstractNumId="0" w15:restartNumberingAfterBreak="0">
     <w:nsid w:val="FFFFFF81"/>
     <w:multiLevelType w:val="singleLevel"/>
@@ -35449,7 +35468,7 @@
 </file>
 
 <file path=word/styles.xml><?xml version="1.0" encoding="utf-8"?>
-<w:styles xmlns:mc="http://schemas.openxmlformats.org/markup-compatibility/2006" xmlns:r="http://schemas.openxmlformats.org/officeDocument/2006/relationships" xmlns:w="http://schemas.openxmlformats.org/wordprocessingml/2006/main" xmlns:w14="http://schemas.microsoft.com/office/word/2010/wordml" xmlns:w15="http://schemas.microsoft.com/office/word/2012/wordml" xmlns:w16cid="http://schemas.microsoft.com/office/word/2016/wordml/cid" xmlns:w16se="http://schemas.microsoft.com/office/word/2015/wordml/symex" mc:Ignorable="w14 w15 w16se w16cid">
+<w:styles xmlns:mc="http://schemas.openxmlformats.org/markup-compatibility/2006" xmlns:r="http://schemas.openxmlformats.org/officeDocument/2006/relationships" xmlns:w="http://schemas.openxmlformats.org/wordprocessingml/2006/main" xmlns:w14="http://schemas.microsoft.com/office/word/2010/wordml" xmlns:w15="http://schemas.microsoft.com/office/word/2012/wordml" mc:Ignorable="w14 w15">
   <w:docDefaults>
     <w:rPrDefault>
       <w:rPr>
@@ -35459,7 +35478,7 @@
     </w:rPrDefault>
     <w:pPrDefault/>
   </w:docDefaults>
-  <w:latentStyles w:defLockedState="0" w:defUIPriority="0" w:defSemiHidden="0" w:defUnhideWhenUsed="0" w:defQFormat="0" w:count="375">
+  <w:latentStyles w:defLockedState="0" w:defUIPriority="0" w:defSemiHidden="0" w:defUnhideWhenUsed="0" w:defQFormat="0" w:count="371">
     <w:lsdException w:name="Normal" w:qFormat="1"/>
     <w:lsdException w:name="heading 1" w:uiPriority="9" w:qFormat="1"/>
     <w:lsdException w:name="heading 2" w:qFormat="1"/>
@@ -35485,6 +35504,7 @@
     <w:lsdException w:name="HTML Keyboard" w:semiHidden="1" w:unhideWhenUsed="1"/>
     <w:lsdException w:name="HTML Preformatted" w:semiHidden="1" w:unhideWhenUsed="1"/>
     <w:lsdException w:name="HTML Variable" w:semiHidden="1" w:unhideWhenUsed="1"/>
+    <w:lsdException w:name="Normal Table" w:semiHidden="1" w:unhideWhenUsed="1"/>
     <w:lsdException w:name="annotation subject" w:semiHidden="1" w:unhideWhenUsed="1"/>
     <w:lsdException w:name="No List" w:semiHidden="1" w:uiPriority="99" w:unhideWhenUsed="1"/>
     <w:lsdException w:name="Outline List 1" w:semiHidden="1" w:unhideWhenUsed="1"/>
@@ -35528,8 +35548,10 @@
     <w:lsdException w:name="Table Elegant" w:semiHidden="1" w:unhideWhenUsed="1"/>
     <w:lsdException w:name="Table Professional" w:semiHidden="1" w:unhideWhenUsed="1"/>
     <w:lsdException w:name="Table Subtle 1" w:semiHidden="1" w:unhideWhenUsed="1"/>
+    <w:lsdException w:name="Table Subtle 2" w:semiHidden="1" w:unhideWhenUsed="1"/>
     <w:lsdException w:name="Table Web 1" w:semiHidden="1" w:unhideWhenUsed="1"/>
     <w:lsdException w:name="Table Web 2" w:semiHidden="1" w:unhideWhenUsed="1"/>
+    <w:lsdException w:name="Table Web 3" w:semiHidden="1" w:unhideWhenUsed="1"/>
     <w:lsdException w:name="Balloon Text" w:semiHidden="1" w:uiPriority="99" w:unhideWhenUsed="1"/>
     <w:lsdException w:name="Table Grid" w:uiPriority="39"/>
     <w:lsdException w:name="Table Theme" w:semiHidden="1" w:unhideWhenUsed="1"/>
@@ -35748,10 +35770,6 @@
     <w:lsdException w:name="List Table 5 Dark Accent 6" w:uiPriority="50"/>
     <w:lsdException w:name="List Table 6 Colorful Accent 6" w:uiPriority="51"/>
     <w:lsdException w:name="List Table 7 Colorful Accent 6" w:uiPriority="52"/>
-    <w:lsdException w:name="Mention" w:semiHidden="1" w:uiPriority="99" w:unhideWhenUsed="1"/>
-    <w:lsdException w:name="Smart Hyperlink" w:semiHidden="1" w:uiPriority="99" w:unhideWhenUsed="1"/>
-    <w:lsdException w:name="Hashtag" w:semiHidden="1" w:uiPriority="99" w:unhideWhenUsed="1"/>
-    <w:lsdException w:name="Unresolved Mention" w:semiHidden="1" w:uiPriority="99" w:unhideWhenUsed="1"/>
   </w:latentStyles>
   <w:style w:type="paragraph" w:default="1" w:styleId="Standard">
     <w:name w:val="Normal"/>
@@ -37315,7 +37333,7 @@
 </file>
 
 <file path=customXml/itemProps1.xml><?xml version="1.0" encoding="utf-8"?>
-<ds:datastoreItem xmlns:ds="http://schemas.openxmlformats.org/officeDocument/2006/customXml" ds:itemID="{7074938F-6607-47C8-9787-FCAC8A2AF9D2}">
+<ds:datastoreItem xmlns:ds="http://schemas.openxmlformats.org/officeDocument/2006/customXml" ds:itemID="{9DD840B4-0DC9-45BA-B61F-9F1C7FD91F19}">
   <ds:schemaRefs>
     <ds:schemaRef ds:uri="http://schemas.openxmlformats.org/officeDocument/2006/bibliography"/>
   </ds:schemaRefs>

</xml_diff>

<commit_message>
Kapitel 5 bis auf die Bilder fertig
</commit_message>
<xml_diff>
--- a/Projektbericht.docx
+++ b/Projektbericht.docx
@@ -20897,18 +20897,16 @@
       <w:r>
         <w:t xml:space="preserve"> max. 121 mm [5]. Der Kopfkreis des Ritzels beträgt nach Berechnung durch KissSoft maximal 109,4 mm. Somit ist eine Montage des Ritzels durch einfaches Einstecken gewährleistet.</w:t>
       </w:r>
-      <w:bookmarkStart w:id="29" w:name="_GoBack"/>
+    </w:p>
+    <w:p>
+      <w:pPr>
+        <w:pStyle w:val="berschrift3"/>
+      </w:pPr>
+      <w:bookmarkStart w:id="29" w:name="_Toc30503717"/>
+      <w:r>
+        <w:t>Abtriebslager</w:t>
+      </w:r>
       <w:bookmarkEnd w:id="29"/>
-    </w:p>
-    <w:p>
-      <w:pPr>
-        <w:pStyle w:val="berschrift3"/>
-      </w:pPr>
-      <w:bookmarkStart w:id="30" w:name="_Toc30503717"/>
-      <w:r>
-        <w:t>Abtriebslager</w:t>
-      </w:r>
-      <w:bookmarkEnd w:id="30"/>
     </w:p>
     <w:p>
       <w:r>
@@ -20998,7 +20996,7 @@
       <w:pPr>
         <w:pStyle w:val="Beschriftung"/>
       </w:pPr>
-      <w:bookmarkStart w:id="31" w:name="_Toc33517526"/>
+      <w:bookmarkStart w:id="30" w:name="_Toc33517526"/>
       <w:r>
         <w:t xml:space="preserve">Abbildung </w:t>
       </w:r>
@@ -21035,7 +21033,7 @@
       <w:r>
         <w:t>: Drucklinien der Timkenlager</w:t>
       </w:r>
-      <w:bookmarkEnd w:id="31"/>
+      <w:bookmarkEnd w:id="30"/>
     </w:p>
     <w:p/>
     <w:p>
@@ -21047,12 +21045,12 @@
       <w:pPr>
         <w:pStyle w:val="berschrift2"/>
       </w:pPr>
-      <w:bookmarkStart w:id="32" w:name="_Toc30503718"/>
+      <w:bookmarkStart w:id="31" w:name="_Toc30503718"/>
       <w:r>
         <w:lastRenderedPageBreak/>
         <w:t>Lagerlebensdauer</w:t>
       </w:r>
-      <w:bookmarkEnd w:id="32"/>
+      <w:bookmarkEnd w:id="31"/>
     </w:p>
     <w:p>
       <w:r>
@@ -23708,11 +23706,11 @@
       <w:pPr>
         <w:pStyle w:val="berschrift2"/>
       </w:pPr>
-      <w:bookmarkStart w:id="33" w:name="_Toc30503719"/>
+      <w:bookmarkStart w:id="32" w:name="_Toc30503719"/>
       <w:r>
         <w:t>Auswahl der Dichtungen</w:t>
       </w:r>
-      <w:bookmarkEnd w:id="33"/>
+      <w:bookmarkEnd w:id="32"/>
     </w:p>
     <w:p>
       <w:r>
@@ -24014,11 +24012,11 @@
       <w:pPr>
         <w:pStyle w:val="berschrift2"/>
       </w:pPr>
-      <w:bookmarkStart w:id="34" w:name="_Toc30503720"/>
+      <w:bookmarkStart w:id="33" w:name="_Toc30503720"/>
       <w:r>
         <w:t>Konstruktive Erläuterungen</w:t>
       </w:r>
-      <w:bookmarkEnd w:id="34"/>
+      <w:bookmarkEnd w:id="33"/>
     </w:p>
     <w:p>
       <w:pPr>
@@ -24037,12 +24035,12 @@
       <w:pPr>
         <w:pStyle w:val="berschrift1"/>
       </w:pPr>
-      <w:bookmarkStart w:id="35" w:name="_Toc30503721"/>
+      <w:bookmarkStart w:id="34" w:name="_Toc30503721"/>
       <w:r>
         <w:lastRenderedPageBreak/>
         <w:t>Schmierung</w:t>
       </w:r>
-      <w:bookmarkEnd w:id="35"/>
+      <w:bookmarkEnd w:id="34"/>
     </w:p>
     <w:p>
       <w:r>
@@ -24149,7 +24147,7 @@
         <w:pStyle w:val="Beschriftung"/>
         <w:jc w:val="center"/>
       </w:pPr>
-      <w:bookmarkStart w:id="36" w:name="_Toc33517527"/>
+      <w:bookmarkStart w:id="35" w:name="_Toc33517527"/>
       <w:r>
         <w:t xml:space="preserve">Abbildung </w:t>
       </w:r>
@@ -24186,7 +24184,7 @@
       <w:r>
         <w:t>: Ölschauglas GN 542</w:t>
       </w:r>
-      <w:bookmarkEnd w:id="36"/>
+      <w:bookmarkEnd w:id="35"/>
     </w:p>
     <w:p>
       <w:pPr>
@@ -24268,7 +24266,7 @@
       <w:pPr>
         <w:pStyle w:val="Beschriftung"/>
       </w:pPr>
-      <w:bookmarkStart w:id="37" w:name="_Toc33517528"/>
+      <w:bookmarkStart w:id="36" w:name="_Toc33517528"/>
       <w:r>
         <w:t xml:space="preserve">Abbildung </w:t>
       </w:r>
@@ -24305,24 +24303,24 @@
       <w:r>
         <w:t>: Zukaufteil Einfülldeckel</w:t>
       </w:r>
+      <w:bookmarkEnd w:id="36"/>
+    </w:p>
+    <w:p>
+      <w:r>
+        <w:t>Welcher Schmierstoff, wo muss geschmiert werden,</w:t>
+      </w:r>
+    </w:p>
+    <w:p>
+      <w:pPr>
+        <w:pStyle w:val="berschrift2"/>
+      </w:pPr>
+      <w:bookmarkStart w:id="37" w:name="_Toc30503722"/>
+      <w:r>
+        <w:t>Ölzufuhr</w:t>
+      </w:r>
       <w:bookmarkEnd w:id="37"/>
     </w:p>
     <w:p>
-      <w:r>
-        <w:t>Welcher Schmierstoff, wo muss geschmiert werden,</w:t>
-      </w:r>
-    </w:p>
-    <w:p>
-      <w:pPr>
-        <w:pStyle w:val="berschrift2"/>
-      </w:pPr>
-      <w:bookmarkStart w:id="38" w:name="_Toc30503722"/>
-      <w:r>
-        <w:t>Ölzufuhr</w:t>
-      </w:r>
-      <w:bookmarkEnd w:id="38"/>
-    </w:p>
-    <w:p>
       <w:pPr>
         <w:jc w:val="both"/>
       </w:pPr>
@@ -24333,6 +24331,20 @@
     <w:p>
       <w:pPr>
         <w:jc w:val="both"/>
+        <w:rPr>
+          <w:color w:val="FF0000"/>
+        </w:rPr>
+      </w:pPr>
+      <w:r>
+        <w:rPr>
+          <w:color w:val="FF0000"/>
+        </w:rPr>
+        <w:t>Bild Ölrinnen</w:t>
+      </w:r>
+    </w:p>
+    <w:p>
+      <w:pPr>
+        <w:jc w:val="both"/>
       </w:pPr>
       <w:r>
         <w:t xml:space="preserve">Bei den Kegelrollenlagern am Abtrieb muss das Öl von der getriebeabgewandten Seite zugeführt werden, da die Lager einerseits </w:t>
@@ -24341,7 +24353,11 @@
         <w:t xml:space="preserve">dort am Innenring die größte Umlaufgeschwindigkeit haben und deshalb thermisch am meisten belastet werden und da das Öl baubedingt immer in die eingezeichnete Richtung innerhalb der Lager </w:t>
       </w:r>
       <w:r>
-        <w:t>gefördert wird (siehe Bild). Damit auch nach Stillstand eine Anfangsschmierung gewährleistet ist, sind den Abtriebslagern Stauringe vorgelagert, die gleichzeitig eine Stützfunktion im Gehäuse haben. Allerdings muss das Öl nun durch diese Stauring „hindurchkommen“. Sie erhalten deshalb oben eine Bohrung, deren Lage mit einem Sicherungsstift sichergestellt wird.</w:t>
+        <w:t xml:space="preserve">gefördert wird (siehe Bild). Damit auch nach Stillstand eine Anfangsschmierung gewährleistet ist, sind den Abtriebslagern Stauringe vorgelagert, die gleichzeitig eine Stützfunktion im Gehäuse haben. Allerdings muss das Öl nun durch diese Stauring „hindurchkommen“. </w:t>
+      </w:r>
+      <w:r>
+        <w:lastRenderedPageBreak/>
+        <w:t>Sie erhalten deshalb oben eine Bohrung, deren Lage mit einem Sicherungsstift sichergestellt wird.</w:t>
       </w:r>
     </w:p>
     <w:p>
@@ -24353,7 +24369,6 @@
         <w:rPr>
           <w:noProof/>
         </w:rPr>
-        <w:lastRenderedPageBreak/>
         <w:drawing>
           <wp:inline distT="0" distB="0" distL="0" distR="0" wp14:anchorId="0DB6FA82" wp14:editId="3FB51070">
             <wp:extent cx="4457700" cy="3533775"/>
@@ -24435,6 +24450,19 @@
     </w:p>
     <w:p>
       <w:pPr>
+        <w:rPr>
+          <w:color w:val="FF0000"/>
+        </w:rPr>
+      </w:pPr>
+      <w:r>
+        <w:rPr>
+          <w:color w:val="FF0000"/>
+        </w:rPr>
+        <w:t>Bild Sicherungsstift</w:t>
+      </w:r>
+    </w:p>
+    <w:p>
+      <w:pPr>
         <w:jc w:val="both"/>
       </w:pPr>
       <w:r>
@@ -24488,6 +24516,12 @@
           <w:color w:val="FF0000"/>
         </w:rPr>
         <w:t>Bild</w:t>
+      </w:r>
+      <w:r>
+        <w:rPr>
+          <w:color w:val="FF0000"/>
+        </w:rPr>
+        <w:t xml:space="preserve"> Ölzufuhr Antriebslager</w:t>
       </w:r>
     </w:p>
     <w:p>
@@ -24616,11 +24650,11 @@
       <w:pPr>
         <w:pStyle w:val="berschrift2"/>
       </w:pPr>
-      <w:bookmarkStart w:id="39" w:name="_Toc30503723"/>
+      <w:bookmarkStart w:id="38" w:name="_Toc30503723"/>
       <w:r>
         <w:t>Ölabfuhr</w:t>
       </w:r>
-      <w:bookmarkEnd w:id="39"/>
+      <w:bookmarkEnd w:id="38"/>
       <w:r>
         <w:t>/Entlüftung</w:t>
       </w:r>
@@ -24751,7 +24785,7 @@
       <w:pPr>
         <w:pStyle w:val="berschrift2"/>
       </w:pPr>
-      <w:bookmarkStart w:id="40" w:name="_Toc30503724"/>
+      <w:bookmarkStart w:id="39" w:name="_Toc30503724"/>
       <w:r>
         <w:t>Abdichtung</w:t>
       </w:r>
@@ -24763,10 +24797,11 @@
       <w:r>
         <w:t>Schmieranweisung und Kontrolle der Schmierung</w:t>
       </w:r>
-      <w:bookmarkEnd w:id="40"/>
-    </w:p>
-    <w:p>
-      <w:pPr>
+      <w:bookmarkEnd w:id="39"/>
+    </w:p>
+    <w:p>
+      <w:pPr>
+        <w:jc w:val="both"/>
         <w:rPr>
           <w:color w:val="FF0000"/>
         </w:rPr>
@@ -24788,6 +24823,9 @@
       </w:r>
     </w:p>
     <w:p>
+      <w:pPr>
+        <w:jc w:val="both"/>
+      </w:pPr>
       <w:r>
         <w:t>Eine gesonderte Schmierung der Lager ist nicht notwendig.</w:t>
       </w:r>
@@ -24816,14 +24854,34 @@
       <w:pPr>
         <w:pStyle w:val="berschrift1"/>
       </w:pPr>
-      <w:bookmarkStart w:id="41" w:name="_Toc30503725"/>
+      <w:bookmarkStart w:id="40" w:name="_Toc30503725"/>
       <w:r>
         <w:lastRenderedPageBreak/>
         <w:t>Gehäuse</w:t>
       </w:r>
-      <w:bookmarkEnd w:id="41"/>
-    </w:p>
-    <w:p>
+      <w:bookmarkEnd w:id="40"/>
+    </w:p>
+    <w:p>
+      <w:pPr>
+        <w:jc w:val="both"/>
+        <w:rPr>
+          <w:color w:val="FF0000"/>
+        </w:rPr>
+      </w:pPr>
+      <w:r>
+        <w:t xml:space="preserve">Um die Verzahnung zu platzieren und vor Verschmutzungen zu schützen sowie für eine ausreichende Ölzufuhr zu sorgen, benötigt das Getriebe ein Gehäuse. Dieses soll nach Anforderungsliste als Gussteil gestaltet werden. </w:t>
+      </w:r>
+      <w:r>
+        <w:rPr>
+          <w:color w:val="FF0000"/>
+        </w:rPr>
+        <w:t>Die Gussradien sind mm groß.</w:t>
+      </w:r>
+    </w:p>
+    <w:p>
+      <w:pPr>
+        <w:jc w:val="both"/>
+      </w:pPr>
       <w:r>
         <w:t>Das Gehäuse soll nicht nur für die vorliegende Getriebevariante passend gestaltet sein, sondern auch die Möglichkeit bieten, ein größeres oder kleineres</w:t>
       </w:r>
@@ -24835,6 +24893,9 @@
       </w:r>
     </w:p>
     <w:p>
+      <w:pPr>
+        <w:jc w:val="both"/>
+      </w:pPr>
       <w:r>
         <w:t xml:space="preserve">Die Varianz der Achsabstände </w:t>
       </w:r>
@@ -24847,6 +24908,7 @@
     </w:p>
     <w:p>
       <w:pPr>
+        <w:jc w:val="both"/>
         <w:rPr>
           <w:color w:val="FF0000"/>
         </w:rPr>
@@ -24857,47 +24919,197 @@
         </w:rPr>
         <w:t>Bildle</w:t>
       </w:r>
-    </w:p>
-    <w:p>
-      <w:pPr>
+      <w:r>
         <w:rPr>
           <w:color w:val="FF0000"/>
         </w:rPr>
-      </w:pPr>
-      <w:r>
+        <w:t xml:space="preserve"> Ovaler Flansch</w:t>
+      </w:r>
+    </w:p>
+    <w:p>
+      <w:pPr>
+        <w:jc w:val="both"/>
         <w:rPr>
           <w:color w:val="FF0000"/>
         </w:rPr>
-        <w:t>Ölrinne anpassen!!</w:t>
-      </w:r>
-    </w:p>
-    <w:p>
-      <w:pPr>
+      </w:pPr>
+      <w:r>
         <w:rPr>
           <w:color w:val="FF0000"/>
         </w:rPr>
-      </w:pPr>
-      <w:r>
-        <w:rPr>
-          <w:color w:val="FF0000"/>
-        </w:rPr>
-        <w:t>Bild mit größten Rädern</w:t>
-      </w:r>
-    </w:p>
-    <w:p>
-      <w:r>
-        <w:t>Form (Bodenfreiheit, Winkel)</w:t>
-      </w:r>
+        <w:t>In folgender Skizze sind die größten Räder bei größtem Achsabstand ins Gehäuse eingesetzt.</w:t>
+      </w:r>
+    </w:p>
+    <w:p>
+      <w:pPr>
+        <w:jc w:val="both"/>
+      </w:pPr>
+      <w:r>
+        <w:t xml:space="preserve">Folgende Flächen des Gehäuses müssen spanend nachbearbeitet werden: </w:t>
+      </w:r>
+    </w:p>
+    <w:p>
+      <w:pPr>
+        <w:pStyle w:val="Listenabsatz"/>
+        <w:numPr>
+          <w:ilvl w:val="0"/>
+          <w:numId w:val="42"/>
+        </w:numPr>
+        <w:jc w:val="both"/>
+      </w:pPr>
+      <w:r>
+        <w:t>Lagersitze an Antrieb und Abtrieb</w:t>
+      </w:r>
+    </w:p>
+    <w:p>
+      <w:pPr>
+        <w:pStyle w:val="Listenabsatz"/>
+        <w:numPr>
+          <w:ilvl w:val="0"/>
+          <w:numId w:val="42"/>
+        </w:numPr>
+        <w:jc w:val="both"/>
+      </w:pPr>
+      <w:r>
+        <w:t>Auflageflächen der Deckel und Labyrinthdichtungen</w:t>
+      </w:r>
+    </w:p>
+    <w:p>
+      <w:pPr>
+        <w:pStyle w:val="Listenabsatz"/>
+        <w:numPr>
+          <w:ilvl w:val="0"/>
+          <w:numId w:val="42"/>
+        </w:numPr>
+        <w:jc w:val="both"/>
+      </w:pPr>
+      <w:r>
+        <w:t>Bohrungen und Gewinde für die Deckel</w:t>
+      </w:r>
+      <w:r>
+        <w:t xml:space="preserve"> und Labyrinthdichtungen</w:t>
+      </w:r>
+    </w:p>
+    <w:p>
+      <w:pPr>
+        <w:pStyle w:val="Listenabsatz"/>
+        <w:numPr>
+          <w:ilvl w:val="0"/>
+          <w:numId w:val="42"/>
+        </w:numPr>
+        <w:jc w:val="both"/>
+      </w:pPr>
+      <w:r>
+        <w:t>Auflageflächen der Flansch- und Ankerschraubenunterlegscheiben</w:t>
+      </w:r>
+    </w:p>
+    <w:p>
+      <w:pPr>
+        <w:pStyle w:val="Listenabsatz"/>
+        <w:numPr>
+          <w:ilvl w:val="0"/>
+          <w:numId w:val="42"/>
+        </w:numPr>
+        <w:jc w:val="both"/>
+      </w:pPr>
+      <w:r>
+        <w:t>Bohrungen für die Flansch- und Ankerschrauben</w:t>
+      </w:r>
+    </w:p>
+    <w:p>
+      <w:pPr>
+        <w:pStyle w:val="Listenabsatz"/>
+        <w:numPr>
+          <w:ilvl w:val="0"/>
+          <w:numId w:val="42"/>
+        </w:numPr>
+        <w:jc w:val="both"/>
+      </w:pPr>
+      <w:r>
+        <w:t>Trennfuge des Gehäuses</w:t>
+      </w:r>
+    </w:p>
+    <w:p>
+      <w:pPr>
+        <w:pStyle w:val="Listenabsatz"/>
+        <w:numPr>
+          <w:ilvl w:val="0"/>
+          <w:numId w:val="42"/>
+        </w:numPr>
+        <w:jc w:val="both"/>
+      </w:pPr>
+      <w:r>
+        <w:t>Flansch für das Ölschauglas</w:t>
+      </w:r>
+    </w:p>
+    <w:p>
+      <w:pPr>
+        <w:pStyle w:val="Listenabsatz"/>
+        <w:numPr>
+          <w:ilvl w:val="0"/>
+          <w:numId w:val="42"/>
+        </w:numPr>
+        <w:jc w:val="both"/>
+      </w:pPr>
+      <w:r>
+        <w:t>Bohrung und Innengewinde</w:t>
+      </w:r>
+      <w:r>
+        <w:t xml:space="preserve"> des Magnetstopfens</w:t>
+      </w:r>
+    </w:p>
+    <w:p>
+      <w:pPr>
+        <w:pStyle w:val="Listenabsatz"/>
+        <w:numPr>
+          <w:ilvl w:val="0"/>
+          <w:numId w:val="42"/>
+        </w:numPr>
+        <w:jc w:val="both"/>
+      </w:pPr>
+      <w:r>
+        <w:t>Bohrung und Außengewinde des Öleinfülldeckels</w:t>
+      </w:r>
+    </w:p>
+    <w:p>
+      <w:pPr>
+        <w:pStyle w:val="Listenabsatz"/>
+        <w:numPr>
+          <w:ilvl w:val="0"/>
+          <w:numId w:val="42"/>
+        </w:numPr>
+        <w:jc w:val="both"/>
+      </w:pPr>
+      <w:r>
+        <w:t>Auflage des Bolzens der Drehmomentstütze</w:t>
+      </w:r>
+    </w:p>
+    <w:p>
+      <w:pPr>
+        <w:jc w:val="both"/>
+      </w:pPr>
+      <w:r>
+        <w:t>Reine Auflageflächen sollen dabei die Oberflächengüte Rz16 erreichen, Passungen auf die Oberflächengüte Rz4.</w:t>
+      </w:r>
+    </w:p>
+    <w:p>
+      <w:pPr>
+        <w:jc w:val="both"/>
+      </w:pPr>
     </w:p>
     <w:p>
       <w:pPr>
         <w:pStyle w:val="berschrift2"/>
+        <w:jc w:val="both"/>
       </w:pPr>
       <w:r>
         <w:t>Teilung</w:t>
       </w:r>
     </w:p>
     <w:p>
+      <w:pPr>
+        <w:jc w:val="both"/>
+      </w:pPr>
       <w:r>
         <w:t>Welcher Winkel?</w:t>
       </w:r>
@@ -24905,17 +25117,25 @@
     <w:p>
       <w:pPr>
         <w:pStyle w:val="berschrift3"/>
-      </w:pPr>
-      <w:r>
+        <w:jc w:val="both"/>
+      </w:pPr>
+      <w:r>
+        <w:lastRenderedPageBreak/>
         <w:t>Berechnung der Ankerschrauben</w:t>
       </w:r>
     </w:p>
     <w:p>
+      <w:pPr>
+        <w:jc w:val="both"/>
+      </w:pPr>
       <w:r>
         <w:t>Die Schraubenberechnung für die Drehmomentstütze wurde mit Kissoft nach VDI 2230 durchgeführt.</w:t>
       </w:r>
     </w:p>
     <w:p>
+      <w:pPr>
+        <w:jc w:val="both"/>
+      </w:pPr>
       <w:r>
         <w:t>Der radiale Kraftanteil in Flanschrichtung wird durch die Lager aufgenommen</w:t>
       </w:r>
@@ -24936,6 +25156,9 @@
       </w:r>
     </w:p>
     <w:p>
+      <w:pPr>
+        <w:jc w:val="both"/>
+      </w:pPr>
       <w:r>
         <w:t>Das Nennmoment wird als statisch angenommen, das Maximalmoment aufgrund seiner kurzen Wirkzeit als dynamisch.</w:t>
       </w:r>
@@ -25116,7 +25339,6 @@
               <w:jc w:val="both"/>
             </w:pPr>
             <w:r>
-              <w:lastRenderedPageBreak/>
               <w:t>F</w:t>
             </w:r>
             <w:r>
@@ -25531,10 +25753,51 @@
       <w:pPr>
         <w:pStyle w:val="berschrift2"/>
       </w:pPr>
-      <w:bookmarkStart w:id="42" w:name="_Toc30503726"/>
+      <w:bookmarkStart w:id="41" w:name="_Toc30503726"/>
       <w:r>
         <w:t>Wandstärke und Verrippung</w:t>
       </w:r>
+      <w:bookmarkEnd w:id="41"/>
+    </w:p>
+    <w:p>
+      <w:pPr>
+        <w:jc w:val="both"/>
+      </w:pPr>
+      <w:r>
+        <w:t>Die Wandstärke ist mit 8 mm fertigungs- und festigkeitstechnisch vorgegeben.</w:t>
+      </w:r>
+    </w:p>
+    <w:p>
+      <w:pPr>
+        <w:jc w:val="both"/>
+      </w:pPr>
+      <w:r>
+        <w:t xml:space="preserve">Sie soll so konstant wie möglich über das gesamte Gehäuse gehalten werden, um Lunkerbildung zu vermeiden. </w:t>
+      </w:r>
+    </w:p>
+    <w:p>
+      <w:pPr>
+        <w:jc w:val="both"/>
+        <w:rPr>
+          <w:color w:val="FF0000"/>
+        </w:rPr>
+      </w:pPr>
+      <w:r>
+        <w:rPr>
+          <w:color w:val="FF0000"/>
+        </w:rPr>
+        <w:t>Kritische Stellen</w:t>
+      </w:r>
+    </w:p>
+    <w:p>
+      <w:pPr>
+        <w:pStyle w:val="berschrift2"/>
+      </w:pPr>
+      <w:bookmarkStart w:id="42" w:name="_Toc30503727"/>
+      <w:r>
+        <w:lastRenderedPageBreak/>
+        <w:t>Respektabstände</w:t>
+      </w:r>
       <w:bookmarkEnd w:id="42"/>
     </w:p>
     <w:p>
@@ -25542,119 +25805,75 @@
         <w:jc w:val="both"/>
       </w:pPr>
       <w:r>
-        <w:t>Die Wandstärke ist mit 8 mm fertigungs- und festigkeitstechnisch vorgegeben.</w:t>
+        <w:t>Der größte Ritzelkopfdurchmesser beträgt 127 mm, der größte Großraddurchmesser 619 mm. Für diese Größen soll immer noch ein ausreichender Abstand zur Gehäusewand gegeben sein</w:t>
+      </w:r>
+      <w:r>
+        <w:t>, dieser beträgt 5 mm in Radialrichtung und 10 mm in Axialrichtung</w:t>
+      </w:r>
+      <w:r>
+        <w:t>. Die maximale Zahnradbreite beträgt 80mm, das Ritzel kann demnach maximal 2xm</w:t>
+      </w:r>
+      <w:r>
+        <w:rPr>
+          <w:vertAlign w:val="subscript"/>
+        </w:rPr>
+        <w:t>n</w:t>
+      </w:r>
+      <w:r>
+        <w:t xml:space="preserve"> breiter sein</w:t>
+      </w:r>
+      <w:r>
+        <w:rPr>
+          <w:color w:val="FF0000"/>
+        </w:rPr>
+        <w:t>, also 96 mm???.</w:t>
       </w:r>
     </w:p>
     <w:p>
       <w:pPr>
         <w:jc w:val="both"/>
-      </w:pPr>
-      <w:r>
-        <w:t xml:space="preserve">Sie soll so konstant wie möglich über das gesamte Gehäuse gehalten werden, um Lunkerbildung zu vermeiden. </w:t>
+        <w:rPr>
+          <w:color w:val="FF0000"/>
+        </w:rPr>
+      </w:pPr>
+      <w:r>
+        <w:rPr>
+          <w:color w:val="FF0000"/>
+        </w:rPr>
+        <w:t>Auf folgender Skizze sind die größten Räder in das Gehäuse eingesetzt, um die Kollisionsfreiheit zu demonstrieren.</w:t>
       </w:r>
     </w:p>
     <w:p>
       <w:pPr>
         <w:jc w:val="both"/>
-        <w:rPr>
-          <w:color w:val="FF0000"/>
-        </w:rPr>
-      </w:pPr>
-      <w:r>
-        <w:rPr>
-          <w:color w:val="FF0000"/>
-        </w:rPr>
-        <w:t>Kritische Stellen</w:t>
-      </w:r>
-    </w:p>
-    <w:p>
-      <w:pPr>
-        <w:pStyle w:val="berschrift2"/>
-      </w:pPr>
-      <w:bookmarkStart w:id="43" w:name="_Toc30503727"/>
-      <w:r>
-        <w:t>Respektabstände</w:t>
-      </w:r>
-      <w:bookmarkEnd w:id="43"/>
+      </w:pPr>
     </w:p>
     <w:p>
       <w:pPr>
         <w:jc w:val="both"/>
       </w:pPr>
       <w:r>
-        <w:t>Der größte Ritzelkopfdurchmesser beträgt 127 mm, der größte Großraddurchmesser 619 mm. Für diese Größen soll immer noch ein ausreichender Abstand zur Gehäusewand gegeben sein</w:t>
-      </w:r>
-      <w:r>
-        <w:t>, dieser beträgt 5 mm in Radialrichtung und 10 mm in Axialrichtung</w:t>
-      </w:r>
-      <w:r>
-        <w:t>. Die maximale Zahnradbreite beträgt 80mm, das Ritzel kann demnach maximal 2xm</w:t>
+        <w:t xml:space="preserve">Die Bodenfreiheit soll nach Anforderungsliste </w:t>
+      </w:r>
+      <w:r>
+        <w:t>62,5 mm betragen, auch bei abgefahrenen Reifen, also Reifendurchmesser von 770 mm (= Achshöhe 335 mm).</w:t>
+      </w:r>
+    </w:p>
+    <w:p>
+      <w:pPr>
+        <w:jc w:val="both"/>
+      </w:pPr>
+      <w:r>
+        <w:t>Damit darf die Gehäuseunterkante maximal 385 mm - 62,5 mm = 322,5 mm unter den Radmittelpunkten liegen. Der größte Zahnradradius beträgt r</w:t>
       </w:r>
       <w:r>
         <w:rPr>
           <w:vertAlign w:val="subscript"/>
         </w:rPr>
-        <w:t>n</w:t>
-      </w:r>
-      <w:r>
-        <w:t xml:space="preserve"> breiter sein</w:t>
-      </w:r>
-      <w:r>
-        <w:rPr>
-          <w:color w:val="FF0000"/>
-        </w:rPr>
-        <w:t>, also 96 mm???.</w:t>
-      </w:r>
-    </w:p>
-    <w:p>
-      <w:pPr>
-        <w:jc w:val="both"/>
-        <w:rPr>
-          <w:color w:val="FF0000"/>
-        </w:rPr>
-      </w:pPr>
-      <w:r>
-        <w:rPr>
-          <w:color w:val="FF0000"/>
-        </w:rPr>
-        <w:t>Auf folgender Skizze sind die größten Räder in das Gehäuse eingesetzt, um die Kollisionsfreiheit zu demonstrieren.</w:t>
-      </w:r>
-    </w:p>
-    <w:p>
-      <w:pPr>
-        <w:jc w:val="both"/>
-      </w:pPr>
-    </w:p>
-    <w:p>
-      <w:pPr>
-        <w:jc w:val="both"/>
-      </w:pPr>
-      <w:r>
-        <w:t xml:space="preserve">Die Bodenfreiheit soll nach Anforderungsliste </w:t>
-      </w:r>
-      <w:r>
-        <w:t>62,5 mm betragen, auch bei abgefahrenen Reifen, also Reifendurchmesser von 770 mm (= Achshöhe 335 mm).</w:t>
-      </w:r>
-    </w:p>
-    <w:p>
-      <w:pPr>
-        <w:jc w:val="both"/>
-      </w:pPr>
-      <w:r>
-        <w:t>Damit darf die Gehäuseunterkante maximal 385 mm - 62,5 mm = 322,5 mm unter den Radmittelpunkten liegen. Der größte Zahnradradius beträgt r</w:t>
-      </w:r>
-      <w:r>
-        <w:rPr>
-          <w:vertAlign w:val="subscript"/>
-        </w:rPr>
         <w:t>2</w:t>
       </w:r>
       <w:r>
-        <w:t xml:space="preserve">=619 mm/2=309,5 mm. Das bedeutet, dass genau 13 mm bleiben, die sich auf 8 mm Gehäusewandstärke und 5 mm Abstand zwischen Rad und Gehäuse aufteilen. Im Kippfall von +/- 6° soll die </w:t>
-      </w:r>
-      <w:r>
-        <w:lastRenderedPageBreak/>
-        <w:t>Bodenfreiheit immer noch eingehalten werden. Deshalb ist eine Schräge im Winkel von mindestens 6° an der Gehäuseunterkante notwendig.</w:t>
+        <w:t>=619 mm/2=309,5 mm. Das bedeutet, dass genau 13 mm bleiben, die sich auf 8 mm Gehäusewandstärke und 5 mm Abstand zwischen Rad und Gehäuse aufteilen. Im Kippfall von +/- 6° soll die Bodenfreiheit immer noch eingehalten werden. Deshalb ist eine Schräge im Winkel von mindestens 6° an der Gehäuseunterkante notwendig.</w:t>
       </w:r>
     </w:p>
     <w:p>
@@ -25693,12 +25912,12 @@
       <w:pPr>
         <w:pStyle w:val="berschrift1"/>
       </w:pPr>
-      <w:bookmarkStart w:id="44" w:name="_Toc30503728"/>
+      <w:bookmarkStart w:id="43" w:name="_Toc30503728"/>
       <w:r>
         <w:lastRenderedPageBreak/>
         <w:t>Drehmomentstütze</w:t>
       </w:r>
-      <w:bookmarkEnd w:id="44"/>
+      <w:bookmarkEnd w:id="43"/>
     </w:p>
     <w:p>
       <w:r>
@@ -25897,7 +26116,7 @@
             </m:sSup>
           </m:den>
         </m:f>
-        <w:bookmarkStart w:id="45" w:name="_Toc30503729"/>
+        <w:bookmarkStart w:id="44" w:name="_Toc30503729"/>
         <m:r>
           <w:rPr>
             <w:rFonts w:ascii="Cambria Math" w:hAnsi="Cambria Math"/>
@@ -26021,7 +26240,7 @@
       <w:r>
         <w:t>Schraubenberechnung</w:t>
       </w:r>
-      <w:bookmarkEnd w:id="45"/>
+      <w:bookmarkEnd w:id="44"/>
     </w:p>
     <w:p>
       <w:r>
@@ -26916,14 +27135,13 @@
     </w:p>
     <w:p>
       <w:r>
-        <w:t xml:space="preserve">Der Bolzen stellt die bewegliche Verbindung zwischen dem Gehäuse und der in die Drehmomentstütze eingepressten Gummi-Metall-Buchse dar. Eine genaue Festigkeitsberechnung ist ohne FEM nicht möglich, weil sich der Querschnitt des Bolzens ändert und es sich um keinen Bolzen im klassischen Sinne, sondern um eine Schraubverbindung mit Bolzenfunktion handelt </w:t>
-      </w:r>
-      <w:r>
-        <w:rPr>
-          <w:color w:val="FF0000"/>
-        </w:rPr>
-        <w:t>(siehe Skizze)</w:t>
-      </w:r>
+        <w:t xml:space="preserve">Der Bolzen stellt die bewegliche Verbindung zwischen dem Gehäuse und der in die Drehmomentstütze eingepressten Gummi-Metall-Buchse dar. Eine genaue Festigkeitsberechnung ist ohne FEM nicht möglich, weil sich der Querschnitt des Bolzens ändert und es sich um keinen Bolzen im klassischen Sinne, sondern um eine Schraubverbindung </w:t>
+      </w:r>
+      <w:r>
+        <w:t>mit Bolzenfunktion handelt</w:t>
+      </w:r>
+      <w:bookmarkStart w:id="45" w:name="_GoBack"/>
+      <w:bookmarkEnd w:id="45"/>
       <w:r>
         <w:t xml:space="preserve">. </w:t>
       </w:r>
@@ -31271,7 +31489,7 @@
       <w:rPr>
         <w:noProof/>
       </w:rPr>
-      <w:t>24</w:t>
+      <w:t>49</w:t>
     </w:r>
     <w:r>
       <w:fldChar w:fldCharType="end"/>
@@ -31674,6 +31892,119 @@
     </w:lvl>
   </w:abstractNum>
   <w:abstractNum w:abstractNumId="4" w15:restartNumberingAfterBreak="0">
+    <w:nsid w:val="16EC1A34"/>
+    <w:multiLevelType w:val="hybridMultilevel"/>
+    <w:tmpl w:val="0EA0561C"/>
+    <w:lvl w:ilvl="0" w:tplc="04070001">
+      <w:start w:val="1"/>
+      <w:numFmt w:val="bullet"/>
+      <w:lvlText w:val=""/>
+      <w:lvlJc w:val="left"/>
+      <w:pPr>
+        <w:ind w:left="720" w:hanging="360"/>
+      </w:pPr>
+      <w:rPr>
+        <w:rFonts w:ascii="Symbol" w:hAnsi="Symbol" w:hint="default"/>
+      </w:rPr>
+    </w:lvl>
+    <w:lvl w:ilvl="1" w:tplc="04070003" w:tentative="1">
+      <w:start w:val="1"/>
+      <w:numFmt w:val="bullet"/>
+      <w:lvlText w:val="o"/>
+      <w:lvlJc w:val="left"/>
+      <w:pPr>
+        <w:ind w:left="1440" w:hanging="360"/>
+      </w:pPr>
+      <w:rPr>
+        <w:rFonts w:ascii="Courier New" w:hAnsi="Courier New" w:cs="Courier New" w:hint="default"/>
+      </w:rPr>
+    </w:lvl>
+    <w:lvl w:ilvl="2" w:tplc="04070005" w:tentative="1">
+      <w:start w:val="1"/>
+      <w:numFmt w:val="bullet"/>
+      <w:lvlText w:val=""/>
+      <w:lvlJc w:val="left"/>
+      <w:pPr>
+        <w:ind w:left="2160" w:hanging="360"/>
+      </w:pPr>
+      <w:rPr>
+        <w:rFonts w:ascii="Wingdings" w:hAnsi="Wingdings" w:hint="default"/>
+      </w:rPr>
+    </w:lvl>
+    <w:lvl w:ilvl="3" w:tplc="04070001">
+      <w:start w:val="1"/>
+      <w:numFmt w:val="bullet"/>
+      <w:lvlText w:val=""/>
+      <w:lvlJc w:val="left"/>
+      <w:pPr>
+        <w:ind w:left="2880" w:hanging="360"/>
+      </w:pPr>
+      <w:rPr>
+        <w:rFonts w:ascii="Symbol" w:hAnsi="Symbol" w:hint="default"/>
+      </w:rPr>
+    </w:lvl>
+    <w:lvl w:ilvl="4" w:tplc="04070003" w:tentative="1">
+      <w:start w:val="1"/>
+      <w:numFmt w:val="bullet"/>
+      <w:lvlText w:val="o"/>
+      <w:lvlJc w:val="left"/>
+      <w:pPr>
+        <w:ind w:left="3600" w:hanging="360"/>
+      </w:pPr>
+      <w:rPr>
+        <w:rFonts w:ascii="Courier New" w:hAnsi="Courier New" w:cs="Courier New" w:hint="default"/>
+      </w:rPr>
+    </w:lvl>
+    <w:lvl w:ilvl="5" w:tplc="04070005" w:tentative="1">
+      <w:start w:val="1"/>
+      <w:numFmt w:val="bullet"/>
+      <w:lvlText w:val=""/>
+      <w:lvlJc w:val="left"/>
+      <w:pPr>
+        <w:ind w:left="4320" w:hanging="360"/>
+      </w:pPr>
+      <w:rPr>
+        <w:rFonts w:ascii="Wingdings" w:hAnsi="Wingdings" w:hint="default"/>
+      </w:rPr>
+    </w:lvl>
+    <w:lvl w:ilvl="6" w:tplc="04070001" w:tentative="1">
+      <w:start w:val="1"/>
+      <w:numFmt w:val="bullet"/>
+      <w:lvlText w:val=""/>
+      <w:lvlJc w:val="left"/>
+      <w:pPr>
+        <w:ind w:left="5040" w:hanging="360"/>
+      </w:pPr>
+      <w:rPr>
+        <w:rFonts w:ascii="Symbol" w:hAnsi="Symbol" w:hint="default"/>
+      </w:rPr>
+    </w:lvl>
+    <w:lvl w:ilvl="7" w:tplc="04070003" w:tentative="1">
+      <w:start w:val="1"/>
+      <w:numFmt w:val="bullet"/>
+      <w:lvlText w:val="o"/>
+      <w:lvlJc w:val="left"/>
+      <w:pPr>
+        <w:ind w:left="5760" w:hanging="360"/>
+      </w:pPr>
+      <w:rPr>
+        <w:rFonts w:ascii="Courier New" w:hAnsi="Courier New" w:cs="Courier New" w:hint="default"/>
+      </w:rPr>
+    </w:lvl>
+    <w:lvl w:ilvl="8" w:tplc="04070005" w:tentative="1">
+      <w:start w:val="1"/>
+      <w:numFmt w:val="bullet"/>
+      <w:lvlText w:val=""/>
+      <w:lvlJc w:val="left"/>
+      <w:pPr>
+        <w:ind w:left="6480" w:hanging="360"/>
+      </w:pPr>
+      <w:rPr>
+        <w:rFonts w:ascii="Wingdings" w:hAnsi="Wingdings" w:hint="default"/>
+      </w:rPr>
+    </w:lvl>
+  </w:abstractNum>
+  <w:abstractNum w:abstractNumId="5" w15:restartNumberingAfterBreak="0">
     <w:nsid w:val="190E6D32"/>
     <w:multiLevelType w:val="hybridMultilevel"/>
     <w:tmpl w:val="43E65D1A"/>
@@ -31763,7 +32094,7 @@
       </w:pPr>
     </w:lvl>
   </w:abstractNum>
-  <w:abstractNum w:abstractNumId="5" w15:restartNumberingAfterBreak="0">
+  <w:abstractNum w:abstractNumId="6" w15:restartNumberingAfterBreak="0">
     <w:nsid w:val="1B344A77"/>
     <w:multiLevelType w:val="multilevel"/>
     <w:tmpl w:val="2984175E"/>
@@ -31905,7 +32236,7 @@
       </w:rPr>
     </w:lvl>
   </w:abstractNum>
-  <w:abstractNum w:abstractNumId="6" w15:restartNumberingAfterBreak="0">
+  <w:abstractNum w:abstractNumId="7" w15:restartNumberingAfterBreak="0">
     <w:nsid w:val="1C0B0E34"/>
     <w:multiLevelType w:val="hybridMultilevel"/>
     <w:tmpl w:val="53A8CD2A"/>
@@ -31994,7 +32325,7 @@
       </w:pPr>
     </w:lvl>
   </w:abstractNum>
-  <w:abstractNum w:abstractNumId="7" w15:restartNumberingAfterBreak="0">
+  <w:abstractNum w:abstractNumId="8" w15:restartNumberingAfterBreak="0">
     <w:nsid w:val="1F0A7100"/>
     <w:multiLevelType w:val="multilevel"/>
     <w:tmpl w:val="ACEEA792"/>
@@ -32098,7 +32429,7 @@
       </w:rPr>
     </w:lvl>
   </w:abstractNum>
-  <w:abstractNum w:abstractNumId="8" w15:restartNumberingAfterBreak="0">
+  <w:abstractNum w:abstractNumId="9" w15:restartNumberingAfterBreak="0">
     <w:nsid w:val="1F41408A"/>
     <w:multiLevelType w:val="multilevel"/>
     <w:tmpl w:val="2E42E628"/>
@@ -32239,7 +32570,7 @@
       </w:rPr>
     </w:lvl>
   </w:abstractNum>
-  <w:abstractNum w:abstractNumId="9" w15:restartNumberingAfterBreak="0">
+  <w:abstractNum w:abstractNumId="10" w15:restartNumberingAfterBreak="0">
     <w:nsid w:val="20046429"/>
     <w:multiLevelType w:val="multilevel"/>
     <w:tmpl w:val="4072C97C"/>
@@ -32326,7 +32657,7 @@
       </w:pPr>
     </w:lvl>
   </w:abstractNum>
-  <w:abstractNum w:abstractNumId="10" w15:restartNumberingAfterBreak="0">
+  <w:abstractNum w:abstractNumId="11" w15:restartNumberingAfterBreak="0">
     <w:nsid w:val="213825E7"/>
     <w:multiLevelType w:val="singleLevel"/>
     <w:tmpl w:val="9E3E2476"/>
@@ -32348,7 +32679,7 @@
       </w:rPr>
     </w:lvl>
   </w:abstractNum>
-  <w:abstractNum w:abstractNumId="11" w15:restartNumberingAfterBreak="0">
+  <w:abstractNum w:abstractNumId="12" w15:restartNumberingAfterBreak="0">
     <w:nsid w:val="24EF271F"/>
     <w:multiLevelType w:val="multilevel"/>
     <w:tmpl w:val="2D5EF89A"/>
@@ -32452,7 +32783,7 @@
       </w:rPr>
     </w:lvl>
   </w:abstractNum>
-  <w:abstractNum w:abstractNumId="12" w15:restartNumberingAfterBreak="0">
+  <w:abstractNum w:abstractNumId="13" w15:restartNumberingAfterBreak="0">
     <w:nsid w:val="24F75766"/>
     <w:multiLevelType w:val="multilevel"/>
     <w:tmpl w:val="78586856"/>
@@ -32556,7 +32887,7 @@
       </w:rPr>
     </w:lvl>
   </w:abstractNum>
-  <w:abstractNum w:abstractNumId="13" w15:restartNumberingAfterBreak="0">
+  <w:abstractNum w:abstractNumId="14" w15:restartNumberingAfterBreak="0">
     <w:nsid w:val="29AC7536"/>
     <w:multiLevelType w:val="singleLevel"/>
     <w:tmpl w:val="05E2F2A8"/>
@@ -32577,7 +32908,7 @@
       </w:rPr>
     </w:lvl>
   </w:abstractNum>
-  <w:abstractNum w:abstractNumId="14" w15:restartNumberingAfterBreak="0">
+  <w:abstractNum w:abstractNumId="15" w15:restartNumberingAfterBreak="0">
     <w:nsid w:val="2B02213D"/>
     <w:multiLevelType w:val="hybridMultilevel"/>
     <w:tmpl w:val="F8989508"/>
@@ -32689,7 +33020,7 @@
       </w:rPr>
     </w:lvl>
   </w:abstractNum>
-  <w:abstractNum w:abstractNumId="15" w15:restartNumberingAfterBreak="0">
+  <w:abstractNum w:abstractNumId="16" w15:restartNumberingAfterBreak="0">
     <w:nsid w:val="348A4AB1"/>
     <w:multiLevelType w:val="hybridMultilevel"/>
     <w:tmpl w:val="EA960C0A"/>
@@ -32775,7 +33106,7 @@
       </w:pPr>
     </w:lvl>
   </w:abstractNum>
-  <w:abstractNum w:abstractNumId="16" w15:restartNumberingAfterBreak="0">
+  <w:abstractNum w:abstractNumId="17" w15:restartNumberingAfterBreak="0">
     <w:nsid w:val="348E70CB"/>
     <w:multiLevelType w:val="hybridMultilevel"/>
     <w:tmpl w:val="380A2CD6"/>
@@ -32864,7 +33195,7 @@
       </w:pPr>
     </w:lvl>
   </w:abstractNum>
-  <w:abstractNum w:abstractNumId="17" w15:restartNumberingAfterBreak="0">
+  <w:abstractNum w:abstractNumId="18" w15:restartNumberingAfterBreak="0">
     <w:nsid w:val="3575796C"/>
     <w:multiLevelType w:val="hybridMultilevel"/>
     <w:tmpl w:val="897A9210"/>
@@ -32976,7 +33307,7 @@
       </w:rPr>
     </w:lvl>
   </w:abstractNum>
-  <w:abstractNum w:abstractNumId="18" w15:restartNumberingAfterBreak="0">
+  <w:abstractNum w:abstractNumId="19" w15:restartNumberingAfterBreak="0">
     <w:nsid w:val="40676BAE"/>
     <w:multiLevelType w:val="hybridMultilevel"/>
     <w:tmpl w:val="D5383C88"/>
@@ -33065,7 +33396,7 @@
       </w:pPr>
     </w:lvl>
   </w:abstractNum>
-  <w:abstractNum w:abstractNumId="19" w15:restartNumberingAfterBreak="0">
+  <w:abstractNum w:abstractNumId="20" w15:restartNumberingAfterBreak="0">
     <w:nsid w:val="44FE13C6"/>
     <w:multiLevelType w:val="hybridMultilevel"/>
     <w:tmpl w:val="8482DFC0"/>
@@ -33177,7 +33508,7 @@
       </w:rPr>
     </w:lvl>
   </w:abstractNum>
-  <w:abstractNum w:abstractNumId="20" w15:restartNumberingAfterBreak="0">
+  <w:abstractNum w:abstractNumId="21" w15:restartNumberingAfterBreak="0">
     <w:nsid w:val="4DAE5305"/>
     <w:multiLevelType w:val="multilevel"/>
     <w:tmpl w:val="3590623C"/>
@@ -33319,7 +33650,7 @@
       </w:rPr>
     </w:lvl>
   </w:abstractNum>
-  <w:abstractNum w:abstractNumId="21" w15:restartNumberingAfterBreak="0">
+  <w:abstractNum w:abstractNumId="22" w15:restartNumberingAfterBreak="0">
     <w:nsid w:val="503D7183"/>
     <w:multiLevelType w:val="multilevel"/>
     <w:tmpl w:val="0407001F"/>
@@ -33405,7 +33736,7 @@
       </w:pPr>
     </w:lvl>
   </w:abstractNum>
-  <w:abstractNum w:abstractNumId="22" w15:restartNumberingAfterBreak="0">
+  <w:abstractNum w:abstractNumId="23" w15:restartNumberingAfterBreak="0">
     <w:nsid w:val="594C0F6A"/>
     <w:multiLevelType w:val="hybridMultilevel"/>
     <w:tmpl w:val="01C05EDC"/>
@@ -33491,7 +33822,7 @@
       </w:pPr>
     </w:lvl>
   </w:abstractNum>
-  <w:abstractNum w:abstractNumId="23" w15:restartNumberingAfterBreak="0">
+  <w:abstractNum w:abstractNumId="24" w15:restartNumberingAfterBreak="0">
     <w:nsid w:val="5CA03165"/>
     <w:multiLevelType w:val="multilevel"/>
     <w:tmpl w:val="4FB07866"/>
@@ -33595,7 +33926,7 @@
       </w:rPr>
     </w:lvl>
   </w:abstractNum>
-  <w:abstractNum w:abstractNumId="24" w15:restartNumberingAfterBreak="0">
+  <w:abstractNum w:abstractNumId="25" w15:restartNumberingAfterBreak="0">
     <w:nsid w:val="63F45643"/>
     <w:multiLevelType w:val="hybridMultilevel"/>
     <w:tmpl w:val="81D2B682"/>
@@ -33708,7 +34039,7 @@
       </w:rPr>
     </w:lvl>
   </w:abstractNum>
-  <w:abstractNum w:abstractNumId="25" w15:restartNumberingAfterBreak="0">
+  <w:abstractNum w:abstractNumId="26" w15:restartNumberingAfterBreak="0">
     <w:nsid w:val="643D5013"/>
     <w:multiLevelType w:val="hybridMultilevel"/>
     <w:tmpl w:val="C41CDFCE"/>
@@ -33794,7 +34125,7 @@
       </w:pPr>
     </w:lvl>
   </w:abstractNum>
-  <w:abstractNum w:abstractNumId="26" w15:restartNumberingAfterBreak="0">
+  <w:abstractNum w:abstractNumId="27" w15:restartNumberingAfterBreak="0">
     <w:nsid w:val="64845DFE"/>
     <w:multiLevelType w:val="hybridMultilevel"/>
     <w:tmpl w:val="95B82D30"/>
@@ -33906,7 +34237,7 @@
       </w:rPr>
     </w:lvl>
   </w:abstractNum>
-  <w:abstractNum w:abstractNumId="27" w15:restartNumberingAfterBreak="0">
+  <w:abstractNum w:abstractNumId="28" w15:restartNumberingAfterBreak="0">
     <w:nsid w:val="68FF5981"/>
     <w:multiLevelType w:val="hybridMultilevel"/>
     <w:tmpl w:val="02BA040C"/>
@@ -34019,7 +34350,7 @@
       </w:rPr>
     </w:lvl>
   </w:abstractNum>
-  <w:abstractNum w:abstractNumId="28" w15:restartNumberingAfterBreak="0">
+  <w:abstractNum w:abstractNumId="29" w15:restartNumberingAfterBreak="0">
     <w:nsid w:val="69F06336"/>
     <w:multiLevelType w:val="multilevel"/>
     <w:tmpl w:val="35E0221E"/>
@@ -34160,7 +34491,7 @@
       </w:rPr>
     </w:lvl>
   </w:abstractNum>
-  <w:abstractNum w:abstractNumId="29" w15:restartNumberingAfterBreak="0">
+  <w:abstractNum w:abstractNumId="30" w15:restartNumberingAfterBreak="0">
     <w:nsid w:val="6B8D4CB7"/>
     <w:multiLevelType w:val="hybridMultilevel"/>
     <w:tmpl w:val="D2243BE2"/>
@@ -34246,7 +34577,7 @@
       </w:pPr>
     </w:lvl>
   </w:abstractNum>
-  <w:abstractNum w:abstractNumId="30" w15:restartNumberingAfterBreak="0">
+  <w:abstractNum w:abstractNumId="31" w15:restartNumberingAfterBreak="0">
     <w:nsid w:val="71674138"/>
     <w:multiLevelType w:val="hybridMultilevel"/>
     <w:tmpl w:val="840A0594"/>
@@ -34335,7 +34666,7 @@
       </w:pPr>
     </w:lvl>
   </w:abstractNum>
-  <w:abstractNum w:abstractNumId="31" w15:restartNumberingAfterBreak="0">
+  <w:abstractNum w:abstractNumId="32" w15:restartNumberingAfterBreak="0">
     <w:nsid w:val="73F425B6"/>
     <w:multiLevelType w:val="multilevel"/>
     <w:tmpl w:val="89EC8604"/>
@@ -34430,7 +34761,7 @@
       </w:pPr>
     </w:lvl>
   </w:abstractNum>
-  <w:abstractNum w:abstractNumId="32" w15:restartNumberingAfterBreak="0">
+  <w:abstractNum w:abstractNumId="33" w15:restartNumberingAfterBreak="0">
     <w:nsid w:val="74AD6695"/>
     <w:multiLevelType w:val="hybridMultilevel"/>
     <w:tmpl w:val="B8F4ECEE"/>
@@ -34542,7 +34873,7 @@
       </w:rPr>
     </w:lvl>
   </w:abstractNum>
-  <w:abstractNum w:abstractNumId="33" w15:restartNumberingAfterBreak="0">
+  <w:abstractNum w:abstractNumId="34" w15:restartNumberingAfterBreak="0">
     <w:nsid w:val="7B88565E"/>
     <w:multiLevelType w:val="hybridMultilevel"/>
     <w:tmpl w:val="7C7C4474"/>
@@ -34631,7 +34962,7 @@
       </w:pPr>
     </w:lvl>
   </w:abstractNum>
-  <w:abstractNum w:abstractNumId="34" w15:restartNumberingAfterBreak="0">
+  <w:abstractNum w:abstractNumId="35" w15:restartNumberingAfterBreak="0">
     <w:nsid w:val="7BCE5029"/>
     <w:multiLevelType w:val="hybridMultilevel"/>
     <w:tmpl w:val="30F80F5C"/>
@@ -34743,7 +35074,7 @@
       </w:rPr>
     </w:lvl>
   </w:abstractNum>
-  <w:abstractNum w:abstractNumId="35" w15:restartNumberingAfterBreak="0">
+  <w:abstractNum w:abstractNumId="36" w15:restartNumberingAfterBreak="0">
     <w:nsid w:val="7C5E719C"/>
     <w:multiLevelType w:val="multilevel"/>
     <w:tmpl w:val="B71C56BE"/>
@@ -34830,127 +35161,130 @@
     </w:lvl>
   </w:abstractNum>
   <w:num w:numId="1">
-    <w:abstractNumId w:val="10"/>
+    <w:abstractNumId w:val="11"/>
   </w:num>
   <w:num w:numId="2">
-    <w:abstractNumId w:val="13"/>
+    <w:abstractNumId w:val="14"/>
   </w:num>
   <w:num w:numId="3">
     <w:abstractNumId w:val="0"/>
   </w:num>
   <w:num w:numId="4">
-    <w:abstractNumId w:val="28"/>
+    <w:abstractNumId w:val="29"/>
   </w:num>
   <w:num w:numId="5">
-    <w:abstractNumId w:val="5"/>
+    <w:abstractNumId w:val="6"/>
   </w:num>
   <w:num w:numId="6">
-    <w:abstractNumId w:val="8"/>
+    <w:abstractNumId w:val="9"/>
   </w:num>
   <w:num w:numId="7">
     <w:abstractNumId w:val="2"/>
   </w:num>
   <w:num w:numId="8">
+    <w:abstractNumId w:val="21"/>
+  </w:num>
+  <w:num w:numId="9">
+    <w:abstractNumId w:val="36"/>
+  </w:num>
+  <w:num w:numId="10">
+    <w:abstractNumId w:val="13"/>
+  </w:num>
+  <w:num w:numId="11">
+    <w:abstractNumId w:val="12"/>
+  </w:num>
+  <w:num w:numId="12">
+    <w:abstractNumId w:val="24"/>
+  </w:num>
+  <w:num w:numId="13">
+    <w:abstractNumId w:val="8"/>
+  </w:num>
+  <w:num w:numId="14">
+    <w:abstractNumId w:val="25"/>
+  </w:num>
+  <w:num w:numId="15">
+    <w:abstractNumId w:val="7"/>
+  </w:num>
+  <w:num w:numId="16">
+    <w:abstractNumId w:val="33"/>
+  </w:num>
+  <w:num w:numId="17">
+    <w:abstractNumId w:val="17"/>
+  </w:num>
+  <w:num w:numId="18">
+    <w:abstractNumId w:val="28"/>
+  </w:num>
+  <w:num w:numId="19">
     <w:abstractNumId w:val="20"/>
   </w:num>
-  <w:num w:numId="9">
-    <w:abstractNumId w:val="35"/>
-  </w:num>
-  <w:num w:numId="10">
-    <w:abstractNumId w:val="12"/>
-  </w:num>
-  <w:num w:numId="11">
-    <w:abstractNumId w:val="11"/>
-  </w:num>
-  <w:num w:numId="12">
-    <w:abstractNumId w:val="23"/>
-  </w:num>
-  <w:num w:numId="13">
-    <w:abstractNumId w:val="7"/>
-  </w:num>
-  <w:num w:numId="14">
-    <w:abstractNumId w:val="24"/>
-  </w:num>
-  <w:num w:numId="15">
-    <w:abstractNumId w:val="6"/>
-  </w:num>
-  <w:num w:numId="16">
-    <w:abstractNumId w:val="32"/>
-  </w:num>
-  <w:num w:numId="17">
-    <w:abstractNumId w:val="16"/>
-  </w:num>
-  <w:num w:numId="18">
+  <w:num w:numId="20">
     <w:abstractNumId w:val="27"/>
   </w:num>
-  <w:num w:numId="19">
-    <w:abstractNumId w:val="19"/>
-  </w:num>
-  <w:num w:numId="20">
-    <w:abstractNumId w:val="26"/>
-  </w:num>
   <w:num w:numId="21">
-    <w:abstractNumId w:val="14"/>
+    <w:abstractNumId w:val="15"/>
   </w:num>
   <w:num w:numId="22">
     <w:abstractNumId w:val="3"/>
   </w:num>
   <w:num w:numId="23">
-    <w:abstractNumId w:val="4"/>
+    <w:abstractNumId w:val="5"/>
   </w:num>
   <w:num w:numId="24">
+    <w:abstractNumId w:val="35"/>
+  </w:num>
+  <w:num w:numId="25">
     <w:abstractNumId w:val="34"/>
   </w:num>
-  <w:num w:numId="25">
-    <w:abstractNumId w:val="33"/>
+  <w:num w:numId="26">
+    <w:abstractNumId w:val="31"/>
   </w:num>
-  <w:num w:numId="26">
+  <w:num w:numId="27">
+    <w:abstractNumId w:val="19"/>
+  </w:num>
+  <w:num w:numId="28">
+    <w:abstractNumId w:val="36"/>
+  </w:num>
+  <w:num w:numId="29">
+    <w:abstractNumId w:val="36"/>
+  </w:num>
+  <w:num w:numId="30">
+    <w:abstractNumId w:val="36"/>
+  </w:num>
+  <w:num w:numId="31">
+    <w:abstractNumId w:val="36"/>
+  </w:num>
+  <w:num w:numId="32">
+    <w:abstractNumId w:val="36"/>
+  </w:num>
+  <w:num w:numId="33">
+    <w:abstractNumId w:val="18"/>
+  </w:num>
+  <w:num w:numId="34">
+    <w:abstractNumId w:val="23"/>
+  </w:num>
+  <w:num w:numId="35">
+    <w:abstractNumId w:val="26"/>
+  </w:num>
+  <w:num w:numId="36">
     <w:abstractNumId w:val="30"/>
   </w:num>
-  <w:num w:numId="27">
-    <w:abstractNumId w:val="18"/>
+  <w:num w:numId="37">
+    <w:abstractNumId w:val="16"/>
   </w:num>
-  <w:num w:numId="28">
-    <w:abstractNumId w:val="35"/>
-  </w:num>
-  <w:num w:numId="29">
-    <w:abstractNumId w:val="35"/>
-  </w:num>
-  <w:num w:numId="30">
-    <w:abstractNumId w:val="35"/>
-  </w:num>
-  <w:num w:numId="31">
-    <w:abstractNumId w:val="35"/>
-  </w:num>
-  <w:num w:numId="32">
-    <w:abstractNumId w:val="35"/>
-  </w:num>
-  <w:num w:numId="33">
-    <w:abstractNumId w:val="17"/>
-  </w:num>
-  <w:num w:numId="34">
+  <w:num w:numId="38">
     <w:abstractNumId w:val="22"/>
   </w:num>
-  <w:num w:numId="35">
-    <w:abstractNumId w:val="25"/>
-  </w:num>
-  <w:num w:numId="36">
-    <w:abstractNumId w:val="29"/>
-  </w:num>
-  <w:num w:numId="37">
-    <w:abstractNumId w:val="15"/>
-  </w:num>
-  <w:num w:numId="38">
-    <w:abstractNumId w:val="21"/>
-  </w:num>
   <w:num w:numId="39">
-    <w:abstractNumId w:val="9"/>
+    <w:abstractNumId w:val="10"/>
   </w:num>
   <w:num w:numId="40">
-    <w:abstractNumId w:val="31"/>
+    <w:abstractNumId w:val="32"/>
   </w:num>
   <w:num w:numId="41">
     <w:abstractNumId w:val="1"/>
+  </w:num>
+  <w:num w:numId="42">
+    <w:abstractNumId w:val="4"/>
   </w:num>
   <w:numIdMacAtCleanup w:val="14"/>
 </w:numbering>
@@ -36822,7 +37156,7 @@
 </file>
 
 <file path=customXml/itemProps1.xml><?xml version="1.0" encoding="utf-8"?>
-<ds:datastoreItem xmlns:ds="http://schemas.openxmlformats.org/officeDocument/2006/customXml" ds:itemID="{6E739329-5388-49AF-9C05-0D8E0A2AEC71}">
+<ds:datastoreItem xmlns:ds="http://schemas.openxmlformats.org/officeDocument/2006/customXml" ds:itemID="{D871976A-8EBD-4811-A2D9-EE2EDED9F32E}">
   <ds:schemaRefs>
     <ds:schemaRef ds:uri="http://schemas.openxmlformats.org/officeDocument/2006/bibliography"/>
   </ds:schemaRefs>

</xml_diff>